<commit_message>
write about introduction of usability
</commit_message>
<xml_diff>
--- a/02.basic theory.docx
+++ b/02.basic theory.docx
@@ -13,17 +13,446 @@
           <w:rFonts w:hint="eastAsia"/>
           <w:b/>
         </w:rPr>
-        <w:t xml:space="preserve">第２章　</w:t>
-      </w:r>
+        <w:t>第２章　基礎理論</w:t>
+      </w:r>
+    </w:p>
+    <w:p>
+      <w:pPr>
+        <w:rPr>
+          <w:rFonts w:hint="eastAsia"/>
+          <w:b/>
+        </w:rPr>
+      </w:pPr>
+      <w:r>
+        <w:rPr>
+          <w:b/>
+        </w:rPr>
+        <w:t>２．１　ユーザビリティ</w:t>
+      </w:r>
+    </w:p>
+    <w:p>
+      <w:pPr>
+        <w:ind w:firstLineChars="59" w:firstLine="142"/>
+        <w:rPr>
+          <w:rFonts w:hint="eastAsia"/>
+        </w:rPr>
+      </w:pPr>
+      <w:r>
+        <w:rPr>
+          <w:rFonts w:hint="eastAsia"/>
+        </w:rPr>
+        <w:t>製品やサービスの使い勝手は</w:t>
+      </w:r>
+      <w:r>
+        <w:t>，</w:t>
+      </w:r>
+      <w:r>
+        <w:t>ユーザビリティ（</w:t>
+      </w:r>
+      <w:r>
+        <w:t>usability</w:t>
+      </w:r>
+      <w:r>
+        <w:t>）</w:t>
+      </w:r>
+      <w:r>
+        <w:rPr>
+          <w:rFonts w:hint="eastAsia"/>
+        </w:rPr>
+        <w:t>と</w:t>
+      </w:r>
+      <w:r>
+        <w:t>ユーティリティ（</w:t>
+      </w:r>
+      <w:r>
+        <w:t>utility</w:t>
+      </w:r>
+      <w:r>
+        <w:t>）</w:t>
+      </w:r>
+      <w:r>
+        <w:rPr>
+          <w:rFonts w:hint="eastAsia"/>
+        </w:rPr>
+        <w:t>の二つの概念から構成される</w:t>
+      </w:r>
+      <w:r>
+        <w:t>．</w:t>
+      </w:r>
+      <w:r>
+        <w:t>ユーザビリティ</w:t>
+      </w:r>
+      <w:r>
+        <w:rPr>
+          <w:rFonts w:hint="eastAsia"/>
+        </w:rPr>
+        <w:t>は</w:t>
+      </w:r>
+      <w:r>
+        <w:t>日本語で「使いやすさ」を意味</w:t>
+      </w:r>
+      <w:r>
+        <w:rPr>
+          <w:rFonts w:hint="eastAsia"/>
+        </w:rPr>
+        <w:t>し</w:t>
+      </w:r>
+      <w:r>
+        <w:t>，</w:t>
+      </w:r>
+      <w:r>
+        <w:t>操作性や認知性</w:t>
+      </w:r>
+      <w:r>
+        <w:t>，</w:t>
+      </w:r>
+      <w:r>
+        <w:t>わかりやすさ</w:t>
+      </w:r>
+      <w:r>
+        <w:t>，</w:t>
+      </w:r>
+      <w:r>
+        <w:t>快適性</w:t>
+      </w:r>
+      <w:r>
+        <w:t>，</w:t>
+      </w:r>
+      <w:r>
+        <w:t>心地よさなど</w:t>
+      </w:r>
+      <w:r>
+        <w:t>意味も含まれる．製品とユーザの物理的な関係のような人間工学的な要素だけでなく</w:t>
+      </w:r>
+      <w:r>
+        <w:t>，</w:t>
+      </w:r>
+      <w:r>
+        <w:t>人間の心が対象として含まれるため</w:t>
+      </w:r>
+      <w:r>
+        <w:t>，</w:t>
+      </w:r>
+      <w:r>
+        <w:t>心理学的な</w:t>
+      </w:r>
+      <w:r>
+        <w:t>要素も多く</w:t>
+      </w:r>
+      <w:r>
+        <w:rPr>
+          <w:rFonts w:hint="eastAsia"/>
+        </w:rPr>
+        <w:t>含む</w:t>
+      </w:r>
+      <w:r>
+        <w:t>．</w:t>
+      </w:r>
+      <w:r>
+        <w:rPr>
+          <w:rFonts w:hint="eastAsia"/>
+        </w:rPr>
+        <w:t>使いにくさ</w:t>
+      </w:r>
+      <w:r>
+        <w:t>，</w:t>
+      </w:r>
+      <w:r>
+        <w:rPr>
+          <w:rFonts w:hint="eastAsia"/>
+        </w:rPr>
+        <w:t>わかりにくさ</w:t>
+      </w:r>
+      <w:r>
+        <w:t>，</w:t>
+      </w:r>
+      <w:r>
+        <w:rPr>
+          <w:rFonts w:hint="eastAsia"/>
+        </w:rPr>
+        <w:t>などマイナス面がどれだけ小さいか</w:t>
+      </w:r>
+      <w:r>
+        <w:rPr>
+          <w:rFonts w:hint="eastAsia"/>
+        </w:rPr>
+        <w:t>を</w:t>
+      </w:r>
+      <w:r>
+        <w:rPr>
+          <w:rFonts w:hint="eastAsia"/>
+        </w:rPr>
+        <w:t>あらわす言葉と</w:t>
+      </w:r>
+      <w:r>
+        <w:rPr>
+          <w:rFonts w:hint="eastAsia"/>
+        </w:rPr>
+        <w:t>して</w:t>
+      </w:r>
+      <w:r>
+        <w:rPr>
+          <w:rFonts w:hint="eastAsia"/>
+        </w:rPr>
+        <w:t>定義できる</w:t>
+      </w:r>
+      <w:r>
+        <w:t>．</w:t>
+      </w:r>
+      <w:r>
+        <w:rPr>
+          <w:rFonts w:hint="eastAsia"/>
+        </w:rPr>
+        <w:t>一方</w:t>
+      </w:r>
+      <w:r>
+        <w:t>，</w:t>
+      </w:r>
+      <w:r>
+        <w:rPr>
+          <w:rFonts w:hint="eastAsia"/>
+        </w:rPr>
+        <w:t>ユーティリティは</w:t>
+      </w:r>
+      <w:r>
+        <w:rPr>
+          <w:rFonts w:hint="eastAsia"/>
+        </w:rPr>
+        <w:t>機能</w:t>
+      </w:r>
+      <w:r>
+        <w:t>，</w:t>
+      </w:r>
+      <w:r>
+        <w:rPr>
+          <w:rFonts w:hint="eastAsia"/>
+        </w:rPr>
+        <w:t>性能のことであり</w:t>
+      </w:r>
+      <w:r>
+        <w:t>，</w:t>
+      </w:r>
+      <w:r>
+        <w:rPr>
+          <w:rFonts w:hint="eastAsia"/>
+        </w:rPr>
+        <w:t>ユーザにとって製品のプラス面が</w:t>
+      </w:r>
+      <w:r>
+        <w:rPr>
+          <w:rFonts w:hint="eastAsia"/>
+        </w:rPr>
+        <w:t>どれだけ高いかをあらわす言葉と定義できる</w:t>
+      </w:r>
+      <w:r>
+        <w:rPr>
+          <w:rFonts w:hint="eastAsia"/>
+        </w:rPr>
+        <w:t>ので</w:t>
+      </w:r>
+      <w:r>
+        <w:rPr>
+          <w:rFonts w:hint="eastAsia"/>
+        </w:rPr>
+        <w:t>これら二つの概念は</w:t>
+      </w:r>
+      <w:r>
+        <w:t>相互補完の関係がある</w:t>
+      </w:r>
+      <w:r>
+        <w:rPr>
+          <w:rFonts w:hint="eastAsia"/>
+        </w:rPr>
+        <w:t>と言える</w:t>
+      </w:r>
+      <w:r>
+        <w:t>．</w:t>
+      </w:r>
+    </w:p>
+    <w:p>
+      <w:pPr>
+        <w:ind w:firstLineChars="59" w:firstLine="142"/>
+        <w:rPr>
+          <w:rFonts w:hint="eastAsia"/>
+        </w:rPr>
+      </w:pPr>
+      <w:r>
+        <w:rPr>
+          <w:rFonts w:hint="eastAsia"/>
+        </w:rPr>
+        <w:t>ユーザビリティはユーザや製品の特性や利用状況によって</w:t>
+      </w:r>
+      <w:r>
+        <w:t>，</w:t>
+      </w:r>
+      <w:r>
+        <w:rPr>
+          <w:rFonts w:hint="eastAsia"/>
+        </w:rPr>
+        <w:t>様々に変化するという側面をもつ</w:t>
+      </w:r>
+      <w:r>
+        <w:t>．</w:t>
+      </w:r>
+      <w:r>
+        <w:rPr>
+          <w:rFonts w:hint="eastAsia"/>
+        </w:rPr>
+        <w:t>使う</w:t>
+      </w:r>
+      <w:r>
+        <w:rPr>
+          <w:rFonts w:hint="eastAsia"/>
+        </w:rPr>
+        <w:t>ユーザの性格や製品によって「使いやすさ」も変わってくるためである</w:t>
+      </w:r>
+      <w:r>
+        <w:t>．</w:t>
+      </w:r>
+      <w:r>
+        <w:rPr>
+          <w:rFonts w:hint="eastAsia"/>
+        </w:rPr>
+        <w:t>日々変わっていくユーザ特性や製品の発展に伴い</w:t>
+      </w:r>
+      <w:r>
+        <w:rPr>
+          <w:rFonts w:hint="eastAsia"/>
+        </w:rPr>
+        <w:t>「使いやすさ」</w:t>
+      </w:r>
+      <w:r>
+        <w:rPr>
+          <w:rFonts w:hint="eastAsia"/>
+        </w:rPr>
+        <w:t>も変化</w:t>
+      </w:r>
+      <w:r>
+        <w:t>，</w:t>
+      </w:r>
+      <w:r>
+        <w:rPr>
+          <w:rFonts w:hint="eastAsia"/>
+        </w:rPr>
+        <w:t>対応していく必要がある</w:t>
+      </w:r>
+      <w:r>
+        <w:t>．</w:t>
+      </w:r>
+      <w:r>
+        <w:rPr>
+          <w:rFonts w:hint="eastAsia"/>
+        </w:rPr>
+        <w:t>このような理由により</w:t>
+      </w:r>
+      <w:r>
+        <w:t>，</w:t>
+      </w:r>
+      <w:r>
+        <w:rPr>
+          <w:rFonts w:hint="eastAsia"/>
+        </w:rPr>
+        <w:t>「使いやすさ」とは</w:t>
+      </w:r>
+      <w:r>
+        <w:rPr>
+          <w:rFonts w:hint="eastAsia"/>
+        </w:rPr>
+        <w:t>製品開発をユーザの視点で行い</w:t>
+      </w:r>
+      <w:r>
+        <w:t>，</w:t>
+      </w:r>
+      <w:r>
+        <w:rPr>
+          <w:rFonts w:hint="eastAsia"/>
+        </w:rPr>
+        <w:t>製品の「使いやすさ」を考慮した製品開発プロセスを継続するこ</w:t>
+      </w:r>
+      <w:r>
+        <w:rPr>
+          <w:rFonts w:hint="eastAsia"/>
+        </w:rPr>
+        <w:t>とそのものであるとの見解も出てきている</w:t>
+      </w:r>
+      <w:r>
+        <w:t>．</w:t>
+      </w:r>
+    </w:p>
+    <w:p>
+      <w:pPr>
+        <w:ind w:firstLineChars="59" w:firstLine="142"/>
+        <w:rPr>
+          <w:rFonts w:hint="eastAsia"/>
+        </w:rPr>
+      </w:pPr>
+    </w:p>
+    <w:p>
+      <w:pPr>
+        <w:ind w:firstLineChars="59" w:firstLine="142"/>
+        <w:rPr>
+          <w:rFonts w:asciiTheme="minorEastAsia" w:hAnsiTheme="minorEastAsia"/>
+        </w:rPr>
+      </w:pPr>
+      <w:r>
+        <w:rPr>
+          <w:rFonts w:asciiTheme="minorEastAsia" w:hAnsiTheme="minorEastAsia" w:hint="eastAsia"/>
+        </w:rPr>
+        <w:t>以下に</w:t>
+      </w:r>
+      <w:r>
+        <w:rPr>
+          <w:rFonts w:asciiTheme="minorEastAsia" w:hAnsiTheme="minorEastAsia" w:hint="eastAsia"/>
+        </w:rPr>
+        <w:t>，</w:t>
+      </w:r>
+      <w:r>
+        <w:rPr>
+          <w:rFonts w:asciiTheme="minorEastAsia" w:hAnsiTheme="minorEastAsia" w:hint="eastAsia"/>
+        </w:rPr>
+        <w:t>代表的な</w:t>
+      </w:r>
+      <w:r>
+        <w:rPr>
+          <w:rFonts w:asciiTheme="minorEastAsia" w:hAnsiTheme="minorEastAsia" w:hint="eastAsia"/>
+        </w:rPr>
+        <w:t>ユーザビリテ</w:t>
+      </w:r>
+      <w:r>
+        <w:rPr>
+          <w:rFonts w:asciiTheme="minorEastAsia" w:hAnsiTheme="minorEastAsia" w:hint="eastAsia"/>
+        </w:rPr>
+        <w:t>ィの定義を</w:t>
+      </w:r>
+      <w:r>
+        <w:rPr>
+          <w:rFonts w:asciiTheme="minorEastAsia" w:hAnsiTheme="minorEastAsia" w:hint="eastAsia"/>
+        </w:rPr>
+        <w:t>示す．</w:t>
+      </w:r>
+    </w:p>
+    <w:p>
+      <w:pPr>
+        <w:ind w:firstLineChars="59" w:firstLine="142"/>
+        <w:rPr>
+          <w:rFonts w:hint="eastAsia"/>
+        </w:rPr>
+      </w:pPr>
+    </w:p>
+    <w:p>
+      <w:pPr>
+        <w:ind w:firstLineChars="59" w:firstLine="142"/>
+      </w:pPr>
       <w:bookmarkStart w:id="0" w:name="_GoBack"/>
-      <w:r>
+      <w:bookmarkEnd w:id="0"/>
+    </w:p>
+    <w:p>
+      <w:pPr>
         <w:rPr>
           <w:rFonts w:hint="eastAsia"/>
           <w:b/>
         </w:rPr>
-        <w:t>基礎理論</w:t>
-      </w:r>
-      <w:bookmarkEnd w:id="0"/>
+      </w:pPr>
     </w:p>
     <w:p>
       <w:pPr>
@@ -431,6 +860,29 @@
       <w:ind w:leftChars="400" w:left="960"/>
     </w:pPr>
   </w:style>
+  <w:style w:type="paragraph" w:customStyle="1" w:styleId="a4">
+    <w:name w:val="参考文献"/>
+    <w:basedOn w:val="a"/>
+    <w:next w:val="a"/>
+    <w:link w:val="a5"/>
+    <w:autoRedefine/>
+    <w:qFormat/>
+    <w:rsid w:val="00330DF2"/>
+    <w:rPr>
+      <w:szCs w:val="21"/>
+      <w:vertAlign w:val="superscript"/>
+    </w:rPr>
+  </w:style>
+  <w:style w:type="character" w:customStyle="1" w:styleId="a5">
+    <w:name w:val="参考文献 (文字)"/>
+    <w:basedOn w:val="a0"/>
+    <w:link w:val="a4"/>
+    <w:rsid w:val="00330DF2"/>
+    <w:rPr>
+      <w:szCs w:val="21"/>
+      <w:vertAlign w:val="superscript"/>
+    </w:rPr>
+  </w:style>
 </w:styles>
 </file>
 
@@ -632,6 +1084,29 @@
     <w:pPr>
       <w:ind w:leftChars="400" w:left="960"/>
     </w:pPr>
+  </w:style>
+  <w:style w:type="paragraph" w:customStyle="1" w:styleId="a4">
+    <w:name w:val="参考文献"/>
+    <w:basedOn w:val="a"/>
+    <w:next w:val="a"/>
+    <w:link w:val="a5"/>
+    <w:autoRedefine/>
+    <w:qFormat/>
+    <w:rsid w:val="00330DF2"/>
+    <w:rPr>
+      <w:szCs w:val="21"/>
+      <w:vertAlign w:val="superscript"/>
+    </w:rPr>
+  </w:style>
+  <w:style w:type="character" w:customStyle="1" w:styleId="a5">
+    <w:name w:val="参考文献 (文字)"/>
+    <w:basedOn w:val="a0"/>
+    <w:link w:val="a4"/>
+    <w:rsid w:val="00330DF2"/>
+    <w:rPr>
+      <w:szCs w:val="21"/>
+      <w:vertAlign w:val="superscript"/>
+    </w:rPr>
   </w:style>
 </w:styles>
 </file>

</xml_diff>

<commit_message>
write about definition of usability by Jakob Nielsen
</commit_message>
<xml_diff>
--- a/02.basic theory.docx
+++ b/02.basic theory.docx
@@ -404,13 +404,7 @@
         <w:rPr>
           <w:rFonts w:asciiTheme="minorEastAsia" w:hAnsiTheme="minorEastAsia" w:hint="eastAsia"/>
         </w:rPr>
-        <w:t>，</w:t>
-      </w:r>
-      <w:r>
-        <w:rPr>
-          <w:rFonts w:asciiTheme="minorEastAsia" w:hAnsiTheme="minorEastAsia" w:hint="eastAsia"/>
-        </w:rPr>
-        <w:t>代表的な</w:t>
+        <w:t>，代表的な</w:t>
       </w:r>
       <w:r>
         <w:rPr>
@@ -441,26 +435,1368 @@
     </w:p>
     <w:p>
       <w:pPr>
+        <w:rPr>
+          <w:rFonts w:asciiTheme="minorEastAsia" w:hAnsiTheme="minorEastAsia"/>
+        </w:rPr>
+      </w:pPr>
+      <w:r>
+        <w:rPr>
+          <w:b/>
+        </w:rPr>
+        <w:t xml:space="preserve">(1) </w:t>
+      </w:r>
+      <w:r>
+        <w:rPr>
+          <w:rFonts w:asciiTheme="minorEastAsia" w:hAnsiTheme="minorEastAsia" w:hint="eastAsia"/>
+        </w:rPr>
+        <w:t>ISO 9241-1におけるユーザビリティの定義</w:t>
+      </w:r>
+    </w:p>
+    <w:p>
+      <w:pPr>
         <w:ind w:firstLineChars="59" w:firstLine="142"/>
-      </w:pPr>
+        <w:rPr>
+          <w:rFonts w:asciiTheme="minorEastAsia" w:hAnsiTheme="minorEastAsia" w:hint="eastAsia"/>
+        </w:rPr>
+      </w:pPr>
+      <w:r>
+        <w:rPr>
+          <w:rFonts w:asciiTheme="minorEastAsia" w:hAnsiTheme="minorEastAsia" w:hint="eastAsia"/>
+        </w:rPr>
+        <w:t>ISO 9241-11</w:t>
+      </w:r>
+      <w:r>
+        <w:rPr>
+          <w:vertAlign w:val="superscript"/>
+        </w:rPr>
+        <w:t>[9]</w:t>
+      </w:r>
+      <w:r>
+        <w:rPr>
+          <w:rFonts w:asciiTheme="minorEastAsia" w:hAnsiTheme="minorEastAsia" w:hint="eastAsia"/>
+        </w:rPr>
+        <w:t>は</w:t>
+      </w:r>
+      <w:r>
+        <w:rPr>
+          <w:rFonts w:asciiTheme="minorEastAsia" w:hAnsiTheme="minorEastAsia" w:hint="eastAsia"/>
+        </w:rPr>
+        <w:t>，</w:t>
+      </w:r>
+      <w:r>
+        <w:rPr>
+          <w:rFonts w:asciiTheme="minorEastAsia" w:hAnsiTheme="minorEastAsia" w:hint="eastAsia"/>
+        </w:rPr>
+        <w:t>ユーザビリティの定義を行い</w:t>
+      </w:r>
+      <w:r>
+        <w:rPr>
+          <w:rFonts w:asciiTheme="minorEastAsia" w:hAnsiTheme="minorEastAsia" w:hint="eastAsia"/>
+        </w:rPr>
+        <w:t>，</w:t>
+      </w:r>
+      <w:r>
+        <w:rPr>
+          <w:rFonts w:asciiTheme="minorEastAsia" w:hAnsiTheme="minorEastAsia" w:hint="eastAsia"/>
+        </w:rPr>
+        <w:t>ユーザの行動と満足度の尺度によって</w:t>
+      </w:r>
+      <w:r>
+        <w:rPr>
+          <w:rFonts w:asciiTheme="minorEastAsia" w:hAnsiTheme="minorEastAsia" w:hint="eastAsia"/>
+        </w:rPr>
+        <w:t>，</w:t>
+      </w:r>
+      <w:r>
+        <w:rPr>
+          <w:rFonts w:asciiTheme="minorEastAsia" w:hAnsiTheme="minorEastAsia" w:hint="eastAsia"/>
+        </w:rPr>
+        <w:t>ユーザビリティを規定又は評価する場合に</w:t>
+      </w:r>
+      <w:r>
+        <w:rPr>
+          <w:rFonts w:asciiTheme="minorEastAsia" w:hAnsiTheme="minorEastAsia" w:hint="eastAsia"/>
+        </w:rPr>
+        <w:t>，</w:t>
+      </w:r>
+      <w:r>
+        <w:rPr>
+          <w:rFonts w:asciiTheme="minorEastAsia" w:hAnsiTheme="minorEastAsia" w:hint="eastAsia"/>
+        </w:rPr>
+        <w:t>考慮しなければならない情報を</w:t>
+      </w:r>
+      <w:r>
+        <w:rPr>
+          <w:rFonts w:asciiTheme="minorEastAsia" w:hAnsiTheme="minorEastAsia" w:hint="eastAsia"/>
+        </w:rPr>
+        <w:t>，</w:t>
+      </w:r>
+      <w:r>
+        <w:rPr>
+          <w:rFonts w:asciiTheme="minorEastAsia" w:hAnsiTheme="minorEastAsia" w:hint="eastAsia"/>
+        </w:rPr>
+        <w:t>どの様にして認識するかを説明している国際規格である．JIS規格では</w:t>
+      </w:r>
+      <w:r>
+        <w:rPr>
+          <w:rFonts w:asciiTheme="minorEastAsia" w:hAnsiTheme="minorEastAsia"/>
+        </w:rPr>
+        <w:t>JIS Z 8521</w:t>
+      </w:r>
+      <w:r>
+        <w:rPr>
+          <w:rFonts w:asciiTheme="minorEastAsia" w:hAnsiTheme="minorEastAsia" w:hint="eastAsia"/>
+        </w:rPr>
+        <w:t>となっている．以下にその定義を示す．</w:t>
+      </w:r>
+    </w:p>
+    <w:p>
+      <w:pPr>
+        <w:ind w:firstLineChars="59" w:firstLine="142"/>
+        <w:rPr>
+          <w:rFonts w:asciiTheme="minorEastAsia" w:hAnsiTheme="minorEastAsia" w:hint="eastAsia"/>
+        </w:rPr>
+      </w:pPr>
+    </w:p>
+    <w:p>
+      <w:pPr>
+        <w:rPr>
+          <w:rFonts w:asciiTheme="minorEastAsia" w:hAnsiTheme="minorEastAsia" w:hint="eastAsia"/>
+        </w:rPr>
+      </w:pPr>
+      <w:r>
+        <w:rPr>
+          <w:rFonts w:asciiTheme="minorEastAsia" w:hAnsiTheme="minorEastAsia" w:hint="eastAsia"/>
+        </w:rPr>
+        <w:t>・ユーザビリティの定義</w:t>
+      </w:r>
+    </w:p>
+    <w:p>
+      <w:pPr>
+        <w:rPr>
+          <w:rFonts w:asciiTheme="minorEastAsia" w:hAnsiTheme="minorEastAsia"/>
+        </w:rPr>
+      </w:pPr>
+      <w:r>
+        <w:rPr>
+          <w:rFonts w:asciiTheme="minorEastAsia" w:hAnsiTheme="minorEastAsia" w:hint="eastAsia"/>
+        </w:rPr>
+        <w:t xml:space="preserve">　</w:t>
+      </w:r>
+      <w:r>
+        <w:rPr>
+          <w:rFonts w:asciiTheme="minorEastAsia" w:hAnsiTheme="minorEastAsia" w:hint="eastAsia"/>
+        </w:rPr>
+        <w:t>ある製品が</w:t>
+      </w:r>
+      <w:r>
+        <w:rPr>
+          <w:rFonts w:asciiTheme="minorEastAsia" w:hAnsiTheme="minorEastAsia" w:hint="eastAsia"/>
+        </w:rPr>
+        <w:t>，</w:t>
+      </w:r>
+      <w:r>
+        <w:rPr>
+          <w:rFonts w:asciiTheme="minorEastAsia" w:hAnsiTheme="minorEastAsia" w:hint="eastAsia"/>
+        </w:rPr>
+        <w:t>指定された利用者によって</w:t>
+      </w:r>
+      <w:r>
+        <w:rPr>
+          <w:rFonts w:asciiTheme="minorEastAsia" w:hAnsiTheme="minorEastAsia" w:hint="eastAsia"/>
+        </w:rPr>
+        <w:t>，</w:t>
+      </w:r>
+      <w:r>
+        <w:rPr>
+          <w:rFonts w:asciiTheme="minorEastAsia" w:hAnsiTheme="minorEastAsia" w:hint="eastAsia"/>
+        </w:rPr>
+        <w:t>指定された利用の状況下で</w:t>
+      </w:r>
+      <w:r>
+        <w:rPr>
+          <w:rFonts w:asciiTheme="minorEastAsia" w:hAnsiTheme="minorEastAsia" w:hint="eastAsia"/>
+        </w:rPr>
+        <w:t>，</w:t>
+      </w:r>
+      <w:r>
+        <w:rPr>
+          <w:rFonts w:asciiTheme="minorEastAsia" w:hAnsiTheme="minorEastAsia" w:hint="eastAsia"/>
+        </w:rPr>
+        <w:t>指定された目的を達成するために用いられる際の</w:t>
+      </w:r>
+      <w:r>
+        <w:rPr>
+          <w:rFonts w:asciiTheme="minorEastAsia" w:hAnsiTheme="minorEastAsia" w:hint="eastAsia"/>
+        </w:rPr>
+        <w:t>，</w:t>
+      </w:r>
+      <w:r>
+        <w:rPr>
+          <w:rFonts w:asciiTheme="minorEastAsia" w:hAnsiTheme="minorEastAsia" w:hint="eastAsia"/>
+        </w:rPr>
+        <w:t>有効さ</w:t>
+      </w:r>
+      <w:r>
+        <w:rPr>
+          <w:rFonts w:asciiTheme="minorEastAsia" w:hAnsiTheme="minorEastAsia" w:hint="eastAsia"/>
+        </w:rPr>
+        <w:t>，</w:t>
+      </w:r>
+      <w:r>
+        <w:rPr>
+          <w:rFonts w:asciiTheme="minorEastAsia" w:hAnsiTheme="minorEastAsia" w:hint="eastAsia"/>
+        </w:rPr>
+        <w:t>効率及び利用者の満足度の度合い．</w:t>
+      </w:r>
+    </w:p>
+    <w:p>
+      <w:pPr>
+        <w:rPr>
+          <w:rFonts w:asciiTheme="minorEastAsia" w:hAnsiTheme="minorEastAsia" w:hint="eastAsia"/>
+        </w:rPr>
+      </w:pPr>
+    </w:p>
+    <w:p>
+      <w:pPr>
+        <w:rPr>
+          <w:rFonts w:asciiTheme="minorEastAsia" w:hAnsiTheme="minorEastAsia" w:hint="eastAsia"/>
+        </w:rPr>
+      </w:pPr>
+    </w:p>
+    <w:p>
+      <w:pPr>
+        <w:rPr>
+          <w:rFonts w:asciiTheme="minorEastAsia" w:hAnsiTheme="minorEastAsia"/>
+        </w:rPr>
+      </w:pPr>
+      <w:r>
+        <w:rPr>
+          <w:rFonts w:asciiTheme="minorEastAsia" w:hAnsiTheme="minorEastAsia" w:hint="eastAsia"/>
+        </w:rPr>
+        <w:lastRenderedPageBreak/>
+        <w:t>・</w:t>
+      </w:r>
+      <w:r>
+        <w:rPr>
+          <w:rFonts w:asciiTheme="minorEastAsia" w:hAnsiTheme="minorEastAsia" w:hint="eastAsia"/>
+        </w:rPr>
+        <w:t>有効さ（</w:t>
+      </w:r>
+      <w:r>
+        <w:rPr>
+          <w:rFonts w:asciiTheme="minorEastAsia" w:hAnsiTheme="minorEastAsia"/>
+        </w:rPr>
+        <w:t>effectiveness</w:t>
+      </w:r>
+      <w:r>
+        <w:rPr>
+          <w:rFonts w:asciiTheme="minorEastAsia" w:hAnsiTheme="minorEastAsia" w:hint="eastAsia"/>
+        </w:rPr>
+        <w:t>）</w:t>
+      </w:r>
+    </w:p>
+    <w:p>
+      <w:pPr>
+        <w:rPr>
+          <w:rFonts w:asciiTheme="minorEastAsia" w:hAnsiTheme="minorEastAsia"/>
+        </w:rPr>
+      </w:pPr>
+      <w:r>
+        <w:rPr>
+          <w:rFonts w:asciiTheme="minorEastAsia" w:hAnsiTheme="minorEastAsia" w:hint="eastAsia"/>
+        </w:rPr>
+        <w:t xml:space="preserve">　</w:t>
+      </w:r>
+      <w:r>
+        <w:rPr>
+          <w:rFonts w:asciiTheme="minorEastAsia" w:hAnsiTheme="minorEastAsia" w:hint="eastAsia"/>
+        </w:rPr>
+        <w:t>利用者が</w:t>
+      </w:r>
+      <w:r>
+        <w:rPr>
+          <w:rFonts w:asciiTheme="minorEastAsia" w:hAnsiTheme="minorEastAsia" w:hint="eastAsia"/>
+        </w:rPr>
+        <w:t>，</w:t>
+      </w:r>
+      <w:r>
+        <w:rPr>
+          <w:rFonts w:asciiTheme="minorEastAsia" w:hAnsiTheme="minorEastAsia" w:hint="eastAsia"/>
+        </w:rPr>
+        <w:t>指定された目標を達成する上での正確さ及び完全さ</w:t>
+      </w:r>
+    </w:p>
+    <w:p>
+      <w:pPr>
+        <w:ind w:firstLineChars="50" w:firstLine="120"/>
+        <w:rPr>
+          <w:rFonts w:asciiTheme="minorEastAsia" w:hAnsiTheme="minorEastAsia"/>
+        </w:rPr>
+      </w:pPr>
+    </w:p>
+    <w:p>
+      <w:pPr>
+        <w:pStyle w:val="a4"/>
+        <w:numPr>
+          <w:ilvl w:val="0"/>
+          <w:numId w:val="9"/>
+        </w:numPr>
+        <w:ind w:leftChars="0"/>
+        <w:rPr>
+          <w:rFonts w:asciiTheme="minorEastAsia" w:hAnsiTheme="minorEastAsia" w:hint="eastAsia"/>
+        </w:rPr>
+      </w:pPr>
+      <w:r>
+        <w:rPr>
+          <w:rFonts w:asciiTheme="minorEastAsia" w:hAnsiTheme="minorEastAsia" w:hint="eastAsia"/>
+        </w:rPr>
+        <w:t>効率（</w:t>
+      </w:r>
+      <w:r>
+        <w:rPr>
+          <w:rFonts w:asciiTheme="minorEastAsia" w:hAnsiTheme="minorEastAsia"/>
+        </w:rPr>
+        <w:t>efficiency</w:t>
+      </w:r>
+      <w:r>
+        <w:rPr>
+          <w:rFonts w:asciiTheme="minorEastAsia" w:hAnsiTheme="minorEastAsia" w:hint="eastAsia"/>
+        </w:rPr>
+        <w:t>）</w:t>
+      </w:r>
+    </w:p>
+    <w:p>
+      <w:pPr>
+        <w:rPr>
+          <w:rFonts w:asciiTheme="minorEastAsia" w:hAnsiTheme="minorEastAsia"/>
+        </w:rPr>
+      </w:pPr>
+      <w:r>
+        <w:rPr>
+          <w:rFonts w:asciiTheme="minorEastAsia" w:hAnsiTheme="minorEastAsia" w:hint="eastAsia"/>
+        </w:rPr>
+        <w:t xml:space="preserve">　</w:t>
+      </w:r>
+      <w:r>
+        <w:rPr>
+          <w:rFonts w:asciiTheme="minorEastAsia" w:hAnsiTheme="minorEastAsia" w:hint="eastAsia"/>
+        </w:rPr>
+        <w:t>利用者が，目標を達成する際に正確さと完全さに関連して費やした資源</w:t>
+      </w:r>
+    </w:p>
+    <w:p>
+      <w:pPr>
+        <w:rPr>
+          <w:rFonts w:asciiTheme="minorEastAsia" w:hAnsiTheme="minorEastAsia"/>
+        </w:rPr>
+      </w:pPr>
+    </w:p>
+    <w:p>
+      <w:pPr>
+        <w:rPr>
+          <w:rFonts w:asciiTheme="minorEastAsia" w:hAnsiTheme="minorEastAsia"/>
+        </w:rPr>
+      </w:pPr>
+      <w:r>
+        <w:rPr>
+          <w:rFonts w:asciiTheme="minorEastAsia" w:hAnsiTheme="minorEastAsia" w:hint="eastAsia"/>
+        </w:rPr>
+        <w:t>・</w:t>
+      </w:r>
+      <w:r>
+        <w:rPr>
+          <w:rFonts w:asciiTheme="minorEastAsia" w:hAnsiTheme="minorEastAsia" w:hint="eastAsia"/>
+        </w:rPr>
+        <w:t>満足度（</w:t>
+      </w:r>
+      <w:r>
+        <w:rPr>
+          <w:rFonts w:asciiTheme="minorEastAsia" w:hAnsiTheme="minorEastAsia"/>
+        </w:rPr>
+        <w:t>satisfaction</w:t>
+      </w:r>
+      <w:r>
+        <w:rPr>
+          <w:rFonts w:asciiTheme="minorEastAsia" w:hAnsiTheme="minorEastAsia" w:hint="eastAsia"/>
+        </w:rPr>
+        <w:t>）</w:t>
+      </w:r>
+    </w:p>
+    <w:p>
+      <w:pPr>
+        <w:rPr>
+          <w:rFonts w:asciiTheme="minorEastAsia" w:hAnsiTheme="minorEastAsia"/>
+        </w:rPr>
+      </w:pPr>
+      <w:r>
+        <w:rPr>
+          <w:rFonts w:asciiTheme="minorEastAsia" w:hAnsiTheme="minorEastAsia" w:hint="eastAsia"/>
+        </w:rPr>
+        <w:t xml:space="preserve">　</w:t>
+      </w:r>
+      <w:r>
+        <w:rPr>
+          <w:rFonts w:asciiTheme="minorEastAsia" w:hAnsiTheme="minorEastAsia" w:hint="eastAsia"/>
+        </w:rPr>
+        <w:t>不快さのないこと</w:t>
+      </w:r>
+      <w:r>
+        <w:rPr>
+          <w:rFonts w:asciiTheme="minorEastAsia" w:hAnsiTheme="minorEastAsia" w:hint="eastAsia"/>
+        </w:rPr>
+        <w:t>，</w:t>
+      </w:r>
+      <w:r>
+        <w:rPr>
+          <w:rFonts w:asciiTheme="minorEastAsia" w:hAnsiTheme="minorEastAsia" w:hint="eastAsia"/>
+        </w:rPr>
+        <w:t>及び製品使用に対しての肯定的な態度</w:t>
+      </w:r>
+    </w:p>
+    <w:p>
+      <w:pPr>
+        <w:rPr>
+          <w:rFonts w:asciiTheme="minorEastAsia" w:hAnsiTheme="minorEastAsia"/>
+        </w:rPr>
+      </w:pPr>
+    </w:p>
+    <w:p>
+      <w:r>
+        <w:rPr>
+          <w:rFonts w:hint="eastAsia"/>
+        </w:rPr>
+        <w:t>・</w:t>
+      </w:r>
+      <w:r>
+        <w:rPr>
+          <w:rFonts w:hint="eastAsia"/>
+        </w:rPr>
+        <w:t>利用状況（</w:t>
+      </w:r>
+      <w:r>
+        <w:t>context of use</w:t>
+      </w:r>
+      <w:r>
+        <w:rPr>
+          <w:rFonts w:hint="eastAsia"/>
+        </w:rPr>
+        <w:t>）</w:t>
+      </w:r>
+    </w:p>
+    <w:p>
+      <w:r>
+        <w:rPr>
+          <w:rFonts w:hint="eastAsia"/>
+        </w:rPr>
+        <w:t xml:space="preserve">　</w:t>
+      </w:r>
+      <w:r>
+        <w:rPr>
+          <w:rFonts w:hint="eastAsia"/>
+        </w:rPr>
+        <w:t>利用者</w:t>
+      </w:r>
+      <w:r>
+        <w:rPr>
+          <w:rFonts w:hint="eastAsia"/>
+        </w:rPr>
+        <w:t>，</w:t>
+      </w:r>
+      <w:r>
+        <w:rPr>
+          <w:rFonts w:hint="eastAsia"/>
+        </w:rPr>
+        <w:t>仕事</w:t>
+      </w:r>
+      <w:r>
+        <w:rPr>
+          <w:rFonts w:hint="eastAsia"/>
+        </w:rPr>
+        <w:t>，</w:t>
+      </w:r>
+      <w:r>
+        <w:rPr>
+          <w:rFonts w:hint="eastAsia"/>
+        </w:rPr>
+        <w:t>装置（ハードウェア</w:t>
+      </w:r>
+      <w:r>
+        <w:rPr>
+          <w:rFonts w:hint="eastAsia"/>
+        </w:rPr>
+        <w:t>，</w:t>
+      </w:r>
+      <w:r>
+        <w:rPr>
+          <w:rFonts w:hint="eastAsia"/>
+        </w:rPr>
+        <w:t>ソフトウェア及び資材）</w:t>
+      </w:r>
+      <w:r>
+        <w:rPr>
+          <w:rFonts w:hint="eastAsia"/>
+        </w:rPr>
+        <w:t>，</w:t>
+      </w:r>
+      <w:r>
+        <w:rPr>
+          <w:rFonts w:hint="eastAsia"/>
+        </w:rPr>
+        <w:t>並びに製品が使用される物理的及び社会的環境</w:t>
+      </w:r>
+    </w:p>
+    <w:p>
+      <w:pPr>
+        <w:rPr>
+          <w:rFonts w:hint="eastAsia"/>
+          <w:b/>
+        </w:rPr>
+      </w:pPr>
+    </w:p>
+    <w:p>
+      <w:r>
+        <w:rPr>
+          <w:b/>
+        </w:rPr>
+        <w:t>(</w:t>
+      </w:r>
+      <w:r>
+        <w:rPr>
+          <w:b/>
+        </w:rPr>
+        <w:t>2</w:t>
+      </w:r>
+      <w:r>
+        <w:rPr>
+          <w:b/>
+        </w:rPr>
+        <w:t>)</w:t>
+      </w:r>
+      <w:r>
+        <w:rPr>
+          <w:rFonts w:hint="eastAsia"/>
+        </w:rPr>
+        <w:t>「ユーザビリティエンジニアリング原論」におけるユーザビリティの定義</w:t>
+      </w:r>
+    </w:p>
+    <w:p>
+      <w:pPr>
+        <w:ind w:firstLineChars="50" w:firstLine="120"/>
+      </w:pPr>
+      <w:r>
+        <w:rPr>
+          <w:rFonts w:hint="eastAsia"/>
+        </w:rPr>
+        <w:t>Web</w:t>
+      </w:r>
+      <w:r>
+        <w:rPr>
+          <w:rFonts w:hint="eastAsia"/>
+        </w:rPr>
+        <w:t>ユーザビリティの権威であるヤコブ・ニールセン博士が「ユーザビリティエンジニアリング原論」の中で定義しているユーザビリティを以下</w:t>
+      </w:r>
+      <w:r>
+        <w:rPr>
+          <w:rFonts w:hint="eastAsia"/>
+        </w:rPr>
+        <w:t>に示す</w:t>
+      </w:r>
+      <w:r>
+        <w:rPr>
+          <w:rStyle w:val="a5"/>
+        </w:rPr>
+        <w:t>[</w:t>
+      </w:r>
+      <w:r>
+        <w:rPr>
+          <w:rStyle w:val="a5"/>
+        </w:rPr>
+        <w:t>10</w:t>
+      </w:r>
+      <w:r>
+        <w:rPr>
+          <w:rStyle w:val="a5"/>
+        </w:rPr>
+        <w:t>]</w:t>
+      </w:r>
+      <w:r>
+        <w:rPr>
+          <w:rFonts w:hint="eastAsia"/>
+        </w:rPr>
+        <w:t>．</w:t>
+      </w:r>
+    </w:p>
+    <w:p>
+      <w:pPr>
+        <w:rPr>
+          <w:rFonts w:hint="eastAsia"/>
+        </w:rPr>
+      </w:pPr>
+    </w:p>
+    <w:p>
+      <w:pPr>
+        <w:rPr>
+          <w:rFonts w:asciiTheme="minorEastAsia" w:hAnsiTheme="minorEastAsia" w:hint="eastAsia"/>
+        </w:rPr>
+      </w:pPr>
+      <w:r>
+        <w:rPr>
+          <w:rFonts w:asciiTheme="minorEastAsia" w:hAnsiTheme="minorEastAsia" w:hint="eastAsia"/>
+        </w:rPr>
+        <w:t>・ユーザビリティの定義</w:t>
+      </w:r>
+    </w:p>
+    <w:p>
+      <w:pPr>
+        <w:ind w:firstLineChars="59" w:firstLine="142"/>
+      </w:pPr>
+      <w:r>
+        <w:rPr>
+          <w:rFonts w:hint="eastAsia"/>
+        </w:rPr>
+        <w:t>Web</w:t>
+      </w:r>
+      <w:r>
+        <w:rPr>
+          <w:rFonts w:hint="eastAsia"/>
+        </w:rPr>
+        <w:t>サイトや従来のソフトウェアアプリケーション</w:t>
+      </w:r>
+      <w:r>
+        <w:rPr>
+          <w:rFonts w:hint="eastAsia"/>
+        </w:rPr>
+        <w:t>，</w:t>
+      </w:r>
+      <w:r>
+        <w:rPr>
+          <w:rFonts w:hint="eastAsia"/>
+        </w:rPr>
+        <w:t>またはユーザが何らかの方法で操作することのできる装置と対話している時に</w:t>
+      </w:r>
+      <w:r>
+        <w:rPr>
+          <w:rFonts w:hint="eastAsia"/>
+        </w:rPr>
+        <w:t>，</w:t>
+      </w:r>
+      <w:r>
+        <w:rPr>
+          <w:rFonts w:hint="eastAsia"/>
+        </w:rPr>
+        <w:t>ユーザが経験する内容の質の尺度</w:t>
+      </w:r>
+    </w:p>
+    <w:p/>
+    <w:p>
+      <w:r>
+        <w:rPr>
+          <w:rFonts w:hint="eastAsia"/>
+        </w:rPr>
+        <w:t>・学習可能性</w:t>
+      </w:r>
+    </w:p>
+    <w:p>
+      <w:pPr>
+        <w:ind w:firstLineChars="50" w:firstLine="120"/>
+      </w:pPr>
+      <w:r>
+        <w:rPr>
+          <w:rFonts w:hint="eastAsia"/>
+        </w:rPr>
+        <w:t>システムは</w:t>
+      </w:r>
+      <w:r>
+        <w:rPr>
+          <w:rFonts w:hint="eastAsia"/>
+        </w:rPr>
+        <w:t>，</w:t>
+      </w:r>
+      <w:r>
+        <w:rPr>
+          <w:rFonts w:hint="eastAsia"/>
+        </w:rPr>
+        <w:t>ユーザが即座に処理を開始することができるくらい</w:t>
+      </w:r>
+      <w:r>
+        <w:rPr>
+          <w:rFonts w:hint="eastAsia"/>
+        </w:rPr>
+        <w:t>，</w:t>
+      </w:r>
+      <w:r>
+        <w:rPr>
+          <w:rFonts w:hint="eastAsia"/>
+        </w:rPr>
+        <w:t>習得が容易でなければならない．</w:t>
+      </w:r>
+    </w:p>
+    <w:p/>
+    <w:p>
+      <w:r>
+        <w:rPr>
+          <w:rFonts w:hint="eastAsia"/>
+        </w:rPr>
+        <w:t>・効率性</w:t>
+      </w:r>
+    </w:p>
+    <w:p>
+      <w:pPr>
+        <w:ind w:firstLineChars="50" w:firstLine="120"/>
+      </w:pPr>
+      <w:r>
+        <w:rPr>
+          <w:rFonts w:hint="eastAsia"/>
+        </w:rPr>
+        <w:t>システムは</w:t>
+      </w:r>
+      <w:r>
+        <w:rPr>
+          <w:rFonts w:hint="eastAsia"/>
+        </w:rPr>
+        <w:t>，</w:t>
+      </w:r>
+      <w:r>
+        <w:rPr>
+          <w:rFonts w:hint="eastAsia"/>
+        </w:rPr>
+        <w:t>いったん習得すれば</w:t>
+      </w:r>
+      <w:r>
+        <w:rPr>
+          <w:rFonts w:hint="eastAsia"/>
+        </w:rPr>
+        <w:t>，</w:t>
+      </w:r>
+      <w:r>
+        <w:rPr>
+          <w:rFonts w:hint="eastAsia"/>
+        </w:rPr>
+        <w:t>ユーザが高度な生産性を上げることができるよう</w:t>
+      </w:r>
+      <w:r>
+        <w:rPr>
+          <w:rFonts w:hint="eastAsia"/>
+        </w:rPr>
+        <w:t>，</w:t>
+      </w:r>
+      <w:r>
+        <w:rPr>
+          <w:rFonts w:hint="eastAsia"/>
+        </w:rPr>
+        <w:t>効率的に使用できなければならない．</w:t>
+      </w:r>
+    </w:p>
+    <w:p>
+      <w:pPr>
+        <w:rPr>
+          <w:rFonts w:hint="eastAsia"/>
+        </w:rPr>
+      </w:pPr>
+    </w:p>
+    <w:p>
+      <w:pPr>
+        <w:rPr>
+          <w:rFonts w:hint="eastAsia"/>
+        </w:rPr>
+      </w:pPr>
+    </w:p>
+    <w:p>
+      <w:pPr>
+        <w:rPr>
+          <w:rFonts w:hint="eastAsia"/>
+        </w:rPr>
+      </w:pPr>
+    </w:p>
+    <w:p>
+      <w:r>
+        <w:rPr>
+          <w:rFonts w:hint="eastAsia"/>
+        </w:rPr>
+        <w:t>・記憶可能性</w:t>
+      </w:r>
+    </w:p>
+    <w:p>
+      <w:pPr>
+        <w:ind w:firstLineChars="50" w:firstLine="120"/>
+      </w:pPr>
+      <w:r>
+        <w:rPr>
+          <w:rFonts w:hint="eastAsia"/>
+        </w:rPr>
+        <w:t>システムは容易に記憶できる必要があり</w:t>
+      </w:r>
+      <w:r>
+        <w:rPr>
+          <w:rFonts w:hint="eastAsia"/>
+        </w:rPr>
+        <w:t>，</w:t>
+      </w:r>
+      <w:r>
+        <w:rPr>
+          <w:rFonts w:hint="eastAsia"/>
+        </w:rPr>
+        <w:t>時間が経ってから</w:t>
+      </w:r>
+      <w:r>
+        <w:rPr>
+          <w:rFonts w:hint="eastAsia"/>
+        </w:rPr>
+        <w:t>，</w:t>
+      </w:r>
+      <w:r>
+        <w:rPr>
+          <w:rFonts w:hint="eastAsia"/>
+        </w:rPr>
+        <w:t>無関心なユーザが使用する場合にも</w:t>
+      </w:r>
+      <w:r>
+        <w:rPr>
+          <w:rFonts w:hint="eastAsia"/>
+        </w:rPr>
+        <w:t>，</w:t>
+      </w:r>
+      <w:r>
+        <w:rPr>
+          <w:rFonts w:hint="eastAsia"/>
+        </w:rPr>
+        <w:t>最初から勉強し直さずに使いこなせなければならない．</w:t>
+      </w:r>
+    </w:p>
+    <w:p/>
+    <w:p>
+      <w:r>
+        <w:rPr>
+          <w:rFonts w:hint="eastAsia"/>
+        </w:rPr>
+        <w:t>・エラー</w:t>
+      </w:r>
+    </w:p>
+    <w:p>
+      <w:pPr>
+        <w:ind w:firstLineChars="50" w:firstLine="120"/>
+      </w:pPr>
+      <w:r>
+        <w:rPr>
+          <w:rFonts w:hint="eastAsia"/>
+        </w:rPr>
+        <w:t>システムは</w:t>
+      </w:r>
+      <w:r>
+        <w:rPr>
+          <w:rFonts w:hint="eastAsia"/>
+        </w:rPr>
+        <w:t>，</w:t>
+      </w:r>
+      <w:r>
+        <w:rPr>
+          <w:rFonts w:hint="eastAsia"/>
+        </w:rPr>
+        <w:t>低いエラー率である必要があり</w:t>
+      </w:r>
+      <w:r>
+        <w:rPr>
+          <w:rFonts w:hint="eastAsia"/>
+        </w:rPr>
+        <w:t>，</w:t>
+      </w:r>
+      <w:r>
+        <w:rPr>
+          <w:rFonts w:hint="eastAsia"/>
+        </w:rPr>
+        <w:t>ユーザがほとんどエラーを発生させず</w:t>
+      </w:r>
+      <w:r>
+        <w:rPr>
+          <w:rFonts w:hint="eastAsia"/>
+        </w:rPr>
+        <w:t>，</w:t>
+      </w:r>
+      <w:r>
+        <w:rPr>
+          <w:rFonts w:hint="eastAsia"/>
+        </w:rPr>
+        <w:t>発生しても容易に回復できなければならない．また</w:t>
+      </w:r>
+      <w:r>
+        <w:rPr>
+          <w:rFonts w:hint="eastAsia"/>
+        </w:rPr>
+        <w:t>，</w:t>
+      </w:r>
+      <w:r>
+        <w:rPr>
+          <w:rFonts w:hint="eastAsia"/>
+        </w:rPr>
+        <w:t>致命的なエラーが起こってはいけない．</w:t>
+      </w:r>
+    </w:p>
+    <w:p/>
+    <w:p>
+      <w:r>
+        <w:rPr>
+          <w:rFonts w:hint="eastAsia"/>
+        </w:rPr>
+        <w:t>・主観的満足度</w:t>
+      </w:r>
+    </w:p>
+    <w:p>
+      <w:pPr>
+        <w:ind w:firstLineChars="50" w:firstLine="120"/>
+      </w:pPr>
+      <w:r>
+        <w:rPr>
+          <w:rFonts w:hint="eastAsia"/>
+        </w:rPr>
+        <w:t>システムは</w:t>
+      </w:r>
+      <w:r>
+        <w:rPr>
+          <w:rFonts w:hint="eastAsia"/>
+        </w:rPr>
+        <w:t>，</w:t>
+      </w:r>
+      <w:r>
+        <w:rPr>
+          <w:rFonts w:hint="eastAsia"/>
+        </w:rPr>
+        <w:t>快適に使用できる必要があり</w:t>
+      </w:r>
+      <w:r>
+        <w:rPr>
+          <w:rFonts w:hint="eastAsia"/>
+        </w:rPr>
+        <w:t>，</w:t>
+      </w:r>
+      <w:r>
+        <w:rPr>
+          <w:rFonts w:hint="eastAsia"/>
+        </w:rPr>
+        <w:t>使用時にユーザが主観的に満足する</w:t>
+      </w:r>
+      <w:r>
+        <w:rPr>
+          <w:rFonts w:hint="eastAsia"/>
+        </w:rPr>
+        <w:t>，</w:t>
+      </w:r>
+      <w:r>
+        <w:rPr>
+          <w:rFonts w:hint="eastAsia"/>
+        </w:rPr>
+        <w:t>すなわち</w:t>
+      </w:r>
+      <w:r>
+        <w:rPr>
+          <w:rFonts w:hint="eastAsia"/>
+        </w:rPr>
+        <w:t>，</w:t>
+      </w:r>
+      <w:r>
+        <w:rPr>
+          <w:rFonts w:hint="eastAsia"/>
+        </w:rPr>
+        <w:t>気に入るようでなければならない．</w:t>
+      </w:r>
+    </w:p>
+    <w:p/>
+    <w:p>
+      <w:pPr>
+        <w:ind w:firstLineChars="59" w:firstLine="142"/>
+      </w:pPr>
+      <w:r>
+        <w:rPr>
+          <w:rFonts w:hint="eastAsia"/>
+        </w:rPr>
+        <w:t>ニールセン</w:t>
+      </w:r>
+      <w:r>
+        <w:rPr>
+          <w:rFonts w:hint="eastAsia"/>
+        </w:rPr>
+        <w:t>は，</w:t>
+      </w:r>
+      <w:r>
+        <w:rPr>
+          <w:rFonts w:hint="eastAsia"/>
+        </w:rPr>
+        <w:t>ユーザビリティ</w:t>
+      </w:r>
+      <w:r>
+        <w:rPr>
+          <w:rFonts w:hint="eastAsia"/>
+        </w:rPr>
+        <w:t>とユーティリティとは区別して捉えている</w:t>
+      </w:r>
+      <w:r>
+        <w:rPr>
+          <w:rFonts w:hint="eastAsia"/>
+        </w:rPr>
+        <w:t>．</w:t>
+      </w:r>
+      <w:r>
+        <w:rPr>
+          <w:rFonts w:hint="eastAsia"/>
+        </w:rPr>
+        <w:t>ユーザが望む機能をシステムが十分満たしているかどうかといった事柄はユーティリティ（有用性）に含</w:t>
+      </w:r>
+      <w:r>
+        <w:rPr>
+          <w:rFonts w:hint="eastAsia"/>
+        </w:rPr>
+        <w:t>み</w:t>
+      </w:r>
       <w:bookmarkStart w:id="0" w:name="_GoBack"/>
       <w:bookmarkEnd w:id="0"/>
-    </w:p>
-    <w:p>
-      <w:pPr>
-        <w:rPr>
-          <w:rFonts w:hint="eastAsia"/>
-          <w:b/>
-        </w:rPr>
-      </w:pPr>
-    </w:p>
-    <w:p>
-      <w:pPr>
-        <w:rPr>
-          <w:b/>
-        </w:rPr>
-      </w:pPr>
-    </w:p>
+      <w:r>
+        <w:rPr>
+          <w:rFonts w:hint="eastAsia"/>
+        </w:rPr>
+        <w:t>，</w:t>
+      </w:r>
+      <w:r>
+        <w:rPr>
+          <w:rFonts w:hint="eastAsia"/>
+        </w:rPr>
+        <w:t>ユーザビリティは</w:t>
+      </w:r>
+      <w:r>
+        <w:rPr>
+          <w:rFonts w:hint="eastAsia"/>
+        </w:rPr>
+        <w:t>，</w:t>
+      </w:r>
+      <w:r>
+        <w:rPr>
+          <w:rFonts w:hint="eastAsia"/>
+        </w:rPr>
+        <w:t>その機能をユーザがどれくらい便利に使えるかと定義している</w:t>
+      </w:r>
+      <w:r>
+        <w:rPr>
+          <w:rFonts w:hint="eastAsia"/>
+        </w:rPr>
+        <w:t>．</w:t>
+      </w:r>
+      <w:r>
+        <w:rPr>
+          <w:rFonts w:hint="eastAsia"/>
+        </w:rPr>
+        <w:t>そのため</w:t>
+      </w:r>
+      <w:r>
+        <w:rPr>
+          <w:rFonts w:hint="eastAsia"/>
+        </w:rPr>
+        <w:t>ニールセンの定義するユーザビリティは</w:t>
+      </w:r>
+      <w:r>
+        <w:rPr>
+          <w:rFonts w:hint="eastAsia"/>
+        </w:rPr>
+        <w:t>，</w:t>
+      </w:r>
+      <w:r>
+        <w:rPr>
+          <w:rFonts w:hint="eastAsia"/>
+        </w:rPr>
+        <w:t>ISO9241-11</w:t>
+      </w:r>
+      <w:r>
+        <w:rPr>
+          <w:rFonts w:hint="eastAsia"/>
+        </w:rPr>
+        <w:t>の定義よりも意味が</w:t>
+      </w:r>
+      <w:r>
+        <w:rPr>
+          <w:rFonts w:hint="eastAsia"/>
+        </w:rPr>
+        <w:t>限定的になる．</w:t>
+      </w:r>
+    </w:p>
+    <w:p/>
+    <w:p/>
+    <w:p>
+      <w:pPr>
+        <w:rPr>
+          <w:b/>
+        </w:rPr>
+      </w:pPr>
+    </w:p>
+    <w:p>
+      <w:pPr>
+        <w:rPr>
+          <w:b/>
+        </w:rPr>
+      </w:pPr>
+    </w:p>
+    <w:p>
+      <w:pPr>
+        <w:rPr>
+          <w:b/>
+        </w:rPr>
+      </w:pPr>
+    </w:p>
+    <w:p>
+      <w:pPr>
+        <w:rPr>
+          <w:b/>
+        </w:rPr>
+      </w:pPr>
+    </w:p>
+    <w:p>
+      <w:pPr>
+        <w:rPr>
+          <w:b/>
+        </w:rPr>
+      </w:pPr>
+    </w:p>
+    <w:p>
+      <w:pPr>
+        <w:rPr>
+          <w:b/>
+        </w:rPr>
+      </w:pPr>
+    </w:p>
+    <w:p>
+      <w:pPr>
+        <w:rPr>
+          <w:b/>
+        </w:rPr>
+      </w:pPr>
+    </w:p>
+    <w:p>
+      <w:pPr>
+        <w:rPr>
+          <w:b/>
+        </w:rPr>
+      </w:pPr>
+    </w:p>
+    <w:p>
+      <w:pPr>
+        <w:rPr>
+          <w:b/>
+        </w:rPr>
+      </w:pPr>
+    </w:p>
+    <w:p>
+      <w:pPr>
+        <w:rPr>
+          <w:b/>
+        </w:rPr>
+      </w:pPr>
+    </w:p>
+    <w:p>
+      <w:pPr>
+        <w:rPr>
+          <w:b/>
+        </w:rPr>
+      </w:pPr>
+    </w:p>
+    <w:p>
+      <w:pPr>
+        <w:rPr>
+          <w:b/>
+        </w:rPr>
+      </w:pPr>
+    </w:p>
+    <w:p>
+      <w:pPr>
+        <w:rPr>
+          <w:b/>
+        </w:rPr>
+      </w:pPr>
+    </w:p>
+    <w:p>
+      <w:pPr>
+        <w:rPr>
+          <w:b/>
+        </w:rPr>
+      </w:pPr>
+    </w:p>
+    <w:p>
+      <w:pPr>
+        <w:rPr>
+          <w:b/>
+        </w:rPr>
+      </w:pPr>
+    </w:p>
+    <w:p>
+      <w:pPr>
+        <w:rPr>
+          <w:b/>
+        </w:rPr>
+      </w:pPr>
+    </w:p>
+    <w:p>
+      <w:pPr>
+        <w:rPr>
+          <w:b/>
+        </w:rPr>
+      </w:pPr>
+    </w:p>
+    <w:p>
+      <w:pPr>
+        <w:rPr>
+          <w:b/>
+        </w:rPr>
+      </w:pPr>
+    </w:p>
+    <w:p>
+      <w:pPr>
+        <w:rPr>
+          <w:b/>
+        </w:rPr>
+      </w:pPr>
+    </w:p>
+    <w:p>
+      <w:pPr>
+        <w:rPr>
+          <w:b/>
+        </w:rPr>
+      </w:pPr>
+    </w:p>
+    <w:p>
+      <w:pPr>
+        <w:rPr>
+          <w:b/>
+        </w:rPr>
+      </w:pPr>
+    </w:p>
+    <w:p>
+      <w:pPr>
+        <w:rPr>
+          <w:b/>
+        </w:rPr>
+      </w:pPr>
+    </w:p>
+    <w:p>
+      <w:pPr>
+        <w:rPr>
+          <w:b/>
+        </w:rPr>
+      </w:pPr>
+    </w:p>
+    <w:p>
+      <w:pPr>
+        <w:rPr>
+          <w:b/>
+        </w:rPr>
+      </w:pPr>
+    </w:p>
+    <w:p>
+      <w:pPr>
+        <w:rPr>
+          <w:b/>
+        </w:rPr>
+      </w:pPr>
+    </w:p>
+    <w:p>
+      <w:pPr>
+        <w:rPr>
+          <w:b/>
+        </w:rPr>
+      </w:pPr>
+    </w:p>
+    <w:p>
+      <w:pPr>
+        <w:rPr>
+          <w:b/>
+        </w:rPr>
+      </w:pPr>
+    </w:p>
+    <w:p>
+      <w:pPr>
+        <w:rPr>
+          <w:b/>
+        </w:rPr>
+      </w:pPr>
+    </w:p>
+    <w:p>
+      <w:pPr>
+        <w:rPr>
+          <w:b/>
+        </w:rPr>
+      </w:pPr>
+    </w:p>
+    <w:p>
+      <w:pPr>
+        <w:rPr>
+          <w:b/>
+        </w:rPr>
+      </w:pPr>
+    </w:p>
+    <w:p>
+      <w:pPr>
+        <w:rPr>
+          <w:b/>
+        </w:rPr>
+      </w:pPr>
+    </w:p>
+    <w:p>
+      <w:pPr>
+        <w:rPr>
+          <w:b/>
+        </w:rPr>
+      </w:pPr>
+    </w:p>
+    <w:p>
+      <w:pPr>
+        <w:pStyle w:val="a"/>
+        <w:numPr>
+          <w:ilvl w:val="0"/>
+          <w:numId w:val="0"/>
+        </w:numPr>
+        <w:ind w:left="240"/>
+        <w:rPr>
+          <w:sz w:val="28"/>
+        </w:rPr>
+      </w:pPr>
+      <w:bookmarkStart w:id="1" w:name="_Ref283180182"/>
+      <w:r>
+        <w:rPr>
+          <w:sz w:val="28"/>
+        </w:rPr>
+        <w:t>[9] ISO, WD. "9241-11. Ergonomic requirements for office work with visual display terminals (VDTs)." The international organization for standardization (1998).</w:t>
+      </w:r>
+      <w:bookmarkEnd w:id="1"/>
+    </w:p>
+    <w:p>
+      <w:pPr>
+        <w:wordWrap w:val="0"/>
+        <w:jc w:val="left"/>
+      </w:pPr>
+      <w:r>
+        <w:t xml:space="preserve">[10] </w:t>
+      </w:r>
+      <w:r>
+        <w:t>Nielsen-Norman Group, "Our Definition of User Experience." www.nngroup.com</w:t>
+      </w:r>
+      <w:r>
+        <w:t xml:space="preserve">/about/userexperience.html </w:t>
+      </w:r>
+      <w:r>
+        <w:rPr>
+          <w:rFonts w:hint="eastAsia"/>
+        </w:rPr>
+        <w:t xml:space="preserve">, </w:t>
+      </w:r>
+      <w:r>
+        <w:t>2015.10</w:t>
+      </w:r>
+      <w:r>
+        <w:t>.07</w:t>
+      </w:r>
+      <w:r>
+        <w:t>アクセス</w:t>
+      </w:r>
+      <w:r>
+        <w:t>.</w:t>
+      </w:r>
+    </w:p>
+    <w:p/>
     <w:p/>
     <w:sectPr>
       <w:pgSz w:w="11900" w:h="16840"/>
@@ -564,6 +1900,209 @@
     </w:lvl>
   </w:abstractNum>
   <w:abstractNum w:abstractNumId="1">
+    <w:nsid w:val="0DEA0A56"/>
+    <w:multiLevelType w:val="hybridMultilevel"/>
+    <w:tmpl w:val="22A4569C"/>
+    <w:lvl w:ilvl="0" w:tplc="F7EE0CFA">
+      <w:start w:val="1"/>
+      <w:numFmt w:val="decimal"/>
+      <w:pStyle w:val="a"/>
+      <w:lvlText w:val="[%1]"/>
+      <w:lvlJc w:val="left"/>
+      <w:pPr>
+        <w:ind w:left="720" w:hanging="480"/>
+      </w:pPr>
+      <w:rPr>
+        <w:rFonts w:hint="eastAsia"/>
+      </w:rPr>
+    </w:lvl>
+    <w:lvl w:ilvl="1" w:tplc="0409000B" w:tentative="1">
+      <w:start w:val="1"/>
+      <w:numFmt w:val="bullet"/>
+      <w:lvlText w:val=""/>
+      <w:lvlJc w:val="left"/>
+      <w:pPr>
+        <w:ind w:left="1200" w:hanging="480"/>
+      </w:pPr>
+      <w:rPr>
+        <w:rFonts w:ascii="Wingdings" w:hAnsi="Wingdings" w:hint="default"/>
+      </w:rPr>
+    </w:lvl>
+    <w:lvl w:ilvl="2" w:tplc="0409000D" w:tentative="1">
+      <w:start w:val="1"/>
+      <w:numFmt w:val="bullet"/>
+      <w:lvlText w:val=""/>
+      <w:lvlJc w:val="left"/>
+      <w:pPr>
+        <w:ind w:left="1680" w:hanging="480"/>
+      </w:pPr>
+      <w:rPr>
+        <w:rFonts w:ascii="Wingdings" w:hAnsi="Wingdings" w:hint="default"/>
+      </w:rPr>
+    </w:lvl>
+    <w:lvl w:ilvl="3" w:tplc="04090001" w:tentative="1">
+      <w:start w:val="1"/>
+      <w:numFmt w:val="bullet"/>
+      <w:lvlText w:val=""/>
+      <w:lvlJc w:val="left"/>
+      <w:pPr>
+        <w:ind w:left="2160" w:hanging="480"/>
+      </w:pPr>
+      <w:rPr>
+        <w:rFonts w:ascii="Wingdings" w:hAnsi="Wingdings" w:hint="default"/>
+      </w:rPr>
+    </w:lvl>
+    <w:lvl w:ilvl="4" w:tplc="0409000B" w:tentative="1">
+      <w:start w:val="1"/>
+      <w:numFmt w:val="bullet"/>
+      <w:lvlText w:val=""/>
+      <w:lvlJc w:val="left"/>
+      <w:pPr>
+        <w:ind w:left="2640" w:hanging="480"/>
+      </w:pPr>
+      <w:rPr>
+        <w:rFonts w:ascii="Wingdings" w:hAnsi="Wingdings" w:hint="default"/>
+      </w:rPr>
+    </w:lvl>
+    <w:lvl w:ilvl="5" w:tplc="0409000D" w:tentative="1">
+      <w:start w:val="1"/>
+      <w:numFmt w:val="bullet"/>
+      <w:lvlText w:val=""/>
+      <w:lvlJc w:val="left"/>
+      <w:pPr>
+        <w:ind w:left="3120" w:hanging="480"/>
+      </w:pPr>
+      <w:rPr>
+        <w:rFonts w:ascii="Wingdings" w:hAnsi="Wingdings" w:hint="default"/>
+      </w:rPr>
+    </w:lvl>
+    <w:lvl w:ilvl="6" w:tplc="04090001" w:tentative="1">
+      <w:start w:val="1"/>
+      <w:numFmt w:val="bullet"/>
+      <w:lvlText w:val=""/>
+      <w:lvlJc w:val="left"/>
+      <w:pPr>
+        <w:ind w:left="3600" w:hanging="480"/>
+      </w:pPr>
+      <w:rPr>
+        <w:rFonts w:ascii="Wingdings" w:hAnsi="Wingdings" w:hint="default"/>
+      </w:rPr>
+    </w:lvl>
+    <w:lvl w:ilvl="7" w:tplc="0409000B" w:tentative="1">
+      <w:start w:val="1"/>
+      <w:numFmt w:val="bullet"/>
+      <w:lvlText w:val=""/>
+      <w:lvlJc w:val="left"/>
+      <w:pPr>
+        <w:ind w:left="4080" w:hanging="480"/>
+      </w:pPr>
+      <w:rPr>
+        <w:rFonts w:ascii="Wingdings" w:hAnsi="Wingdings" w:hint="default"/>
+      </w:rPr>
+    </w:lvl>
+    <w:lvl w:ilvl="8" w:tplc="0409000D" w:tentative="1">
+      <w:start w:val="1"/>
+      <w:numFmt w:val="bullet"/>
+      <w:lvlText w:val=""/>
+      <w:lvlJc w:val="left"/>
+      <w:pPr>
+        <w:ind w:left="4560" w:hanging="480"/>
+      </w:pPr>
+      <w:rPr>
+        <w:rFonts w:ascii="Wingdings" w:hAnsi="Wingdings" w:hint="default"/>
+      </w:rPr>
+    </w:lvl>
+  </w:abstractNum>
+  <w:abstractNum w:abstractNumId="2">
+    <w:nsid w:val="234847BF"/>
+    <w:multiLevelType w:val="hybridMultilevel"/>
+    <w:tmpl w:val="3FDE86D0"/>
+    <w:lvl w:ilvl="0" w:tplc="FBF6B244">
+      <w:start w:val="1"/>
+      <w:numFmt w:val="decimal"/>
+      <w:lvlText w:val="(%1)"/>
+      <w:lvlJc w:val="left"/>
+      <w:pPr>
+        <w:ind w:left="420" w:hanging="420"/>
+      </w:pPr>
+      <w:rPr>
+        <w:rFonts w:hint="default"/>
+      </w:rPr>
+    </w:lvl>
+    <w:lvl w:ilvl="1" w:tplc="04090017" w:tentative="1">
+      <w:start w:val="1"/>
+      <w:numFmt w:val="aiueoFullWidth"/>
+      <w:lvlText w:val="(%2)"/>
+      <w:lvlJc w:val="left"/>
+      <w:pPr>
+        <w:ind w:left="840" w:hanging="420"/>
+      </w:pPr>
+    </w:lvl>
+    <w:lvl w:ilvl="2" w:tplc="04090011" w:tentative="1">
+      <w:start w:val="1"/>
+      <w:numFmt w:val="decimalEnclosedCircle"/>
+      <w:lvlText w:val="%3"/>
+      <w:lvlJc w:val="left"/>
+      <w:pPr>
+        <w:ind w:left="1260" w:hanging="420"/>
+      </w:pPr>
+    </w:lvl>
+    <w:lvl w:ilvl="3" w:tplc="0409000F" w:tentative="1">
+      <w:start w:val="1"/>
+      <w:numFmt w:val="decimal"/>
+      <w:lvlText w:val="%4."/>
+      <w:lvlJc w:val="left"/>
+      <w:pPr>
+        <w:ind w:left="1680" w:hanging="420"/>
+      </w:pPr>
+    </w:lvl>
+    <w:lvl w:ilvl="4" w:tplc="04090017" w:tentative="1">
+      <w:start w:val="1"/>
+      <w:numFmt w:val="aiueoFullWidth"/>
+      <w:lvlText w:val="(%5)"/>
+      <w:lvlJc w:val="left"/>
+      <w:pPr>
+        <w:ind w:left="2100" w:hanging="420"/>
+      </w:pPr>
+    </w:lvl>
+    <w:lvl w:ilvl="5" w:tplc="04090011" w:tentative="1">
+      <w:start w:val="1"/>
+      <w:numFmt w:val="decimalEnclosedCircle"/>
+      <w:lvlText w:val="%6"/>
+      <w:lvlJc w:val="left"/>
+      <w:pPr>
+        <w:ind w:left="2520" w:hanging="420"/>
+      </w:pPr>
+    </w:lvl>
+    <w:lvl w:ilvl="6" w:tplc="0409000F" w:tentative="1">
+      <w:start w:val="1"/>
+      <w:numFmt w:val="decimal"/>
+      <w:lvlText w:val="%7."/>
+      <w:lvlJc w:val="left"/>
+      <w:pPr>
+        <w:ind w:left="2940" w:hanging="420"/>
+      </w:pPr>
+    </w:lvl>
+    <w:lvl w:ilvl="7" w:tplc="04090017" w:tentative="1">
+      <w:start w:val="1"/>
+      <w:numFmt w:val="aiueoFullWidth"/>
+      <w:lvlText w:val="(%8)"/>
+      <w:lvlJc w:val="left"/>
+      <w:pPr>
+        <w:ind w:left="3360" w:hanging="420"/>
+      </w:pPr>
+    </w:lvl>
+    <w:lvl w:ilvl="8" w:tplc="04090011" w:tentative="1">
+      <w:start w:val="1"/>
+      <w:numFmt w:val="decimalEnclosedCircle"/>
+      <w:lvlText w:val="%9"/>
+      <w:lvlJc w:val="left"/>
+      <w:pPr>
+        <w:ind w:left="3780" w:hanging="420"/>
+      </w:pPr>
+    </w:lvl>
+  </w:abstractNum>
+  <w:abstractNum w:abstractNumId="3">
     <w:nsid w:val="459F3821"/>
     <w:multiLevelType w:val="hybridMultilevel"/>
     <w:tmpl w:val="3702BC0A"/>
@@ -652,11 +2191,549 @@
       </w:pPr>
     </w:lvl>
   </w:abstractNum>
+  <w:abstractNum w:abstractNumId="4">
+    <w:nsid w:val="460E582E"/>
+    <w:multiLevelType w:val="multilevel"/>
+    <w:tmpl w:val="D710FAF2"/>
+    <w:lvl w:ilvl="0">
+      <w:start w:val="1"/>
+      <w:numFmt w:val="decimal"/>
+      <w:lvlText w:val="(%1)"/>
+      <w:lvlJc w:val="left"/>
+      <w:pPr>
+        <w:ind w:left="420" w:hanging="420"/>
+      </w:pPr>
+      <w:rPr>
+        <w:rFonts w:hint="default"/>
+      </w:rPr>
+    </w:lvl>
+    <w:lvl w:ilvl="1">
+      <w:start w:val="1"/>
+      <w:numFmt w:val="aiueoFullWidth"/>
+      <w:lvlText w:val="(%2)"/>
+      <w:lvlJc w:val="left"/>
+      <w:pPr>
+        <w:ind w:left="840" w:hanging="420"/>
+      </w:pPr>
+    </w:lvl>
+    <w:lvl w:ilvl="2">
+      <w:start w:val="1"/>
+      <w:numFmt w:val="decimalEnclosedCircle"/>
+      <w:lvlText w:val="%3"/>
+      <w:lvlJc w:val="left"/>
+      <w:pPr>
+        <w:ind w:left="1260" w:hanging="420"/>
+      </w:pPr>
+    </w:lvl>
+    <w:lvl w:ilvl="3">
+      <w:start w:val="1"/>
+      <w:numFmt w:val="decimal"/>
+      <w:lvlText w:val="%4."/>
+      <w:lvlJc w:val="left"/>
+      <w:pPr>
+        <w:ind w:left="1680" w:hanging="420"/>
+      </w:pPr>
+    </w:lvl>
+    <w:lvl w:ilvl="4">
+      <w:start w:val="1"/>
+      <w:numFmt w:val="aiueoFullWidth"/>
+      <w:lvlText w:val="(%5)"/>
+      <w:lvlJc w:val="left"/>
+      <w:pPr>
+        <w:ind w:left="2100" w:hanging="420"/>
+      </w:pPr>
+    </w:lvl>
+    <w:lvl w:ilvl="5">
+      <w:start w:val="1"/>
+      <w:numFmt w:val="decimalEnclosedCircle"/>
+      <w:lvlText w:val="%6"/>
+      <w:lvlJc w:val="left"/>
+      <w:pPr>
+        <w:ind w:left="2520" w:hanging="420"/>
+      </w:pPr>
+    </w:lvl>
+    <w:lvl w:ilvl="6">
+      <w:start w:val="1"/>
+      <w:numFmt w:val="decimal"/>
+      <w:lvlText w:val="%7."/>
+      <w:lvlJc w:val="left"/>
+      <w:pPr>
+        <w:ind w:left="2940" w:hanging="420"/>
+      </w:pPr>
+    </w:lvl>
+    <w:lvl w:ilvl="7">
+      <w:start w:val="1"/>
+      <w:numFmt w:val="aiueoFullWidth"/>
+      <w:lvlText w:val="(%8)"/>
+      <w:lvlJc w:val="left"/>
+      <w:pPr>
+        <w:ind w:left="3360" w:hanging="420"/>
+      </w:pPr>
+    </w:lvl>
+    <w:lvl w:ilvl="8">
+      <w:start w:val="1"/>
+      <w:numFmt w:val="decimalEnclosedCircle"/>
+      <w:lvlText w:val="%9"/>
+      <w:lvlJc w:val="left"/>
+      <w:pPr>
+        <w:ind w:left="3780" w:hanging="420"/>
+      </w:pPr>
+    </w:lvl>
+  </w:abstractNum>
+  <w:abstractNum w:abstractNumId="5">
+    <w:nsid w:val="48867CB8"/>
+    <w:multiLevelType w:val="hybridMultilevel"/>
+    <w:tmpl w:val="B018FD3E"/>
+    <w:lvl w:ilvl="0" w:tplc="36D4CE10">
+      <w:start w:val="1"/>
+      <w:numFmt w:val="bullet"/>
+      <w:lvlText w:val="・"/>
+      <w:lvlJc w:val="left"/>
+      <w:pPr>
+        <w:ind w:left="360" w:hanging="360"/>
+      </w:pPr>
+      <w:rPr>
+        <w:rFonts w:ascii="ＭＳ 明朝" w:eastAsia="ＭＳ 明朝" w:hAnsi="ＭＳ 明朝" w:cstheme="minorBidi" w:hint="eastAsia"/>
+      </w:rPr>
+    </w:lvl>
+    <w:lvl w:ilvl="1" w:tplc="0409000B" w:tentative="1">
+      <w:start w:val="1"/>
+      <w:numFmt w:val="bullet"/>
+      <w:lvlText w:val=""/>
+      <w:lvlJc w:val="left"/>
+      <w:pPr>
+        <w:ind w:left="960" w:hanging="480"/>
+      </w:pPr>
+      <w:rPr>
+        <w:rFonts w:ascii="Wingdings" w:hAnsi="Wingdings" w:hint="default"/>
+      </w:rPr>
+    </w:lvl>
+    <w:lvl w:ilvl="2" w:tplc="0409000D" w:tentative="1">
+      <w:start w:val="1"/>
+      <w:numFmt w:val="bullet"/>
+      <w:lvlText w:val=""/>
+      <w:lvlJc w:val="left"/>
+      <w:pPr>
+        <w:ind w:left="1440" w:hanging="480"/>
+      </w:pPr>
+      <w:rPr>
+        <w:rFonts w:ascii="Wingdings" w:hAnsi="Wingdings" w:hint="default"/>
+      </w:rPr>
+    </w:lvl>
+    <w:lvl w:ilvl="3" w:tplc="04090001" w:tentative="1">
+      <w:start w:val="1"/>
+      <w:numFmt w:val="bullet"/>
+      <w:lvlText w:val=""/>
+      <w:lvlJc w:val="left"/>
+      <w:pPr>
+        <w:ind w:left="1920" w:hanging="480"/>
+      </w:pPr>
+      <w:rPr>
+        <w:rFonts w:ascii="Wingdings" w:hAnsi="Wingdings" w:hint="default"/>
+      </w:rPr>
+    </w:lvl>
+    <w:lvl w:ilvl="4" w:tplc="0409000B" w:tentative="1">
+      <w:start w:val="1"/>
+      <w:numFmt w:val="bullet"/>
+      <w:lvlText w:val=""/>
+      <w:lvlJc w:val="left"/>
+      <w:pPr>
+        <w:ind w:left="2400" w:hanging="480"/>
+      </w:pPr>
+      <w:rPr>
+        <w:rFonts w:ascii="Wingdings" w:hAnsi="Wingdings" w:hint="default"/>
+      </w:rPr>
+    </w:lvl>
+    <w:lvl w:ilvl="5" w:tplc="0409000D" w:tentative="1">
+      <w:start w:val="1"/>
+      <w:numFmt w:val="bullet"/>
+      <w:lvlText w:val=""/>
+      <w:lvlJc w:val="left"/>
+      <w:pPr>
+        <w:ind w:left="2880" w:hanging="480"/>
+      </w:pPr>
+      <w:rPr>
+        <w:rFonts w:ascii="Wingdings" w:hAnsi="Wingdings" w:hint="default"/>
+      </w:rPr>
+    </w:lvl>
+    <w:lvl w:ilvl="6" w:tplc="04090001" w:tentative="1">
+      <w:start w:val="1"/>
+      <w:numFmt w:val="bullet"/>
+      <w:lvlText w:val=""/>
+      <w:lvlJc w:val="left"/>
+      <w:pPr>
+        <w:ind w:left="3360" w:hanging="480"/>
+      </w:pPr>
+      <w:rPr>
+        <w:rFonts w:ascii="Wingdings" w:hAnsi="Wingdings" w:hint="default"/>
+      </w:rPr>
+    </w:lvl>
+    <w:lvl w:ilvl="7" w:tplc="0409000B" w:tentative="1">
+      <w:start w:val="1"/>
+      <w:numFmt w:val="bullet"/>
+      <w:lvlText w:val=""/>
+      <w:lvlJc w:val="left"/>
+      <w:pPr>
+        <w:ind w:left="3840" w:hanging="480"/>
+      </w:pPr>
+      <w:rPr>
+        <w:rFonts w:ascii="Wingdings" w:hAnsi="Wingdings" w:hint="default"/>
+      </w:rPr>
+    </w:lvl>
+    <w:lvl w:ilvl="8" w:tplc="0409000D" w:tentative="1">
+      <w:start w:val="1"/>
+      <w:numFmt w:val="bullet"/>
+      <w:lvlText w:val=""/>
+      <w:lvlJc w:val="left"/>
+      <w:pPr>
+        <w:ind w:left="4320" w:hanging="480"/>
+      </w:pPr>
+      <w:rPr>
+        <w:rFonts w:ascii="Wingdings" w:hAnsi="Wingdings" w:hint="default"/>
+      </w:rPr>
+    </w:lvl>
+  </w:abstractNum>
+  <w:abstractNum w:abstractNumId="6">
+    <w:nsid w:val="55DD4929"/>
+    <w:multiLevelType w:val="hybridMultilevel"/>
+    <w:tmpl w:val="E79A8B44"/>
+    <w:lvl w:ilvl="0" w:tplc="48C2AC36">
+      <w:start w:val="1"/>
+      <w:numFmt w:val="decimal"/>
+      <w:lvlText w:val="[%1]"/>
+      <w:lvlJc w:val="left"/>
+      <w:pPr>
+        <w:ind w:left="480" w:hanging="480"/>
+      </w:pPr>
+      <w:rPr>
+        <w:rFonts w:hint="eastAsia"/>
+      </w:rPr>
+    </w:lvl>
+    <w:lvl w:ilvl="1" w:tplc="04090017" w:tentative="1">
+      <w:start w:val="1"/>
+      <w:numFmt w:val="aiueoFullWidth"/>
+      <w:lvlText w:val="(%2)"/>
+      <w:lvlJc w:val="left"/>
+      <w:pPr>
+        <w:ind w:left="960" w:hanging="480"/>
+      </w:pPr>
+    </w:lvl>
+    <w:lvl w:ilvl="2" w:tplc="04090011" w:tentative="1">
+      <w:start w:val="1"/>
+      <w:numFmt w:val="decimalEnclosedCircle"/>
+      <w:lvlText w:val="%3"/>
+      <w:lvlJc w:val="left"/>
+      <w:pPr>
+        <w:ind w:left="1440" w:hanging="480"/>
+      </w:pPr>
+    </w:lvl>
+    <w:lvl w:ilvl="3" w:tplc="0409000F" w:tentative="1">
+      <w:start w:val="1"/>
+      <w:numFmt w:val="decimal"/>
+      <w:lvlText w:val="%4."/>
+      <w:lvlJc w:val="left"/>
+      <w:pPr>
+        <w:ind w:left="1920" w:hanging="480"/>
+      </w:pPr>
+    </w:lvl>
+    <w:lvl w:ilvl="4" w:tplc="04090017" w:tentative="1">
+      <w:start w:val="1"/>
+      <w:numFmt w:val="aiueoFullWidth"/>
+      <w:lvlText w:val="(%5)"/>
+      <w:lvlJc w:val="left"/>
+      <w:pPr>
+        <w:ind w:left="2400" w:hanging="480"/>
+      </w:pPr>
+    </w:lvl>
+    <w:lvl w:ilvl="5" w:tplc="04090011" w:tentative="1">
+      <w:start w:val="1"/>
+      <w:numFmt w:val="decimalEnclosedCircle"/>
+      <w:lvlText w:val="%6"/>
+      <w:lvlJc w:val="left"/>
+      <w:pPr>
+        <w:ind w:left="2880" w:hanging="480"/>
+      </w:pPr>
+    </w:lvl>
+    <w:lvl w:ilvl="6" w:tplc="0409000F" w:tentative="1">
+      <w:start w:val="1"/>
+      <w:numFmt w:val="decimal"/>
+      <w:lvlText w:val="%7."/>
+      <w:lvlJc w:val="left"/>
+      <w:pPr>
+        <w:ind w:left="3360" w:hanging="480"/>
+      </w:pPr>
+    </w:lvl>
+    <w:lvl w:ilvl="7" w:tplc="04090017" w:tentative="1">
+      <w:start w:val="1"/>
+      <w:numFmt w:val="aiueoFullWidth"/>
+      <w:lvlText w:val="(%8)"/>
+      <w:lvlJc w:val="left"/>
+      <w:pPr>
+        <w:ind w:left="3840" w:hanging="480"/>
+      </w:pPr>
+    </w:lvl>
+    <w:lvl w:ilvl="8" w:tplc="04090011" w:tentative="1">
+      <w:start w:val="1"/>
+      <w:numFmt w:val="decimalEnclosedCircle"/>
+      <w:lvlText w:val="%9"/>
+      <w:lvlJc w:val="left"/>
+      <w:pPr>
+        <w:ind w:left="4320" w:hanging="480"/>
+      </w:pPr>
+    </w:lvl>
+  </w:abstractNum>
+  <w:abstractNum w:abstractNumId="7">
+    <w:nsid w:val="605145FE"/>
+    <w:multiLevelType w:val="multilevel"/>
+    <w:tmpl w:val="64D00BF0"/>
+    <w:lvl w:ilvl="0">
+      <w:start w:val="1"/>
+      <w:numFmt w:val="decimal"/>
+      <w:lvlText w:val="[%1]"/>
+      <w:lvlJc w:val="left"/>
+      <w:pPr>
+        <w:ind w:left="720" w:hanging="480"/>
+      </w:pPr>
+      <w:rPr>
+        <w:rFonts w:hint="eastAsia"/>
+      </w:rPr>
+    </w:lvl>
+    <w:lvl w:ilvl="1">
+      <w:start w:val="1"/>
+      <w:numFmt w:val="bullet"/>
+      <w:lvlText w:val=""/>
+      <w:lvlJc w:val="left"/>
+      <w:pPr>
+        <w:ind w:left="1200" w:hanging="480"/>
+      </w:pPr>
+      <w:rPr>
+        <w:rFonts w:ascii="Wingdings" w:hAnsi="Wingdings" w:hint="default"/>
+      </w:rPr>
+    </w:lvl>
+    <w:lvl w:ilvl="2">
+      <w:start w:val="1"/>
+      <w:numFmt w:val="bullet"/>
+      <w:lvlText w:val=""/>
+      <w:lvlJc w:val="left"/>
+      <w:pPr>
+        <w:ind w:left="1680" w:hanging="480"/>
+      </w:pPr>
+      <w:rPr>
+        <w:rFonts w:ascii="Wingdings" w:hAnsi="Wingdings" w:hint="default"/>
+      </w:rPr>
+    </w:lvl>
+    <w:lvl w:ilvl="3">
+      <w:start w:val="1"/>
+      <w:numFmt w:val="bullet"/>
+      <w:lvlText w:val=""/>
+      <w:lvlJc w:val="left"/>
+      <w:pPr>
+        <w:ind w:left="2160" w:hanging="480"/>
+      </w:pPr>
+      <w:rPr>
+        <w:rFonts w:ascii="Wingdings" w:hAnsi="Wingdings" w:hint="default"/>
+      </w:rPr>
+    </w:lvl>
+    <w:lvl w:ilvl="4">
+      <w:start w:val="1"/>
+      <w:numFmt w:val="bullet"/>
+      <w:lvlText w:val=""/>
+      <w:lvlJc w:val="left"/>
+      <w:pPr>
+        <w:ind w:left="2640" w:hanging="480"/>
+      </w:pPr>
+      <w:rPr>
+        <w:rFonts w:ascii="Wingdings" w:hAnsi="Wingdings" w:hint="default"/>
+      </w:rPr>
+    </w:lvl>
+    <w:lvl w:ilvl="5">
+      <w:start w:val="1"/>
+      <w:numFmt w:val="bullet"/>
+      <w:lvlText w:val=""/>
+      <w:lvlJc w:val="left"/>
+      <w:pPr>
+        <w:ind w:left="3120" w:hanging="480"/>
+      </w:pPr>
+      <w:rPr>
+        <w:rFonts w:ascii="Wingdings" w:hAnsi="Wingdings" w:hint="default"/>
+      </w:rPr>
+    </w:lvl>
+    <w:lvl w:ilvl="6">
+      <w:start w:val="1"/>
+      <w:numFmt w:val="bullet"/>
+      <w:lvlText w:val=""/>
+      <w:lvlJc w:val="left"/>
+      <w:pPr>
+        <w:ind w:left="3600" w:hanging="480"/>
+      </w:pPr>
+      <w:rPr>
+        <w:rFonts w:ascii="Wingdings" w:hAnsi="Wingdings" w:hint="default"/>
+      </w:rPr>
+    </w:lvl>
+    <w:lvl w:ilvl="7">
+      <w:start w:val="1"/>
+      <w:numFmt w:val="bullet"/>
+      <w:lvlText w:val=""/>
+      <w:lvlJc w:val="left"/>
+      <w:pPr>
+        <w:ind w:left="4080" w:hanging="480"/>
+      </w:pPr>
+      <w:rPr>
+        <w:rFonts w:ascii="Wingdings" w:hAnsi="Wingdings" w:hint="default"/>
+      </w:rPr>
+    </w:lvl>
+    <w:lvl w:ilvl="8">
+      <w:start w:val="1"/>
+      <w:numFmt w:val="bullet"/>
+      <w:lvlText w:val=""/>
+      <w:lvlJc w:val="left"/>
+      <w:pPr>
+        <w:ind w:left="4560" w:hanging="480"/>
+      </w:pPr>
+      <w:rPr>
+        <w:rFonts w:ascii="Wingdings" w:hAnsi="Wingdings" w:hint="default"/>
+      </w:rPr>
+    </w:lvl>
+  </w:abstractNum>
+  <w:abstractNum w:abstractNumId="8">
+    <w:nsid w:val="7CDF4CC0"/>
+    <w:multiLevelType w:val="multilevel"/>
+    <w:tmpl w:val="BCB60F98"/>
+    <w:lvl w:ilvl="0">
+      <w:start w:val="1"/>
+      <w:numFmt w:val="decimal"/>
+      <w:lvlText w:val="[%1]"/>
+      <w:lvlJc w:val="left"/>
+      <w:pPr>
+        <w:ind w:left="720" w:hanging="480"/>
+      </w:pPr>
+      <w:rPr>
+        <w:rFonts w:hint="eastAsia"/>
+      </w:rPr>
+    </w:lvl>
+    <w:lvl w:ilvl="1">
+      <w:start w:val="1"/>
+      <w:numFmt w:val="bullet"/>
+      <w:lvlText w:val=""/>
+      <w:lvlJc w:val="left"/>
+      <w:pPr>
+        <w:ind w:left="1200" w:hanging="480"/>
+      </w:pPr>
+      <w:rPr>
+        <w:rFonts w:ascii="Wingdings" w:hAnsi="Wingdings" w:hint="default"/>
+      </w:rPr>
+    </w:lvl>
+    <w:lvl w:ilvl="2">
+      <w:start w:val="1"/>
+      <w:numFmt w:val="bullet"/>
+      <w:lvlText w:val=""/>
+      <w:lvlJc w:val="left"/>
+      <w:pPr>
+        <w:ind w:left="1680" w:hanging="480"/>
+      </w:pPr>
+      <w:rPr>
+        <w:rFonts w:ascii="Wingdings" w:hAnsi="Wingdings" w:hint="default"/>
+      </w:rPr>
+    </w:lvl>
+    <w:lvl w:ilvl="3">
+      <w:start w:val="1"/>
+      <w:numFmt w:val="bullet"/>
+      <w:lvlText w:val=""/>
+      <w:lvlJc w:val="left"/>
+      <w:pPr>
+        <w:ind w:left="2160" w:hanging="480"/>
+      </w:pPr>
+      <w:rPr>
+        <w:rFonts w:ascii="Wingdings" w:hAnsi="Wingdings" w:hint="default"/>
+      </w:rPr>
+    </w:lvl>
+    <w:lvl w:ilvl="4">
+      <w:start w:val="1"/>
+      <w:numFmt w:val="bullet"/>
+      <w:lvlText w:val=""/>
+      <w:lvlJc w:val="left"/>
+      <w:pPr>
+        <w:ind w:left="2640" w:hanging="480"/>
+      </w:pPr>
+      <w:rPr>
+        <w:rFonts w:ascii="Wingdings" w:hAnsi="Wingdings" w:hint="default"/>
+      </w:rPr>
+    </w:lvl>
+    <w:lvl w:ilvl="5">
+      <w:start w:val="1"/>
+      <w:numFmt w:val="bullet"/>
+      <w:lvlText w:val=""/>
+      <w:lvlJc w:val="left"/>
+      <w:pPr>
+        <w:ind w:left="3120" w:hanging="480"/>
+      </w:pPr>
+      <w:rPr>
+        <w:rFonts w:ascii="Wingdings" w:hAnsi="Wingdings" w:hint="default"/>
+      </w:rPr>
+    </w:lvl>
+    <w:lvl w:ilvl="6">
+      <w:start w:val="1"/>
+      <w:numFmt w:val="bullet"/>
+      <w:lvlText w:val=""/>
+      <w:lvlJc w:val="left"/>
+      <w:pPr>
+        <w:ind w:left="3600" w:hanging="480"/>
+      </w:pPr>
+      <w:rPr>
+        <w:rFonts w:ascii="Wingdings" w:hAnsi="Wingdings" w:hint="default"/>
+      </w:rPr>
+    </w:lvl>
+    <w:lvl w:ilvl="7">
+      <w:start w:val="1"/>
+      <w:numFmt w:val="bullet"/>
+      <w:lvlText w:val=""/>
+      <w:lvlJc w:val="left"/>
+      <w:pPr>
+        <w:ind w:left="4080" w:hanging="480"/>
+      </w:pPr>
+      <w:rPr>
+        <w:rFonts w:ascii="Wingdings" w:hAnsi="Wingdings" w:hint="default"/>
+      </w:rPr>
+    </w:lvl>
+    <w:lvl w:ilvl="8">
+      <w:start w:val="1"/>
+      <w:numFmt w:val="bullet"/>
+      <w:lvlText w:val=""/>
+      <w:lvlJc w:val="left"/>
+      <w:pPr>
+        <w:ind w:left="4560" w:hanging="480"/>
+      </w:pPr>
+      <w:rPr>
+        <w:rFonts w:ascii="Wingdings" w:hAnsi="Wingdings" w:hint="default"/>
+      </w:rPr>
+    </w:lvl>
+  </w:abstractNum>
   <w:num w:numId="1">
-    <w:abstractNumId w:val="1"/>
+    <w:abstractNumId w:val="3"/>
   </w:num>
   <w:num w:numId="2">
     <w:abstractNumId w:val="0"/>
+  </w:num>
+  <w:num w:numId="3">
+    <w:abstractNumId w:val="2"/>
+  </w:num>
+  <w:num w:numId="4">
+    <w:abstractNumId w:val="1"/>
+  </w:num>
+  <w:num w:numId="5">
+    <w:abstractNumId w:val="7"/>
+  </w:num>
+  <w:num w:numId="6">
+    <w:abstractNumId w:val="8"/>
+  </w:num>
+  <w:num w:numId="7">
+    <w:abstractNumId w:val="4"/>
+  </w:num>
+  <w:num w:numId="8">
+    <w:abstractNumId w:val="6"/>
+  </w:num>
+  <w:num w:numId="9">
+    <w:abstractNumId w:val="5"/>
   </w:num>
 </w:numbering>
 </file>
@@ -814,7 +2891,7 @@
     <w:lsdException w:name="Bibliography" w:uiPriority="37"/>
     <w:lsdException w:name="TOC Heading" w:uiPriority="39" w:qFormat="1"/>
   </w:latentStyles>
-  <w:style w:type="paragraph" w:default="1" w:styleId="a">
+  <w:style w:type="paragraph" w:default="1" w:styleId="a0">
     <w:name w:val="Normal"/>
     <w:qFormat/>
     <w:rsid w:val="0080634D"/>
@@ -823,13 +2900,13 @@
       <w:jc w:val="both"/>
     </w:pPr>
   </w:style>
-  <w:style w:type="character" w:default="1" w:styleId="a0">
+  <w:style w:type="character" w:default="1" w:styleId="a1">
     <w:name w:val="Default Paragraph Font"/>
     <w:uiPriority w:val="1"/>
     <w:semiHidden/>
     <w:unhideWhenUsed/>
   </w:style>
-  <w:style w:type="table" w:default="1" w:styleId="a1">
+  <w:style w:type="table" w:default="1" w:styleId="a2">
     <w:name w:val="Normal Table"/>
     <w:uiPriority w:val="99"/>
     <w:semiHidden/>
@@ -844,15 +2921,15 @@
       </w:tblCellMar>
     </w:tblPr>
   </w:style>
-  <w:style w:type="numbering" w:default="1" w:styleId="a2">
+  <w:style w:type="numbering" w:default="1" w:styleId="a3">
     <w:name w:val="No List"/>
     <w:uiPriority w:val="99"/>
     <w:semiHidden/>
     <w:unhideWhenUsed/>
   </w:style>
-  <w:style w:type="paragraph" w:styleId="a3">
+  <w:style w:type="paragraph" w:styleId="a4">
     <w:name w:val="List Paragraph"/>
-    <w:basedOn w:val="a"/>
+    <w:basedOn w:val="a0"/>
     <w:uiPriority w:val="34"/>
     <w:qFormat/>
     <w:rsid w:val="0080634D"/>
@@ -860,14 +2937,21 @@
       <w:ind w:leftChars="400" w:left="960"/>
     </w:pPr>
   </w:style>
-  <w:style w:type="paragraph" w:customStyle="1" w:styleId="a4">
+  <w:style w:type="paragraph" w:customStyle="1" w:styleId="a">
     <w:name w:val="参考文献"/>
-    <w:basedOn w:val="a"/>
-    <w:next w:val="a"/>
+    <w:basedOn w:val="a0"/>
+    <w:next w:val="a0"/>
     <w:link w:val="a5"/>
     <w:autoRedefine/>
     <w:qFormat/>
-    <w:rsid w:val="00330DF2"/>
+    <w:rsid w:val="00D23CEF"/>
+    <w:pPr>
+      <w:numPr>
+        <w:numId w:val="4"/>
+      </w:numPr>
+      <w:spacing w:beforeLines="30" w:before="120" w:afterLines="30" w:after="120" w:line="200" w:lineRule="exact"/>
+      <w:jc w:val="left"/>
+    </w:pPr>
     <w:rPr>
       <w:szCs w:val="21"/>
       <w:vertAlign w:val="superscript"/>
@@ -875,9 +2959,10 @@
   </w:style>
   <w:style w:type="character" w:customStyle="1" w:styleId="a5">
     <w:name w:val="参考文献 (文字)"/>
-    <w:basedOn w:val="a0"/>
-    <w:link w:val="a4"/>
-    <w:rsid w:val="00330DF2"/>
+    <w:basedOn w:val="a1"/>
+    <w:link w:val="a"/>
+    <w:uiPriority w:val="1"/>
+    <w:rsid w:val="00D23CEF"/>
     <w:rPr>
       <w:szCs w:val="21"/>
       <w:vertAlign w:val="superscript"/>
@@ -1039,7 +3124,7 @@
     <w:lsdException w:name="Bibliography" w:uiPriority="37"/>
     <w:lsdException w:name="TOC Heading" w:uiPriority="39" w:qFormat="1"/>
   </w:latentStyles>
-  <w:style w:type="paragraph" w:default="1" w:styleId="a">
+  <w:style w:type="paragraph" w:default="1" w:styleId="a0">
     <w:name w:val="Normal"/>
     <w:qFormat/>
     <w:rsid w:val="0080634D"/>
@@ -1048,13 +3133,13 @@
       <w:jc w:val="both"/>
     </w:pPr>
   </w:style>
-  <w:style w:type="character" w:default="1" w:styleId="a0">
+  <w:style w:type="character" w:default="1" w:styleId="a1">
     <w:name w:val="Default Paragraph Font"/>
     <w:uiPriority w:val="1"/>
     <w:semiHidden/>
     <w:unhideWhenUsed/>
   </w:style>
-  <w:style w:type="table" w:default="1" w:styleId="a1">
+  <w:style w:type="table" w:default="1" w:styleId="a2">
     <w:name w:val="Normal Table"/>
     <w:uiPriority w:val="99"/>
     <w:semiHidden/>
@@ -1069,15 +3154,15 @@
       </w:tblCellMar>
     </w:tblPr>
   </w:style>
-  <w:style w:type="numbering" w:default="1" w:styleId="a2">
+  <w:style w:type="numbering" w:default="1" w:styleId="a3">
     <w:name w:val="No List"/>
     <w:uiPriority w:val="99"/>
     <w:semiHidden/>
     <w:unhideWhenUsed/>
   </w:style>
-  <w:style w:type="paragraph" w:styleId="a3">
+  <w:style w:type="paragraph" w:styleId="a4">
     <w:name w:val="List Paragraph"/>
-    <w:basedOn w:val="a"/>
+    <w:basedOn w:val="a0"/>
     <w:uiPriority w:val="34"/>
     <w:qFormat/>
     <w:rsid w:val="0080634D"/>
@@ -1085,14 +3170,21 @@
       <w:ind w:leftChars="400" w:left="960"/>
     </w:pPr>
   </w:style>
-  <w:style w:type="paragraph" w:customStyle="1" w:styleId="a4">
+  <w:style w:type="paragraph" w:customStyle="1" w:styleId="a">
     <w:name w:val="参考文献"/>
-    <w:basedOn w:val="a"/>
-    <w:next w:val="a"/>
+    <w:basedOn w:val="a0"/>
+    <w:next w:val="a0"/>
     <w:link w:val="a5"/>
     <w:autoRedefine/>
     <w:qFormat/>
-    <w:rsid w:val="00330DF2"/>
+    <w:rsid w:val="00D23CEF"/>
+    <w:pPr>
+      <w:numPr>
+        <w:numId w:val="4"/>
+      </w:numPr>
+      <w:spacing w:beforeLines="30" w:before="120" w:afterLines="30" w:after="120" w:line="200" w:lineRule="exact"/>
+      <w:jc w:val="left"/>
+    </w:pPr>
     <w:rPr>
       <w:szCs w:val="21"/>
       <w:vertAlign w:val="superscript"/>
@@ -1100,9 +3192,10 @@
   </w:style>
   <w:style w:type="character" w:customStyle="1" w:styleId="a5">
     <w:name w:val="参考文献 (文字)"/>
-    <w:basedOn w:val="a0"/>
-    <w:link w:val="a4"/>
-    <w:rsid w:val="00330DF2"/>
+    <w:basedOn w:val="a1"/>
+    <w:link w:val="a"/>
+    <w:uiPriority w:val="1"/>
+    <w:rsid w:val="00D23CEF"/>
     <w:rPr>
       <w:szCs w:val="21"/>
       <w:vertAlign w:val="superscript"/>

</xml_diff>

<commit_message>
write about usability evaluation methods
</commit_message>
<xml_diff>
--- a/02.basic theory.docx
+++ b/02.basic theory.docx
@@ -1619,37 +1619,258 @@
     <w:p>
       <w:pPr>
         <w:rPr>
-          <w:b/>
-        </w:rPr>
-      </w:pPr>
+          <w:rFonts w:hint="eastAsia"/>
+          <w:b/>
+        </w:rPr>
+      </w:pPr>
+      <w:r>
+        <w:rPr>
+          <w:b/>
+        </w:rPr>
+        <w:t>２．１　ユーザビリティ</w:t>
+      </w:r>
+      <w:r>
+        <w:rPr>
+          <w:rFonts w:hint="eastAsia"/>
+          <w:b/>
+        </w:rPr>
+        <w:t>評価手法</w:t>
+      </w:r>
     </w:p>
     <w:p>
       <w:pPr>
         <w:rPr>
-          <w:b/>
-        </w:rPr>
-      </w:pPr>
+          <w:rFonts w:hint="eastAsia"/>
+        </w:rPr>
+      </w:pPr>
+      <w:r>
+        <w:rPr>
+          <w:b/>
+        </w:rPr>
+        <w:t xml:space="preserve"> </w:t>
+      </w:r>
+      <w:r>
+        <w:rPr>
+          <w:b/>
+        </w:rPr>
+        <w:t>1.2</w:t>
+      </w:r>
+      <w:r>
+        <w:rPr>
+          <w:rFonts w:hint="eastAsia"/>
+          <w:b/>
+        </w:rPr>
+        <w:t>節</w:t>
+      </w:r>
+      <w:r>
+        <w:rPr>
+          <w:rFonts w:hint="eastAsia"/>
+          <w:b/>
+        </w:rPr>
+        <w:t>で</w:t>
+      </w:r>
+      <w:r>
+        <w:rPr>
+          <w:rFonts w:hint="eastAsia"/>
+          <w:b/>
+        </w:rPr>
+        <w:t>は</w:t>
+      </w:r>
+      <w:r>
+        <w:rPr>
+          <w:rFonts w:hint="eastAsia"/>
+        </w:rPr>
+        <w:t>，主にユーザビリティの</w:t>
+      </w:r>
+      <w:r>
+        <w:rPr>
+          <w:rFonts w:hint="eastAsia"/>
+          <w:b/>
+        </w:rPr>
+        <w:t>評価手法の分類について述べたが</w:t>
+      </w:r>
+      <w:r>
+        <w:rPr>
+          <w:rFonts w:hint="eastAsia"/>
+        </w:rPr>
+        <w:t>，ここでは代表的なユーザビリティ</w:t>
+      </w:r>
+      <w:r>
+        <w:rPr>
+          <w:rFonts w:hint="eastAsia"/>
+          <w:b/>
+        </w:rPr>
+        <w:t>評価手法</w:t>
+      </w:r>
+      <w:r>
+        <w:rPr>
+          <w:rStyle w:val="a5"/>
+        </w:rPr>
+        <w:t>[12</w:t>
+      </w:r>
+      <w:r>
+        <w:rPr>
+          <w:rStyle w:val="a5"/>
+        </w:rPr>
+        <w:t>]</w:t>
+      </w:r>
+      <w:r>
+        <w:rPr>
+          <w:rFonts w:hint="eastAsia"/>
+          <w:b/>
+        </w:rPr>
+        <w:t>について述べていく</w:t>
+      </w:r>
+      <w:r>
+        <w:rPr>
+          <w:rFonts w:hint="eastAsia"/>
+        </w:rPr>
+        <w:t>．</w:t>
+      </w:r>
     </w:p>
     <w:p>
       <w:pPr>
         <w:rPr>
+          <w:rFonts w:hint="eastAsia"/>
           <w:b/>
         </w:rPr>
       </w:pPr>
     </w:p>
     <w:p>
-      <w:pPr>
-        <w:rPr>
-          <w:b/>
-        </w:rPr>
-      </w:pPr>
+      <w:r>
+        <w:rPr>
+          <w:rFonts w:hint="eastAsia"/>
+        </w:rPr>
+        <w:t>・行動観察</w:t>
+      </w:r>
+      <w:r>
+        <w:rPr>
+          <w:rFonts w:hint="eastAsia"/>
+        </w:rPr>
+        <w:t>法</w:t>
+      </w:r>
     </w:p>
     <w:p>
       <w:pPr>
-        <w:rPr>
-          <w:b/>
-        </w:rPr>
-      </w:pPr>
+        <w:ind w:firstLineChars="59" w:firstLine="142"/>
+        <w:rPr>
+          <w:rFonts w:hint="eastAsia"/>
+        </w:rPr>
+      </w:pPr>
+      <w:r>
+        <w:rPr>
+          <w:rFonts w:hint="eastAsia"/>
+        </w:rPr>
+        <w:t>ユーザが日常的にどのように製品を操作しているのかを観察し</w:t>
+      </w:r>
+      <w:r>
+        <w:rPr>
+          <w:rFonts w:hint="eastAsia"/>
+        </w:rPr>
+        <w:t>，</w:t>
+      </w:r>
+      <w:r>
+        <w:rPr>
+          <w:rFonts w:hint="eastAsia"/>
+        </w:rPr>
+        <w:t>そのときの使用手順や使用方法を分類・比較して問題点を把握する．観察内容を記録する</w:t>
+      </w:r>
+      <w:r>
+        <w:rPr>
+          <w:rFonts w:hint="eastAsia"/>
+        </w:rPr>
+        <w:t>際は</w:t>
+      </w:r>
+      <w:r>
+        <w:rPr>
+          <w:rFonts w:hint="eastAsia"/>
+        </w:rPr>
+        <w:t>，</w:t>
+      </w:r>
+      <w:r>
+        <w:rPr>
+          <w:rFonts w:hint="eastAsia"/>
+        </w:rPr>
+        <w:t>メモ・写真・ビデオなどを利用する</w:t>
+      </w:r>
+      <w:r>
+        <w:rPr>
+          <w:rFonts w:hint="eastAsia"/>
+        </w:rPr>
+        <w:t>．ユーザが日常的な使用場面での行動を観察できる</w:t>
+      </w:r>
+      <w:r>
+        <w:rPr>
+          <w:rFonts w:hint="eastAsia"/>
+        </w:rPr>
+        <w:t>ので，</w:t>
+      </w:r>
+      <w:r>
+        <w:rPr>
+          <w:rFonts w:hint="eastAsia"/>
+        </w:rPr>
+        <w:t>ユーザが感じた問題点や要求事項を</w:t>
+      </w:r>
+      <w:r>
+        <w:rPr>
+          <w:rFonts w:hint="eastAsia"/>
+        </w:rPr>
+        <w:t>詳細に抽出できる</w:t>
+      </w:r>
+      <w:r>
+        <w:rPr>
+          <w:rFonts w:hint="eastAsia"/>
+        </w:rPr>
+        <w:t>．</w:t>
+      </w:r>
+      <w:r>
+        <w:rPr>
+          <w:rFonts w:hint="eastAsia"/>
+        </w:rPr>
+        <w:t>しかし，外部から</w:t>
+      </w:r>
+      <w:r>
+        <w:rPr>
+          <w:rFonts w:hint="eastAsia"/>
+        </w:rPr>
+        <w:t>観察</w:t>
+      </w:r>
+      <w:r>
+        <w:rPr>
+          <w:rFonts w:hint="eastAsia"/>
+        </w:rPr>
+        <w:t>されるので観察場面や状況などが限られてしまう</w:t>
+      </w:r>
+      <w:r>
+        <w:rPr>
+          <w:rFonts w:hint="eastAsia"/>
+        </w:rPr>
+        <w:t>．</w:t>
+      </w:r>
+      <w:r>
+        <w:rPr>
+          <w:rFonts w:hint="eastAsia"/>
+        </w:rPr>
+        <w:t>また，観察しているという行為自体がユーザの負担にもなってしまうので，</w:t>
+      </w:r>
+      <w:r>
+        <w:rPr>
+          <w:rFonts w:hint="eastAsia"/>
+        </w:rPr>
+        <w:t>ユーザ行動</w:t>
+      </w:r>
+      <w:r>
+        <w:rPr>
+          <w:rFonts w:hint="eastAsia"/>
+        </w:rPr>
+        <w:t>を阻害しないことや心理的な負担を与えない工夫が必要である</w:t>
+      </w:r>
+      <w:r>
+        <w:rPr>
+          <w:rFonts w:hint="eastAsia"/>
+        </w:rPr>
+        <w:t>．</w:t>
+      </w:r>
     </w:p>
     <w:p>
       <w:pPr>
@@ -1660,45 +1881,566 @@
     </w:p>
     <w:p>
       <w:pPr>
-        <w:rPr>
-          <w:b/>
-        </w:rPr>
-      </w:pPr>
+        <w:pStyle w:val="a4"/>
+        <w:numPr>
+          <w:ilvl w:val="0"/>
+          <w:numId w:val="9"/>
+        </w:numPr>
+        <w:ind w:leftChars="0"/>
+        <w:rPr>
+          <w:rFonts w:hint="eastAsia"/>
+        </w:rPr>
+      </w:pPr>
+      <w:r>
+        <w:rPr>
+          <w:rFonts w:hint="eastAsia"/>
+        </w:rPr>
+        <w:t>グループインタビュー</w:t>
+      </w:r>
     </w:p>
     <w:p>
-      <w:pPr>
-        <w:rPr>
-          <w:b/>
-        </w:rPr>
-      </w:pPr>
+      <w:r>
+        <w:rPr>
+          <w:rFonts w:hint="eastAsia"/>
+        </w:rPr>
+        <w:t xml:space="preserve">　複数のユーザ</w:t>
+      </w:r>
+      <w:r>
+        <w:rPr>
+          <w:rFonts w:hint="eastAsia"/>
+        </w:rPr>
+        <w:t>に製品の感想を議論してもらう．</w:t>
+      </w:r>
+      <w:r>
+        <w:rPr>
+          <w:rFonts w:hint="eastAsia"/>
+        </w:rPr>
+        <w:t>この際</w:t>
+      </w:r>
+      <w:r>
+        <w:rPr>
+          <w:rFonts w:hint="eastAsia"/>
+        </w:rPr>
+        <w:t>司会を用意して</w:t>
+      </w:r>
+      <w:r>
+        <w:rPr>
+          <w:rFonts w:hint="eastAsia"/>
+        </w:rPr>
+        <w:t>議論の進行を仕切ってもらう</w:t>
+      </w:r>
+      <w:r>
+        <w:rPr>
+          <w:rFonts w:hint="eastAsia"/>
+        </w:rPr>
+        <w:t>．</w:t>
+      </w:r>
+      <w:r>
+        <w:rPr>
+          <w:rFonts w:hint="eastAsia"/>
+        </w:rPr>
+        <w:t>ユーザの</w:t>
+      </w:r>
+      <w:r>
+        <w:rPr>
+          <w:rFonts w:hint="eastAsia"/>
+        </w:rPr>
+        <w:t>実際</w:t>
+      </w:r>
+      <w:r>
+        <w:rPr>
+          <w:rFonts w:hint="eastAsia"/>
+        </w:rPr>
+        <w:t>の声を</w:t>
+      </w:r>
+      <w:r>
+        <w:rPr>
+          <w:rFonts w:hint="eastAsia"/>
+        </w:rPr>
+        <w:t>一度に複数人から聞ける</w:t>
+      </w:r>
+      <w:r>
+        <w:rPr>
+          <w:rFonts w:hint="eastAsia"/>
+        </w:rPr>
+        <w:t>ので，</w:t>
+      </w:r>
+      <w:r>
+        <w:rPr>
+          <w:rFonts w:hint="eastAsia"/>
+        </w:rPr>
+        <w:t>話効率よく意見を聞き出すことが可能である</w:t>
+      </w:r>
+      <w:r>
+        <w:rPr>
+          <w:rFonts w:hint="eastAsia"/>
+        </w:rPr>
+        <w:t>．</w:t>
+      </w:r>
+      <w:r>
+        <w:rPr>
+          <w:rFonts w:hint="eastAsia"/>
+        </w:rPr>
+        <w:t>しかし，</w:t>
+      </w:r>
+      <w:r>
+        <w:rPr>
+          <w:rFonts w:hint="eastAsia"/>
+        </w:rPr>
+        <w:t>司会者によって聞き出せる問題点・内容が異なる</w:t>
+      </w:r>
+      <w:r>
+        <w:rPr>
+          <w:rFonts w:hint="eastAsia"/>
+        </w:rPr>
+        <w:t>場合や，</w:t>
+      </w:r>
+      <w:r>
+        <w:rPr>
+          <w:rFonts w:hint="eastAsia"/>
+        </w:rPr>
+        <w:t>ユーザの特性によって</w:t>
+      </w:r>
+      <w:r>
+        <w:rPr>
+          <w:rFonts w:hint="eastAsia"/>
+        </w:rPr>
+        <w:t>全体の意見に流され</w:t>
+      </w:r>
+      <w:r>
+        <w:rPr>
+          <w:rFonts w:hint="eastAsia"/>
+        </w:rPr>
+        <w:t>てしまうユーザ</w:t>
+      </w:r>
+      <w:r>
+        <w:rPr>
+          <w:rFonts w:hint="eastAsia"/>
+        </w:rPr>
+        <w:t>，</w:t>
+      </w:r>
+      <w:r>
+        <w:rPr>
+          <w:rFonts w:hint="eastAsia"/>
+        </w:rPr>
+        <w:t>個人的な意見が言い出しにくい</w:t>
+      </w:r>
+      <w:r>
+        <w:rPr>
+          <w:rFonts w:hint="eastAsia"/>
+        </w:rPr>
+        <w:t>ユーザがいる場合があるので，</w:t>
+      </w:r>
+      <w:r>
+        <w:rPr>
+          <w:rFonts w:hint="eastAsia"/>
+        </w:rPr>
+        <w:t>効率良く</w:t>
+      </w:r>
+      <w:r>
+        <w:rPr>
+          <w:rFonts w:hint="eastAsia"/>
+        </w:rPr>
+        <w:t>一人ひとりの</w:t>
+      </w:r>
+      <w:r>
+        <w:rPr>
+          <w:rFonts w:hint="eastAsia"/>
+        </w:rPr>
+        <w:t>意見を聞き出す工夫が必要とされる</w:t>
+      </w:r>
+      <w:r>
+        <w:rPr>
+          <w:rFonts w:hint="eastAsia"/>
+        </w:rPr>
+        <w:t>．</w:t>
+      </w:r>
+      <w:r>
+        <w:t xml:space="preserve"> </w:t>
+      </w:r>
     </w:p>
     <w:p>
       <w:pPr>
         <w:rPr>
+          <w:rFonts w:hint="eastAsia"/>
           <w:b/>
         </w:rPr>
       </w:pPr>
     </w:p>
     <w:p>
-      <w:pPr>
-        <w:rPr>
-          <w:b/>
-        </w:rPr>
-      </w:pPr>
+      <w:r>
+        <w:rPr>
+          <w:rFonts w:hint="eastAsia"/>
+        </w:rPr>
+        <w:t>・タスク分析</w:t>
+      </w:r>
     </w:p>
     <w:p>
       <w:pPr>
-        <w:rPr>
-          <w:b/>
-        </w:rPr>
-      </w:pPr>
+        <w:ind w:firstLineChars="59" w:firstLine="142"/>
+      </w:pPr>
+      <w:r>
+        <w:rPr>
+          <w:rFonts w:hint="eastAsia"/>
+        </w:rPr>
+        <w:t>タスクとは</w:t>
+      </w:r>
+      <w:r>
+        <w:rPr>
+          <w:rFonts w:hint="eastAsia"/>
+        </w:rPr>
+        <w:t>，</w:t>
+      </w:r>
+      <w:r>
+        <w:rPr>
+          <w:rFonts w:hint="eastAsia"/>
+        </w:rPr>
+        <w:t>例えばデジタルカメラの場合</w:t>
+      </w:r>
+      <w:r>
+        <w:rPr>
+          <w:rFonts w:hint="eastAsia"/>
+        </w:rPr>
+        <w:t>，</w:t>
+      </w:r>
+      <w:r>
+        <w:rPr>
+          <w:rFonts w:hint="eastAsia"/>
+        </w:rPr>
+        <w:t>「電源を入れる」</w:t>
+      </w:r>
+      <w:r>
+        <w:rPr>
+          <w:rFonts w:hint="eastAsia"/>
+        </w:rPr>
+        <w:t>，</w:t>
+      </w:r>
+      <w:r>
+        <w:rPr>
+          <w:rFonts w:hint="eastAsia"/>
+        </w:rPr>
+        <w:t>「ホワイトバランスを設定する」</w:t>
+      </w:r>
+      <w:r>
+        <w:rPr>
+          <w:rFonts w:hint="eastAsia"/>
+        </w:rPr>
+        <w:t>，</w:t>
+      </w:r>
+      <w:r>
+        <w:rPr>
+          <w:rFonts w:hint="eastAsia"/>
+        </w:rPr>
+        <w:t>「フラッシュを</w:t>
+      </w:r>
+      <w:r>
+        <w:rPr>
+          <w:rFonts w:hint="eastAsia"/>
+        </w:rPr>
+        <w:t>OFF</w:t>
+      </w:r>
+      <w:r>
+        <w:rPr>
+          <w:rFonts w:hint="eastAsia"/>
+        </w:rPr>
+        <w:t>にする」など</w:t>
+      </w:r>
+      <w:r>
+        <w:rPr>
+          <w:rFonts w:hint="eastAsia"/>
+        </w:rPr>
+        <w:t>，</w:t>
+      </w:r>
+      <w:r>
+        <w:rPr>
+          <w:rFonts w:hint="eastAsia"/>
+        </w:rPr>
+        <w:t>製品を使用するうえで行う行動を細分化したものである．この手法の長所として</w:t>
+      </w:r>
+      <w:r>
+        <w:rPr>
+          <w:rFonts w:hint="eastAsia"/>
+        </w:rPr>
+        <w:t>，</w:t>
+      </w:r>
+      <w:r>
+        <w:rPr>
+          <w:rFonts w:hint="eastAsia"/>
+        </w:rPr>
+        <w:t>ユーザからの要望を抽出するのではなく</w:t>
+      </w:r>
+      <w:r>
+        <w:rPr>
+          <w:rFonts w:hint="eastAsia"/>
+        </w:rPr>
+        <w:t>，</w:t>
+      </w:r>
+      <w:r>
+        <w:rPr>
+          <w:rFonts w:hint="eastAsia"/>
+        </w:rPr>
+        <w:t>あらかじめユーザの動作を予想して定めたタスクを</w:t>
+      </w:r>
+      <w:r>
+        <w:rPr>
+          <w:rFonts w:hint="eastAsia"/>
+        </w:rPr>
+        <w:t>，</w:t>
+      </w:r>
+      <w:r>
+        <w:rPr>
+          <w:rFonts w:hint="eastAsia"/>
+        </w:rPr>
+        <w:t>ユーザに評価してもらうことが可能な点である．逆に</w:t>
+      </w:r>
+      <w:r>
+        <w:rPr>
+          <w:rFonts w:hint="eastAsia"/>
+        </w:rPr>
+        <w:t>，</w:t>
+      </w:r>
+      <w:r>
+        <w:rPr>
+          <w:rFonts w:hint="eastAsia"/>
+        </w:rPr>
+        <w:t>予想しなかった行動についてはタスク分析には適さないため</w:t>
+      </w:r>
+      <w:r>
+        <w:rPr>
+          <w:rFonts w:hint="eastAsia"/>
+        </w:rPr>
+        <w:t>，</w:t>
+      </w:r>
+      <w:r>
+        <w:rPr>
+          <w:rFonts w:hint="eastAsia"/>
+        </w:rPr>
+        <w:t>別の手法も用いる必要がある．</w:t>
+      </w:r>
+    </w:p>
+    <w:p/>
+    <w:p>
+      <w:r>
+        <w:rPr>
+          <w:rFonts w:hint="eastAsia"/>
+        </w:rPr>
+        <w:t>＜パフォーマンステスト＞</w:t>
+      </w:r>
     </w:p>
     <w:p>
       <w:pPr>
-        <w:rPr>
-          <w:b/>
-        </w:rPr>
-      </w:pPr>
+        <w:ind w:firstLineChars="59" w:firstLine="142"/>
+      </w:pPr>
+      <w:r>
+        <w:rPr>
+          <w:rFonts w:hint="eastAsia"/>
+        </w:rPr>
+        <w:t>ユーザが製品を使用した</w:t>
+      </w:r>
+      <w:r>
+        <w:rPr>
+          <w:rFonts w:hint="eastAsia"/>
+        </w:rPr>
+        <w:t>際の</w:t>
+      </w:r>
+      <w:r>
+        <w:rPr>
+          <w:rFonts w:hint="eastAsia"/>
+        </w:rPr>
+        <w:t>，</w:t>
+      </w:r>
+      <w:r>
+        <w:rPr>
+          <w:rFonts w:hint="eastAsia"/>
+        </w:rPr>
+        <w:t>タスク遂行時間，</w:t>
+      </w:r>
+      <w:r>
+        <w:rPr>
+          <w:rFonts w:hint="eastAsia"/>
+        </w:rPr>
+        <w:t>ミス率などを定量的に求める評価</w:t>
+      </w:r>
+      <w:r>
+        <w:rPr>
+          <w:rFonts w:hint="eastAsia"/>
+        </w:rPr>
+        <w:t>手法である</w:t>
+      </w:r>
+      <w:r>
+        <w:rPr>
+          <w:rFonts w:hint="eastAsia"/>
+        </w:rPr>
+        <w:t>．タスク遂行時間が長い場合や</w:t>
+      </w:r>
+      <w:r>
+        <w:rPr>
+          <w:rFonts w:hint="eastAsia"/>
+        </w:rPr>
+        <w:t>，</w:t>
+      </w:r>
+      <w:r>
+        <w:rPr>
+          <w:rFonts w:hint="eastAsia"/>
+        </w:rPr>
+        <w:t>ミス率が多いところを抽出し</w:t>
+      </w:r>
+      <w:r>
+        <w:rPr>
+          <w:rFonts w:hint="eastAsia"/>
+        </w:rPr>
+        <w:t>，</w:t>
+      </w:r>
+      <w:r>
+        <w:rPr>
+          <w:rFonts w:hint="eastAsia"/>
+        </w:rPr>
+        <w:t>その箇所の改善に役立てる．ユーザの操作手順や時間などは</w:t>
+      </w:r>
+      <w:r>
+        <w:rPr>
+          <w:rFonts w:hint="eastAsia"/>
+        </w:rPr>
+        <w:t>，</w:t>
+      </w:r>
+      <w:r>
+        <w:rPr>
+          <w:rFonts w:hint="eastAsia"/>
+        </w:rPr>
+        <w:t>観察用紙やビデオ</w:t>
+      </w:r>
+      <w:r>
+        <w:rPr>
+          <w:rFonts w:hint="eastAsia"/>
+        </w:rPr>
+        <w:t>，</w:t>
+      </w:r>
+      <w:r>
+        <w:rPr>
+          <w:rFonts w:hint="eastAsia"/>
+        </w:rPr>
+        <w:t>パソコンなどの機器ではログを取ることによって記録する．</w:t>
+      </w:r>
+      <w:r>
+        <w:rPr>
+          <w:rFonts w:hint="eastAsia"/>
+        </w:rPr>
+        <w:t>ログの記録や，</w:t>
+      </w:r>
+      <w:r>
+        <w:rPr>
+          <w:rFonts w:hint="eastAsia"/>
+        </w:rPr>
+        <w:t>分析</w:t>
+      </w:r>
+      <w:r>
+        <w:rPr>
+          <w:rFonts w:hint="eastAsia"/>
+        </w:rPr>
+        <w:t>できるソフトなどもあるので，</w:t>
+      </w:r>
+      <w:r>
+        <w:rPr>
+          <w:rFonts w:hint="eastAsia"/>
+        </w:rPr>
+        <w:t>比較的容易に操作履歴と時間を記録</w:t>
+      </w:r>
+      <w:r>
+        <w:rPr>
+          <w:rFonts w:hint="eastAsia"/>
+        </w:rPr>
+        <w:t>で</w:t>
+      </w:r>
+      <w:r>
+        <w:rPr>
+          <w:rFonts w:hint="eastAsia"/>
+        </w:rPr>
+        <w:t>きる</w:t>
+      </w:r>
+      <w:r>
+        <w:rPr>
+          <w:rFonts w:hint="eastAsia"/>
+        </w:rPr>
+        <w:t>．</w:t>
+      </w:r>
+      <w:r>
+        <w:rPr>
+          <w:rFonts w:hint="eastAsia"/>
+        </w:rPr>
+        <w:t>しかし</w:t>
+      </w:r>
+      <w:r>
+        <w:rPr>
+          <w:rFonts w:hint="eastAsia"/>
+        </w:rPr>
+        <w:t>，</w:t>
+      </w:r>
+      <w:r>
+        <w:rPr>
+          <w:rFonts w:hint="eastAsia"/>
+        </w:rPr>
+        <w:t>ログ記録を搭載しない組み込み型の機器では</w:t>
+      </w:r>
+      <w:r>
+        <w:rPr>
+          <w:rFonts w:hint="eastAsia"/>
+        </w:rPr>
+        <w:t>，</w:t>
+      </w:r>
+      <w:r>
+        <w:rPr>
+          <w:rFonts w:hint="eastAsia"/>
+        </w:rPr>
+        <w:t>観察用紙やビデオによって操作履歴を記録しなければならず</w:t>
+      </w:r>
+      <w:r>
+        <w:rPr>
+          <w:rFonts w:hint="eastAsia"/>
+        </w:rPr>
+        <w:t>，</w:t>
+      </w:r>
+      <w:r>
+        <w:rPr>
+          <w:rFonts w:hint="eastAsia"/>
+        </w:rPr>
+        <w:t>後の分析に時間がかかることである．また</w:t>
+      </w:r>
+      <w:r>
+        <w:rPr>
+          <w:rFonts w:hint="eastAsia"/>
+        </w:rPr>
+        <w:t>，</w:t>
+      </w:r>
+      <w:r>
+        <w:rPr>
+          <w:rFonts w:hint="eastAsia"/>
+        </w:rPr>
+        <w:t>タスク遂行時間やミス率といった値だけでは</w:t>
+      </w:r>
+      <w:r>
+        <w:rPr>
+          <w:rFonts w:hint="eastAsia"/>
+        </w:rPr>
+        <w:t>，</w:t>
+      </w:r>
+      <w:r>
+        <w:rPr>
+          <w:rFonts w:hint="eastAsia"/>
+        </w:rPr>
+        <w:t>製品の問題点を抽出できるとは限らず</w:t>
+      </w:r>
+      <w:r>
+        <w:rPr>
+          <w:rFonts w:hint="eastAsia"/>
+        </w:rPr>
+        <w:t>，</w:t>
+      </w:r>
+      <w:r>
+        <w:rPr>
+          <w:rFonts w:hint="eastAsia"/>
+        </w:rPr>
+        <w:t>これらの値だけでは製品の改善が難しい場合がある．</w:t>
+      </w:r>
     </w:p>
     <w:p>
       <w:pPr>
@@ -1709,28 +2451,1447 @@
     </w:p>
     <w:p>
       <w:pPr>
-        <w:rPr>
-          <w:b/>
-        </w:rPr>
-      </w:pPr>
+        <w:pStyle w:val="a4"/>
+        <w:numPr>
+          <w:ilvl w:val="0"/>
+          <w:numId w:val="9"/>
+        </w:numPr>
+        <w:ind w:leftChars="0"/>
+        <w:rPr>
+          <w:rFonts w:hint="eastAsia"/>
+        </w:rPr>
+      </w:pPr>
+      <w:r>
+        <w:rPr>
+          <w:rFonts w:hint="eastAsia"/>
+        </w:rPr>
+        <w:t>アンケート評価</w:t>
+      </w:r>
     </w:p>
     <w:p>
       <w:pPr>
-        <w:rPr>
-          <w:b/>
-        </w:rPr>
-      </w:pPr>
+        <w:ind w:firstLineChars="59" w:firstLine="142"/>
+        <w:rPr>
+          <w:rFonts w:hint="eastAsia"/>
+        </w:rPr>
+      </w:pPr>
+      <w:r>
+        <w:rPr>
+          <w:rFonts w:hint="eastAsia"/>
+        </w:rPr>
+        <w:t xml:space="preserve">　</w:t>
+      </w:r>
+      <w:r>
+        <w:rPr>
+          <w:rFonts w:hint="eastAsia"/>
+        </w:rPr>
+        <w:t>製品</w:t>
+      </w:r>
+      <w:r>
+        <w:rPr>
+          <w:rFonts w:hint="eastAsia"/>
+        </w:rPr>
+        <w:t>の</w:t>
+      </w:r>
+      <w:r>
+        <w:rPr>
+          <w:rFonts w:hint="eastAsia"/>
+        </w:rPr>
+        <w:t>使用後に</w:t>
+      </w:r>
+      <w:r>
+        <w:rPr>
+          <w:rFonts w:hint="eastAsia"/>
+        </w:rPr>
+        <w:t>アンケートを記入してもらい，主観的にユーザビリティを評価する手法である</w:t>
+      </w:r>
+      <w:r>
+        <w:rPr>
+          <w:rFonts w:hint="eastAsia"/>
+        </w:rPr>
+        <w:t>．</w:t>
+      </w:r>
+      <w:r>
+        <w:rPr>
+          <w:rFonts w:hint="eastAsia"/>
+        </w:rPr>
+        <w:t>主に</w:t>
+      </w:r>
+      <w:r>
+        <w:rPr>
+          <w:rFonts w:hint="eastAsia"/>
+        </w:rPr>
+        <w:t>ユーザビリティ</w:t>
+      </w:r>
+      <w:r>
+        <w:rPr>
+          <w:rFonts w:hint="eastAsia"/>
+        </w:rPr>
+        <w:t>の</w:t>
+      </w:r>
+      <w:r>
+        <w:rPr>
+          <w:rFonts w:hint="eastAsia"/>
+        </w:rPr>
+        <w:t>「満足度」</w:t>
+      </w:r>
+      <w:r>
+        <w:rPr>
+          <w:rFonts w:hint="eastAsia"/>
+        </w:rPr>
+        <w:t>を評価する手法として用いられることが多い</w:t>
+      </w:r>
+      <w:r>
+        <w:rPr>
+          <w:rFonts w:hint="eastAsia"/>
+        </w:rPr>
+        <w:t>．</w:t>
+      </w:r>
+      <w:r>
+        <w:rPr>
+          <w:rFonts w:hint="eastAsia"/>
+        </w:rPr>
+        <w:t>アンケートの</w:t>
+      </w:r>
+      <w:r>
+        <w:rPr>
+          <w:rFonts w:hint="eastAsia"/>
+        </w:rPr>
+        <w:t>回答形式には</w:t>
+      </w:r>
+      <w:r>
+        <w:rPr>
+          <w:rFonts w:hint="eastAsia"/>
+        </w:rPr>
+        <w:t>，</w:t>
+      </w:r>
+      <w:r>
+        <w:rPr>
+          <w:rFonts w:hint="eastAsia"/>
+        </w:rPr>
+        <w:t>選択式（単一回答</w:t>
+      </w:r>
+      <w:r>
+        <w:rPr>
+          <w:rFonts w:hint="eastAsia"/>
+        </w:rPr>
+        <w:t>，</w:t>
+      </w:r>
+      <w:r>
+        <w:rPr>
+          <w:rFonts w:hint="eastAsia"/>
+        </w:rPr>
+        <w:t>複数回答</w:t>
+      </w:r>
+      <w:r>
+        <w:rPr>
+          <w:rFonts w:hint="eastAsia"/>
+        </w:rPr>
+        <w:t>，評定尺度など）と自由記述があり，いくつかの</w:t>
+      </w:r>
+      <w:r>
+        <w:rPr>
+          <w:rFonts w:hint="eastAsia"/>
+        </w:rPr>
+        <w:t>評価質問紙</w:t>
+      </w:r>
+      <w:r>
+        <w:rPr>
+          <w:rFonts w:hint="eastAsia"/>
+        </w:rPr>
+        <w:t>のテンプレートが開発されている</w:t>
+      </w:r>
+      <w:r>
+        <w:rPr>
+          <w:rFonts w:hint="eastAsia"/>
+        </w:rPr>
+        <w:t>．</w:t>
+      </w:r>
+      <w:r>
+        <w:rPr>
+          <w:rFonts w:hint="eastAsia"/>
+        </w:rPr>
+        <w:t>以下に，</w:t>
+      </w:r>
+      <w:r>
+        <w:rPr>
+          <w:rFonts w:asciiTheme="minorEastAsia" w:hAnsiTheme="minorEastAsia" w:hint="eastAsia"/>
+          <w:b/>
+        </w:rPr>
+        <w:t>代表的な</w:t>
+      </w:r>
+      <w:r>
+        <w:rPr>
+          <w:rFonts w:hint="eastAsia"/>
+        </w:rPr>
+        <w:t>評価質問紙</w:t>
+      </w:r>
+      <w:r>
+        <w:rPr>
+          <w:rFonts w:hint="eastAsia"/>
+        </w:rPr>
+        <w:t>の</w:t>
+      </w:r>
+      <w:r>
+        <w:rPr>
+          <w:rFonts w:hint="eastAsia"/>
+        </w:rPr>
+        <w:t>テンプレート</w:t>
+      </w:r>
+      <w:r>
+        <w:rPr>
+          <w:rFonts w:asciiTheme="minorEastAsia" w:hAnsiTheme="minorEastAsia" w:hint="eastAsia"/>
+          <w:b/>
+        </w:rPr>
+        <w:t>を示す．</w:t>
+      </w:r>
     </w:p>
     <w:p>
       <w:pPr>
         <w:rPr>
-          <w:b/>
+          <w:rFonts w:hint="eastAsia"/>
         </w:rPr>
       </w:pPr>
     </w:p>
     <w:p>
       <w:pPr>
         <w:rPr>
+          <w:b/>
+        </w:rPr>
+      </w:pPr>
+      <w:r>
+        <w:rPr>
+          <w:b/>
+        </w:rPr>
+        <w:t xml:space="preserve">1. </w:t>
+      </w:r>
+      <w:r>
+        <w:rPr>
+          <w:b/>
+        </w:rPr>
+        <w:t xml:space="preserve"> </w:t>
+      </w:r>
+      <w:r>
+        <w:rPr>
+          <w:b/>
+        </w:rPr>
+        <w:t>QUIS</w:t>
+      </w:r>
+      <w:r>
+        <w:rPr>
+          <w:rFonts w:hint="eastAsia"/>
+          <w:b/>
+        </w:rPr>
+        <w:t>（</w:t>
+      </w:r>
+      <w:r>
+        <w:rPr>
+          <w:b/>
+        </w:rPr>
+        <w:t>Questionnaire for User Interaction Satisfaction</w:t>
+      </w:r>
+    </w:p>
+    <w:p>
+      <w:pPr>
+        <w:ind w:firstLineChars="59" w:firstLine="153"/>
+        <w:rPr>
+          <w:vertAlign w:val="superscript"/>
+        </w:rPr>
+      </w:pPr>
+      <w:r>
+        <w:rPr>
+          <w:b/>
+        </w:rPr>
+        <w:t xml:space="preserve"> </w:t>
+      </w:r>
+      <w:r>
+        <w:rPr>
+          <w:rFonts w:hint="eastAsia"/>
+        </w:rPr>
+        <w:t>アメリカのメリーランド大学でベン・シュナイダーマン博士を中心に開発された質問紙である．</w:t>
+      </w:r>
+      <w:r>
+        <w:rPr>
+          <w:rFonts w:hint="eastAsia"/>
+        </w:rPr>
+        <w:t>「全体の使用感」の他</w:t>
+      </w:r>
+      <w:r>
+        <w:rPr>
+          <w:rFonts w:hint="eastAsia"/>
+        </w:rPr>
+        <w:t>，</w:t>
+      </w:r>
+      <w:r>
+        <w:rPr>
+          <w:rFonts w:hint="eastAsia"/>
+        </w:rPr>
+        <w:t>「画面」「用語とシステム情報」「学習」など</w:t>
+      </w:r>
+      <w:r>
+        <w:rPr>
+          <w:rFonts w:hint="eastAsia"/>
+        </w:rPr>
+        <w:t>11</w:t>
+      </w:r>
+      <w:r>
+        <w:rPr>
+          <w:rFonts w:hint="eastAsia"/>
+        </w:rPr>
+        <w:t>個の因子について</w:t>
+      </w:r>
+      <w:r>
+        <w:rPr>
+          <w:rFonts w:hint="eastAsia"/>
+        </w:rPr>
+        <w:t>記述してもらうことで，</w:t>
+      </w:r>
+      <w:r>
+        <w:rPr>
+          <w:rFonts w:hint="eastAsia"/>
+        </w:rPr>
+        <w:t>個別の評価が得られる</w:t>
+      </w:r>
+      <w:r>
+        <w:rPr>
+          <w:rFonts w:hint="eastAsia"/>
+        </w:rPr>
+        <w:t>手法となっている</w:t>
+      </w:r>
+      <w:r>
+        <w:rPr>
+          <w:rFonts w:hint="eastAsia"/>
+        </w:rPr>
+        <w:t>．</w:t>
+      </w:r>
+      <w:r>
+        <w:rPr>
+          <w:rFonts w:hint="eastAsia"/>
+          <w:vertAlign w:val="superscript"/>
+        </w:rPr>
+        <w:t>[</w:t>
+      </w:r>
+      <w:r>
+        <w:rPr>
+          <w:vertAlign w:val="superscript"/>
+        </w:rPr>
+        <w:t>13</w:t>
+      </w:r>
+      <w:r>
+        <w:rPr>
+          <w:rFonts w:hint="eastAsia"/>
+          <w:vertAlign w:val="superscript"/>
+        </w:rPr>
+        <w:t>]</w:t>
+      </w:r>
+    </w:p>
+    <w:p>
+      <w:pPr>
+        <w:rPr>
+          <w:b/>
+        </w:rPr>
+      </w:pPr>
+    </w:p>
+    <w:p>
+      <w:r>
+        <w:rPr>
+          <w:b/>
+        </w:rPr>
+        <w:t xml:space="preserve">2. </w:t>
+      </w:r>
+      <w:r>
+        <w:t>SUMI</w:t>
+      </w:r>
+      <w:r>
+        <w:rPr>
+          <w:rFonts w:hint="eastAsia"/>
+        </w:rPr>
+        <w:t>（</w:t>
+      </w:r>
+      <w:r>
+        <w:t>Software Usability Measurement Inventory</w:t>
+      </w:r>
+      <w:r>
+        <w:rPr>
+          <w:rFonts w:hint="eastAsia"/>
+        </w:rPr>
+        <w:t>）</w:t>
+      </w:r>
+    </w:p>
+    <w:p>
+      <w:pPr>
+        <w:ind w:firstLineChars="59" w:firstLine="142"/>
+      </w:pPr>
+      <w:r>
+        <w:rPr>
+          <w:rFonts w:hint="eastAsia"/>
+        </w:rPr>
+        <w:t>イギリスのコーク大学で開発された質問紙である．</w:t>
+      </w:r>
+      <w:r>
+        <w:rPr>
+          <w:rFonts w:hint="eastAsia"/>
+        </w:rPr>
+        <w:t>50</w:t>
+      </w:r>
+      <w:r>
+        <w:rPr>
+          <w:rFonts w:hint="eastAsia"/>
+        </w:rPr>
+        <w:t>個の質問を行い</w:t>
+      </w:r>
+      <w:r>
+        <w:rPr>
+          <w:rFonts w:hint="eastAsia"/>
+        </w:rPr>
+        <w:t>，</w:t>
+      </w:r>
+      <w:r>
+        <w:rPr>
+          <w:rFonts w:hint="eastAsia"/>
+        </w:rPr>
+        <w:t>ソフトウェアの利用に関するユーザの満足度を「好感度」「効率性」など</w:t>
+      </w:r>
+      <w:r>
+        <w:rPr>
+          <w:rFonts w:hint="eastAsia"/>
+        </w:rPr>
+        <w:t>5</w:t>
+      </w:r>
+      <w:r>
+        <w:rPr>
+          <w:rFonts w:hint="eastAsia"/>
+        </w:rPr>
+        <w:t>つの側面から分析する．基準値が定義されているため</w:t>
+      </w:r>
+      <w:r>
+        <w:rPr>
+          <w:rFonts w:hint="eastAsia"/>
+        </w:rPr>
+        <w:t>，</w:t>
+      </w:r>
+      <w:r>
+        <w:rPr>
+          <w:rFonts w:hint="eastAsia"/>
+        </w:rPr>
+        <w:t>比較評価が行える．</w:t>
+      </w:r>
+    </w:p>
+    <w:p>
+      <w:pPr>
+        <w:rPr>
+          <w:b/>
+        </w:rPr>
+      </w:pPr>
+    </w:p>
+    <w:p>
+      <w:pPr>
+        <w:rPr>
+          <w:rFonts w:hint="eastAsia"/>
+        </w:rPr>
+      </w:pPr>
+      <w:r>
+        <w:rPr>
+          <w:b/>
+        </w:rPr>
+        <w:t xml:space="preserve">3. </w:t>
+      </w:r>
+      <w:r>
+        <w:t>WAMMI</w:t>
+      </w:r>
+      <w:r>
+        <w:rPr>
+          <w:rFonts w:hint="eastAsia"/>
+        </w:rPr>
+        <w:t>（</w:t>
+      </w:r>
+      <w:r>
+        <w:t>Web site Analysis and Measurem</w:t>
+      </w:r>
+      <w:r>
+        <w:t>ent Inventory</w:t>
+      </w:r>
+      <w:r>
+        <w:rPr>
+          <w:rFonts w:hint="eastAsia"/>
+        </w:rPr>
+        <w:t>）</w:t>
+      </w:r>
+    </w:p>
+    <w:p>
+      <w:pPr>
+        <w:ind w:firstLineChars="59" w:firstLine="153"/>
+      </w:pPr>
+      <w:r>
+        <w:rPr>
+          <w:rFonts w:hint="eastAsia"/>
+          <w:b/>
+        </w:rPr>
+        <w:t xml:space="preserve">　</w:t>
+      </w:r>
+      <w:r>
+        <w:rPr>
+          <w:rFonts w:hint="eastAsia"/>
+        </w:rPr>
+        <w:t>同じくイギリスのコーク大学で開発された</w:t>
+      </w:r>
+      <w:r>
+        <w:rPr>
+          <w:rFonts w:hint="eastAsia"/>
+        </w:rPr>
+        <w:t>Web</w:t>
+      </w:r>
+      <w:r>
+        <w:rPr>
+          <w:rFonts w:hint="eastAsia"/>
+        </w:rPr>
+        <w:t>ユーザビリティ専用の質問紙である．</w:t>
+      </w:r>
+      <w:r>
+        <w:rPr>
+          <w:rFonts w:hint="eastAsia"/>
+        </w:rPr>
+        <w:t>5</w:t>
+      </w:r>
+      <w:r>
+        <w:rPr>
+          <w:rFonts w:hint="eastAsia"/>
+        </w:rPr>
+        <w:t>つの尺度で</w:t>
+      </w:r>
+      <w:r>
+        <w:rPr>
+          <w:rFonts w:hint="eastAsia"/>
+        </w:rPr>
+        <w:t>Web</w:t>
+      </w:r>
+      <w:r>
+        <w:rPr>
+          <w:rFonts w:hint="eastAsia"/>
+        </w:rPr>
+        <w:t>サイトのユーザビリティを測定し</w:t>
+      </w:r>
+      <w:r>
+        <w:rPr>
+          <w:rFonts w:hint="eastAsia"/>
+        </w:rPr>
+        <w:t>，</w:t>
+      </w:r>
+      <w:r>
+        <w:rPr>
+          <w:rFonts w:hint="eastAsia"/>
+        </w:rPr>
+        <w:t>その</w:t>
+      </w:r>
+      <w:r>
+        <w:rPr>
+          <w:rFonts w:hint="eastAsia"/>
+        </w:rPr>
+        <w:t>5</w:t>
+      </w:r>
+      <w:r>
+        <w:rPr>
+          <w:rFonts w:hint="eastAsia"/>
+        </w:rPr>
+        <w:t>つの尺度にウェイトをつけて総合ユーザビリティを算出する．</w:t>
+      </w:r>
+      <w:r>
+        <w:rPr>
+          <w:rFonts w:hint="eastAsia"/>
+        </w:rPr>
+        <w:t>SUMI</w:t>
+      </w:r>
+      <w:r>
+        <w:rPr>
+          <w:rFonts w:hint="eastAsia"/>
+        </w:rPr>
+        <w:t>と同様に基準値が定義されていて比較評価が行える．具体的な質問紙や尺度の計算ロジックは非公開となっている．</w:t>
+      </w:r>
+      <w:r>
+        <w:t xml:space="preserve"> </w:t>
+      </w:r>
+    </w:p>
+    <w:p>
+      <w:pPr>
+        <w:rPr>
+          <w:rFonts w:hint="eastAsia"/>
+          <w:b/>
+        </w:rPr>
+      </w:pPr>
+    </w:p>
+    <w:p>
+      <w:r>
+        <w:rPr>
+          <w:b/>
+        </w:rPr>
+        <w:t xml:space="preserve">4. </w:t>
+      </w:r>
+      <w:r>
+        <w:rPr>
+          <w:rFonts w:hint="eastAsia"/>
+        </w:rPr>
+        <w:t>ウェブユーザビリティ評価スケール</w:t>
+      </w:r>
+      <w:r>
+        <w:rPr>
+          <w:rFonts w:hint="eastAsia"/>
+        </w:rPr>
+        <w:t>(</w:t>
+      </w:r>
+      <w:r>
+        <w:t>WUS</w:t>
+      </w:r>
+      <w:r>
+        <w:rPr>
+          <w:rFonts w:hint="eastAsia"/>
+        </w:rPr>
+        <w:t>：</w:t>
+      </w:r>
+      <w:r>
+        <w:rPr>
+          <w:rFonts w:ascii="Times New Roman" w:hAnsi="Times New Roman" w:cs="Times New Roman"/>
+        </w:rPr>
+        <w:t>Web Usability evaluation Scale</w:t>
+      </w:r>
+      <w:r>
+        <w:t>)</w:t>
+      </w:r>
+    </w:p>
+    <w:p>
+      <w:r>
+        <w:rPr>
+          <w:rFonts w:hint="eastAsia"/>
+        </w:rPr>
+        <w:t xml:space="preserve">　</w:t>
+      </w:r>
+      <w:r>
+        <w:t>簡便かつ有用なアンケート評価法を確立することを</w:t>
+      </w:r>
+      <w:r>
+        <w:rPr>
+          <w:rFonts w:hint="eastAsia"/>
+        </w:rPr>
+        <w:t>目的として富士通とイードが共同で開発した</w:t>
+      </w:r>
+      <w:r>
+        <w:rPr>
+          <w:rFonts w:hint="eastAsia"/>
+        </w:rPr>
+        <w:t>質問紙</w:t>
+      </w:r>
+      <w:r>
+        <w:rPr>
+          <w:rStyle w:val="a5"/>
+        </w:rPr>
+        <w:t>[</w:t>
+      </w:r>
+      <w:r>
+        <w:rPr>
+          <w:rStyle w:val="a5"/>
+        </w:rPr>
+        <w:t>14</w:t>
+      </w:r>
+      <w:r>
+        <w:rPr>
+          <w:rStyle w:val="a5"/>
+        </w:rPr>
+        <w:t>]</w:t>
+      </w:r>
+      <w:r>
+        <w:rPr>
+          <w:rFonts w:hint="eastAsia"/>
+        </w:rPr>
+        <w:t>である．</w:t>
+      </w:r>
+      <w:r>
+        <w:rPr>
+          <w:rFonts w:hint="eastAsia"/>
+        </w:rPr>
+        <w:t>Web</w:t>
+      </w:r>
+      <w:r>
+        <w:rPr>
+          <w:rFonts w:hint="eastAsia"/>
+        </w:rPr>
+        <w:t>ユーザビリティに関する</w:t>
+      </w:r>
+      <w:r>
+        <w:rPr>
+          <w:rFonts w:hint="eastAsia"/>
+        </w:rPr>
+        <w:t>21</w:t>
+      </w:r>
+      <w:r>
+        <w:rPr>
+          <w:rFonts w:hint="eastAsia"/>
+        </w:rPr>
+        <w:t>項目の</w:t>
+      </w:r>
+      <w:r>
+        <w:rPr>
+          <w:rFonts w:hint="eastAsia"/>
+        </w:rPr>
+        <w:t>5</w:t>
+      </w:r>
+      <w:r>
+        <w:rPr>
+          <w:rFonts w:hint="eastAsia"/>
+        </w:rPr>
+        <w:t>段階評価質問を行い，その</w:t>
+      </w:r>
+      <w:r>
+        <w:rPr>
+          <w:rFonts w:hint="eastAsia"/>
+        </w:rPr>
+        <w:t>21</w:t>
+      </w:r>
+      <w:r>
+        <w:rPr>
+          <w:rFonts w:hint="eastAsia"/>
+        </w:rPr>
+        <w:t>項目の質問から生成される</w:t>
+      </w:r>
+      <w:r>
+        <w:rPr>
+          <w:rFonts w:hint="eastAsia"/>
+        </w:rPr>
+        <w:t>7</w:t>
+      </w:r>
+      <w:r>
+        <w:rPr>
+          <w:rFonts w:hint="eastAsia"/>
+        </w:rPr>
+        <w:t>つの評価因子で</w:t>
+      </w:r>
+      <w:r>
+        <w:rPr>
+          <w:rFonts w:hint="eastAsia"/>
+        </w:rPr>
+        <w:t>Web</w:t>
+      </w:r>
+      <w:r>
+        <w:rPr>
+          <w:rFonts w:hint="eastAsia"/>
+        </w:rPr>
+        <w:t>サイトのユーザビリティを評価する．</w:t>
+      </w:r>
+      <w:r>
+        <w:t>各項目毎に問題</w:t>
+      </w:r>
+      <w:r>
+        <w:t>点を発見できると同時に</w:t>
+      </w:r>
+      <w:r>
+        <w:rPr>
+          <w:rFonts w:hint="eastAsia"/>
+        </w:rPr>
+        <w:t>，</w:t>
+      </w:r>
+      <w:r>
+        <w:t xml:space="preserve">7 </w:t>
+      </w:r>
+      <w:r>
+        <w:t>つの評価軸ごとのバランスを見ることにより</w:t>
+      </w:r>
+      <w:r>
+        <w:rPr>
+          <w:rFonts w:hint="eastAsia"/>
+        </w:rPr>
+        <w:t>，</w:t>
+      </w:r>
+      <w:r>
+        <w:t>ウェブサイト全体としての問題点も</w:t>
+      </w:r>
+      <w:r>
+        <w:rPr>
+          <w:rFonts w:hint="eastAsia"/>
+        </w:rPr>
+        <w:t>発見できる</w:t>
+      </w:r>
+      <w:r>
+        <w:rPr>
+          <w:rFonts w:hint="eastAsia"/>
+        </w:rPr>
+        <w:t>．</w:t>
+      </w:r>
+      <w:r>
+        <w:t>ユーザ</w:t>
+      </w:r>
+      <w:r>
+        <w:t>が感じる問題点を短期間で抽出で</w:t>
+      </w:r>
+      <w:r>
+        <w:rPr>
+          <w:rFonts w:hint="eastAsia"/>
+        </w:rPr>
+        <w:t>き</w:t>
+      </w:r>
+      <w:r>
+        <w:rPr>
+          <w:rFonts w:hint="eastAsia"/>
+        </w:rPr>
+        <w:t>，</w:t>
+      </w:r>
+      <w:r>
+        <w:t>ヒューリスティック評価等の質的評価と組み合わせることにより</w:t>
+      </w:r>
+      <w:r>
+        <w:rPr>
+          <w:rFonts w:hint="eastAsia"/>
+        </w:rPr>
+        <w:t>，</w:t>
+      </w:r>
+      <w:r>
+        <w:t>さらに効果的なものとなると考えられる</w:t>
+      </w:r>
+      <w:r>
+        <w:rPr>
+          <w:rFonts w:hint="eastAsia"/>
+        </w:rPr>
+        <w:t>．</w:t>
+      </w:r>
+    </w:p>
+    <w:p>
+      <w:pPr>
+        <w:rPr>
+          <w:b/>
+        </w:rPr>
+      </w:pPr>
+    </w:p>
+    <w:p>
+      <w:pPr>
+        <w:jc w:val="center"/>
+        <w:rPr>
+          <w:rFonts w:hint="eastAsia"/>
+          <w:b/>
+        </w:rPr>
+      </w:pPr>
+      <w:r>
+        <w:rPr>
+          <w:rFonts w:hint="eastAsia"/>
+          <w:b/>
+        </w:rPr>
+        <w:t>表</w:t>
+      </w:r>
+      <w:r>
+        <w:rPr>
+          <w:b/>
+        </w:rPr>
+        <w:t>2.1 7</w:t>
+      </w:r>
+      <w:r>
+        <w:rPr>
+          <w:rFonts w:hint="eastAsia"/>
+          <w:b/>
+        </w:rPr>
+        <w:t>つの評価因子</w:t>
+      </w:r>
+    </w:p>
+    <w:tbl>
+      <w:tblPr>
+        <w:tblW w:w="0" w:type="auto"/>
+        <w:jc w:val="center"/>
+        <w:tblLook w:val="04A0" w:firstRow="1" w:lastRow="0" w:firstColumn="1" w:lastColumn="0" w:noHBand="0" w:noVBand="1"/>
+      </w:tblPr>
+      <w:tblGrid>
+        <w:gridCol w:w="2518"/>
+        <w:gridCol w:w="6196"/>
+      </w:tblGrid>
+      <w:tr>
+        <w:trPr>
+          <w:jc w:val="center"/>
+        </w:trPr>
+        <w:tc>
+          <w:tcPr>
+            <w:tcW w:w="2518" w:type="dxa"/>
+            <w:tcBorders>
+              <w:top w:val="single" w:sz="8" w:space="0" w:color="auto"/>
+              <w:bottom w:val="single" w:sz="8" w:space="0" w:color="auto"/>
+              <w:right w:val="single" w:sz="8" w:space="0" w:color="auto"/>
+            </w:tcBorders>
+            <w:shd w:val="clear" w:color="auto" w:fill="BFBFBF" w:themeFill="background1" w:themeFillShade="BF"/>
+            <w:vAlign w:val="center"/>
+          </w:tcPr>
+          <w:p>
+            <w:pPr>
+              <w:jc w:val="center"/>
+              <w:rPr>
+                <w:rFonts w:hint="eastAsia"/>
+                <w:b/>
+                <w:sz w:val="28"/>
+              </w:rPr>
+            </w:pPr>
+            <w:r>
+              <w:rPr>
+                <w:rFonts w:hint="eastAsia"/>
+                <w:b/>
+                <w:sz w:val="28"/>
+              </w:rPr>
+              <w:t>評価因子</w:t>
+            </w:r>
+          </w:p>
+        </w:tc>
+        <w:tc>
+          <w:tcPr>
+            <w:tcW w:w="6196" w:type="dxa"/>
+            <w:tcBorders>
+              <w:top w:val="single" w:sz="8" w:space="0" w:color="auto"/>
+              <w:left w:val="single" w:sz="8" w:space="0" w:color="auto"/>
+              <w:bottom w:val="single" w:sz="8" w:space="0" w:color="auto"/>
+            </w:tcBorders>
+            <w:shd w:val="clear" w:color="auto" w:fill="BFBFBF" w:themeFill="background1" w:themeFillShade="BF"/>
+            <w:vAlign w:val="center"/>
+          </w:tcPr>
+          <w:p>
+            <w:pPr>
+              <w:jc w:val="center"/>
+              <w:rPr>
+                <w:rFonts w:hint="eastAsia"/>
+                <w:b/>
+                <w:sz w:val="28"/>
+              </w:rPr>
+            </w:pPr>
+            <w:r>
+              <w:rPr>
+                <w:rFonts w:hint="eastAsia"/>
+                <w:b/>
+                <w:sz w:val="28"/>
+              </w:rPr>
+              <w:t>説明</w:t>
+            </w:r>
+          </w:p>
+        </w:tc>
+      </w:tr>
+      <w:tr>
+        <w:trPr>
+          <w:jc w:val="center"/>
+        </w:trPr>
+        <w:tc>
+          <w:tcPr>
+            <w:tcW w:w="2518" w:type="dxa"/>
+            <w:tcBorders>
+              <w:top w:val="single" w:sz="8" w:space="0" w:color="auto"/>
+              <w:bottom w:val="single" w:sz="8" w:space="0" w:color="auto"/>
+              <w:right w:val="single" w:sz="8" w:space="0" w:color="auto"/>
+            </w:tcBorders>
+            <w:shd w:val="clear" w:color="auto" w:fill="auto"/>
+            <w:vAlign w:val="center"/>
+          </w:tcPr>
+          <w:p>
+            <w:pPr>
+              <w:jc w:val="center"/>
+            </w:pPr>
+            <w:r>
+              <w:t>好感度</w:t>
+            </w:r>
+          </w:p>
+        </w:tc>
+        <w:tc>
+          <w:tcPr>
+            <w:tcW w:w="6196" w:type="dxa"/>
+            <w:tcBorders>
+              <w:top w:val="single" w:sz="8" w:space="0" w:color="auto"/>
+              <w:left w:val="single" w:sz="8" w:space="0" w:color="auto"/>
+              <w:bottom w:val="single" w:sz="8" w:space="0" w:color="auto"/>
+            </w:tcBorders>
+            <w:vAlign w:val="center"/>
+          </w:tcPr>
+          <w:p>
+            <w:pPr>
+              <w:jc w:val="left"/>
+              <w:rPr>
+                <w:rFonts w:hint="eastAsia"/>
+                <w:sz w:val="22"/>
+              </w:rPr>
+            </w:pPr>
+            <w:r>
+              <w:rPr>
+                <w:sz w:val="22"/>
+              </w:rPr>
+              <w:t>Web</w:t>
+            </w:r>
+            <w:r>
+              <w:rPr>
+                <w:sz w:val="22"/>
+              </w:rPr>
+              <w:t>サイトに対して「いい感じ」を</w:t>
+            </w:r>
+            <w:r>
+              <w:rPr>
+                <w:sz w:val="22"/>
+              </w:rPr>
+              <w:t>抱いたかどうか</w:t>
+            </w:r>
+          </w:p>
+        </w:tc>
+      </w:tr>
+      <w:tr>
+        <w:trPr>
+          <w:trHeight w:val="862"/>
+          <w:jc w:val="center"/>
+        </w:trPr>
+        <w:tc>
+          <w:tcPr>
+            <w:tcW w:w="2518" w:type="dxa"/>
+            <w:tcBorders>
+              <w:top w:val="single" w:sz="8" w:space="0" w:color="auto"/>
+              <w:bottom w:val="single" w:sz="8" w:space="0" w:color="auto"/>
+              <w:right w:val="single" w:sz="8" w:space="0" w:color="auto"/>
+            </w:tcBorders>
+            <w:shd w:val="clear" w:color="auto" w:fill="auto"/>
+            <w:vAlign w:val="center"/>
+          </w:tcPr>
+          <w:p>
+            <w:pPr>
+              <w:jc w:val="center"/>
+            </w:pPr>
+            <w:r>
+              <w:t>操作の分かりやすさ</w:t>
+            </w:r>
+          </w:p>
+        </w:tc>
+        <w:tc>
+          <w:tcPr>
+            <w:tcW w:w="6196" w:type="dxa"/>
+            <w:tcBorders>
+              <w:top w:val="single" w:sz="8" w:space="0" w:color="auto"/>
+              <w:left w:val="single" w:sz="8" w:space="0" w:color="auto"/>
+              <w:bottom w:val="single" w:sz="8" w:space="0" w:color="auto"/>
+            </w:tcBorders>
+            <w:vAlign w:val="center"/>
+          </w:tcPr>
+          <w:p>
+            <w:pPr>
+              <w:jc w:val="left"/>
+              <w:rPr>
+                <w:rFonts w:hint="eastAsia"/>
+                <w:sz w:val="22"/>
+              </w:rPr>
+            </w:pPr>
+            <w:r>
+              <w:rPr>
+                <w:sz w:val="22"/>
+              </w:rPr>
+              <w:t>Web</w:t>
+            </w:r>
+            <w:r>
+              <w:rPr>
+                <w:sz w:val="22"/>
+              </w:rPr>
+              <w:t>サイトを利用しようとするときの操作や手順は分かりやすいか．</w:t>
+            </w:r>
+          </w:p>
+        </w:tc>
+      </w:tr>
+      <w:tr>
+        <w:trPr>
+          <w:trHeight w:val="820"/>
+          <w:jc w:val="center"/>
+        </w:trPr>
+        <w:tc>
+          <w:tcPr>
+            <w:tcW w:w="2518" w:type="dxa"/>
+            <w:tcBorders>
+              <w:top w:val="single" w:sz="8" w:space="0" w:color="auto"/>
+              <w:right w:val="single" w:sz="8" w:space="0" w:color="auto"/>
+            </w:tcBorders>
+            <w:shd w:val="clear" w:color="auto" w:fill="auto"/>
+            <w:vAlign w:val="center"/>
+          </w:tcPr>
+          <w:p>
+            <w:pPr>
+              <w:jc w:val="center"/>
+            </w:pPr>
+            <w:r>
+              <w:t>役立ち感</w:t>
+            </w:r>
+          </w:p>
+        </w:tc>
+        <w:tc>
+          <w:tcPr>
+            <w:tcW w:w="6196" w:type="dxa"/>
+            <w:tcBorders>
+              <w:top w:val="single" w:sz="8" w:space="0" w:color="auto"/>
+              <w:left w:val="single" w:sz="8" w:space="0" w:color="auto"/>
+            </w:tcBorders>
+            <w:vAlign w:val="center"/>
+          </w:tcPr>
+          <w:p>
+            <w:pPr>
+              <w:jc w:val="left"/>
+              <w:rPr>
+                <w:sz w:val="22"/>
+              </w:rPr>
+            </w:pPr>
+            <w:r>
+              <w:rPr>
+                <w:sz w:val="22"/>
+              </w:rPr>
+              <w:t>Web</w:t>
+            </w:r>
+            <w:r>
+              <w:rPr>
+                <w:sz w:val="22"/>
+              </w:rPr>
+              <w:t>サイト</w:t>
+            </w:r>
+            <w:r>
+              <w:rPr>
+                <w:sz w:val="22"/>
+              </w:rPr>
+              <w:t>に対して「これは使える」「役に立つ」という感覚を抱いたかどうか</w:t>
+            </w:r>
+            <w:r>
+              <w:rPr>
+                <w:sz w:val="22"/>
+              </w:rPr>
+              <w:t xml:space="preserve"> </w:t>
+            </w:r>
+          </w:p>
+        </w:tc>
+      </w:tr>
+      <w:tr>
+        <w:trPr>
+          <w:jc w:val="center"/>
+        </w:trPr>
+        <w:tc>
+          <w:tcPr>
+            <w:tcW w:w="2518" w:type="dxa"/>
+            <w:tcBorders>
+              <w:top w:val="single" w:sz="8" w:space="0" w:color="auto"/>
+              <w:bottom w:val="single" w:sz="8" w:space="0" w:color="auto"/>
+              <w:right w:val="single" w:sz="8" w:space="0" w:color="auto"/>
+            </w:tcBorders>
+            <w:shd w:val="clear" w:color="auto" w:fill="auto"/>
+            <w:vAlign w:val="center"/>
+          </w:tcPr>
+          <w:p>
+            <w:pPr>
+              <w:jc w:val="center"/>
+            </w:pPr>
+            <w:r>
+              <w:t>構成の分かりやすさ</w:t>
+            </w:r>
+          </w:p>
+        </w:tc>
+        <w:tc>
+          <w:tcPr>
+            <w:tcW w:w="6196" w:type="dxa"/>
+            <w:tcBorders>
+              <w:top w:val="single" w:sz="8" w:space="0" w:color="auto"/>
+              <w:left w:val="single" w:sz="8" w:space="0" w:color="auto"/>
+              <w:bottom w:val="single" w:sz="8" w:space="0" w:color="auto"/>
+            </w:tcBorders>
+            <w:vAlign w:val="center"/>
+          </w:tcPr>
+          <w:p>
+            <w:pPr>
+              <w:jc w:val="left"/>
+              <w:rPr>
+                <w:sz w:val="22"/>
+              </w:rPr>
+            </w:pPr>
+            <w:r>
+              <w:rPr>
+                <w:sz w:val="22"/>
+              </w:rPr>
+              <w:t>Web</w:t>
+            </w:r>
+            <w:r>
+              <w:rPr>
+                <w:sz w:val="22"/>
+              </w:rPr>
+              <w:t>サイトの全体構成</w:t>
+            </w:r>
+            <w:r>
+              <w:rPr>
+                <w:sz w:val="22"/>
+              </w:rPr>
+              <w:t>，</w:t>
+            </w:r>
+            <w:r>
+              <w:rPr>
+                <w:sz w:val="22"/>
+              </w:rPr>
+              <w:t>階層構造といった空間的な分りやすさや全体的な統一感はあるか．</w:t>
+            </w:r>
+          </w:p>
+        </w:tc>
+      </w:tr>
+      <w:tr>
+        <w:trPr>
+          <w:jc w:val="center"/>
+        </w:trPr>
+        <w:tc>
+          <w:tcPr>
+            <w:tcW w:w="2518" w:type="dxa"/>
+            <w:tcBorders>
+              <w:top w:val="single" w:sz="8" w:space="0" w:color="auto"/>
+              <w:bottom w:val="single" w:sz="8" w:space="0" w:color="auto"/>
+              <w:right w:val="single" w:sz="8" w:space="0" w:color="auto"/>
+            </w:tcBorders>
+            <w:shd w:val="clear" w:color="auto" w:fill="auto"/>
+            <w:vAlign w:val="center"/>
+          </w:tcPr>
+          <w:p>
+            <w:pPr>
+              <w:jc w:val="center"/>
+            </w:pPr>
+            <w:r>
+              <w:t>見やすさ</w:t>
+            </w:r>
+          </w:p>
+        </w:tc>
+        <w:tc>
+          <w:tcPr>
+            <w:tcW w:w="6196" w:type="dxa"/>
+            <w:tcBorders>
+              <w:top w:val="single" w:sz="8" w:space="0" w:color="auto"/>
+              <w:left w:val="single" w:sz="8" w:space="0" w:color="auto"/>
+              <w:bottom w:val="single" w:sz="8" w:space="0" w:color="auto"/>
+            </w:tcBorders>
+            <w:vAlign w:val="center"/>
+          </w:tcPr>
+          <w:p>
+            <w:pPr>
+              <w:jc w:val="left"/>
+              <w:rPr>
+                <w:sz w:val="22"/>
+              </w:rPr>
+            </w:pPr>
+            <w:r>
+              <w:rPr>
+                <w:sz w:val="22"/>
+              </w:rPr>
+              <w:t>Web</w:t>
+            </w:r>
+            <w:r>
+              <w:rPr>
+                <w:sz w:val="22"/>
+              </w:rPr>
+              <w:t>サイトの視覚的な見やすさは十分か．</w:t>
+            </w:r>
+          </w:p>
+        </w:tc>
+      </w:tr>
+      <w:tr>
+        <w:trPr>
+          <w:trHeight w:val="888"/>
+          <w:jc w:val="center"/>
+        </w:trPr>
+        <w:tc>
+          <w:tcPr>
+            <w:tcW w:w="2518" w:type="dxa"/>
+            <w:tcBorders>
+              <w:top w:val="single" w:sz="8" w:space="0" w:color="auto"/>
+              <w:bottom w:val="single" w:sz="8" w:space="0" w:color="auto"/>
+              <w:right w:val="single" w:sz="8" w:space="0" w:color="auto"/>
+            </w:tcBorders>
+            <w:shd w:val="clear" w:color="auto" w:fill="auto"/>
+            <w:vAlign w:val="center"/>
+          </w:tcPr>
+          <w:p>
+            <w:pPr>
+              <w:jc w:val="center"/>
+            </w:pPr>
+            <w:r>
+              <w:t>反応のよ</w:t>
+            </w:r>
+            <w:r>
+              <w:rPr>
+                <w:rFonts w:hint="eastAsia"/>
+              </w:rPr>
+              <w:t>さ</w:t>
+            </w:r>
+          </w:p>
+        </w:tc>
+        <w:tc>
+          <w:tcPr>
+            <w:tcW w:w="6196" w:type="dxa"/>
+            <w:tcBorders>
+              <w:top w:val="single" w:sz="8" w:space="0" w:color="auto"/>
+              <w:left w:val="single" w:sz="8" w:space="0" w:color="auto"/>
+              <w:bottom w:val="single" w:sz="8" w:space="0" w:color="auto"/>
+            </w:tcBorders>
+            <w:vAlign w:val="center"/>
+          </w:tcPr>
+          <w:p>
+            <w:pPr>
+              <w:jc w:val="left"/>
+              <w:rPr>
+                <w:sz w:val="22"/>
+              </w:rPr>
+            </w:pPr>
+            <w:r>
+              <w:rPr>
+                <w:sz w:val="22"/>
+              </w:rPr>
+              <w:t>Web</w:t>
+            </w:r>
+            <w:r>
+              <w:rPr>
+                <w:sz w:val="22"/>
+              </w:rPr>
+              <w:t>サイト上での操作に対する反応や</w:t>
+            </w:r>
+            <w:r>
+              <w:rPr>
+                <w:sz w:val="22"/>
+              </w:rPr>
+              <w:t>，</w:t>
+            </w:r>
+            <w:r>
+              <w:rPr>
+                <w:sz w:val="22"/>
+              </w:rPr>
+              <w:t>Web</w:t>
+            </w:r>
+            <w:r>
+              <w:rPr>
+                <w:sz w:val="22"/>
+              </w:rPr>
+              <w:t>サイトの動き具合が</w:t>
+            </w:r>
+            <w:r>
+              <w:rPr>
+                <w:sz w:val="22"/>
+              </w:rPr>
+              <w:t>，</w:t>
+            </w:r>
+            <w:r>
+              <w:rPr>
+                <w:sz w:val="22"/>
+              </w:rPr>
+              <w:t>適切でかつ素早いか．</w:t>
+            </w:r>
+          </w:p>
+        </w:tc>
+      </w:tr>
+      <w:tr>
+        <w:trPr>
+          <w:trHeight w:val="826"/>
+          <w:jc w:val="center"/>
+        </w:trPr>
+        <w:tc>
+          <w:tcPr>
+            <w:tcW w:w="2518" w:type="dxa"/>
+            <w:tcBorders>
+              <w:top w:val="single" w:sz="8" w:space="0" w:color="auto"/>
+              <w:right w:val="single" w:sz="8" w:space="0" w:color="auto"/>
+            </w:tcBorders>
+            <w:shd w:val="clear" w:color="auto" w:fill="auto"/>
+            <w:vAlign w:val="center"/>
+          </w:tcPr>
+          <w:p>
+            <w:pPr>
+              <w:jc w:val="center"/>
+            </w:pPr>
+            <w:r>
+              <w:t>内容の信頼性</w:t>
+            </w:r>
+          </w:p>
+        </w:tc>
+        <w:tc>
+          <w:tcPr>
+            <w:tcW w:w="6196" w:type="dxa"/>
+            <w:tcBorders>
+              <w:top w:val="single" w:sz="8" w:space="0" w:color="auto"/>
+              <w:left w:val="single" w:sz="8" w:space="0" w:color="auto"/>
+            </w:tcBorders>
+            <w:vAlign w:val="center"/>
+          </w:tcPr>
+          <w:p>
+            <w:pPr>
+              <w:jc w:val="left"/>
+              <w:rPr>
+                <w:sz w:val="22"/>
+              </w:rPr>
+            </w:pPr>
+            <w:r>
+              <w:rPr>
+                <w:sz w:val="22"/>
+              </w:rPr>
+              <w:t>Web</w:t>
+            </w:r>
+            <w:r>
+              <w:rPr>
+                <w:sz w:val="22"/>
+              </w:rPr>
+              <w:t>サイトに掲載されている情報が</w:t>
+            </w:r>
+            <w:r>
+              <w:rPr>
+                <w:sz w:val="22"/>
+              </w:rPr>
+              <w:t>，</w:t>
+            </w:r>
+            <w:r>
+              <w:rPr>
+                <w:sz w:val="22"/>
+              </w:rPr>
+              <w:t>内容的にみて信頼できそうか．</w:t>
+            </w:r>
+          </w:p>
+        </w:tc>
+      </w:tr>
+    </w:tbl>
+    <w:p>
+      <w:pPr>
+        <w:rPr>
+          <w:b/>
+        </w:rPr>
+      </w:pPr>
+    </w:p>
+    <w:p>
+      <w:pPr>
+        <w:rPr>
+          <w:b/>
+        </w:rPr>
+      </w:pPr>
+    </w:p>
+    <w:p>
+      <w:pPr>
+        <w:rPr>
+          <w:b/>
+        </w:rPr>
+      </w:pPr>
+    </w:p>
+    <w:p>
+      <w:pPr>
+        <w:rPr>
+          <w:b/>
+        </w:rPr>
+      </w:pPr>
+    </w:p>
+    <w:p>
+      <w:pPr>
+        <w:rPr>
+          <w:b/>
+        </w:rPr>
+      </w:pPr>
+      <w:bookmarkStart w:id="2" w:name="_GoBack"/>
+      <w:bookmarkEnd w:id="2"/>
+    </w:p>
+    <w:p>
+      <w:pPr>
+        <w:rPr>
+          <w:rFonts w:hint="eastAsia"/>
+          <w:b/>
+        </w:rPr>
+      </w:pPr>
+    </w:p>
+    <w:p>
+      <w:pPr>
+        <w:rPr>
+          <w:rFonts w:hint="eastAsia"/>
+          <w:b/>
+        </w:rPr>
+      </w:pPr>
+    </w:p>
+    <w:p>
+      <w:pPr>
+        <w:rPr>
+          <w:rFonts w:hint="eastAsia"/>
           <w:b/>
         </w:rPr>
       </w:pPr>
@@ -1754,14 +3915,14 @@
           <w:sz w:val="28"/>
         </w:rPr>
       </w:pPr>
-      <w:bookmarkStart w:id="2" w:name="_Ref283180182"/>
+      <w:bookmarkStart w:id="3" w:name="_Ref283180182"/>
       <w:r>
         <w:rPr>
           <w:sz w:val="28"/>
         </w:rPr>
         <w:t>[9] ISO, WD. "9241-11. Ergonomic requirements for office work with visual display terminals (VDTs)." The international organization for standardization (1998).</w:t>
       </w:r>
-      <w:bookmarkEnd w:id="2"/>
+      <w:bookmarkEnd w:id="3"/>
     </w:p>
     <w:p>
       <w:pPr>
@@ -1801,12 +3962,7 @@
         <w:jc w:val="left"/>
       </w:pPr>
       <w:r>
-        <w:t>[11</w:t>
-      </w:r>
-      <w:bookmarkStart w:id="3" w:name="_GoBack"/>
-      <w:bookmarkEnd w:id="3"/>
-      <w:r>
-        <w:t xml:space="preserve">] </w:t>
+        <w:t xml:space="preserve">[11] </w:t>
       </w:r>
       <w:r>
         <w:t xml:space="preserve">Peter, </w:t>
@@ -1854,6 +4010,179 @@
       <w:r>
         <w:t>.</w:t>
       </w:r>
+    </w:p>
+    <w:p>
+      <w:r>
+        <w:t xml:space="preserve">[12] </w:t>
+      </w:r>
+      <w:bookmarkStart w:id="4" w:name="_Ref407818478"/>
+      <w:bookmarkStart w:id="5" w:name="_Ref407820714"/>
+      <w:r>
+        <w:rPr>
+          <w:rFonts w:hint="eastAsia"/>
+        </w:rPr>
+        <w:t>樽本徹也</w:t>
+      </w:r>
+      <w:r>
+        <w:rPr>
+          <w:rFonts w:hint="eastAsia"/>
+        </w:rPr>
+        <w:t xml:space="preserve">: </w:t>
+      </w:r>
+      <w:r>
+        <w:rPr>
+          <w:rFonts w:hint="eastAsia"/>
+        </w:rPr>
+        <w:t>ユーザビリティエンジニアリング</w:t>
+      </w:r>
+      <w:r>
+        <w:rPr>
+          <w:rFonts w:hint="eastAsia"/>
+        </w:rPr>
+        <w:t xml:space="preserve">, </w:t>
+      </w:r>
+      <w:r>
+        <w:rPr>
+          <w:rFonts w:hint="eastAsia"/>
+        </w:rPr>
+        <w:t>オーム社</w:t>
+      </w:r>
+      <w:r>
+        <w:rPr>
+          <w:rFonts w:hint="eastAsia"/>
+        </w:rPr>
+        <w:t>,2005</w:t>
+      </w:r>
+      <w:bookmarkEnd w:id="4"/>
+    </w:p>
+    <w:bookmarkEnd w:id="5"/>
+    <w:p>
+      <w:pPr>
+        <w:wordWrap w:val="0"/>
+      </w:pPr>
+      <w:r>
+        <w:t xml:space="preserve">[13] </w:t>
+      </w:r>
+      <w:r>
+        <w:rPr>
+          <w:rFonts w:hint="eastAsia"/>
+        </w:rPr>
+        <w:t>村岡雅子</w:t>
+      </w:r>
+      <w:r>
+        <w:t xml:space="preserve"> , </w:t>
+      </w:r>
+      <w:r>
+        <w:rPr>
+          <w:rFonts w:hint="eastAsia"/>
+        </w:rPr>
+        <w:t>ユーザの視点に立ったウェブ・アクセシビリティ研究</w:t>
+      </w:r>
+      <w:r>
+        <w:rPr>
+          <w:rFonts w:hint="eastAsia"/>
+        </w:rPr>
+        <w:t xml:space="preserve"> , </w:t>
+      </w:r>
+      <w:r>
+        <w:t>https://www.internetconference.org/ic2007/PDF/regular-paper/muraoka-masako.pdf</w:t>
+      </w:r>
+      <w:r>
+        <w:rPr>
+          <w:rFonts w:hint="eastAsia"/>
+        </w:rPr>
+        <w:t xml:space="preserve"> </w:t>
+      </w:r>
+      <w:r>
+        <w:t>, 2016.11.30</w:t>
+      </w:r>
+      <w:r>
+        <w:t xml:space="preserve"> </w:t>
+      </w:r>
+      <w:r>
+        <w:rPr>
+          <w:rFonts w:hint="eastAsia"/>
+        </w:rPr>
+        <w:t>アクセス</w:t>
+      </w:r>
+    </w:p>
+    <w:p>
+      <w:pPr>
+        <w:wordWrap w:val="0"/>
+      </w:pPr>
+      <w:r>
+        <w:t xml:space="preserve">[14] </w:t>
+      </w:r>
+      <w:r>
+        <w:rPr>
+          <w:rFonts w:hint="eastAsia"/>
+        </w:rPr>
+        <w:t>仲川薫</w:t>
+      </w:r>
+      <w:r>
+        <w:rPr>
+          <w:rFonts w:hint="eastAsia"/>
+        </w:rPr>
+        <w:t>, et al. "</w:t>
+      </w:r>
+      <w:r>
+        <w:rPr>
+          <w:rFonts w:hint="eastAsia"/>
+        </w:rPr>
+        <w:t>ウェブサイト</w:t>
+      </w:r>
+      <w:r>
+        <w:rPr>
+          <w:rFonts w:hint="eastAsia"/>
+        </w:rPr>
+        <w:t>ユーザ</w:t>
+      </w:r>
+      <w:r>
+        <w:rPr>
+          <w:rFonts w:hint="eastAsia"/>
+        </w:rPr>
+        <w:t>ビリティアンケート評価手法の開発</w:t>
+      </w:r>
+      <w:r>
+        <w:rPr>
+          <w:rFonts w:hint="eastAsia"/>
+        </w:rPr>
+        <w:t xml:space="preserve">." </w:t>
+      </w:r>
+      <w:r>
+        <w:rPr>
+          <w:rFonts w:hint="eastAsia"/>
+        </w:rPr>
+        <w:t>第</w:t>
+      </w:r>
+      <w:r>
+        <w:rPr>
+          <w:rFonts w:hint="eastAsia"/>
+        </w:rPr>
+        <w:t xml:space="preserve"> 10 </w:t>
+      </w:r>
+      <w:r>
+        <w:rPr>
+          <w:rFonts w:hint="eastAsia"/>
+        </w:rPr>
+        <w:t>回ヒューマンインターフェース学会紀要</w:t>
+      </w:r>
+      <w:r>
+        <w:rPr>
+          <w:rFonts w:hint="eastAsia"/>
+        </w:rPr>
+        <w:t xml:space="preserve"> (2001): 421-424.</w:t>
+      </w:r>
+    </w:p>
+    <w:p>
+      <w:pPr>
+        <w:wordWrap w:val="0"/>
+      </w:pPr>
+    </w:p>
+    <w:p>
+      <w:pPr>
+        <w:jc w:val="left"/>
+      </w:pPr>
     </w:p>
     <w:p>
       <w:pPr>

</xml_diff>

<commit_message>
write about period of UX
</commit_message>
<xml_diff>
--- a/02.basic theory.docx
+++ b/02.basic theory.docx
@@ -652,7 +652,7 @@
     </w:p>
     <w:p>
       <w:pPr>
-        <w:pStyle w:val="a4"/>
+        <w:pStyle w:val="a5"/>
         <w:numPr>
           <w:ilvl w:val="0"/>
           <w:numId w:val="9"/>
@@ -928,7 +928,7 @@
       </w:r>
       <w:r>
         <w:rPr>
-          <w:rStyle w:val="a5"/>
+          <w:rStyle w:val="a6"/>
           <w:b/>
         </w:rPr>
         <w:t>[10]</w:t>
@@ -1352,13 +1352,13 @@
       </w:r>
       <w:r>
         <w:rPr>
-          <w:rStyle w:val="a5"/>
+          <w:rStyle w:val="a6"/>
         </w:rPr>
         <w:t>[11</w:t>
       </w:r>
       <w:r>
         <w:rPr>
-          <w:rStyle w:val="a5"/>
+          <w:rStyle w:val="a6"/>
         </w:rPr>
         <w:t>]</w:t>
       </w:r>
@@ -1501,7 +1501,7 @@
     </w:p>
     <w:p>
       <w:pPr>
-        <w:pStyle w:val="a8"/>
+        <w:pStyle w:val="a9"/>
       </w:pPr>
       <w:bookmarkStart w:id="0" w:name="_Toc283210945"/>
       <w:bookmarkStart w:id="1" w:name="_Ref280564135"/>
@@ -1732,13 +1732,13 @@
       </w:r>
       <w:r>
         <w:rPr>
-          <w:rStyle w:val="a5"/>
+          <w:rStyle w:val="a6"/>
         </w:rPr>
         <w:t>[12</w:t>
       </w:r>
       <w:r>
         <w:rPr>
-          <w:rStyle w:val="a5"/>
+          <w:rStyle w:val="a6"/>
         </w:rPr>
         <w:t>]</w:t>
       </w:r>
@@ -1909,7 +1909,7 @@
     </w:p>
     <w:p>
       <w:pPr>
-        <w:pStyle w:val="a4"/>
+        <w:pStyle w:val="a5"/>
         <w:numPr>
           <w:ilvl w:val="0"/>
           <w:numId w:val="9"/>
@@ -2479,7 +2479,7 @@
     </w:p>
     <w:p>
       <w:pPr>
-        <w:pStyle w:val="a4"/>
+        <w:pStyle w:val="a5"/>
         <w:numPr>
           <w:ilvl w:val="0"/>
           <w:numId w:val="9"/>
@@ -3109,19 +3109,19 @@
       </w:r>
       <w:r>
         <w:rPr>
-          <w:rStyle w:val="a5"/>
+          <w:rStyle w:val="a6"/>
         </w:rPr>
         <w:t>[</w:t>
       </w:r>
       <w:r>
         <w:rPr>
-          <w:rStyle w:val="a5"/>
+          <w:rStyle w:val="a6"/>
         </w:rPr>
         <w:t>14</w:t>
       </w:r>
       <w:r>
         <w:rPr>
-          <w:rStyle w:val="a5"/>
+          <w:rStyle w:val="a6"/>
         </w:rPr>
         <w:t>]</w:t>
       </w:r>
@@ -4055,7 +4055,7 @@
       </w:r>
       <w:r>
         <w:rPr>
-          <w:rStyle w:val="a5"/>
+          <w:rStyle w:val="a6"/>
         </w:rPr>
         <w:t>[15]</w:t>
       </w:r>
@@ -4120,7 +4120,7 @@
     </w:p>
     <w:p>
       <w:pPr>
-        <w:pStyle w:val="a4"/>
+        <w:pStyle w:val="a5"/>
         <w:numPr>
           <w:ilvl w:val="0"/>
           <w:numId w:val="9"/>
@@ -4175,7 +4175,7 @@
     <w:p/>
     <w:p>
       <w:pPr>
-        <w:pStyle w:val="a4"/>
+        <w:pStyle w:val="a5"/>
         <w:numPr>
           <w:ilvl w:val="0"/>
           <w:numId w:val="10"/>
@@ -4262,9 +4262,9 @@
           <w:szCs w:val="21"/>
         </w:rPr>
         <w:drawing>
-          <wp:inline distT="0" distB="0" distL="0" distR="0" wp14:anchorId="7335DF5A" wp14:editId="5580CD39">
-            <wp:extent cx="4915743" cy="3214497"/>
-            <wp:effectExtent l="0" t="0" r="12065" b="11430"/>
+          <wp:inline distT="0" distB="0" distL="0" distR="0" wp14:anchorId="7335DF5A" wp14:editId="6D617EBF">
+            <wp:extent cx="5399800" cy="4415488"/>
+            <wp:effectExtent l="0" t="0" r="10795" b="4445"/>
             <wp:docPr id="9" name="図 3"/>
             <wp:cNvGraphicFramePr>
               <a:graphicFrameLocks xmlns:a="http://schemas.openxmlformats.org/drawingml/2006/main" noChangeAspect="1"/>
@@ -4294,7 +4294,7 @@
                   <pic:spPr bwMode="auto">
                     <a:xfrm>
                       <a:off x="0" y="0"/>
-                      <a:ext cx="4928703" cy="3222972"/>
+                      <a:ext cx="5415051" cy="4427959"/>
                     </a:xfrm>
                     <a:prstGeom prst="rect">
                       <a:avLst/>
@@ -4313,7 +4313,7 @@
     </w:p>
     <w:p>
       <w:pPr>
-        <w:pStyle w:val="a8"/>
+        <w:pStyle w:val="a9"/>
         <w:rPr>
           <w:szCs w:val="24"/>
         </w:rPr>
@@ -4340,7 +4340,7 @@
     </w:p>
     <w:p>
       <w:pPr>
-        <w:pStyle w:val="a4"/>
+        <w:pStyle w:val="a5"/>
         <w:numPr>
           <w:ilvl w:val="0"/>
           <w:numId w:val="9"/>
@@ -4412,7 +4412,7 @@
     </w:p>
     <w:p>
       <w:pPr>
-        <w:pStyle w:val="a4"/>
+        <w:pStyle w:val="a5"/>
         <w:ind w:leftChars="0" w:left="660"/>
       </w:pPr>
     </w:p>
@@ -4469,7 +4469,7 @@
     </w:p>
     <w:p>
       <w:pPr>
-        <w:pStyle w:val="a4"/>
+        <w:pStyle w:val="a5"/>
         <w:ind w:leftChars="0" w:left="660"/>
       </w:pPr>
     </w:p>
@@ -4525,20 +4525,7 @@
         <w:t>，可視化することができる</w:t>
       </w:r>
     </w:p>
-    <w:p>
-      <w:pPr>
-        <w:rPr>
-          <w:rFonts w:hint="eastAsia"/>
-        </w:rPr>
-      </w:pPr>
-    </w:p>
-    <w:p>
-      <w:pPr>
-        <w:rPr>
-          <w:rFonts w:hint="eastAsia"/>
-        </w:rPr>
-      </w:pPr>
-    </w:p>
+    <w:p/>
     <w:p>
       <w:r>
         <w:rPr>
@@ -4616,42 +4603,693 @@
     <w:p/>
     <w:p/>
     <w:p/>
+    <w:p>
+      <w:r>
+        <w:t>2.4</w:t>
+      </w:r>
+      <w:r>
+        <w:t xml:space="preserve">　</w:t>
+      </w:r>
+      <w:bookmarkStart w:id="2" w:name="_Toc280821418"/>
+      <w:bookmarkStart w:id="3" w:name="_Toc283210853"/>
+      <w:r>
+        <w:rPr>
+          <w:rFonts w:hint="eastAsia"/>
+        </w:rPr>
+        <w:t>ユーザエクスペリエンス（</w:t>
+      </w:r>
+      <w:r>
+        <w:t>UX</w:t>
+      </w:r>
+      <w:r>
+        <w:rPr>
+          <w:rFonts w:hint="eastAsia"/>
+        </w:rPr>
+        <w:t>）</w:t>
+      </w:r>
+      <w:bookmarkEnd w:id="2"/>
+      <w:bookmarkEnd w:id="3"/>
+    </w:p>
+    <w:p>
+      <w:pPr>
+        <w:widowControl/>
+        <w:ind w:firstLineChars="59" w:firstLine="142"/>
+        <w:jc w:val="left"/>
+      </w:pPr>
+      <w:r>
+        <w:t>UX</w:t>
+      </w:r>
+      <w:r>
+        <w:rPr>
+          <w:rFonts w:hint="eastAsia"/>
+        </w:rPr>
+        <w:t>とは</w:t>
+      </w:r>
+      <w:r>
+        <w:t>2010</w:t>
+      </w:r>
+      <w:r>
+        <w:rPr>
+          <w:rFonts w:hint="eastAsia"/>
+        </w:rPr>
+        <w:t>年に発行された国際規格</w:t>
+      </w:r>
+      <w:r>
+        <w:t>ISO9241-210</w:t>
+      </w:r>
+      <w:r>
+        <w:rPr>
+          <w:rFonts w:hint="eastAsia"/>
+        </w:rPr>
+        <w:t>において</w:t>
+      </w:r>
+      <w:r>
+        <w:rPr>
+          <w:rFonts w:hint="eastAsia"/>
+        </w:rPr>
+        <w:t>「製品</w:t>
+      </w:r>
+      <w:r>
+        <w:rPr>
+          <w:rFonts w:hint="eastAsia"/>
+        </w:rPr>
+        <w:t>，</w:t>
+      </w:r>
+      <w:r>
+        <w:rPr>
+          <w:rFonts w:hint="eastAsia"/>
+        </w:rPr>
+        <w:t>システム</w:t>
+      </w:r>
+      <w:r>
+        <w:rPr>
+          <w:rFonts w:hint="eastAsia"/>
+        </w:rPr>
+        <w:t>，</w:t>
+      </w:r>
+      <w:r>
+        <w:rPr>
+          <w:rFonts w:hint="eastAsia"/>
+        </w:rPr>
+        <w:t>またはサービスを利用した時やその利用を予測した時に生じる人々知覚や反応のことである」と</w:t>
+      </w:r>
+      <w:r>
+        <w:rPr>
+          <w:rFonts w:hint="eastAsia"/>
+        </w:rPr>
+        <w:t>定義されている</w:t>
+      </w:r>
+      <w:r>
+        <w:rPr>
+          <w:rFonts w:hint="eastAsia"/>
+        </w:rPr>
+        <w:t>．ユーザ視点で物事を捉え</w:t>
+      </w:r>
+      <w:r>
+        <w:rPr>
+          <w:rFonts w:hint="eastAsia"/>
+        </w:rPr>
+        <w:t>，</w:t>
+      </w:r>
+      <w:r>
+        <w:rPr>
+          <w:rFonts w:hint="eastAsia"/>
+        </w:rPr>
+        <w:t>ユーザの主観的特性に注目することで</w:t>
+      </w:r>
+      <w:r>
+        <w:rPr>
+          <w:rFonts w:hint="eastAsia"/>
+        </w:rPr>
+        <w:t>，</w:t>
+      </w:r>
+      <w:r>
+        <w:rPr>
+          <w:rFonts w:hint="eastAsia"/>
+        </w:rPr>
+        <w:t>ユーザが真にやりたいことに対する満足感を導く</w:t>
+      </w:r>
+      <w:r>
+        <w:rPr>
+          <w:rFonts w:hint="eastAsia"/>
+        </w:rPr>
+        <w:t>ということである</w:t>
+      </w:r>
+      <w:r>
+        <w:rPr>
+          <w:rFonts w:hint="eastAsia"/>
+        </w:rPr>
+        <w:t>．</w:t>
+      </w:r>
+      <w:r>
+        <w:t>UX</w:t>
+      </w:r>
+      <w:r>
+        <w:rPr>
+          <w:rFonts w:hint="eastAsia"/>
+        </w:rPr>
+        <w:t>とユーザビリティを</w:t>
+      </w:r>
+      <w:r>
+        <w:rPr>
+          <w:rFonts w:hint="eastAsia"/>
+        </w:rPr>
+        <w:t>比較すると</w:t>
+      </w:r>
+      <w:r>
+        <w:rPr>
+          <w:rFonts w:hint="eastAsia"/>
+        </w:rPr>
+        <w:t>，</w:t>
+      </w:r>
+      <w:r>
+        <w:rPr>
+          <w:rFonts w:hint="eastAsia"/>
+        </w:rPr>
+        <w:t>ユーザビリティは</w:t>
+      </w:r>
+      <w:r>
+        <w:rPr>
+          <w:rFonts w:hint="eastAsia"/>
+        </w:rPr>
+        <w:t>個々の要素や振る舞いに着目しているため</w:t>
+      </w:r>
+      <w:r>
+        <w:rPr>
+          <w:rFonts w:hint="eastAsia"/>
+        </w:rPr>
+        <w:t>，</w:t>
+      </w:r>
+      <w:r>
+        <w:t>UX</w:t>
+      </w:r>
+      <w:r>
+        <w:rPr>
+          <w:rFonts w:hint="eastAsia"/>
+        </w:rPr>
+        <w:t>より狭義の概念であると言える．</w:t>
+      </w:r>
+      <w:r>
+        <w:rPr>
+          <w:rFonts w:hint="eastAsia"/>
+        </w:rPr>
+        <w:t>一方，</w:t>
+      </w:r>
+      <w:r>
+        <w:t>UX</w:t>
+      </w:r>
+      <w:r>
+        <w:rPr>
+          <w:rFonts w:hint="eastAsia"/>
+        </w:rPr>
+        <w:t>はユーザビリティ・ユーザーインテフェース・インタラクションデザイン・顧客体験・</w:t>
+      </w:r>
+      <w:r>
+        <w:t>Web</w:t>
+      </w:r>
+      <w:r>
+        <w:rPr>
+          <w:rFonts w:hint="eastAsia"/>
+        </w:rPr>
+        <w:t>サイトアピール・感情・一般的経験など</w:t>
+      </w:r>
+      <w:r>
+        <w:rPr>
+          <w:rFonts w:hint="eastAsia"/>
+        </w:rPr>
+        <w:t>，</w:t>
+      </w:r>
+      <w:r>
+        <w:rPr>
+          <w:rFonts w:hint="eastAsia"/>
+        </w:rPr>
+        <w:t>これらすべての概念を包括的に表す</w:t>
+      </w:r>
+      <w:r>
+        <w:rPr>
+          <w:rFonts w:hint="eastAsia"/>
+        </w:rPr>
+        <w:t>非常に広義な概念である</w:t>
+      </w:r>
+      <w:r>
+        <w:rPr>
+          <w:rFonts w:hint="eastAsia"/>
+        </w:rPr>
+        <w:t>．</w:t>
+      </w:r>
+    </w:p>
+    <w:p>
+      <w:pPr>
+        <w:widowControl/>
+        <w:ind w:firstLineChars="59" w:firstLine="142"/>
+        <w:jc w:val="left"/>
+      </w:pPr>
+      <w:r>
+        <w:rPr>
+          <w:rFonts w:hint="eastAsia"/>
+        </w:rPr>
+        <w:t>ニールセン・ノーマングループのサイト</w:t>
+      </w:r>
+      <w:r>
+        <w:rPr>
+          <w:vertAlign w:val="superscript"/>
+        </w:rPr>
+        <w:t>[16</w:t>
+      </w:r>
+      <w:r>
+        <w:rPr>
+          <w:vertAlign w:val="superscript"/>
+        </w:rPr>
+        <w:t>]</w:t>
+      </w:r>
+      <w:r>
+        <w:rPr>
+          <w:rFonts w:hint="eastAsia"/>
+        </w:rPr>
+        <w:t>で</w:t>
+      </w:r>
+      <w:r>
+        <w:rPr>
+          <w:rFonts w:hint="eastAsia"/>
+        </w:rPr>
+        <w:t>，</w:t>
+      </w:r>
+      <w:proofErr w:type="spellStart"/>
+      <w:r>
+        <w:t>D.A.Norman</w:t>
+      </w:r>
+      <w:proofErr w:type="spellEnd"/>
+      <w:r>
+        <w:rPr>
+          <w:rFonts w:hint="eastAsia"/>
+        </w:rPr>
+        <w:t>は</w:t>
+      </w:r>
+      <w:r>
+        <w:t>UX</w:t>
+      </w:r>
+      <w:r>
+        <w:rPr>
+          <w:rFonts w:hint="eastAsia"/>
+        </w:rPr>
+        <w:t>の定義を</w:t>
+      </w:r>
+      <w:r>
+        <w:rPr>
+          <w:rFonts w:hint="eastAsia"/>
+        </w:rPr>
+        <w:t>記している</w:t>
+      </w:r>
+      <w:r>
+        <w:rPr>
+          <w:rFonts w:hint="eastAsia"/>
+        </w:rPr>
+        <w:t>．</w:t>
+      </w:r>
+      <w:r>
+        <w:t>UX</w:t>
+      </w:r>
+      <w:r>
+        <w:rPr>
+          <w:rFonts w:hint="eastAsia"/>
+        </w:rPr>
+        <w:t>はエンドユーザと</w:t>
+      </w:r>
+      <w:r>
+        <w:rPr>
+          <w:rFonts w:hint="eastAsia"/>
+        </w:rPr>
+        <w:t>会社</w:t>
+      </w:r>
+      <w:r>
+        <w:rPr>
+          <w:rFonts w:hint="eastAsia"/>
+        </w:rPr>
+        <w:t>，</w:t>
+      </w:r>
+      <w:r>
+        <w:rPr>
+          <w:rFonts w:hint="eastAsia"/>
+        </w:rPr>
+        <w:t>会社のサービス</w:t>
+      </w:r>
+      <w:r>
+        <w:rPr>
+          <w:rFonts w:hint="eastAsia"/>
+        </w:rPr>
+        <w:t>，</w:t>
+      </w:r>
+      <w:r>
+        <w:rPr>
+          <w:rFonts w:hint="eastAsia"/>
+        </w:rPr>
+        <w:t>商品の相互作用の作業の全ての側面を含んでいる．第一要件は</w:t>
+      </w:r>
+      <w:r>
+        <w:rPr>
+          <w:rFonts w:hint="eastAsia"/>
+        </w:rPr>
+        <w:t>，</w:t>
+      </w:r>
+      <w:r>
+        <w:rPr>
+          <w:rFonts w:hint="eastAsia"/>
+        </w:rPr>
+        <w:t>混乱や面倒なしで顧客の的確なニーズを満たすことであり</w:t>
+      </w:r>
+      <w:r>
+        <w:rPr>
+          <w:rFonts w:hint="eastAsia"/>
+        </w:rPr>
+        <w:t>，</w:t>
+      </w:r>
+      <w:r>
+        <w:rPr>
+          <w:rFonts w:hint="eastAsia"/>
+        </w:rPr>
+        <w:t>第二要件は</w:t>
+      </w:r>
+      <w:r>
+        <w:rPr>
+          <w:rFonts w:hint="eastAsia"/>
+        </w:rPr>
+        <w:t>，</w:t>
+      </w:r>
+      <w:r>
+        <w:rPr>
+          <w:rFonts w:hint="eastAsia"/>
+        </w:rPr>
+        <w:t>所有する楽しさ</w:t>
+      </w:r>
+      <w:r>
+        <w:rPr>
+          <w:rFonts w:hint="eastAsia"/>
+        </w:rPr>
+        <w:t>，</w:t>
+      </w:r>
+      <w:r>
+        <w:rPr>
+          <w:rFonts w:hint="eastAsia"/>
+        </w:rPr>
+        <w:t>使用する楽しさを生み出す「簡潔さと優雅さ」である．第一要件はユーザビリティの向上で達成できる．しかし</w:t>
+      </w:r>
+      <w:r>
+        <w:rPr>
+          <w:rFonts w:hint="eastAsia"/>
+        </w:rPr>
+        <w:t>，</w:t>
+      </w:r>
+      <w:r>
+        <w:rPr>
+          <w:rFonts w:hint="eastAsia"/>
+        </w:rPr>
+        <w:t>第二要件はそれだけでは達成することはできない．ユーザに有意義な体験を与える方法は</w:t>
+      </w:r>
+      <w:r>
+        <w:rPr>
+          <w:rFonts w:hint="eastAsia"/>
+        </w:rPr>
+        <w:t>，</w:t>
+      </w:r>
+      <w:r>
+        <w:rPr>
+          <w:rFonts w:hint="eastAsia"/>
+        </w:rPr>
+        <w:t>簡潔で優雅でなければならないと明示</w:t>
+      </w:r>
+      <w:r>
+        <w:rPr>
+          <w:rFonts w:hint="eastAsia"/>
+        </w:rPr>
+        <w:t>されている</w:t>
+      </w:r>
+      <w:r>
+        <w:rPr>
+          <w:rFonts w:hint="eastAsia"/>
+        </w:rPr>
+        <w:t>．真の</w:t>
+      </w:r>
+      <w:r>
+        <w:t>UX</w:t>
+      </w:r>
+      <w:r>
+        <w:rPr>
+          <w:rFonts w:hint="eastAsia"/>
+        </w:rPr>
+        <w:t>は顧客が欲しいと思うものを与えたり</w:t>
+      </w:r>
+      <w:r>
+        <w:rPr>
+          <w:rFonts w:hint="eastAsia"/>
+        </w:rPr>
+        <w:t>，</w:t>
+      </w:r>
+      <w:r>
+        <w:rPr>
+          <w:rFonts w:hint="eastAsia"/>
+        </w:rPr>
+        <w:t>チ</w:t>
+      </w:r>
+      <w:r>
+        <w:rPr>
+          <w:rFonts w:hint="eastAsia"/>
+        </w:rPr>
+        <w:t>ェックリストに載っている機能を提供したりするだけでは十分ではない</w:t>
+      </w:r>
+      <w:r>
+        <w:rPr>
+          <w:rFonts w:hint="eastAsia"/>
+        </w:rPr>
+        <w:t>．</w:t>
+      </w:r>
+      <w:r>
+        <w:rPr>
+          <w:rFonts w:hint="eastAsia"/>
+        </w:rPr>
+        <w:t>提供する</w:t>
+      </w:r>
+      <w:r>
+        <w:rPr>
+          <w:rFonts w:hint="eastAsia"/>
+        </w:rPr>
+        <w:t>製品や</w:t>
+      </w:r>
+      <w:r>
+        <w:rPr>
+          <w:rFonts w:hint="eastAsia"/>
+        </w:rPr>
+        <w:t>サービスやにおいて</w:t>
+      </w:r>
+      <w:r>
+        <w:rPr>
+          <w:rFonts w:hint="eastAsia"/>
+        </w:rPr>
+        <w:t>質</w:t>
+      </w:r>
+      <w:r>
+        <w:rPr>
+          <w:rFonts w:hint="eastAsia"/>
+        </w:rPr>
+        <w:t>の高い</w:t>
+      </w:r>
+      <w:r>
+        <w:t>UX</w:t>
+      </w:r>
+      <w:r>
+        <w:rPr>
+          <w:rFonts w:hint="eastAsia"/>
+        </w:rPr>
+        <w:t>を実現するためには</w:t>
+      </w:r>
+      <w:r>
+        <w:rPr>
+          <w:rFonts w:hint="eastAsia"/>
+        </w:rPr>
+        <w:t>，</w:t>
+      </w:r>
+      <w:r>
+        <w:rPr>
+          <w:rFonts w:hint="eastAsia"/>
+        </w:rPr>
+        <w:t>「多角的な専門分野のサービス」のシームレスな結合が必要である．その専門分野には</w:t>
+      </w:r>
+      <w:r>
+        <w:rPr>
+          <w:rFonts w:hint="eastAsia"/>
+        </w:rPr>
+        <w:t>，</w:t>
+      </w:r>
+      <w:r>
+        <w:rPr>
+          <w:rFonts w:hint="eastAsia"/>
+        </w:rPr>
+        <w:t>具体的にエンジニアリング</w:t>
+      </w:r>
+      <w:r>
+        <w:rPr>
+          <w:rFonts w:hint="eastAsia"/>
+        </w:rPr>
+        <w:t>，</w:t>
+      </w:r>
+      <w:r>
+        <w:rPr>
+          <w:rFonts w:hint="eastAsia"/>
+        </w:rPr>
+        <w:t>マーケティング</w:t>
+      </w:r>
+      <w:r>
+        <w:rPr>
+          <w:rFonts w:hint="eastAsia"/>
+        </w:rPr>
+        <w:t>，</w:t>
+      </w:r>
+      <w:r>
+        <w:rPr>
+          <w:rFonts w:hint="eastAsia"/>
+        </w:rPr>
+        <w:t>グラフィックデザイン</w:t>
+      </w:r>
+      <w:r>
+        <w:rPr>
+          <w:rFonts w:hint="eastAsia"/>
+        </w:rPr>
+        <w:t>，</w:t>
+      </w:r>
+      <w:r>
+        <w:rPr>
+          <w:rFonts w:hint="eastAsia"/>
+        </w:rPr>
+        <w:t>インダストリアルデザイン</w:t>
+      </w:r>
+      <w:r>
+        <w:rPr>
+          <w:rFonts w:hint="eastAsia"/>
+        </w:rPr>
+        <w:t>，</w:t>
+      </w:r>
+      <w:r>
+        <w:rPr>
+          <w:rFonts w:hint="eastAsia"/>
+        </w:rPr>
+        <w:t>インタフェースデザインなど</w:t>
+      </w:r>
+      <w:r>
+        <w:rPr>
+          <w:rFonts w:hint="eastAsia"/>
+        </w:rPr>
+        <w:t>がある．</w:t>
+      </w:r>
+    </w:p>
+    <w:p>
+      <w:r>
+        <w:rPr>
+          <w:rFonts w:hint="eastAsia"/>
+        </w:rPr>
+        <w:t xml:space="preserve">　</w:t>
+      </w:r>
+      <w:r>
+        <w:rPr>
+          <w:rFonts w:hint="eastAsia"/>
+        </w:rPr>
+        <w:t>このように</w:t>
+      </w:r>
+      <w:r>
+        <w:rPr>
+          <w:rFonts w:hint="eastAsia"/>
+        </w:rPr>
+        <w:t>製品</w:t>
+      </w:r>
+      <w:r>
+        <w:rPr>
+          <w:rFonts w:hint="eastAsia"/>
+        </w:rPr>
+        <w:t>やサービスに対して使いやすさを求めるだけの時代は終わり</w:t>
+      </w:r>
+      <w:r>
+        <w:rPr>
+          <w:rFonts w:hint="eastAsia"/>
+        </w:rPr>
+        <w:t>，</w:t>
+      </w:r>
+      <w:r>
+        <w:rPr>
+          <w:rFonts w:hint="eastAsia"/>
+        </w:rPr>
+        <w:t>そのものの価値や質に目を向けるようになった．そこで</w:t>
+      </w:r>
+      <w:r>
+        <w:t xml:space="preserve">UX </w:t>
+      </w:r>
+      <w:r>
+        <w:rPr>
+          <w:rFonts w:hint="eastAsia"/>
+        </w:rPr>
+        <w:t>を理解する上で重要な要素を以下で紹介する．</w:t>
+      </w:r>
+    </w:p>
+    <w:p>
+      <w:pPr>
+        <w:rPr>
+          <w:rFonts w:hint="eastAsia"/>
+        </w:rPr>
+      </w:pPr>
+    </w:p>
+    <w:p/>
+    <w:p/>
+    <w:p/>
     <w:p/>
     <w:p/>
     <w:p/>
     <w:p>
+      <w:pPr>
+        <w:spacing w:line="360" w:lineRule="auto"/>
+        <w:rPr>
+          <w:b/>
+        </w:rPr>
+      </w:pPr>
       <w:r>
         <w:t>2.4</w:t>
       </w:r>
       <w:r>
+        <w:t>.1</w:t>
+      </w:r>
+      <w:r>
         <w:t xml:space="preserve">　</w:t>
       </w:r>
-      <w:bookmarkStart w:id="2" w:name="_Toc280821418"/>
-      <w:bookmarkStart w:id="3" w:name="_Toc283210853"/>
-      <w:r>
-        <w:rPr>
-          <w:rFonts w:hint="eastAsia"/>
-        </w:rPr>
-        <w:t>ユーザエクスペリエンス（</w:t>
-      </w:r>
-      <w:r>
-        <w:t>UX</w:t>
-      </w:r>
-      <w:r>
-        <w:rPr>
-          <w:rFonts w:hint="eastAsia"/>
-        </w:rPr>
-        <w:t>）</w:t>
-      </w:r>
-      <w:bookmarkEnd w:id="2"/>
-      <w:bookmarkEnd w:id="3"/>
+      <w:r>
+        <w:rPr>
+          <w:b/>
+        </w:rPr>
+        <w:t xml:space="preserve"> UX</w:t>
+      </w:r>
+      <w:r>
+        <w:rPr>
+          <w:b/>
+        </w:rPr>
+        <w:t>の期間</w:t>
+      </w:r>
     </w:p>
     <w:p>
       <w:pPr>
-        <w:widowControl/>
-        <w:ind w:firstLineChars="59" w:firstLine="142"/>
-        <w:jc w:val="left"/>
-      </w:pPr>
+        <w:rPr>
+          <w:rFonts w:hint="eastAsia"/>
+        </w:rPr>
+      </w:pPr>
+      <w:r>
+        <w:rPr>
+          <w:rFonts w:hint="eastAsia"/>
+        </w:rPr>
+        <w:t xml:space="preserve">　</w:t>
+      </w:r>
+      <w:r>
+        <w:t>1.1</w:t>
+      </w:r>
+      <w:r>
+        <w:rPr>
+          <w:rFonts w:hint="eastAsia"/>
+        </w:rPr>
+        <w:t>節で述べた</w:t>
+      </w:r>
       <w:r>
         <w:t>UX</w:t>
       </w:r>
@@ -4659,31 +5297,7 @@
         <w:rPr>
           <w:rFonts w:hint="eastAsia"/>
         </w:rPr>
-        <w:t>とは</w:t>
-      </w:r>
-      <w:r>
-        <w:t>2010</w:t>
-      </w:r>
-      <w:r>
-        <w:rPr>
-          <w:rFonts w:hint="eastAsia"/>
-        </w:rPr>
-        <w:t>年に発行された国際規格</w:t>
-      </w:r>
-      <w:r>
-        <w:t>ISO9241-210</w:t>
-      </w:r>
-      <w:r>
-        <w:rPr>
-          <w:rFonts w:hint="eastAsia"/>
-        </w:rPr>
-        <w:t>において</w:t>
-      </w:r>
-      <w:r>
-        <w:rPr>
-          <w:rFonts w:hint="eastAsia"/>
-        </w:rPr>
-        <w:t>「製品</w:t>
+        <w:t>白書によると</w:t>
       </w:r>
       <w:r>
         <w:rPr>
@@ -4692,10 +5306,61 @@
         <w:t>，</w:t>
       </w:r>
       <w:r>
-        <w:rPr>
-          <w:rFonts w:hint="eastAsia"/>
-        </w:rPr>
-        <w:t>システム</w:t>
+        <w:t>UX</w:t>
+      </w:r>
+      <w:r>
+        <w:rPr>
+          <w:rFonts w:hint="eastAsia"/>
+        </w:rPr>
+        <w:t>は期間によって</w:t>
+      </w:r>
+      <w:r>
+        <w:t>4</w:t>
+      </w:r>
+      <w:r>
+        <w:rPr>
+          <w:rFonts w:hint="eastAsia"/>
+        </w:rPr>
+        <w:t>つに大別することができる</w:t>
+      </w:r>
+      <w:r>
+        <w:t>．</w:t>
+      </w:r>
+      <w:r>
+        <w:rPr>
+          <w:rFonts w:hint="eastAsia"/>
+        </w:rPr>
+        <w:t>ここで</w:t>
+      </w:r>
+      <w:r>
+        <w:rPr>
+          <w:rFonts w:hint="eastAsia"/>
+        </w:rPr>
+        <w:t>ユーザビリティと</w:t>
+      </w:r>
+      <w:r>
+        <w:rPr>
+          <w:rFonts w:hint="eastAsia"/>
+        </w:rPr>
+        <w:t>比較して</w:t>
+      </w:r>
+      <w:r>
+        <w:rPr>
+          <w:rFonts w:hint="eastAsia"/>
+        </w:rPr>
+        <w:t>大きく異なる</w:t>
+      </w:r>
+      <w:r>
+        <w:rPr>
+          <w:rFonts w:hint="eastAsia"/>
+        </w:rPr>
+        <w:t>点</w:t>
+      </w:r>
+      <w:r>
+        <w:rPr>
+          <w:rFonts w:hint="eastAsia"/>
+        </w:rPr>
+        <w:t>は</w:t>
       </w:r>
       <w:r>
         <w:rPr>
@@ -4707,562 +5372,509 @@
         <w:rPr>
           <w:rFonts w:hint="eastAsia"/>
         </w:rPr>
-        <w:t>またはサービスを利用した時やその利用を予測した時に生じる人々知覚や反応のことである」と</w:t>
-      </w:r>
-      <w:r>
-        <w:rPr>
-          <w:rFonts w:hint="eastAsia"/>
-        </w:rPr>
-        <w:t>定義されている</w:t>
-      </w:r>
-      <w:r>
-        <w:rPr>
-          <w:rFonts w:hint="eastAsia"/>
-        </w:rPr>
-        <w:t>．ユーザ視点で物事を捉え</w:t>
-      </w:r>
-      <w:r>
-        <w:rPr>
-          <w:rFonts w:hint="eastAsia"/>
-        </w:rPr>
+        <w:t>利用前の経験も重要な要素となることであ</w:t>
+      </w:r>
+      <w:bookmarkStart w:id="4" w:name="_GoBack"/>
+      <w:bookmarkEnd w:id="4"/>
+      <w:r>
+        <w:rPr>
+          <w:rFonts w:hint="eastAsia"/>
+        </w:rPr>
+        <w:t>る</w:t>
+      </w:r>
+      <w:r>
+        <w:t>．</w:t>
+      </w:r>
+      <w:r>
+        <w:rPr>
+          <w:rFonts w:hint="eastAsia"/>
+        </w:rPr>
+        <w:t>過去の経験や関連するテクノロジー</w:t>
+      </w:r>
+      <w:r>
         <w:t>，</w:t>
       </w:r>
       <w:r>
         <w:rPr>
           <w:rFonts w:hint="eastAsia"/>
         </w:rPr>
-        <w:t>ユーザの主観的特性に注目することで</w:t>
-      </w:r>
-      <w:r>
-        <w:rPr>
-          <w:rFonts w:hint="eastAsia"/>
-        </w:rPr>
+        <w:t>ブランド</w:t>
+      </w:r>
+      <w:r>
         <w:t>，</w:t>
       </w:r>
       <w:r>
         <w:rPr>
           <w:rFonts w:hint="eastAsia"/>
         </w:rPr>
-        <w:t>ユーザが真にやりたいことに対する満足感を導く</w:t>
-      </w:r>
-      <w:r>
-        <w:rPr>
-          <w:rFonts w:hint="eastAsia"/>
-        </w:rPr>
-        <w:t>ということである</w:t>
-      </w:r>
-      <w:r>
-        <w:rPr>
-          <w:rFonts w:hint="eastAsia"/>
-        </w:rPr>
+        <w:t>広告</w:t>
+      </w:r>
+      <w:r>
+        <w:t>，</w:t>
+      </w:r>
+      <w:r>
+        <w:rPr>
+          <w:rFonts w:hint="eastAsia"/>
+        </w:rPr>
+        <w:t>プレゼンテーション</w:t>
+      </w:r>
+      <w:r>
+        <w:t>，</w:t>
+      </w:r>
+      <w:r>
+        <w:rPr>
+          <w:rFonts w:hint="eastAsia"/>
+        </w:rPr>
+        <w:t>デモンストレーション</w:t>
+      </w:r>
+      <w:r>
+        <w:t>，</w:t>
+      </w:r>
+      <w:r>
+        <w:rPr>
+          <w:rFonts w:hint="eastAsia"/>
+        </w:rPr>
+        <w:t>他人の意見など</w:t>
+      </w:r>
+      <w:r>
+        <w:t>，</w:t>
+      </w:r>
+      <w:r>
+        <w:rPr>
+          <w:rFonts w:hint="eastAsia"/>
+        </w:rPr>
+        <w:t>様々な要因が</w:t>
+      </w:r>
+      <w:r>
+        <w:rPr>
+          <w:rFonts w:hint="eastAsia"/>
+        </w:rPr>
+        <w:t>UX</w:t>
+      </w:r>
+      <w:r>
+        <w:rPr>
+          <w:rFonts w:hint="eastAsia"/>
+        </w:rPr>
+        <w:t>に関連する全ての要素をカバーする</w:t>
+      </w:r>
+      <w:r>
         <w:t>．</w:t>
       </w:r>
       <w:r>
+        <w:rPr>
+          <w:rFonts w:hint="eastAsia"/>
+        </w:rPr>
+        <w:t>以下に</w:t>
+      </w:r>
+      <w:r>
         <w:t>UX</w:t>
       </w:r>
       <w:r>
         <w:rPr>
           <w:rFonts w:hint="eastAsia"/>
         </w:rPr>
-        <w:t>とユーザビリティを</w:t>
-      </w:r>
-      <w:r>
-        <w:rPr>
-          <w:rFonts w:hint="eastAsia"/>
-        </w:rPr>
-        <w:t>比較すると</w:t>
-      </w:r>
-      <w:r>
-        <w:rPr>
-          <w:rFonts w:hint="eastAsia"/>
-        </w:rPr>
-        <w:t>，</w:t>
-      </w:r>
-      <w:r>
-        <w:rPr>
-          <w:rFonts w:hint="eastAsia"/>
-        </w:rPr>
-        <w:t>ユーザビリティ</w:t>
-      </w:r>
-      <w:r>
-        <w:rPr>
-          <w:rFonts w:hint="eastAsia"/>
-        </w:rPr>
-        <w:t>は</w:t>
-      </w:r>
-      <w:r>
-        <w:rPr>
-          <w:rFonts w:hint="eastAsia"/>
-        </w:rPr>
-        <w:t>個々の要素や振る舞いに着目しているため</w:t>
-      </w:r>
-      <w:r>
-        <w:rPr>
-          <w:rFonts w:hint="eastAsia"/>
-        </w:rPr>
-        <w:t>，</w:t>
-      </w:r>
-      <w:r>
-        <w:t>UX</w:t>
-      </w:r>
-      <w:r>
-        <w:rPr>
-          <w:rFonts w:hint="eastAsia"/>
-        </w:rPr>
-        <w:t>より狭義の概念であると言える．</w:t>
-      </w:r>
-      <w:r>
-        <w:rPr>
-          <w:rFonts w:hint="eastAsia"/>
-        </w:rPr>
-        <w:t>一方</w:t>
-      </w:r>
-      <w:r>
-        <w:rPr>
-          <w:rFonts w:hint="eastAsia"/>
-        </w:rPr>
-        <w:t>，</w:t>
-      </w:r>
-      <w:r>
-        <w:t>UX</w:t>
-      </w:r>
-      <w:r>
-        <w:rPr>
-          <w:rFonts w:hint="eastAsia"/>
-        </w:rPr>
-        <w:t>はユーザビリティ・ユーザーインテフェース・インタラクションデザイン・顧客体験・</w:t>
-      </w:r>
-      <w:r>
-        <w:t>Web</w:t>
-      </w:r>
-      <w:r>
-        <w:rPr>
-          <w:rFonts w:hint="eastAsia"/>
-        </w:rPr>
-        <w:t>サイトアピール・感情・一般的経験など</w:t>
-      </w:r>
-      <w:r>
-        <w:rPr>
-          <w:rFonts w:hint="eastAsia"/>
-        </w:rPr>
-        <w:t>，</w:t>
-      </w:r>
-      <w:r>
-        <w:rPr>
-          <w:rFonts w:hint="eastAsia"/>
-        </w:rPr>
-        <w:t>これらすべての概念を包括的に表す</w:t>
-      </w:r>
-      <w:r>
-        <w:rPr>
-          <w:rFonts w:hint="eastAsia"/>
-        </w:rPr>
-        <w:t>非常に広義な概念である</w:t>
-      </w:r>
-      <w:r>
-        <w:rPr>
-          <w:rFonts w:hint="eastAsia"/>
-        </w:rPr>
+        <w:t>の期間の詳細を示す</w:t>
+      </w:r>
+      <w:r>
         <w:t>．</w:t>
       </w:r>
     </w:p>
     <w:p>
       <w:pPr>
-        <w:widowControl/>
-        <w:ind w:firstLineChars="59" w:firstLine="142"/>
-        <w:jc w:val="left"/>
-      </w:pPr>
-      <w:r>
-        <w:rPr>
-          <w:rFonts w:hint="eastAsia"/>
-        </w:rPr>
-        <w:t>ニールセン・ノーマングループのサイト</w:t>
-      </w:r>
-      <w:r>
-        <w:rPr>
-          <w:vertAlign w:val="superscript"/>
-        </w:rPr>
-        <w:t>[16</w:t>
-      </w:r>
-      <w:r>
-        <w:rPr>
-          <w:vertAlign w:val="superscript"/>
-        </w:rPr>
-        <w:t>]</w:t>
-      </w:r>
-      <w:r>
-        <w:rPr>
-          <w:rFonts w:hint="eastAsia"/>
-        </w:rPr>
-        <w:t>で</w:t>
-      </w:r>
-      <w:r>
-        <w:rPr>
-          <w:rFonts w:hint="eastAsia"/>
-        </w:rPr>
-        <w:t>，</w:t>
-      </w:r>
-      <w:proofErr w:type="spellStart"/>
-      <w:r>
-        <w:t>D.A.Norman</w:t>
-      </w:r>
-      <w:proofErr w:type="spellEnd"/>
-      <w:r>
-        <w:rPr>
-          <w:rFonts w:hint="eastAsia"/>
-        </w:rPr>
-        <w:t>は</w:t>
-      </w:r>
-      <w:r>
-        <w:t>UX</w:t>
-      </w:r>
-      <w:r>
-        <w:rPr>
-          <w:rFonts w:hint="eastAsia"/>
-        </w:rPr>
-        <w:t>の定義を</w:t>
-      </w:r>
-      <w:r>
-        <w:rPr>
-          <w:rFonts w:hint="eastAsia"/>
-        </w:rPr>
-        <w:t>記している</w:t>
-      </w:r>
-      <w:r>
-        <w:rPr>
-          <w:rFonts w:hint="eastAsia"/>
-        </w:rPr>
-        <w:t>．</w:t>
-      </w:r>
-      <w:r>
-        <w:t>UX</w:t>
-      </w:r>
-      <w:r>
-        <w:rPr>
-          <w:rFonts w:hint="eastAsia"/>
-        </w:rPr>
-        <w:t>はエンドユーザと</w:t>
-      </w:r>
-      <w:r>
-        <w:rPr>
-          <w:rFonts w:hint="eastAsia"/>
-        </w:rPr>
-        <w:t>会社</w:t>
-      </w:r>
-      <w:r>
-        <w:rPr>
-          <w:rFonts w:hint="eastAsia"/>
-        </w:rPr>
-        <w:t>，</w:t>
-      </w:r>
-      <w:r>
-        <w:rPr>
-          <w:rFonts w:hint="eastAsia"/>
-        </w:rPr>
-        <w:t>会社のサービス</w:t>
-      </w:r>
-      <w:r>
-        <w:rPr>
-          <w:rFonts w:hint="eastAsia"/>
-        </w:rPr>
-        <w:t>，</w:t>
-      </w:r>
-      <w:r>
-        <w:rPr>
-          <w:rFonts w:hint="eastAsia"/>
-        </w:rPr>
-        <w:t>商品の相互作用の作業の全ての側面を含んでいる．第一要件は</w:t>
-      </w:r>
-      <w:r>
-        <w:rPr>
-          <w:rFonts w:hint="eastAsia"/>
-        </w:rPr>
-        <w:t>，</w:t>
-      </w:r>
-      <w:r>
-        <w:rPr>
-          <w:rFonts w:hint="eastAsia"/>
-        </w:rPr>
-        <w:t>混乱や面倒なしで顧客の的確なニーズを満たすことであり</w:t>
-      </w:r>
-      <w:r>
-        <w:rPr>
-          <w:rFonts w:hint="eastAsia"/>
-        </w:rPr>
-        <w:t>，</w:t>
-      </w:r>
-      <w:r>
-        <w:rPr>
-          <w:rFonts w:hint="eastAsia"/>
-        </w:rPr>
-        <w:t>第二要件は</w:t>
-      </w:r>
-      <w:r>
-        <w:rPr>
-          <w:rFonts w:hint="eastAsia"/>
-        </w:rPr>
-        <w:t>，</w:t>
-      </w:r>
-      <w:r>
-        <w:rPr>
-          <w:rFonts w:hint="eastAsia"/>
-        </w:rPr>
-        <w:t>所有する楽しさ</w:t>
-      </w:r>
-      <w:r>
-        <w:rPr>
-          <w:rFonts w:hint="eastAsia"/>
-        </w:rPr>
-        <w:t>，</w:t>
-      </w:r>
-      <w:r>
-        <w:rPr>
-          <w:rFonts w:hint="eastAsia"/>
-        </w:rPr>
-        <w:t>使用する楽しさを生み出す「簡潔さと優雅さ」である．第一要件はユーザビリティの向上で達成できる．しかし</w:t>
-      </w:r>
-      <w:r>
-        <w:rPr>
-          <w:rFonts w:hint="eastAsia"/>
-        </w:rPr>
-        <w:t>，</w:t>
-      </w:r>
-      <w:r>
-        <w:rPr>
-          <w:rFonts w:hint="eastAsia"/>
-        </w:rPr>
-        <w:t>第二要件はそれだけでは達成することはできない．ユーザに有意義な体験を与える方法は</w:t>
-      </w:r>
-      <w:r>
-        <w:rPr>
-          <w:rFonts w:hint="eastAsia"/>
-        </w:rPr>
-        <w:t>，</w:t>
-      </w:r>
-      <w:r>
-        <w:rPr>
-          <w:rFonts w:hint="eastAsia"/>
-        </w:rPr>
-        <w:t>簡潔で優雅でなければならないと明示</w:t>
-      </w:r>
-      <w:r>
-        <w:rPr>
-          <w:rFonts w:hint="eastAsia"/>
-        </w:rPr>
-        <w:t>されている</w:t>
-      </w:r>
-      <w:r>
-        <w:rPr>
-          <w:rFonts w:hint="eastAsia"/>
-        </w:rPr>
-        <w:t>．真の</w:t>
-      </w:r>
-      <w:r>
-        <w:t>UX</w:t>
-      </w:r>
-      <w:r>
-        <w:rPr>
-          <w:rFonts w:hint="eastAsia"/>
-        </w:rPr>
-        <w:t>は顧客が欲しいと思うものを与えたり</w:t>
-      </w:r>
-      <w:r>
-        <w:rPr>
-          <w:rFonts w:hint="eastAsia"/>
-        </w:rPr>
-        <w:t>，</w:t>
-      </w:r>
-      <w:r>
-        <w:rPr>
-          <w:rFonts w:hint="eastAsia"/>
-        </w:rPr>
-        <w:t>チ</w:t>
-      </w:r>
-      <w:r>
-        <w:rPr>
-          <w:rFonts w:hint="eastAsia"/>
-        </w:rPr>
-        <w:t>ェックリストに載っている機能を提供したりするだけでは十分ではない</w:t>
-      </w:r>
-      <w:r>
-        <w:rPr>
-          <w:rFonts w:hint="eastAsia"/>
-        </w:rPr>
-        <w:t>．</w:t>
-      </w:r>
-      <w:r>
-        <w:rPr>
-          <w:rFonts w:hint="eastAsia"/>
-        </w:rPr>
-        <w:t>提供する</w:t>
-      </w:r>
-      <w:r>
-        <w:rPr>
-          <w:rFonts w:hint="eastAsia"/>
-        </w:rPr>
-        <w:t>製品や</w:t>
-      </w:r>
-      <w:r>
-        <w:rPr>
-          <w:rFonts w:hint="eastAsia"/>
-        </w:rPr>
-        <w:t>サービスやにおいて</w:t>
-      </w:r>
-      <w:r>
-        <w:rPr>
-          <w:rFonts w:hint="eastAsia"/>
-        </w:rPr>
-        <w:t>質</w:t>
-      </w:r>
-      <w:r>
-        <w:rPr>
-          <w:rFonts w:hint="eastAsia"/>
-        </w:rPr>
-        <w:t>の高い</w:t>
-      </w:r>
-      <w:r>
-        <w:t>UX</w:t>
-      </w:r>
-      <w:r>
-        <w:rPr>
-          <w:rFonts w:hint="eastAsia"/>
-        </w:rPr>
-        <w:t>を実現するためには</w:t>
-      </w:r>
-      <w:r>
-        <w:rPr>
-          <w:rFonts w:hint="eastAsia"/>
-        </w:rPr>
-        <w:t>，</w:t>
-      </w:r>
-      <w:r>
-        <w:rPr>
-          <w:rFonts w:hint="eastAsia"/>
-        </w:rPr>
-        <w:t>「多角的な専門分野のサービス」のシームレスな結合が必要である．その専門分野には</w:t>
-      </w:r>
-      <w:r>
-        <w:rPr>
-          <w:rFonts w:hint="eastAsia"/>
-        </w:rPr>
-        <w:t>，</w:t>
-      </w:r>
-      <w:r>
-        <w:rPr>
-          <w:rFonts w:hint="eastAsia"/>
-        </w:rPr>
-        <w:t>具体的にエンジニアリング</w:t>
-      </w:r>
-      <w:r>
-        <w:rPr>
-          <w:rFonts w:hint="eastAsia"/>
-        </w:rPr>
-        <w:t>，</w:t>
-      </w:r>
-      <w:r>
-        <w:rPr>
-          <w:rFonts w:hint="eastAsia"/>
-        </w:rPr>
-        <w:t>マーケティング</w:t>
-      </w:r>
-      <w:r>
-        <w:rPr>
-          <w:rFonts w:hint="eastAsia"/>
-        </w:rPr>
-        <w:t>，</w:t>
-      </w:r>
-      <w:r>
-        <w:rPr>
-          <w:rFonts w:hint="eastAsia"/>
-        </w:rPr>
-        <w:t>グラフィックデザイン</w:t>
-      </w:r>
-      <w:r>
-        <w:rPr>
-          <w:rFonts w:hint="eastAsia"/>
-        </w:rPr>
-        <w:t>，</w:t>
-      </w:r>
-      <w:r>
-        <w:rPr>
-          <w:rFonts w:hint="eastAsia"/>
-        </w:rPr>
-        <w:t>インダストリアルデザイン</w:t>
-      </w:r>
-      <w:r>
-        <w:rPr>
-          <w:rFonts w:hint="eastAsia"/>
-        </w:rPr>
-        <w:t>，</w:t>
-      </w:r>
-      <w:r>
-        <w:rPr>
-          <w:rFonts w:hint="eastAsia"/>
-        </w:rPr>
-        <w:t>インタフェースデザインなど</w:t>
-      </w:r>
-      <w:r>
-        <w:rPr>
-          <w:rFonts w:hint="eastAsia"/>
-        </w:rPr>
-        <w:t>がある．</w:t>
+        <w:pStyle w:val="aa"/>
+        <w:numPr>
+          <w:ilvl w:val="0"/>
+          <w:numId w:val="0"/>
+        </w:numPr>
+        <w:ind w:left="329" w:hanging="329"/>
+        <w:rPr>
+          <w:rFonts w:asciiTheme="minorEastAsia" w:eastAsiaTheme="minorEastAsia" w:hAnsiTheme="minorEastAsia"/>
+        </w:rPr>
+      </w:pPr>
+      <w:r>
+        <w:rPr>
+          <w:rFonts w:asciiTheme="minorEastAsia" w:eastAsiaTheme="minorEastAsia" w:hAnsiTheme="minorEastAsia" w:hint="eastAsia"/>
+        </w:rPr>
+        <w:t>・</w:t>
+      </w:r>
+      <w:r>
+        <w:rPr>
+          <w:rFonts w:asciiTheme="minorEastAsia" w:eastAsiaTheme="minorEastAsia" w:hAnsiTheme="minorEastAsia" w:hint="eastAsia"/>
+        </w:rPr>
+        <w:t>予期的UX（利用前）</w:t>
       </w:r>
     </w:p>
     <w:p>
-      <w:r>
-        <w:rPr>
-          <w:rFonts w:hint="eastAsia"/>
+      <w:pPr>
+        <w:pStyle w:val="aa"/>
+        <w:numPr>
+          <w:ilvl w:val="0"/>
+          <w:numId w:val="0"/>
+        </w:numPr>
+        <w:rPr>
+          <w:rFonts w:asciiTheme="minorEastAsia" w:eastAsiaTheme="minorEastAsia" w:hAnsiTheme="minorEastAsia" w:hint="eastAsia"/>
+        </w:rPr>
+      </w:pPr>
+      <w:r>
+        <w:rPr>
+          <w:rFonts w:asciiTheme="minorEastAsia" w:eastAsiaTheme="minorEastAsia" w:hAnsiTheme="minorEastAsia" w:hint="eastAsia"/>
         </w:rPr>
         <w:t xml:space="preserve">　</w:t>
       </w:r>
       <w:r>
         <w:rPr>
-          <w:rFonts w:hint="eastAsia"/>
-        </w:rPr>
-        <w:t>このように</w:t>
-      </w:r>
-      <w:r>
-        <w:rPr>
-          <w:rFonts w:hint="eastAsia"/>
+          <w:rFonts w:asciiTheme="minorEastAsia" w:eastAsiaTheme="minorEastAsia" w:hAnsiTheme="minorEastAsia" w:hint="eastAsia"/>
+        </w:rPr>
+        <w:t>経験を想像した段階（利用前）にあるUX</w:t>
+      </w:r>
+      <w:r>
+        <w:rPr>
+          <w:rFonts w:asciiTheme="minorEastAsia" w:eastAsiaTheme="minorEastAsia" w:hAnsiTheme="minorEastAsia"/>
+        </w:rPr>
+        <w:t>．</w:t>
+      </w:r>
+      <w:r>
+        <w:rPr>
+          <w:rFonts w:asciiTheme="minorEastAsia" w:eastAsiaTheme="minorEastAsia" w:hAnsiTheme="minorEastAsia" w:hint="eastAsia"/>
         </w:rPr>
         <w:t>製品</w:t>
       </w:r>
       <w:r>
         <w:rPr>
-          <w:rFonts w:hint="eastAsia"/>
-        </w:rPr>
-        <w:t>やサービスに対して使いやすさを求めるだけの時代は終わり</w:t>
-      </w:r>
-      <w:r>
-        <w:rPr>
-          <w:rFonts w:hint="eastAsia"/>
+          <w:rFonts w:asciiTheme="minorEastAsia" w:eastAsiaTheme="minorEastAsia" w:hAnsiTheme="minorEastAsia" w:hint="eastAsia"/>
+        </w:rPr>
+        <w:t>を手に入れる前に「こんな風に楽しめるのではないか」などと想像し</w:t>
+      </w:r>
+      <w:r>
+        <w:rPr>
+          <w:rFonts w:asciiTheme="minorEastAsia" w:eastAsiaTheme="minorEastAsia" w:hAnsiTheme="minorEastAsia"/>
         </w:rPr>
         <w:t>，</w:t>
       </w:r>
       <w:r>
         <w:rPr>
-          <w:rFonts w:hint="eastAsia"/>
-        </w:rPr>
-        <w:t>そのものの価値や質に目を向けるようになった．そこで</w:t>
-      </w:r>
-      <w:r>
-        <w:t xml:space="preserve">UX </w:t>
-      </w:r>
-      <w:r>
-        <w:rPr>
-          <w:rFonts w:hint="eastAsia"/>
-        </w:rPr>
-        <w:t>を理解する上で重要な要素を以下で紹介する．</w:t>
-      </w:r>
-      <w:bookmarkStart w:id="4" w:name="_GoBack"/>
-      <w:bookmarkEnd w:id="4"/>
+          <w:rFonts w:asciiTheme="minorEastAsia" w:eastAsiaTheme="minorEastAsia" w:hAnsiTheme="minorEastAsia" w:hint="eastAsia"/>
+        </w:rPr>
+        <w:t>期待を抱く</w:t>
+      </w:r>
+      <w:r>
+        <w:rPr>
+          <w:rFonts w:asciiTheme="minorEastAsia" w:eastAsiaTheme="minorEastAsia" w:hAnsiTheme="minorEastAsia" w:hint="eastAsia"/>
+        </w:rPr>
+        <w:t>段階</w:t>
+      </w:r>
+      <w:r>
+        <w:rPr>
+          <w:rFonts w:asciiTheme="minorEastAsia" w:eastAsiaTheme="minorEastAsia" w:hAnsiTheme="minorEastAsia"/>
+        </w:rPr>
+        <w:t>．</w:t>
+      </w:r>
     </w:p>
     <w:p>
       <w:pPr>
-        <w:rPr>
-          <w:rFonts w:hint="eastAsia"/>
-        </w:rPr>
-      </w:pPr>
+        <w:pStyle w:val="aa"/>
+        <w:numPr>
+          <w:ilvl w:val="0"/>
+          <w:numId w:val="9"/>
+        </w:numPr>
+        <w:rPr>
+          <w:rFonts w:asciiTheme="minorEastAsia" w:eastAsiaTheme="minorEastAsia" w:hAnsiTheme="minorEastAsia" w:hint="eastAsia"/>
+        </w:rPr>
+      </w:pPr>
+      <w:r>
+        <w:rPr>
+          <w:rFonts w:asciiTheme="minorEastAsia" w:eastAsiaTheme="minorEastAsia" w:hAnsiTheme="minorEastAsia" w:hint="eastAsia"/>
+        </w:rPr>
+        <w:t>一時的UX（利用中</w:t>
+      </w:r>
+      <w:r>
+        <w:rPr>
+          <w:rFonts w:asciiTheme="minorEastAsia" w:eastAsiaTheme="minorEastAsia" w:hAnsiTheme="minorEastAsia"/>
+        </w:rPr>
+        <w:t>）</w:t>
+      </w:r>
+    </w:p>
+    <w:p>
+      <w:pPr>
+        <w:pStyle w:val="aa"/>
+        <w:numPr>
+          <w:ilvl w:val="0"/>
+          <w:numId w:val="0"/>
+        </w:numPr>
+        <w:rPr>
+          <w:rFonts w:asciiTheme="minorEastAsia" w:eastAsiaTheme="minorEastAsia" w:hAnsiTheme="minorEastAsia" w:hint="eastAsia"/>
+        </w:rPr>
+      </w:pPr>
+      <w:r>
+        <w:rPr>
+          <w:rFonts w:asciiTheme="minorEastAsia" w:eastAsiaTheme="minorEastAsia" w:hAnsiTheme="minorEastAsia" w:hint="eastAsia"/>
+        </w:rPr>
+        <w:t xml:space="preserve">　</w:t>
+      </w:r>
+      <w:r>
+        <w:rPr>
+          <w:rFonts w:asciiTheme="minorEastAsia" w:eastAsiaTheme="minorEastAsia" w:hAnsiTheme="minorEastAsia" w:hint="eastAsia"/>
+        </w:rPr>
+        <w:t>瞬間的</w:t>
+      </w:r>
+      <w:r>
+        <w:rPr>
+          <w:rFonts w:asciiTheme="minorEastAsia" w:eastAsiaTheme="minorEastAsia" w:hAnsiTheme="minorEastAsia"/>
+        </w:rPr>
+        <w:t>，</w:t>
+      </w:r>
+      <w:r>
+        <w:rPr>
+          <w:rFonts w:asciiTheme="minorEastAsia" w:eastAsiaTheme="minorEastAsia" w:hAnsiTheme="minorEastAsia" w:hint="eastAsia"/>
+        </w:rPr>
+        <w:t>短期的なUX</w:t>
+      </w:r>
+      <w:r>
+        <w:rPr>
+          <w:rFonts w:asciiTheme="minorEastAsia" w:eastAsiaTheme="minorEastAsia" w:hAnsiTheme="minorEastAsia"/>
+        </w:rPr>
+        <w:t>，</w:t>
+      </w:r>
+      <w:r>
+        <w:rPr>
+          <w:rFonts w:asciiTheme="minorEastAsia" w:eastAsiaTheme="minorEastAsia" w:hAnsiTheme="minorEastAsia" w:hint="eastAsia"/>
+        </w:rPr>
+        <w:t>経験中のUX</w:t>
+      </w:r>
+      <w:r>
+        <w:rPr>
+          <w:rFonts w:asciiTheme="minorEastAsia" w:eastAsiaTheme="minorEastAsia" w:hAnsiTheme="minorEastAsia"/>
+        </w:rPr>
+        <w:t>，</w:t>
+      </w:r>
+      <w:r>
+        <w:rPr>
+          <w:rFonts w:asciiTheme="minorEastAsia" w:eastAsiaTheme="minorEastAsia" w:hAnsiTheme="minorEastAsia" w:hint="eastAsia"/>
+        </w:rPr>
+        <w:t>直感的に使えるなど</w:t>
+      </w:r>
+      <w:r>
+        <w:rPr>
+          <w:rFonts w:asciiTheme="minorEastAsia" w:eastAsiaTheme="minorEastAsia" w:hAnsiTheme="minorEastAsia"/>
+        </w:rPr>
+        <w:t>．</w:t>
+      </w:r>
+    </w:p>
+    <w:p>
+      <w:pPr>
+        <w:pStyle w:val="aa"/>
+        <w:numPr>
+          <w:ilvl w:val="0"/>
+          <w:numId w:val="9"/>
+        </w:numPr>
+        <w:rPr>
+          <w:rFonts w:asciiTheme="minorEastAsia" w:eastAsiaTheme="minorEastAsia" w:hAnsiTheme="minorEastAsia" w:hint="eastAsia"/>
+        </w:rPr>
+      </w:pPr>
+      <w:r>
+        <w:rPr>
+          <w:rFonts w:asciiTheme="minorEastAsia" w:eastAsiaTheme="minorEastAsia" w:hAnsiTheme="minorEastAsia" w:hint="eastAsia"/>
+        </w:rPr>
+        <w:t>エピソード的UX（利用後）</w:t>
+      </w:r>
+      <w:r>
+        <w:rPr>
+          <w:rFonts w:asciiTheme="minorEastAsia" w:eastAsiaTheme="minorEastAsia" w:hAnsiTheme="minorEastAsia"/>
+        </w:rPr>
+        <w:br/>
+      </w:r>
+      <w:r>
+        <w:rPr>
+          <w:rFonts w:asciiTheme="minorEastAsia" w:eastAsiaTheme="minorEastAsia" w:hAnsiTheme="minorEastAsia" w:hint="eastAsia"/>
+        </w:rPr>
+        <w:t>利用後に良い体験をした</w:t>
+      </w:r>
+      <w:r>
+        <w:rPr>
+          <w:rFonts w:asciiTheme="minorEastAsia" w:eastAsiaTheme="minorEastAsia" w:hAnsiTheme="minorEastAsia"/>
+        </w:rPr>
+        <w:t>，</w:t>
+      </w:r>
+      <w:r>
+        <w:rPr>
+          <w:rFonts w:asciiTheme="minorEastAsia" w:eastAsiaTheme="minorEastAsia" w:hAnsiTheme="minorEastAsia" w:hint="eastAsia"/>
+        </w:rPr>
+        <w:t>感動を得たといった体験・経験したことのUX</w:t>
+      </w:r>
+      <w:r>
+        <w:rPr>
+          <w:rFonts w:asciiTheme="minorEastAsia" w:eastAsiaTheme="minorEastAsia" w:hAnsiTheme="minorEastAsia"/>
+        </w:rPr>
+        <w:t>．</w:t>
+      </w:r>
+    </w:p>
+    <w:p>
+      <w:pPr>
+        <w:pStyle w:val="aa"/>
+        <w:numPr>
+          <w:ilvl w:val="0"/>
+          <w:numId w:val="0"/>
+        </w:numPr>
+        <w:ind w:left="329" w:hanging="329"/>
+        <w:rPr>
+          <w:rFonts w:asciiTheme="minorEastAsia" w:eastAsiaTheme="minorEastAsia" w:hAnsiTheme="minorEastAsia" w:hint="eastAsia"/>
+        </w:rPr>
+      </w:pPr>
+      <w:r>
+        <w:rPr>
+          <w:rFonts w:asciiTheme="minorEastAsia" w:eastAsiaTheme="minorEastAsia" w:hAnsiTheme="minorEastAsia" w:hint="eastAsia"/>
+        </w:rPr>
+        <w:t>・</w:t>
+      </w:r>
+      <w:r>
+        <w:rPr>
+          <w:rFonts w:asciiTheme="minorEastAsia" w:eastAsiaTheme="minorEastAsia" w:hAnsiTheme="minorEastAsia" w:hint="eastAsia"/>
+        </w:rPr>
+        <w:t>累積的UX（利用時間全体</w:t>
+      </w:r>
+      <w:r>
+        <w:rPr>
+          <w:rFonts w:asciiTheme="minorEastAsia" w:eastAsiaTheme="minorEastAsia" w:hAnsiTheme="minorEastAsia"/>
+        </w:rPr>
+        <w:t>）</w:t>
+      </w:r>
+    </w:p>
+    <w:p>
+      <w:pPr>
+        <w:pStyle w:val="aa"/>
+        <w:numPr>
+          <w:ilvl w:val="0"/>
+          <w:numId w:val="0"/>
+        </w:numPr>
+        <w:rPr>
+          <w:rFonts w:asciiTheme="minorEastAsia" w:eastAsiaTheme="minorEastAsia" w:hAnsiTheme="minorEastAsia"/>
+        </w:rPr>
+      </w:pPr>
+      <w:r>
+        <w:rPr>
+          <w:rFonts w:asciiTheme="minorEastAsia" w:eastAsiaTheme="minorEastAsia" w:hAnsiTheme="minorEastAsia" w:hint="eastAsia"/>
+        </w:rPr>
+        <w:t xml:space="preserve">　</w:t>
+      </w:r>
+      <w:r>
+        <w:rPr>
+          <w:rFonts w:asciiTheme="minorEastAsia" w:eastAsiaTheme="minorEastAsia" w:hAnsiTheme="minorEastAsia" w:hint="eastAsia"/>
+        </w:rPr>
+        <w:t>トータルとして</w:t>
+      </w:r>
+      <w:r>
+        <w:rPr>
+          <w:rFonts w:asciiTheme="minorEastAsia" w:eastAsiaTheme="minorEastAsia" w:hAnsiTheme="minorEastAsia"/>
+        </w:rPr>
+        <w:t>，</w:t>
+      </w:r>
+      <w:r>
+        <w:rPr>
+          <w:rFonts w:asciiTheme="minorEastAsia" w:eastAsiaTheme="minorEastAsia" w:hAnsiTheme="minorEastAsia" w:hint="eastAsia"/>
+        </w:rPr>
+        <w:t>この製品はどういうものかを理解する時に想起されるUX</w:t>
+      </w:r>
+      <w:r>
+        <w:rPr>
+          <w:rFonts w:asciiTheme="minorEastAsia" w:eastAsiaTheme="minorEastAsia" w:hAnsiTheme="minorEastAsia"/>
+        </w:rPr>
+        <w:t>．</w:t>
+      </w:r>
+      <w:r>
+        <w:rPr>
+          <w:rFonts w:asciiTheme="minorEastAsia" w:eastAsiaTheme="minorEastAsia" w:hAnsiTheme="minorEastAsia" w:hint="eastAsia"/>
+        </w:rPr>
+        <w:t>次の体験に大きな影響を与える</w:t>
+      </w:r>
+      <w:r>
+        <w:rPr>
+          <w:rFonts w:asciiTheme="minorEastAsia" w:eastAsiaTheme="minorEastAsia" w:hAnsiTheme="minorEastAsia"/>
+        </w:rPr>
+        <w:t>．</w:t>
+      </w:r>
+    </w:p>
+    <w:p/>
+    <w:p/>
+    <w:p>
+      <w:r>
+        <w:rPr>
+          <w:noProof/>
+        </w:rPr>
+        <w:drawing>
+          <wp:inline distT="0" distB="0" distL="0" distR="0" wp14:anchorId="750997ED" wp14:editId="4FEE8467">
+            <wp:extent cx="5391306" cy="2179716"/>
+            <wp:effectExtent l="0" t="0" r="0" b="5080"/>
+            <wp:docPr id="2" name="図 2" descr="http://www.micro-wave.net/upload/ux-new.png"/>
+            <wp:cNvGraphicFramePr>
+              <a:graphicFrameLocks xmlns:a="http://schemas.openxmlformats.org/drawingml/2006/main" noChangeAspect="1"/>
+            </wp:cNvGraphicFramePr>
+            <a:graphic xmlns:a="http://schemas.openxmlformats.org/drawingml/2006/main">
+              <a:graphicData uri="http://schemas.openxmlformats.org/drawingml/2006/picture">
+                <pic:pic xmlns:pic="http://schemas.openxmlformats.org/drawingml/2006/picture">
+                  <pic:nvPicPr>
+                    <pic:cNvPr id="0" name="Picture 1" descr="http://www.micro-wave.net/upload/ux-new.png"/>
+                    <pic:cNvPicPr>
+                      <a:picLocks noChangeAspect="1" noChangeArrowheads="1"/>
+                    </pic:cNvPicPr>
+                  </pic:nvPicPr>
+                  <pic:blipFill rotWithShape="1">
+                    <a:blip r:embed="rId12">
+                      <a:extLst>
+                        <a:ext uri="{28A0092B-C50C-407E-A947-70E740481C1C}">
+                          <a14:useLocalDpi xmlns:a14="http://schemas.microsoft.com/office/drawing/2010/main" val="0"/>
+                        </a:ext>
+                      </a:extLst>
+                    </a:blip>
+                    <a:srcRect t="15094"/>
+                    <a:stretch/>
+                  </pic:blipFill>
+                  <pic:spPr bwMode="auto">
+                    <a:xfrm>
+                      <a:off x="0" y="0"/>
+                      <a:ext cx="5396230" cy="2181707"/>
+                    </a:xfrm>
+                    <a:prstGeom prst="rect">
+                      <a:avLst/>
+                    </a:prstGeom>
+                    <a:noFill/>
+                    <a:ln>
+                      <a:noFill/>
+                    </a:ln>
+                    <a:extLst>
+                      <a:ext uri="{53640926-AAD7-44d8-BBD7-CCE9431645EC}">
+                        <a14:shadowObscured xmlns:a14="http://schemas.microsoft.com/office/drawing/2010/main"/>
+                      </a:ext>
+                    </a:extLst>
+                  </pic:spPr>
+                </pic:pic>
+              </a:graphicData>
+            </a:graphic>
+          </wp:inline>
+        </w:drawing>
+      </w:r>
+    </w:p>
+    <w:p>
+      <w:pPr>
+        <w:pStyle w:val="a9"/>
+      </w:pPr>
+      <w:r>
+        <w:rPr>
+          <w:rFonts w:hint="eastAsia"/>
+        </w:rPr>
+        <w:t xml:space="preserve">図2. </w:t>
+      </w:r>
+      <w:r>
+        <w:t>3</w:t>
+      </w:r>
+      <w:r>
+        <w:rPr>
+          <w:rFonts w:hint="eastAsia"/>
+        </w:rPr>
+        <w:t xml:space="preserve">　</w:t>
+      </w:r>
+      <w:r>
+        <w:t xml:space="preserve"> UXの期間とプロセス</w:t>
+      </w:r>
     </w:p>
     <w:p/>
     <w:p/>
@@ -5298,15 +5910,6 @@
     <w:p/>
     <w:p/>
     <w:p/>
-    <w:p/>
-    <w:p/>
-    <w:p/>
-    <w:p/>
-    <w:p/>
-    <w:p/>
-    <w:p/>
-    <w:p/>
-    <w:p/>
     <w:p>
       <w:pPr>
         <w:pStyle w:val="a"/>
@@ -6156,6 +6759,120 @@
     </w:lvl>
   </w:abstractNum>
   <w:abstractNum w:abstractNumId="5">
+    <w:nsid w:val="44D44000"/>
+    <w:multiLevelType w:val="hybridMultilevel"/>
+    <w:tmpl w:val="CAE69844"/>
+    <w:lvl w:ilvl="0" w:tplc="F3B4E5A2">
+      <w:start w:val="1"/>
+      <w:numFmt w:val="bullet"/>
+      <w:pStyle w:val="a0"/>
+      <w:lvlText w:val=""/>
+      <w:lvlJc w:val="left"/>
+      <w:pPr>
+        <w:ind w:left="720" w:hanging="480"/>
+      </w:pPr>
+      <w:rPr>
+        <w:rFonts w:ascii="Wingdings" w:hAnsi="Wingdings" w:hint="default"/>
+      </w:rPr>
+    </w:lvl>
+    <w:lvl w:ilvl="1" w:tplc="0409000B" w:tentative="1">
+      <w:start w:val="1"/>
+      <w:numFmt w:val="bullet"/>
+      <w:lvlText w:val=""/>
+      <w:lvlJc w:val="left"/>
+      <w:pPr>
+        <w:ind w:left="1200" w:hanging="480"/>
+      </w:pPr>
+      <w:rPr>
+        <w:rFonts w:ascii="Wingdings" w:hAnsi="Wingdings" w:hint="default"/>
+      </w:rPr>
+    </w:lvl>
+    <w:lvl w:ilvl="2" w:tplc="0409000D" w:tentative="1">
+      <w:start w:val="1"/>
+      <w:numFmt w:val="bullet"/>
+      <w:lvlText w:val=""/>
+      <w:lvlJc w:val="left"/>
+      <w:pPr>
+        <w:ind w:left="1680" w:hanging="480"/>
+      </w:pPr>
+      <w:rPr>
+        <w:rFonts w:ascii="Wingdings" w:hAnsi="Wingdings" w:hint="default"/>
+      </w:rPr>
+    </w:lvl>
+    <w:lvl w:ilvl="3" w:tplc="04090001" w:tentative="1">
+      <w:start w:val="1"/>
+      <w:numFmt w:val="bullet"/>
+      <w:lvlText w:val=""/>
+      <w:lvlJc w:val="left"/>
+      <w:pPr>
+        <w:ind w:left="2160" w:hanging="480"/>
+      </w:pPr>
+      <w:rPr>
+        <w:rFonts w:ascii="Wingdings" w:hAnsi="Wingdings" w:hint="default"/>
+      </w:rPr>
+    </w:lvl>
+    <w:lvl w:ilvl="4" w:tplc="0409000B" w:tentative="1">
+      <w:start w:val="1"/>
+      <w:numFmt w:val="bullet"/>
+      <w:lvlText w:val=""/>
+      <w:lvlJc w:val="left"/>
+      <w:pPr>
+        <w:ind w:left="2640" w:hanging="480"/>
+      </w:pPr>
+      <w:rPr>
+        <w:rFonts w:ascii="Wingdings" w:hAnsi="Wingdings" w:hint="default"/>
+      </w:rPr>
+    </w:lvl>
+    <w:lvl w:ilvl="5" w:tplc="0409000D" w:tentative="1">
+      <w:start w:val="1"/>
+      <w:numFmt w:val="bullet"/>
+      <w:lvlText w:val=""/>
+      <w:lvlJc w:val="left"/>
+      <w:pPr>
+        <w:ind w:left="3120" w:hanging="480"/>
+      </w:pPr>
+      <w:rPr>
+        <w:rFonts w:ascii="Wingdings" w:hAnsi="Wingdings" w:hint="default"/>
+      </w:rPr>
+    </w:lvl>
+    <w:lvl w:ilvl="6" w:tplc="04090001" w:tentative="1">
+      <w:start w:val="1"/>
+      <w:numFmt w:val="bullet"/>
+      <w:lvlText w:val=""/>
+      <w:lvlJc w:val="left"/>
+      <w:pPr>
+        <w:ind w:left="3600" w:hanging="480"/>
+      </w:pPr>
+      <w:rPr>
+        <w:rFonts w:ascii="Wingdings" w:hAnsi="Wingdings" w:hint="default"/>
+      </w:rPr>
+    </w:lvl>
+    <w:lvl w:ilvl="7" w:tplc="0409000B" w:tentative="1">
+      <w:start w:val="1"/>
+      <w:numFmt w:val="bullet"/>
+      <w:lvlText w:val=""/>
+      <w:lvlJc w:val="left"/>
+      <w:pPr>
+        <w:ind w:left="4080" w:hanging="480"/>
+      </w:pPr>
+      <w:rPr>
+        <w:rFonts w:ascii="Wingdings" w:hAnsi="Wingdings" w:hint="default"/>
+      </w:rPr>
+    </w:lvl>
+    <w:lvl w:ilvl="8" w:tplc="0409000D" w:tentative="1">
+      <w:start w:val="1"/>
+      <w:numFmt w:val="bullet"/>
+      <w:lvlText w:val=""/>
+      <w:lvlJc w:val="left"/>
+      <w:pPr>
+        <w:ind w:left="4560" w:hanging="480"/>
+      </w:pPr>
+      <w:rPr>
+        <w:rFonts w:ascii="Wingdings" w:hAnsi="Wingdings" w:hint="default"/>
+      </w:rPr>
+    </w:lvl>
+  </w:abstractNum>
+  <w:abstractNum w:abstractNumId="6">
     <w:nsid w:val="459F3821"/>
     <w:multiLevelType w:val="hybridMultilevel"/>
     <w:tmpl w:val="3702BC0A"/>
@@ -6244,7 +6961,7 @@
       </w:pPr>
     </w:lvl>
   </w:abstractNum>
-  <w:abstractNum w:abstractNumId="6">
+  <w:abstractNum w:abstractNumId="7">
     <w:nsid w:val="460E582E"/>
     <w:multiLevelType w:val="multilevel"/>
     <w:tmpl w:val="D710FAF2"/>
@@ -6333,7 +7050,7 @@
       </w:pPr>
     </w:lvl>
   </w:abstractNum>
-  <w:abstractNum w:abstractNumId="7">
+  <w:abstractNum w:abstractNumId="8">
     <w:nsid w:val="48867CB8"/>
     <w:multiLevelType w:val="hybridMultilevel"/>
     <w:tmpl w:val="B018FD3E"/>
@@ -6446,7 +7163,7 @@
       </w:rPr>
     </w:lvl>
   </w:abstractNum>
-  <w:abstractNum w:abstractNumId="8">
+  <w:abstractNum w:abstractNumId="9">
     <w:nsid w:val="55DD4929"/>
     <w:multiLevelType w:val="hybridMultilevel"/>
     <w:tmpl w:val="E79A8B44"/>
@@ -6535,7 +7252,7 @@
       </w:pPr>
     </w:lvl>
   </w:abstractNum>
-  <w:abstractNum w:abstractNumId="9">
+  <w:abstractNum w:abstractNumId="10">
     <w:nsid w:val="605145FE"/>
     <w:multiLevelType w:val="multilevel"/>
     <w:tmpl w:val="64D00BF0"/>
@@ -6648,7 +7365,96 @@
       </w:rPr>
     </w:lvl>
   </w:abstractNum>
-  <w:abstractNum w:abstractNumId="10">
+  <w:abstractNum w:abstractNumId="11">
+    <w:nsid w:val="6066640B"/>
+    <w:multiLevelType w:val="hybridMultilevel"/>
+    <w:tmpl w:val="8AD80436"/>
+    <w:lvl w:ilvl="0" w:tplc="D5C0BA7E">
+      <w:start w:val="1"/>
+      <w:numFmt w:val="decimal"/>
+      <w:lvlText w:val="%1)"/>
+      <w:lvlJc w:val="left"/>
+      <w:pPr>
+        <w:ind w:left="480" w:hanging="480"/>
+      </w:pPr>
+      <w:rPr>
+        <w:rFonts w:hint="eastAsia"/>
+      </w:rPr>
+    </w:lvl>
+    <w:lvl w:ilvl="1" w:tplc="04090017" w:tentative="1">
+      <w:start w:val="1"/>
+      <w:numFmt w:val="aiueoFullWidth"/>
+      <w:lvlText w:val="(%2)"/>
+      <w:lvlJc w:val="left"/>
+      <w:pPr>
+        <w:ind w:left="960" w:hanging="480"/>
+      </w:pPr>
+    </w:lvl>
+    <w:lvl w:ilvl="2" w:tplc="04090011" w:tentative="1">
+      <w:start w:val="1"/>
+      <w:numFmt w:val="decimalEnclosedCircle"/>
+      <w:lvlText w:val="%3"/>
+      <w:lvlJc w:val="left"/>
+      <w:pPr>
+        <w:ind w:left="1440" w:hanging="480"/>
+      </w:pPr>
+    </w:lvl>
+    <w:lvl w:ilvl="3" w:tplc="0409000F" w:tentative="1">
+      <w:start w:val="1"/>
+      <w:numFmt w:val="decimal"/>
+      <w:lvlText w:val="%4."/>
+      <w:lvlJc w:val="left"/>
+      <w:pPr>
+        <w:ind w:left="1920" w:hanging="480"/>
+      </w:pPr>
+    </w:lvl>
+    <w:lvl w:ilvl="4" w:tplc="04090017" w:tentative="1">
+      <w:start w:val="1"/>
+      <w:numFmt w:val="aiueoFullWidth"/>
+      <w:lvlText w:val="(%5)"/>
+      <w:lvlJc w:val="left"/>
+      <w:pPr>
+        <w:ind w:left="2400" w:hanging="480"/>
+      </w:pPr>
+    </w:lvl>
+    <w:lvl w:ilvl="5" w:tplc="04090011" w:tentative="1">
+      <w:start w:val="1"/>
+      <w:numFmt w:val="decimalEnclosedCircle"/>
+      <w:lvlText w:val="%6"/>
+      <w:lvlJc w:val="left"/>
+      <w:pPr>
+        <w:ind w:left="2880" w:hanging="480"/>
+      </w:pPr>
+    </w:lvl>
+    <w:lvl w:ilvl="6" w:tplc="0409000F" w:tentative="1">
+      <w:start w:val="1"/>
+      <w:numFmt w:val="decimal"/>
+      <w:lvlText w:val="%7."/>
+      <w:lvlJc w:val="left"/>
+      <w:pPr>
+        <w:ind w:left="3360" w:hanging="480"/>
+      </w:pPr>
+    </w:lvl>
+    <w:lvl w:ilvl="7" w:tplc="04090017" w:tentative="1">
+      <w:start w:val="1"/>
+      <w:numFmt w:val="aiueoFullWidth"/>
+      <w:lvlText w:val="(%8)"/>
+      <w:lvlJc w:val="left"/>
+      <w:pPr>
+        <w:ind w:left="3840" w:hanging="480"/>
+      </w:pPr>
+    </w:lvl>
+    <w:lvl w:ilvl="8" w:tplc="04090011" w:tentative="1">
+      <w:start w:val="1"/>
+      <w:numFmt w:val="decimalEnclosedCircle"/>
+      <w:lvlText w:val="%9"/>
+      <w:lvlJc w:val="left"/>
+      <w:pPr>
+        <w:ind w:left="4320" w:hanging="480"/>
+      </w:pPr>
+    </w:lvl>
+  </w:abstractNum>
+  <w:abstractNum w:abstractNumId="12">
     <w:nsid w:val="7CDF4CC0"/>
     <w:multiLevelType w:val="multilevel"/>
     <w:tmpl w:val="BCB60F98"/>
@@ -6762,7 +7568,7 @@
     </w:lvl>
   </w:abstractNum>
   <w:num w:numId="1">
-    <w:abstractNumId w:val="5"/>
+    <w:abstractNumId w:val="6"/>
   </w:num>
   <w:num w:numId="2">
     <w:abstractNumId w:val="0"/>
@@ -6774,25 +7580,34 @@
     <w:abstractNumId w:val="1"/>
   </w:num>
   <w:num w:numId="5">
+    <w:abstractNumId w:val="10"/>
+  </w:num>
+  <w:num w:numId="6">
+    <w:abstractNumId w:val="12"/>
+  </w:num>
+  <w:num w:numId="7">
+    <w:abstractNumId w:val="7"/>
+  </w:num>
+  <w:num w:numId="8">
     <w:abstractNumId w:val="9"/>
   </w:num>
-  <w:num w:numId="6">
-    <w:abstractNumId w:val="10"/>
-  </w:num>
-  <w:num w:numId="7">
-    <w:abstractNumId w:val="6"/>
-  </w:num>
-  <w:num w:numId="8">
+  <w:num w:numId="9">
     <w:abstractNumId w:val="8"/>
-  </w:num>
-  <w:num w:numId="9">
-    <w:abstractNumId w:val="7"/>
   </w:num>
   <w:num w:numId="10">
     <w:abstractNumId w:val="4"/>
   </w:num>
   <w:num w:numId="11">
     <w:abstractNumId w:val="2"/>
+  </w:num>
+  <w:num w:numId="12">
+    <w:abstractNumId w:val="11"/>
+    <w:lvlOverride w:ilvl="0">
+      <w:startOverride w:val="1"/>
+    </w:lvlOverride>
+  </w:num>
+  <w:num w:numId="13">
+    <w:abstractNumId w:val="5"/>
   </w:num>
 </w:numbering>
 </file>
@@ -6950,7 +7765,7 @@
     <w:lsdException w:name="Bibliography" w:uiPriority="37"/>
     <w:lsdException w:name="TOC Heading" w:uiPriority="39" w:qFormat="1"/>
   </w:latentStyles>
-  <w:style w:type="paragraph" w:default="1" w:styleId="a0">
+  <w:style w:type="paragraph" w:default="1" w:styleId="a1">
     <w:name w:val="Normal"/>
     <w:qFormat/>
     <w:rsid w:val="0080634D"/>
@@ -6961,8 +7776,8 @@
   </w:style>
   <w:style w:type="paragraph" w:styleId="2">
     <w:name w:val="heading 2"/>
-    <w:basedOn w:val="a0"/>
-    <w:next w:val="a0"/>
+    <w:basedOn w:val="a1"/>
+    <w:next w:val="a1"/>
     <w:link w:val="20"/>
     <w:uiPriority w:val="9"/>
     <w:semiHidden/>
@@ -6977,12 +7792,12 @@
       <w:rFonts w:asciiTheme="majorHAnsi" w:eastAsiaTheme="majorEastAsia" w:hAnsiTheme="majorHAnsi" w:cstheme="majorBidi"/>
     </w:rPr>
   </w:style>
-  <w:style w:type="character" w:default="1" w:styleId="a1">
+  <w:style w:type="character" w:default="1" w:styleId="a2">
     <w:name w:val="Default Paragraph Font"/>
     <w:uiPriority w:val="1"/>
     <w:unhideWhenUsed/>
   </w:style>
-  <w:style w:type="table" w:default="1" w:styleId="a2">
+  <w:style w:type="table" w:default="1" w:styleId="a3">
     <w:name w:val="Normal Table"/>
     <w:uiPriority w:val="99"/>
     <w:semiHidden/>
@@ -6997,15 +7812,15 @@
       </w:tblCellMar>
     </w:tblPr>
   </w:style>
-  <w:style w:type="numbering" w:default="1" w:styleId="a3">
+  <w:style w:type="numbering" w:default="1" w:styleId="a4">
     <w:name w:val="No List"/>
     <w:uiPriority w:val="99"/>
     <w:semiHidden/>
     <w:unhideWhenUsed/>
   </w:style>
-  <w:style w:type="paragraph" w:styleId="a4">
+  <w:style w:type="paragraph" w:styleId="a5">
     <w:name w:val="List Paragraph"/>
-    <w:basedOn w:val="a0"/>
+    <w:basedOn w:val="a1"/>
     <w:uiPriority w:val="34"/>
     <w:qFormat/>
     <w:rsid w:val="0080634D"/>
@@ -7015,9 +7830,9 @@
   </w:style>
   <w:style w:type="paragraph" w:customStyle="1" w:styleId="a">
     <w:name w:val="参考文献"/>
-    <w:basedOn w:val="a0"/>
-    <w:next w:val="a0"/>
-    <w:link w:val="a5"/>
+    <w:basedOn w:val="a1"/>
+    <w:next w:val="a1"/>
+    <w:link w:val="a6"/>
     <w:autoRedefine/>
     <w:qFormat/>
     <w:rsid w:val="00D23CEF"/>
@@ -7033,9 +7848,9 @@
       <w:vertAlign w:val="superscript"/>
     </w:rPr>
   </w:style>
-  <w:style w:type="character" w:customStyle="1" w:styleId="a5">
+  <w:style w:type="character" w:customStyle="1" w:styleId="a6">
     <w:name w:val="参考文献 (文字)"/>
-    <w:basedOn w:val="a1"/>
+    <w:basedOn w:val="a2"/>
     <w:link w:val="a"/>
     <w:uiPriority w:val="1"/>
     <w:rsid w:val="00D23CEF"/>
@@ -7044,10 +7859,10 @@
       <w:vertAlign w:val="superscript"/>
     </w:rPr>
   </w:style>
-  <w:style w:type="paragraph" w:styleId="a6">
+  <w:style w:type="paragraph" w:styleId="a7">
     <w:name w:val="Balloon Text"/>
-    <w:basedOn w:val="a0"/>
-    <w:link w:val="a7"/>
+    <w:basedOn w:val="a1"/>
+    <w:link w:val="a8"/>
     <w:uiPriority w:val="99"/>
     <w:semiHidden/>
     <w:unhideWhenUsed/>
@@ -7058,10 +7873,10 @@
       <w:szCs w:val="18"/>
     </w:rPr>
   </w:style>
-  <w:style w:type="character" w:customStyle="1" w:styleId="a7">
+  <w:style w:type="character" w:customStyle="1" w:styleId="a8">
     <w:name w:val="吹き出し (文字)"/>
-    <w:basedOn w:val="a1"/>
-    <w:link w:val="a6"/>
+    <w:basedOn w:val="a2"/>
+    <w:link w:val="a7"/>
     <w:uiPriority w:val="99"/>
     <w:semiHidden/>
     <w:rsid w:val="002D3F2D"/>
@@ -7071,10 +7886,10 @@
       <w:szCs w:val="18"/>
     </w:rPr>
   </w:style>
-  <w:style w:type="paragraph" w:styleId="a8">
+  <w:style w:type="paragraph" w:styleId="a9">
     <w:name w:val="caption"/>
-    <w:basedOn w:val="a0"/>
-    <w:next w:val="a0"/>
+    <w:basedOn w:val="a1"/>
+    <w:next w:val="a1"/>
     <w:uiPriority w:val="35"/>
     <w:unhideWhenUsed/>
     <w:qFormat/>
@@ -7090,7 +7905,7 @@
   </w:style>
   <w:style w:type="character" w:customStyle="1" w:styleId="20">
     <w:name w:val="見出し 2 (文字)"/>
-    <w:basedOn w:val="a1"/>
+    <w:basedOn w:val="a2"/>
     <w:link w:val="2"/>
     <w:uiPriority w:val="9"/>
     <w:semiHidden/>
@@ -7098,6 +7913,33 @@
     <w:rPr>
       <w:rFonts w:asciiTheme="majorHAnsi" w:eastAsiaTheme="majorEastAsia" w:hAnsiTheme="majorHAnsi" w:cstheme="majorBidi"/>
     </w:rPr>
+  </w:style>
+  <w:style w:type="paragraph" w:customStyle="1" w:styleId="a0">
+    <w:name w:val="単文リスト"/>
+    <w:basedOn w:val="a1"/>
+    <w:qFormat/>
+    <w:rsid w:val="00440DAE"/>
+    <w:pPr>
+      <w:numPr>
+        <w:numId w:val="13"/>
+      </w:numPr>
+      <w:spacing w:beforeLines="50" w:afterLines="50"/>
+      <w:ind w:left="329" w:hanging="329"/>
+      <w:contextualSpacing/>
+    </w:pPr>
+    <w:rPr>
+      <w:rFonts w:ascii="ヒラギノ明朝 ProN W3" w:eastAsia="ヒラギノ明朝 ProN W3"/>
+    </w:rPr>
+  </w:style>
+  <w:style w:type="paragraph" w:customStyle="1" w:styleId="aa">
+    <w:name w:val="長文リスト"/>
+    <w:basedOn w:val="a0"/>
+    <w:qFormat/>
+    <w:rsid w:val="00440DAE"/>
+    <w:pPr>
+      <w:spacing w:beforeLines="30" w:before="120" w:afterLines="30" w:after="120"/>
+      <w:contextualSpacing w:val="0"/>
+    </w:pPr>
   </w:style>
 </w:styles>
 </file>
@@ -7255,7 +8097,7 @@
     <w:lsdException w:name="Bibliography" w:uiPriority="37"/>
     <w:lsdException w:name="TOC Heading" w:uiPriority="39" w:qFormat="1"/>
   </w:latentStyles>
-  <w:style w:type="paragraph" w:default="1" w:styleId="a0">
+  <w:style w:type="paragraph" w:default="1" w:styleId="a1">
     <w:name w:val="Normal"/>
     <w:qFormat/>
     <w:rsid w:val="0080634D"/>
@@ -7266,8 +8108,8 @@
   </w:style>
   <w:style w:type="paragraph" w:styleId="2">
     <w:name w:val="heading 2"/>
-    <w:basedOn w:val="a0"/>
-    <w:next w:val="a0"/>
+    <w:basedOn w:val="a1"/>
+    <w:next w:val="a1"/>
     <w:link w:val="20"/>
     <w:uiPriority w:val="9"/>
     <w:semiHidden/>
@@ -7282,12 +8124,12 @@
       <w:rFonts w:asciiTheme="majorHAnsi" w:eastAsiaTheme="majorEastAsia" w:hAnsiTheme="majorHAnsi" w:cstheme="majorBidi"/>
     </w:rPr>
   </w:style>
-  <w:style w:type="character" w:default="1" w:styleId="a1">
+  <w:style w:type="character" w:default="1" w:styleId="a2">
     <w:name w:val="Default Paragraph Font"/>
     <w:uiPriority w:val="1"/>
     <w:unhideWhenUsed/>
   </w:style>
-  <w:style w:type="table" w:default="1" w:styleId="a2">
+  <w:style w:type="table" w:default="1" w:styleId="a3">
     <w:name w:val="Normal Table"/>
     <w:uiPriority w:val="99"/>
     <w:semiHidden/>
@@ -7302,15 +8144,15 @@
       </w:tblCellMar>
     </w:tblPr>
   </w:style>
-  <w:style w:type="numbering" w:default="1" w:styleId="a3">
+  <w:style w:type="numbering" w:default="1" w:styleId="a4">
     <w:name w:val="No List"/>
     <w:uiPriority w:val="99"/>
     <w:semiHidden/>
     <w:unhideWhenUsed/>
   </w:style>
-  <w:style w:type="paragraph" w:styleId="a4">
+  <w:style w:type="paragraph" w:styleId="a5">
     <w:name w:val="List Paragraph"/>
-    <w:basedOn w:val="a0"/>
+    <w:basedOn w:val="a1"/>
     <w:uiPriority w:val="34"/>
     <w:qFormat/>
     <w:rsid w:val="0080634D"/>
@@ -7320,9 +8162,9 @@
   </w:style>
   <w:style w:type="paragraph" w:customStyle="1" w:styleId="a">
     <w:name w:val="参考文献"/>
-    <w:basedOn w:val="a0"/>
-    <w:next w:val="a0"/>
-    <w:link w:val="a5"/>
+    <w:basedOn w:val="a1"/>
+    <w:next w:val="a1"/>
+    <w:link w:val="a6"/>
     <w:autoRedefine/>
     <w:qFormat/>
     <w:rsid w:val="00D23CEF"/>
@@ -7338,9 +8180,9 @@
       <w:vertAlign w:val="superscript"/>
     </w:rPr>
   </w:style>
-  <w:style w:type="character" w:customStyle="1" w:styleId="a5">
+  <w:style w:type="character" w:customStyle="1" w:styleId="a6">
     <w:name w:val="参考文献 (文字)"/>
-    <w:basedOn w:val="a1"/>
+    <w:basedOn w:val="a2"/>
     <w:link w:val="a"/>
     <w:uiPriority w:val="1"/>
     <w:rsid w:val="00D23CEF"/>
@@ -7349,10 +8191,10 @@
       <w:vertAlign w:val="superscript"/>
     </w:rPr>
   </w:style>
-  <w:style w:type="paragraph" w:styleId="a6">
+  <w:style w:type="paragraph" w:styleId="a7">
     <w:name w:val="Balloon Text"/>
-    <w:basedOn w:val="a0"/>
-    <w:link w:val="a7"/>
+    <w:basedOn w:val="a1"/>
+    <w:link w:val="a8"/>
     <w:uiPriority w:val="99"/>
     <w:semiHidden/>
     <w:unhideWhenUsed/>
@@ -7363,10 +8205,10 @@
       <w:szCs w:val="18"/>
     </w:rPr>
   </w:style>
-  <w:style w:type="character" w:customStyle="1" w:styleId="a7">
+  <w:style w:type="character" w:customStyle="1" w:styleId="a8">
     <w:name w:val="吹き出し (文字)"/>
-    <w:basedOn w:val="a1"/>
-    <w:link w:val="a6"/>
+    <w:basedOn w:val="a2"/>
+    <w:link w:val="a7"/>
     <w:uiPriority w:val="99"/>
     <w:semiHidden/>
     <w:rsid w:val="002D3F2D"/>
@@ -7376,10 +8218,10 @@
       <w:szCs w:val="18"/>
     </w:rPr>
   </w:style>
-  <w:style w:type="paragraph" w:styleId="a8">
+  <w:style w:type="paragraph" w:styleId="a9">
     <w:name w:val="caption"/>
-    <w:basedOn w:val="a0"/>
-    <w:next w:val="a0"/>
+    <w:basedOn w:val="a1"/>
+    <w:next w:val="a1"/>
     <w:uiPriority w:val="35"/>
     <w:unhideWhenUsed/>
     <w:qFormat/>
@@ -7395,7 +8237,7 @@
   </w:style>
   <w:style w:type="character" w:customStyle="1" w:styleId="20">
     <w:name w:val="見出し 2 (文字)"/>
-    <w:basedOn w:val="a1"/>
+    <w:basedOn w:val="a2"/>
     <w:link w:val="2"/>
     <w:uiPriority w:val="9"/>
     <w:semiHidden/>
@@ -7403,6 +8245,33 @@
     <w:rPr>
       <w:rFonts w:asciiTheme="majorHAnsi" w:eastAsiaTheme="majorEastAsia" w:hAnsiTheme="majorHAnsi" w:cstheme="majorBidi"/>
     </w:rPr>
+  </w:style>
+  <w:style w:type="paragraph" w:customStyle="1" w:styleId="a0">
+    <w:name w:val="単文リスト"/>
+    <w:basedOn w:val="a1"/>
+    <w:qFormat/>
+    <w:rsid w:val="00440DAE"/>
+    <w:pPr>
+      <w:numPr>
+        <w:numId w:val="13"/>
+      </w:numPr>
+      <w:spacing w:beforeLines="50" w:afterLines="50"/>
+      <w:ind w:left="329" w:hanging="329"/>
+      <w:contextualSpacing/>
+    </w:pPr>
+    <w:rPr>
+      <w:rFonts w:ascii="ヒラギノ明朝 ProN W3" w:eastAsia="ヒラギノ明朝 ProN W3"/>
+    </w:rPr>
+  </w:style>
+  <w:style w:type="paragraph" w:customStyle="1" w:styleId="aa">
+    <w:name w:val="長文リスト"/>
+    <w:basedOn w:val="a0"/>
+    <w:qFormat/>
+    <w:rsid w:val="00440DAE"/>
+    <w:pPr>
+      <w:spacing w:beforeLines="30" w:before="120" w:afterLines="30" w:after="120"/>
+      <w:contextualSpacing w:val="0"/>
+    </w:pPr>
   </w:style>
 </w:styles>
 </file>

</xml_diff>

<commit_message>
write about User Experience Honeycomb of UX
</commit_message>
<xml_diff>
--- a/02.basic theory.docx
+++ b/02.basic theory.docx
@@ -4874,9 +4874,11 @@
         </w:rPr>
         <w:t>，</w:t>
       </w:r>
+      <w:proofErr w:type="spellStart"/>
       <w:r>
         <w:t>D.A.Norman</w:t>
       </w:r>
+      <w:proofErr w:type="spellEnd"/>
       <w:r>
         <w:rPr>
           <w:rFonts w:hint="eastAsia"/>
@@ -6028,12 +6030,20 @@
         <w:rPr>
           <w:rFonts w:asciiTheme="minorHAnsi" w:eastAsiaTheme="minorEastAsia"/>
         </w:rPr>
-        <w:t>Peter Morville</w:t>
-      </w:r>
+        <w:t xml:space="preserve">Peter </w:t>
+      </w:r>
+      <w:proofErr w:type="spellStart"/>
       <w:r>
         <w:rPr>
           <w:rFonts w:asciiTheme="minorHAnsi" w:eastAsiaTheme="minorEastAsia"/>
         </w:rPr>
+        <w:t>Morville</w:t>
+      </w:r>
+      <w:proofErr w:type="spellEnd"/>
+      <w:r>
+        <w:rPr>
+          <w:rFonts w:asciiTheme="minorHAnsi" w:eastAsiaTheme="minorEastAsia"/>
+        </w:rPr>
         <w:t>の</w:t>
       </w:r>
       <w:r>
@@ -6132,6 +6142,748 @@
         </w:rPr>
         <w:t>．</w:t>
       </w:r>
+    </w:p>
+    <w:p/>
+    <w:p>
+      <w:pPr>
+        <w:pStyle w:val="aa"/>
+        <w:numPr>
+          <w:ilvl w:val="0"/>
+          <w:numId w:val="0"/>
+        </w:numPr>
+        <w:ind w:left="329" w:hanging="329"/>
+      </w:pPr>
+      <w:r>
+        <w:t xml:space="preserve">(1) </w:t>
+      </w:r>
+      <w:r>
+        <w:rPr>
+          <w:rFonts w:hint="eastAsia"/>
+        </w:rPr>
+        <w:t>役に立つ・有用</w:t>
+      </w:r>
+      <w:r>
+        <w:rPr>
+          <w:rFonts w:hint="eastAsia"/>
+        </w:rPr>
+        <w:t>（</w:t>
+      </w:r>
+      <w:r>
+        <w:rPr>
+          <w:rFonts w:hint="eastAsia"/>
+        </w:rPr>
+        <w:t>Useful</w:t>
+      </w:r>
+      <w:r>
+        <w:rPr>
+          <w:rFonts w:hint="eastAsia"/>
+        </w:rPr>
+        <w:t>）</w:t>
+      </w:r>
+    </w:p>
+    <w:p>
+      <w:pPr>
+        <w:pStyle w:val="aa"/>
+        <w:numPr>
+          <w:ilvl w:val="0"/>
+          <w:numId w:val="0"/>
+        </w:numPr>
+      </w:pPr>
+      <w:r>
+        <w:rPr>
+          <w:rFonts w:hint="eastAsia"/>
+        </w:rPr>
+        <w:t xml:space="preserve">　</w:t>
+      </w:r>
+      <w:r>
+        <w:rPr>
+          <w:rFonts w:hint="eastAsia"/>
+        </w:rPr>
+        <w:t>常に</w:t>
+      </w:r>
+      <w:r>
+        <w:rPr>
+          <w:rFonts w:hint="eastAsia"/>
+        </w:rPr>
+        <w:t>システムに有用であることを求め続ける勇気と独創性を持ち</w:t>
+      </w:r>
+      <w:r>
+        <w:t>，</w:t>
+      </w:r>
+      <w:r>
+        <w:rPr>
+          <w:rFonts w:hint="eastAsia"/>
+        </w:rPr>
+        <w:t>保有している技術と手段を利用し</w:t>
+      </w:r>
+      <w:r>
+        <w:t>，</w:t>
+      </w:r>
+      <w:r>
+        <w:rPr>
+          <w:rFonts w:hint="eastAsia"/>
+        </w:rPr>
+        <w:t>より有用性の高い革新的な解決策を定義する</w:t>
+      </w:r>
+      <w:r>
+        <w:t>．</w:t>
+      </w:r>
+      <w:r>
+        <w:t xml:space="preserve"> </w:t>
+      </w:r>
+    </w:p>
+    <w:p>
+      <w:pPr>
+        <w:pStyle w:val="aa"/>
+        <w:numPr>
+          <w:ilvl w:val="0"/>
+          <w:numId w:val="0"/>
+        </w:numPr>
+        <w:ind w:left="329" w:hanging="329"/>
+      </w:pPr>
+      <w:r>
+        <w:t>(2)</w:t>
+      </w:r>
+      <w:r>
+        <w:rPr>
+          <w:rFonts w:hint="eastAsia"/>
+        </w:rPr>
+        <w:t>使いやすい・便利</w:t>
+      </w:r>
+      <w:r>
+        <w:rPr>
+          <w:rFonts w:hint="eastAsia"/>
+        </w:rPr>
+        <w:t>（</w:t>
+      </w:r>
+      <w:r>
+        <w:rPr>
+          <w:rFonts w:hint="eastAsia"/>
+        </w:rPr>
+        <w:t>Usable</w:t>
+      </w:r>
+      <w:r>
+        <w:rPr>
+          <w:rFonts w:hint="eastAsia"/>
+        </w:rPr>
+        <w:t>）</w:t>
+      </w:r>
+    </w:p>
+    <w:p>
+      <w:pPr>
+        <w:pStyle w:val="aa"/>
+        <w:numPr>
+          <w:ilvl w:val="0"/>
+          <w:numId w:val="0"/>
+        </w:numPr>
+      </w:pPr>
+      <w:r>
+        <w:rPr>
+          <w:rFonts w:hint="eastAsia"/>
+        </w:rPr>
+        <w:t xml:space="preserve">　</w:t>
+      </w:r>
+      <w:r>
+        <w:rPr>
+          <w:rFonts w:hint="eastAsia"/>
+        </w:rPr>
+        <w:t>ユーザ</w:t>
+      </w:r>
+      <w:r>
+        <w:rPr>
+          <w:rFonts w:hint="eastAsia"/>
+        </w:rPr>
+        <w:t>の目的実現に効率的・効果的なサポートを行う</w:t>
+      </w:r>
+      <w:r>
+        <w:t>．</w:t>
+      </w:r>
+    </w:p>
+    <w:p>
+      <w:pPr>
+        <w:pStyle w:val="aa"/>
+        <w:numPr>
+          <w:ilvl w:val="0"/>
+          <w:numId w:val="0"/>
+        </w:numPr>
+        <w:ind w:left="329" w:hanging="329"/>
+      </w:pPr>
+      <w:r>
+        <w:t xml:space="preserve">(3) </w:t>
+      </w:r>
+      <w:r>
+        <w:rPr>
+          <w:rFonts w:hint="eastAsia"/>
+        </w:rPr>
+        <w:t>探しやすい</w:t>
+      </w:r>
+      <w:r>
+        <w:t>，</w:t>
+      </w:r>
+      <w:r>
+        <w:rPr>
+          <w:rFonts w:hint="eastAsia"/>
+        </w:rPr>
+        <w:t>迷わずに目的地に辿り着ける</w:t>
+      </w:r>
+      <w:r>
+        <w:rPr>
+          <w:rFonts w:hint="eastAsia"/>
+        </w:rPr>
+        <w:t>（</w:t>
+      </w:r>
+      <w:r>
+        <w:rPr>
+          <w:rFonts w:hint="eastAsia"/>
+        </w:rPr>
+        <w:t>Findable</w:t>
+      </w:r>
+      <w:r>
+        <w:rPr>
+          <w:rFonts w:hint="eastAsia"/>
+        </w:rPr>
+        <w:t>）</w:t>
+      </w:r>
+    </w:p>
+    <w:p>
+      <w:pPr>
+        <w:pStyle w:val="aa"/>
+        <w:numPr>
+          <w:ilvl w:val="0"/>
+          <w:numId w:val="0"/>
+        </w:numPr>
+      </w:pPr>
+      <w:r>
+        <w:rPr>
+          <w:rFonts w:hint="eastAsia"/>
+        </w:rPr>
+        <w:t xml:space="preserve">　</w:t>
+      </w:r>
+      <w:r>
+        <w:rPr>
+          <w:rFonts w:hint="eastAsia"/>
+        </w:rPr>
+        <w:t>ユーザ</w:t>
+      </w:r>
+      <w:r>
+        <w:rPr>
+          <w:rFonts w:hint="eastAsia"/>
+        </w:rPr>
+        <w:t>がほしい情報に辿り着けるような設計と</w:t>
+      </w:r>
+      <w:r>
+        <w:t>，</w:t>
+      </w:r>
+      <w:r>
+        <w:rPr>
+          <w:rFonts w:hint="eastAsia"/>
+        </w:rPr>
+        <w:t>常に現在位置を確認できるような設計をする</w:t>
+      </w:r>
+      <w:r>
+        <w:t>．</w:t>
+      </w:r>
+      <w:r>
+        <w:t xml:space="preserve"> </w:t>
+      </w:r>
+    </w:p>
+    <w:p>
+      <w:pPr>
+        <w:pStyle w:val="aa"/>
+        <w:numPr>
+          <w:ilvl w:val="0"/>
+          <w:numId w:val="0"/>
+        </w:numPr>
+        <w:ind w:left="329" w:hanging="329"/>
+      </w:pPr>
+      <w:r>
+        <w:t xml:space="preserve">(4) </w:t>
+      </w:r>
+      <w:r>
+        <w:rPr>
+          <w:rFonts w:hint="eastAsia"/>
+        </w:rPr>
+        <w:t>信頼できる</w:t>
+      </w:r>
+      <w:r>
+        <w:rPr>
+          <w:rFonts w:hint="eastAsia"/>
+        </w:rPr>
+        <w:t>（</w:t>
+      </w:r>
+      <w:r>
+        <w:rPr>
+          <w:rFonts w:hint="eastAsia"/>
+        </w:rPr>
+        <w:t>Credible</w:t>
+      </w:r>
+      <w:r>
+        <w:rPr>
+          <w:rFonts w:hint="eastAsia"/>
+        </w:rPr>
+        <w:t>）</w:t>
+      </w:r>
+    </w:p>
+    <w:p>
+      <w:pPr>
+        <w:pStyle w:val="aa"/>
+        <w:numPr>
+          <w:ilvl w:val="0"/>
+          <w:numId w:val="0"/>
+        </w:numPr>
+      </w:pPr>
+      <w:r>
+        <w:rPr>
+          <w:rFonts w:hint="eastAsia"/>
+        </w:rPr>
+        <w:t xml:space="preserve">　</w:t>
+      </w:r>
+      <w:r>
+        <w:rPr>
+          <w:rFonts w:hint="eastAsia"/>
+        </w:rPr>
+        <w:t>提供するコンテンツに信憑性がある</w:t>
+      </w:r>
+      <w:r>
+        <w:t>．</w:t>
+      </w:r>
+      <w:r>
+        <w:rPr>
+          <w:rFonts w:hint="eastAsia"/>
+        </w:rPr>
+        <w:t>ユーザ</w:t>
+      </w:r>
+      <w:r>
+        <w:rPr>
+          <w:rFonts w:hint="eastAsia"/>
+        </w:rPr>
+        <w:t>は提供されている内容に信頼できるかどうかの設計的要因を重視する</w:t>
+      </w:r>
+      <w:r>
+        <w:t>．</w:t>
+      </w:r>
+    </w:p>
+    <w:p>
+      <w:pPr>
+        <w:pStyle w:val="aa"/>
+        <w:numPr>
+          <w:ilvl w:val="0"/>
+          <w:numId w:val="0"/>
+        </w:numPr>
+        <w:ind w:left="329" w:hanging="329"/>
+      </w:pPr>
+      <w:r>
+        <w:t xml:space="preserve">(5) </w:t>
+      </w:r>
+      <w:r>
+        <w:rPr>
+          <w:rFonts w:hint="eastAsia"/>
+        </w:rPr>
+        <w:t>アクセスしやすい</w:t>
+      </w:r>
+      <w:r>
+        <w:t>，</w:t>
+      </w:r>
+      <w:r>
+        <w:rPr>
+          <w:rFonts w:hint="eastAsia"/>
+        </w:rPr>
+        <w:t>誰もが見られる</w:t>
+      </w:r>
+      <w:r>
+        <w:rPr>
+          <w:rFonts w:hint="eastAsia"/>
+        </w:rPr>
+        <w:t>（</w:t>
+      </w:r>
+      <w:r>
+        <w:rPr>
+          <w:rFonts w:hint="eastAsia"/>
+        </w:rPr>
+        <w:t>Accessible</w:t>
+      </w:r>
+      <w:r>
+        <w:rPr>
+          <w:rFonts w:hint="eastAsia"/>
+        </w:rPr>
+        <w:t>）</w:t>
+      </w:r>
+    </w:p>
+    <w:p>
+      <w:pPr>
+        <w:pStyle w:val="aa"/>
+        <w:numPr>
+          <w:ilvl w:val="0"/>
+          <w:numId w:val="0"/>
+        </w:numPr>
+      </w:pPr>
+      <w:r>
+        <w:rPr>
+          <w:rFonts w:hint="eastAsia"/>
+        </w:rPr>
+        <w:t xml:space="preserve">　</w:t>
+      </w:r>
+      <w:r>
+        <w:rPr>
+          <w:rFonts w:hint="eastAsia"/>
+        </w:rPr>
+        <w:t>ユーザ</w:t>
+      </w:r>
+      <w:r>
+        <w:rPr>
+          <w:rFonts w:hint="eastAsia"/>
+        </w:rPr>
+        <w:t>への配慮を欠かさず行う</w:t>
+      </w:r>
+      <w:r>
+        <w:t>．</w:t>
+      </w:r>
+      <w:r>
+        <w:rPr>
+          <w:rFonts w:hint="eastAsia"/>
+        </w:rPr>
+        <w:t>どのような状態の人でも利用</w:t>
+      </w:r>
+      <w:r>
+        <w:rPr>
+          <w:rFonts w:hint="eastAsia"/>
+        </w:rPr>
+        <w:t>可能</w:t>
+      </w:r>
+      <w:r>
+        <w:rPr>
+          <w:rFonts w:hint="eastAsia"/>
+        </w:rPr>
+        <w:t>にする</w:t>
+      </w:r>
+      <w:r>
+        <w:t>．</w:t>
+      </w:r>
+      <w:r>
+        <w:t xml:space="preserve"> </w:t>
+      </w:r>
+    </w:p>
+    <w:p>
+      <w:pPr>
+        <w:pStyle w:val="aa"/>
+        <w:numPr>
+          <w:ilvl w:val="0"/>
+          <w:numId w:val="0"/>
+        </w:numPr>
+        <w:ind w:left="329" w:hanging="329"/>
+      </w:pPr>
+      <w:r>
+        <w:t xml:space="preserve">(6) </w:t>
+      </w:r>
+      <w:r>
+        <w:rPr>
+          <w:rFonts w:hint="eastAsia"/>
+        </w:rPr>
+        <w:t>好ましい・魅力的</w:t>
+      </w:r>
+      <w:r>
+        <w:rPr>
+          <w:rFonts w:hint="eastAsia"/>
+        </w:rPr>
+        <w:t>（</w:t>
+      </w:r>
+      <w:r>
+        <w:rPr>
+          <w:rFonts w:hint="eastAsia"/>
+        </w:rPr>
+        <w:t>Desirable</w:t>
+      </w:r>
+      <w:r>
+        <w:rPr>
+          <w:rFonts w:hint="eastAsia"/>
+        </w:rPr>
+        <w:t>）</w:t>
+      </w:r>
+    </w:p>
+    <w:p>
+      <w:pPr>
+        <w:pStyle w:val="aa"/>
+        <w:numPr>
+          <w:ilvl w:val="0"/>
+          <w:numId w:val="0"/>
+        </w:numPr>
+      </w:pPr>
+      <w:r>
+        <w:rPr>
+          <w:rFonts w:hint="eastAsia"/>
+        </w:rPr>
+        <w:t xml:space="preserve">　</w:t>
+      </w:r>
+      <w:r>
+        <w:rPr>
+          <w:rFonts w:hint="eastAsia"/>
+        </w:rPr>
+        <w:t>イメージ・アイデンティティ・ブランドなどの要素を含めた情動的なデザイン（Emotional Design</w:t>
+      </w:r>
+      <w:r>
+        <w:rPr>
+          <w:rFonts w:hint="eastAsia"/>
+        </w:rPr>
+        <w:t>）を駆使し</w:t>
+      </w:r>
+      <w:r>
+        <w:t>，</w:t>
+      </w:r>
+      <w:r>
+        <w:rPr>
+          <w:rFonts w:hint="eastAsia"/>
+        </w:rPr>
+        <w:t>ユーザ</w:t>
+      </w:r>
+      <w:r>
+        <w:rPr>
+          <w:rFonts w:hint="eastAsia"/>
+        </w:rPr>
+        <w:t>に好感を持たせる</w:t>
+      </w:r>
+      <w:r>
+        <w:t>．</w:t>
+      </w:r>
+      <w:r>
+        <w:t xml:space="preserve"> </w:t>
+      </w:r>
+    </w:p>
+    <w:p>
+      <w:pPr>
+        <w:pStyle w:val="aa"/>
+        <w:numPr>
+          <w:ilvl w:val="0"/>
+          <w:numId w:val="0"/>
+        </w:numPr>
+        <w:ind w:left="329" w:hanging="329"/>
+      </w:pPr>
+      <w:r>
+        <w:t xml:space="preserve">(7) </w:t>
+      </w:r>
+      <w:r>
+        <w:rPr>
+          <w:rFonts w:hint="eastAsia"/>
+        </w:rPr>
+        <w:t>価値がある</w:t>
+      </w:r>
+      <w:r>
+        <w:rPr>
+          <w:rFonts w:hint="eastAsia"/>
+        </w:rPr>
+        <w:t>（</w:t>
+      </w:r>
+      <w:r>
+        <w:rPr>
+          <w:rFonts w:hint="eastAsia"/>
+        </w:rPr>
+        <w:t>Valuable</w:t>
+      </w:r>
+      <w:r>
+        <w:rPr>
+          <w:rFonts w:hint="eastAsia"/>
+        </w:rPr>
+        <w:t>）</w:t>
+      </w:r>
+    </w:p>
+    <w:p>
+      <w:pPr>
+        <w:pStyle w:val="aa"/>
+        <w:numPr>
+          <w:ilvl w:val="0"/>
+          <w:numId w:val="0"/>
+        </w:numPr>
+      </w:pPr>
+      <w:r>
+        <w:rPr>
+          <w:rFonts w:hint="eastAsia"/>
+        </w:rPr>
+        <w:t xml:space="preserve">　</w:t>
+      </w:r>
+      <w:r>
+        <w:rPr>
+          <w:rFonts w:hint="eastAsia"/>
+        </w:rPr>
+        <w:t>Webサイトはスポンサーに利益をもたらさなければいけない</w:t>
+      </w:r>
+      <w:r>
+        <w:t>．</w:t>
+      </w:r>
+      <w:r>
+        <w:rPr>
+          <w:rFonts w:hint="eastAsia"/>
+        </w:rPr>
+        <w:t>非営利的な場合は</w:t>
+      </w:r>
+      <w:r>
+        <w:t>，</w:t>
+      </w:r>
+      <w:r>
+        <w:rPr>
+          <w:rFonts w:hint="eastAsia"/>
+        </w:rPr>
+        <w:t>UXはミッションの実現を進行させる役割を持つ</w:t>
+      </w:r>
+      <w:r>
+        <w:t>．</w:t>
+      </w:r>
+      <w:r>
+        <w:rPr>
+          <w:rFonts w:hint="eastAsia"/>
+        </w:rPr>
+        <w:t>営利的な場合は</w:t>
+      </w:r>
+      <w:r>
+        <w:t>，</w:t>
+      </w:r>
+      <w:r>
+        <w:rPr>
+          <w:rFonts w:hint="eastAsia"/>
+        </w:rPr>
+        <w:t>UXは売り上げに貢献し</w:t>
+      </w:r>
+      <w:r>
+        <w:t>，</w:t>
+      </w:r>
+      <w:r>
+        <w:rPr>
+          <w:rFonts w:hint="eastAsia"/>
+        </w:rPr>
+        <w:t>顧客満足度を上げる役割を持つ</w:t>
+      </w:r>
+      <w:r>
+        <w:t>．</w:t>
+      </w:r>
+    </w:p>
+    <w:p/>
+    <w:p/>
+    <w:p>
+      <w:pPr>
+        <w:jc w:val="center"/>
+      </w:pPr>
+      <w:r>
+        <w:rPr>
+          <w:noProof/>
+        </w:rPr>
+        <w:drawing>
+          <wp:inline distT="0" distB="0" distL="0" distR="0" wp14:anchorId="4453AECC" wp14:editId="7675D1CC">
+            <wp:extent cx="3016604" cy="3016604"/>
+            <wp:effectExtent l="0" t="0" r="6350" b="6350"/>
+            <wp:docPr id="1" name="図 1" descr="Macintosh HD:Users:yokoyamashohei:Documents:masters-thesis:literature:02.basic theory:honeycomb.jpg"/>
+            <wp:cNvGraphicFramePr>
+              <a:graphicFrameLocks xmlns:a="http://schemas.openxmlformats.org/drawingml/2006/main" noChangeAspect="1"/>
+            </wp:cNvGraphicFramePr>
+            <a:graphic xmlns:a="http://schemas.openxmlformats.org/drawingml/2006/main">
+              <a:graphicData uri="http://schemas.openxmlformats.org/drawingml/2006/picture">
+                <pic:pic xmlns:pic="http://schemas.openxmlformats.org/drawingml/2006/picture">
+                  <pic:nvPicPr>
+                    <pic:cNvPr id="0" name="Picture 1" descr="Macintosh HD:Users:yokoyamashohei:Documents:masters-thesis:literature:02.basic theory:honeycomb.jpg"/>
+                    <pic:cNvPicPr>
+                      <a:picLocks noChangeAspect="1" noChangeArrowheads="1"/>
+                    </pic:cNvPicPr>
+                  </pic:nvPicPr>
+                  <pic:blipFill>
+                    <a:blip r:embed="rId13">
+                      <a:extLst>
+                        <a:ext uri="{28A0092B-C50C-407E-A947-70E740481C1C}">
+                          <a14:useLocalDpi xmlns:a14="http://schemas.microsoft.com/office/drawing/2010/main" val="0"/>
+                        </a:ext>
+                      </a:extLst>
+                    </a:blip>
+                    <a:srcRect/>
+                    <a:stretch>
+                      <a:fillRect/>
+                    </a:stretch>
+                  </pic:blipFill>
+                  <pic:spPr bwMode="auto">
+                    <a:xfrm>
+                      <a:off x="0" y="0"/>
+                      <a:ext cx="3018478" cy="3018478"/>
+                    </a:xfrm>
+                    <a:prstGeom prst="rect">
+                      <a:avLst/>
+                    </a:prstGeom>
+                    <a:noFill/>
+                    <a:ln>
+                      <a:noFill/>
+                    </a:ln>
+                  </pic:spPr>
+                </pic:pic>
+              </a:graphicData>
+            </a:graphic>
+          </wp:inline>
+        </w:drawing>
+      </w:r>
+    </w:p>
+    <w:p>
+      <w:pPr>
+        <w:pStyle w:val="a9"/>
+      </w:pPr>
+      <w:r>
+        <w:rPr>
+          <w:rFonts w:hint="eastAsia"/>
+        </w:rPr>
+        <w:t xml:space="preserve">図2. </w:t>
+      </w:r>
+      <w:bookmarkStart w:id="4" w:name="_Toc283210948"/>
+      <w:r>
+        <w:t>4</w:t>
+      </w:r>
+      <w:r>
+        <w:rPr>
+          <w:rFonts w:hint="eastAsia"/>
+        </w:rPr>
+        <w:t xml:space="preserve">　</w:t>
+      </w:r>
+      <w:r>
+        <w:t>UXハニカム構造図</w:t>
+      </w:r>
+      <w:bookmarkEnd w:id="4"/>
+    </w:p>
+    <w:p/>
+    <w:p>
+      <w:pPr>
+        <w:spacing w:line="360" w:lineRule="auto"/>
+        <w:rPr>
+          <w:b/>
+        </w:rPr>
+      </w:pPr>
+      <w:bookmarkStart w:id="5" w:name="_GoBack"/>
+      <w:bookmarkEnd w:id="5"/>
+      <w:r>
+        <w:t>2.4</w:t>
+      </w:r>
+      <w:r>
+        <w:t>.3</w:t>
+      </w:r>
+      <w:r>
+        <w:t xml:space="preserve">　</w:t>
+      </w:r>
+      <w:r>
+        <w:rPr>
+          <w:b/>
+        </w:rPr>
+        <w:t>情報アーキテクチャの</w:t>
+      </w:r>
+      <w:r>
+        <w:rPr>
+          <w:b/>
+        </w:rPr>
+        <w:t>3</w:t>
+      </w:r>
+      <w:r>
+        <w:rPr>
+          <w:b/>
+        </w:rPr>
+        <w:t>つの円</w:t>
+      </w:r>
+    </w:p>
+    <w:p>
+      <w:pPr>
+        <w:spacing w:line="360" w:lineRule="auto"/>
+        <w:rPr>
+          <w:b/>
+        </w:rPr>
+      </w:pPr>
     </w:p>
     <w:p/>
     <w:p/>
@@ -6159,13 +6911,6 @@
     <w:p/>
     <w:p/>
     <w:p/>
-    <w:p/>
-    <w:p/>
-    <w:p/>
-    <w:p/>
-    <w:p/>
-    <w:p/>
-    <w:p/>
     <w:p>
       <w:pPr>
         <w:pStyle w:val="a"/>
@@ -6178,14 +6923,14 @@
           <w:sz w:val="28"/>
         </w:rPr>
       </w:pPr>
-      <w:bookmarkStart w:id="4" w:name="_Ref283180182"/>
+      <w:bookmarkStart w:id="6" w:name="_Ref283180182"/>
       <w:r>
         <w:rPr>
           <w:sz w:val="28"/>
         </w:rPr>
         <w:t>[9] ISO, WD. "9241-11. Ergonomic requirements for office work with visual display terminals (VDTs)." The international organization for standardization (1998).</w:t>
       </w:r>
-      <w:bookmarkEnd w:id="4"/>
+      <w:bookmarkEnd w:id="6"/>
     </w:p>
     <w:p>
       <w:pPr>
@@ -6218,7 +6963,7 @@
       <w:r>
         <w:t xml:space="preserve">[11] </w:t>
       </w:r>
-      <w:bookmarkStart w:id="5" w:name="_Ref407819661"/>
+      <w:bookmarkStart w:id="7" w:name="_Ref407819661"/>
       <w:r>
         <w:rPr>
           <w:rFonts w:hint="eastAsia"/>
@@ -6291,14 +7036,14 @@
         </w:rPr>
         <w:t>, 1999</w:t>
       </w:r>
-      <w:bookmarkEnd w:id="5"/>
+      <w:bookmarkEnd w:id="7"/>
     </w:p>
     <w:p>
       <w:r>
         <w:t xml:space="preserve">[12] </w:t>
       </w:r>
-      <w:bookmarkStart w:id="6" w:name="_Ref407818478"/>
-      <w:bookmarkStart w:id="7" w:name="_Ref407820714"/>
+      <w:bookmarkStart w:id="8" w:name="_Ref407818478"/>
+      <w:bookmarkStart w:id="9" w:name="_Ref407820714"/>
       <w:r>
         <w:rPr>
           <w:rFonts w:hint="eastAsia"/>
@@ -6335,9 +7080,9 @@
         </w:rPr>
         <w:t>,2005</w:t>
       </w:r>
-      <w:bookmarkEnd w:id="6"/>
-    </w:p>
-    <w:bookmarkEnd w:id="7"/>
+      <w:bookmarkEnd w:id="8"/>
+    </w:p>
+    <w:bookmarkEnd w:id="9"/>
     <w:p>
       <w:pPr>
         <w:wordWrap w:val="0"/>
@@ -6367,12 +7112,7 @@
         <w:t xml:space="preserve"> , </w:t>
       </w:r>
       <w:r>
-        <w:t>https://www.interne</w:t>
-      </w:r>
-      <w:bookmarkStart w:id="8" w:name="_GoBack"/>
-      <w:bookmarkEnd w:id="8"/>
-      <w:r>
-        <w:t>tconference.org/ic2007/PDF/regular-paper/muraoka-masako.pdf</w:t>
+        <w:t>https://www.internetconference.org/ic2007/PDF/regular-paper/muraoka-masako.pdf</w:t>
       </w:r>
       <w:r>
         <w:rPr>
@@ -6541,10 +7281,18 @@
         <w:t xml:space="preserve">[17] </w:t>
       </w:r>
       <w:r>
-        <w:t>Peter, Mor</w:t>
-      </w:r>
-      <w:r>
-        <w:t xml:space="preserve">ville. "User Experience Design" , </w:t>
+        <w:t xml:space="preserve">Peter, </w:t>
+      </w:r>
+      <w:proofErr w:type="spellStart"/>
+      <w:r>
+        <w:t>Mor</w:t>
+      </w:r>
+      <w:r>
+        <w:t>ville</w:t>
+      </w:r>
+      <w:proofErr w:type="spellEnd"/>
+      <w:r>
+        <w:t xml:space="preserve">. "User Experience Design" , </w:t>
       </w:r>
       <w:r>
         <w:t>http://semanticstudios.com/user_experience_design/</w:t>
@@ -7944,6 +8692,9 @@
   </w:num>
   <w:num w:numId="13">
     <w:abstractNumId w:val="5"/>
+  </w:num>
+  <w:num w:numId="14">
+    <w:abstractNumId w:val="11"/>
   </w:num>
 </w:numbering>
 </file>

</xml_diff>

<commit_message>
write about information architecture of UX
</commit_message>
<xml_diff>
--- a/02.basic theory.docx
+++ b/02.basic theory.docx
@@ -6245,6 +6245,9 @@
         <w:t>(2)</w:t>
       </w:r>
       <w:r>
+        <w:t xml:space="preserve"> </w:t>
+      </w:r>
+      <w:r>
         <w:rPr>
           <w:rFonts w:hint="eastAsia"/>
         </w:rPr>
@@ -6765,9 +6768,9 @@
           <w:noProof/>
         </w:rPr>
         <w:drawing>
-          <wp:inline distT="0" distB="0" distL="0" distR="0" wp14:anchorId="4453AECC" wp14:editId="7675D1CC">
-            <wp:extent cx="3016604" cy="3016604"/>
-            <wp:effectExtent l="0" t="0" r="6350" b="6350"/>
+          <wp:inline distT="0" distB="0" distL="0" distR="0" wp14:anchorId="4453AECC" wp14:editId="1FCF280D">
+            <wp:extent cx="2653311" cy="2653311"/>
+            <wp:effectExtent l="0" t="0" r="0" b="0"/>
             <wp:docPr id="1" name="図 1" descr="Macintosh HD:Users:yokoyamashohei:Documents:masters-thesis:literature:02.basic theory:honeycomb.jpg"/>
             <wp:cNvGraphicFramePr>
               <a:graphicFrameLocks xmlns:a="http://schemas.openxmlformats.org/drawingml/2006/main" noChangeAspect="1"/>
@@ -6797,7 +6800,7 @@
                   <pic:spPr bwMode="auto">
                     <a:xfrm>
                       <a:off x="0" y="0"/>
-                      <a:ext cx="3018478" cy="3018478"/>
+                      <a:ext cx="2655271" cy="2655271"/>
                     </a:xfrm>
                     <a:prstGeom prst="rect">
                       <a:avLst/>
@@ -6847,55 +6850,794 @@
           <w:b/>
         </w:rPr>
       </w:pPr>
+      <w:r>
+        <w:t>2.4</w:t>
+      </w:r>
+      <w:r>
+        <w:t>.3</w:t>
+      </w:r>
+      <w:r>
+        <w:t xml:space="preserve">　</w:t>
+      </w:r>
+      <w:r>
+        <w:rPr>
+          <w:b/>
+        </w:rPr>
+        <w:t>情報アーキテクチャの</w:t>
+      </w:r>
+      <w:r>
+        <w:rPr>
+          <w:b/>
+        </w:rPr>
+        <w:t>3</w:t>
+      </w:r>
+      <w:r>
+        <w:rPr>
+          <w:b/>
+        </w:rPr>
+        <w:t>つの円</w:t>
+      </w:r>
+    </w:p>
+    <w:p>
+      <w:pPr>
+        <w:pStyle w:val="ab"/>
+        <w:ind w:firstLineChars="59" w:firstLine="142"/>
+        <w:rPr>
+          <w:rFonts w:asciiTheme="minorHAnsi" w:eastAsiaTheme="minorEastAsia" w:hint="eastAsia"/>
+        </w:rPr>
+      </w:pPr>
+      <w:r>
+        <w:rPr>
+          <w:rFonts w:asciiTheme="minorHAnsi" w:eastAsiaTheme="minorEastAsia"/>
+        </w:rPr>
+        <w:t xml:space="preserve">Peter </w:t>
+      </w:r>
+      <w:proofErr w:type="spellStart"/>
+      <w:r>
+        <w:rPr>
+          <w:rFonts w:asciiTheme="minorHAnsi" w:eastAsiaTheme="minorEastAsia"/>
+        </w:rPr>
+        <w:t>Morville</w:t>
+      </w:r>
+      <w:proofErr w:type="spellEnd"/>
+      <w:r>
+        <w:rPr>
+          <w:rFonts w:asciiTheme="minorHAnsi" w:eastAsiaTheme="minorEastAsia"/>
+        </w:rPr>
+        <w:t>は情報アーキテクチャの分野で</w:t>
+      </w:r>
+      <w:r>
+        <w:rPr>
+          <w:rFonts w:asciiTheme="minorHAnsi" w:eastAsiaTheme="minorEastAsia"/>
+        </w:rPr>
+        <w:t>，</w:t>
+      </w:r>
+      <w:r>
+        <w:rPr>
+          <w:rFonts w:asciiTheme="minorHAnsi" w:eastAsiaTheme="minorEastAsia"/>
+        </w:rPr>
+        <w:t>個々のプロジェクトにおけるビジネスゴールとコンテキスト</w:t>
+      </w:r>
+      <w:r>
+        <w:rPr>
+          <w:rFonts w:asciiTheme="minorHAnsi" w:eastAsiaTheme="minorEastAsia"/>
+        </w:rPr>
+        <w:t>，</w:t>
+      </w:r>
+      <w:r>
+        <w:rPr>
+          <w:rFonts w:asciiTheme="minorHAnsi" w:eastAsiaTheme="minorEastAsia"/>
+        </w:rPr>
+        <w:t>ユーザニーズと行動</w:t>
+      </w:r>
+      <w:r>
+        <w:rPr>
+          <w:rFonts w:asciiTheme="minorHAnsi" w:eastAsiaTheme="minorEastAsia"/>
+        </w:rPr>
+        <w:t>，</w:t>
+      </w:r>
+      <w:r>
+        <w:rPr>
+          <w:rFonts w:asciiTheme="minorHAnsi" w:eastAsiaTheme="minorEastAsia"/>
+        </w:rPr>
+        <w:t>コンテンツの有用な混合</w:t>
+      </w:r>
+      <w:r>
+        <w:rPr>
+          <w:rFonts w:asciiTheme="minorHAnsi" w:eastAsiaTheme="minorEastAsia"/>
+        </w:rPr>
+        <w:t>，</w:t>
+      </w:r>
+      <w:r>
+        <w:rPr>
+          <w:rFonts w:asciiTheme="minorHAnsi" w:eastAsiaTheme="minorEastAsia"/>
+        </w:rPr>
+        <w:t>という</w:t>
+      </w:r>
+      <w:r>
+        <w:rPr>
+          <w:rFonts w:asciiTheme="minorHAnsi" w:eastAsiaTheme="minorEastAsia"/>
+        </w:rPr>
+        <w:t>3</w:t>
+      </w:r>
+      <w:r>
+        <w:rPr>
+          <w:rFonts w:asciiTheme="minorHAnsi" w:eastAsiaTheme="minorEastAsia"/>
+        </w:rPr>
+        <w:t>つの要素をいかにうまくバランスをとる必要があるかを説いている．</w:t>
+      </w:r>
+      <w:r>
+        <w:rPr>
+          <w:rFonts w:asciiTheme="minorHAnsi" w:eastAsiaTheme="minorEastAsia" w:hint="eastAsia"/>
+        </w:rPr>
+        <w:t>これらの</w:t>
+      </w:r>
+      <w:r>
+        <w:rPr>
+          <w:rFonts w:asciiTheme="minorHAnsi" w:eastAsiaTheme="minorEastAsia"/>
+        </w:rPr>
+        <w:t>3</w:t>
+      </w:r>
+      <w:r>
+        <w:rPr>
+          <w:rFonts w:asciiTheme="minorHAnsi" w:eastAsiaTheme="minorEastAsia"/>
+        </w:rPr>
+        <w:t>要素はユーザエクスペリエンスに影響を与える要素で</w:t>
+      </w:r>
+      <w:r>
+        <w:rPr>
+          <w:rFonts w:asciiTheme="minorHAnsi" w:eastAsiaTheme="minorEastAsia"/>
+        </w:rPr>
+        <w:t>，</w:t>
+      </w:r>
+      <w:r>
+        <w:rPr>
+          <w:rFonts w:asciiTheme="minorHAnsi" w:eastAsiaTheme="minorEastAsia"/>
+        </w:rPr>
+        <w:t>情報アーキテクチャだけでなく</w:t>
+      </w:r>
+      <w:r>
+        <w:rPr>
+          <w:rFonts w:asciiTheme="minorHAnsi" w:eastAsiaTheme="minorEastAsia"/>
+        </w:rPr>
+        <w:t>UX</w:t>
+      </w:r>
+      <w:r>
+        <w:rPr>
+          <w:rFonts w:asciiTheme="minorHAnsi" w:eastAsiaTheme="minorEastAsia"/>
+        </w:rPr>
+        <w:t>を理解するのにも役に立つ</w:t>
+      </w:r>
+      <w:r>
+        <w:rPr>
+          <w:rFonts w:asciiTheme="minorHAnsi" w:eastAsiaTheme="minorEastAsia"/>
+        </w:rPr>
+        <w:t>．各要素の詳細を以下に示す．</w:t>
+      </w:r>
+    </w:p>
+    <w:p>
+      <w:pPr>
+        <w:pStyle w:val="aa"/>
+        <w:numPr>
+          <w:ilvl w:val="0"/>
+          <w:numId w:val="15"/>
+        </w:numPr>
+      </w:pPr>
+      <w:r>
+        <w:rPr>
+          <w:rFonts w:hint="eastAsia"/>
+        </w:rPr>
+        <w:t>コンテンツ（</w:t>
+      </w:r>
+      <w:r>
+        <w:rPr>
+          <w:rFonts w:hint="eastAsia"/>
+        </w:rPr>
+        <w:t>C</w:t>
+      </w:r>
+      <w:r>
+        <w:t>ontent</w:t>
+      </w:r>
+      <w:r>
+        <w:rPr>
+          <w:rFonts w:hint="eastAsia"/>
+        </w:rPr>
+        <w:t>）</w:t>
+      </w:r>
+    </w:p>
+    <w:p>
+      <w:pPr>
+        <w:pStyle w:val="aa"/>
+        <w:numPr>
+          <w:ilvl w:val="0"/>
+          <w:numId w:val="0"/>
+        </w:numPr>
+      </w:pPr>
+      <w:r>
+        <w:rPr>
+          <w:rFonts w:hint="eastAsia"/>
+        </w:rPr>
+        <w:t xml:space="preserve">　</w:t>
+      </w:r>
+      <w:r>
+        <w:rPr>
+          <w:rFonts w:hint="eastAsia"/>
+        </w:rPr>
+        <w:t>メディアが記録</w:t>
+      </w:r>
+      <w:r>
+        <w:t>，</w:t>
+      </w:r>
+      <w:r>
+        <w:rPr>
+          <w:rFonts w:hint="eastAsia"/>
+        </w:rPr>
+        <w:t>伝送し</w:t>
+      </w:r>
+      <w:r>
+        <w:t>，</w:t>
+      </w:r>
+      <w:r>
+        <w:rPr>
+          <w:rFonts w:hint="eastAsia"/>
+        </w:rPr>
+        <w:t>人間が鑑賞するひとまとまりの情報</w:t>
+      </w:r>
+      <w:r>
+        <w:t>．</w:t>
+      </w:r>
+      <w:r>
+        <w:rPr>
+          <w:rFonts w:hint="eastAsia"/>
+        </w:rPr>
+        <w:t>映像</w:t>
+      </w:r>
+      <w:r>
+        <w:t>，</w:t>
+      </w:r>
+      <w:r>
+        <w:rPr>
+          <w:rFonts w:hint="eastAsia"/>
+        </w:rPr>
+        <w:t>音楽</w:t>
+      </w:r>
+      <w:r>
+        <w:t>，</w:t>
+      </w:r>
+      <w:r>
+        <w:rPr>
+          <w:rFonts w:hint="eastAsia"/>
+        </w:rPr>
+        <w:t>画像</w:t>
+      </w:r>
+      <w:r>
+        <w:t>，</w:t>
+      </w:r>
+      <w:r>
+        <w:rPr>
+          <w:rFonts w:hint="eastAsia"/>
+        </w:rPr>
+        <w:t>文章</w:t>
+      </w:r>
+      <w:r>
+        <w:t>，</w:t>
+      </w:r>
+      <w:r>
+        <w:rPr>
+          <w:rFonts w:hint="eastAsia"/>
+        </w:rPr>
+        <w:t>あるいはそれらの組合せを意味することが多い</w:t>
+      </w:r>
+      <w:r>
+        <w:t>．</w:t>
+      </w:r>
+    </w:p>
+    <w:p>
+      <w:pPr>
+        <w:pStyle w:val="aa"/>
+        <w:numPr>
+          <w:ilvl w:val="0"/>
+          <w:numId w:val="15"/>
+        </w:numPr>
+      </w:pPr>
+      <w:r>
+        <w:rPr>
+          <w:rFonts w:hint="eastAsia"/>
+        </w:rPr>
+        <w:t>ユーザグループ（</w:t>
+      </w:r>
+      <w:r>
+        <w:t>Users</w:t>
+      </w:r>
+      <w:r>
+        <w:rPr>
+          <w:rFonts w:hint="eastAsia"/>
+        </w:rPr>
+        <w:t>）</w:t>
+      </w:r>
+    </w:p>
+    <w:p>
+      <w:pPr>
+        <w:pStyle w:val="aa"/>
+        <w:numPr>
+          <w:ilvl w:val="0"/>
+          <w:numId w:val="0"/>
+        </w:numPr>
+      </w:pPr>
+      <w:r>
+        <w:rPr>
+          <w:rFonts w:hint="eastAsia"/>
+        </w:rPr>
+        <w:t xml:space="preserve">　</w:t>
+      </w:r>
+      <w:r>
+        <w:rPr>
+          <w:rFonts w:hint="eastAsia"/>
+        </w:rPr>
+        <w:t>あるコンテンツに対するユーザのコミュニティ（男性−女性，経験者−未経験者など）</w:t>
+      </w:r>
+      <w:r>
+        <w:t>．</w:t>
+      </w:r>
+      <w:r>
+        <w:rPr>
+          <w:rFonts w:hint="eastAsia"/>
+        </w:rPr>
+        <w:t>ひとつのコンテンツに複数のユーザグループが存在することが一般的である</w:t>
+      </w:r>
+      <w:r>
+        <w:t>．</w:t>
+      </w:r>
+    </w:p>
+    <w:p>
+      <w:pPr>
+        <w:pStyle w:val="aa"/>
+        <w:numPr>
+          <w:ilvl w:val="0"/>
+          <w:numId w:val="15"/>
+        </w:numPr>
+      </w:pPr>
+      <w:r>
+        <w:rPr>
+          <w:rFonts w:hint="eastAsia"/>
+        </w:rPr>
+        <w:t>コンテキスト（</w:t>
+      </w:r>
+      <w:r>
+        <w:t>Context</w:t>
+      </w:r>
+      <w:r>
+        <w:rPr>
+          <w:rFonts w:hint="eastAsia"/>
+        </w:rPr>
+        <w:t>）</w:t>
+      </w:r>
+    </w:p>
+    <w:p>
+      <w:pPr>
+        <w:pStyle w:val="aa"/>
+        <w:numPr>
+          <w:ilvl w:val="0"/>
+          <w:numId w:val="0"/>
+        </w:numPr>
+      </w:pPr>
+      <w:r>
+        <w:rPr>
+          <w:rFonts w:hint="eastAsia"/>
+        </w:rPr>
+        <w:t xml:space="preserve">　</w:t>
+      </w:r>
+      <w:r>
+        <w:rPr>
+          <w:rFonts w:hint="eastAsia"/>
+        </w:rPr>
+        <w:t>ユーザがゴールを達成しようと行動することに対して影響する様々な物事（日時，場所，利用状況など）</w:t>
+      </w:r>
+      <w:r>
+        <w:t>．</w:t>
+      </w:r>
+    </w:p>
+    <w:p>
+      <w:pPr>
+        <w:pStyle w:val="ab"/>
+        <w:rPr>
+          <w:rFonts w:asciiTheme="minorEastAsia" w:eastAsiaTheme="minorEastAsia" w:hAnsiTheme="minorEastAsia"/>
+        </w:rPr>
+      </w:pPr>
+      <w:r>
+        <w:rPr>
+          <w:rFonts w:asciiTheme="minorEastAsia" w:eastAsiaTheme="minorEastAsia" w:hAnsiTheme="minorEastAsia" w:hint="eastAsia"/>
+        </w:rPr>
+        <w:t>コンテキスト</w:t>
+      </w:r>
+      <w:r>
+        <w:rPr>
+          <w:rFonts w:hint="eastAsia"/>
+        </w:rPr>
+        <w:t>（C</w:t>
+      </w:r>
+      <w:r>
+        <w:t>ontent</w:t>
+      </w:r>
+      <w:r>
+        <w:rPr>
+          <w:rFonts w:hint="eastAsia"/>
+        </w:rPr>
+        <w:t>）</w:t>
+      </w:r>
+      <w:r>
+        <w:rPr>
+          <w:rFonts w:asciiTheme="minorEastAsia" w:eastAsiaTheme="minorEastAsia" w:hAnsiTheme="minorEastAsia"/>
+        </w:rPr>
+        <w:t>，</w:t>
+      </w:r>
+      <w:r>
+        <w:rPr>
+          <w:rFonts w:asciiTheme="minorEastAsia" w:eastAsiaTheme="minorEastAsia" w:hAnsiTheme="minorEastAsia" w:hint="eastAsia"/>
+        </w:rPr>
+        <w:t>ユーザグループ</w:t>
+      </w:r>
+      <w:r>
+        <w:rPr>
+          <w:rFonts w:hint="eastAsia"/>
+        </w:rPr>
+        <w:t>（</w:t>
+      </w:r>
+      <w:r>
+        <w:t>Users</w:t>
+      </w:r>
+      <w:r>
+        <w:rPr>
+          <w:rFonts w:hint="eastAsia"/>
+        </w:rPr>
+        <w:t>）</w:t>
+      </w:r>
+      <w:r>
+        <w:rPr>
+          <w:rFonts w:asciiTheme="minorEastAsia" w:eastAsiaTheme="minorEastAsia" w:hAnsiTheme="minorEastAsia"/>
+        </w:rPr>
+        <w:t>，</w:t>
+      </w:r>
+      <w:r>
+        <w:rPr>
+          <w:rFonts w:asciiTheme="minorEastAsia" w:eastAsiaTheme="minorEastAsia" w:hAnsiTheme="minorEastAsia" w:hint="eastAsia"/>
+        </w:rPr>
+        <w:t>コンテンツ</w:t>
+      </w:r>
+      <w:r>
+        <w:rPr>
+          <w:rFonts w:hint="eastAsia"/>
+        </w:rPr>
+        <w:t>（</w:t>
+      </w:r>
+      <w:r>
+        <w:t>Context</w:t>
+      </w:r>
+      <w:r>
+        <w:rPr>
+          <w:rFonts w:hint="eastAsia"/>
+        </w:rPr>
+        <w:t>）</w:t>
+      </w:r>
+      <w:r>
+        <w:rPr>
+          <w:rFonts w:asciiTheme="minorEastAsia" w:eastAsiaTheme="minorEastAsia" w:hAnsiTheme="minorEastAsia" w:hint="eastAsia"/>
+        </w:rPr>
+        <w:t>はUXに関わる上で必ず考えなければならない要素である</w:t>
+      </w:r>
+      <w:r>
+        <w:rPr>
+          <w:rFonts w:asciiTheme="minorEastAsia" w:eastAsiaTheme="minorEastAsia" w:hAnsiTheme="minorEastAsia"/>
+        </w:rPr>
+        <w:t>．</w:t>
+      </w:r>
+      <w:r>
+        <w:rPr>
+          <w:rFonts w:asciiTheme="minorEastAsia" w:eastAsiaTheme="minorEastAsia" w:hAnsiTheme="minorEastAsia" w:hint="eastAsia"/>
+        </w:rPr>
+        <w:t>UXにおいてコンテンツはユーザに体験を与えるものであり</w:t>
+      </w:r>
+      <w:r>
+        <w:rPr>
+          <w:rFonts w:asciiTheme="minorEastAsia" w:eastAsiaTheme="minorEastAsia" w:hAnsiTheme="minorEastAsia"/>
+        </w:rPr>
+        <w:t>，</w:t>
+      </w:r>
+      <w:r>
+        <w:rPr>
+          <w:rFonts w:asciiTheme="minorEastAsia" w:eastAsiaTheme="minorEastAsia" w:hAnsiTheme="minorEastAsia" w:hint="eastAsia"/>
+        </w:rPr>
+        <w:t>洗練されたデザ</w:t>
+      </w:r>
       <w:bookmarkStart w:id="5" w:name="_GoBack"/>
       <w:bookmarkEnd w:id="5"/>
       <w:r>
-        <w:t>2.4</w:t>
-      </w:r>
-      <w:r>
-        <w:t>.3</w:t>
-      </w:r>
-      <w:r>
-        <w:t xml:space="preserve">　</w:t>
-      </w:r>
-      <w:r>
-        <w:rPr>
-          <w:b/>
-        </w:rPr>
-        <w:t>情報アーキテクチャの</w:t>
-      </w:r>
-      <w:r>
-        <w:rPr>
-          <w:b/>
-        </w:rPr>
+        <w:rPr>
+          <w:rFonts w:asciiTheme="minorEastAsia" w:eastAsiaTheme="minorEastAsia" w:hAnsiTheme="minorEastAsia" w:hint="eastAsia"/>
+        </w:rPr>
+        <w:t>インや満足感</w:t>
+      </w:r>
+      <w:r>
+        <w:rPr>
+          <w:rFonts w:asciiTheme="minorEastAsia" w:eastAsiaTheme="minorEastAsia" w:hAnsiTheme="minorEastAsia"/>
+        </w:rPr>
+        <w:t>，</w:t>
+      </w:r>
+      <w:r>
+        <w:rPr>
+          <w:rFonts w:asciiTheme="minorEastAsia" w:eastAsiaTheme="minorEastAsia" w:hAnsiTheme="minorEastAsia" w:hint="eastAsia"/>
+        </w:rPr>
+        <w:t>利用価値の高いものが求められる</w:t>
+      </w:r>
+      <w:r>
+        <w:rPr>
+          <w:rFonts w:asciiTheme="minorEastAsia" w:eastAsiaTheme="minorEastAsia" w:hAnsiTheme="minorEastAsia"/>
+        </w:rPr>
+        <w:t>．</w:t>
+      </w:r>
+      <w:r>
+        <w:rPr>
+          <w:rFonts w:asciiTheme="minorEastAsia" w:eastAsiaTheme="minorEastAsia" w:hAnsiTheme="minorEastAsia" w:hint="eastAsia"/>
+        </w:rPr>
+        <w:t>よって</w:t>
+      </w:r>
+      <w:r>
+        <w:rPr>
+          <w:rFonts w:asciiTheme="minorEastAsia" w:eastAsiaTheme="minorEastAsia" w:hAnsiTheme="minorEastAsia"/>
+        </w:rPr>
+        <w:t>，</w:t>
+      </w:r>
+      <w:r>
+        <w:rPr>
+          <w:rFonts w:asciiTheme="minorEastAsia" w:eastAsiaTheme="minorEastAsia" w:hAnsiTheme="minorEastAsia" w:hint="eastAsia"/>
+        </w:rPr>
+        <w:t>UXの良し悪しに最も影響を与えるものである</w:t>
+      </w:r>
+      <w:r>
+        <w:rPr>
+          <w:rFonts w:asciiTheme="minorEastAsia" w:eastAsiaTheme="minorEastAsia" w:hAnsiTheme="minorEastAsia"/>
+        </w:rPr>
+        <w:t>．</w:t>
+      </w:r>
+      <w:r>
+        <w:rPr>
+          <w:rFonts w:asciiTheme="minorEastAsia" w:eastAsiaTheme="minorEastAsia" w:hAnsiTheme="minorEastAsia" w:hint="eastAsia"/>
+        </w:rPr>
+        <w:t>ユーザグループは</w:t>
+      </w:r>
+      <w:r>
+        <w:rPr>
+          <w:rFonts w:asciiTheme="minorEastAsia" w:eastAsiaTheme="minorEastAsia" w:hAnsiTheme="minorEastAsia"/>
+        </w:rPr>
+        <w:t>，</w:t>
+      </w:r>
+      <w:r>
+        <w:rPr>
+          <w:rFonts w:asciiTheme="minorEastAsia" w:eastAsiaTheme="minorEastAsia" w:hAnsiTheme="minorEastAsia" w:hint="eastAsia"/>
+        </w:rPr>
+        <w:t>設計の段階では想定するターゲットユーザとしてペルソナの作成等に用いられる</w:t>
+      </w:r>
+      <w:r>
+        <w:rPr>
+          <w:rFonts w:asciiTheme="minorEastAsia" w:eastAsiaTheme="minorEastAsia" w:hAnsiTheme="minorEastAsia"/>
+        </w:rPr>
+        <w:t>．</w:t>
+      </w:r>
+      <w:r>
+        <w:rPr>
+          <w:rFonts w:asciiTheme="minorEastAsia" w:eastAsiaTheme="minorEastAsia" w:hAnsiTheme="minorEastAsia" w:hint="eastAsia"/>
+        </w:rPr>
+        <w:t>また</w:t>
+      </w:r>
+      <w:r>
+        <w:rPr>
+          <w:rFonts w:asciiTheme="minorEastAsia" w:eastAsiaTheme="minorEastAsia" w:hAnsiTheme="minorEastAsia"/>
+        </w:rPr>
+        <w:t>，</w:t>
+      </w:r>
+      <w:r>
+        <w:rPr>
+          <w:rFonts w:asciiTheme="minorEastAsia" w:eastAsiaTheme="minorEastAsia" w:hAnsiTheme="minorEastAsia" w:hint="eastAsia"/>
+        </w:rPr>
+        <w:t>グループごとの共通する経験や知識によって</w:t>
+      </w:r>
+      <w:r>
+        <w:rPr>
+          <w:rFonts w:asciiTheme="minorEastAsia" w:eastAsiaTheme="minorEastAsia" w:hAnsiTheme="minorEastAsia"/>
+        </w:rPr>
+        <w:t>，</w:t>
+      </w:r>
+      <w:r>
+        <w:rPr>
+          <w:rFonts w:asciiTheme="minorEastAsia" w:eastAsiaTheme="minorEastAsia" w:hAnsiTheme="minorEastAsia" w:hint="eastAsia"/>
+        </w:rPr>
+        <w:t>時には非常に似たユーザ体験を享受することがある</w:t>
+      </w:r>
+      <w:r>
+        <w:rPr>
+          <w:rFonts w:asciiTheme="minorEastAsia" w:eastAsiaTheme="minorEastAsia" w:hAnsiTheme="minorEastAsia"/>
+        </w:rPr>
+        <w:t>．</w:t>
+      </w:r>
+      <w:r>
+        <w:rPr>
+          <w:rFonts w:asciiTheme="minorEastAsia" w:eastAsiaTheme="minorEastAsia" w:hAnsiTheme="minorEastAsia" w:hint="eastAsia"/>
+        </w:rPr>
+        <w:t>そして</w:t>
+      </w:r>
+      <w:r>
+        <w:rPr>
+          <w:rFonts w:asciiTheme="minorEastAsia" w:eastAsiaTheme="minorEastAsia" w:hAnsiTheme="minorEastAsia"/>
+        </w:rPr>
+        <w:t>，</w:t>
+      </w:r>
+      <w:r>
+        <w:rPr>
+          <w:rFonts w:asciiTheme="minorEastAsia" w:eastAsiaTheme="minorEastAsia" w:hAnsiTheme="minorEastAsia" w:hint="eastAsia"/>
+        </w:rPr>
+        <w:t>最も曖昧な要素としてコンテキストがある</w:t>
+      </w:r>
+      <w:r>
+        <w:rPr>
+          <w:rFonts w:asciiTheme="minorEastAsia" w:eastAsiaTheme="minorEastAsia" w:hAnsiTheme="minorEastAsia"/>
+        </w:rPr>
+        <w:t>．</w:t>
+      </w:r>
+      <w:r>
+        <w:rPr>
+          <w:rFonts w:asciiTheme="minorEastAsia" w:eastAsiaTheme="minorEastAsia" w:hAnsiTheme="minorEastAsia" w:hint="eastAsia"/>
+        </w:rPr>
+        <w:t>ユーザはコンテキストの違いによって</w:t>
+      </w:r>
+      <w:r>
+        <w:rPr>
+          <w:rFonts w:asciiTheme="minorEastAsia" w:eastAsiaTheme="minorEastAsia" w:hAnsiTheme="minorEastAsia"/>
+        </w:rPr>
+        <w:t>，</w:t>
+      </w:r>
+      <w:r>
+        <w:rPr>
+          <w:rFonts w:asciiTheme="minorEastAsia" w:eastAsiaTheme="minorEastAsia" w:hAnsiTheme="minorEastAsia" w:hint="eastAsia"/>
+        </w:rPr>
+        <w:t>例えば同じシステムを使用する際に異なったユーザ体験を与えられることがある</w:t>
+      </w:r>
+      <w:r>
+        <w:rPr>
+          <w:rFonts w:asciiTheme="minorEastAsia" w:eastAsiaTheme="minorEastAsia" w:hAnsiTheme="minorEastAsia"/>
+        </w:rPr>
+        <w:t>．</w:t>
+      </w:r>
+      <w:r>
+        <w:rPr>
+          <w:rFonts w:asciiTheme="minorEastAsia" w:eastAsiaTheme="minorEastAsia" w:hAnsiTheme="minorEastAsia" w:hint="eastAsia"/>
+        </w:rPr>
+        <w:t>しかし</w:t>
+      </w:r>
+      <w:r>
+        <w:rPr>
+          <w:rFonts w:asciiTheme="minorEastAsia" w:eastAsiaTheme="minorEastAsia" w:hAnsiTheme="minorEastAsia"/>
+        </w:rPr>
+        <w:t>，</w:t>
+      </w:r>
+      <w:r>
+        <w:rPr>
+          <w:rFonts w:asciiTheme="minorEastAsia" w:eastAsiaTheme="minorEastAsia" w:hAnsiTheme="minorEastAsia" w:hint="eastAsia"/>
+        </w:rPr>
+        <w:t>心理状態等を常に一定に保つことは不可能に近いので</w:t>
+      </w:r>
+      <w:r>
+        <w:rPr>
+          <w:rFonts w:asciiTheme="minorEastAsia" w:eastAsiaTheme="minorEastAsia" w:hAnsiTheme="minorEastAsia"/>
+        </w:rPr>
+        <w:t>，</w:t>
+      </w:r>
+      <w:r>
+        <w:rPr>
+          <w:rFonts w:asciiTheme="minorEastAsia" w:eastAsiaTheme="minorEastAsia" w:hAnsiTheme="minorEastAsia" w:hint="eastAsia"/>
+        </w:rPr>
+        <w:t>ユーザはコンテキストに依存していることを理解した上でUXを取り扱うことが重要である</w:t>
+      </w:r>
+      <w:r>
+        <w:rPr>
+          <w:rFonts w:asciiTheme="minorEastAsia" w:eastAsiaTheme="minorEastAsia" w:hAnsiTheme="minorEastAsia"/>
+        </w:rPr>
+        <w:t>．</w:t>
+      </w:r>
+    </w:p>
+    <w:p>
+      <w:pPr>
+        <w:rPr>
+          <w:rFonts w:hint="eastAsia"/>
+        </w:rPr>
+      </w:pPr>
+    </w:p>
+    <w:p>
+      <w:pPr>
+        <w:jc w:val="center"/>
+      </w:pPr>
+      <w:r>
+        <w:rPr>
+          <w:noProof/>
+        </w:rPr>
+        <w:drawing>
+          <wp:inline distT="0" distB="0" distL="0" distR="0" wp14:anchorId="21DE495F" wp14:editId="04AB8E52">
+            <wp:extent cx="3085069" cy="2904918"/>
+            <wp:effectExtent l="0" t="0" r="0" b="0"/>
+            <wp:docPr id="3" name="図 3" descr="Macintosh HD:Users:yokoyamashohei:Documents:masters-thesis:literature:02.basic theory:threecircles.jpg"/>
+            <wp:cNvGraphicFramePr>
+              <a:graphicFrameLocks xmlns:a="http://schemas.openxmlformats.org/drawingml/2006/main" noChangeAspect="1"/>
+            </wp:cNvGraphicFramePr>
+            <a:graphic xmlns:a="http://schemas.openxmlformats.org/drawingml/2006/main">
+              <a:graphicData uri="http://schemas.openxmlformats.org/drawingml/2006/picture">
+                <pic:pic xmlns:pic="http://schemas.openxmlformats.org/drawingml/2006/picture">
+                  <pic:nvPicPr>
+                    <pic:cNvPr id="0" name="Picture 2" descr="Macintosh HD:Users:yokoyamashohei:Documents:masters-thesis:literature:02.basic theory:threecircles.jpg"/>
+                    <pic:cNvPicPr>
+                      <a:picLocks noChangeAspect="1" noChangeArrowheads="1"/>
+                    </pic:cNvPicPr>
+                  </pic:nvPicPr>
+                  <pic:blipFill>
+                    <a:blip r:embed="rId14">
+                      <a:extLst>
+                        <a:ext uri="{28A0092B-C50C-407E-A947-70E740481C1C}">
+                          <a14:useLocalDpi xmlns:a14="http://schemas.microsoft.com/office/drawing/2010/main" val="0"/>
+                        </a:ext>
+                      </a:extLst>
+                    </a:blip>
+                    <a:srcRect/>
+                    <a:stretch>
+                      <a:fillRect/>
+                    </a:stretch>
+                  </pic:blipFill>
+                  <pic:spPr bwMode="auto">
+                    <a:xfrm>
+                      <a:off x="0" y="0"/>
+                      <a:ext cx="3085551" cy="2905372"/>
+                    </a:xfrm>
+                    <a:prstGeom prst="rect">
+                      <a:avLst/>
+                    </a:prstGeom>
+                    <a:noFill/>
+                    <a:ln>
+                      <a:noFill/>
+                    </a:ln>
+                  </pic:spPr>
+                </pic:pic>
+              </a:graphicData>
+            </a:graphic>
+          </wp:inline>
+        </w:drawing>
+      </w:r>
+    </w:p>
+    <w:p>
+      <w:pPr>
+        <w:pStyle w:val="a9"/>
+      </w:pPr>
+      <w:r>
+        <w:rPr>
+          <w:rFonts w:hint="eastAsia"/>
+        </w:rPr>
+        <w:t xml:space="preserve">図2. </w:t>
+      </w:r>
+      <w:r>
+        <w:t>5</w:t>
+      </w:r>
+      <w:r>
+        <w:rPr>
+          <w:rFonts w:hint="eastAsia"/>
+        </w:rPr>
+        <w:t xml:space="preserve">　情報アーキテクチャの</w:t>
+      </w:r>
+      <w:r>
         <w:t>3</w:t>
       </w:r>
       <w:r>
         <w:rPr>
-          <w:b/>
+          <w:rFonts w:hint="eastAsia"/>
         </w:rPr>
         <w:t>つの円</w:t>
       </w:r>
     </w:p>
-    <w:p>
-      <w:pPr>
-        <w:spacing w:line="360" w:lineRule="auto"/>
-        <w:rPr>
-          <w:b/>
-        </w:rPr>
-      </w:pPr>
-    </w:p>
-    <w:p/>
-    <w:p/>
-    <w:p/>
-    <w:p/>
-    <w:p/>
-    <w:p/>
-    <w:p/>
-    <w:p/>
-    <w:p/>
-    <w:p/>
-    <w:p/>
     <w:p/>
     <w:p/>
     <w:p/>
@@ -8135,6 +8877,95 @@
     </w:lvl>
   </w:abstractNum>
   <w:abstractNum w:abstractNumId="8">
+    <w:nsid w:val="48470D91"/>
+    <w:multiLevelType w:val="hybridMultilevel"/>
+    <w:tmpl w:val="75BE6AEA"/>
+    <w:lvl w:ilvl="0" w:tplc="FBF6B244">
+      <w:start w:val="1"/>
+      <w:numFmt w:val="decimal"/>
+      <w:lvlText w:val="(%1)"/>
+      <w:lvlJc w:val="left"/>
+      <w:pPr>
+        <w:ind w:left="420" w:hanging="420"/>
+      </w:pPr>
+      <w:rPr>
+        <w:rFonts w:hint="default"/>
+      </w:rPr>
+    </w:lvl>
+    <w:lvl w:ilvl="1" w:tplc="04090017" w:tentative="1">
+      <w:start w:val="1"/>
+      <w:numFmt w:val="aiueoFullWidth"/>
+      <w:lvlText w:val="(%2)"/>
+      <w:lvlJc w:val="left"/>
+      <w:pPr>
+        <w:ind w:left="960" w:hanging="480"/>
+      </w:pPr>
+    </w:lvl>
+    <w:lvl w:ilvl="2" w:tplc="04090011" w:tentative="1">
+      <w:start w:val="1"/>
+      <w:numFmt w:val="decimalEnclosedCircle"/>
+      <w:lvlText w:val="%3"/>
+      <w:lvlJc w:val="left"/>
+      <w:pPr>
+        <w:ind w:left="1440" w:hanging="480"/>
+      </w:pPr>
+    </w:lvl>
+    <w:lvl w:ilvl="3" w:tplc="0409000F" w:tentative="1">
+      <w:start w:val="1"/>
+      <w:numFmt w:val="decimal"/>
+      <w:lvlText w:val="%4."/>
+      <w:lvlJc w:val="left"/>
+      <w:pPr>
+        <w:ind w:left="1920" w:hanging="480"/>
+      </w:pPr>
+    </w:lvl>
+    <w:lvl w:ilvl="4" w:tplc="04090017" w:tentative="1">
+      <w:start w:val="1"/>
+      <w:numFmt w:val="aiueoFullWidth"/>
+      <w:lvlText w:val="(%5)"/>
+      <w:lvlJc w:val="left"/>
+      <w:pPr>
+        <w:ind w:left="2400" w:hanging="480"/>
+      </w:pPr>
+    </w:lvl>
+    <w:lvl w:ilvl="5" w:tplc="04090011" w:tentative="1">
+      <w:start w:val="1"/>
+      <w:numFmt w:val="decimalEnclosedCircle"/>
+      <w:lvlText w:val="%6"/>
+      <w:lvlJc w:val="left"/>
+      <w:pPr>
+        <w:ind w:left="2880" w:hanging="480"/>
+      </w:pPr>
+    </w:lvl>
+    <w:lvl w:ilvl="6" w:tplc="0409000F" w:tentative="1">
+      <w:start w:val="1"/>
+      <w:numFmt w:val="decimal"/>
+      <w:lvlText w:val="%7."/>
+      <w:lvlJc w:val="left"/>
+      <w:pPr>
+        <w:ind w:left="3360" w:hanging="480"/>
+      </w:pPr>
+    </w:lvl>
+    <w:lvl w:ilvl="7" w:tplc="04090017" w:tentative="1">
+      <w:start w:val="1"/>
+      <w:numFmt w:val="aiueoFullWidth"/>
+      <w:lvlText w:val="(%8)"/>
+      <w:lvlJc w:val="left"/>
+      <w:pPr>
+        <w:ind w:left="3840" w:hanging="480"/>
+      </w:pPr>
+    </w:lvl>
+    <w:lvl w:ilvl="8" w:tplc="04090011" w:tentative="1">
+      <w:start w:val="1"/>
+      <w:numFmt w:val="decimalEnclosedCircle"/>
+      <w:lvlText w:val="%9"/>
+      <w:lvlJc w:val="left"/>
+      <w:pPr>
+        <w:ind w:left="4320" w:hanging="480"/>
+      </w:pPr>
+    </w:lvl>
+  </w:abstractNum>
+  <w:abstractNum w:abstractNumId="9">
     <w:nsid w:val="48867CB8"/>
     <w:multiLevelType w:val="hybridMultilevel"/>
     <w:tmpl w:val="B018FD3E"/>
@@ -8247,7 +9078,7 @@
       </w:rPr>
     </w:lvl>
   </w:abstractNum>
-  <w:abstractNum w:abstractNumId="9">
+  <w:abstractNum w:abstractNumId="10">
     <w:nsid w:val="55DD4929"/>
     <w:multiLevelType w:val="hybridMultilevel"/>
     <w:tmpl w:val="E79A8B44"/>
@@ -8336,7 +9167,7 @@
       </w:pPr>
     </w:lvl>
   </w:abstractNum>
-  <w:abstractNum w:abstractNumId="10">
+  <w:abstractNum w:abstractNumId="11">
     <w:nsid w:val="605145FE"/>
     <w:multiLevelType w:val="multilevel"/>
     <w:tmpl w:val="64D00BF0"/>
@@ -8449,7 +9280,7 @@
       </w:rPr>
     </w:lvl>
   </w:abstractNum>
-  <w:abstractNum w:abstractNumId="11">
+  <w:abstractNum w:abstractNumId="12">
     <w:nsid w:val="6066640B"/>
     <w:multiLevelType w:val="hybridMultilevel"/>
     <w:tmpl w:val="8AD80436"/>
@@ -8538,7 +9369,7 @@
       </w:pPr>
     </w:lvl>
   </w:abstractNum>
-  <w:abstractNum w:abstractNumId="12">
+  <w:abstractNum w:abstractNumId="13">
     <w:nsid w:val="7CDF4CC0"/>
     <w:multiLevelType w:val="multilevel"/>
     <w:tmpl w:val="BCB60F98"/>
@@ -8664,19 +9495,19 @@
     <w:abstractNumId w:val="1"/>
   </w:num>
   <w:num w:numId="5">
-    <w:abstractNumId w:val="10"/>
+    <w:abstractNumId w:val="11"/>
   </w:num>
   <w:num w:numId="6">
-    <w:abstractNumId w:val="12"/>
+    <w:abstractNumId w:val="13"/>
   </w:num>
   <w:num w:numId="7">
     <w:abstractNumId w:val="7"/>
   </w:num>
   <w:num w:numId="8">
-    <w:abstractNumId w:val="9"/>
+    <w:abstractNumId w:val="10"/>
   </w:num>
   <w:num w:numId="9">
-    <w:abstractNumId w:val="8"/>
+    <w:abstractNumId w:val="9"/>
   </w:num>
   <w:num w:numId="10">
     <w:abstractNumId w:val="4"/>
@@ -8685,7 +9516,7 @@
     <w:abstractNumId w:val="2"/>
   </w:num>
   <w:num w:numId="12">
-    <w:abstractNumId w:val="11"/>
+    <w:abstractNumId w:val="12"/>
     <w:lvlOverride w:ilvl="0">
       <w:startOverride w:val="1"/>
     </w:lvlOverride>
@@ -8694,7 +9525,10 @@
     <w:abstractNumId w:val="5"/>
   </w:num>
   <w:num w:numId="14">
-    <w:abstractNumId w:val="11"/>
+    <w:abstractNumId w:val="12"/>
+  </w:num>
+  <w:num w:numId="15">
+    <w:abstractNumId w:val="8"/>
   </w:num>
 </w:numbering>
 </file>

</xml_diff>

<commit_message>
write about multiple vision of UX
</commit_message>
<xml_diff>
--- a/02.basic theory.docx
+++ b/02.basic theory.docx
@@ -652,7 +652,7 @@
     </w:p>
     <w:p>
       <w:pPr>
-        <w:pStyle w:val="a5"/>
+        <w:pStyle w:val="a6"/>
         <w:numPr>
           <w:ilvl w:val="0"/>
           <w:numId w:val="9"/>
@@ -928,7 +928,7 @@
       </w:r>
       <w:r>
         <w:rPr>
-          <w:rStyle w:val="a6"/>
+          <w:rStyle w:val="a7"/>
           <w:b/>
         </w:rPr>
         <w:t>[10]</w:t>
@@ -1352,13 +1352,13 @@
       </w:r>
       <w:r>
         <w:rPr>
-          <w:rStyle w:val="a6"/>
+          <w:rStyle w:val="a7"/>
         </w:rPr>
         <w:t>[11</w:t>
       </w:r>
       <w:r>
         <w:rPr>
-          <w:rStyle w:val="a6"/>
+          <w:rStyle w:val="a7"/>
         </w:rPr>
         <w:t>]</w:t>
       </w:r>
@@ -1492,7 +1492,7 @@
             <wp:cNvGraphicFramePr/>
             <a:graphic xmlns:a="http://schemas.openxmlformats.org/drawingml/2006/main">
               <a:graphicData uri="http://schemas.openxmlformats.org/drawingml/2006/diagram">
-                <dgm:relIds xmlns:dgm="http://schemas.openxmlformats.org/drawingml/2006/diagram" xmlns:r="http://schemas.openxmlformats.org/officeDocument/2006/relationships" r:dm="rId6" r:lo="rId7" r:qs="rId8" r:cs="rId9"/>
+                <dgm:relIds xmlns:dgm="http://schemas.openxmlformats.org/drawingml/2006/diagram" xmlns:r="http://schemas.openxmlformats.org/officeDocument/2006/relationships" r:dm="rId8" r:lo="rId9" r:qs="rId10" r:cs="rId11"/>
               </a:graphicData>
             </a:graphic>
           </wp:inline>
@@ -1501,7 +1501,7 @@
     </w:p>
     <w:p>
       <w:pPr>
-        <w:pStyle w:val="a9"/>
+        <w:pStyle w:val="aa"/>
       </w:pPr>
       <w:bookmarkStart w:id="0" w:name="_Toc283210945"/>
       <w:bookmarkStart w:id="1" w:name="_Ref280564135"/>
@@ -1732,13 +1732,13 @@
       </w:r>
       <w:r>
         <w:rPr>
-          <w:rStyle w:val="a6"/>
+          <w:rStyle w:val="a7"/>
         </w:rPr>
         <w:t>[12</w:t>
       </w:r>
       <w:r>
         <w:rPr>
-          <w:rStyle w:val="a6"/>
+          <w:rStyle w:val="a7"/>
         </w:rPr>
         <w:t>]</w:t>
       </w:r>
@@ -1909,7 +1909,7 @@
     </w:p>
     <w:p>
       <w:pPr>
-        <w:pStyle w:val="a5"/>
+        <w:pStyle w:val="a6"/>
         <w:numPr>
           <w:ilvl w:val="0"/>
           <w:numId w:val="9"/>
@@ -2479,7 +2479,7 @@
     </w:p>
     <w:p>
       <w:pPr>
-        <w:pStyle w:val="a5"/>
+        <w:pStyle w:val="a6"/>
         <w:numPr>
           <w:ilvl w:val="0"/>
           <w:numId w:val="9"/>
@@ -3109,19 +3109,19 @@
       </w:r>
       <w:r>
         <w:rPr>
-          <w:rStyle w:val="a6"/>
+          <w:rStyle w:val="a7"/>
         </w:rPr>
         <w:t>[</w:t>
       </w:r>
       <w:r>
         <w:rPr>
-          <w:rStyle w:val="a6"/>
+          <w:rStyle w:val="a7"/>
         </w:rPr>
         <w:t>14</w:t>
       </w:r>
       <w:r>
         <w:rPr>
-          <w:rStyle w:val="a6"/>
+          <w:rStyle w:val="a7"/>
         </w:rPr>
         <w:t>]</w:t>
       </w:r>
@@ -4055,7 +4055,7 @@
       </w:r>
       <w:r>
         <w:rPr>
-          <w:rStyle w:val="a6"/>
+          <w:rStyle w:val="a7"/>
         </w:rPr>
         <w:t>[15]</w:t>
       </w:r>
@@ -4120,7 +4120,7 @@
     </w:p>
     <w:p>
       <w:pPr>
-        <w:pStyle w:val="a5"/>
+        <w:pStyle w:val="a6"/>
         <w:numPr>
           <w:ilvl w:val="0"/>
           <w:numId w:val="9"/>
@@ -4175,7 +4175,7 @@
     <w:p/>
     <w:p>
       <w:pPr>
-        <w:pStyle w:val="a5"/>
+        <w:pStyle w:val="a6"/>
         <w:numPr>
           <w:ilvl w:val="0"/>
           <w:numId w:val="10"/>
@@ -4279,7 +4279,7 @@
                     </pic:cNvPicPr>
                   </pic:nvPicPr>
                   <pic:blipFill>
-                    <a:blip r:embed="rId11">
+                    <a:blip r:embed="rId13">
                       <a:extLst>
                         <a:ext uri="{28A0092B-C50C-407E-A947-70E740481C1C}">
                           <a14:useLocalDpi xmlns:a14="http://schemas.microsoft.com/office/drawing/2010/main" val="0"/>
@@ -4313,7 +4313,7 @@
     </w:p>
     <w:p>
       <w:pPr>
-        <w:pStyle w:val="a9"/>
+        <w:pStyle w:val="aa"/>
         <w:rPr>
           <w:szCs w:val="24"/>
         </w:rPr>
@@ -4340,7 +4340,7 @@
     </w:p>
     <w:p>
       <w:pPr>
-        <w:pStyle w:val="a5"/>
+        <w:pStyle w:val="a6"/>
         <w:numPr>
           <w:ilvl w:val="0"/>
           <w:numId w:val="9"/>
@@ -4412,7 +4412,7 @@
     </w:p>
     <w:p>
       <w:pPr>
-        <w:pStyle w:val="a5"/>
+        <w:pStyle w:val="a6"/>
         <w:ind w:leftChars="0" w:left="660"/>
       </w:pPr>
     </w:p>
@@ -4469,7 +4469,7 @@
     </w:p>
     <w:p>
       <w:pPr>
-        <w:pStyle w:val="a5"/>
+        <w:pStyle w:val="a6"/>
         <w:ind w:leftChars="0" w:left="660"/>
       </w:pPr>
     </w:p>
@@ -5181,65 +5181,843 @@
       </w:r>
     </w:p>
     <w:p>
+      <w:pPr>
+        <w:rPr>
+          <w:rFonts w:hint="eastAsia"/>
+        </w:rPr>
+      </w:pPr>
       <w:r>
         <w:rPr>
           <w:rFonts w:hint="eastAsia"/>
         </w:rPr>
         <w:t xml:space="preserve">　</w:t>
       </w:r>
-      <w:r>
-        <w:rPr>
-          <w:rFonts w:hint="eastAsia"/>
-        </w:rPr>
-        <w:t>このように</w:t>
-      </w:r>
-      <w:r>
-        <w:rPr>
-          <w:rFonts w:hint="eastAsia"/>
-        </w:rPr>
-        <w:t>製品</w:t>
-      </w:r>
-      <w:r>
-        <w:rPr>
-          <w:rFonts w:hint="eastAsia"/>
-        </w:rPr>
-        <w:t>やサービスに対して使いやすさを求めるだけの時代は終わり</w:t>
-      </w:r>
-      <w:r>
-        <w:rPr>
-          <w:rFonts w:hint="eastAsia"/>
+    </w:p>
+    <w:p>
+      <w:pPr>
+        <w:spacing w:line="360" w:lineRule="auto"/>
+        <w:rPr>
+          <w:rFonts w:asciiTheme="minorEastAsia" w:hAnsiTheme="minorEastAsia"/>
+        </w:rPr>
+      </w:pPr>
+      <w:r>
+        <w:rPr>
+          <w:rFonts w:asciiTheme="minorEastAsia" w:hAnsiTheme="minorEastAsia"/>
+        </w:rPr>
+        <w:t xml:space="preserve">2.4.1　 </w:t>
+      </w:r>
+      <w:r>
+        <w:rPr>
+          <w:rFonts w:asciiTheme="minorEastAsia" w:hAnsiTheme="minorEastAsia" w:hint="eastAsia"/>
+        </w:rPr>
+        <w:t>様々な視点からの</w:t>
+      </w:r>
+      <w:r>
+        <w:rPr>
+          <w:rFonts w:asciiTheme="minorEastAsia" w:hAnsiTheme="minorEastAsia"/>
+        </w:rPr>
+        <w:t>UX</w:t>
+      </w:r>
+    </w:p>
+    <w:p>
+      <w:pPr>
+        <w:pStyle w:val="a2"/>
+        <w:rPr>
+          <w:rFonts w:asciiTheme="minorEastAsia" w:eastAsiaTheme="minorEastAsia" w:hAnsiTheme="minorEastAsia"/>
+        </w:rPr>
+      </w:pPr>
+      <w:r>
+        <w:rPr>
+          <w:rFonts w:asciiTheme="minorEastAsia" w:eastAsiaTheme="minorEastAsia" w:hAnsiTheme="minorEastAsia"/>
+        </w:rPr>
+        <w:t>UX</w:t>
+      </w:r>
+      <w:r>
+        <w:rPr>
+          <w:rFonts w:asciiTheme="minorEastAsia" w:eastAsiaTheme="minorEastAsia" w:hAnsiTheme="minorEastAsia" w:hint="eastAsia"/>
+        </w:rPr>
+        <w:t>という分野はシステムの利用（あるいはシステムとの出会い，予期，回顧）を通じて人々が持つ経験について研究すること，その経験のためにデザインをすること，そしてその経験を評価することを扱っている．システムの利用は，</w:t>
+      </w:r>
+      <w:r>
+        <w:rPr>
+          <w:rFonts w:asciiTheme="minorEastAsia" w:eastAsiaTheme="minorEastAsia" w:hAnsiTheme="minorEastAsia"/>
+        </w:rPr>
+        <w:t>UX</w:t>
+      </w:r>
+      <w:r>
+        <w:rPr>
+          <w:rFonts w:asciiTheme="minorEastAsia" w:eastAsiaTheme="minorEastAsia" w:hAnsiTheme="minorEastAsia" w:hint="eastAsia"/>
+        </w:rPr>
+        <w:t>に影響を与えたり寄与したりする，ある特定の文脈（</w:t>
+      </w:r>
+      <w:r>
+        <w:rPr>
+          <w:rFonts w:asciiTheme="minorEastAsia" w:eastAsiaTheme="minorEastAsia" w:hAnsiTheme="minorEastAsia"/>
+        </w:rPr>
+        <w:t>context</w:t>
+      </w:r>
+      <w:r>
+        <w:rPr>
+          <w:rFonts w:asciiTheme="minorEastAsia" w:eastAsiaTheme="minorEastAsia" w:hAnsiTheme="minorEastAsia" w:hint="eastAsia"/>
+        </w:rPr>
+        <w:t>）において行われるものである．</w:t>
+      </w:r>
+    </w:p>
+    <w:p>
+      <w:pPr>
+        <w:pStyle w:val="a2"/>
+        <w:rPr>
+          <w:rFonts w:asciiTheme="minorEastAsia" w:eastAsiaTheme="minorEastAsia" w:hAnsiTheme="minorEastAsia" w:hint="eastAsia"/>
+        </w:rPr>
+      </w:pPr>
+      <w:r>
+        <w:rPr>
+          <w:rFonts w:asciiTheme="minorEastAsia" w:eastAsiaTheme="minorEastAsia" w:hAnsiTheme="minorEastAsia"/>
+        </w:rPr>
+        <w:t>UX</w:t>
+      </w:r>
+      <w:r>
+        <w:rPr>
+          <w:rFonts w:asciiTheme="minorEastAsia" w:eastAsiaTheme="minorEastAsia" w:hAnsiTheme="minorEastAsia" w:hint="eastAsia"/>
+        </w:rPr>
+        <w:t>は「現象（</w:t>
+      </w:r>
+      <w:r>
+        <w:rPr>
+          <w:rFonts w:asciiTheme="minorEastAsia" w:eastAsiaTheme="minorEastAsia" w:hAnsiTheme="minorEastAsia"/>
+        </w:rPr>
+        <w:t>phenomenon</w:t>
+      </w:r>
+      <w:r>
+        <w:rPr>
+          <w:rFonts w:asciiTheme="minorEastAsia" w:eastAsiaTheme="minorEastAsia" w:hAnsiTheme="minorEastAsia" w:hint="eastAsia"/>
+        </w:rPr>
+        <w:t>）として」「研究分野（</w:t>
+      </w:r>
+      <w:r>
+        <w:rPr>
+          <w:rFonts w:asciiTheme="minorEastAsia" w:eastAsiaTheme="minorEastAsia" w:hAnsiTheme="minorEastAsia"/>
+        </w:rPr>
+        <w:t>a field of study</w:t>
+      </w:r>
+      <w:r>
+        <w:rPr>
+          <w:rFonts w:asciiTheme="minorEastAsia" w:eastAsiaTheme="minorEastAsia" w:hAnsiTheme="minorEastAsia" w:hint="eastAsia"/>
+        </w:rPr>
+        <w:t>）として」「実践（</w:t>
+      </w:r>
+      <w:r>
+        <w:rPr>
+          <w:rFonts w:asciiTheme="minorEastAsia" w:eastAsiaTheme="minorEastAsia" w:hAnsiTheme="minorEastAsia"/>
+        </w:rPr>
+        <w:t>practice</w:t>
+      </w:r>
+      <w:r>
+        <w:rPr>
+          <w:rFonts w:asciiTheme="minorEastAsia" w:eastAsiaTheme="minorEastAsia" w:hAnsiTheme="minorEastAsia" w:hint="eastAsia"/>
+        </w:rPr>
+        <w:t>）として」などの異なった視点から捉えることができる．上記</w:t>
+      </w:r>
+      <w:r>
+        <w:rPr>
+          <w:rFonts w:asciiTheme="minorEastAsia" w:eastAsiaTheme="minorEastAsia" w:hAnsiTheme="minorEastAsia"/>
+        </w:rPr>
+        <w:t>3</w:t>
+      </w:r>
+      <w:r>
+        <w:rPr>
+          <w:rFonts w:asciiTheme="minorEastAsia" w:eastAsiaTheme="minorEastAsia" w:hAnsiTheme="minorEastAsia" w:hint="eastAsia"/>
+        </w:rPr>
+        <w:t>つの視点からの</w:t>
+      </w:r>
+      <w:r>
+        <w:rPr>
+          <w:rFonts w:asciiTheme="minorEastAsia" w:eastAsiaTheme="minorEastAsia" w:hAnsiTheme="minorEastAsia"/>
+        </w:rPr>
+        <w:t>UX</w:t>
+      </w:r>
+      <w:r>
+        <w:rPr>
+          <w:rFonts w:asciiTheme="minorEastAsia" w:eastAsiaTheme="minorEastAsia" w:hAnsiTheme="minorEastAsia" w:hint="eastAsia"/>
+        </w:rPr>
+        <w:t>の詳細は以下の通りである．</w:t>
+      </w:r>
+    </w:p>
+    <w:p>
+      <w:pPr>
+        <w:pStyle w:val="a2"/>
+        <w:rPr>
+          <w:rFonts w:asciiTheme="minorEastAsia" w:eastAsiaTheme="minorEastAsia" w:hAnsiTheme="minorEastAsia"/>
+        </w:rPr>
+      </w:pPr>
+    </w:p>
+    <w:p>
+      <w:pPr>
+        <w:pStyle w:val="a2"/>
+        <w:numPr>
+          <w:ilvl w:val="0"/>
+          <w:numId w:val="16"/>
+        </w:numPr>
+        <w:ind w:firstLineChars="0"/>
+        <w:rPr>
+          <w:rStyle w:val="af1"/>
+          <w:rFonts w:asciiTheme="minorEastAsia" w:eastAsiaTheme="minorEastAsia" w:hAnsiTheme="minorEastAsia" w:hint="eastAsia"/>
+          <w:bCs/>
+        </w:rPr>
+      </w:pPr>
+      <w:r>
+        <w:rPr>
+          <w:rStyle w:val="af1"/>
+          <w:rFonts w:asciiTheme="minorEastAsia" w:eastAsiaTheme="minorEastAsia" w:hAnsiTheme="minorEastAsia" w:hint="eastAsia"/>
+          <w:bCs/>
+        </w:rPr>
+        <w:t>現象としての</w:t>
+      </w:r>
+      <w:r>
+        <w:rPr>
+          <w:rStyle w:val="af1"/>
+          <w:rFonts w:asciiTheme="minorEastAsia" w:eastAsiaTheme="minorEastAsia" w:hAnsiTheme="minorEastAsia"/>
+          <w:bCs/>
+        </w:rPr>
+        <w:t>UX</w:t>
+      </w:r>
+    </w:p>
+    <w:p>
+      <w:pPr>
+        <w:pStyle w:val="a2"/>
+        <w:numPr>
+          <w:ilvl w:val="0"/>
+          <w:numId w:val="9"/>
+        </w:numPr>
+        <w:ind w:firstLineChars="0"/>
+        <w:rPr>
+          <w:rFonts w:asciiTheme="minorEastAsia" w:eastAsiaTheme="minorEastAsia" w:hAnsiTheme="minorEastAsia" w:hint="eastAsia"/>
+        </w:rPr>
+      </w:pPr>
+      <w:r>
+        <w:rPr>
+          <w:rFonts w:asciiTheme="minorEastAsia" w:eastAsiaTheme="minorEastAsia" w:hAnsiTheme="minorEastAsia" w:hint="eastAsia"/>
+        </w:rPr>
+        <w:t>何が</w:t>
+      </w:r>
+      <w:r>
+        <w:rPr>
+          <w:rFonts w:asciiTheme="minorEastAsia" w:eastAsiaTheme="minorEastAsia" w:hAnsiTheme="minorEastAsia"/>
+        </w:rPr>
+        <w:t>UX</w:t>
+      </w:r>
+      <w:r>
+        <w:rPr>
+          <w:rFonts w:asciiTheme="minorEastAsia" w:eastAsiaTheme="minorEastAsia" w:hAnsiTheme="minorEastAsia" w:hint="eastAsia"/>
+        </w:rPr>
+        <w:t>で，何が</w:t>
+      </w:r>
+      <w:r>
+        <w:rPr>
+          <w:rFonts w:asciiTheme="minorEastAsia" w:eastAsiaTheme="minorEastAsia" w:hAnsiTheme="minorEastAsia"/>
+        </w:rPr>
+        <w:t>UX</w:t>
+      </w:r>
+      <w:r>
+        <w:rPr>
+          <w:rFonts w:asciiTheme="minorEastAsia" w:eastAsiaTheme="minorEastAsia" w:hAnsiTheme="minorEastAsia" w:hint="eastAsia"/>
+        </w:rPr>
+        <w:t>ではないのかを表すこと</w:t>
+      </w:r>
+    </w:p>
+    <w:p>
+      <w:pPr>
+        <w:pStyle w:val="a2"/>
+        <w:numPr>
+          <w:ilvl w:val="0"/>
+          <w:numId w:val="9"/>
+        </w:numPr>
+        <w:ind w:firstLineChars="0"/>
+        <w:rPr>
+          <w:rFonts w:asciiTheme="minorEastAsia" w:eastAsiaTheme="minorEastAsia" w:hAnsiTheme="minorEastAsia" w:hint="eastAsia"/>
+        </w:rPr>
+      </w:pPr>
+      <w:r>
+        <w:rPr>
+          <w:rFonts w:asciiTheme="minorEastAsia" w:eastAsiaTheme="minorEastAsia" w:hAnsiTheme="minorEastAsia" w:hint="eastAsia"/>
+        </w:rPr>
+        <w:t>タイプの異なる</w:t>
+      </w:r>
+      <w:r>
+        <w:rPr>
+          <w:rFonts w:asciiTheme="minorEastAsia" w:eastAsiaTheme="minorEastAsia" w:hAnsiTheme="minorEastAsia"/>
+        </w:rPr>
+        <w:t>UX</w:t>
+      </w:r>
+      <w:r>
+        <w:rPr>
+          <w:rFonts w:asciiTheme="minorEastAsia" w:eastAsiaTheme="minorEastAsia" w:hAnsiTheme="minorEastAsia" w:hint="eastAsia"/>
+        </w:rPr>
+        <w:t>を識別すること</w:t>
+      </w:r>
+    </w:p>
+    <w:p>
+      <w:pPr>
+        <w:pStyle w:val="a2"/>
+        <w:numPr>
+          <w:ilvl w:val="0"/>
+          <w:numId w:val="9"/>
+        </w:numPr>
+        <w:ind w:firstLineChars="0"/>
+        <w:rPr>
+          <w:rFonts w:asciiTheme="minorEastAsia" w:eastAsiaTheme="minorEastAsia" w:hAnsiTheme="minorEastAsia" w:hint="eastAsia"/>
+        </w:rPr>
+      </w:pPr>
+      <w:r>
+        <w:rPr>
+          <w:rFonts w:asciiTheme="minorEastAsia" w:eastAsiaTheme="minorEastAsia" w:hAnsiTheme="minorEastAsia"/>
+        </w:rPr>
+        <w:t>UX</w:t>
+      </w:r>
+      <w:r>
+        <w:rPr>
+          <w:rFonts w:asciiTheme="minorEastAsia" w:eastAsiaTheme="minorEastAsia" w:hAnsiTheme="minorEastAsia" w:hint="eastAsia"/>
+        </w:rPr>
+        <w:t>を取り巻く状況を説明すること，</w:t>
+      </w:r>
+      <w:r>
+        <w:rPr>
+          <w:rFonts w:asciiTheme="minorEastAsia" w:eastAsiaTheme="minorEastAsia" w:hAnsiTheme="minorEastAsia"/>
+        </w:rPr>
+        <w:t>UX</w:t>
+      </w:r>
+      <w:r>
+        <w:rPr>
+          <w:rFonts w:asciiTheme="minorEastAsia" w:eastAsiaTheme="minorEastAsia" w:hAnsiTheme="minorEastAsia" w:hint="eastAsia"/>
+        </w:rPr>
+        <w:t>の因果関係を明らかにすること</w:t>
+      </w:r>
+    </w:p>
+    <w:p>
+      <w:pPr>
+        <w:pStyle w:val="a0"/>
+        <w:numPr>
+          <w:ilvl w:val="0"/>
+          <w:numId w:val="0"/>
+        </w:numPr>
+        <w:spacing w:before="200" w:after="200"/>
+        <w:ind w:left="360"/>
+        <w:rPr>
+          <w:rStyle w:val="af1"/>
+          <w:rFonts w:asciiTheme="minorEastAsia" w:eastAsiaTheme="minorEastAsia" w:hAnsiTheme="minorEastAsia" w:hint="eastAsia"/>
+        </w:rPr>
+      </w:pPr>
+    </w:p>
+    <w:p>
+      <w:pPr>
+        <w:pStyle w:val="a0"/>
+        <w:numPr>
+          <w:ilvl w:val="0"/>
+          <w:numId w:val="0"/>
+        </w:numPr>
+        <w:spacing w:before="200" w:after="200"/>
+        <w:rPr>
+          <w:rStyle w:val="af1"/>
+          <w:rFonts w:asciiTheme="minorEastAsia" w:eastAsiaTheme="minorEastAsia" w:hAnsiTheme="minorEastAsia"/>
+        </w:rPr>
+      </w:pPr>
+      <w:r>
+        <w:rPr>
+          <w:rStyle w:val="af1"/>
+          <w:rFonts w:asciiTheme="minorEastAsia" w:eastAsiaTheme="minorEastAsia" w:hAnsiTheme="minorEastAsia"/>
+          <w:bCs/>
+        </w:rPr>
+        <w:t xml:space="preserve">(2) </w:t>
+      </w:r>
+      <w:r>
+        <w:rPr>
+          <w:rStyle w:val="af1"/>
+          <w:rFonts w:asciiTheme="minorEastAsia" w:eastAsiaTheme="minorEastAsia" w:hAnsiTheme="minorEastAsia" w:hint="eastAsia"/>
+          <w:bCs/>
+        </w:rPr>
+        <w:t>研究分野としての</w:t>
+      </w:r>
+      <w:r>
+        <w:rPr>
+          <w:rStyle w:val="af1"/>
+          <w:rFonts w:asciiTheme="minorEastAsia" w:eastAsiaTheme="minorEastAsia" w:hAnsiTheme="minorEastAsia"/>
+          <w:bCs/>
+        </w:rPr>
+        <w:t>UX</w:t>
+      </w:r>
+    </w:p>
+    <w:p>
+      <w:pPr>
+        <w:pStyle w:val="a0"/>
+        <w:numPr>
+          <w:ilvl w:val="0"/>
+          <w:numId w:val="0"/>
+        </w:numPr>
+        <w:spacing w:before="200" w:after="200"/>
+        <w:ind w:left="329" w:hanging="329"/>
+        <w:rPr>
+          <w:rFonts w:asciiTheme="minorEastAsia" w:eastAsiaTheme="minorEastAsia" w:hAnsiTheme="minorEastAsia"/>
+        </w:rPr>
+      </w:pPr>
+      <w:r>
+        <w:rPr>
+          <w:rFonts w:asciiTheme="minorEastAsia" w:eastAsiaTheme="minorEastAsia" w:hAnsiTheme="minorEastAsia" w:hint="eastAsia"/>
+        </w:rPr>
+        <w:t>・</w:t>
+      </w:r>
+      <w:r>
+        <w:rPr>
+          <w:rFonts w:asciiTheme="minorEastAsia" w:eastAsiaTheme="minorEastAsia" w:hAnsiTheme="minorEastAsia" w:hint="eastAsia"/>
+        </w:rPr>
+        <w:t>現象を研究すること．例えばどのように経験が形づくられるのか，もしくは人はどんな経験を期待し，経験し，これまでに何を経験しているのか</w:t>
+      </w:r>
+    </w:p>
+    <w:p>
+      <w:pPr>
+        <w:pStyle w:val="a0"/>
+        <w:numPr>
+          <w:ilvl w:val="0"/>
+          <w:numId w:val="0"/>
+        </w:numPr>
+        <w:spacing w:before="200" w:after="200"/>
+        <w:ind w:left="329" w:hanging="329"/>
+        <w:rPr>
+          <w:rFonts w:asciiTheme="minorEastAsia" w:eastAsiaTheme="minorEastAsia" w:hAnsiTheme="minorEastAsia"/>
+        </w:rPr>
+      </w:pPr>
+      <w:r>
+        <w:rPr>
+          <w:rFonts w:asciiTheme="minorEastAsia" w:eastAsiaTheme="minorEastAsia" w:hAnsiTheme="minorEastAsia" w:hint="eastAsia"/>
+        </w:rPr>
+        <w:t>・</w:t>
+      </w:r>
+      <w:r>
+        <w:rPr>
+          <w:rFonts w:asciiTheme="minorEastAsia" w:eastAsiaTheme="minorEastAsia" w:hAnsiTheme="minorEastAsia" w:hint="eastAsia"/>
+        </w:rPr>
+        <w:t>特定の</w:t>
+      </w:r>
+      <w:r>
+        <w:rPr>
+          <w:rFonts w:asciiTheme="minorEastAsia" w:eastAsiaTheme="minorEastAsia" w:hAnsiTheme="minorEastAsia"/>
+        </w:rPr>
+        <w:t>UX</w:t>
+      </w:r>
+      <w:r>
+        <w:rPr>
+          <w:rFonts w:asciiTheme="minorEastAsia" w:eastAsiaTheme="minorEastAsia" w:hAnsiTheme="minorEastAsia" w:hint="eastAsia"/>
+        </w:rPr>
+        <w:t>を可能にするシステムをデザインするための手段を見出すこと</w:t>
+      </w:r>
+    </w:p>
+    <w:p>
+      <w:pPr>
+        <w:pStyle w:val="a0"/>
+        <w:numPr>
+          <w:ilvl w:val="0"/>
+          <w:numId w:val="9"/>
+        </w:numPr>
+        <w:spacing w:before="200" w:after="200"/>
+        <w:rPr>
+          <w:rFonts w:asciiTheme="minorEastAsia" w:eastAsiaTheme="minorEastAsia" w:hAnsiTheme="minorEastAsia" w:hint="eastAsia"/>
+        </w:rPr>
+      </w:pPr>
+      <w:r>
+        <w:rPr>
+          <w:rFonts w:asciiTheme="minorEastAsia" w:eastAsiaTheme="minorEastAsia" w:hAnsiTheme="minorEastAsia"/>
+        </w:rPr>
+        <w:t>UX</w:t>
+      </w:r>
+      <w:r>
+        <w:rPr>
+          <w:rFonts w:asciiTheme="minorEastAsia" w:eastAsiaTheme="minorEastAsia" w:hAnsiTheme="minorEastAsia" w:hint="eastAsia"/>
+        </w:rPr>
+        <w:t>デザインとその評価の為の手法を調査，開発すること</w:t>
+      </w:r>
+    </w:p>
+    <w:p>
+      <w:pPr>
+        <w:pStyle w:val="a0"/>
+        <w:numPr>
+          <w:ilvl w:val="0"/>
+          <w:numId w:val="0"/>
+        </w:numPr>
+        <w:spacing w:before="200" w:after="200"/>
+        <w:rPr>
+          <w:rStyle w:val="af1"/>
+          <w:rFonts w:asciiTheme="minorEastAsia" w:eastAsiaTheme="minorEastAsia" w:hAnsiTheme="minorEastAsia" w:hint="eastAsia"/>
+        </w:rPr>
+      </w:pPr>
+    </w:p>
+    <w:p>
+      <w:pPr>
+        <w:pStyle w:val="a0"/>
+        <w:numPr>
+          <w:ilvl w:val="0"/>
+          <w:numId w:val="0"/>
+        </w:numPr>
+        <w:spacing w:before="200" w:after="200"/>
+        <w:rPr>
+          <w:rStyle w:val="af1"/>
+          <w:rFonts w:asciiTheme="minorEastAsia" w:eastAsiaTheme="minorEastAsia" w:hAnsiTheme="minorEastAsia"/>
+        </w:rPr>
+      </w:pPr>
+      <w:r>
+        <w:rPr>
+          <w:rStyle w:val="af1"/>
+          <w:rFonts w:asciiTheme="minorEastAsia" w:eastAsiaTheme="minorEastAsia" w:hAnsiTheme="minorEastAsia"/>
+          <w:bCs/>
+        </w:rPr>
+        <w:t xml:space="preserve">(3) </w:t>
+      </w:r>
+      <w:r>
+        <w:rPr>
+          <w:rStyle w:val="af1"/>
+          <w:rFonts w:asciiTheme="minorEastAsia" w:eastAsiaTheme="minorEastAsia" w:hAnsiTheme="minorEastAsia" w:hint="eastAsia"/>
+          <w:bCs/>
+        </w:rPr>
+        <w:t>実践としての</w:t>
+      </w:r>
+      <w:r>
+        <w:rPr>
+          <w:rStyle w:val="af1"/>
+          <w:rFonts w:asciiTheme="minorEastAsia" w:eastAsiaTheme="minorEastAsia" w:hAnsiTheme="minorEastAsia"/>
+          <w:bCs/>
+        </w:rPr>
+        <w:t>UX</w:t>
+      </w:r>
+    </w:p>
+    <w:p>
+      <w:pPr>
+        <w:pStyle w:val="a0"/>
+        <w:numPr>
+          <w:ilvl w:val="0"/>
+          <w:numId w:val="0"/>
+        </w:numPr>
+        <w:spacing w:before="200" w:after="200"/>
+        <w:ind w:left="329" w:hanging="329"/>
+        <w:rPr>
+          <w:rFonts w:asciiTheme="minorEastAsia" w:eastAsiaTheme="minorEastAsia" w:hAnsiTheme="minorEastAsia"/>
+        </w:rPr>
+      </w:pPr>
+      <w:r>
+        <w:rPr>
+          <w:rFonts w:asciiTheme="minorEastAsia" w:eastAsiaTheme="minorEastAsia" w:hAnsiTheme="minorEastAsia" w:hint="eastAsia"/>
+        </w:rPr>
+        <w:t>・</w:t>
+      </w:r>
+      <w:r>
+        <w:rPr>
+          <w:rFonts w:asciiTheme="minorEastAsia" w:eastAsiaTheme="minorEastAsia" w:hAnsiTheme="minorEastAsia"/>
+        </w:rPr>
+        <w:t>UX</w:t>
+      </w:r>
+      <w:r>
+        <w:rPr>
+          <w:rFonts w:asciiTheme="minorEastAsia" w:eastAsiaTheme="minorEastAsia" w:hAnsiTheme="minorEastAsia" w:hint="eastAsia"/>
+        </w:rPr>
+        <w:t>を思い描くこと．例えばデザイン実践の一部として</w:t>
+      </w:r>
+    </w:p>
+    <w:p>
+      <w:pPr>
+        <w:pStyle w:val="a0"/>
+        <w:numPr>
+          <w:ilvl w:val="0"/>
+          <w:numId w:val="0"/>
+        </w:numPr>
+        <w:spacing w:before="200" w:after="200"/>
+        <w:ind w:left="329" w:hanging="329"/>
+        <w:rPr>
+          <w:rFonts w:asciiTheme="minorEastAsia" w:eastAsiaTheme="minorEastAsia" w:hAnsiTheme="minorEastAsia"/>
+        </w:rPr>
+      </w:pPr>
+      <w:r>
+        <w:rPr>
+          <w:rFonts w:asciiTheme="minorEastAsia" w:eastAsiaTheme="minorEastAsia" w:hAnsiTheme="minorEastAsia" w:hint="eastAsia"/>
+        </w:rPr>
+        <w:t>・</w:t>
+      </w:r>
+      <w:r>
+        <w:rPr>
+          <w:rFonts w:asciiTheme="minorEastAsia" w:eastAsiaTheme="minorEastAsia" w:hAnsiTheme="minorEastAsia"/>
+        </w:rPr>
+        <w:t>UX</w:t>
+      </w:r>
+      <w:r>
+        <w:rPr>
+          <w:rFonts w:asciiTheme="minorEastAsia" w:eastAsiaTheme="minorEastAsia" w:hAnsiTheme="minorEastAsia" w:hint="eastAsia"/>
+        </w:rPr>
+        <w:t>を表現すること．例えば望ましい</w:t>
+      </w:r>
+      <w:r>
+        <w:rPr>
+          <w:rFonts w:asciiTheme="minorEastAsia" w:eastAsiaTheme="minorEastAsia" w:hAnsiTheme="minorEastAsia"/>
+        </w:rPr>
+        <w:t>UX</w:t>
+      </w:r>
+      <w:r>
+        <w:rPr>
+          <w:rFonts w:asciiTheme="minorEastAsia" w:eastAsiaTheme="minorEastAsia" w:hAnsiTheme="minorEastAsia" w:hint="eastAsia"/>
+        </w:rPr>
+        <w:t>を実証したり他の人に伝えたりする為のプロトタイプを作成すること</w:t>
+      </w:r>
+    </w:p>
+    <w:p>
+      <w:pPr>
+        <w:pStyle w:val="a0"/>
+        <w:numPr>
+          <w:ilvl w:val="0"/>
+          <w:numId w:val="0"/>
+        </w:numPr>
+        <w:spacing w:before="200" w:after="200"/>
+        <w:ind w:left="329" w:hanging="329"/>
+        <w:rPr>
+          <w:rFonts w:asciiTheme="minorEastAsia" w:eastAsiaTheme="minorEastAsia" w:hAnsiTheme="minorEastAsia"/>
+        </w:rPr>
+      </w:pPr>
+      <w:r>
+        <w:rPr>
+          <w:rFonts w:asciiTheme="minorEastAsia" w:eastAsiaTheme="minorEastAsia" w:hAnsiTheme="minorEastAsia" w:hint="eastAsia"/>
+        </w:rPr>
+        <w:t>・</w:t>
+      </w:r>
+      <w:r>
+        <w:rPr>
+          <w:rFonts w:asciiTheme="minorEastAsia" w:eastAsiaTheme="minorEastAsia" w:hAnsiTheme="minorEastAsia"/>
+        </w:rPr>
+        <w:t>UX</w:t>
+      </w:r>
+      <w:r>
+        <w:rPr>
+          <w:rFonts w:asciiTheme="minorEastAsia" w:eastAsiaTheme="minorEastAsia" w:hAnsiTheme="minorEastAsia" w:hint="eastAsia"/>
+        </w:rPr>
+        <w:t>を実際に評価すること</w:t>
+      </w:r>
+    </w:p>
+    <w:p>
+      <w:pPr>
+        <w:pStyle w:val="a0"/>
+        <w:numPr>
+          <w:ilvl w:val="0"/>
+          <w:numId w:val="0"/>
+        </w:numPr>
+        <w:spacing w:before="200" w:after="200"/>
+        <w:ind w:left="329" w:hanging="329"/>
+        <w:rPr>
+          <w:rFonts w:asciiTheme="minorEastAsia" w:eastAsiaTheme="minorEastAsia" w:hAnsiTheme="minorEastAsia"/>
+        </w:rPr>
+      </w:pPr>
+      <w:r>
+        <w:rPr>
+          <w:rFonts w:asciiTheme="minorEastAsia" w:eastAsiaTheme="minorEastAsia" w:hAnsiTheme="minorEastAsia" w:hint="eastAsia"/>
+        </w:rPr>
+        <w:t>・</w:t>
+      </w:r>
+      <w:r>
+        <w:rPr>
+          <w:rFonts w:asciiTheme="minorEastAsia" w:eastAsiaTheme="minorEastAsia" w:hAnsiTheme="minorEastAsia" w:hint="eastAsia"/>
+        </w:rPr>
+        <w:t>特定の</w:t>
+      </w:r>
+      <w:r>
+        <w:rPr>
+          <w:rFonts w:asciiTheme="minorEastAsia" w:eastAsiaTheme="minorEastAsia" w:hAnsiTheme="minorEastAsia"/>
+        </w:rPr>
+        <w:t>UX</w:t>
+      </w:r>
+      <w:r>
+        <w:rPr>
+          <w:rFonts w:asciiTheme="minorEastAsia" w:eastAsiaTheme="minorEastAsia" w:hAnsiTheme="minorEastAsia" w:hint="eastAsia"/>
+        </w:rPr>
+        <w:t>を可能にするようなデザインを実現すること</w:t>
+      </w:r>
+    </w:p>
+    <w:p>
+      <w:pPr>
+        <w:pStyle w:val="a2"/>
+        <w:rPr>
+          <w:rFonts w:asciiTheme="minorEastAsia" w:eastAsiaTheme="minorEastAsia" w:hAnsiTheme="minorEastAsia"/>
+        </w:rPr>
+      </w:pPr>
+      <w:r>
+        <w:rPr>
+          <w:rFonts w:asciiTheme="minorEastAsia" w:eastAsiaTheme="minorEastAsia" w:hAnsiTheme="minorEastAsia"/>
+        </w:rPr>
+        <w:t>1.4</w:t>
+      </w:r>
+      <w:r>
+        <w:rPr>
+          <w:rFonts w:asciiTheme="minorEastAsia" w:eastAsiaTheme="minorEastAsia" w:hAnsiTheme="minorEastAsia" w:hint="eastAsia"/>
+        </w:rPr>
+        <w:t>節</w:t>
+      </w:r>
+      <w:r>
+        <w:rPr>
+          <w:rFonts w:asciiTheme="minorEastAsia" w:eastAsiaTheme="minorEastAsia" w:hAnsiTheme="minorEastAsia" w:hint="eastAsia"/>
+        </w:rPr>
+        <w:t>でも述べているが</w:t>
+      </w:r>
+      <w:r>
+        <w:rPr>
+          <w:rFonts w:asciiTheme="minorEastAsia" w:eastAsiaTheme="minorEastAsia" w:hAnsiTheme="minorEastAsia" w:hint="eastAsia"/>
         </w:rPr>
         <w:t>，</w:t>
       </w:r>
       <w:r>
         <w:rPr>
-          <w:rFonts w:hint="eastAsia"/>
-        </w:rPr>
-        <w:t>そのものの価値や質に目を向けるようになった．そこで</w:t>
-      </w:r>
-      <w:r>
-        <w:t xml:space="preserve">UX </w:t>
-      </w:r>
-      <w:r>
-        <w:rPr>
-          <w:rFonts w:hint="eastAsia"/>
-        </w:rPr>
-        <w:t>を理解する上で重要な要素を以下で紹介する．</w:t>
-      </w:r>
-    </w:p>
-    <w:p>
-      <w:pPr>
-        <w:rPr>
-          <w:rFonts w:hint="eastAsia"/>
-        </w:rPr>
-      </w:pPr>
-    </w:p>
-    <w:p/>
-    <w:p/>
-    <w:p/>
-    <w:p/>
-    <w:p/>
-    <w:p/>
+          <w:rFonts w:asciiTheme="minorEastAsia" w:eastAsiaTheme="minorEastAsia" w:hAnsiTheme="minorEastAsia" w:hint="eastAsia"/>
+        </w:rPr>
+        <w:t>本論では研究分野としての視点として</w:t>
+      </w:r>
+      <w:r>
+        <w:rPr>
+          <w:rFonts w:asciiTheme="minorEastAsia" w:eastAsiaTheme="minorEastAsia" w:hAnsiTheme="minorEastAsia"/>
+        </w:rPr>
+        <w:t>UX</w:t>
+      </w:r>
+      <w:r>
+        <w:rPr>
+          <w:rFonts w:asciiTheme="minorEastAsia" w:eastAsiaTheme="minorEastAsia" w:hAnsiTheme="minorEastAsia" w:hint="eastAsia"/>
+        </w:rPr>
+        <w:t>と</w:t>
+      </w:r>
+      <w:r>
+        <w:rPr>
+          <w:rFonts w:asciiTheme="minorEastAsia" w:eastAsiaTheme="minorEastAsia" w:hAnsiTheme="minorEastAsia" w:hint="eastAsia"/>
+        </w:rPr>
+        <w:t>評価</w:t>
+      </w:r>
+      <w:r>
+        <w:rPr>
+          <w:rFonts w:asciiTheme="minorEastAsia" w:eastAsiaTheme="minorEastAsia" w:hAnsiTheme="minorEastAsia" w:hint="eastAsia"/>
+        </w:rPr>
+        <w:t>手法</w:t>
+      </w:r>
+      <w:r>
+        <w:rPr>
+          <w:rFonts w:asciiTheme="minorEastAsia" w:eastAsiaTheme="minorEastAsia" w:hAnsiTheme="minorEastAsia" w:hint="eastAsia"/>
+        </w:rPr>
+        <w:t>に着目し</w:t>
+      </w:r>
+      <w:r>
+        <w:rPr>
+          <w:rFonts w:asciiTheme="minorEastAsia" w:eastAsiaTheme="minorEastAsia" w:hAnsiTheme="minorEastAsia" w:hint="eastAsia"/>
+        </w:rPr>
+        <w:t>ている</w:t>
+      </w:r>
+      <w:r>
+        <w:rPr>
+          <w:rFonts w:asciiTheme="minorEastAsia" w:eastAsiaTheme="minorEastAsia" w:hAnsiTheme="minorEastAsia" w:hint="eastAsia"/>
+        </w:rPr>
+        <w:t>．</w:t>
+      </w:r>
+      <w:r>
+        <w:rPr>
+          <w:rFonts w:asciiTheme="minorEastAsia" w:eastAsiaTheme="minorEastAsia" w:hAnsiTheme="minorEastAsia"/>
+        </w:rPr>
+        <w:t xml:space="preserve"> 2</w:t>
+      </w:r>
+      <w:r>
+        <w:rPr>
+          <w:rFonts w:asciiTheme="minorEastAsia" w:eastAsiaTheme="minorEastAsia" w:hAnsiTheme="minorEastAsia" w:hint="eastAsia"/>
+        </w:rPr>
+        <w:t>章では</w:t>
+      </w:r>
+      <w:r>
+        <w:rPr>
+          <w:rFonts w:asciiTheme="minorEastAsia" w:eastAsiaTheme="minorEastAsia" w:hAnsiTheme="minorEastAsia"/>
+        </w:rPr>
+        <w:t>UX</w:t>
+      </w:r>
+      <w:r>
+        <w:rPr>
+          <w:rFonts w:asciiTheme="minorEastAsia" w:eastAsiaTheme="minorEastAsia" w:hAnsiTheme="minorEastAsia" w:hint="eastAsia"/>
+        </w:rPr>
+        <w:t>を理解する上で重要な要素や</w:t>
+      </w:r>
+      <w:r>
+        <w:rPr>
+          <w:rFonts w:asciiTheme="minorEastAsia" w:eastAsiaTheme="minorEastAsia" w:hAnsiTheme="minorEastAsia" w:hint="eastAsia"/>
+        </w:rPr>
+        <w:t>手法について</w:t>
+      </w:r>
+      <w:r>
+        <w:rPr>
+          <w:rFonts w:asciiTheme="minorEastAsia" w:eastAsiaTheme="minorEastAsia" w:hAnsiTheme="minorEastAsia" w:hint="eastAsia"/>
+        </w:rPr>
+        <w:t>以下に</w:t>
+      </w:r>
+      <w:r>
+        <w:rPr>
+          <w:rFonts w:asciiTheme="minorEastAsia" w:eastAsiaTheme="minorEastAsia" w:hAnsiTheme="minorEastAsia" w:hint="eastAsia"/>
+        </w:rPr>
+        <w:t>述べていく</w:t>
+      </w:r>
+    </w:p>
+    <w:p>
+      <w:pPr>
+        <w:rPr>
+          <w:rFonts w:hint="eastAsia"/>
+        </w:rPr>
+      </w:pPr>
+    </w:p>
+    <w:p>
+      <w:pPr>
+        <w:rPr>
+          <w:rFonts w:hint="eastAsia"/>
+        </w:rPr>
+      </w:pPr>
+    </w:p>
+    <w:p>
+      <w:pPr>
+        <w:rPr>
+          <w:rFonts w:hint="eastAsia"/>
+        </w:rPr>
+      </w:pPr>
+    </w:p>
+    <w:p>
+      <w:pPr>
+        <w:rPr>
+          <w:rFonts w:hint="eastAsia"/>
+        </w:rPr>
+      </w:pPr>
+    </w:p>
+    <w:p>
+      <w:pPr>
+        <w:rPr>
+          <w:rFonts w:hint="eastAsia"/>
+        </w:rPr>
+      </w:pPr>
+    </w:p>
+    <w:p>
+      <w:pPr>
+        <w:rPr>
+          <w:rFonts w:hint="eastAsia"/>
+        </w:rPr>
+      </w:pPr>
+    </w:p>
+    <w:p>
+      <w:pPr>
+        <w:rPr>
+          <w:rFonts w:hint="eastAsia"/>
+        </w:rPr>
+      </w:pPr>
+    </w:p>
+    <w:p>
+      <w:pPr>
+        <w:rPr>
+          <w:rFonts w:hint="eastAsia"/>
+        </w:rPr>
+      </w:pPr>
+    </w:p>
+    <w:p>
+      <w:pPr>
+        <w:rPr>
+          <w:rFonts w:hint="eastAsia"/>
+        </w:rPr>
+      </w:pPr>
+    </w:p>
     <w:p>
       <w:pPr>
         <w:spacing w:line="360" w:lineRule="auto"/>
@@ -5251,7 +6029,7 @@
         <w:t>2.4</w:t>
       </w:r>
       <w:r>
-        <w:t>.1</w:t>
+        <w:t>.2</w:t>
       </w:r>
       <w:r>
         <w:t xml:space="preserve">　</w:t>
@@ -5473,7 +6251,7 @@
     </w:p>
     <w:p>
       <w:pPr>
-        <w:pStyle w:val="aa"/>
+        <w:pStyle w:val="ab"/>
         <w:numPr>
           <w:ilvl w:val="0"/>
           <w:numId w:val="0"/>
@@ -5498,7 +6276,7 @@
     </w:p>
     <w:p>
       <w:pPr>
-        <w:pStyle w:val="aa"/>
+        <w:pStyle w:val="ab"/>
         <w:numPr>
           <w:ilvl w:val="0"/>
           <w:numId w:val="0"/>
@@ -5564,7 +6342,7 @@
     </w:p>
     <w:p>
       <w:pPr>
-        <w:pStyle w:val="aa"/>
+        <w:pStyle w:val="ab"/>
         <w:numPr>
           <w:ilvl w:val="0"/>
           <w:numId w:val="9"/>
@@ -5588,7 +6366,7 @@
     </w:p>
     <w:p>
       <w:pPr>
-        <w:pStyle w:val="aa"/>
+        <w:pStyle w:val="ab"/>
         <w:numPr>
           <w:ilvl w:val="0"/>
           <w:numId w:val="0"/>
@@ -5654,7 +6432,7 @@
     </w:p>
     <w:p>
       <w:pPr>
-        <w:pStyle w:val="aa"/>
+        <w:pStyle w:val="ab"/>
         <w:numPr>
           <w:ilvl w:val="0"/>
           <w:numId w:val="9"/>
@@ -5702,7 +6480,7 @@
     </w:p>
     <w:p>
       <w:pPr>
-        <w:pStyle w:val="aa"/>
+        <w:pStyle w:val="ab"/>
         <w:numPr>
           <w:ilvl w:val="0"/>
           <w:numId w:val="0"/>
@@ -5733,7 +6511,7 @@
     </w:p>
     <w:p>
       <w:pPr>
-        <w:pStyle w:val="aa"/>
+        <w:pStyle w:val="ab"/>
         <w:numPr>
           <w:ilvl w:val="0"/>
           <w:numId w:val="0"/>
@@ -5810,7 +6588,7 @@
                     </pic:cNvPicPr>
                   </pic:nvPicPr>
                   <pic:blipFill rotWithShape="1">
-                    <a:blip r:embed="rId12">
+                    <a:blip r:embed="rId14">
                       <a:extLst>
                         <a:ext uri="{28A0092B-C50C-407E-A947-70E740481C1C}">
                           <a14:useLocalDpi xmlns:a14="http://schemas.microsoft.com/office/drawing/2010/main" val="0"/>
@@ -5847,7 +6625,7 @@
     </w:p>
     <w:p>
       <w:pPr>
-        <w:pStyle w:val="a9"/>
+        <w:pStyle w:val="aa"/>
       </w:pPr>
       <w:r>
         <w:rPr>
@@ -5880,7 +6658,7 @@
         <w:t>2.4</w:t>
       </w:r>
       <w:r>
-        <w:t>.2</w:t>
+        <w:t>.3</w:t>
       </w:r>
       <w:r>
         <w:t xml:space="preserve">　</w:t>
@@ -5906,247 +6684,247 @@
     </w:p>
     <w:p>
       <w:pPr>
+        <w:pStyle w:val="a2"/>
+        <w:ind w:firstLineChars="59" w:firstLine="142"/>
+        <w:rPr>
+          <w:rFonts w:asciiTheme="minorHAnsi" w:eastAsiaTheme="minorEastAsia" w:hint="eastAsia"/>
+        </w:rPr>
+      </w:pPr>
+      <w:r>
+        <w:rPr>
+          <w:rFonts w:asciiTheme="minorHAnsi" w:eastAsiaTheme="minorEastAsia"/>
+        </w:rPr>
+        <w:t>UX</w:t>
+      </w:r>
+      <w:r>
+        <w:rPr>
+          <w:rFonts w:asciiTheme="minorHAnsi" w:eastAsiaTheme="minorEastAsia"/>
+        </w:rPr>
+        <w:t>の概念</w:t>
+      </w:r>
+      <w:r>
+        <w:rPr>
+          <w:rFonts w:asciiTheme="minorHAnsi" w:eastAsiaTheme="minorEastAsia" w:hint="eastAsia"/>
+        </w:rPr>
+        <w:t>を</w:t>
+      </w:r>
+      <w:r>
+        <w:rPr>
+          <w:rFonts w:asciiTheme="minorHAnsi" w:eastAsiaTheme="minorEastAsia"/>
+        </w:rPr>
+        <w:t>実際の</w:t>
+      </w:r>
+      <w:r>
+        <w:rPr>
+          <w:rFonts w:asciiTheme="minorHAnsi" w:eastAsiaTheme="minorEastAsia" w:hint="eastAsia"/>
+        </w:rPr>
+        <w:t>開発</w:t>
+      </w:r>
+      <w:r>
+        <w:rPr>
+          <w:rFonts w:asciiTheme="minorHAnsi" w:eastAsiaTheme="minorEastAsia"/>
+        </w:rPr>
+        <w:t>・</w:t>
+      </w:r>
+      <w:r>
+        <w:rPr>
+          <w:rFonts w:asciiTheme="minorHAnsi" w:eastAsiaTheme="minorEastAsia" w:hint="eastAsia"/>
+        </w:rPr>
+        <w:t>設計</w:t>
+      </w:r>
+      <w:r>
+        <w:rPr>
+          <w:rFonts w:asciiTheme="minorHAnsi" w:eastAsiaTheme="minorEastAsia"/>
+        </w:rPr>
+        <w:t>に</w:t>
+      </w:r>
+      <w:r>
+        <w:rPr>
+          <w:rFonts w:asciiTheme="minorHAnsi" w:eastAsiaTheme="minorEastAsia" w:hint="eastAsia"/>
+        </w:rPr>
+        <w:t>活用する場合</w:t>
+      </w:r>
+      <w:r>
+        <w:rPr>
+          <w:rFonts w:asciiTheme="minorHAnsi" w:eastAsiaTheme="minorEastAsia"/>
+        </w:rPr>
+        <w:t>，</w:t>
+      </w:r>
+      <w:r>
+        <w:rPr>
+          <w:rFonts w:asciiTheme="minorHAnsi" w:eastAsiaTheme="minorEastAsia"/>
+        </w:rPr>
+        <w:t>UX</w:t>
+      </w:r>
+      <w:r>
+        <w:rPr>
+          <w:rFonts w:asciiTheme="minorHAnsi" w:eastAsiaTheme="minorEastAsia"/>
+        </w:rPr>
+        <w:t>の要素を理解する必要がある．</w:t>
+      </w:r>
+      <w:r>
+        <w:rPr>
+          <w:rFonts w:asciiTheme="minorHAnsi" w:eastAsiaTheme="minorEastAsia"/>
+        </w:rPr>
+        <w:t>UX</w:t>
+      </w:r>
+      <w:r>
+        <w:rPr>
+          <w:rFonts w:asciiTheme="minorHAnsi" w:eastAsiaTheme="minorEastAsia" w:hint="eastAsia"/>
+        </w:rPr>
+        <w:t>の要素を深く理解する場合によく挙げられるのが</w:t>
+      </w:r>
+      <w:r>
+        <w:rPr>
+          <w:rFonts w:asciiTheme="minorHAnsi" w:eastAsiaTheme="minorEastAsia"/>
+        </w:rPr>
+        <w:t>，</w:t>
+      </w:r>
+      <w:r>
+        <w:rPr>
+          <w:rFonts w:asciiTheme="minorHAnsi" w:eastAsiaTheme="minorEastAsia"/>
+        </w:rPr>
+        <w:t>図</w:t>
+      </w:r>
+      <w:r>
+        <w:rPr>
+          <w:rFonts w:asciiTheme="minorHAnsi" w:eastAsiaTheme="minorEastAsia" w:hint="eastAsia"/>
+        </w:rPr>
+        <w:t>2.</w:t>
+      </w:r>
+      <w:r>
+        <w:rPr>
+          <w:rFonts w:asciiTheme="minorHAnsi" w:eastAsiaTheme="minorEastAsia"/>
+        </w:rPr>
+        <w:t>4</w:t>
+      </w:r>
+      <w:r>
+        <w:rPr>
+          <w:rFonts w:asciiTheme="minorHAnsi" w:eastAsiaTheme="minorEastAsia" w:hint="eastAsia"/>
+        </w:rPr>
+        <w:t>の</w:t>
+      </w:r>
+      <w:r>
+        <w:rPr>
+          <w:rFonts w:asciiTheme="minorHAnsi" w:eastAsiaTheme="minorEastAsia"/>
+        </w:rPr>
+        <w:t xml:space="preserve">Peter </w:t>
+      </w:r>
+      <w:proofErr w:type="spellStart"/>
+      <w:r>
+        <w:rPr>
+          <w:rFonts w:asciiTheme="minorHAnsi" w:eastAsiaTheme="minorEastAsia"/>
+        </w:rPr>
+        <w:t>Morville</w:t>
+      </w:r>
+      <w:proofErr w:type="spellEnd"/>
+      <w:r>
+        <w:rPr>
+          <w:rFonts w:asciiTheme="minorHAnsi" w:eastAsiaTheme="minorEastAsia"/>
+        </w:rPr>
+        <w:t>の</w:t>
+      </w:r>
+      <w:r>
+        <w:rPr>
+          <w:rFonts w:asciiTheme="minorHAnsi" w:eastAsiaTheme="minorEastAsia"/>
+        </w:rPr>
+        <w:t>UX</w:t>
+      </w:r>
+      <w:r>
+        <w:rPr>
+          <w:rFonts w:asciiTheme="minorHAnsi" w:eastAsiaTheme="minorEastAsia"/>
+        </w:rPr>
+        <w:t>ハニカム構造</w:t>
+      </w:r>
+      <w:r>
+        <w:rPr>
+          <w:vertAlign w:val="superscript"/>
+        </w:rPr>
+        <w:t>[17</w:t>
+      </w:r>
+      <w:r>
+        <w:rPr>
+          <w:vertAlign w:val="superscript"/>
+        </w:rPr>
+        <w:t>]</w:t>
+      </w:r>
+      <w:r>
+        <w:rPr>
+          <w:rFonts w:asciiTheme="minorHAnsi" w:eastAsiaTheme="minorEastAsia" w:hint="eastAsia"/>
+        </w:rPr>
+        <w:t>である</w:t>
+      </w:r>
+      <w:r>
+        <w:rPr>
+          <w:rFonts w:asciiTheme="minorHAnsi" w:eastAsiaTheme="minorEastAsia"/>
+        </w:rPr>
+        <w:t>．</w:t>
+      </w:r>
+      <w:r>
+        <w:rPr>
+          <w:rFonts w:asciiTheme="minorHAnsi" w:eastAsiaTheme="minorEastAsia"/>
+        </w:rPr>
+        <w:t>UX</w:t>
+      </w:r>
+      <w:r>
+        <w:rPr>
+          <w:rFonts w:asciiTheme="minorHAnsi" w:eastAsiaTheme="minorEastAsia"/>
+        </w:rPr>
+        <w:t>を構成する</w:t>
+      </w:r>
+      <w:r>
+        <w:rPr>
+          <w:rFonts w:asciiTheme="minorHAnsi" w:eastAsiaTheme="minorEastAsia"/>
+        </w:rPr>
+        <w:t>7</w:t>
+      </w:r>
+      <w:r>
+        <w:rPr>
+          <w:rFonts w:asciiTheme="minorHAnsi" w:eastAsiaTheme="minorEastAsia"/>
+        </w:rPr>
+        <w:t>つの要素を以下のように挙げている．</w:t>
+      </w:r>
+      <w:r>
+        <w:rPr>
+          <w:rFonts w:asciiTheme="minorHAnsi" w:eastAsiaTheme="minorEastAsia" w:hint="eastAsia"/>
+        </w:rPr>
+        <w:t>なお</w:t>
+      </w:r>
+      <w:r>
+        <w:rPr>
+          <w:rFonts w:asciiTheme="minorHAnsi" w:eastAsiaTheme="minorEastAsia"/>
+        </w:rPr>
+        <w:t>，</w:t>
+      </w:r>
+      <w:r>
+        <w:rPr>
+          <w:rFonts w:asciiTheme="minorHAnsi" w:eastAsiaTheme="minorEastAsia" w:hint="eastAsia"/>
+        </w:rPr>
+        <w:t>以下の例は</w:t>
+      </w:r>
+      <w:r>
+        <w:rPr>
+          <w:rFonts w:asciiTheme="minorHAnsi" w:eastAsiaTheme="minorEastAsia"/>
+        </w:rPr>
+        <w:t>Web</w:t>
+      </w:r>
+      <w:r>
+        <w:rPr>
+          <w:rFonts w:asciiTheme="minorHAnsi" w:eastAsiaTheme="minorEastAsia" w:hint="eastAsia"/>
+        </w:rPr>
+        <w:t>サイトを対象としている</w:t>
+      </w:r>
+      <w:r>
+        <w:rPr>
+          <w:rFonts w:asciiTheme="minorHAnsi" w:eastAsiaTheme="minorEastAsia"/>
+        </w:rPr>
+        <w:t>．</w:t>
+      </w:r>
+    </w:p>
+    <w:p/>
+    <w:p>
+      <w:pPr>
         <w:pStyle w:val="ab"/>
-        <w:ind w:firstLineChars="59" w:firstLine="142"/>
-        <w:rPr>
-          <w:rFonts w:asciiTheme="minorHAnsi" w:eastAsiaTheme="minorEastAsia" w:hint="eastAsia"/>
-        </w:rPr>
-      </w:pPr>
-      <w:r>
-        <w:rPr>
-          <w:rFonts w:asciiTheme="minorHAnsi" w:eastAsiaTheme="minorEastAsia"/>
-        </w:rPr>
-        <w:t>UX</w:t>
-      </w:r>
-      <w:r>
-        <w:rPr>
-          <w:rFonts w:asciiTheme="minorHAnsi" w:eastAsiaTheme="minorEastAsia"/>
-        </w:rPr>
-        <w:t>の概念</w:t>
-      </w:r>
-      <w:r>
-        <w:rPr>
-          <w:rFonts w:asciiTheme="minorHAnsi" w:eastAsiaTheme="minorEastAsia" w:hint="eastAsia"/>
-        </w:rPr>
-        <w:t>を</w:t>
-      </w:r>
-      <w:r>
-        <w:rPr>
-          <w:rFonts w:asciiTheme="minorHAnsi" w:eastAsiaTheme="minorEastAsia"/>
-        </w:rPr>
-        <w:t>実際の</w:t>
-      </w:r>
-      <w:r>
-        <w:rPr>
-          <w:rFonts w:asciiTheme="minorHAnsi" w:eastAsiaTheme="minorEastAsia" w:hint="eastAsia"/>
-        </w:rPr>
-        <w:t>開発</w:t>
-      </w:r>
-      <w:r>
-        <w:rPr>
-          <w:rFonts w:asciiTheme="minorHAnsi" w:eastAsiaTheme="minorEastAsia"/>
-        </w:rPr>
-        <w:t>・</w:t>
-      </w:r>
-      <w:r>
-        <w:rPr>
-          <w:rFonts w:asciiTheme="minorHAnsi" w:eastAsiaTheme="minorEastAsia" w:hint="eastAsia"/>
-        </w:rPr>
-        <w:t>設計</w:t>
-      </w:r>
-      <w:r>
-        <w:rPr>
-          <w:rFonts w:asciiTheme="minorHAnsi" w:eastAsiaTheme="minorEastAsia"/>
-        </w:rPr>
-        <w:t>に</w:t>
-      </w:r>
-      <w:r>
-        <w:rPr>
-          <w:rFonts w:asciiTheme="minorHAnsi" w:eastAsiaTheme="minorEastAsia" w:hint="eastAsia"/>
-        </w:rPr>
-        <w:t>活用する場合</w:t>
-      </w:r>
-      <w:r>
-        <w:rPr>
-          <w:rFonts w:asciiTheme="minorHAnsi" w:eastAsiaTheme="minorEastAsia"/>
-        </w:rPr>
-        <w:t>，</w:t>
-      </w:r>
-      <w:r>
-        <w:rPr>
-          <w:rFonts w:asciiTheme="minorHAnsi" w:eastAsiaTheme="minorEastAsia"/>
-        </w:rPr>
-        <w:t>UX</w:t>
-      </w:r>
-      <w:r>
-        <w:rPr>
-          <w:rFonts w:asciiTheme="minorHAnsi" w:eastAsiaTheme="minorEastAsia"/>
-        </w:rPr>
-        <w:t>の要素を理解する必要がある．</w:t>
-      </w:r>
-      <w:r>
-        <w:rPr>
-          <w:rFonts w:asciiTheme="minorHAnsi" w:eastAsiaTheme="minorEastAsia"/>
-        </w:rPr>
-        <w:t>UX</w:t>
-      </w:r>
-      <w:r>
-        <w:rPr>
-          <w:rFonts w:asciiTheme="minorHAnsi" w:eastAsiaTheme="minorEastAsia" w:hint="eastAsia"/>
-        </w:rPr>
-        <w:t>の要素を深く理解する場合によく挙げられるのが</w:t>
-      </w:r>
-      <w:r>
-        <w:rPr>
-          <w:rFonts w:asciiTheme="minorHAnsi" w:eastAsiaTheme="minorEastAsia"/>
-        </w:rPr>
-        <w:t>，</w:t>
-      </w:r>
-      <w:r>
-        <w:rPr>
-          <w:rFonts w:asciiTheme="minorHAnsi" w:eastAsiaTheme="minorEastAsia"/>
-        </w:rPr>
-        <w:t>図</w:t>
-      </w:r>
-      <w:r>
-        <w:rPr>
-          <w:rFonts w:asciiTheme="minorHAnsi" w:eastAsiaTheme="minorEastAsia" w:hint="eastAsia"/>
-        </w:rPr>
-        <w:t>2.</w:t>
-      </w:r>
-      <w:r>
-        <w:rPr>
-          <w:rFonts w:asciiTheme="minorHAnsi" w:eastAsiaTheme="minorEastAsia"/>
-        </w:rPr>
-        <w:t>4</w:t>
-      </w:r>
-      <w:r>
-        <w:rPr>
-          <w:rFonts w:asciiTheme="minorHAnsi" w:eastAsiaTheme="minorEastAsia" w:hint="eastAsia"/>
-        </w:rPr>
-        <w:t>の</w:t>
-      </w:r>
-      <w:r>
-        <w:rPr>
-          <w:rFonts w:asciiTheme="minorHAnsi" w:eastAsiaTheme="minorEastAsia"/>
-        </w:rPr>
-        <w:t xml:space="preserve">Peter </w:t>
-      </w:r>
-      <w:proofErr w:type="spellStart"/>
-      <w:r>
-        <w:rPr>
-          <w:rFonts w:asciiTheme="minorHAnsi" w:eastAsiaTheme="minorEastAsia"/>
-        </w:rPr>
-        <w:t>Morville</w:t>
-      </w:r>
-      <w:proofErr w:type="spellEnd"/>
-      <w:r>
-        <w:rPr>
-          <w:rFonts w:asciiTheme="minorHAnsi" w:eastAsiaTheme="minorEastAsia"/>
-        </w:rPr>
-        <w:t>の</w:t>
-      </w:r>
-      <w:r>
-        <w:rPr>
-          <w:rFonts w:asciiTheme="minorHAnsi" w:eastAsiaTheme="minorEastAsia"/>
-        </w:rPr>
-        <w:t>UX</w:t>
-      </w:r>
-      <w:r>
-        <w:rPr>
-          <w:rFonts w:asciiTheme="minorHAnsi" w:eastAsiaTheme="minorEastAsia"/>
-        </w:rPr>
-        <w:t>ハニカム構造</w:t>
-      </w:r>
-      <w:r>
-        <w:rPr>
-          <w:vertAlign w:val="superscript"/>
-        </w:rPr>
-        <w:t>[17</w:t>
-      </w:r>
-      <w:r>
-        <w:rPr>
-          <w:vertAlign w:val="superscript"/>
-        </w:rPr>
-        <w:t>]</w:t>
-      </w:r>
-      <w:r>
-        <w:rPr>
-          <w:rFonts w:asciiTheme="minorHAnsi" w:eastAsiaTheme="minorEastAsia" w:hint="eastAsia"/>
-        </w:rPr>
-        <w:t>である</w:t>
-      </w:r>
-      <w:r>
-        <w:rPr>
-          <w:rFonts w:asciiTheme="minorHAnsi" w:eastAsiaTheme="minorEastAsia"/>
-        </w:rPr>
-        <w:t>．</w:t>
-      </w:r>
-      <w:r>
-        <w:rPr>
-          <w:rFonts w:asciiTheme="minorHAnsi" w:eastAsiaTheme="minorEastAsia"/>
-        </w:rPr>
-        <w:t>UX</w:t>
-      </w:r>
-      <w:r>
-        <w:rPr>
-          <w:rFonts w:asciiTheme="minorHAnsi" w:eastAsiaTheme="minorEastAsia"/>
-        </w:rPr>
-        <w:t>を構成する</w:t>
-      </w:r>
-      <w:r>
-        <w:rPr>
-          <w:rFonts w:asciiTheme="minorHAnsi" w:eastAsiaTheme="minorEastAsia"/>
-        </w:rPr>
-        <w:t>7</w:t>
-      </w:r>
-      <w:r>
-        <w:rPr>
-          <w:rFonts w:asciiTheme="minorHAnsi" w:eastAsiaTheme="minorEastAsia"/>
-        </w:rPr>
-        <w:t>つの要素を以下のように挙げている．</w:t>
-      </w:r>
-      <w:r>
-        <w:rPr>
-          <w:rFonts w:asciiTheme="minorHAnsi" w:eastAsiaTheme="minorEastAsia" w:hint="eastAsia"/>
-        </w:rPr>
-        <w:t>なお</w:t>
-      </w:r>
-      <w:r>
-        <w:rPr>
-          <w:rFonts w:asciiTheme="minorHAnsi" w:eastAsiaTheme="minorEastAsia"/>
-        </w:rPr>
-        <w:t>，</w:t>
-      </w:r>
-      <w:r>
-        <w:rPr>
-          <w:rFonts w:asciiTheme="minorHAnsi" w:eastAsiaTheme="minorEastAsia" w:hint="eastAsia"/>
-        </w:rPr>
-        <w:t>以下の例は</w:t>
-      </w:r>
-      <w:r>
-        <w:rPr>
-          <w:rFonts w:asciiTheme="minorHAnsi" w:eastAsiaTheme="minorEastAsia"/>
-        </w:rPr>
-        <w:t>Web</w:t>
-      </w:r>
-      <w:r>
-        <w:rPr>
-          <w:rFonts w:asciiTheme="minorHAnsi" w:eastAsiaTheme="minorEastAsia" w:hint="eastAsia"/>
-        </w:rPr>
-        <w:t>サイトを対象としている</w:t>
-      </w:r>
-      <w:r>
-        <w:rPr>
-          <w:rFonts w:asciiTheme="minorHAnsi" w:eastAsiaTheme="minorEastAsia"/>
-        </w:rPr>
-        <w:t>．</w:t>
-      </w:r>
-    </w:p>
-    <w:p/>
-    <w:p>
-      <w:pPr>
-        <w:pStyle w:val="aa"/>
         <w:numPr>
           <w:ilvl w:val="0"/>
           <w:numId w:val="0"/>
@@ -6183,7 +6961,7 @@
     </w:p>
     <w:p>
       <w:pPr>
-        <w:pStyle w:val="aa"/>
+        <w:pStyle w:val="ab"/>
         <w:numPr>
           <w:ilvl w:val="0"/>
           <w:numId w:val="0"/>
@@ -6193,13 +6971,7 @@
         <w:rPr>
           <w:rFonts w:hint="eastAsia"/>
         </w:rPr>
-        <w:t xml:space="preserve">　</w:t>
-      </w:r>
-      <w:r>
-        <w:rPr>
-          <w:rFonts w:hint="eastAsia"/>
-        </w:rPr>
-        <w:t>常に</w:t>
+        <w:t xml:space="preserve">　常に</w:t>
       </w:r>
       <w:r>
         <w:rPr>
@@ -6234,7 +7006,7 @@
     </w:p>
     <w:p>
       <w:pPr>
-        <w:pStyle w:val="aa"/>
+        <w:pStyle w:val="ab"/>
         <w:numPr>
           <w:ilvl w:val="0"/>
           <w:numId w:val="0"/>
@@ -6274,7 +7046,7 @@
     </w:p>
     <w:p>
       <w:pPr>
-        <w:pStyle w:val="aa"/>
+        <w:pStyle w:val="ab"/>
         <w:numPr>
           <w:ilvl w:val="0"/>
           <w:numId w:val="0"/>
@@ -6284,13 +7056,7 @@
         <w:rPr>
           <w:rFonts w:hint="eastAsia"/>
         </w:rPr>
-        <w:t xml:space="preserve">　</w:t>
-      </w:r>
-      <w:r>
-        <w:rPr>
-          <w:rFonts w:hint="eastAsia"/>
-        </w:rPr>
-        <w:t>ユーザ</w:t>
+        <w:t xml:space="preserve">　ユーザ</w:t>
       </w:r>
       <w:r>
         <w:rPr>
@@ -6304,7 +7070,7 @@
     </w:p>
     <w:p>
       <w:pPr>
-        <w:pStyle w:val="aa"/>
+        <w:pStyle w:val="ab"/>
         <w:numPr>
           <w:ilvl w:val="0"/>
           <w:numId w:val="0"/>
@@ -6350,7 +7116,7 @@
     </w:p>
     <w:p>
       <w:pPr>
-        <w:pStyle w:val="aa"/>
+        <w:pStyle w:val="ab"/>
         <w:numPr>
           <w:ilvl w:val="0"/>
           <w:numId w:val="0"/>
@@ -6360,13 +7126,7 @@
         <w:rPr>
           <w:rFonts w:hint="eastAsia"/>
         </w:rPr>
-        <w:t xml:space="preserve">　</w:t>
-      </w:r>
-      <w:r>
-        <w:rPr>
-          <w:rFonts w:hint="eastAsia"/>
-        </w:rPr>
-        <w:t>ユーザ</w:t>
+        <w:t xml:space="preserve">　ユーザ</w:t>
       </w:r>
       <w:r>
         <w:rPr>
@@ -6392,7 +7152,7 @@
     </w:p>
     <w:p>
       <w:pPr>
-        <w:pStyle w:val="aa"/>
+        <w:pStyle w:val="ab"/>
         <w:numPr>
           <w:ilvl w:val="0"/>
           <w:numId w:val="0"/>
@@ -6429,7 +7189,7 @@
     </w:p>
     <w:p>
       <w:pPr>
-        <w:pStyle w:val="aa"/>
+        <w:pStyle w:val="ab"/>
         <w:numPr>
           <w:ilvl w:val="0"/>
           <w:numId w:val="0"/>
@@ -6439,13 +7199,7 @@
         <w:rPr>
           <w:rFonts w:hint="eastAsia"/>
         </w:rPr>
-        <w:t xml:space="preserve">　</w:t>
-      </w:r>
-      <w:r>
-        <w:rPr>
-          <w:rFonts w:hint="eastAsia"/>
-        </w:rPr>
-        <w:t>提供するコンテンツに信憑性がある</w:t>
+        <w:t xml:space="preserve">　提供するコンテンツに信憑性がある</w:t>
       </w:r>
       <w:r>
         <w:t>．</w:t>
@@ -6468,7 +7222,7 @@
     </w:p>
     <w:p>
       <w:pPr>
-        <w:pStyle w:val="aa"/>
+        <w:pStyle w:val="ab"/>
         <w:numPr>
           <w:ilvl w:val="0"/>
           <w:numId w:val="0"/>
@@ -6514,7 +7268,7 @@
     </w:p>
     <w:p>
       <w:pPr>
-        <w:pStyle w:val="aa"/>
+        <w:pStyle w:val="ab"/>
         <w:numPr>
           <w:ilvl w:val="0"/>
           <w:numId w:val="0"/>
@@ -6524,13 +7278,7 @@
         <w:rPr>
           <w:rFonts w:hint="eastAsia"/>
         </w:rPr>
-        <w:t xml:space="preserve">　</w:t>
-      </w:r>
-      <w:r>
-        <w:rPr>
-          <w:rFonts w:hint="eastAsia"/>
-        </w:rPr>
-        <w:t>ユーザ</w:t>
+        <w:t xml:space="preserve">　ユーザ</w:t>
       </w:r>
       <w:r>
         <w:rPr>
@@ -6568,7 +7316,7 @@
     </w:p>
     <w:p>
       <w:pPr>
-        <w:pStyle w:val="aa"/>
+        <w:pStyle w:val="ab"/>
         <w:numPr>
           <w:ilvl w:val="0"/>
           <w:numId w:val="0"/>
@@ -6605,7 +7353,7 @@
     </w:p>
     <w:p>
       <w:pPr>
-        <w:pStyle w:val="aa"/>
+        <w:pStyle w:val="ab"/>
         <w:numPr>
           <w:ilvl w:val="0"/>
           <w:numId w:val="0"/>
@@ -6653,7 +7401,7 @@
     </w:p>
     <w:p>
       <w:pPr>
-        <w:pStyle w:val="aa"/>
+        <w:pStyle w:val="ab"/>
         <w:numPr>
           <w:ilvl w:val="0"/>
           <w:numId w:val="0"/>
@@ -6690,7 +7438,7 @@
     </w:p>
     <w:p>
       <w:pPr>
-        <w:pStyle w:val="aa"/>
+        <w:pStyle w:val="ab"/>
         <w:numPr>
           <w:ilvl w:val="0"/>
           <w:numId w:val="0"/>
@@ -6785,7 +7533,7 @@
                     </pic:cNvPicPr>
                   </pic:nvPicPr>
                   <pic:blipFill>
-                    <a:blip r:embed="rId13">
+                    <a:blip r:embed="rId15">
                       <a:extLst>
                         <a:ext uri="{28A0092B-C50C-407E-A947-70E740481C1C}">
                           <a14:useLocalDpi xmlns:a14="http://schemas.microsoft.com/office/drawing/2010/main" val="0"/>
@@ -6819,7 +7567,7 @@
     </w:p>
     <w:p>
       <w:pPr>
-        <w:pStyle w:val="a9"/>
+        <w:pStyle w:val="aa"/>
       </w:pPr>
       <w:r>
         <w:rPr>
@@ -6854,8 +7602,10 @@
         <w:t>2.4</w:t>
       </w:r>
       <w:r>
-        <w:t>.3</w:t>
-      </w:r>
+        <w:t>.4</w:t>
+      </w:r>
+      <w:bookmarkStart w:id="5" w:name="_GoBack"/>
+      <w:bookmarkEnd w:id="5"/>
       <w:r>
         <w:t xml:space="preserve">　</w:t>
       </w:r>
@@ -6880,144 +7630,144 @@
     </w:p>
     <w:p>
       <w:pPr>
+        <w:pStyle w:val="a2"/>
+        <w:ind w:firstLineChars="59" w:firstLine="142"/>
+        <w:rPr>
+          <w:rFonts w:asciiTheme="minorHAnsi" w:eastAsiaTheme="minorEastAsia" w:hint="eastAsia"/>
+        </w:rPr>
+      </w:pPr>
+      <w:r>
+        <w:rPr>
+          <w:rFonts w:asciiTheme="minorHAnsi" w:eastAsiaTheme="minorEastAsia"/>
+        </w:rPr>
+        <w:t xml:space="preserve">Peter </w:t>
+      </w:r>
+      <w:proofErr w:type="spellStart"/>
+      <w:r>
+        <w:rPr>
+          <w:rFonts w:asciiTheme="minorHAnsi" w:eastAsiaTheme="minorEastAsia"/>
+        </w:rPr>
+        <w:t>Morville</w:t>
+      </w:r>
+      <w:proofErr w:type="spellEnd"/>
+      <w:r>
+        <w:rPr>
+          <w:rFonts w:asciiTheme="minorHAnsi" w:eastAsiaTheme="minorEastAsia"/>
+        </w:rPr>
+        <w:t>は情報アーキテクチャの分野で</w:t>
+      </w:r>
+      <w:r>
+        <w:rPr>
+          <w:rFonts w:asciiTheme="minorHAnsi" w:eastAsiaTheme="minorEastAsia"/>
+        </w:rPr>
+        <w:t>，</w:t>
+      </w:r>
+      <w:r>
+        <w:rPr>
+          <w:rFonts w:asciiTheme="minorHAnsi" w:eastAsiaTheme="minorEastAsia"/>
+        </w:rPr>
+        <w:t>個々のプロジェクトにおけるビジネスゴールとコンテキスト</w:t>
+      </w:r>
+      <w:r>
+        <w:rPr>
+          <w:rFonts w:asciiTheme="minorHAnsi" w:eastAsiaTheme="minorEastAsia"/>
+        </w:rPr>
+        <w:t>，</w:t>
+      </w:r>
+      <w:r>
+        <w:rPr>
+          <w:rFonts w:asciiTheme="minorHAnsi" w:eastAsiaTheme="minorEastAsia"/>
+        </w:rPr>
+        <w:t>ユーザニーズと行動</w:t>
+      </w:r>
+      <w:r>
+        <w:rPr>
+          <w:rFonts w:asciiTheme="minorHAnsi" w:eastAsiaTheme="minorEastAsia"/>
+        </w:rPr>
+        <w:t>，</w:t>
+      </w:r>
+      <w:r>
+        <w:rPr>
+          <w:rFonts w:asciiTheme="minorHAnsi" w:eastAsiaTheme="minorEastAsia"/>
+        </w:rPr>
+        <w:t>コンテンツの有用な混合</w:t>
+      </w:r>
+      <w:r>
+        <w:rPr>
+          <w:rFonts w:asciiTheme="minorHAnsi" w:eastAsiaTheme="minorEastAsia"/>
+        </w:rPr>
+        <w:t>，</w:t>
+      </w:r>
+      <w:r>
+        <w:rPr>
+          <w:rFonts w:asciiTheme="minorHAnsi" w:eastAsiaTheme="minorEastAsia"/>
+        </w:rPr>
+        <w:t>という</w:t>
+      </w:r>
+      <w:r>
+        <w:rPr>
+          <w:rFonts w:asciiTheme="minorHAnsi" w:eastAsiaTheme="minorEastAsia"/>
+        </w:rPr>
+        <w:t>3</w:t>
+      </w:r>
+      <w:r>
+        <w:rPr>
+          <w:rFonts w:asciiTheme="minorHAnsi" w:eastAsiaTheme="minorEastAsia"/>
+        </w:rPr>
+        <w:t>つの要素をいかにうまくバランスをとる必要があるかを説いている．</w:t>
+      </w:r>
+      <w:r>
+        <w:rPr>
+          <w:rFonts w:asciiTheme="minorHAnsi" w:eastAsiaTheme="minorEastAsia" w:hint="eastAsia"/>
+        </w:rPr>
+        <w:t>これらの</w:t>
+      </w:r>
+      <w:r>
+        <w:rPr>
+          <w:rFonts w:asciiTheme="minorHAnsi" w:eastAsiaTheme="minorEastAsia"/>
+        </w:rPr>
+        <w:t>3</w:t>
+      </w:r>
+      <w:r>
+        <w:rPr>
+          <w:rFonts w:asciiTheme="minorHAnsi" w:eastAsiaTheme="minorEastAsia"/>
+        </w:rPr>
+        <w:t>要素はユーザエクスペリエンスに影響を与える要素で</w:t>
+      </w:r>
+      <w:r>
+        <w:rPr>
+          <w:rFonts w:asciiTheme="minorHAnsi" w:eastAsiaTheme="minorEastAsia"/>
+        </w:rPr>
+        <w:t>，</w:t>
+      </w:r>
+      <w:r>
+        <w:rPr>
+          <w:rFonts w:asciiTheme="minorHAnsi" w:eastAsiaTheme="minorEastAsia"/>
+        </w:rPr>
+        <w:t>情報アーキテクチャだけでなく</w:t>
+      </w:r>
+      <w:r>
+        <w:rPr>
+          <w:rFonts w:asciiTheme="minorHAnsi" w:eastAsiaTheme="minorEastAsia"/>
+        </w:rPr>
+        <w:t>UX</w:t>
+      </w:r>
+      <w:r>
+        <w:rPr>
+          <w:rFonts w:asciiTheme="minorHAnsi" w:eastAsiaTheme="minorEastAsia"/>
+        </w:rPr>
+        <w:t>を理解するのにも役に立つ</w:t>
+      </w:r>
+      <w:r>
+        <w:rPr>
+          <w:rFonts w:asciiTheme="minorHAnsi" w:eastAsiaTheme="minorEastAsia"/>
+        </w:rPr>
+        <w:t>．各要素の詳細を以下に示す．</w:t>
+      </w:r>
+    </w:p>
+    <w:p>
+      <w:pPr>
         <w:pStyle w:val="ab"/>
-        <w:ind w:firstLineChars="59" w:firstLine="142"/>
-        <w:rPr>
-          <w:rFonts w:asciiTheme="minorHAnsi" w:eastAsiaTheme="minorEastAsia" w:hint="eastAsia"/>
-        </w:rPr>
-      </w:pPr>
-      <w:r>
-        <w:rPr>
-          <w:rFonts w:asciiTheme="minorHAnsi" w:eastAsiaTheme="minorEastAsia"/>
-        </w:rPr>
-        <w:t xml:space="preserve">Peter </w:t>
-      </w:r>
-      <w:proofErr w:type="spellStart"/>
-      <w:r>
-        <w:rPr>
-          <w:rFonts w:asciiTheme="minorHAnsi" w:eastAsiaTheme="minorEastAsia"/>
-        </w:rPr>
-        <w:t>Morville</w:t>
-      </w:r>
-      <w:proofErr w:type="spellEnd"/>
-      <w:r>
-        <w:rPr>
-          <w:rFonts w:asciiTheme="minorHAnsi" w:eastAsiaTheme="minorEastAsia"/>
-        </w:rPr>
-        <w:t>は情報アーキテクチャの分野で</w:t>
-      </w:r>
-      <w:r>
-        <w:rPr>
-          <w:rFonts w:asciiTheme="minorHAnsi" w:eastAsiaTheme="minorEastAsia"/>
-        </w:rPr>
-        <w:t>，</w:t>
-      </w:r>
-      <w:r>
-        <w:rPr>
-          <w:rFonts w:asciiTheme="minorHAnsi" w:eastAsiaTheme="minorEastAsia"/>
-        </w:rPr>
-        <w:t>個々のプロジェクトにおけるビジネスゴールとコンテキスト</w:t>
-      </w:r>
-      <w:r>
-        <w:rPr>
-          <w:rFonts w:asciiTheme="minorHAnsi" w:eastAsiaTheme="minorEastAsia"/>
-        </w:rPr>
-        <w:t>，</w:t>
-      </w:r>
-      <w:r>
-        <w:rPr>
-          <w:rFonts w:asciiTheme="minorHAnsi" w:eastAsiaTheme="minorEastAsia"/>
-        </w:rPr>
-        <w:t>ユーザニーズと行動</w:t>
-      </w:r>
-      <w:r>
-        <w:rPr>
-          <w:rFonts w:asciiTheme="minorHAnsi" w:eastAsiaTheme="minorEastAsia"/>
-        </w:rPr>
-        <w:t>，</w:t>
-      </w:r>
-      <w:r>
-        <w:rPr>
-          <w:rFonts w:asciiTheme="minorHAnsi" w:eastAsiaTheme="minorEastAsia"/>
-        </w:rPr>
-        <w:t>コンテンツの有用な混合</w:t>
-      </w:r>
-      <w:r>
-        <w:rPr>
-          <w:rFonts w:asciiTheme="minorHAnsi" w:eastAsiaTheme="minorEastAsia"/>
-        </w:rPr>
-        <w:t>，</w:t>
-      </w:r>
-      <w:r>
-        <w:rPr>
-          <w:rFonts w:asciiTheme="minorHAnsi" w:eastAsiaTheme="minorEastAsia"/>
-        </w:rPr>
-        <w:t>という</w:t>
-      </w:r>
-      <w:r>
-        <w:rPr>
-          <w:rFonts w:asciiTheme="minorHAnsi" w:eastAsiaTheme="minorEastAsia"/>
-        </w:rPr>
-        <w:t>3</w:t>
-      </w:r>
-      <w:r>
-        <w:rPr>
-          <w:rFonts w:asciiTheme="minorHAnsi" w:eastAsiaTheme="minorEastAsia"/>
-        </w:rPr>
-        <w:t>つの要素をいかにうまくバランスをとる必要があるかを説いている．</w:t>
-      </w:r>
-      <w:r>
-        <w:rPr>
-          <w:rFonts w:asciiTheme="minorHAnsi" w:eastAsiaTheme="minorEastAsia" w:hint="eastAsia"/>
-        </w:rPr>
-        <w:t>これらの</w:t>
-      </w:r>
-      <w:r>
-        <w:rPr>
-          <w:rFonts w:asciiTheme="minorHAnsi" w:eastAsiaTheme="minorEastAsia"/>
-        </w:rPr>
-        <w:t>3</w:t>
-      </w:r>
-      <w:r>
-        <w:rPr>
-          <w:rFonts w:asciiTheme="minorHAnsi" w:eastAsiaTheme="minorEastAsia"/>
-        </w:rPr>
-        <w:t>要素はユーザエクスペリエンスに影響を与える要素で</w:t>
-      </w:r>
-      <w:r>
-        <w:rPr>
-          <w:rFonts w:asciiTheme="minorHAnsi" w:eastAsiaTheme="minorEastAsia"/>
-        </w:rPr>
-        <w:t>，</w:t>
-      </w:r>
-      <w:r>
-        <w:rPr>
-          <w:rFonts w:asciiTheme="minorHAnsi" w:eastAsiaTheme="minorEastAsia"/>
-        </w:rPr>
-        <w:t>情報アーキテクチャだけでなく</w:t>
-      </w:r>
-      <w:r>
-        <w:rPr>
-          <w:rFonts w:asciiTheme="minorHAnsi" w:eastAsiaTheme="minorEastAsia"/>
-        </w:rPr>
-        <w:t>UX</w:t>
-      </w:r>
-      <w:r>
-        <w:rPr>
-          <w:rFonts w:asciiTheme="minorHAnsi" w:eastAsiaTheme="minorEastAsia"/>
-        </w:rPr>
-        <w:t>を理解するのにも役に立つ</w:t>
-      </w:r>
-      <w:r>
-        <w:rPr>
-          <w:rFonts w:asciiTheme="minorHAnsi" w:eastAsiaTheme="minorEastAsia"/>
-        </w:rPr>
-        <w:t>．各要素の詳細を以下に示す．</w:t>
-      </w:r>
-    </w:p>
-    <w:p>
-      <w:pPr>
-        <w:pStyle w:val="aa"/>
         <w:numPr>
           <w:ilvl w:val="0"/>
           <w:numId w:val="15"/>
@@ -7027,13 +7777,7 @@
         <w:rPr>
           <w:rFonts w:hint="eastAsia"/>
         </w:rPr>
-        <w:t>コンテンツ（</w:t>
-      </w:r>
-      <w:r>
-        <w:rPr>
-          <w:rFonts w:hint="eastAsia"/>
-        </w:rPr>
-        <w:t>C</w:t>
+        <w:t>コンテンツ（C</w:t>
       </w:r>
       <w:r>
         <w:t>ontent</w:t>
@@ -7047,7 +7791,7 @@
     </w:p>
     <w:p>
       <w:pPr>
-        <w:pStyle w:val="aa"/>
+        <w:pStyle w:val="ab"/>
         <w:numPr>
           <w:ilvl w:val="0"/>
           <w:numId w:val="0"/>
@@ -7134,7 +7878,7 @@
     </w:p>
     <w:p>
       <w:pPr>
-        <w:pStyle w:val="aa"/>
+        <w:pStyle w:val="ab"/>
         <w:numPr>
           <w:ilvl w:val="0"/>
           <w:numId w:val="15"/>
@@ -7158,7 +7902,7 @@
     </w:p>
     <w:p>
       <w:pPr>
-        <w:pStyle w:val="aa"/>
+        <w:pStyle w:val="ab"/>
         <w:numPr>
           <w:ilvl w:val="0"/>
           <w:numId w:val="0"/>
@@ -7191,7 +7935,7 @@
     </w:p>
     <w:p>
       <w:pPr>
-        <w:pStyle w:val="aa"/>
+        <w:pStyle w:val="ab"/>
         <w:numPr>
           <w:ilvl w:val="0"/>
           <w:numId w:val="15"/>
@@ -7215,7 +7959,7 @@
     </w:p>
     <w:p>
       <w:pPr>
-        <w:pStyle w:val="aa"/>
+        <w:pStyle w:val="ab"/>
         <w:numPr>
           <w:ilvl w:val="0"/>
           <w:numId w:val="0"/>
@@ -7239,7 +7983,7 @@
     </w:p>
     <w:p>
       <w:pPr>
-        <w:pStyle w:val="ab"/>
+        <w:pStyle w:val="a2"/>
         <w:rPr>
           <w:rFonts w:asciiTheme="minorEastAsia" w:eastAsiaTheme="minorEastAsia" w:hAnsiTheme="minorEastAsia"/>
         </w:rPr>
@@ -7347,15 +8091,7 @@
         <w:rPr>
           <w:rFonts w:asciiTheme="minorEastAsia" w:eastAsiaTheme="minorEastAsia" w:hAnsiTheme="minorEastAsia" w:hint="eastAsia"/>
         </w:rPr>
-        <w:t>洗練されたデザ</w:t>
-      </w:r>
-      <w:bookmarkStart w:id="5" w:name="_GoBack"/>
-      <w:bookmarkEnd w:id="5"/>
-      <w:r>
-        <w:rPr>
-          <w:rFonts w:asciiTheme="minorEastAsia" w:eastAsiaTheme="minorEastAsia" w:hAnsiTheme="minorEastAsia" w:hint="eastAsia"/>
-        </w:rPr>
-        <w:t>インや満足感</w:t>
+        <w:t>洗練されたデザインや満足感</w:t>
       </w:r>
       <w:r>
         <w:rPr>
@@ -7577,7 +8313,7 @@
                     </pic:cNvPicPr>
                   </pic:nvPicPr>
                   <pic:blipFill>
-                    <a:blip r:embed="rId14">
+                    <a:blip r:embed="rId16">
                       <a:extLst>
                         <a:ext uri="{28A0092B-C50C-407E-A947-70E740481C1C}">
                           <a14:useLocalDpi xmlns:a14="http://schemas.microsoft.com/office/drawing/2010/main" val="0"/>
@@ -7611,7 +8347,7 @@
     </w:p>
     <w:p>
       <w:pPr>
-        <w:pStyle w:val="a9"/>
+        <w:pStyle w:val="aa"/>
       </w:pPr>
       <w:r>
         <w:rPr>
@@ -8089,6 +8825,44 @@
 </w:document>
 </file>
 
+<file path=word/endnotes.xml><?xml version="1.0" encoding="utf-8"?>
+<w:endnotes xmlns:wpc="http://schemas.microsoft.com/office/word/2010/wordprocessingCanvas" xmlns:mo="http://schemas.microsoft.com/office/mac/office/2008/main" xmlns:mc="http://schemas.openxmlformats.org/markup-compatibility/2006" xmlns:mv="urn:schemas-microsoft-com:mac:vml" xmlns:o="urn:schemas-microsoft-com:office:office" xmlns:r="http://schemas.openxmlformats.org/officeDocument/2006/relationships" xmlns:m="http://schemas.openxmlformats.org/officeDocument/2006/math" xmlns:v="urn:schemas-microsoft-com:vml" xmlns:wp14="http://schemas.microsoft.com/office/word/2010/wordprocessingDrawing" xmlns:wp="http://schemas.openxmlformats.org/drawingml/2006/wordprocessingDrawing" xmlns:w10="urn:schemas-microsoft-com:office:word" xmlns:w="http://schemas.openxmlformats.org/wordprocessingml/2006/main" xmlns:w14="http://schemas.microsoft.com/office/word/2010/wordml" xmlns:wpg="http://schemas.microsoft.com/office/word/2010/wordprocessingGroup" xmlns:wpi="http://schemas.microsoft.com/office/word/2010/wordprocessingInk" xmlns:wne="http://schemas.microsoft.com/office/word/2006/wordml" xmlns:wps="http://schemas.microsoft.com/office/word/2010/wordprocessingShape" mc:Ignorable="w14 wp14">
+  <w:endnote w:type="separator" w:id="-1">
+    <w:p>
+      <w:r>
+        <w:separator/>
+      </w:r>
+    </w:p>
+  </w:endnote>
+  <w:endnote w:type="continuationSeparator" w:id="0">
+    <w:p>
+      <w:r>
+        <w:continuationSeparator/>
+      </w:r>
+    </w:p>
+  </w:endnote>
+</w:endnotes>
+</file>
+
+<file path=word/footnotes.xml><?xml version="1.0" encoding="utf-8"?>
+<w:footnotes xmlns:wpc="http://schemas.microsoft.com/office/word/2010/wordprocessingCanvas" xmlns:mo="http://schemas.microsoft.com/office/mac/office/2008/main" xmlns:mc="http://schemas.openxmlformats.org/markup-compatibility/2006" xmlns:mv="urn:schemas-microsoft-com:mac:vml" xmlns:o="urn:schemas-microsoft-com:office:office" xmlns:r="http://schemas.openxmlformats.org/officeDocument/2006/relationships" xmlns:m="http://schemas.openxmlformats.org/officeDocument/2006/math" xmlns:v="urn:schemas-microsoft-com:vml" xmlns:wp14="http://schemas.microsoft.com/office/word/2010/wordprocessingDrawing" xmlns:wp="http://schemas.openxmlformats.org/drawingml/2006/wordprocessingDrawing" xmlns:w10="urn:schemas-microsoft-com:office:word" xmlns:w="http://schemas.openxmlformats.org/wordprocessingml/2006/main" xmlns:w14="http://schemas.microsoft.com/office/word/2010/wordml" xmlns:wpg="http://schemas.microsoft.com/office/word/2010/wordprocessingGroup" xmlns:wpi="http://schemas.microsoft.com/office/word/2010/wordprocessingInk" xmlns:wne="http://schemas.microsoft.com/office/word/2006/wordml" xmlns:wps="http://schemas.microsoft.com/office/word/2010/wordprocessingShape" mc:Ignorable="w14 wp14">
+  <w:footnote w:type="separator" w:id="-1">
+    <w:p>
+      <w:r>
+        <w:separator/>
+      </w:r>
+    </w:p>
+  </w:footnote>
+  <w:footnote w:type="continuationSeparator" w:id="0">
+    <w:p>
+      <w:r>
+        <w:continuationSeparator/>
+      </w:r>
+    </w:p>
+  </w:footnote>
+</w:footnotes>
+</file>
+
 <file path=word/numbering.xml><?xml version="1.0" encoding="utf-8"?>
 <w:numbering xmlns:wpc="http://schemas.microsoft.com/office/word/2010/wordprocessingCanvas" xmlns:mo="http://schemas.microsoft.com/office/mac/office/2008/main" xmlns:mc="http://schemas.openxmlformats.org/markup-compatibility/2006" xmlns:mv="urn:schemas-microsoft-com:mac:vml" xmlns:o="urn:schemas-microsoft-com:office:office" xmlns:r="http://schemas.openxmlformats.org/officeDocument/2006/relationships" xmlns:m="http://schemas.openxmlformats.org/officeDocument/2006/math" xmlns:v="urn:schemas-microsoft-com:vml" xmlns:wp14="http://schemas.microsoft.com/office/word/2010/wordprocessingDrawing" xmlns:wp="http://schemas.openxmlformats.org/drawingml/2006/wordprocessingDrawing" xmlns:w10="urn:schemas-microsoft-com:office:word" xmlns:w="http://schemas.openxmlformats.org/wordprocessingml/2006/main" xmlns:w14="http://schemas.microsoft.com/office/word/2010/wordml" xmlns:wpg="http://schemas.microsoft.com/office/word/2010/wordprocessingGroup" xmlns:wpi="http://schemas.microsoft.com/office/word/2010/wordprocessingInk" xmlns:wne="http://schemas.microsoft.com/office/word/2006/wordml" xmlns:wps="http://schemas.microsoft.com/office/word/2010/wordprocessingShape" mc:Ignorable="w14 wp14">
   <w:abstractNum w:abstractNumId="0">
@@ -8295,6 +9069,95 @@
     </w:lvl>
   </w:abstractNum>
   <w:abstractNum w:abstractNumId="2">
+    <w:nsid w:val="17734ECA"/>
+    <w:multiLevelType w:val="hybridMultilevel"/>
+    <w:tmpl w:val="92C4E2E4"/>
+    <w:lvl w:ilvl="0" w:tplc="CFDA9898">
+      <w:start w:val="1"/>
+      <w:numFmt w:val="decimal"/>
+      <w:lvlText w:val="(%1)"/>
+      <w:lvlJc w:val="left"/>
+      <w:pPr>
+        <w:ind w:left="480" w:hanging="480"/>
+      </w:pPr>
+      <w:rPr>
+        <w:rFonts w:hint="default"/>
+      </w:rPr>
+    </w:lvl>
+    <w:lvl w:ilvl="1" w:tplc="04090017" w:tentative="1">
+      <w:start w:val="1"/>
+      <w:numFmt w:val="aiueoFullWidth"/>
+      <w:lvlText w:val="(%2)"/>
+      <w:lvlJc w:val="left"/>
+      <w:pPr>
+        <w:ind w:left="960" w:hanging="480"/>
+      </w:pPr>
+    </w:lvl>
+    <w:lvl w:ilvl="2" w:tplc="04090011" w:tentative="1">
+      <w:start w:val="1"/>
+      <w:numFmt w:val="decimalEnclosedCircle"/>
+      <w:lvlText w:val="%3"/>
+      <w:lvlJc w:val="left"/>
+      <w:pPr>
+        <w:ind w:left="1440" w:hanging="480"/>
+      </w:pPr>
+    </w:lvl>
+    <w:lvl w:ilvl="3" w:tplc="0409000F" w:tentative="1">
+      <w:start w:val="1"/>
+      <w:numFmt w:val="decimal"/>
+      <w:lvlText w:val="%4."/>
+      <w:lvlJc w:val="left"/>
+      <w:pPr>
+        <w:ind w:left="1920" w:hanging="480"/>
+      </w:pPr>
+    </w:lvl>
+    <w:lvl w:ilvl="4" w:tplc="04090017" w:tentative="1">
+      <w:start w:val="1"/>
+      <w:numFmt w:val="aiueoFullWidth"/>
+      <w:lvlText w:val="(%5)"/>
+      <w:lvlJc w:val="left"/>
+      <w:pPr>
+        <w:ind w:left="2400" w:hanging="480"/>
+      </w:pPr>
+    </w:lvl>
+    <w:lvl w:ilvl="5" w:tplc="04090011" w:tentative="1">
+      <w:start w:val="1"/>
+      <w:numFmt w:val="decimalEnclosedCircle"/>
+      <w:lvlText w:val="%6"/>
+      <w:lvlJc w:val="left"/>
+      <w:pPr>
+        <w:ind w:left="2880" w:hanging="480"/>
+      </w:pPr>
+    </w:lvl>
+    <w:lvl w:ilvl="6" w:tplc="0409000F" w:tentative="1">
+      <w:start w:val="1"/>
+      <w:numFmt w:val="decimal"/>
+      <w:lvlText w:val="%7."/>
+      <w:lvlJc w:val="left"/>
+      <w:pPr>
+        <w:ind w:left="3360" w:hanging="480"/>
+      </w:pPr>
+    </w:lvl>
+    <w:lvl w:ilvl="7" w:tplc="04090017" w:tentative="1">
+      <w:start w:val="1"/>
+      <w:numFmt w:val="aiueoFullWidth"/>
+      <w:lvlText w:val="(%8)"/>
+      <w:lvlJc w:val="left"/>
+      <w:pPr>
+        <w:ind w:left="3840" w:hanging="480"/>
+      </w:pPr>
+    </w:lvl>
+    <w:lvl w:ilvl="8" w:tplc="04090011" w:tentative="1">
+      <w:start w:val="1"/>
+      <w:numFmt w:val="decimalEnclosedCircle"/>
+      <w:lvlText w:val="%9"/>
+      <w:lvlJc w:val="left"/>
+      <w:pPr>
+        <w:ind w:left="4320" w:hanging="480"/>
+      </w:pPr>
+    </w:lvl>
+  </w:abstractNum>
+  <w:abstractNum w:abstractNumId="3">
     <w:nsid w:val="18DF5D4C"/>
     <w:multiLevelType w:val="hybridMultilevel"/>
     <w:tmpl w:val="42589690"/>
@@ -8406,7 +9269,7 @@
       </w:rPr>
     </w:lvl>
   </w:abstractNum>
-  <w:abstractNum w:abstractNumId="3">
+  <w:abstractNum w:abstractNumId="4">
     <w:nsid w:val="234847BF"/>
     <w:multiLevelType w:val="hybridMultilevel"/>
     <w:tmpl w:val="3FDE86D0"/>
@@ -8495,7 +9358,7 @@
       </w:pPr>
     </w:lvl>
   </w:abstractNum>
-  <w:abstractNum w:abstractNumId="4">
+  <w:abstractNum w:abstractNumId="5">
     <w:nsid w:val="447615C4"/>
     <w:multiLevelType w:val="hybridMultilevel"/>
     <w:tmpl w:val="C562D1F2"/>
@@ -8584,7 +9447,7 @@
       </w:pPr>
     </w:lvl>
   </w:abstractNum>
-  <w:abstractNum w:abstractNumId="5">
+  <w:abstractNum w:abstractNumId="6">
     <w:nsid w:val="44D44000"/>
     <w:multiLevelType w:val="hybridMultilevel"/>
     <w:tmpl w:val="CAE69844"/>
@@ -8698,7 +9561,7 @@
       </w:rPr>
     </w:lvl>
   </w:abstractNum>
-  <w:abstractNum w:abstractNumId="6">
+  <w:abstractNum w:abstractNumId="7">
     <w:nsid w:val="459F3821"/>
     <w:multiLevelType w:val="hybridMultilevel"/>
     <w:tmpl w:val="3702BC0A"/>
@@ -8787,7 +9650,7 @@
       </w:pPr>
     </w:lvl>
   </w:abstractNum>
-  <w:abstractNum w:abstractNumId="7">
+  <w:abstractNum w:abstractNumId="8">
     <w:nsid w:val="460E582E"/>
     <w:multiLevelType w:val="multilevel"/>
     <w:tmpl w:val="D710FAF2"/>
@@ -8876,7 +9739,7 @@
       </w:pPr>
     </w:lvl>
   </w:abstractNum>
-  <w:abstractNum w:abstractNumId="8">
+  <w:abstractNum w:abstractNumId="9">
     <w:nsid w:val="48470D91"/>
     <w:multiLevelType w:val="hybridMultilevel"/>
     <w:tmpl w:val="75BE6AEA"/>
@@ -8965,7 +9828,7 @@
       </w:pPr>
     </w:lvl>
   </w:abstractNum>
-  <w:abstractNum w:abstractNumId="9">
+  <w:abstractNum w:abstractNumId="10">
     <w:nsid w:val="48867CB8"/>
     <w:multiLevelType w:val="hybridMultilevel"/>
     <w:tmpl w:val="B018FD3E"/>
@@ -9078,7 +9941,7 @@
       </w:rPr>
     </w:lvl>
   </w:abstractNum>
-  <w:abstractNum w:abstractNumId="10">
+  <w:abstractNum w:abstractNumId="11">
     <w:nsid w:val="55DD4929"/>
     <w:multiLevelType w:val="hybridMultilevel"/>
     <w:tmpl w:val="E79A8B44"/>
@@ -9167,7 +10030,7 @@
       </w:pPr>
     </w:lvl>
   </w:abstractNum>
-  <w:abstractNum w:abstractNumId="11">
+  <w:abstractNum w:abstractNumId="12">
     <w:nsid w:val="605145FE"/>
     <w:multiLevelType w:val="multilevel"/>
     <w:tmpl w:val="64D00BF0"/>
@@ -9280,7 +10143,7 @@
       </w:rPr>
     </w:lvl>
   </w:abstractNum>
-  <w:abstractNum w:abstractNumId="12">
+  <w:abstractNum w:abstractNumId="13">
     <w:nsid w:val="6066640B"/>
     <w:multiLevelType w:val="hybridMultilevel"/>
     <w:tmpl w:val="8AD80436"/>
@@ -9369,7 +10232,7 @@
       </w:pPr>
     </w:lvl>
   </w:abstractNum>
-  <w:abstractNum w:abstractNumId="13">
+  <w:abstractNum w:abstractNumId="14">
     <w:nsid w:val="7CDF4CC0"/>
     <w:multiLevelType w:val="multilevel"/>
     <w:tmpl w:val="BCB60F98"/>
@@ -9483,52 +10346,55 @@
     </w:lvl>
   </w:abstractNum>
   <w:num w:numId="1">
-    <w:abstractNumId w:val="6"/>
+    <w:abstractNumId w:val="7"/>
   </w:num>
   <w:num w:numId="2">
     <w:abstractNumId w:val="0"/>
   </w:num>
   <w:num w:numId="3">
-    <w:abstractNumId w:val="3"/>
+    <w:abstractNumId w:val="4"/>
   </w:num>
   <w:num w:numId="4">
     <w:abstractNumId w:val="1"/>
   </w:num>
   <w:num w:numId="5">
+    <w:abstractNumId w:val="12"/>
+  </w:num>
+  <w:num w:numId="6">
+    <w:abstractNumId w:val="14"/>
+  </w:num>
+  <w:num w:numId="7">
+    <w:abstractNumId w:val="8"/>
+  </w:num>
+  <w:num w:numId="8">
     <w:abstractNumId w:val="11"/>
   </w:num>
-  <w:num w:numId="6">
-    <w:abstractNumId w:val="13"/>
-  </w:num>
-  <w:num w:numId="7">
-    <w:abstractNumId w:val="7"/>
-  </w:num>
-  <w:num w:numId="8">
+  <w:num w:numId="9">
     <w:abstractNumId w:val="10"/>
   </w:num>
-  <w:num w:numId="9">
-    <w:abstractNumId w:val="9"/>
-  </w:num>
   <w:num w:numId="10">
-    <w:abstractNumId w:val="4"/>
+    <w:abstractNumId w:val="5"/>
   </w:num>
   <w:num w:numId="11">
-    <w:abstractNumId w:val="2"/>
+    <w:abstractNumId w:val="3"/>
   </w:num>
   <w:num w:numId="12">
-    <w:abstractNumId w:val="12"/>
+    <w:abstractNumId w:val="13"/>
     <w:lvlOverride w:ilvl="0">
       <w:startOverride w:val="1"/>
     </w:lvlOverride>
   </w:num>
   <w:num w:numId="13">
-    <w:abstractNumId w:val="5"/>
+    <w:abstractNumId w:val="6"/>
   </w:num>
   <w:num w:numId="14">
-    <w:abstractNumId w:val="12"/>
+    <w:abstractNumId w:val="13"/>
   </w:num>
   <w:num w:numId="15">
-    <w:abstractNumId w:val="8"/>
+    <w:abstractNumId w:val="9"/>
+  </w:num>
+  <w:num w:numId="16">
+    <w:abstractNumId w:val="2"/>
   </w:num>
 </w:numbering>
 </file>
@@ -9713,12 +10579,33 @@
       <w:rFonts w:asciiTheme="majorHAnsi" w:eastAsiaTheme="majorEastAsia" w:hAnsiTheme="majorHAnsi" w:cstheme="majorBidi"/>
     </w:rPr>
   </w:style>
-  <w:style w:type="character" w:default="1" w:styleId="a2">
+  <w:style w:type="paragraph" w:styleId="4">
+    <w:name w:val="heading 4"/>
+    <w:basedOn w:val="a1"/>
+    <w:next w:val="a2"/>
+    <w:link w:val="40"/>
+    <w:uiPriority w:val="9"/>
+    <w:unhideWhenUsed/>
+    <w:qFormat/>
+    <w:rsid w:val="00DF4939"/>
+    <w:pPr>
+      <w:keepNext/>
+      <w:spacing w:line="360" w:lineRule="auto"/>
+      <w:ind w:left="960" w:hangingChars="400" w:hanging="960"/>
+      <w:outlineLvl w:val="3"/>
+    </w:pPr>
+    <w:rPr>
+      <w:rFonts w:ascii="ヒラギノ明朝 ProN W3" w:eastAsia="ヒラギノ明朝 ProN W3" w:hAnsi="ヒラギノ明朝 ProN W3"/>
+      <w:b/>
+      <w:bCs/>
+    </w:rPr>
+  </w:style>
+  <w:style w:type="character" w:default="1" w:styleId="a3">
     <w:name w:val="Default Paragraph Font"/>
     <w:uiPriority w:val="1"/>
     <w:unhideWhenUsed/>
   </w:style>
-  <w:style w:type="table" w:default="1" w:styleId="a3">
+  <w:style w:type="table" w:default="1" w:styleId="a4">
     <w:name w:val="Normal Table"/>
     <w:uiPriority w:val="99"/>
     <w:semiHidden/>
@@ -9733,13 +10620,13 @@
       </w:tblCellMar>
     </w:tblPr>
   </w:style>
-  <w:style w:type="numbering" w:default="1" w:styleId="a4">
+  <w:style w:type="numbering" w:default="1" w:styleId="a5">
     <w:name w:val="No List"/>
     <w:uiPriority w:val="99"/>
     <w:semiHidden/>
     <w:unhideWhenUsed/>
   </w:style>
-  <w:style w:type="paragraph" w:styleId="a5">
+  <w:style w:type="paragraph" w:styleId="a6">
     <w:name w:val="List Paragraph"/>
     <w:basedOn w:val="a1"/>
     <w:uiPriority w:val="34"/>
@@ -9753,7 +10640,7 @@
     <w:name w:val="参考文献"/>
     <w:basedOn w:val="a1"/>
     <w:next w:val="a1"/>
-    <w:link w:val="a6"/>
+    <w:link w:val="a7"/>
     <w:autoRedefine/>
     <w:qFormat/>
     <w:rsid w:val="00D23CEF"/>
@@ -9769,9 +10656,9 @@
       <w:vertAlign w:val="superscript"/>
     </w:rPr>
   </w:style>
-  <w:style w:type="character" w:customStyle="1" w:styleId="a6">
+  <w:style w:type="character" w:customStyle="1" w:styleId="a7">
     <w:name w:val="参考文献 (文字)"/>
-    <w:basedOn w:val="a2"/>
+    <w:basedOn w:val="a3"/>
     <w:link w:val="a"/>
     <w:uiPriority w:val="1"/>
     <w:rsid w:val="00D23CEF"/>
@@ -9780,10 +10667,10 @@
       <w:vertAlign w:val="superscript"/>
     </w:rPr>
   </w:style>
-  <w:style w:type="paragraph" w:styleId="a7">
+  <w:style w:type="paragraph" w:styleId="a8">
     <w:name w:val="Balloon Text"/>
     <w:basedOn w:val="a1"/>
-    <w:link w:val="a8"/>
+    <w:link w:val="a9"/>
     <w:uiPriority w:val="99"/>
     <w:semiHidden/>
     <w:unhideWhenUsed/>
@@ -9794,10 +10681,10 @@
       <w:szCs w:val="18"/>
     </w:rPr>
   </w:style>
-  <w:style w:type="character" w:customStyle="1" w:styleId="a8">
+  <w:style w:type="character" w:customStyle="1" w:styleId="a9">
     <w:name w:val="吹き出し (文字)"/>
-    <w:basedOn w:val="a2"/>
-    <w:link w:val="a7"/>
+    <w:basedOn w:val="a3"/>
+    <w:link w:val="a8"/>
     <w:uiPriority w:val="99"/>
     <w:semiHidden/>
     <w:rsid w:val="002D3F2D"/>
@@ -9807,7 +10694,7 @@
       <w:szCs w:val="18"/>
     </w:rPr>
   </w:style>
-  <w:style w:type="paragraph" w:styleId="a9">
+  <w:style w:type="paragraph" w:styleId="aa">
     <w:name w:val="caption"/>
     <w:basedOn w:val="a1"/>
     <w:next w:val="a1"/>
@@ -9826,7 +10713,7 @@
   </w:style>
   <w:style w:type="character" w:customStyle="1" w:styleId="20">
     <w:name w:val="見出し 2 (文字)"/>
-    <w:basedOn w:val="a2"/>
+    <w:basedOn w:val="a3"/>
     <w:link w:val="2"/>
     <w:uiPriority w:val="9"/>
     <w:semiHidden/>
@@ -9852,7 +10739,7 @@
       <w:rFonts w:ascii="ヒラギノ明朝 ProN W3" w:eastAsia="ヒラギノ明朝 ProN W3"/>
     </w:rPr>
   </w:style>
-  <w:style w:type="paragraph" w:customStyle="1" w:styleId="aa">
+  <w:style w:type="paragraph" w:customStyle="1" w:styleId="ab">
     <w:name w:val="長文リスト"/>
     <w:basedOn w:val="a0"/>
     <w:qFormat/>
@@ -9862,7 +10749,7 @@
       <w:contextualSpacing w:val="0"/>
     </w:pPr>
   </w:style>
-  <w:style w:type="paragraph" w:customStyle="1" w:styleId="ab">
+  <w:style w:type="paragraph" w:customStyle="1" w:styleId="a2">
     <w:name w:val="文章"/>
     <w:basedOn w:val="ac"/>
     <w:qFormat/>
@@ -9885,11 +10772,64 @@
   </w:style>
   <w:style w:type="character" w:customStyle="1" w:styleId="ad">
     <w:name w:val="本文 (文字)"/>
-    <w:basedOn w:val="a2"/>
+    <w:basedOn w:val="a3"/>
     <w:link w:val="ac"/>
     <w:uiPriority w:val="99"/>
     <w:semiHidden/>
     <w:rsid w:val="00795D6B"/>
+  </w:style>
+  <w:style w:type="paragraph" w:styleId="ae">
+    <w:name w:val="endnote text"/>
+    <w:basedOn w:val="a1"/>
+    <w:link w:val="af"/>
+    <w:uiPriority w:val="99"/>
+    <w:unhideWhenUsed/>
+    <w:rsid w:val="00427904"/>
+    <w:pPr>
+      <w:snapToGrid w:val="0"/>
+      <w:jc w:val="left"/>
+    </w:pPr>
+    <w:rPr>
+      <w:rFonts w:eastAsia="ヒラギノ明朝 ProN W3"/>
+    </w:rPr>
+  </w:style>
+  <w:style w:type="character" w:customStyle="1" w:styleId="af">
+    <w:name w:val="文末脚注文字列 (文字)"/>
+    <w:basedOn w:val="a3"/>
+    <w:link w:val="ae"/>
+    <w:uiPriority w:val="99"/>
+    <w:rsid w:val="00427904"/>
+    <w:rPr>
+      <w:rFonts w:eastAsia="ヒラギノ明朝 ProN W3"/>
+    </w:rPr>
+  </w:style>
+  <w:style w:type="character" w:styleId="af0">
+    <w:name w:val="endnote reference"/>
+    <w:basedOn w:val="a3"/>
+    <w:uiPriority w:val="99"/>
+    <w:unhideWhenUsed/>
+    <w:rsid w:val="00427904"/>
+    <w:rPr>
+      <w:vertAlign w:val="superscript"/>
+    </w:rPr>
+  </w:style>
+  <w:style w:type="character" w:customStyle="1" w:styleId="40">
+    <w:name w:val="見出し 4 (文字)"/>
+    <w:basedOn w:val="a3"/>
+    <w:link w:val="4"/>
+    <w:uiPriority w:val="9"/>
+    <w:rsid w:val="00DF4939"/>
+    <w:rPr>
+      <w:rFonts w:ascii="ヒラギノ明朝 ProN W3" w:eastAsia="ヒラギノ明朝 ProN W3" w:hAnsi="ヒラギノ明朝 ProN W3"/>
+      <w:b/>
+      <w:bCs/>
+    </w:rPr>
+  </w:style>
+  <w:style w:type="character" w:styleId="af1">
+    <w:name w:val="Strong"/>
+    <w:uiPriority w:val="22"/>
+    <w:qFormat/>
+    <w:rsid w:val="00DF4939"/>
   </w:style>
 </w:styles>
 </file>
@@ -10074,12 +11014,33 @@
       <w:rFonts w:asciiTheme="majorHAnsi" w:eastAsiaTheme="majorEastAsia" w:hAnsiTheme="majorHAnsi" w:cstheme="majorBidi"/>
     </w:rPr>
   </w:style>
-  <w:style w:type="character" w:default="1" w:styleId="a2">
+  <w:style w:type="paragraph" w:styleId="4">
+    <w:name w:val="heading 4"/>
+    <w:basedOn w:val="a1"/>
+    <w:next w:val="a2"/>
+    <w:link w:val="40"/>
+    <w:uiPriority w:val="9"/>
+    <w:unhideWhenUsed/>
+    <w:qFormat/>
+    <w:rsid w:val="00DF4939"/>
+    <w:pPr>
+      <w:keepNext/>
+      <w:spacing w:line="360" w:lineRule="auto"/>
+      <w:ind w:left="960" w:hangingChars="400" w:hanging="960"/>
+      <w:outlineLvl w:val="3"/>
+    </w:pPr>
+    <w:rPr>
+      <w:rFonts w:ascii="ヒラギノ明朝 ProN W3" w:eastAsia="ヒラギノ明朝 ProN W3" w:hAnsi="ヒラギノ明朝 ProN W3"/>
+      <w:b/>
+      <w:bCs/>
+    </w:rPr>
+  </w:style>
+  <w:style w:type="character" w:default="1" w:styleId="a3">
     <w:name w:val="Default Paragraph Font"/>
     <w:uiPriority w:val="1"/>
     <w:unhideWhenUsed/>
   </w:style>
-  <w:style w:type="table" w:default="1" w:styleId="a3">
+  <w:style w:type="table" w:default="1" w:styleId="a4">
     <w:name w:val="Normal Table"/>
     <w:uiPriority w:val="99"/>
     <w:semiHidden/>
@@ -10094,13 +11055,13 @@
       </w:tblCellMar>
     </w:tblPr>
   </w:style>
-  <w:style w:type="numbering" w:default="1" w:styleId="a4">
+  <w:style w:type="numbering" w:default="1" w:styleId="a5">
     <w:name w:val="No List"/>
     <w:uiPriority w:val="99"/>
     <w:semiHidden/>
     <w:unhideWhenUsed/>
   </w:style>
-  <w:style w:type="paragraph" w:styleId="a5">
+  <w:style w:type="paragraph" w:styleId="a6">
     <w:name w:val="List Paragraph"/>
     <w:basedOn w:val="a1"/>
     <w:uiPriority w:val="34"/>
@@ -10114,7 +11075,7 @@
     <w:name w:val="参考文献"/>
     <w:basedOn w:val="a1"/>
     <w:next w:val="a1"/>
-    <w:link w:val="a6"/>
+    <w:link w:val="a7"/>
     <w:autoRedefine/>
     <w:qFormat/>
     <w:rsid w:val="00D23CEF"/>
@@ -10130,9 +11091,9 @@
       <w:vertAlign w:val="superscript"/>
     </w:rPr>
   </w:style>
-  <w:style w:type="character" w:customStyle="1" w:styleId="a6">
+  <w:style w:type="character" w:customStyle="1" w:styleId="a7">
     <w:name w:val="参考文献 (文字)"/>
-    <w:basedOn w:val="a2"/>
+    <w:basedOn w:val="a3"/>
     <w:link w:val="a"/>
     <w:uiPriority w:val="1"/>
     <w:rsid w:val="00D23CEF"/>
@@ -10141,10 +11102,10 @@
       <w:vertAlign w:val="superscript"/>
     </w:rPr>
   </w:style>
-  <w:style w:type="paragraph" w:styleId="a7">
+  <w:style w:type="paragraph" w:styleId="a8">
     <w:name w:val="Balloon Text"/>
     <w:basedOn w:val="a1"/>
-    <w:link w:val="a8"/>
+    <w:link w:val="a9"/>
     <w:uiPriority w:val="99"/>
     <w:semiHidden/>
     <w:unhideWhenUsed/>
@@ -10155,10 +11116,10 @@
       <w:szCs w:val="18"/>
     </w:rPr>
   </w:style>
-  <w:style w:type="character" w:customStyle="1" w:styleId="a8">
+  <w:style w:type="character" w:customStyle="1" w:styleId="a9">
     <w:name w:val="吹き出し (文字)"/>
-    <w:basedOn w:val="a2"/>
-    <w:link w:val="a7"/>
+    <w:basedOn w:val="a3"/>
+    <w:link w:val="a8"/>
     <w:uiPriority w:val="99"/>
     <w:semiHidden/>
     <w:rsid w:val="002D3F2D"/>
@@ -10168,7 +11129,7 @@
       <w:szCs w:val="18"/>
     </w:rPr>
   </w:style>
-  <w:style w:type="paragraph" w:styleId="a9">
+  <w:style w:type="paragraph" w:styleId="aa">
     <w:name w:val="caption"/>
     <w:basedOn w:val="a1"/>
     <w:next w:val="a1"/>
@@ -10187,7 +11148,7 @@
   </w:style>
   <w:style w:type="character" w:customStyle="1" w:styleId="20">
     <w:name w:val="見出し 2 (文字)"/>
-    <w:basedOn w:val="a2"/>
+    <w:basedOn w:val="a3"/>
     <w:link w:val="2"/>
     <w:uiPriority w:val="9"/>
     <w:semiHidden/>
@@ -10213,7 +11174,7 @@
       <w:rFonts w:ascii="ヒラギノ明朝 ProN W3" w:eastAsia="ヒラギノ明朝 ProN W3"/>
     </w:rPr>
   </w:style>
-  <w:style w:type="paragraph" w:customStyle="1" w:styleId="aa">
+  <w:style w:type="paragraph" w:customStyle="1" w:styleId="ab">
     <w:name w:val="長文リスト"/>
     <w:basedOn w:val="a0"/>
     <w:qFormat/>
@@ -10223,7 +11184,7 @@
       <w:contextualSpacing w:val="0"/>
     </w:pPr>
   </w:style>
-  <w:style w:type="paragraph" w:customStyle="1" w:styleId="ab">
+  <w:style w:type="paragraph" w:customStyle="1" w:styleId="a2">
     <w:name w:val="文章"/>
     <w:basedOn w:val="ac"/>
     <w:qFormat/>
@@ -10246,11 +11207,64 @@
   </w:style>
   <w:style w:type="character" w:customStyle="1" w:styleId="ad">
     <w:name w:val="本文 (文字)"/>
-    <w:basedOn w:val="a2"/>
+    <w:basedOn w:val="a3"/>
     <w:link w:val="ac"/>
     <w:uiPriority w:val="99"/>
     <w:semiHidden/>
     <w:rsid w:val="00795D6B"/>
+  </w:style>
+  <w:style w:type="paragraph" w:styleId="ae">
+    <w:name w:val="endnote text"/>
+    <w:basedOn w:val="a1"/>
+    <w:link w:val="af"/>
+    <w:uiPriority w:val="99"/>
+    <w:unhideWhenUsed/>
+    <w:rsid w:val="00427904"/>
+    <w:pPr>
+      <w:snapToGrid w:val="0"/>
+      <w:jc w:val="left"/>
+    </w:pPr>
+    <w:rPr>
+      <w:rFonts w:eastAsia="ヒラギノ明朝 ProN W3"/>
+    </w:rPr>
+  </w:style>
+  <w:style w:type="character" w:customStyle="1" w:styleId="af">
+    <w:name w:val="文末脚注文字列 (文字)"/>
+    <w:basedOn w:val="a3"/>
+    <w:link w:val="ae"/>
+    <w:uiPriority w:val="99"/>
+    <w:rsid w:val="00427904"/>
+    <w:rPr>
+      <w:rFonts w:eastAsia="ヒラギノ明朝 ProN W3"/>
+    </w:rPr>
+  </w:style>
+  <w:style w:type="character" w:styleId="af0">
+    <w:name w:val="endnote reference"/>
+    <w:basedOn w:val="a3"/>
+    <w:uiPriority w:val="99"/>
+    <w:unhideWhenUsed/>
+    <w:rsid w:val="00427904"/>
+    <w:rPr>
+      <w:vertAlign w:val="superscript"/>
+    </w:rPr>
+  </w:style>
+  <w:style w:type="character" w:customStyle="1" w:styleId="40">
+    <w:name w:val="見出し 4 (文字)"/>
+    <w:basedOn w:val="a3"/>
+    <w:link w:val="4"/>
+    <w:uiPriority w:val="9"/>
+    <w:rsid w:val="00DF4939"/>
+    <w:rPr>
+      <w:rFonts w:ascii="ヒラギノ明朝 ProN W3" w:eastAsia="ヒラギノ明朝 ProN W3" w:hAnsi="ヒラギノ明朝 ProN W3"/>
+      <w:b/>
+      <w:bCs/>
+    </w:rPr>
+  </w:style>
+  <w:style w:type="character" w:styleId="af1">
+    <w:name w:val="Strong"/>
+    <w:uiPriority w:val="22"/>
+    <w:qFormat/>
+    <w:rsid w:val="00DF4939"/>
   </w:style>
 </w:styles>
 </file>
@@ -13707,7 +14721,7 @@
   </dgm:whole>
   <dgm:extLst>
     <a:ext uri="http://schemas.microsoft.com/office/drawing/2008/diagram">
-      <dsp:dataModelExt xmlns:dsp="http://schemas.microsoft.com/office/drawing/2008/diagram" relId="rId10" minVer="http://schemas.openxmlformats.org/drawingml/2006/diagram"/>
+      <dsp:dataModelExt xmlns:dsp="http://schemas.microsoft.com/office/drawing/2008/diagram" relId="rId12" minVer="http://schemas.openxmlformats.org/drawingml/2006/diagram"/>
     </a:ext>
   </dgm:extLst>
 </dgm:dataModel>

</xml_diff>

<commit_message>
write about diagram and storytelling
</commit_message>
<xml_diff>
--- a/02.basic theory.docx
+++ b/02.basic theory.docx
@@ -652,7 +652,7 @@
     </w:p>
     <w:p>
       <w:pPr>
-        <w:pStyle w:val="a6"/>
+        <w:pStyle w:val="a7"/>
         <w:numPr>
           <w:ilvl w:val="0"/>
           <w:numId w:val="9"/>
@@ -928,7 +928,7 @@
       </w:r>
       <w:r>
         <w:rPr>
-          <w:rStyle w:val="a7"/>
+          <w:rStyle w:val="a8"/>
           <w:b/>
         </w:rPr>
         <w:t>[10]</w:t>
@@ -1352,13 +1352,13 @@
       </w:r>
       <w:r>
         <w:rPr>
-          <w:rStyle w:val="a7"/>
+          <w:rStyle w:val="a8"/>
         </w:rPr>
         <w:t>[11</w:t>
       </w:r>
       <w:r>
         <w:rPr>
-          <w:rStyle w:val="a7"/>
+          <w:rStyle w:val="a8"/>
         </w:rPr>
         <w:t>]</w:t>
       </w:r>
@@ -1492,7 +1492,7 @@
             <wp:cNvGraphicFramePr/>
             <a:graphic xmlns:a="http://schemas.openxmlformats.org/drawingml/2006/main">
               <a:graphicData uri="http://schemas.openxmlformats.org/drawingml/2006/diagram">
-                <dgm:relIds xmlns:dgm="http://schemas.openxmlformats.org/drawingml/2006/diagram" xmlns:r="http://schemas.openxmlformats.org/officeDocument/2006/relationships" r:dm="rId8" r:lo="rId9" r:qs="rId10" r:cs="rId11"/>
+                <dgm:relIds xmlns:dgm="http://schemas.openxmlformats.org/drawingml/2006/diagram" xmlns:r="http://schemas.openxmlformats.org/officeDocument/2006/relationships" r:dm="rId9" r:lo="rId10" r:qs="rId11" r:cs="rId12"/>
               </a:graphicData>
             </a:graphic>
           </wp:inline>
@@ -1501,7 +1501,7 @@
     </w:p>
     <w:p>
       <w:pPr>
-        <w:pStyle w:val="aa"/>
+        <w:pStyle w:val="ab"/>
       </w:pPr>
       <w:bookmarkStart w:id="0" w:name="_Toc283210945"/>
       <w:bookmarkStart w:id="1" w:name="_Ref280564135"/>
@@ -1732,13 +1732,13 @@
       </w:r>
       <w:r>
         <w:rPr>
-          <w:rStyle w:val="a7"/>
+          <w:rStyle w:val="a8"/>
         </w:rPr>
         <w:t>[12</w:t>
       </w:r>
       <w:r>
         <w:rPr>
-          <w:rStyle w:val="a7"/>
+          <w:rStyle w:val="a8"/>
         </w:rPr>
         <w:t>]</w:t>
       </w:r>
@@ -1909,7 +1909,7 @@
     </w:p>
     <w:p>
       <w:pPr>
-        <w:pStyle w:val="a6"/>
+        <w:pStyle w:val="a7"/>
         <w:numPr>
           <w:ilvl w:val="0"/>
           <w:numId w:val="9"/>
@@ -2479,7 +2479,7 @@
     </w:p>
     <w:p>
       <w:pPr>
-        <w:pStyle w:val="a6"/>
+        <w:pStyle w:val="a7"/>
         <w:numPr>
           <w:ilvl w:val="0"/>
           <w:numId w:val="9"/>
@@ -3109,19 +3109,19 @@
       </w:r>
       <w:r>
         <w:rPr>
-          <w:rStyle w:val="a7"/>
+          <w:rStyle w:val="a8"/>
         </w:rPr>
         <w:t>[</w:t>
       </w:r>
       <w:r>
         <w:rPr>
-          <w:rStyle w:val="a7"/>
+          <w:rStyle w:val="a8"/>
         </w:rPr>
         <w:t>14</w:t>
       </w:r>
       <w:r>
         <w:rPr>
-          <w:rStyle w:val="a7"/>
+          <w:rStyle w:val="a8"/>
         </w:rPr>
         <w:t>]</w:t>
       </w:r>
@@ -4055,7 +4055,7 @@
       </w:r>
       <w:r>
         <w:rPr>
-          <w:rStyle w:val="a7"/>
+          <w:rStyle w:val="a8"/>
         </w:rPr>
         <w:t>[15]</w:t>
       </w:r>
@@ -4120,7 +4120,7 @@
     </w:p>
     <w:p>
       <w:pPr>
-        <w:pStyle w:val="a6"/>
+        <w:pStyle w:val="a7"/>
         <w:numPr>
           <w:ilvl w:val="0"/>
           <w:numId w:val="9"/>
@@ -4175,7 +4175,7 @@
     <w:p/>
     <w:p>
       <w:pPr>
-        <w:pStyle w:val="a6"/>
+        <w:pStyle w:val="a7"/>
         <w:numPr>
           <w:ilvl w:val="0"/>
           <w:numId w:val="10"/>
@@ -4279,7 +4279,7 @@
                     </pic:cNvPicPr>
                   </pic:nvPicPr>
                   <pic:blipFill>
-                    <a:blip r:embed="rId13">
+                    <a:blip r:embed="rId14">
                       <a:extLst>
                         <a:ext uri="{28A0092B-C50C-407E-A947-70E740481C1C}">
                           <a14:useLocalDpi xmlns:a14="http://schemas.microsoft.com/office/drawing/2010/main" val="0"/>
@@ -4313,7 +4313,7 @@
     </w:p>
     <w:p>
       <w:pPr>
-        <w:pStyle w:val="aa"/>
+        <w:pStyle w:val="ab"/>
         <w:rPr>
           <w:szCs w:val="24"/>
         </w:rPr>
@@ -4340,7 +4340,7 @@
     </w:p>
     <w:p>
       <w:pPr>
-        <w:pStyle w:val="a6"/>
+        <w:pStyle w:val="a7"/>
         <w:numPr>
           <w:ilvl w:val="0"/>
           <w:numId w:val="9"/>
@@ -4412,7 +4412,7 @@
     </w:p>
     <w:p>
       <w:pPr>
-        <w:pStyle w:val="a6"/>
+        <w:pStyle w:val="a7"/>
         <w:ind w:leftChars="0" w:left="660"/>
       </w:pPr>
     </w:p>
@@ -4469,7 +4469,7 @@
     </w:p>
     <w:p>
       <w:pPr>
-        <w:pStyle w:val="a6"/>
+        <w:pStyle w:val="a7"/>
         <w:ind w:leftChars="0" w:left="660"/>
       </w:pPr>
     </w:p>
@@ -4874,11 +4874,9 @@
         </w:rPr>
         <w:t>，</w:t>
       </w:r>
-      <w:proofErr w:type="spellStart"/>
       <w:r>
         <w:t>D.A.Norman</w:t>
       </w:r>
-      <w:proofErr w:type="spellEnd"/>
       <w:r>
         <w:rPr>
           <w:rFonts w:hint="eastAsia"/>
@@ -5221,7 +5219,7 @@
     </w:p>
     <w:p>
       <w:pPr>
-        <w:pStyle w:val="a2"/>
+        <w:pStyle w:val="a3"/>
         <w:rPr>
           <w:rFonts w:asciiTheme="minorEastAsia" w:eastAsiaTheme="minorEastAsia" w:hAnsiTheme="minorEastAsia"/>
         </w:rPr>
@@ -5265,7 +5263,7 @@
     </w:p>
     <w:p>
       <w:pPr>
-        <w:pStyle w:val="a2"/>
+        <w:pStyle w:val="a3"/>
         <w:rPr>
           <w:rFonts w:asciiTheme="minorEastAsia" w:eastAsiaTheme="minorEastAsia" w:hAnsiTheme="minorEastAsia" w:hint="eastAsia"/>
         </w:rPr>
@@ -5345,7 +5343,7 @@
     </w:p>
     <w:p>
       <w:pPr>
-        <w:pStyle w:val="a2"/>
+        <w:pStyle w:val="a3"/>
         <w:rPr>
           <w:rFonts w:asciiTheme="minorEastAsia" w:eastAsiaTheme="minorEastAsia" w:hAnsiTheme="minorEastAsia"/>
         </w:rPr>
@@ -5353,21 +5351,21 @@
     </w:p>
     <w:p>
       <w:pPr>
-        <w:pStyle w:val="a2"/>
+        <w:pStyle w:val="a3"/>
         <w:numPr>
           <w:ilvl w:val="0"/>
           <w:numId w:val="16"/>
         </w:numPr>
         <w:ind w:firstLineChars="0"/>
         <w:rPr>
-          <w:rStyle w:val="af1"/>
+          <w:rStyle w:val="af2"/>
           <w:rFonts w:asciiTheme="minorEastAsia" w:eastAsiaTheme="minorEastAsia" w:hAnsiTheme="minorEastAsia" w:hint="eastAsia"/>
           <w:bCs/>
         </w:rPr>
       </w:pPr>
       <w:r>
         <w:rPr>
-          <w:rStyle w:val="af1"/>
+          <w:rStyle w:val="af2"/>
           <w:rFonts w:asciiTheme="minorEastAsia" w:eastAsiaTheme="minorEastAsia" w:hAnsiTheme="minorEastAsia" w:hint="eastAsia"/>
           <w:bCs/>
         </w:rPr>
@@ -5375,7 +5373,7 @@
       </w:r>
       <w:r>
         <w:rPr>
-          <w:rStyle w:val="af1"/>
+          <w:rStyle w:val="af2"/>
           <w:rFonts w:asciiTheme="minorEastAsia" w:eastAsiaTheme="minorEastAsia" w:hAnsiTheme="minorEastAsia"/>
           <w:bCs/>
         </w:rPr>
@@ -5384,7 +5382,7 @@
     </w:p>
     <w:p>
       <w:pPr>
-        <w:pStyle w:val="a2"/>
+        <w:pStyle w:val="a3"/>
         <w:numPr>
           <w:ilvl w:val="0"/>
           <w:numId w:val="9"/>
@@ -5427,7 +5425,7 @@
     </w:p>
     <w:p>
       <w:pPr>
-        <w:pStyle w:val="a2"/>
+        <w:pStyle w:val="a3"/>
         <w:numPr>
           <w:ilvl w:val="0"/>
           <w:numId w:val="9"/>
@@ -5458,7 +5456,7 @@
     </w:p>
     <w:p>
       <w:pPr>
-        <w:pStyle w:val="a2"/>
+        <w:pStyle w:val="a3"/>
         <w:numPr>
           <w:ilvl w:val="0"/>
           <w:numId w:val="9"/>
@@ -5503,7 +5501,7 @@
         <w:spacing w:before="200" w:after="200"/>
         <w:ind w:left="360"/>
         <w:rPr>
-          <w:rStyle w:val="af1"/>
+          <w:rStyle w:val="af2"/>
           <w:rFonts w:asciiTheme="minorEastAsia" w:eastAsiaTheme="minorEastAsia" w:hAnsiTheme="minorEastAsia" w:hint="eastAsia"/>
         </w:rPr>
       </w:pPr>
@@ -5517,13 +5515,13 @@
         </w:numPr>
         <w:spacing w:before="200" w:after="200"/>
         <w:rPr>
-          <w:rStyle w:val="af1"/>
+          <w:rStyle w:val="af2"/>
           <w:rFonts w:asciiTheme="minorEastAsia" w:eastAsiaTheme="minorEastAsia" w:hAnsiTheme="minorEastAsia"/>
         </w:rPr>
       </w:pPr>
       <w:r>
         <w:rPr>
-          <w:rStyle w:val="af1"/>
+          <w:rStyle w:val="af2"/>
           <w:rFonts w:asciiTheme="minorEastAsia" w:eastAsiaTheme="minorEastAsia" w:hAnsiTheme="minorEastAsia"/>
           <w:bCs/>
         </w:rPr>
@@ -5531,7 +5529,7 @@
       </w:r>
       <w:r>
         <w:rPr>
-          <w:rStyle w:val="af1"/>
+          <w:rStyle w:val="af2"/>
           <w:rFonts w:asciiTheme="minorEastAsia" w:eastAsiaTheme="minorEastAsia" w:hAnsiTheme="minorEastAsia" w:hint="eastAsia"/>
           <w:bCs/>
         </w:rPr>
@@ -5539,7 +5537,7 @@
       </w:r>
       <w:r>
         <w:rPr>
-          <w:rStyle w:val="af1"/>
+          <w:rStyle w:val="af2"/>
           <w:rFonts w:asciiTheme="minorEastAsia" w:eastAsiaTheme="minorEastAsia" w:hAnsiTheme="minorEastAsia"/>
           <w:bCs/>
         </w:rPr>
@@ -5644,7 +5642,7 @@
         </w:numPr>
         <w:spacing w:before="200" w:after="200"/>
         <w:rPr>
-          <w:rStyle w:val="af1"/>
+          <w:rStyle w:val="af2"/>
           <w:rFonts w:asciiTheme="minorEastAsia" w:eastAsiaTheme="minorEastAsia" w:hAnsiTheme="minorEastAsia" w:hint="eastAsia"/>
         </w:rPr>
       </w:pPr>
@@ -5658,13 +5656,13 @@
         </w:numPr>
         <w:spacing w:before="200" w:after="200"/>
         <w:rPr>
-          <w:rStyle w:val="af1"/>
+          <w:rStyle w:val="af2"/>
           <w:rFonts w:asciiTheme="minorEastAsia" w:eastAsiaTheme="minorEastAsia" w:hAnsiTheme="minorEastAsia"/>
         </w:rPr>
       </w:pPr>
       <w:r>
         <w:rPr>
-          <w:rStyle w:val="af1"/>
+          <w:rStyle w:val="af2"/>
           <w:rFonts w:asciiTheme="minorEastAsia" w:eastAsiaTheme="minorEastAsia" w:hAnsiTheme="minorEastAsia"/>
           <w:bCs/>
         </w:rPr>
@@ -5672,7 +5670,7 @@
       </w:r>
       <w:r>
         <w:rPr>
-          <w:rStyle w:val="af1"/>
+          <w:rStyle w:val="af2"/>
           <w:rFonts w:asciiTheme="minorEastAsia" w:eastAsiaTheme="minorEastAsia" w:hAnsiTheme="minorEastAsia" w:hint="eastAsia"/>
           <w:bCs/>
         </w:rPr>
@@ -5680,7 +5678,7 @@
       </w:r>
       <w:r>
         <w:rPr>
-          <w:rStyle w:val="af1"/>
+          <w:rStyle w:val="af2"/>
           <w:rFonts w:asciiTheme="minorEastAsia" w:eastAsiaTheme="minorEastAsia" w:hAnsiTheme="minorEastAsia"/>
           <w:bCs/>
         </w:rPr>
@@ -5835,7 +5833,7 @@
     </w:p>
     <w:p>
       <w:pPr>
-        <w:pStyle w:val="a2"/>
+        <w:pStyle w:val="a3"/>
         <w:rPr>
           <w:rFonts w:asciiTheme="minorEastAsia" w:eastAsiaTheme="minorEastAsia" w:hAnsiTheme="minorEastAsia"/>
         </w:rPr>
@@ -6251,7 +6249,7 @@
     </w:p>
     <w:p>
       <w:pPr>
-        <w:pStyle w:val="ab"/>
+        <w:pStyle w:val="ac"/>
         <w:numPr>
           <w:ilvl w:val="0"/>
           <w:numId w:val="0"/>
@@ -6276,7 +6274,7 @@
     </w:p>
     <w:p>
       <w:pPr>
-        <w:pStyle w:val="ab"/>
+        <w:pStyle w:val="ac"/>
         <w:numPr>
           <w:ilvl w:val="0"/>
           <w:numId w:val="0"/>
@@ -6342,7 +6340,7 @@
     </w:p>
     <w:p>
       <w:pPr>
-        <w:pStyle w:val="ab"/>
+        <w:pStyle w:val="ac"/>
         <w:numPr>
           <w:ilvl w:val="0"/>
           <w:numId w:val="9"/>
@@ -6366,7 +6364,7 @@
     </w:p>
     <w:p>
       <w:pPr>
-        <w:pStyle w:val="ab"/>
+        <w:pStyle w:val="ac"/>
         <w:numPr>
           <w:ilvl w:val="0"/>
           <w:numId w:val="0"/>
@@ -6432,7 +6430,7 @@
     </w:p>
     <w:p>
       <w:pPr>
-        <w:pStyle w:val="ab"/>
+        <w:pStyle w:val="ac"/>
         <w:numPr>
           <w:ilvl w:val="0"/>
           <w:numId w:val="9"/>
@@ -6480,7 +6478,7 @@
     </w:p>
     <w:p>
       <w:pPr>
-        <w:pStyle w:val="ab"/>
+        <w:pStyle w:val="ac"/>
         <w:numPr>
           <w:ilvl w:val="0"/>
           <w:numId w:val="0"/>
@@ -6511,7 +6509,7 @@
     </w:p>
     <w:p>
       <w:pPr>
-        <w:pStyle w:val="ab"/>
+        <w:pStyle w:val="ac"/>
         <w:numPr>
           <w:ilvl w:val="0"/>
           <w:numId w:val="0"/>
@@ -6588,7 +6586,7 @@
                     </pic:cNvPicPr>
                   </pic:nvPicPr>
                   <pic:blipFill rotWithShape="1">
-                    <a:blip r:embed="rId14">
+                    <a:blip r:embed="rId15">
                       <a:extLst>
                         <a:ext uri="{28A0092B-C50C-407E-A947-70E740481C1C}">
                           <a14:useLocalDpi xmlns:a14="http://schemas.microsoft.com/office/drawing/2010/main" val="0"/>
@@ -6625,7 +6623,7 @@
     </w:p>
     <w:p>
       <w:pPr>
-        <w:pStyle w:val="aa"/>
+        <w:pStyle w:val="ab"/>
       </w:pPr>
       <w:r>
         <w:rPr>
@@ -6684,7 +6682,7 @@
     </w:p>
     <w:p>
       <w:pPr>
-        <w:pStyle w:val="a2"/>
+        <w:pStyle w:val="a3"/>
         <w:ind w:firstLineChars="59" w:firstLine="142"/>
         <w:rPr>
           <w:rFonts w:asciiTheme="minorHAnsi" w:eastAsiaTheme="minorEastAsia" w:hint="eastAsia"/>
@@ -6808,123 +6806,115 @@
         <w:rPr>
           <w:rFonts w:asciiTheme="minorHAnsi" w:eastAsiaTheme="minorEastAsia"/>
         </w:rPr>
-        <w:t xml:space="preserve">Peter </w:t>
-      </w:r>
-      <w:proofErr w:type="spellStart"/>
+        <w:t>Peter Morville</w:t>
+      </w:r>
       <w:r>
         <w:rPr>
           <w:rFonts w:asciiTheme="minorHAnsi" w:eastAsiaTheme="minorEastAsia"/>
         </w:rPr>
-        <w:t>Morville</w:t>
-      </w:r>
-      <w:proofErr w:type="spellEnd"/>
+        <w:t>の</w:t>
+      </w:r>
       <w:r>
         <w:rPr>
           <w:rFonts w:asciiTheme="minorHAnsi" w:eastAsiaTheme="minorEastAsia"/>
         </w:rPr>
-        <w:t>の</w:t>
+        <w:t>UX</w:t>
       </w:r>
       <w:r>
         <w:rPr>
           <w:rFonts w:asciiTheme="minorHAnsi" w:eastAsiaTheme="minorEastAsia"/>
         </w:rPr>
+        <w:t>ハニカム構造</w:t>
+      </w:r>
+      <w:r>
+        <w:rPr>
+          <w:vertAlign w:val="superscript"/>
+        </w:rPr>
+        <w:t>[17</w:t>
+      </w:r>
+      <w:r>
+        <w:rPr>
+          <w:vertAlign w:val="superscript"/>
+        </w:rPr>
+        <w:t>]</w:t>
+      </w:r>
+      <w:r>
+        <w:rPr>
+          <w:rFonts w:asciiTheme="minorHAnsi" w:eastAsiaTheme="minorEastAsia" w:hint="eastAsia"/>
+        </w:rPr>
+        <w:t>である</w:t>
+      </w:r>
+      <w:r>
+        <w:rPr>
+          <w:rFonts w:asciiTheme="minorHAnsi" w:eastAsiaTheme="minorEastAsia"/>
+        </w:rPr>
+        <w:t>．</w:t>
+      </w:r>
+      <w:r>
+        <w:rPr>
+          <w:rFonts w:asciiTheme="minorHAnsi" w:eastAsiaTheme="minorEastAsia"/>
+        </w:rPr>
         <w:t>UX</w:t>
       </w:r>
       <w:r>
         <w:rPr>
           <w:rFonts w:asciiTheme="minorHAnsi" w:eastAsiaTheme="minorEastAsia"/>
         </w:rPr>
-        <w:t>ハニカム構造</w:t>
-      </w:r>
-      <w:r>
-        <w:rPr>
-          <w:vertAlign w:val="superscript"/>
-        </w:rPr>
-        <w:t>[17</w:t>
-      </w:r>
-      <w:r>
-        <w:rPr>
-          <w:vertAlign w:val="superscript"/>
-        </w:rPr>
-        <w:t>]</w:t>
+        <w:t>を構成する</w:t>
+      </w:r>
+      <w:r>
+        <w:rPr>
+          <w:rFonts w:asciiTheme="minorHAnsi" w:eastAsiaTheme="minorEastAsia"/>
+        </w:rPr>
+        <w:t>7</w:t>
+      </w:r>
+      <w:r>
+        <w:rPr>
+          <w:rFonts w:asciiTheme="minorHAnsi" w:eastAsiaTheme="minorEastAsia"/>
+        </w:rPr>
+        <w:t>つの要素を以下のように挙げている．</w:t>
       </w:r>
       <w:r>
         <w:rPr>
           <w:rFonts w:asciiTheme="minorHAnsi" w:eastAsiaTheme="minorEastAsia" w:hint="eastAsia"/>
         </w:rPr>
-        <w:t>である</w:t>
+        <w:t>なお</w:t>
       </w:r>
       <w:r>
         <w:rPr>
           <w:rFonts w:asciiTheme="minorHAnsi" w:eastAsiaTheme="minorEastAsia"/>
         </w:rPr>
+        <w:t>，</w:t>
+      </w:r>
+      <w:r>
+        <w:rPr>
+          <w:rFonts w:asciiTheme="minorHAnsi" w:eastAsiaTheme="minorEastAsia" w:hint="eastAsia"/>
+        </w:rPr>
+        <w:t>以下の例は</w:t>
+      </w:r>
+      <w:r>
+        <w:rPr>
+          <w:rFonts w:asciiTheme="minorHAnsi" w:eastAsiaTheme="minorEastAsia"/>
+        </w:rPr>
+        <w:t>Web</w:t>
+      </w:r>
+      <w:r>
+        <w:rPr>
+          <w:rFonts w:asciiTheme="minorHAnsi" w:eastAsiaTheme="minorEastAsia" w:hint="eastAsia"/>
+        </w:rPr>
+        <w:t>サイトを対象としている</w:t>
+      </w:r>
+      <w:r>
+        <w:rPr>
+          <w:rFonts w:asciiTheme="minorHAnsi" w:eastAsiaTheme="minorEastAsia"/>
+        </w:rPr>
         <w:t>．</w:t>
       </w:r>
-      <w:r>
-        <w:rPr>
-          <w:rFonts w:asciiTheme="minorHAnsi" w:eastAsiaTheme="minorEastAsia"/>
-        </w:rPr>
-        <w:t>UX</w:t>
-      </w:r>
-      <w:r>
-        <w:rPr>
-          <w:rFonts w:asciiTheme="minorHAnsi" w:eastAsiaTheme="minorEastAsia"/>
-        </w:rPr>
-        <w:t>を構成する</w:t>
-      </w:r>
-      <w:r>
-        <w:rPr>
-          <w:rFonts w:asciiTheme="minorHAnsi" w:eastAsiaTheme="minorEastAsia"/>
-        </w:rPr>
-        <w:t>7</w:t>
-      </w:r>
-      <w:r>
-        <w:rPr>
-          <w:rFonts w:asciiTheme="minorHAnsi" w:eastAsiaTheme="minorEastAsia"/>
-        </w:rPr>
-        <w:t>つの要素を以下のように挙げている．</w:t>
-      </w:r>
-      <w:r>
-        <w:rPr>
-          <w:rFonts w:asciiTheme="minorHAnsi" w:eastAsiaTheme="minorEastAsia" w:hint="eastAsia"/>
-        </w:rPr>
-        <w:t>なお</w:t>
-      </w:r>
-      <w:r>
-        <w:rPr>
-          <w:rFonts w:asciiTheme="minorHAnsi" w:eastAsiaTheme="minorEastAsia"/>
-        </w:rPr>
-        <w:t>，</w:t>
-      </w:r>
-      <w:r>
-        <w:rPr>
-          <w:rFonts w:asciiTheme="minorHAnsi" w:eastAsiaTheme="minorEastAsia" w:hint="eastAsia"/>
-        </w:rPr>
-        <w:t>以下の例は</w:t>
-      </w:r>
-      <w:r>
-        <w:rPr>
-          <w:rFonts w:asciiTheme="minorHAnsi" w:eastAsiaTheme="minorEastAsia"/>
-        </w:rPr>
-        <w:t>Web</w:t>
-      </w:r>
-      <w:r>
-        <w:rPr>
-          <w:rFonts w:asciiTheme="minorHAnsi" w:eastAsiaTheme="minorEastAsia" w:hint="eastAsia"/>
-        </w:rPr>
-        <w:t>サイトを対象としている</w:t>
-      </w:r>
-      <w:r>
-        <w:rPr>
-          <w:rFonts w:asciiTheme="minorHAnsi" w:eastAsiaTheme="minorEastAsia"/>
-        </w:rPr>
-        <w:t>．</w:t>
-      </w:r>
     </w:p>
     <w:p/>
     <w:p>
       <w:pPr>
-        <w:pStyle w:val="ab"/>
+        <w:pStyle w:val="ac"/>
         <w:numPr>
           <w:ilvl w:val="0"/>
           <w:numId w:val="0"/>
@@ -6961,7 +6951,7 @@
     </w:p>
     <w:p>
       <w:pPr>
-        <w:pStyle w:val="ab"/>
+        <w:pStyle w:val="ac"/>
         <w:numPr>
           <w:ilvl w:val="0"/>
           <w:numId w:val="0"/>
@@ -7006,7 +6996,7 @@
     </w:p>
     <w:p>
       <w:pPr>
-        <w:pStyle w:val="ab"/>
+        <w:pStyle w:val="ac"/>
         <w:numPr>
           <w:ilvl w:val="0"/>
           <w:numId w:val="0"/>
@@ -7046,7 +7036,7 @@
     </w:p>
     <w:p>
       <w:pPr>
-        <w:pStyle w:val="ab"/>
+        <w:pStyle w:val="ac"/>
         <w:numPr>
           <w:ilvl w:val="0"/>
           <w:numId w:val="0"/>
@@ -7070,7 +7060,7 @@
     </w:p>
     <w:p>
       <w:pPr>
-        <w:pStyle w:val="ab"/>
+        <w:pStyle w:val="ac"/>
         <w:numPr>
           <w:ilvl w:val="0"/>
           <w:numId w:val="0"/>
@@ -7116,7 +7106,7 @@
     </w:p>
     <w:p>
       <w:pPr>
-        <w:pStyle w:val="ab"/>
+        <w:pStyle w:val="ac"/>
         <w:numPr>
           <w:ilvl w:val="0"/>
           <w:numId w:val="0"/>
@@ -7152,7 +7142,7 @@
     </w:p>
     <w:p>
       <w:pPr>
-        <w:pStyle w:val="ab"/>
+        <w:pStyle w:val="ac"/>
         <w:numPr>
           <w:ilvl w:val="0"/>
           <w:numId w:val="0"/>
@@ -7189,7 +7179,7 @@
     </w:p>
     <w:p>
       <w:pPr>
-        <w:pStyle w:val="ab"/>
+        <w:pStyle w:val="ac"/>
         <w:numPr>
           <w:ilvl w:val="0"/>
           <w:numId w:val="0"/>
@@ -7222,7 +7212,7 @@
     </w:p>
     <w:p>
       <w:pPr>
-        <w:pStyle w:val="ab"/>
+        <w:pStyle w:val="ac"/>
         <w:numPr>
           <w:ilvl w:val="0"/>
           <w:numId w:val="0"/>
@@ -7268,7 +7258,7 @@
     </w:p>
     <w:p>
       <w:pPr>
-        <w:pStyle w:val="ab"/>
+        <w:pStyle w:val="ac"/>
         <w:numPr>
           <w:ilvl w:val="0"/>
           <w:numId w:val="0"/>
@@ -7316,7 +7306,7 @@
     </w:p>
     <w:p>
       <w:pPr>
-        <w:pStyle w:val="ab"/>
+        <w:pStyle w:val="ac"/>
         <w:numPr>
           <w:ilvl w:val="0"/>
           <w:numId w:val="0"/>
@@ -7353,7 +7343,7 @@
     </w:p>
     <w:p>
       <w:pPr>
-        <w:pStyle w:val="ab"/>
+        <w:pStyle w:val="ac"/>
         <w:numPr>
           <w:ilvl w:val="0"/>
           <w:numId w:val="0"/>
@@ -7401,7 +7391,7 @@
     </w:p>
     <w:p>
       <w:pPr>
-        <w:pStyle w:val="ab"/>
+        <w:pStyle w:val="ac"/>
         <w:numPr>
           <w:ilvl w:val="0"/>
           <w:numId w:val="0"/>
@@ -7438,7 +7428,7 @@
     </w:p>
     <w:p>
       <w:pPr>
-        <w:pStyle w:val="ab"/>
+        <w:pStyle w:val="ac"/>
         <w:numPr>
           <w:ilvl w:val="0"/>
           <w:numId w:val="0"/>
@@ -7533,7 +7523,7 @@
                     </pic:cNvPicPr>
                   </pic:nvPicPr>
                   <pic:blipFill>
-                    <a:blip r:embed="rId15">
+                    <a:blip r:embed="rId16">
                       <a:extLst>
                         <a:ext uri="{28A0092B-C50C-407E-A947-70E740481C1C}">
                           <a14:useLocalDpi xmlns:a14="http://schemas.microsoft.com/office/drawing/2010/main" val="0"/>
@@ -7567,7 +7557,7 @@
     </w:p>
     <w:p>
       <w:pPr>
-        <w:pStyle w:val="aa"/>
+        <w:pStyle w:val="ab"/>
       </w:pPr>
       <w:r>
         <w:rPr>
@@ -7604,8 +7594,6 @@
       <w:r>
         <w:t>.4</w:t>
       </w:r>
-      <w:bookmarkStart w:id="5" w:name="_GoBack"/>
-      <w:bookmarkEnd w:id="5"/>
       <w:r>
         <w:t xml:space="preserve">　</w:t>
       </w:r>
@@ -7630,7 +7618,7 @@
     </w:p>
     <w:p>
       <w:pPr>
-        <w:pStyle w:val="a2"/>
+        <w:pStyle w:val="a3"/>
         <w:ind w:firstLineChars="59" w:firstLine="142"/>
         <w:rPr>
           <w:rFonts w:asciiTheme="minorHAnsi" w:eastAsiaTheme="minorEastAsia" w:hint="eastAsia"/>
@@ -7640,33 +7628,37 @@
         <w:rPr>
           <w:rFonts w:asciiTheme="minorHAnsi" w:eastAsiaTheme="minorEastAsia"/>
         </w:rPr>
-        <w:t xml:space="preserve">Peter </w:t>
-      </w:r>
-      <w:proofErr w:type="spellStart"/>
+        <w:t>Peter Morville</w:t>
+      </w:r>
       <w:r>
         <w:rPr>
           <w:rFonts w:asciiTheme="minorHAnsi" w:eastAsiaTheme="minorEastAsia"/>
         </w:rPr>
-        <w:t>Morville</w:t>
-      </w:r>
-      <w:proofErr w:type="spellEnd"/>
+        <w:t>は情報アーキテクチャの分野で</w:t>
+      </w:r>
       <w:r>
         <w:rPr>
           <w:rFonts w:asciiTheme="minorHAnsi" w:eastAsiaTheme="minorEastAsia"/>
         </w:rPr>
-        <w:t>は情報アーキテクチャの分野で</w:t>
+        <w:t>，</w:t>
       </w:r>
       <w:r>
         <w:rPr>
           <w:rFonts w:asciiTheme="minorHAnsi" w:eastAsiaTheme="minorEastAsia"/>
         </w:rPr>
+        <w:t>個々のプロジェクトにおけるビジネスゴールとコンテキスト</w:t>
+      </w:r>
+      <w:r>
+        <w:rPr>
+          <w:rFonts w:asciiTheme="minorHAnsi" w:eastAsiaTheme="minorEastAsia"/>
+        </w:rPr>
         <w:t>，</w:t>
       </w:r>
       <w:r>
         <w:rPr>
           <w:rFonts w:asciiTheme="minorHAnsi" w:eastAsiaTheme="minorEastAsia"/>
         </w:rPr>
-        <w:t>個々のプロジェクトにおけるビジネスゴールとコンテキスト</w:t>
+        <w:t>ユーザニーズと行動</w:t>
       </w:r>
       <w:r>
         <w:rPr>
@@ -7678,7 +7670,7 @@
         <w:rPr>
           <w:rFonts w:asciiTheme="minorHAnsi" w:eastAsiaTheme="minorEastAsia"/>
         </w:rPr>
-        <w:t>ユーザニーズと行動</w:t>
+        <w:t>コンテンツの有用な混合</w:t>
       </w:r>
       <w:r>
         <w:rPr>
@@ -7690,84 +7682,72 @@
         <w:rPr>
           <w:rFonts w:asciiTheme="minorHAnsi" w:eastAsiaTheme="minorEastAsia"/>
         </w:rPr>
-        <w:t>コンテンツの有用な混合</w:t>
+        <w:t>という</w:t>
       </w:r>
       <w:r>
         <w:rPr>
           <w:rFonts w:asciiTheme="minorHAnsi" w:eastAsiaTheme="minorEastAsia"/>
         </w:rPr>
+        <w:t>3</w:t>
+      </w:r>
+      <w:r>
+        <w:rPr>
+          <w:rFonts w:asciiTheme="minorHAnsi" w:eastAsiaTheme="minorEastAsia"/>
+        </w:rPr>
+        <w:t>つの要素をいかにうまくバランスをとる必要があるかを説いている．</w:t>
+      </w:r>
+      <w:r>
+        <w:rPr>
+          <w:rFonts w:asciiTheme="minorHAnsi" w:eastAsiaTheme="minorEastAsia" w:hint="eastAsia"/>
+        </w:rPr>
+        <w:t>これらの</w:t>
+      </w:r>
+      <w:r>
+        <w:rPr>
+          <w:rFonts w:asciiTheme="minorHAnsi" w:eastAsiaTheme="minorEastAsia"/>
+        </w:rPr>
+        <w:t>3</w:t>
+      </w:r>
+      <w:r>
+        <w:rPr>
+          <w:rFonts w:asciiTheme="minorHAnsi" w:eastAsiaTheme="minorEastAsia"/>
+        </w:rPr>
+        <w:t>要素はユーザエクスペリエンスに影響を与える要素で</w:t>
+      </w:r>
+      <w:r>
+        <w:rPr>
+          <w:rFonts w:asciiTheme="minorHAnsi" w:eastAsiaTheme="minorEastAsia"/>
+        </w:rPr>
         <w:t>，</w:t>
       </w:r>
       <w:r>
         <w:rPr>
           <w:rFonts w:asciiTheme="minorHAnsi" w:eastAsiaTheme="minorEastAsia"/>
         </w:rPr>
-        <w:t>という</w:t>
+        <w:t>情報アーキテクチャだけでなく</w:t>
       </w:r>
       <w:r>
         <w:rPr>
           <w:rFonts w:asciiTheme="minorHAnsi" w:eastAsiaTheme="minorEastAsia"/>
         </w:rPr>
-        <w:t>3</w:t>
+        <w:t>UX</w:t>
       </w:r>
       <w:r>
         <w:rPr>
           <w:rFonts w:asciiTheme="minorHAnsi" w:eastAsiaTheme="minorEastAsia"/>
         </w:rPr>
-        <w:t>つの要素をいかにうまくバランスをとる必要があるかを説いている．</w:t>
-      </w:r>
-      <w:r>
-        <w:rPr>
-          <w:rFonts w:asciiTheme="minorHAnsi" w:eastAsiaTheme="minorEastAsia" w:hint="eastAsia"/>
-        </w:rPr>
-        <w:t>これらの</w:t>
+        <w:t>を理解するのにも役に立つ</w:t>
       </w:r>
       <w:r>
         <w:rPr>
           <w:rFonts w:asciiTheme="minorHAnsi" w:eastAsiaTheme="minorEastAsia"/>
         </w:rPr>
-        <w:t>3</w:t>
-      </w:r>
-      <w:r>
-        <w:rPr>
-          <w:rFonts w:asciiTheme="minorHAnsi" w:eastAsiaTheme="minorEastAsia"/>
-        </w:rPr>
-        <w:t>要素はユーザエクスペリエンスに影響を与える要素で</w:t>
-      </w:r>
-      <w:r>
-        <w:rPr>
-          <w:rFonts w:asciiTheme="minorHAnsi" w:eastAsiaTheme="minorEastAsia"/>
-        </w:rPr>
-        <w:t>，</w:t>
-      </w:r>
-      <w:r>
-        <w:rPr>
-          <w:rFonts w:asciiTheme="minorHAnsi" w:eastAsiaTheme="minorEastAsia"/>
-        </w:rPr>
-        <w:t>情報アーキテクチャだけでなく</w:t>
-      </w:r>
-      <w:r>
-        <w:rPr>
-          <w:rFonts w:asciiTheme="minorHAnsi" w:eastAsiaTheme="minorEastAsia"/>
-        </w:rPr>
-        <w:t>UX</w:t>
-      </w:r>
-      <w:r>
-        <w:rPr>
-          <w:rFonts w:asciiTheme="minorHAnsi" w:eastAsiaTheme="minorEastAsia"/>
-        </w:rPr>
-        <w:t>を理解するのにも役に立つ</w:t>
-      </w:r>
-      <w:r>
-        <w:rPr>
-          <w:rFonts w:asciiTheme="minorHAnsi" w:eastAsiaTheme="minorEastAsia"/>
-        </w:rPr>
         <w:t>．各要素の詳細を以下に示す．</w:t>
       </w:r>
     </w:p>
     <w:p>
       <w:pPr>
-        <w:pStyle w:val="ab"/>
+        <w:pStyle w:val="ac"/>
         <w:numPr>
           <w:ilvl w:val="0"/>
           <w:numId w:val="15"/>
@@ -7791,7 +7771,7 @@
     </w:p>
     <w:p>
       <w:pPr>
-        <w:pStyle w:val="ab"/>
+        <w:pStyle w:val="ac"/>
         <w:numPr>
           <w:ilvl w:val="0"/>
           <w:numId w:val="0"/>
@@ -7878,7 +7858,7 @@
     </w:p>
     <w:p>
       <w:pPr>
-        <w:pStyle w:val="ab"/>
+        <w:pStyle w:val="ac"/>
         <w:numPr>
           <w:ilvl w:val="0"/>
           <w:numId w:val="15"/>
@@ -7902,7 +7882,7 @@
     </w:p>
     <w:p>
       <w:pPr>
-        <w:pStyle w:val="ab"/>
+        <w:pStyle w:val="ac"/>
         <w:numPr>
           <w:ilvl w:val="0"/>
           <w:numId w:val="0"/>
@@ -7935,7 +7915,7 @@
     </w:p>
     <w:p>
       <w:pPr>
-        <w:pStyle w:val="ab"/>
+        <w:pStyle w:val="ac"/>
         <w:numPr>
           <w:ilvl w:val="0"/>
           <w:numId w:val="15"/>
@@ -7959,7 +7939,7 @@
     </w:p>
     <w:p>
       <w:pPr>
-        <w:pStyle w:val="ab"/>
+        <w:pStyle w:val="ac"/>
         <w:numPr>
           <w:ilvl w:val="0"/>
           <w:numId w:val="0"/>
@@ -7983,7 +7963,7 @@
     </w:p>
     <w:p>
       <w:pPr>
-        <w:pStyle w:val="a2"/>
+        <w:pStyle w:val="a3"/>
         <w:rPr>
           <w:rFonts w:asciiTheme="minorEastAsia" w:eastAsiaTheme="minorEastAsia" w:hAnsiTheme="minorEastAsia"/>
         </w:rPr>
@@ -8313,7 +8293,7 @@
                     </pic:cNvPicPr>
                   </pic:nvPicPr>
                   <pic:blipFill>
-                    <a:blip r:embed="rId16">
+                    <a:blip r:embed="rId17">
                       <a:extLst>
                         <a:ext uri="{28A0092B-C50C-407E-A947-70E740481C1C}">
                           <a14:useLocalDpi xmlns:a14="http://schemas.microsoft.com/office/drawing/2010/main" val="0"/>
@@ -8347,7 +8327,7 @@
     </w:p>
     <w:p>
       <w:pPr>
-        <w:pStyle w:val="aa"/>
+        <w:pStyle w:val="ab"/>
       </w:pPr>
       <w:r>
         <w:rPr>
@@ -8357,6 +8337,9 @@
       </w:r>
       <w:r>
         <w:t>5</w:t>
+      </w:r>
+      <w:r>
+        <w:t>.</w:t>
       </w:r>
       <w:r>
         <w:rPr>
@@ -8382,12 +8365,1817 @@
     <w:p/>
     <w:p/>
     <w:p/>
-    <w:p/>
-    <w:p/>
-    <w:p/>
-    <w:p/>
-    <w:p/>
-    <w:p/>
+    <w:p>
+      <w:pPr>
+        <w:rPr>
+          <w:rFonts w:hint="eastAsia"/>
+        </w:rPr>
+      </w:pPr>
+      <w:r>
+        <w:t>2.5</w:t>
+      </w:r>
+      <w:r>
+        <w:rPr>
+          <w:rFonts w:hint="eastAsia"/>
+        </w:rPr>
+        <w:t xml:space="preserve">　</w:t>
+      </w:r>
+      <w:r>
+        <w:t>UXD</w:t>
+      </w:r>
+      <w:r>
+        <w:rPr>
+          <w:rFonts w:hint="eastAsia"/>
+        </w:rPr>
+        <w:t>（</w:t>
+      </w:r>
+      <w:r>
+        <w:t>User Experience Design</w:t>
+      </w:r>
+      <w:r>
+        <w:rPr>
+          <w:rFonts w:hint="eastAsia"/>
+        </w:rPr>
+        <w:t>）</w:t>
+      </w:r>
+      <w:r>
+        <w:rPr>
+          <w:rFonts w:hint="eastAsia"/>
+        </w:rPr>
+        <w:t>の手法やプロセス</w:t>
+      </w:r>
+    </w:p>
+    <w:p>
+      <w:pPr>
+        <w:pStyle w:val="a3"/>
+        <w:ind w:firstLineChars="59" w:firstLine="142"/>
+        <w:rPr>
+          <w:rFonts w:asciiTheme="minorHAnsi" w:eastAsiaTheme="minorEastAsia" w:hint="eastAsia"/>
+        </w:rPr>
+      </w:pPr>
+      <w:r>
+        <w:rPr>
+          <w:rFonts w:asciiTheme="minorHAnsi" w:eastAsiaTheme="minorEastAsia"/>
+        </w:rPr>
+        <w:t>1.1</w:t>
+      </w:r>
+      <w:r>
+        <w:rPr>
+          <w:rFonts w:asciiTheme="minorHAnsi" w:eastAsiaTheme="minorEastAsia" w:hint="eastAsia"/>
+        </w:rPr>
+        <w:t>節で述べたように「</w:t>
+      </w:r>
+      <w:r>
+        <w:rPr>
+          <w:rFonts w:asciiTheme="minorHAnsi" w:eastAsiaTheme="minorEastAsia"/>
+        </w:rPr>
+        <w:t>UX Design</w:t>
+      </w:r>
+      <w:r>
+        <w:rPr>
+          <w:rFonts w:asciiTheme="minorHAnsi" w:eastAsiaTheme="minorEastAsia" w:hint="eastAsia"/>
+        </w:rPr>
+        <w:t>」や「</w:t>
+      </w:r>
+      <w:r>
+        <w:rPr>
+          <w:rFonts w:asciiTheme="minorHAnsi" w:eastAsiaTheme="minorEastAsia"/>
+        </w:rPr>
+        <w:t>UI/UX Design</w:t>
+      </w:r>
+      <w:r>
+        <w:rPr>
+          <w:rFonts w:asciiTheme="minorHAnsi" w:eastAsiaTheme="minorEastAsia" w:hint="eastAsia"/>
+        </w:rPr>
+        <w:t>」などの言葉が近年注目を集め</w:t>
+      </w:r>
+      <w:r>
+        <w:rPr>
+          <w:rFonts w:asciiTheme="minorHAnsi" w:eastAsiaTheme="minorEastAsia"/>
+        </w:rPr>
+        <w:t>，</w:t>
+      </w:r>
+      <w:r>
+        <w:rPr>
+          <w:rFonts w:asciiTheme="minorHAnsi" w:eastAsiaTheme="minorEastAsia"/>
+        </w:rPr>
+        <w:t>UX</w:t>
+      </w:r>
+      <w:r>
+        <w:rPr>
+          <w:rFonts w:asciiTheme="minorHAnsi" w:eastAsiaTheme="minorEastAsia" w:hint="eastAsia"/>
+        </w:rPr>
+        <w:t>の概念を製品やサービスに適応し</w:t>
+      </w:r>
+      <w:r>
+        <w:rPr>
+          <w:rFonts w:asciiTheme="minorHAnsi" w:eastAsiaTheme="minorEastAsia"/>
+        </w:rPr>
+        <w:t>，</w:t>
+      </w:r>
+      <w:r>
+        <w:rPr>
+          <w:rFonts w:asciiTheme="minorHAnsi" w:eastAsiaTheme="minorEastAsia" w:hint="eastAsia"/>
+        </w:rPr>
+        <w:t>実際に</w:t>
+      </w:r>
+      <w:r>
+        <w:rPr>
+          <w:rFonts w:asciiTheme="minorHAnsi" w:eastAsiaTheme="minorEastAsia"/>
+        </w:rPr>
+        <w:t>UX</w:t>
+      </w:r>
+      <w:r>
+        <w:rPr>
+          <w:rFonts w:asciiTheme="minorHAnsi" w:eastAsiaTheme="minorEastAsia"/>
+        </w:rPr>
+        <w:t>評価・デザイン</w:t>
+      </w:r>
+      <w:r>
+        <w:rPr>
+          <w:rFonts w:asciiTheme="minorHAnsi" w:eastAsiaTheme="minorEastAsia" w:hint="eastAsia"/>
+        </w:rPr>
+        <w:t>を行う企業や団体が増加傾向にある</w:t>
+      </w:r>
+      <w:r>
+        <w:rPr>
+          <w:rFonts w:asciiTheme="minorHAnsi" w:eastAsiaTheme="minorEastAsia"/>
+        </w:rPr>
+        <w:t>．</w:t>
+      </w:r>
+      <w:r>
+        <w:rPr>
+          <w:rFonts w:asciiTheme="minorHAnsi" w:eastAsiaTheme="minorEastAsia" w:hint="eastAsia"/>
+        </w:rPr>
+        <w:t>製品やサービス</w:t>
+      </w:r>
+      <w:r>
+        <w:rPr>
+          <w:rFonts w:asciiTheme="minorHAnsi" w:eastAsiaTheme="minorEastAsia"/>
+        </w:rPr>
+        <w:t>に対して</w:t>
+      </w:r>
+      <w:r>
+        <w:rPr>
+          <w:rFonts w:asciiTheme="minorHAnsi" w:eastAsiaTheme="minorEastAsia"/>
+        </w:rPr>
+        <w:t>UX</w:t>
+      </w:r>
+      <w:r>
+        <w:rPr>
+          <w:rFonts w:asciiTheme="minorHAnsi" w:eastAsiaTheme="minorEastAsia"/>
+        </w:rPr>
+        <w:t>評価・デザインを行うことで</w:t>
+      </w:r>
+      <w:r>
+        <w:rPr>
+          <w:rFonts w:asciiTheme="minorHAnsi" w:eastAsiaTheme="minorEastAsia"/>
+        </w:rPr>
+        <w:t>，</w:t>
+      </w:r>
+      <w:r>
+        <w:rPr>
+          <w:rFonts w:asciiTheme="minorHAnsi" w:eastAsiaTheme="minorEastAsia" w:hint="eastAsia"/>
+        </w:rPr>
+        <w:t>高い</w:t>
+      </w:r>
+      <w:r>
+        <w:rPr>
+          <w:rFonts w:asciiTheme="minorHAnsi" w:eastAsiaTheme="minorEastAsia"/>
+        </w:rPr>
+        <w:t>ブランド体験によりロイヤルティ</w:t>
+      </w:r>
+      <w:r>
+        <w:rPr>
+          <w:rFonts w:asciiTheme="minorHAnsi" w:eastAsiaTheme="minorEastAsia"/>
+        </w:rPr>
+        <w:t>，</w:t>
+      </w:r>
+      <w:r>
+        <w:rPr>
+          <w:rFonts w:asciiTheme="minorHAnsi" w:eastAsiaTheme="minorEastAsia"/>
+        </w:rPr>
+        <w:t>エンゲージメントが強化される</w:t>
+      </w:r>
+      <w:r>
+        <w:rPr>
+          <w:rFonts w:asciiTheme="minorHAnsi" w:eastAsiaTheme="minorEastAsia"/>
+        </w:rPr>
+        <w:t>，</w:t>
+      </w:r>
+      <w:r>
+        <w:rPr>
+          <w:rFonts w:asciiTheme="minorHAnsi" w:eastAsiaTheme="minorEastAsia" w:hint="eastAsia"/>
+        </w:rPr>
+        <w:t>結</w:t>
+      </w:r>
+      <w:r>
+        <w:rPr>
+          <w:rFonts w:asciiTheme="minorHAnsi" w:eastAsiaTheme="minorEastAsia"/>
+        </w:rPr>
+        <w:t>果的に無駄がない検証プロセスの導入で失敗が少な</w:t>
+      </w:r>
+      <w:r>
+        <w:rPr>
+          <w:rFonts w:asciiTheme="minorHAnsi" w:eastAsiaTheme="minorEastAsia" w:hint="eastAsia"/>
+        </w:rPr>
+        <w:t>くなる</w:t>
+      </w:r>
+      <w:r>
+        <w:rPr>
+          <w:rFonts w:asciiTheme="minorHAnsi" w:eastAsiaTheme="minorEastAsia"/>
+        </w:rPr>
+        <w:t>，</w:t>
+      </w:r>
+      <w:r>
+        <w:rPr>
+          <w:rFonts w:asciiTheme="minorHAnsi" w:eastAsiaTheme="minorEastAsia" w:hint="eastAsia"/>
+        </w:rPr>
+        <w:t>エン</w:t>
+      </w:r>
+      <w:r>
+        <w:rPr>
+          <w:rFonts w:asciiTheme="minorHAnsi" w:eastAsiaTheme="minorEastAsia"/>
+        </w:rPr>
+        <w:t>ドユーザの声を聴くことで第三者の評価を軸として開発</w:t>
+      </w:r>
+      <w:r>
+        <w:rPr>
+          <w:rFonts w:asciiTheme="minorHAnsi" w:eastAsiaTheme="minorEastAsia"/>
+        </w:rPr>
+        <w:t>，制作するため納得度が高</w:t>
+      </w:r>
+      <w:r>
+        <w:rPr>
+          <w:rFonts w:asciiTheme="minorHAnsi" w:eastAsiaTheme="minorEastAsia" w:hint="eastAsia"/>
+        </w:rPr>
+        <w:t>くなる</w:t>
+      </w:r>
+      <w:r>
+        <w:rPr>
+          <w:rFonts w:asciiTheme="minorHAnsi" w:eastAsiaTheme="minorEastAsia"/>
+        </w:rPr>
+        <w:t>，</w:t>
+      </w:r>
+      <w:r>
+        <w:rPr>
+          <w:rFonts w:asciiTheme="minorHAnsi" w:eastAsiaTheme="minorEastAsia" w:hint="eastAsia"/>
+        </w:rPr>
+        <w:t>などのメリットが挙げられる</w:t>
+      </w:r>
+      <w:r>
+        <w:rPr>
+          <w:rFonts w:asciiTheme="minorHAnsi" w:eastAsiaTheme="minorEastAsia"/>
+        </w:rPr>
+        <w:t>．</w:t>
+      </w:r>
+      <w:r>
+        <w:rPr>
+          <w:rFonts w:asciiTheme="minorHAnsi" w:eastAsiaTheme="minorEastAsia" w:hint="eastAsia"/>
+        </w:rPr>
+        <w:t>そのため</w:t>
+      </w:r>
+      <w:r>
+        <w:rPr>
+          <w:rFonts w:asciiTheme="minorHAnsi" w:eastAsiaTheme="minorEastAsia"/>
+        </w:rPr>
+        <w:t>，</w:t>
+      </w:r>
+      <w:r>
+        <w:rPr>
+          <w:rFonts w:asciiTheme="minorHAnsi" w:eastAsiaTheme="minorEastAsia" w:hint="eastAsia"/>
+        </w:rPr>
+        <w:t>研究の分野で</w:t>
+      </w:r>
+      <w:r>
+        <w:rPr>
+          <w:rFonts w:asciiTheme="minorHAnsi" w:eastAsiaTheme="minorEastAsia"/>
+        </w:rPr>
+        <w:t>UXD</w:t>
+      </w:r>
+      <w:r>
+        <w:rPr>
+          <w:rFonts w:asciiTheme="minorHAnsi" w:eastAsiaTheme="minorEastAsia" w:hint="eastAsia"/>
+        </w:rPr>
+        <w:t>が開発されたり</w:t>
+      </w:r>
+      <w:r>
+        <w:rPr>
+          <w:rFonts w:asciiTheme="minorHAnsi" w:eastAsiaTheme="minorEastAsia"/>
+        </w:rPr>
+        <w:t>，</w:t>
+      </w:r>
+      <w:r>
+        <w:rPr>
+          <w:rFonts w:asciiTheme="minorHAnsi" w:eastAsiaTheme="minorEastAsia"/>
+        </w:rPr>
+        <w:t>独自の</w:t>
+      </w:r>
+      <w:r>
+        <w:rPr>
+          <w:rFonts w:asciiTheme="minorHAnsi" w:eastAsiaTheme="minorEastAsia"/>
+        </w:rPr>
+        <w:t>UXD</w:t>
+      </w:r>
+      <w:r>
+        <w:rPr>
+          <w:rFonts w:asciiTheme="minorHAnsi" w:eastAsiaTheme="minorEastAsia"/>
+        </w:rPr>
+        <w:t>手法を展開している</w:t>
+      </w:r>
+      <w:r>
+        <w:rPr>
+          <w:rFonts w:asciiTheme="minorHAnsi" w:eastAsiaTheme="minorEastAsia"/>
+        </w:rPr>
+        <w:t>企業や団体</w:t>
+      </w:r>
+      <w:r>
+        <w:rPr>
+          <w:rFonts w:asciiTheme="minorHAnsi" w:eastAsiaTheme="minorEastAsia" w:hint="eastAsia"/>
+        </w:rPr>
+        <w:t>も存在する</w:t>
+      </w:r>
+      <w:r>
+        <w:rPr>
+          <w:rFonts w:asciiTheme="minorHAnsi" w:eastAsiaTheme="minorEastAsia"/>
+        </w:rPr>
+        <w:t>．</w:t>
+      </w:r>
+      <w:r>
+        <w:rPr>
+          <w:rFonts w:asciiTheme="minorHAnsi" w:eastAsiaTheme="minorEastAsia" w:hint="eastAsia"/>
+        </w:rPr>
+        <w:t>本節では</w:t>
+      </w:r>
+      <w:r>
+        <w:rPr>
+          <w:rFonts w:asciiTheme="minorHAnsi" w:eastAsiaTheme="minorEastAsia"/>
+        </w:rPr>
+        <w:t>UXD</w:t>
+      </w:r>
+      <w:r>
+        <w:rPr>
+          <w:rFonts w:asciiTheme="minorHAnsi" w:eastAsiaTheme="minorEastAsia" w:hint="eastAsia"/>
+        </w:rPr>
+        <w:t>で用いられてる手法やプロセスについて述べる</w:t>
+      </w:r>
+      <w:r>
+        <w:rPr>
+          <w:rFonts w:asciiTheme="minorHAnsi" w:eastAsiaTheme="minorEastAsia"/>
+        </w:rPr>
+        <w:t>．</w:t>
+      </w:r>
+    </w:p>
+    <w:p>
+      <w:pPr>
+        <w:pStyle w:val="a3"/>
+        <w:ind w:firstLineChars="59" w:firstLine="142"/>
+        <w:rPr>
+          <w:rFonts w:asciiTheme="minorHAnsi" w:eastAsiaTheme="minorEastAsia" w:hint="eastAsia"/>
+        </w:rPr>
+      </w:pPr>
+    </w:p>
+    <w:p>
+      <w:pPr>
+        <w:pStyle w:val="a3"/>
+        <w:spacing w:line="360" w:lineRule="auto"/>
+        <w:ind w:firstLineChars="0" w:firstLine="0"/>
+        <w:rPr>
+          <w:rStyle w:val="af2"/>
+          <w:rFonts w:asciiTheme="minorHAnsi" w:eastAsiaTheme="minorEastAsia"/>
+          <w:b/>
+        </w:rPr>
+      </w:pPr>
+      <w:r>
+        <w:rPr>
+          <w:rStyle w:val="af2"/>
+          <w:rFonts w:asciiTheme="minorHAnsi" w:eastAsiaTheme="minorEastAsia" w:hint="eastAsia"/>
+          <w:b/>
+        </w:rPr>
+        <w:t>・</w:t>
+      </w:r>
+      <w:r>
+        <w:rPr>
+          <w:rStyle w:val="af2"/>
+          <w:rFonts w:asciiTheme="minorHAnsi" w:eastAsiaTheme="minorEastAsia"/>
+          <w:b/>
+        </w:rPr>
+        <w:t>UX</w:t>
+      </w:r>
+      <w:r>
+        <w:rPr>
+          <w:rStyle w:val="af2"/>
+          <w:rFonts w:asciiTheme="minorHAnsi" w:eastAsiaTheme="minorEastAsia"/>
+          <w:b/>
+        </w:rPr>
+        <w:t>のダイアグラム</w:t>
+      </w:r>
+    </w:p>
+    <w:p>
+      <w:pPr>
+        <w:pStyle w:val="a3"/>
+        <w:ind w:firstLineChars="59" w:firstLine="142"/>
+        <w:rPr>
+          <w:rFonts w:asciiTheme="minorHAnsi" w:eastAsiaTheme="minorEastAsia"/>
+        </w:rPr>
+      </w:pPr>
+      <w:r>
+        <w:rPr>
+          <w:rFonts w:asciiTheme="minorHAnsi" w:eastAsiaTheme="minorEastAsia"/>
+        </w:rPr>
+        <w:t>Jesse James Garrett</w:t>
+      </w:r>
+      <w:r>
+        <w:rPr>
+          <w:rFonts w:asciiTheme="minorHAnsi" w:eastAsiaTheme="minorEastAsia"/>
+        </w:rPr>
+        <w:t>の「ウェブ戦略としてのユーザエクスペリエンス」</w:t>
+      </w:r>
+      <w:r>
+        <w:rPr>
+          <w:vertAlign w:val="superscript"/>
+        </w:rPr>
+        <w:t>[18</w:t>
+      </w:r>
+      <w:r>
+        <w:rPr>
+          <w:vertAlign w:val="superscript"/>
+        </w:rPr>
+        <w:t>]</w:t>
+      </w:r>
+      <w:r>
+        <w:rPr>
+          <w:rFonts w:asciiTheme="minorHAnsi" w:eastAsiaTheme="minorEastAsia"/>
+        </w:rPr>
+        <w:t>では</w:t>
+      </w:r>
+      <w:r>
+        <w:rPr>
+          <w:rFonts w:asciiTheme="minorHAnsi" w:eastAsiaTheme="minorEastAsia"/>
+        </w:rPr>
+        <w:t>Web</w:t>
+      </w:r>
+      <w:r>
+        <w:rPr>
+          <w:rFonts w:asciiTheme="minorHAnsi" w:eastAsiaTheme="minorEastAsia"/>
+        </w:rPr>
+        <w:t>サービスのプロジェクトのワークフロー及びガイドラインとして下記の</w:t>
+      </w:r>
+      <w:r>
+        <w:rPr>
+          <w:rFonts w:asciiTheme="minorHAnsi" w:eastAsiaTheme="minorEastAsia"/>
+        </w:rPr>
+        <w:t>5</w:t>
+      </w:r>
+      <w:r>
+        <w:rPr>
+          <w:rFonts w:asciiTheme="minorHAnsi" w:eastAsiaTheme="minorEastAsia"/>
+        </w:rPr>
+        <w:t>つの段階を踏んでいくべきであると定義さている．</w:t>
+      </w:r>
+      <w:r>
+        <w:rPr>
+          <w:rFonts w:asciiTheme="minorHAnsi" w:eastAsiaTheme="minorEastAsia" w:hint="eastAsia"/>
+        </w:rPr>
+        <w:t>また</w:t>
+      </w:r>
+      <w:r>
+        <w:rPr>
+          <w:rFonts w:asciiTheme="minorHAnsi" w:eastAsiaTheme="minorEastAsia"/>
+        </w:rPr>
+        <w:t>，図</w:t>
+      </w:r>
+      <w:r>
+        <w:rPr>
+          <w:rFonts w:asciiTheme="minorHAnsi" w:eastAsiaTheme="minorEastAsia" w:hint="eastAsia"/>
+        </w:rPr>
+        <w:t>2.</w:t>
+      </w:r>
+      <w:r>
+        <w:rPr>
+          <w:rFonts w:asciiTheme="minorHAnsi" w:eastAsiaTheme="minorEastAsia"/>
+        </w:rPr>
+        <w:t>6</w:t>
+      </w:r>
+      <w:r>
+        <w:rPr>
+          <w:rFonts w:asciiTheme="minorHAnsi" w:eastAsiaTheme="minorEastAsia"/>
+        </w:rPr>
+        <w:t>のように上にいくほど</w:t>
+      </w:r>
+      <w:r>
+        <w:rPr>
+          <w:rFonts w:asciiTheme="minorHAnsi" w:eastAsiaTheme="minorEastAsia"/>
+        </w:rPr>
+        <w:t>，</w:t>
+      </w:r>
+      <w:r>
+        <w:rPr>
+          <w:rFonts w:asciiTheme="minorHAnsi" w:eastAsiaTheme="minorEastAsia"/>
+        </w:rPr>
+        <w:t>ユーザの感覚に直接的な影響を与えるようにモデリングされている．コードやグラフィックの技術論ではなく</w:t>
+      </w:r>
+      <w:r>
+        <w:rPr>
+          <w:rFonts w:asciiTheme="minorHAnsi" w:eastAsiaTheme="minorEastAsia"/>
+        </w:rPr>
+        <w:t>，</w:t>
+      </w:r>
+      <w:r>
+        <w:rPr>
+          <w:rFonts w:asciiTheme="minorHAnsi" w:eastAsiaTheme="minorEastAsia"/>
+        </w:rPr>
+        <w:t>最終的なアウトプットを見据えた情報の構造化と一貫性が行われている．</w:t>
+      </w:r>
+    </w:p>
+    <w:p>
+      <w:pPr>
+        <w:pStyle w:val="a3"/>
+        <w:ind w:firstLineChars="59" w:firstLine="142"/>
+        <w:rPr>
+          <w:rFonts w:asciiTheme="minorHAnsi" w:eastAsiaTheme="minorEastAsia"/>
+        </w:rPr>
+      </w:pPr>
+    </w:p>
+    <w:p>
+      <w:pPr>
+        <w:pStyle w:val="a1"/>
+        <w:numPr>
+          <w:ilvl w:val="0"/>
+          <w:numId w:val="18"/>
+        </w:numPr>
+        <w:rPr>
+          <w:rFonts w:asciiTheme="minorHAnsi" w:eastAsiaTheme="minorEastAsia"/>
+        </w:rPr>
+      </w:pPr>
+      <w:r>
+        <w:rPr>
+          <w:rFonts w:asciiTheme="minorHAnsi" w:eastAsiaTheme="minorEastAsia"/>
+        </w:rPr>
+        <w:t>戦略（</w:t>
+      </w:r>
+      <w:r>
+        <w:rPr>
+          <w:rFonts w:asciiTheme="minorHAnsi" w:eastAsiaTheme="minorEastAsia"/>
+        </w:rPr>
+        <w:t>Strategy</w:t>
+      </w:r>
+      <w:r>
+        <w:rPr>
+          <w:rFonts w:asciiTheme="minorHAnsi" w:eastAsiaTheme="minorEastAsia"/>
+        </w:rPr>
+        <w:t>）</w:t>
+      </w:r>
+    </w:p>
+    <w:p>
+      <w:pPr>
+        <w:pStyle w:val="a1"/>
+        <w:numPr>
+          <w:ilvl w:val="0"/>
+          <w:numId w:val="0"/>
+        </w:numPr>
+        <w:rPr>
+          <w:rFonts w:asciiTheme="minorHAnsi" w:eastAsiaTheme="minorEastAsia"/>
+        </w:rPr>
+      </w:pPr>
+      <w:r>
+        <w:rPr>
+          <w:rFonts w:asciiTheme="minorHAnsi" w:eastAsiaTheme="minorEastAsia" w:hint="eastAsia"/>
+        </w:rPr>
+        <w:t xml:space="preserve">　</w:t>
+      </w:r>
+      <w:r>
+        <w:rPr>
+          <w:rFonts w:asciiTheme="minorHAnsi" w:eastAsiaTheme="minorEastAsia"/>
+        </w:rPr>
+        <w:t>ユーザニーズ／サイトの目的</w:t>
+      </w:r>
+    </w:p>
+    <w:p>
+      <w:pPr>
+        <w:pStyle w:val="a1"/>
+        <w:numPr>
+          <w:ilvl w:val="0"/>
+          <w:numId w:val="18"/>
+        </w:numPr>
+        <w:rPr>
+          <w:rFonts w:asciiTheme="minorHAnsi" w:eastAsiaTheme="minorEastAsia"/>
+        </w:rPr>
+      </w:pPr>
+      <w:r>
+        <w:rPr>
+          <w:rFonts w:asciiTheme="minorHAnsi" w:eastAsiaTheme="minorEastAsia"/>
+        </w:rPr>
+        <w:t>要件（</w:t>
+      </w:r>
+      <w:r>
+        <w:rPr>
+          <w:rFonts w:asciiTheme="minorHAnsi" w:eastAsiaTheme="minorEastAsia"/>
+        </w:rPr>
+        <w:t>Scope</w:t>
+      </w:r>
+      <w:r>
+        <w:rPr>
+          <w:rFonts w:asciiTheme="minorHAnsi" w:eastAsiaTheme="minorEastAsia"/>
+        </w:rPr>
+        <w:t>）</w:t>
+      </w:r>
+    </w:p>
+    <w:p>
+      <w:pPr>
+        <w:pStyle w:val="a1"/>
+        <w:numPr>
+          <w:ilvl w:val="0"/>
+          <w:numId w:val="0"/>
+        </w:numPr>
+        <w:rPr>
+          <w:rFonts w:asciiTheme="minorHAnsi" w:eastAsiaTheme="minorEastAsia"/>
+        </w:rPr>
+      </w:pPr>
+      <w:r>
+        <w:rPr>
+          <w:rFonts w:asciiTheme="minorHAnsi" w:eastAsiaTheme="minorEastAsia" w:hint="eastAsia"/>
+        </w:rPr>
+        <w:t xml:space="preserve">　</w:t>
+      </w:r>
+      <w:r>
+        <w:rPr>
+          <w:rFonts w:asciiTheme="minorHAnsi" w:eastAsiaTheme="minorEastAsia"/>
+        </w:rPr>
+        <w:t>コンテンツ要求／機能要件</w:t>
+      </w:r>
+    </w:p>
+    <w:p>
+      <w:pPr>
+        <w:pStyle w:val="a1"/>
+        <w:numPr>
+          <w:ilvl w:val="0"/>
+          <w:numId w:val="18"/>
+        </w:numPr>
+        <w:rPr>
+          <w:rFonts w:asciiTheme="minorHAnsi" w:eastAsiaTheme="minorEastAsia" w:hint="eastAsia"/>
+        </w:rPr>
+      </w:pPr>
+      <w:r>
+        <w:rPr>
+          <w:rFonts w:asciiTheme="minorHAnsi" w:eastAsiaTheme="minorEastAsia"/>
+        </w:rPr>
+        <w:t>構造（</w:t>
+      </w:r>
+      <w:r>
+        <w:rPr>
+          <w:rFonts w:asciiTheme="minorHAnsi" w:eastAsiaTheme="minorEastAsia"/>
+        </w:rPr>
+        <w:t>Structure</w:t>
+      </w:r>
+      <w:r>
+        <w:rPr>
+          <w:rFonts w:asciiTheme="minorHAnsi" w:eastAsiaTheme="minorEastAsia"/>
+        </w:rPr>
+        <w:t>）：</w:t>
+      </w:r>
+    </w:p>
+    <w:p>
+      <w:pPr>
+        <w:pStyle w:val="a1"/>
+        <w:numPr>
+          <w:ilvl w:val="0"/>
+          <w:numId w:val="0"/>
+        </w:numPr>
+        <w:rPr>
+          <w:rFonts w:asciiTheme="minorHAnsi" w:eastAsiaTheme="minorEastAsia"/>
+        </w:rPr>
+      </w:pPr>
+      <w:r>
+        <w:rPr>
+          <w:rFonts w:asciiTheme="minorHAnsi" w:eastAsiaTheme="minorEastAsia" w:hint="eastAsia"/>
+        </w:rPr>
+        <w:t xml:space="preserve">　</w:t>
+      </w:r>
+      <w:r>
+        <w:rPr>
+          <w:rFonts w:asciiTheme="minorHAnsi" w:eastAsiaTheme="minorEastAsia"/>
+        </w:rPr>
+        <w:t>インフォメーション・アーキテクチャ／インタラクションデザイン</w:t>
+      </w:r>
+    </w:p>
+    <w:p>
+      <w:pPr>
+        <w:pStyle w:val="a1"/>
+        <w:numPr>
+          <w:ilvl w:val="0"/>
+          <w:numId w:val="18"/>
+        </w:numPr>
+        <w:rPr>
+          <w:rFonts w:asciiTheme="minorHAnsi" w:eastAsiaTheme="minorEastAsia"/>
+        </w:rPr>
+      </w:pPr>
+      <w:r>
+        <w:rPr>
+          <w:rFonts w:asciiTheme="minorHAnsi" w:eastAsiaTheme="minorEastAsia"/>
+        </w:rPr>
+        <w:t>骨格（</w:t>
+      </w:r>
+      <w:r>
+        <w:rPr>
+          <w:rFonts w:asciiTheme="minorHAnsi" w:eastAsiaTheme="minorEastAsia"/>
+        </w:rPr>
+        <w:t>Skelton</w:t>
+      </w:r>
+      <w:r>
+        <w:rPr>
+          <w:rFonts w:asciiTheme="minorHAnsi" w:eastAsiaTheme="minorEastAsia"/>
+        </w:rPr>
+        <w:t>）</w:t>
+      </w:r>
+    </w:p>
+    <w:p>
+      <w:pPr>
+        <w:pStyle w:val="a1"/>
+        <w:numPr>
+          <w:ilvl w:val="0"/>
+          <w:numId w:val="0"/>
+        </w:numPr>
+        <w:rPr>
+          <w:rFonts w:asciiTheme="minorHAnsi" w:eastAsiaTheme="minorEastAsia"/>
+        </w:rPr>
+      </w:pPr>
+      <w:r>
+        <w:rPr>
+          <w:rFonts w:asciiTheme="minorHAnsi" w:eastAsiaTheme="minorEastAsia" w:hint="eastAsia"/>
+        </w:rPr>
+        <w:t xml:space="preserve">　</w:t>
+      </w:r>
+      <w:r>
+        <w:rPr>
+          <w:rFonts w:asciiTheme="minorHAnsi" w:eastAsiaTheme="minorEastAsia"/>
+        </w:rPr>
+        <w:t>インフォメーションデザイン／ナビゲーションデザイン／インタフェースデザイン</w:t>
+      </w:r>
+    </w:p>
+    <w:p>
+      <w:pPr>
+        <w:pStyle w:val="a1"/>
+        <w:numPr>
+          <w:ilvl w:val="0"/>
+          <w:numId w:val="18"/>
+        </w:numPr>
+        <w:rPr>
+          <w:rFonts w:asciiTheme="minorHAnsi" w:eastAsiaTheme="minorEastAsia"/>
+        </w:rPr>
+      </w:pPr>
+      <w:r>
+        <w:rPr>
+          <w:rFonts w:asciiTheme="minorHAnsi" w:eastAsiaTheme="minorEastAsia"/>
+        </w:rPr>
+        <w:t>表層（</w:t>
+      </w:r>
+      <w:r>
+        <w:rPr>
+          <w:rFonts w:asciiTheme="minorHAnsi" w:eastAsiaTheme="minorEastAsia"/>
+        </w:rPr>
+        <w:t>Surface</w:t>
+      </w:r>
+      <w:r>
+        <w:rPr>
+          <w:rFonts w:asciiTheme="minorHAnsi" w:eastAsiaTheme="minorEastAsia"/>
+        </w:rPr>
+        <w:t>）</w:t>
+      </w:r>
+    </w:p>
+    <w:p>
+      <w:pPr>
+        <w:pStyle w:val="a1"/>
+        <w:numPr>
+          <w:ilvl w:val="0"/>
+          <w:numId w:val="0"/>
+        </w:numPr>
+        <w:rPr>
+          <w:rFonts w:asciiTheme="minorHAnsi" w:eastAsiaTheme="minorEastAsia"/>
+        </w:rPr>
+      </w:pPr>
+      <w:r>
+        <w:rPr>
+          <w:rFonts w:asciiTheme="minorHAnsi" w:eastAsiaTheme="minorEastAsia" w:hint="eastAsia"/>
+        </w:rPr>
+        <w:t xml:space="preserve">　</w:t>
+      </w:r>
+      <w:r>
+        <w:rPr>
+          <w:rFonts w:asciiTheme="minorHAnsi" w:eastAsiaTheme="minorEastAsia"/>
+        </w:rPr>
+        <w:t>視覚的デザイン</w:t>
+      </w:r>
+    </w:p>
+    <w:p>
+      <w:pPr>
+        <w:rPr>
+          <w:rFonts w:hint="eastAsia"/>
+        </w:rPr>
+      </w:pPr>
+    </w:p>
+    <w:p>
+      <w:pPr>
+        <w:jc w:val="center"/>
+        <w:rPr>
+          <w:rFonts w:hint="eastAsia"/>
+        </w:rPr>
+      </w:pPr>
+      <w:r>
+        <w:rPr>
+          <w:noProof/>
+        </w:rPr>
+        <w:drawing>
+          <wp:inline distT="0" distB="0" distL="0" distR="0" wp14:anchorId="3F5667B0" wp14:editId="5EE36C48">
+            <wp:extent cx="3780626" cy="3847527"/>
+            <wp:effectExtent l="0" t="0" r="4445" b="0"/>
+            <wp:docPr id="4" name="図 4" descr="Macintosh HD:Users:Nishilab:Downloads:2014-12-21:Garrett_planes.png"/>
+            <wp:cNvGraphicFramePr>
+              <a:graphicFrameLocks xmlns:a="http://schemas.openxmlformats.org/drawingml/2006/main" noChangeAspect="1"/>
+            </wp:cNvGraphicFramePr>
+            <a:graphic xmlns:a="http://schemas.openxmlformats.org/drawingml/2006/main">
+              <a:graphicData uri="http://schemas.openxmlformats.org/drawingml/2006/picture">
+                <pic:pic xmlns:pic="http://schemas.openxmlformats.org/drawingml/2006/picture">
+                  <pic:nvPicPr>
+                    <pic:cNvPr id="0" name="Picture 6" descr="Macintosh HD:Users:Nishilab:Downloads:2014-12-21:Garrett_planes.png"/>
+                    <pic:cNvPicPr>
+                      <a:picLocks noChangeAspect="1" noChangeArrowheads="1"/>
+                    </pic:cNvPicPr>
+                  </pic:nvPicPr>
+                  <pic:blipFill rotWithShape="1">
+                    <a:blip r:embed="rId18">
+                      <a:extLst>
+                        <a:ext uri="{28A0092B-C50C-407E-A947-70E740481C1C}">
+                          <a14:useLocalDpi xmlns:a14="http://schemas.microsoft.com/office/drawing/2010/main" val="0"/>
+                        </a:ext>
+                      </a:extLst>
+                    </a:blip>
+                    <a:srcRect b="5093"/>
+                    <a:stretch/>
+                  </pic:blipFill>
+                  <pic:spPr bwMode="auto">
+                    <a:xfrm>
+                      <a:off x="0" y="0"/>
+                      <a:ext cx="3782143" cy="3849071"/>
+                    </a:xfrm>
+                    <a:prstGeom prst="rect">
+                      <a:avLst/>
+                    </a:prstGeom>
+                    <a:noFill/>
+                    <a:ln>
+                      <a:noFill/>
+                    </a:ln>
+                    <a:extLst>
+                      <a:ext uri="{53640926-AAD7-44d8-BBD7-CCE9431645EC}">
+                        <a14:shadowObscured xmlns:a14="http://schemas.microsoft.com/office/drawing/2010/main"/>
+                      </a:ext>
+                    </a:extLst>
+                  </pic:spPr>
+                </pic:pic>
+              </a:graphicData>
+            </a:graphic>
+          </wp:inline>
+        </w:drawing>
+      </w:r>
+    </w:p>
+    <w:p>
+      <w:pPr>
+        <w:rPr>
+          <w:rFonts w:hint="eastAsia"/>
+        </w:rPr>
+      </w:pPr>
+    </w:p>
+    <w:p>
+      <w:pPr>
+        <w:pStyle w:val="ab"/>
+      </w:pPr>
+      <w:bookmarkStart w:id="5" w:name="_Ref280825221"/>
+      <w:bookmarkStart w:id="6" w:name="_Ref280825205"/>
+      <w:bookmarkStart w:id="7" w:name="_Toc283210950"/>
+      <w:r>
+        <w:t>図</w:t>
+      </w:r>
+      <w:r>
+        <w:t>2.6</w:t>
+      </w:r>
+      <w:r>
+        <w:t>.</w:t>
+      </w:r>
+      <w:bookmarkEnd w:id="5"/>
+      <w:r>
+        <w:t xml:space="preserve"> UXダイアグラム</w:t>
+      </w:r>
+      <w:bookmarkEnd w:id="6"/>
+      <w:bookmarkEnd w:id="7"/>
+    </w:p>
+    <w:p>
+      <w:pPr>
+        <w:pStyle w:val="a3"/>
+        <w:spacing w:line="360" w:lineRule="auto"/>
+        <w:ind w:firstLineChars="0" w:firstLine="0"/>
+        <w:rPr>
+          <w:rFonts w:asciiTheme="minorHAnsi" w:eastAsiaTheme="minorEastAsia" w:hint="eastAsia"/>
+        </w:rPr>
+      </w:pPr>
+    </w:p>
+    <w:p>
+      <w:pPr>
+        <w:pStyle w:val="a3"/>
+        <w:spacing w:line="360" w:lineRule="auto"/>
+        <w:ind w:firstLineChars="0" w:firstLine="0"/>
+        <w:rPr>
+          <w:rStyle w:val="af2"/>
+          <w:rFonts w:asciiTheme="minorHAnsi" w:eastAsiaTheme="minorEastAsia" w:hint="eastAsia"/>
+          <w:b/>
+        </w:rPr>
+      </w:pPr>
+      <w:r>
+        <w:rPr>
+          <w:rStyle w:val="af2"/>
+          <w:rFonts w:asciiTheme="minorHAnsi" w:eastAsiaTheme="minorEastAsia" w:hint="eastAsia"/>
+          <w:b/>
+        </w:rPr>
+        <w:t>・</w:t>
+      </w:r>
+      <w:r>
+        <w:rPr>
+          <w:rStyle w:val="af2"/>
+          <w:rFonts w:asciiTheme="minorHAnsi" w:eastAsiaTheme="minorEastAsia"/>
+          <w:b/>
+        </w:rPr>
+        <w:t>ストーリーテリング</w:t>
+      </w:r>
+    </w:p>
+    <w:p>
+      <w:pPr>
+        <w:pStyle w:val="a3"/>
+        <w:ind w:firstLineChars="59" w:firstLine="142"/>
+        <w:rPr>
+          <w:rFonts w:asciiTheme="minorHAnsi" w:eastAsiaTheme="minorEastAsia" w:hint="eastAsia"/>
+        </w:rPr>
+      </w:pPr>
+      <w:r>
+        <w:rPr>
+          <w:rFonts w:asciiTheme="minorHAnsi" w:eastAsiaTheme="minorEastAsia"/>
+        </w:rPr>
+        <w:t>より良い</w:t>
+      </w:r>
+      <w:r>
+        <w:rPr>
+          <w:rFonts w:asciiTheme="minorHAnsi" w:eastAsiaTheme="minorEastAsia"/>
+        </w:rPr>
+        <w:t>UXD</w:t>
+      </w:r>
+      <w:r>
+        <w:rPr>
+          <w:rFonts w:asciiTheme="minorHAnsi" w:eastAsiaTheme="minorEastAsia"/>
+        </w:rPr>
+        <w:t>を行う上で</w:t>
+      </w:r>
+      <w:r>
+        <w:rPr>
+          <w:rFonts w:asciiTheme="minorHAnsi" w:eastAsiaTheme="minorEastAsia"/>
+        </w:rPr>
+        <w:t>，</w:t>
+      </w:r>
+      <w:r>
+        <w:rPr>
+          <w:rFonts w:asciiTheme="minorHAnsi" w:eastAsiaTheme="minorEastAsia"/>
+        </w:rPr>
+        <w:t>ストーリーテリング</w:t>
+      </w:r>
+      <w:r>
+        <w:rPr>
+          <w:vertAlign w:val="superscript"/>
+        </w:rPr>
+        <w:t>[19</w:t>
+      </w:r>
+      <w:r>
+        <w:rPr>
+          <w:vertAlign w:val="superscript"/>
+        </w:rPr>
+        <w:t>]</w:t>
+      </w:r>
+      <w:r>
+        <w:rPr>
+          <w:rFonts w:asciiTheme="minorHAnsi" w:eastAsiaTheme="minorEastAsia"/>
+        </w:rPr>
+        <w:t>という</w:t>
+      </w:r>
+      <w:r>
+        <w:rPr>
+          <w:rFonts w:asciiTheme="minorHAnsi" w:eastAsiaTheme="minorEastAsia" w:hint="eastAsia"/>
+        </w:rPr>
+        <w:t>手法</w:t>
+      </w:r>
+      <w:r>
+        <w:rPr>
+          <w:rFonts w:asciiTheme="minorHAnsi" w:eastAsiaTheme="minorEastAsia"/>
+        </w:rPr>
+        <w:t>がある．ストーリーテリングは</w:t>
+      </w:r>
+      <w:r>
+        <w:rPr>
+          <w:rFonts w:asciiTheme="minorHAnsi" w:eastAsiaTheme="minorEastAsia"/>
+        </w:rPr>
+        <w:t>，</w:t>
+      </w:r>
+      <w:r>
+        <w:rPr>
+          <w:rFonts w:asciiTheme="minorHAnsi" w:eastAsiaTheme="minorEastAsia"/>
+        </w:rPr>
+        <w:t>ストーリーを伝える相手についてよく把握したうえで</w:t>
+      </w:r>
+      <w:r>
+        <w:rPr>
+          <w:rFonts w:asciiTheme="minorHAnsi" w:eastAsiaTheme="minorEastAsia"/>
+        </w:rPr>
+        <w:t>，</w:t>
+      </w:r>
+      <w:r>
+        <w:rPr>
+          <w:rFonts w:asciiTheme="minorHAnsi" w:eastAsiaTheme="minorEastAsia"/>
+        </w:rPr>
+        <w:t>彼らに理解しやすい文脈を用いてストーリーを構築するスキルである．また</w:t>
+      </w:r>
+      <w:r>
+        <w:rPr>
+          <w:rFonts w:asciiTheme="minorHAnsi" w:eastAsiaTheme="minorEastAsia"/>
+        </w:rPr>
+        <w:t>，</w:t>
+      </w:r>
+      <w:r>
+        <w:rPr>
+          <w:rFonts w:asciiTheme="minorHAnsi" w:eastAsiaTheme="minorEastAsia"/>
+        </w:rPr>
+        <w:t>デザインアイディアを閃くためのフレームワークとしても</w:t>
+      </w:r>
+      <w:r>
+        <w:rPr>
+          <w:rFonts w:asciiTheme="minorHAnsi" w:eastAsiaTheme="minorEastAsia" w:hint="eastAsia"/>
+        </w:rPr>
+        <w:t>活用できる</w:t>
+      </w:r>
+      <w:r>
+        <w:rPr>
+          <w:rFonts w:asciiTheme="minorHAnsi" w:eastAsiaTheme="minorEastAsia"/>
+        </w:rPr>
+        <w:t>．ストーリーテリングは</w:t>
+      </w:r>
+      <w:r>
+        <w:rPr>
+          <w:rFonts w:asciiTheme="minorHAnsi" w:eastAsiaTheme="minorEastAsia"/>
+        </w:rPr>
+        <w:t>，</w:t>
+      </w:r>
+      <w:r>
+        <w:rPr>
+          <w:rFonts w:asciiTheme="minorHAnsi" w:eastAsiaTheme="minorEastAsia"/>
+        </w:rPr>
+        <w:t>デザイン</w:t>
+      </w:r>
+      <w:r>
+        <w:rPr>
+          <w:rFonts w:asciiTheme="minorHAnsi" w:eastAsiaTheme="minorEastAsia" w:hint="eastAsia"/>
+        </w:rPr>
+        <w:t>視点で見ると</w:t>
+      </w:r>
+      <w:r>
+        <w:rPr>
+          <w:rFonts w:asciiTheme="minorHAnsi" w:eastAsiaTheme="minorEastAsia"/>
+        </w:rPr>
+        <w:t>「聞き手中心のプレゼンテーション技法」</w:t>
+      </w:r>
+      <w:r>
+        <w:rPr>
+          <w:rFonts w:asciiTheme="minorHAnsi" w:eastAsiaTheme="minorEastAsia" w:hint="eastAsia"/>
+        </w:rPr>
+        <w:t>や「</w:t>
+      </w:r>
+      <w:r>
+        <w:rPr>
+          <w:rFonts w:asciiTheme="minorHAnsi" w:eastAsiaTheme="minorEastAsia"/>
+        </w:rPr>
+        <w:t>ユーザのインサイトに根ざしたアイデア創造手法」とも</w:t>
+      </w:r>
+      <w:r>
+        <w:rPr>
+          <w:rFonts w:asciiTheme="minorHAnsi" w:eastAsiaTheme="minorEastAsia" w:hint="eastAsia"/>
+        </w:rPr>
+        <w:t>言うことができる</w:t>
+      </w:r>
+      <w:r>
+        <w:rPr>
+          <w:rFonts w:asciiTheme="minorHAnsi" w:eastAsiaTheme="minorEastAsia"/>
+        </w:rPr>
+        <w:t>．よって</w:t>
+      </w:r>
+      <w:r>
+        <w:rPr>
+          <w:rFonts w:asciiTheme="minorHAnsi" w:eastAsiaTheme="minorEastAsia"/>
+        </w:rPr>
+        <w:t>，</w:t>
+      </w:r>
+      <w:r>
+        <w:rPr>
+          <w:rFonts w:asciiTheme="minorHAnsi" w:eastAsiaTheme="minorEastAsia"/>
+        </w:rPr>
+        <w:t>ストーリーは</w:t>
+      </w:r>
+      <w:r>
+        <w:rPr>
+          <w:rFonts w:asciiTheme="minorHAnsi" w:eastAsiaTheme="minorEastAsia"/>
+        </w:rPr>
+        <w:t>UX</w:t>
+      </w:r>
+      <w:r>
+        <w:rPr>
+          <w:rFonts w:asciiTheme="minorHAnsi" w:eastAsiaTheme="minorEastAsia"/>
+        </w:rPr>
+        <w:t>の一部であり</w:t>
+      </w:r>
+      <w:r>
+        <w:rPr>
+          <w:rFonts w:asciiTheme="minorHAnsi" w:eastAsiaTheme="minorEastAsia"/>
+        </w:rPr>
+        <w:t>，</w:t>
+      </w:r>
+      <w:r>
+        <w:rPr>
+          <w:rFonts w:asciiTheme="minorHAnsi" w:eastAsiaTheme="minorEastAsia"/>
+        </w:rPr>
+        <w:t>シナリオやストーリーボード</w:t>
+      </w:r>
+      <w:r>
+        <w:rPr>
+          <w:rFonts w:asciiTheme="minorHAnsi" w:eastAsiaTheme="minorEastAsia"/>
+        </w:rPr>
+        <w:t>，</w:t>
+      </w:r>
+      <w:r>
+        <w:rPr>
+          <w:rFonts w:asciiTheme="minorHAnsi" w:eastAsiaTheme="minorEastAsia"/>
+        </w:rPr>
+        <w:t>フローチャート</w:t>
+      </w:r>
+      <w:r>
+        <w:rPr>
+          <w:rFonts w:asciiTheme="minorHAnsi" w:eastAsiaTheme="minorEastAsia"/>
+        </w:rPr>
+        <w:t>，</w:t>
+      </w:r>
+      <w:r>
+        <w:rPr>
+          <w:rFonts w:asciiTheme="minorHAnsi" w:eastAsiaTheme="minorEastAsia"/>
+        </w:rPr>
+        <w:t>ペルソナ</w:t>
+      </w:r>
+      <w:r>
+        <w:rPr>
+          <w:rFonts w:asciiTheme="minorHAnsi" w:eastAsiaTheme="minorEastAsia"/>
+        </w:rPr>
+        <w:t>，</w:t>
+      </w:r>
+      <w:r>
+        <w:rPr>
+          <w:rFonts w:asciiTheme="minorHAnsi" w:eastAsiaTheme="minorEastAsia"/>
+        </w:rPr>
+        <w:t>そして新しいデザインのアイデアとそれを使うユーザとを結び付け</w:t>
+      </w:r>
+      <w:r>
+        <w:rPr>
+          <w:rFonts w:asciiTheme="minorHAnsi" w:eastAsiaTheme="minorEastAsia"/>
+        </w:rPr>
+        <w:t>，</w:t>
+      </w:r>
+      <w:r>
+        <w:rPr>
+          <w:rFonts w:asciiTheme="minorHAnsi" w:eastAsiaTheme="minorEastAsia"/>
+        </w:rPr>
+        <w:t>実際のコンテキストに着地させる役割を担う．</w:t>
+      </w:r>
+    </w:p>
+    <w:p>
+      <w:pPr>
+        <w:pStyle w:val="a3"/>
+        <w:ind w:firstLineChars="59" w:firstLine="142"/>
+        <w:rPr>
+          <w:rStyle w:val="af2"/>
+          <w:rFonts w:asciiTheme="minorHAnsi" w:eastAsiaTheme="minorEastAsia" w:hint="eastAsia"/>
+        </w:rPr>
+      </w:pPr>
+      <w:r>
+        <w:rPr>
+          <w:rFonts w:asciiTheme="minorHAnsi" w:eastAsiaTheme="minorEastAsia"/>
+        </w:rPr>
+        <w:t>ストーリーを</w:t>
+      </w:r>
+      <w:r>
+        <w:rPr>
+          <w:rFonts w:asciiTheme="minorHAnsi" w:eastAsiaTheme="minorEastAsia"/>
+        </w:rPr>
+        <w:t>UXD</w:t>
+      </w:r>
+      <w:r>
+        <w:rPr>
+          <w:rFonts w:asciiTheme="minorHAnsi" w:eastAsiaTheme="minorEastAsia"/>
+        </w:rPr>
+        <w:t>に用いることの最大のメリットは「体験を伝える力」にある．ストーリーは聞き手の深い共感を引き出し</w:t>
+      </w:r>
+      <w:r>
+        <w:rPr>
+          <w:rFonts w:asciiTheme="minorHAnsi" w:eastAsiaTheme="minorEastAsia"/>
+        </w:rPr>
+        <w:t>，</w:t>
+      </w:r>
+      <w:r>
+        <w:rPr>
+          <w:rFonts w:asciiTheme="minorHAnsi" w:eastAsiaTheme="minorEastAsia"/>
+        </w:rPr>
+        <w:t>行動に駆り立てる．開発者がユーザの体験を調査し</w:t>
+      </w:r>
+      <w:r>
+        <w:rPr>
+          <w:rFonts w:asciiTheme="minorHAnsi" w:eastAsiaTheme="minorEastAsia"/>
+        </w:rPr>
+        <w:t>，</w:t>
+      </w:r>
+      <w:r>
+        <w:rPr>
+          <w:rFonts w:asciiTheme="minorHAnsi" w:eastAsiaTheme="minorEastAsia"/>
+        </w:rPr>
+        <w:t>それをストーリーとして共有することで</w:t>
+      </w:r>
+      <w:r>
+        <w:rPr>
+          <w:rFonts w:asciiTheme="minorHAnsi" w:eastAsiaTheme="minorEastAsia"/>
+        </w:rPr>
+        <w:t>，</w:t>
+      </w:r>
+      <w:r>
+        <w:rPr>
+          <w:rFonts w:asciiTheme="minorHAnsi" w:eastAsiaTheme="minorEastAsia"/>
+        </w:rPr>
+        <w:t>プロジェクトメンバーに深い共感を促すことができる．また</w:t>
+      </w:r>
+      <w:r>
+        <w:rPr>
+          <w:rFonts w:asciiTheme="minorHAnsi" w:eastAsiaTheme="minorEastAsia"/>
+        </w:rPr>
+        <w:t>，</w:t>
+      </w:r>
+      <w:r>
+        <w:rPr>
+          <w:rFonts w:asciiTheme="minorHAnsi" w:eastAsiaTheme="minorEastAsia"/>
+        </w:rPr>
+        <w:t>何を伝えたいか</w:t>
+      </w:r>
+      <w:r>
+        <w:rPr>
+          <w:rFonts w:asciiTheme="minorHAnsi" w:eastAsiaTheme="minorEastAsia"/>
+        </w:rPr>
+        <w:t>，</w:t>
+      </w:r>
+      <w:r>
+        <w:rPr>
+          <w:rFonts w:asciiTheme="minorHAnsi" w:eastAsiaTheme="minorEastAsia"/>
+        </w:rPr>
+        <w:t>何をデザインしたいかによって</w:t>
+      </w:r>
+      <w:r>
+        <w:rPr>
+          <w:rFonts w:asciiTheme="minorHAnsi" w:eastAsiaTheme="minorEastAsia"/>
+        </w:rPr>
+        <w:t>，</w:t>
+      </w:r>
+      <w:r>
+        <w:rPr>
+          <w:rFonts w:asciiTheme="minorHAnsi" w:eastAsiaTheme="minorEastAsia"/>
+        </w:rPr>
+        <w:t>ストーリーの種類を使い分ける必要がある．以下にストーリーテリングを行う際に用いられる基本的な用語をまとめる．</w:t>
+      </w:r>
+    </w:p>
+    <w:p>
+      <w:pPr>
+        <w:rPr>
+          <w:rFonts w:hint="eastAsia"/>
+        </w:rPr>
+      </w:pPr>
+    </w:p>
+    <w:p>
+      <w:pPr>
+        <w:pStyle w:val="a0"/>
+        <w:numPr>
+          <w:ilvl w:val="0"/>
+          <w:numId w:val="9"/>
+        </w:numPr>
+        <w:spacing w:before="200" w:after="200"/>
+        <w:rPr>
+          <w:rFonts w:hint="eastAsia"/>
+        </w:rPr>
+      </w:pPr>
+      <w:r>
+        <w:rPr>
+          <w:rFonts w:hint="eastAsia"/>
+        </w:rPr>
+        <w:t>ストーリーテラー</w:t>
+      </w:r>
+    </w:p>
+    <w:p>
+      <w:pPr>
+        <w:pStyle w:val="a0"/>
+        <w:numPr>
+          <w:ilvl w:val="0"/>
+          <w:numId w:val="0"/>
+        </w:numPr>
+        <w:spacing w:before="200" w:after="200"/>
+      </w:pPr>
+      <w:r>
+        <w:rPr>
+          <w:rFonts w:hint="eastAsia"/>
+        </w:rPr>
+        <w:t xml:space="preserve">　</w:t>
+      </w:r>
+      <w:r>
+        <w:rPr>
+          <w:rFonts w:hint="eastAsia"/>
+        </w:rPr>
+        <w:t>ストーリーを作り</w:t>
+      </w:r>
+      <w:r>
+        <w:t>，</w:t>
+      </w:r>
+      <w:r>
+        <w:rPr>
+          <w:rFonts w:hint="eastAsia"/>
+        </w:rPr>
+        <w:t>聞き手に伝える人</w:t>
+      </w:r>
+    </w:p>
+    <w:p>
+      <w:pPr>
+        <w:pStyle w:val="a0"/>
+        <w:numPr>
+          <w:ilvl w:val="0"/>
+          <w:numId w:val="9"/>
+        </w:numPr>
+        <w:spacing w:before="200" w:after="200"/>
+        <w:rPr>
+          <w:rFonts w:hint="eastAsia"/>
+        </w:rPr>
+      </w:pPr>
+      <w:r>
+        <w:rPr>
+          <w:rFonts w:hint="eastAsia"/>
+        </w:rPr>
+        <w:t>オーディエンス</w:t>
+      </w:r>
+    </w:p>
+    <w:p>
+      <w:pPr>
+        <w:pStyle w:val="a0"/>
+        <w:numPr>
+          <w:ilvl w:val="0"/>
+          <w:numId w:val="0"/>
+        </w:numPr>
+        <w:spacing w:before="200" w:after="200"/>
+      </w:pPr>
+      <w:r>
+        <w:rPr>
+          <w:rFonts w:hint="eastAsia"/>
+        </w:rPr>
+        <w:t xml:space="preserve">　</w:t>
+      </w:r>
+      <w:r>
+        <w:rPr>
+          <w:rFonts w:hint="eastAsia"/>
+        </w:rPr>
+        <w:t>広くストーリーの聞き手のことを指す</w:t>
+      </w:r>
+      <w:r>
+        <w:t>．</w:t>
+      </w:r>
+      <w:r>
+        <w:rPr>
+          <w:rFonts w:hint="eastAsia"/>
+        </w:rPr>
+        <w:t>高等で伝えるときに限らず</w:t>
+      </w:r>
+      <w:r>
+        <w:t>，</w:t>
+      </w:r>
+      <w:r>
+        <w:rPr>
+          <w:rFonts w:hint="eastAsia"/>
+        </w:rPr>
+        <w:t>文書や動画によって伝える相手も含む</w:t>
+      </w:r>
+      <w:r>
+        <w:t>．</w:t>
+      </w:r>
+    </w:p>
+    <w:p>
+      <w:pPr>
+        <w:pStyle w:val="a0"/>
+        <w:numPr>
+          <w:ilvl w:val="0"/>
+          <w:numId w:val="9"/>
+        </w:numPr>
+        <w:spacing w:before="200" w:after="200"/>
+        <w:rPr>
+          <w:rFonts w:hint="eastAsia"/>
+        </w:rPr>
+      </w:pPr>
+      <w:r>
+        <w:rPr>
+          <w:rFonts w:hint="eastAsia"/>
+        </w:rPr>
+        <w:t>ストーリー</w:t>
+      </w:r>
+    </w:p>
+    <w:p>
+      <w:pPr>
+        <w:pStyle w:val="a0"/>
+        <w:numPr>
+          <w:ilvl w:val="0"/>
+          <w:numId w:val="0"/>
+        </w:numPr>
+        <w:spacing w:before="200" w:after="200"/>
+      </w:pPr>
+      <w:r>
+        <w:rPr>
+          <w:rFonts w:hint="eastAsia"/>
+        </w:rPr>
+        <w:t xml:space="preserve">　</w:t>
+      </w:r>
+      <w:r>
+        <w:rPr>
+          <w:rFonts w:hint="eastAsia"/>
+        </w:rPr>
+        <w:t>伝えたい物語全般と以下の用語も含めた幅広い意味を持つ</w:t>
+      </w:r>
+    </w:p>
+    <w:p>
+      <w:pPr>
+        <w:pStyle w:val="a0"/>
+        <w:numPr>
+          <w:ilvl w:val="0"/>
+          <w:numId w:val="9"/>
+        </w:numPr>
+        <w:spacing w:before="200" w:after="200"/>
+        <w:rPr>
+          <w:rFonts w:hint="eastAsia"/>
+        </w:rPr>
+      </w:pPr>
+      <w:r>
+        <w:rPr>
+          <w:rFonts w:hint="eastAsia"/>
+        </w:rPr>
+        <w:t>アネクード</w:t>
+      </w:r>
+    </w:p>
+    <w:p>
+      <w:pPr>
+        <w:pStyle w:val="a0"/>
+        <w:numPr>
+          <w:ilvl w:val="0"/>
+          <w:numId w:val="0"/>
+        </w:numPr>
+        <w:spacing w:before="200" w:after="200"/>
+      </w:pPr>
+      <w:r>
+        <w:rPr>
+          <w:rFonts w:hint="eastAsia"/>
+        </w:rPr>
+        <w:t xml:space="preserve">　</w:t>
+      </w:r>
+      <w:r>
+        <w:rPr>
+          <w:rFonts w:hint="eastAsia"/>
+        </w:rPr>
+        <w:t>ユーザを調査すると今まで知らなかった大小さまざまな行動や出来事が見つかるはずである</w:t>
+      </w:r>
+      <w:r>
+        <w:t>．</w:t>
+      </w:r>
+      <w:r>
+        <w:rPr>
+          <w:rFonts w:hint="eastAsia"/>
+        </w:rPr>
+        <w:t>そのような事実に基づいた注目すべき出来事のことである</w:t>
+      </w:r>
+      <w:r>
+        <w:t>．</w:t>
+      </w:r>
+      <w:r>
+        <w:rPr>
+          <w:rFonts w:hint="eastAsia"/>
+        </w:rPr>
+        <w:t>日本語ではしばしばエピソードや逸話などと訳される</w:t>
+      </w:r>
+      <w:r>
+        <w:t>．</w:t>
+      </w:r>
+    </w:p>
+    <w:p>
+      <w:pPr>
+        <w:pStyle w:val="a0"/>
+        <w:numPr>
+          <w:ilvl w:val="0"/>
+          <w:numId w:val="9"/>
+        </w:numPr>
+        <w:spacing w:before="200" w:after="200"/>
+        <w:rPr>
+          <w:rFonts w:hint="eastAsia"/>
+        </w:rPr>
+      </w:pPr>
+      <w:r>
+        <w:rPr>
+          <w:rFonts w:hint="eastAsia"/>
+        </w:rPr>
+        <w:t>ナラティブ</w:t>
+      </w:r>
+    </w:p>
+    <w:p>
+      <w:pPr>
+        <w:pStyle w:val="a0"/>
+        <w:numPr>
+          <w:ilvl w:val="0"/>
+          <w:numId w:val="0"/>
+        </w:numPr>
+        <w:spacing w:before="200" w:after="200"/>
+      </w:pPr>
+      <w:r>
+        <w:rPr>
+          <w:rFonts w:hint="eastAsia"/>
+        </w:rPr>
+        <w:t xml:space="preserve">　</w:t>
+      </w:r>
+      <w:r>
+        <w:rPr>
+          <w:rFonts w:hint="eastAsia"/>
+        </w:rPr>
+        <w:t>ある特定の人物の体験を表す物語のことを指す</w:t>
+      </w:r>
+      <w:r>
+        <w:t>．</w:t>
+      </w:r>
+      <w:r>
+        <w:rPr>
+          <w:rFonts w:hint="eastAsia"/>
+        </w:rPr>
+        <w:t>ストーリーよりも特定の個人の視点を意識するときに使われる</w:t>
+      </w:r>
+      <w:r>
+        <w:t>．</w:t>
+      </w:r>
+    </w:p>
+    <w:p>
+      <w:pPr>
+        <w:pStyle w:val="a0"/>
+        <w:numPr>
+          <w:ilvl w:val="0"/>
+          <w:numId w:val="9"/>
+        </w:numPr>
+        <w:spacing w:before="200" w:after="200"/>
+        <w:rPr>
+          <w:rFonts w:hint="eastAsia"/>
+        </w:rPr>
+      </w:pPr>
+      <w:r>
+        <w:rPr>
+          <w:rFonts w:hint="eastAsia"/>
+        </w:rPr>
+        <w:t>ジャーニー</w:t>
+      </w:r>
+      <w:bookmarkStart w:id="8" w:name="_GoBack"/>
+      <w:bookmarkEnd w:id="8"/>
+    </w:p>
+    <w:p>
+      <w:pPr>
+        <w:pStyle w:val="a0"/>
+        <w:numPr>
+          <w:ilvl w:val="0"/>
+          <w:numId w:val="0"/>
+        </w:numPr>
+        <w:spacing w:before="200" w:after="200"/>
+      </w:pPr>
+      <w:r>
+        <w:rPr>
+          <w:rFonts w:hint="eastAsia"/>
+        </w:rPr>
+        <w:t xml:space="preserve">　</w:t>
+      </w:r>
+      <w:r>
+        <w:rPr>
+          <w:rFonts w:hint="eastAsia"/>
+        </w:rPr>
+        <w:t>ある特定の人物の内面の変化に着目した体験談や物語を指す</w:t>
+      </w:r>
+      <w:r>
+        <w:t>．</w:t>
+      </w:r>
+    </w:p>
+    <w:p>
+      <w:pPr>
+        <w:pStyle w:val="a0"/>
+        <w:numPr>
+          <w:ilvl w:val="0"/>
+          <w:numId w:val="9"/>
+        </w:numPr>
+        <w:spacing w:before="200" w:after="200"/>
+        <w:rPr>
+          <w:rFonts w:hint="eastAsia"/>
+        </w:rPr>
+      </w:pPr>
+      <w:r>
+        <w:rPr>
+          <w:rFonts w:hint="eastAsia"/>
+        </w:rPr>
+        <w:t>シナリオ</w:t>
+      </w:r>
+    </w:p>
+    <w:p>
+      <w:pPr>
+        <w:pStyle w:val="a0"/>
+        <w:numPr>
+          <w:ilvl w:val="0"/>
+          <w:numId w:val="0"/>
+        </w:numPr>
+        <w:spacing w:before="200" w:after="200"/>
+      </w:pPr>
+      <w:r>
+        <w:rPr>
+          <w:rFonts w:hint="eastAsia"/>
+        </w:rPr>
+        <w:t xml:space="preserve">　</w:t>
+      </w:r>
+      <w:r>
+        <w:rPr>
+          <w:rFonts w:hint="eastAsia"/>
+        </w:rPr>
+        <w:t>出来事の連続した流れを説明するもので</w:t>
+      </w:r>
+      <w:r>
+        <w:t>，</w:t>
+      </w:r>
+      <w:r>
+        <w:rPr>
+          <w:rFonts w:hint="eastAsia"/>
+        </w:rPr>
+        <w:t>製品・サービスを使う一つのあらすじを表現するのに使われる</w:t>
+      </w:r>
+      <w:r>
+        <w:t>．</w:t>
+      </w:r>
+    </w:p>
+    <w:p>
+      <w:pPr>
+        <w:rPr>
+          <w:rFonts w:hint="eastAsia"/>
+        </w:rPr>
+      </w:pPr>
+    </w:p>
+    <w:p>
+      <w:pPr>
+        <w:rPr>
+          <w:rFonts w:hint="eastAsia"/>
+        </w:rPr>
+      </w:pPr>
+    </w:p>
+    <w:p>
+      <w:pPr>
+        <w:rPr>
+          <w:rFonts w:hint="eastAsia"/>
+        </w:rPr>
+      </w:pPr>
+    </w:p>
+    <w:p>
+      <w:pPr>
+        <w:rPr>
+          <w:rFonts w:hint="eastAsia"/>
+        </w:rPr>
+      </w:pPr>
+    </w:p>
+    <w:p>
+      <w:pPr>
+        <w:rPr>
+          <w:rFonts w:hint="eastAsia"/>
+        </w:rPr>
+      </w:pPr>
+    </w:p>
+    <w:p>
+      <w:pPr>
+        <w:rPr>
+          <w:rFonts w:hint="eastAsia"/>
+        </w:rPr>
+      </w:pPr>
+    </w:p>
+    <w:p>
+      <w:pPr>
+        <w:rPr>
+          <w:rFonts w:hint="eastAsia"/>
+        </w:rPr>
+      </w:pPr>
+    </w:p>
+    <w:p>
+      <w:pPr>
+        <w:rPr>
+          <w:rFonts w:hint="eastAsia"/>
+        </w:rPr>
+      </w:pPr>
+    </w:p>
+    <w:p>
+      <w:pPr>
+        <w:rPr>
+          <w:rFonts w:hint="eastAsia"/>
+        </w:rPr>
+      </w:pPr>
+    </w:p>
+    <w:p>
+      <w:pPr>
+        <w:rPr>
+          <w:rFonts w:hint="eastAsia"/>
+        </w:rPr>
+      </w:pPr>
+    </w:p>
+    <w:p>
+      <w:pPr>
+        <w:rPr>
+          <w:rFonts w:hint="eastAsia"/>
+        </w:rPr>
+      </w:pPr>
+    </w:p>
+    <w:p>
+      <w:pPr>
+        <w:rPr>
+          <w:rFonts w:hint="eastAsia"/>
+        </w:rPr>
+      </w:pPr>
+    </w:p>
+    <w:p>
+      <w:pPr>
+        <w:rPr>
+          <w:rFonts w:hint="eastAsia"/>
+        </w:rPr>
+      </w:pPr>
+    </w:p>
+    <w:p>
+      <w:pPr>
+        <w:rPr>
+          <w:rFonts w:hint="eastAsia"/>
+        </w:rPr>
+      </w:pPr>
+    </w:p>
+    <w:p>
+      <w:pPr>
+        <w:rPr>
+          <w:rFonts w:hint="eastAsia"/>
+        </w:rPr>
+      </w:pPr>
+    </w:p>
+    <w:p>
+      <w:pPr>
+        <w:rPr>
+          <w:rFonts w:hint="eastAsia"/>
+        </w:rPr>
+      </w:pPr>
+    </w:p>
+    <w:p>
+      <w:pPr>
+        <w:rPr>
+          <w:rFonts w:hint="eastAsia"/>
+        </w:rPr>
+      </w:pPr>
+    </w:p>
+    <w:p>
+      <w:pPr>
+        <w:rPr>
+          <w:rFonts w:hint="eastAsia"/>
+        </w:rPr>
+      </w:pPr>
+    </w:p>
+    <w:p>
+      <w:pPr>
+        <w:rPr>
+          <w:rFonts w:hint="eastAsia"/>
+        </w:rPr>
+      </w:pPr>
+    </w:p>
+    <w:p>
+      <w:pPr>
+        <w:rPr>
+          <w:rFonts w:hint="eastAsia"/>
+        </w:rPr>
+      </w:pPr>
+    </w:p>
+    <w:p>
+      <w:pPr>
+        <w:rPr>
+          <w:rFonts w:hint="eastAsia"/>
+        </w:rPr>
+      </w:pPr>
+    </w:p>
     <w:p/>
     <w:p>
       <w:pPr>
@@ -8401,14 +10189,14 @@
           <w:sz w:val="28"/>
         </w:rPr>
       </w:pPr>
-      <w:bookmarkStart w:id="6" w:name="_Ref283180182"/>
+      <w:bookmarkStart w:id="9" w:name="_Ref283180182"/>
       <w:r>
         <w:rPr>
           <w:sz w:val="28"/>
         </w:rPr>
         <w:t>[9] ISO, WD. "9241-11. Ergonomic requirements for office work with visual display terminals (VDTs)." The international organization for standardization (1998).</w:t>
       </w:r>
-      <w:bookmarkEnd w:id="6"/>
+      <w:bookmarkEnd w:id="9"/>
     </w:p>
     <w:p>
       <w:pPr>
@@ -8441,7 +10229,7 @@
       <w:r>
         <w:t xml:space="preserve">[11] </w:t>
       </w:r>
-      <w:bookmarkStart w:id="7" w:name="_Ref407819661"/>
+      <w:bookmarkStart w:id="10" w:name="_Ref407819661"/>
       <w:r>
         <w:rPr>
           <w:rFonts w:hint="eastAsia"/>
@@ -8514,14 +10302,14 @@
         </w:rPr>
         <w:t>, 1999</w:t>
       </w:r>
-      <w:bookmarkEnd w:id="7"/>
+      <w:bookmarkEnd w:id="10"/>
     </w:p>
     <w:p>
       <w:r>
         <w:t xml:space="preserve">[12] </w:t>
       </w:r>
-      <w:bookmarkStart w:id="8" w:name="_Ref407818478"/>
-      <w:bookmarkStart w:id="9" w:name="_Ref407820714"/>
+      <w:bookmarkStart w:id="11" w:name="_Ref407818478"/>
+      <w:bookmarkStart w:id="12" w:name="_Ref407820714"/>
       <w:r>
         <w:rPr>
           <w:rFonts w:hint="eastAsia"/>
@@ -8558,9 +10346,9 @@
         </w:rPr>
         <w:t>,2005</w:t>
       </w:r>
-      <w:bookmarkEnd w:id="8"/>
-    </w:p>
-    <w:bookmarkEnd w:id="9"/>
+      <w:bookmarkEnd w:id="11"/>
+    </w:p>
+    <w:bookmarkEnd w:id="12"/>
     <w:p>
       <w:pPr>
         <w:wordWrap w:val="0"/>
@@ -8759,18 +10547,10 @@
         <w:t xml:space="preserve">[17] </w:t>
       </w:r>
       <w:r>
-        <w:t xml:space="preserve">Peter, </w:t>
-      </w:r>
-      <w:proofErr w:type="spellStart"/>
-      <w:r>
-        <w:t>Mor</w:t>
-      </w:r>
-      <w:r>
-        <w:t>ville</w:t>
-      </w:r>
-      <w:proofErr w:type="spellEnd"/>
-      <w:r>
-        <w:t xml:space="preserve">. "User Experience Design" , </w:t>
+        <w:t>Peter, Mor</w:t>
+      </w:r>
+      <w:r>
+        <w:t xml:space="preserve">ville. "User Experience Design" , </w:t>
       </w:r>
       <w:r>
         <w:t>http://semanticstudios.com/user_experience_design/</w:t>
@@ -8784,6 +10564,67 @@
       <w:r>
         <w:t>.</w:t>
       </w:r>
+    </w:p>
+    <w:p>
+      <w:pPr>
+        <w:jc w:val="left"/>
+      </w:pPr>
+    </w:p>
+    <w:p>
+      <w:pPr>
+        <w:wordWrap w:val="0"/>
+      </w:pPr>
+      <w:bookmarkStart w:id="13" w:name="_Ref283203732"/>
+      <w:r>
+        <w:t>[18</w:t>
+      </w:r>
+      <w:r>
+        <w:t xml:space="preserve">] </w:t>
+      </w:r>
+      <w:r>
+        <w:t>Garrett, Jesse James. "The Elements of User Experience." Jjg. net (2004).</w:t>
+      </w:r>
+      <w:bookmarkEnd w:id="13"/>
+    </w:p>
+    <w:p>
+      <w:r>
+        <w:t xml:space="preserve">[19] </w:t>
+      </w:r>
+      <w:r>
+        <w:rPr>
+          <w:rFonts w:hint="eastAsia"/>
+        </w:rPr>
+        <w:t>Whitney, Quesenbery, Kevin, Brooks "</w:t>
+      </w:r>
+      <w:r>
+        <w:rPr>
+          <w:rFonts w:hint="eastAsia"/>
+        </w:rPr>
+        <w:t>ユーザエクスペリエンスのためのストーリーテリング</w:t>
+      </w:r>
+      <w:r>
+        <w:rPr>
+          <w:rFonts w:hint="eastAsia"/>
+        </w:rPr>
+        <w:t xml:space="preserve">" </w:t>
+      </w:r>
+      <w:r>
+        <w:rPr>
+          <w:rFonts w:hint="eastAsia"/>
+        </w:rPr>
+        <w:t>丸善出版</w:t>
+      </w:r>
+      <w:r>
+        <w:rPr>
+          <w:rFonts w:hint="eastAsia"/>
+        </w:rPr>
+        <w:t xml:space="preserve"> (2011).</w:t>
+      </w:r>
+    </w:p>
+    <w:p>
+      <w:pPr>
+        <w:jc w:val="left"/>
+      </w:pPr>
     </w:p>
     <w:p>
       <w:pPr>
@@ -8816,6 +10657,8 @@
     <w:p/>
     <w:p/>
     <w:sectPr>
+      <w:footerReference w:type="even" r:id="rId19"/>
+      <w:footerReference w:type="default" r:id="rId20"/>
       <w:pgSz w:w="11900" w:h="16840"/>
       <w:pgMar w:top="1985" w:right="1701" w:bottom="1701" w:left="1701" w:header="851" w:footer="992" w:gutter="0"/>
       <w:cols w:space="425"/>
@@ -8842,6 +10685,93 @@
     </w:p>
   </w:endnote>
 </w:endnotes>
+</file>
+
+<file path=word/footer1.xml><?xml version="1.0" encoding="utf-8"?>
+<w:ftr xmlns:wpc="http://schemas.microsoft.com/office/word/2010/wordprocessingCanvas" xmlns:mo="http://schemas.microsoft.com/office/mac/office/2008/main" xmlns:mc="http://schemas.openxmlformats.org/markup-compatibility/2006" xmlns:mv="urn:schemas-microsoft-com:mac:vml" xmlns:o="urn:schemas-microsoft-com:office:office" xmlns:r="http://schemas.openxmlformats.org/officeDocument/2006/relationships" xmlns:m="http://schemas.openxmlformats.org/officeDocument/2006/math" xmlns:v="urn:schemas-microsoft-com:vml" xmlns:wp14="http://schemas.microsoft.com/office/word/2010/wordprocessingDrawing" xmlns:wp="http://schemas.openxmlformats.org/drawingml/2006/wordprocessingDrawing" xmlns:w10="urn:schemas-microsoft-com:office:word" xmlns:w="http://schemas.openxmlformats.org/wordprocessingml/2006/main" xmlns:w14="http://schemas.microsoft.com/office/word/2010/wordml" xmlns:wpg="http://schemas.microsoft.com/office/word/2010/wordprocessingGroup" xmlns:wpi="http://schemas.microsoft.com/office/word/2010/wordprocessingInk" xmlns:wne="http://schemas.microsoft.com/office/word/2006/wordml" xmlns:wps="http://schemas.microsoft.com/office/word/2010/wordprocessingShape" mc:Ignorable="w14 wp14">
+  <w:p>
+    <w:pPr>
+      <w:pStyle w:val="af3"/>
+      <w:framePr w:wrap="around" w:vAnchor="text" w:hAnchor="margin" w:xAlign="center" w:y="1"/>
+      <w:rPr>
+        <w:rStyle w:val="af5"/>
+      </w:rPr>
+    </w:pPr>
+    <w:r>
+      <w:rPr>
+        <w:rStyle w:val="af5"/>
+      </w:rPr>
+      <w:fldChar w:fldCharType="begin"/>
+    </w:r>
+    <w:r>
+      <w:rPr>
+        <w:rStyle w:val="af5"/>
+      </w:rPr>
+      <w:instrText xml:space="preserve">PAGE  </w:instrText>
+    </w:r>
+    <w:r>
+      <w:rPr>
+        <w:rStyle w:val="af5"/>
+      </w:rPr>
+      <w:fldChar w:fldCharType="end"/>
+    </w:r>
+  </w:p>
+  <w:p>
+    <w:pPr>
+      <w:pStyle w:val="af3"/>
+    </w:pPr>
+  </w:p>
+</w:ftr>
+</file>
+
+<file path=word/footer2.xml><?xml version="1.0" encoding="utf-8"?>
+<w:ftr xmlns:wpc="http://schemas.microsoft.com/office/word/2010/wordprocessingCanvas" xmlns:mo="http://schemas.microsoft.com/office/mac/office/2008/main" xmlns:mc="http://schemas.openxmlformats.org/markup-compatibility/2006" xmlns:mv="urn:schemas-microsoft-com:mac:vml" xmlns:o="urn:schemas-microsoft-com:office:office" xmlns:r="http://schemas.openxmlformats.org/officeDocument/2006/relationships" xmlns:m="http://schemas.openxmlformats.org/officeDocument/2006/math" xmlns:v="urn:schemas-microsoft-com:vml" xmlns:wp14="http://schemas.microsoft.com/office/word/2010/wordprocessingDrawing" xmlns:wp="http://schemas.openxmlformats.org/drawingml/2006/wordprocessingDrawing" xmlns:w10="urn:schemas-microsoft-com:office:word" xmlns:w="http://schemas.openxmlformats.org/wordprocessingml/2006/main" xmlns:w14="http://schemas.microsoft.com/office/word/2010/wordml" xmlns:wpg="http://schemas.microsoft.com/office/word/2010/wordprocessingGroup" xmlns:wpi="http://schemas.microsoft.com/office/word/2010/wordprocessingInk" xmlns:wne="http://schemas.microsoft.com/office/word/2006/wordml" xmlns:wps="http://schemas.microsoft.com/office/word/2010/wordprocessingShape" mc:Ignorable="w14 wp14">
+  <w:p>
+    <w:pPr>
+      <w:pStyle w:val="af3"/>
+      <w:framePr w:wrap="around" w:vAnchor="text" w:hAnchor="margin" w:xAlign="center" w:y="1"/>
+      <w:rPr>
+        <w:rStyle w:val="af5"/>
+      </w:rPr>
+    </w:pPr>
+    <w:r>
+      <w:rPr>
+        <w:rStyle w:val="af5"/>
+      </w:rPr>
+      <w:fldChar w:fldCharType="begin"/>
+    </w:r>
+    <w:r>
+      <w:rPr>
+        <w:rStyle w:val="af5"/>
+      </w:rPr>
+      <w:instrText xml:space="preserve">PAGE  </w:instrText>
+    </w:r>
+    <w:r>
+      <w:rPr>
+        <w:rStyle w:val="af5"/>
+      </w:rPr>
+      <w:fldChar w:fldCharType="separate"/>
+    </w:r>
+    <w:r>
+      <w:rPr>
+        <w:rStyle w:val="af5"/>
+        <w:noProof/>
+      </w:rPr>
+      <w:t>1</w:t>
+    </w:r>
+    <w:r>
+      <w:rPr>
+        <w:rStyle w:val="af5"/>
+      </w:rPr>
+      <w:fldChar w:fldCharType="end"/>
+    </w:r>
+  </w:p>
+  <w:p>
+    <w:pPr>
+      <w:pStyle w:val="af3"/>
+    </w:pPr>
+  </w:p>
+</w:ftr>
 </file>
 
 <file path=word/footnotes.xml><?xml version="1.0" encoding="utf-8"?>
@@ -9359,6 +11289,95 @@
     </w:lvl>
   </w:abstractNum>
   <w:abstractNum w:abstractNumId="5">
+    <w:nsid w:val="3FA14758"/>
+    <w:multiLevelType w:val="hybridMultilevel"/>
+    <w:tmpl w:val="F6E66B82"/>
+    <w:lvl w:ilvl="0" w:tplc="FBF6B244">
+      <w:start w:val="1"/>
+      <w:numFmt w:val="decimal"/>
+      <w:lvlText w:val="(%1)"/>
+      <w:lvlJc w:val="left"/>
+      <w:pPr>
+        <w:ind w:left="420" w:hanging="420"/>
+      </w:pPr>
+      <w:rPr>
+        <w:rFonts w:hint="default"/>
+      </w:rPr>
+    </w:lvl>
+    <w:lvl w:ilvl="1" w:tplc="04090017" w:tentative="1">
+      <w:start w:val="1"/>
+      <w:numFmt w:val="aiueoFullWidth"/>
+      <w:lvlText w:val="(%2)"/>
+      <w:lvlJc w:val="left"/>
+      <w:pPr>
+        <w:ind w:left="960" w:hanging="480"/>
+      </w:pPr>
+    </w:lvl>
+    <w:lvl w:ilvl="2" w:tplc="04090011" w:tentative="1">
+      <w:start w:val="1"/>
+      <w:numFmt w:val="decimalEnclosedCircle"/>
+      <w:lvlText w:val="%3"/>
+      <w:lvlJc w:val="left"/>
+      <w:pPr>
+        <w:ind w:left="1440" w:hanging="480"/>
+      </w:pPr>
+    </w:lvl>
+    <w:lvl w:ilvl="3" w:tplc="0409000F" w:tentative="1">
+      <w:start w:val="1"/>
+      <w:numFmt w:val="decimal"/>
+      <w:lvlText w:val="%4."/>
+      <w:lvlJc w:val="left"/>
+      <w:pPr>
+        <w:ind w:left="1920" w:hanging="480"/>
+      </w:pPr>
+    </w:lvl>
+    <w:lvl w:ilvl="4" w:tplc="04090017" w:tentative="1">
+      <w:start w:val="1"/>
+      <w:numFmt w:val="aiueoFullWidth"/>
+      <w:lvlText w:val="(%5)"/>
+      <w:lvlJc w:val="left"/>
+      <w:pPr>
+        <w:ind w:left="2400" w:hanging="480"/>
+      </w:pPr>
+    </w:lvl>
+    <w:lvl w:ilvl="5" w:tplc="04090011" w:tentative="1">
+      <w:start w:val="1"/>
+      <w:numFmt w:val="decimalEnclosedCircle"/>
+      <w:lvlText w:val="%6"/>
+      <w:lvlJc w:val="left"/>
+      <w:pPr>
+        <w:ind w:left="2880" w:hanging="480"/>
+      </w:pPr>
+    </w:lvl>
+    <w:lvl w:ilvl="6" w:tplc="0409000F" w:tentative="1">
+      <w:start w:val="1"/>
+      <w:numFmt w:val="decimal"/>
+      <w:lvlText w:val="%7."/>
+      <w:lvlJc w:val="left"/>
+      <w:pPr>
+        <w:ind w:left="3360" w:hanging="480"/>
+      </w:pPr>
+    </w:lvl>
+    <w:lvl w:ilvl="7" w:tplc="04090017" w:tentative="1">
+      <w:start w:val="1"/>
+      <w:numFmt w:val="aiueoFullWidth"/>
+      <w:lvlText w:val="(%8)"/>
+      <w:lvlJc w:val="left"/>
+      <w:pPr>
+        <w:ind w:left="3840" w:hanging="480"/>
+      </w:pPr>
+    </w:lvl>
+    <w:lvl w:ilvl="8" w:tplc="04090011" w:tentative="1">
+      <w:start w:val="1"/>
+      <w:numFmt w:val="decimalEnclosedCircle"/>
+      <w:lvlText w:val="%9"/>
+      <w:lvlJc w:val="left"/>
+      <w:pPr>
+        <w:ind w:left="4320" w:hanging="480"/>
+      </w:pPr>
+    </w:lvl>
+  </w:abstractNum>
+  <w:abstractNum w:abstractNumId="6">
     <w:nsid w:val="447615C4"/>
     <w:multiLevelType w:val="hybridMultilevel"/>
     <w:tmpl w:val="C562D1F2"/>
@@ -9447,7 +11466,7 @@
       </w:pPr>
     </w:lvl>
   </w:abstractNum>
-  <w:abstractNum w:abstractNumId="6">
+  <w:abstractNum w:abstractNumId="7">
     <w:nsid w:val="44D44000"/>
     <w:multiLevelType w:val="hybridMultilevel"/>
     <w:tmpl w:val="CAE69844"/>
@@ -9561,7 +11580,7 @@
       </w:rPr>
     </w:lvl>
   </w:abstractNum>
-  <w:abstractNum w:abstractNumId="7">
+  <w:abstractNum w:abstractNumId="8">
     <w:nsid w:val="459F3821"/>
     <w:multiLevelType w:val="hybridMultilevel"/>
     <w:tmpl w:val="3702BC0A"/>
@@ -9650,7 +11669,7 @@
       </w:pPr>
     </w:lvl>
   </w:abstractNum>
-  <w:abstractNum w:abstractNumId="8">
+  <w:abstractNum w:abstractNumId="9">
     <w:nsid w:val="460E582E"/>
     <w:multiLevelType w:val="multilevel"/>
     <w:tmpl w:val="D710FAF2"/>
@@ -9739,7 +11758,7 @@
       </w:pPr>
     </w:lvl>
   </w:abstractNum>
-  <w:abstractNum w:abstractNumId="9">
+  <w:abstractNum w:abstractNumId="10">
     <w:nsid w:val="48470D91"/>
     <w:multiLevelType w:val="hybridMultilevel"/>
     <w:tmpl w:val="75BE6AEA"/>
@@ -9828,7 +11847,7 @@
       </w:pPr>
     </w:lvl>
   </w:abstractNum>
-  <w:abstractNum w:abstractNumId="10">
+  <w:abstractNum w:abstractNumId="11">
     <w:nsid w:val="48867CB8"/>
     <w:multiLevelType w:val="hybridMultilevel"/>
     <w:tmpl w:val="B018FD3E"/>
@@ -9941,7 +11960,121 @@
       </w:rPr>
     </w:lvl>
   </w:abstractNum>
-  <w:abstractNum w:abstractNumId="11">
+  <w:abstractNum w:abstractNumId="12">
+    <w:nsid w:val="4B2C2947"/>
+    <w:multiLevelType w:val="hybridMultilevel"/>
+    <w:tmpl w:val="F40043A4"/>
+    <w:lvl w:ilvl="0" w:tplc="64E8B686">
+      <w:start w:val="1"/>
+      <w:numFmt w:val="decimalEnclosedCircle"/>
+      <w:pStyle w:val="a1"/>
+      <w:lvlText w:val="%1"/>
+      <w:lvlJc w:val="left"/>
+      <w:pPr>
+        <w:ind w:left="720" w:hanging="480"/>
+      </w:pPr>
+      <w:rPr>
+        <w:rFonts w:hint="default"/>
+      </w:rPr>
+    </w:lvl>
+    <w:lvl w:ilvl="1" w:tplc="0409000B" w:tentative="1">
+      <w:start w:val="1"/>
+      <w:numFmt w:val="bullet"/>
+      <w:lvlText w:val=""/>
+      <w:lvlJc w:val="left"/>
+      <w:pPr>
+        <w:ind w:left="1200" w:hanging="480"/>
+      </w:pPr>
+      <w:rPr>
+        <w:rFonts w:ascii="Wingdings" w:hAnsi="Wingdings" w:hint="default"/>
+      </w:rPr>
+    </w:lvl>
+    <w:lvl w:ilvl="2" w:tplc="0409000D" w:tentative="1">
+      <w:start w:val="1"/>
+      <w:numFmt w:val="bullet"/>
+      <w:lvlText w:val=""/>
+      <w:lvlJc w:val="left"/>
+      <w:pPr>
+        <w:ind w:left="1680" w:hanging="480"/>
+      </w:pPr>
+      <w:rPr>
+        <w:rFonts w:ascii="Wingdings" w:hAnsi="Wingdings" w:hint="default"/>
+      </w:rPr>
+    </w:lvl>
+    <w:lvl w:ilvl="3" w:tplc="04090001" w:tentative="1">
+      <w:start w:val="1"/>
+      <w:numFmt w:val="bullet"/>
+      <w:lvlText w:val=""/>
+      <w:lvlJc w:val="left"/>
+      <w:pPr>
+        <w:ind w:left="2160" w:hanging="480"/>
+      </w:pPr>
+      <w:rPr>
+        <w:rFonts w:ascii="Wingdings" w:hAnsi="Wingdings" w:hint="default"/>
+      </w:rPr>
+    </w:lvl>
+    <w:lvl w:ilvl="4" w:tplc="0409000B" w:tentative="1">
+      <w:start w:val="1"/>
+      <w:numFmt w:val="bullet"/>
+      <w:lvlText w:val=""/>
+      <w:lvlJc w:val="left"/>
+      <w:pPr>
+        <w:ind w:left="2640" w:hanging="480"/>
+      </w:pPr>
+      <w:rPr>
+        <w:rFonts w:ascii="Wingdings" w:hAnsi="Wingdings" w:hint="default"/>
+      </w:rPr>
+    </w:lvl>
+    <w:lvl w:ilvl="5" w:tplc="0409000D" w:tentative="1">
+      <w:start w:val="1"/>
+      <w:numFmt w:val="bullet"/>
+      <w:lvlText w:val=""/>
+      <w:lvlJc w:val="left"/>
+      <w:pPr>
+        <w:ind w:left="3120" w:hanging="480"/>
+      </w:pPr>
+      <w:rPr>
+        <w:rFonts w:ascii="Wingdings" w:hAnsi="Wingdings" w:hint="default"/>
+      </w:rPr>
+    </w:lvl>
+    <w:lvl w:ilvl="6" w:tplc="04090001" w:tentative="1">
+      <w:start w:val="1"/>
+      <w:numFmt w:val="bullet"/>
+      <w:lvlText w:val=""/>
+      <w:lvlJc w:val="left"/>
+      <w:pPr>
+        <w:ind w:left="3600" w:hanging="480"/>
+      </w:pPr>
+      <w:rPr>
+        <w:rFonts w:ascii="Wingdings" w:hAnsi="Wingdings" w:hint="default"/>
+      </w:rPr>
+    </w:lvl>
+    <w:lvl w:ilvl="7" w:tplc="0409000B" w:tentative="1">
+      <w:start w:val="1"/>
+      <w:numFmt w:val="bullet"/>
+      <w:lvlText w:val=""/>
+      <w:lvlJc w:val="left"/>
+      <w:pPr>
+        <w:ind w:left="4080" w:hanging="480"/>
+      </w:pPr>
+      <w:rPr>
+        <w:rFonts w:ascii="Wingdings" w:hAnsi="Wingdings" w:hint="default"/>
+      </w:rPr>
+    </w:lvl>
+    <w:lvl w:ilvl="8" w:tplc="0409000D" w:tentative="1">
+      <w:start w:val="1"/>
+      <w:numFmt w:val="bullet"/>
+      <w:lvlText w:val=""/>
+      <w:lvlJc w:val="left"/>
+      <w:pPr>
+        <w:ind w:left="4560" w:hanging="480"/>
+      </w:pPr>
+      <w:rPr>
+        <w:rFonts w:ascii="Wingdings" w:hAnsi="Wingdings" w:hint="default"/>
+      </w:rPr>
+    </w:lvl>
+  </w:abstractNum>
+  <w:abstractNum w:abstractNumId="13">
     <w:nsid w:val="55DD4929"/>
     <w:multiLevelType w:val="hybridMultilevel"/>
     <w:tmpl w:val="E79A8B44"/>
@@ -10030,7 +12163,7 @@
       </w:pPr>
     </w:lvl>
   </w:abstractNum>
-  <w:abstractNum w:abstractNumId="12">
+  <w:abstractNum w:abstractNumId="14">
     <w:nsid w:val="605145FE"/>
     <w:multiLevelType w:val="multilevel"/>
     <w:tmpl w:val="64D00BF0"/>
@@ -10143,7 +12276,7 @@
       </w:rPr>
     </w:lvl>
   </w:abstractNum>
-  <w:abstractNum w:abstractNumId="13">
+  <w:abstractNum w:abstractNumId="15">
     <w:nsid w:val="6066640B"/>
     <w:multiLevelType w:val="hybridMultilevel"/>
     <w:tmpl w:val="8AD80436"/>
@@ -10232,7 +12365,7 @@
       </w:pPr>
     </w:lvl>
   </w:abstractNum>
-  <w:abstractNum w:abstractNumId="14">
+  <w:abstractNum w:abstractNumId="16">
     <w:nsid w:val="7CDF4CC0"/>
     <w:multiLevelType w:val="multilevel"/>
     <w:tmpl w:val="BCB60F98"/>
@@ -10346,7 +12479,7 @@
     </w:lvl>
   </w:abstractNum>
   <w:num w:numId="1">
-    <w:abstractNumId w:val="7"/>
+    <w:abstractNumId w:val="8"/>
   </w:num>
   <w:num w:numId="2">
     <w:abstractNumId w:val="0"/>
@@ -10358,43 +12491,49 @@
     <w:abstractNumId w:val="1"/>
   </w:num>
   <w:num w:numId="5">
-    <w:abstractNumId w:val="12"/>
+    <w:abstractNumId w:val="14"/>
   </w:num>
   <w:num w:numId="6">
-    <w:abstractNumId w:val="14"/>
+    <w:abstractNumId w:val="16"/>
   </w:num>
   <w:num w:numId="7">
-    <w:abstractNumId w:val="8"/>
+    <w:abstractNumId w:val="9"/>
   </w:num>
   <w:num w:numId="8">
+    <w:abstractNumId w:val="13"/>
+  </w:num>
+  <w:num w:numId="9">
     <w:abstractNumId w:val="11"/>
   </w:num>
-  <w:num w:numId="9">
-    <w:abstractNumId w:val="10"/>
-  </w:num>
   <w:num w:numId="10">
-    <w:abstractNumId w:val="5"/>
+    <w:abstractNumId w:val="6"/>
   </w:num>
   <w:num w:numId="11">
     <w:abstractNumId w:val="3"/>
   </w:num>
   <w:num w:numId="12">
-    <w:abstractNumId w:val="13"/>
+    <w:abstractNumId w:val="15"/>
     <w:lvlOverride w:ilvl="0">
       <w:startOverride w:val="1"/>
     </w:lvlOverride>
   </w:num>
   <w:num w:numId="13">
-    <w:abstractNumId w:val="6"/>
+    <w:abstractNumId w:val="7"/>
   </w:num>
   <w:num w:numId="14">
-    <w:abstractNumId w:val="13"/>
+    <w:abstractNumId w:val="15"/>
   </w:num>
   <w:num w:numId="15">
-    <w:abstractNumId w:val="9"/>
+    <w:abstractNumId w:val="10"/>
   </w:num>
   <w:num w:numId="16">
     <w:abstractNumId w:val="2"/>
+  </w:num>
+  <w:num w:numId="17">
+    <w:abstractNumId w:val="12"/>
+  </w:num>
+  <w:num w:numId="18">
+    <w:abstractNumId w:val="5"/>
   </w:num>
 </w:numbering>
 </file>
@@ -10552,7 +12691,7 @@
     <w:lsdException w:name="Bibliography" w:uiPriority="37"/>
     <w:lsdException w:name="TOC Heading" w:uiPriority="39" w:qFormat="1"/>
   </w:latentStyles>
-  <w:style w:type="paragraph" w:default="1" w:styleId="a1">
+  <w:style w:type="paragraph" w:default="1" w:styleId="a2">
     <w:name w:val="Normal"/>
     <w:qFormat/>
     <w:rsid w:val="0080634D"/>
@@ -10563,8 +12702,8 @@
   </w:style>
   <w:style w:type="paragraph" w:styleId="2">
     <w:name w:val="heading 2"/>
-    <w:basedOn w:val="a1"/>
-    <w:next w:val="a1"/>
+    <w:basedOn w:val="a2"/>
+    <w:next w:val="a2"/>
     <w:link w:val="20"/>
     <w:uiPriority w:val="9"/>
     <w:semiHidden/>
@@ -10581,8 +12720,8 @@
   </w:style>
   <w:style w:type="paragraph" w:styleId="4">
     <w:name w:val="heading 4"/>
-    <w:basedOn w:val="a1"/>
-    <w:next w:val="a2"/>
+    <w:basedOn w:val="a2"/>
+    <w:next w:val="a3"/>
     <w:link w:val="40"/>
     <w:uiPriority w:val="9"/>
     <w:unhideWhenUsed/>
@@ -10600,12 +12739,12 @@
       <w:bCs/>
     </w:rPr>
   </w:style>
-  <w:style w:type="character" w:default="1" w:styleId="a3">
+  <w:style w:type="character" w:default="1" w:styleId="a4">
     <w:name w:val="Default Paragraph Font"/>
     <w:uiPriority w:val="1"/>
     <w:unhideWhenUsed/>
   </w:style>
-  <w:style w:type="table" w:default="1" w:styleId="a4">
+  <w:style w:type="table" w:default="1" w:styleId="a5">
     <w:name w:val="Normal Table"/>
     <w:uiPriority w:val="99"/>
     <w:semiHidden/>
@@ -10620,15 +12759,15 @@
       </w:tblCellMar>
     </w:tblPr>
   </w:style>
-  <w:style w:type="numbering" w:default="1" w:styleId="a5">
+  <w:style w:type="numbering" w:default="1" w:styleId="a6">
     <w:name w:val="No List"/>
     <w:uiPriority w:val="99"/>
     <w:semiHidden/>
     <w:unhideWhenUsed/>
   </w:style>
-  <w:style w:type="paragraph" w:styleId="a6">
+  <w:style w:type="paragraph" w:styleId="a7">
     <w:name w:val="List Paragraph"/>
-    <w:basedOn w:val="a1"/>
+    <w:basedOn w:val="a2"/>
     <w:uiPriority w:val="34"/>
     <w:qFormat/>
     <w:rsid w:val="0080634D"/>
@@ -10638,9 +12777,9 @@
   </w:style>
   <w:style w:type="paragraph" w:customStyle="1" w:styleId="a">
     <w:name w:val="参考文献"/>
-    <w:basedOn w:val="a1"/>
-    <w:next w:val="a1"/>
-    <w:link w:val="a7"/>
+    <w:basedOn w:val="a2"/>
+    <w:next w:val="a2"/>
+    <w:link w:val="a8"/>
     <w:autoRedefine/>
     <w:qFormat/>
     <w:rsid w:val="00D23CEF"/>
@@ -10656,9 +12795,9 @@
       <w:vertAlign w:val="superscript"/>
     </w:rPr>
   </w:style>
-  <w:style w:type="character" w:customStyle="1" w:styleId="a7">
+  <w:style w:type="character" w:customStyle="1" w:styleId="a8">
     <w:name w:val="参考文献 (文字)"/>
-    <w:basedOn w:val="a3"/>
+    <w:basedOn w:val="a4"/>
     <w:link w:val="a"/>
     <w:uiPriority w:val="1"/>
     <w:rsid w:val="00D23CEF"/>
@@ -10667,10 +12806,10 @@
       <w:vertAlign w:val="superscript"/>
     </w:rPr>
   </w:style>
-  <w:style w:type="paragraph" w:styleId="a8">
+  <w:style w:type="paragraph" w:styleId="a9">
     <w:name w:val="Balloon Text"/>
-    <w:basedOn w:val="a1"/>
-    <w:link w:val="a9"/>
+    <w:basedOn w:val="a2"/>
+    <w:link w:val="aa"/>
     <w:uiPriority w:val="99"/>
     <w:semiHidden/>
     <w:unhideWhenUsed/>
@@ -10681,10 +12820,10 @@
       <w:szCs w:val="18"/>
     </w:rPr>
   </w:style>
-  <w:style w:type="character" w:customStyle="1" w:styleId="a9">
+  <w:style w:type="character" w:customStyle="1" w:styleId="aa">
     <w:name w:val="吹き出し (文字)"/>
-    <w:basedOn w:val="a3"/>
-    <w:link w:val="a8"/>
+    <w:basedOn w:val="a4"/>
+    <w:link w:val="a9"/>
     <w:uiPriority w:val="99"/>
     <w:semiHidden/>
     <w:rsid w:val="002D3F2D"/>
@@ -10694,10 +12833,10 @@
       <w:szCs w:val="18"/>
     </w:rPr>
   </w:style>
-  <w:style w:type="paragraph" w:styleId="aa">
+  <w:style w:type="paragraph" w:styleId="ab">
     <w:name w:val="caption"/>
-    <w:basedOn w:val="a1"/>
-    <w:next w:val="a1"/>
+    <w:basedOn w:val="a2"/>
+    <w:next w:val="a2"/>
     <w:uiPriority w:val="35"/>
     <w:unhideWhenUsed/>
     <w:qFormat/>
@@ -10713,7 +12852,7 @@
   </w:style>
   <w:style w:type="character" w:customStyle="1" w:styleId="20">
     <w:name w:val="見出し 2 (文字)"/>
-    <w:basedOn w:val="a3"/>
+    <w:basedOn w:val="a4"/>
     <w:link w:val="2"/>
     <w:uiPriority w:val="9"/>
     <w:semiHidden/>
@@ -10724,7 +12863,7 @@
   </w:style>
   <w:style w:type="paragraph" w:customStyle="1" w:styleId="a0">
     <w:name w:val="単文リスト"/>
-    <w:basedOn w:val="a1"/>
+    <w:basedOn w:val="a2"/>
     <w:qFormat/>
     <w:rsid w:val="00440DAE"/>
     <w:pPr>
@@ -10739,7 +12878,7 @@
       <w:rFonts w:ascii="ヒラギノ明朝 ProN W3" w:eastAsia="ヒラギノ明朝 ProN W3"/>
     </w:rPr>
   </w:style>
-  <w:style w:type="paragraph" w:customStyle="1" w:styleId="ab">
+  <w:style w:type="paragraph" w:customStyle="1" w:styleId="ac">
     <w:name w:val="長文リスト"/>
     <w:basedOn w:val="a0"/>
     <w:qFormat/>
@@ -10749,9 +12888,9 @@
       <w:contextualSpacing w:val="0"/>
     </w:pPr>
   </w:style>
-  <w:style w:type="paragraph" w:customStyle="1" w:styleId="a2">
+  <w:style w:type="paragraph" w:customStyle="1" w:styleId="a3">
     <w:name w:val="文章"/>
-    <w:basedOn w:val="ac"/>
+    <w:basedOn w:val="ad"/>
     <w:qFormat/>
     <w:rsid w:val="00795D6B"/>
     <w:pPr>
@@ -10761,27 +12900,27 @@
       <w:rFonts w:ascii="ヒラギノ明朝 ProN W3" w:eastAsia="ヒラギノ明朝 ProN W3"/>
     </w:rPr>
   </w:style>
-  <w:style w:type="paragraph" w:styleId="ac">
+  <w:style w:type="paragraph" w:styleId="ad">
     <w:name w:val="Body Text"/>
-    <w:basedOn w:val="a1"/>
-    <w:link w:val="ad"/>
+    <w:basedOn w:val="a2"/>
+    <w:link w:val="ae"/>
     <w:uiPriority w:val="99"/>
     <w:semiHidden/>
     <w:unhideWhenUsed/>
     <w:rsid w:val="00795D6B"/>
   </w:style>
-  <w:style w:type="character" w:customStyle="1" w:styleId="ad">
+  <w:style w:type="character" w:customStyle="1" w:styleId="ae">
     <w:name w:val="本文 (文字)"/>
-    <w:basedOn w:val="a3"/>
-    <w:link w:val="ac"/>
+    <w:basedOn w:val="a4"/>
+    <w:link w:val="ad"/>
     <w:uiPriority w:val="99"/>
     <w:semiHidden/>
     <w:rsid w:val="00795D6B"/>
   </w:style>
-  <w:style w:type="paragraph" w:styleId="ae">
+  <w:style w:type="paragraph" w:styleId="af">
     <w:name w:val="endnote text"/>
-    <w:basedOn w:val="a1"/>
-    <w:link w:val="af"/>
+    <w:basedOn w:val="a2"/>
+    <w:link w:val="af0"/>
     <w:uiPriority w:val="99"/>
     <w:unhideWhenUsed/>
     <w:rsid w:val="00427904"/>
@@ -10793,19 +12932,19 @@
       <w:rFonts w:eastAsia="ヒラギノ明朝 ProN W3"/>
     </w:rPr>
   </w:style>
-  <w:style w:type="character" w:customStyle="1" w:styleId="af">
+  <w:style w:type="character" w:customStyle="1" w:styleId="af0">
     <w:name w:val="文末脚注文字列 (文字)"/>
-    <w:basedOn w:val="a3"/>
-    <w:link w:val="ae"/>
+    <w:basedOn w:val="a4"/>
+    <w:link w:val="af"/>
     <w:uiPriority w:val="99"/>
     <w:rsid w:val="00427904"/>
     <w:rPr>
       <w:rFonts w:eastAsia="ヒラギノ明朝 ProN W3"/>
     </w:rPr>
   </w:style>
-  <w:style w:type="character" w:styleId="af0">
+  <w:style w:type="character" w:styleId="af1">
     <w:name w:val="endnote reference"/>
-    <w:basedOn w:val="a3"/>
+    <w:basedOn w:val="a4"/>
     <w:uiPriority w:val="99"/>
     <w:unhideWhenUsed/>
     <w:rsid w:val="00427904"/>
@@ -10815,7 +12954,7 @@
   </w:style>
   <w:style w:type="character" w:customStyle="1" w:styleId="40">
     <w:name w:val="見出し 4 (文字)"/>
-    <w:basedOn w:val="a3"/>
+    <w:basedOn w:val="a4"/>
     <w:link w:val="4"/>
     <w:uiPriority w:val="9"/>
     <w:rsid w:val="00DF4939"/>
@@ -10825,11 +12964,54 @@
       <w:bCs/>
     </w:rPr>
   </w:style>
-  <w:style w:type="character" w:styleId="af1">
+  <w:style w:type="character" w:styleId="af2">
     <w:name w:val="Strong"/>
     <w:uiPriority w:val="22"/>
     <w:qFormat/>
     <w:rsid w:val="00DF4939"/>
+  </w:style>
+  <w:style w:type="paragraph" w:customStyle="1" w:styleId="a1">
+    <w:name w:val="番号リスト"/>
+    <w:basedOn w:val="a0"/>
+    <w:qFormat/>
+    <w:rsid w:val="00B6161A"/>
+    <w:pPr>
+      <w:numPr>
+        <w:numId w:val="17"/>
+      </w:numPr>
+      <w:spacing w:before="200" w:after="200"/>
+      <w:ind w:left="426" w:hanging="426"/>
+    </w:pPr>
+  </w:style>
+  <w:style w:type="paragraph" w:styleId="af3">
+    <w:name w:val="footer"/>
+    <w:basedOn w:val="a2"/>
+    <w:link w:val="af4"/>
+    <w:uiPriority w:val="99"/>
+    <w:unhideWhenUsed/>
+    <w:rsid w:val="008B6927"/>
+    <w:pPr>
+      <w:tabs>
+        <w:tab w:val="center" w:pos="4252"/>
+        <w:tab w:val="right" w:pos="8504"/>
+      </w:tabs>
+      <w:snapToGrid w:val="0"/>
+    </w:pPr>
+  </w:style>
+  <w:style w:type="character" w:customStyle="1" w:styleId="af4">
+    <w:name w:val="フッター (文字)"/>
+    <w:basedOn w:val="a4"/>
+    <w:link w:val="af3"/>
+    <w:uiPriority w:val="99"/>
+    <w:rsid w:val="008B6927"/>
+  </w:style>
+  <w:style w:type="character" w:styleId="af5">
+    <w:name w:val="page number"/>
+    <w:basedOn w:val="a4"/>
+    <w:uiPriority w:val="99"/>
+    <w:semiHidden/>
+    <w:unhideWhenUsed/>
+    <w:rsid w:val="008B6927"/>
   </w:style>
 </w:styles>
 </file>
@@ -10987,7 +13169,7 @@
     <w:lsdException w:name="Bibliography" w:uiPriority="37"/>
     <w:lsdException w:name="TOC Heading" w:uiPriority="39" w:qFormat="1"/>
   </w:latentStyles>
-  <w:style w:type="paragraph" w:default="1" w:styleId="a1">
+  <w:style w:type="paragraph" w:default="1" w:styleId="a2">
     <w:name w:val="Normal"/>
     <w:qFormat/>
     <w:rsid w:val="0080634D"/>
@@ -10998,8 +13180,8 @@
   </w:style>
   <w:style w:type="paragraph" w:styleId="2">
     <w:name w:val="heading 2"/>
-    <w:basedOn w:val="a1"/>
-    <w:next w:val="a1"/>
+    <w:basedOn w:val="a2"/>
+    <w:next w:val="a2"/>
     <w:link w:val="20"/>
     <w:uiPriority w:val="9"/>
     <w:semiHidden/>
@@ -11016,8 +13198,8 @@
   </w:style>
   <w:style w:type="paragraph" w:styleId="4">
     <w:name w:val="heading 4"/>
-    <w:basedOn w:val="a1"/>
-    <w:next w:val="a2"/>
+    <w:basedOn w:val="a2"/>
+    <w:next w:val="a3"/>
     <w:link w:val="40"/>
     <w:uiPriority w:val="9"/>
     <w:unhideWhenUsed/>
@@ -11035,12 +13217,12 @@
       <w:bCs/>
     </w:rPr>
   </w:style>
-  <w:style w:type="character" w:default="1" w:styleId="a3">
+  <w:style w:type="character" w:default="1" w:styleId="a4">
     <w:name w:val="Default Paragraph Font"/>
     <w:uiPriority w:val="1"/>
     <w:unhideWhenUsed/>
   </w:style>
-  <w:style w:type="table" w:default="1" w:styleId="a4">
+  <w:style w:type="table" w:default="1" w:styleId="a5">
     <w:name w:val="Normal Table"/>
     <w:uiPriority w:val="99"/>
     <w:semiHidden/>
@@ -11055,15 +13237,15 @@
       </w:tblCellMar>
     </w:tblPr>
   </w:style>
-  <w:style w:type="numbering" w:default="1" w:styleId="a5">
+  <w:style w:type="numbering" w:default="1" w:styleId="a6">
     <w:name w:val="No List"/>
     <w:uiPriority w:val="99"/>
     <w:semiHidden/>
     <w:unhideWhenUsed/>
   </w:style>
-  <w:style w:type="paragraph" w:styleId="a6">
+  <w:style w:type="paragraph" w:styleId="a7">
     <w:name w:val="List Paragraph"/>
-    <w:basedOn w:val="a1"/>
+    <w:basedOn w:val="a2"/>
     <w:uiPriority w:val="34"/>
     <w:qFormat/>
     <w:rsid w:val="0080634D"/>
@@ -11073,9 +13255,9 @@
   </w:style>
   <w:style w:type="paragraph" w:customStyle="1" w:styleId="a">
     <w:name w:val="参考文献"/>
-    <w:basedOn w:val="a1"/>
-    <w:next w:val="a1"/>
-    <w:link w:val="a7"/>
+    <w:basedOn w:val="a2"/>
+    <w:next w:val="a2"/>
+    <w:link w:val="a8"/>
     <w:autoRedefine/>
     <w:qFormat/>
     <w:rsid w:val="00D23CEF"/>
@@ -11091,9 +13273,9 @@
       <w:vertAlign w:val="superscript"/>
     </w:rPr>
   </w:style>
-  <w:style w:type="character" w:customStyle="1" w:styleId="a7">
+  <w:style w:type="character" w:customStyle="1" w:styleId="a8">
     <w:name w:val="参考文献 (文字)"/>
-    <w:basedOn w:val="a3"/>
+    <w:basedOn w:val="a4"/>
     <w:link w:val="a"/>
     <w:uiPriority w:val="1"/>
     <w:rsid w:val="00D23CEF"/>
@@ -11102,10 +13284,10 @@
       <w:vertAlign w:val="superscript"/>
     </w:rPr>
   </w:style>
-  <w:style w:type="paragraph" w:styleId="a8">
+  <w:style w:type="paragraph" w:styleId="a9">
     <w:name w:val="Balloon Text"/>
-    <w:basedOn w:val="a1"/>
-    <w:link w:val="a9"/>
+    <w:basedOn w:val="a2"/>
+    <w:link w:val="aa"/>
     <w:uiPriority w:val="99"/>
     <w:semiHidden/>
     <w:unhideWhenUsed/>
@@ -11116,10 +13298,10 @@
       <w:szCs w:val="18"/>
     </w:rPr>
   </w:style>
-  <w:style w:type="character" w:customStyle="1" w:styleId="a9">
+  <w:style w:type="character" w:customStyle="1" w:styleId="aa">
     <w:name w:val="吹き出し (文字)"/>
-    <w:basedOn w:val="a3"/>
-    <w:link w:val="a8"/>
+    <w:basedOn w:val="a4"/>
+    <w:link w:val="a9"/>
     <w:uiPriority w:val="99"/>
     <w:semiHidden/>
     <w:rsid w:val="002D3F2D"/>
@@ -11129,10 +13311,10 @@
       <w:szCs w:val="18"/>
     </w:rPr>
   </w:style>
-  <w:style w:type="paragraph" w:styleId="aa">
+  <w:style w:type="paragraph" w:styleId="ab">
     <w:name w:val="caption"/>
-    <w:basedOn w:val="a1"/>
-    <w:next w:val="a1"/>
+    <w:basedOn w:val="a2"/>
+    <w:next w:val="a2"/>
     <w:uiPriority w:val="35"/>
     <w:unhideWhenUsed/>
     <w:qFormat/>
@@ -11148,7 +13330,7 @@
   </w:style>
   <w:style w:type="character" w:customStyle="1" w:styleId="20">
     <w:name w:val="見出し 2 (文字)"/>
-    <w:basedOn w:val="a3"/>
+    <w:basedOn w:val="a4"/>
     <w:link w:val="2"/>
     <w:uiPriority w:val="9"/>
     <w:semiHidden/>
@@ -11159,7 +13341,7 @@
   </w:style>
   <w:style w:type="paragraph" w:customStyle="1" w:styleId="a0">
     <w:name w:val="単文リスト"/>
-    <w:basedOn w:val="a1"/>
+    <w:basedOn w:val="a2"/>
     <w:qFormat/>
     <w:rsid w:val="00440DAE"/>
     <w:pPr>
@@ -11174,7 +13356,7 @@
       <w:rFonts w:ascii="ヒラギノ明朝 ProN W3" w:eastAsia="ヒラギノ明朝 ProN W3"/>
     </w:rPr>
   </w:style>
-  <w:style w:type="paragraph" w:customStyle="1" w:styleId="ab">
+  <w:style w:type="paragraph" w:customStyle="1" w:styleId="ac">
     <w:name w:val="長文リスト"/>
     <w:basedOn w:val="a0"/>
     <w:qFormat/>
@@ -11184,9 +13366,9 @@
       <w:contextualSpacing w:val="0"/>
     </w:pPr>
   </w:style>
-  <w:style w:type="paragraph" w:customStyle="1" w:styleId="a2">
+  <w:style w:type="paragraph" w:customStyle="1" w:styleId="a3">
     <w:name w:val="文章"/>
-    <w:basedOn w:val="ac"/>
+    <w:basedOn w:val="ad"/>
     <w:qFormat/>
     <w:rsid w:val="00795D6B"/>
     <w:pPr>
@@ -11196,27 +13378,27 @@
       <w:rFonts w:ascii="ヒラギノ明朝 ProN W3" w:eastAsia="ヒラギノ明朝 ProN W3"/>
     </w:rPr>
   </w:style>
-  <w:style w:type="paragraph" w:styleId="ac">
+  <w:style w:type="paragraph" w:styleId="ad">
     <w:name w:val="Body Text"/>
-    <w:basedOn w:val="a1"/>
-    <w:link w:val="ad"/>
+    <w:basedOn w:val="a2"/>
+    <w:link w:val="ae"/>
     <w:uiPriority w:val="99"/>
     <w:semiHidden/>
     <w:unhideWhenUsed/>
     <w:rsid w:val="00795D6B"/>
   </w:style>
-  <w:style w:type="character" w:customStyle="1" w:styleId="ad">
+  <w:style w:type="character" w:customStyle="1" w:styleId="ae">
     <w:name w:val="本文 (文字)"/>
-    <w:basedOn w:val="a3"/>
-    <w:link w:val="ac"/>
+    <w:basedOn w:val="a4"/>
+    <w:link w:val="ad"/>
     <w:uiPriority w:val="99"/>
     <w:semiHidden/>
     <w:rsid w:val="00795D6B"/>
   </w:style>
-  <w:style w:type="paragraph" w:styleId="ae">
+  <w:style w:type="paragraph" w:styleId="af">
     <w:name w:val="endnote text"/>
-    <w:basedOn w:val="a1"/>
-    <w:link w:val="af"/>
+    <w:basedOn w:val="a2"/>
+    <w:link w:val="af0"/>
     <w:uiPriority w:val="99"/>
     <w:unhideWhenUsed/>
     <w:rsid w:val="00427904"/>
@@ -11228,19 +13410,19 @@
       <w:rFonts w:eastAsia="ヒラギノ明朝 ProN W3"/>
     </w:rPr>
   </w:style>
-  <w:style w:type="character" w:customStyle="1" w:styleId="af">
+  <w:style w:type="character" w:customStyle="1" w:styleId="af0">
     <w:name w:val="文末脚注文字列 (文字)"/>
-    <w:basedOn w:val="a3"/>
-    <w:link w:val="ae"/>
+    <w:basedOn w:val="a4"/>
+    <w:link w:val="af"/>
     <w:uiPriority w:val="99"/>
     <w:rsid w:val="00427904"/>
     <w:rPr>
       <w:rFonts w:eastAsia="ヒラギノ明朝 ProN W3"/>
     </w:rPr>
   </w:style>
-  <w:style w:type="character" w:styleId="af0">
+  <w:style w:type="character" w:styleId="af1">
     <w:name w:val="endnote reference"/>
-    <w:basedOn w:val="a3"/>
+    <w:basedOn w:val="a4"/>
     <w:uiPriority w:val="99"/>
     <w:unhideWhenUsed/>
     <w:rsid w:val="00427904"/>
@@ -11250,7 +13432,7 @@
   </w:style>
   <w:style w:type="character" w:customStyle="1" w:styleId="40">
     <w:name w:val="見出し 4 (文字)"/>
-    <w:basedOn w:val="a3"/>
+    <w:basedOn w:val="a4"/>
     <w:link w:val="4"/>
     <w:uiPriority w:val="9"/>
     <w:rsid w:val="00DF4939"/>
@@ -11260,11 +13442,54 @@
       <w:bCs/>
     </w:rPr>
   </w:style>
-  <w:style w:type="character" w:styleId="af1">
+  <w:style w:type="character" w:styleId="af2">
     <w:name w:val="Strong"/>
     <w:uiPriority w:val="22"/>
     <w:qFormat/>
     <w:rsid w:val="00DF4939"/>
+  </w:style>
+  <w:style w:type="paragraph" w:customStyle="1" w:styleId="a1">
+    <w:name w:val="番号リスト"/>
+    <w:basedOn w:val="a0"/>
+    <w:qFormat/>
+    <w:rsid w:val="00B6161A"/>
+    <w:pPr>
+      <w:numPr>
+        <w:numId w:val="17"/>
+      </w:numPr>
+      <w:spacing w:before="200" w:after="200"/>
+      <w:ind w:left="426" w:hanging="426"/>
+    </w:pPr>
+  </w:style>
+  <w:style w:type="paragraph" w:styleId="af3">
+    <w:name w:val="footer"/>
+    <w:basedOn w:val="a2"/>
+    <w:link w:val="af4"/>
+    <w:uiPriority w:val="99"/>
+    <w:unhideWhenUsed/>
+    <w:rsid w:val="008B6927"/>
+    <w:pPr>
+      <w:tabs>
+        <w:tab w:val="center" w:pos="4252"/>
+        <w:tab w:val="right" w:pos="8504"/>
+      </w:tabs>
+      <w:snapToGrid w:val="0"/>
+    </w:pPr>
+  </w:style>
+  <w:style w:type="character" w:customStyle="1" w:styleId="af4">
+    <w:name w:val="フッター (文字)"/>
+    <w:basedOn w:val="a4"/>
+    <w:link w:val="af3"/>
+    <w:uiPriority w:val="99"/>
+    <w:rsid w:val="008B6927"/>
+  </w:style>
+  <w:style w:type="character" w:styleId="af5">
+    <w:name w:val="page number"/>
+    <w:basedOn w:val="a4"/>
+    <w:uiPriority w:val="99"/>
+    <w:semiHidden/>
+    <w:unhideWhenUsed/>
+    <w:rsid w:val="008B6927"/>
   </w:style>
 </w:styles>
 </file>
@@ -14721,7 +16946,7 @@
   </dgm:whole>
   <dgm:extLst>
     <a:ext uri="http://schemas.microsoft.com/office/drawing/2008/diagram">
-      <dsp:dataModelExt xmlns:dsp="http://schemas.microsoft.com/office/drawing/2008/diagram" relId="rId12" minVer="http://schemas.openxmlformats.org/drawingml/2006/diagram"/>
+      <dsp:dataModelExt xmlns:dsp="http://schemas.microsoft.com/office/drawing/2008/diagram" relId="rId13" minVer="http://schemas.openxmlformats.org/drawingml/2006/diagram"/>
     </a:ext>
   </dgm:extLst>
 </dgm:dataModel>
@@ -19688,4 +21913,16 @@
   </a:objectDefaults>
   <a:extraClrSchemeLst/>
 </a:theme>
+</file>
+
+<file path=customXml/item1.xml><?xml version="1.0" encoding="utf-8"?>
+<b:Sources xmlns:b="http://schemas.openxmlformats.org/officeDocument/2006/bibliography" xmlns="http://schemas.openxmlformats.org/officeDocument/2006/bibliography" SelectedStyle="/APA.XSL" StyleName="APA"/>
+</file>
+
+<file path=customXml/itemProps1.xml><?xml version="1.0" encoding="utf-8"?>
+<ds:datastoreItem xmlns:ds="http://schemas.openxmlformats.org/officeDocument/2006/customXml" ds:itemID="{6110057A-F74B-A744-8E94-2C259380CCED}">
+  <ds:schemaRefs>
+    <ds:schemaRef ds:uri="http://schemas.openxmlformats.org/officeDocument/2006/bibliography"/>
+  </ds:schemaRefs>
+</ds:datastoreItem>
 </file>
</xml_diff>

<commit_message>
write about Starbucks Experience Map
</commit_message>
<xml_diff>
--- a/02.basic theory.docx
+++ b/02.basic theory.docx
@@ -8747,12 +8747,13 @@
         </w:rPr>
       </w:pPr>
       <w:r>
-        <w:rPr>
-          <w:rStyle w:val="af2"/>
-          <w:rFonts w:asciiTheme="minorHAnsi" w:eastAsiaTheme="minorEastAsia" w:hint="eastAsia"/>
-          <w:b/>
-        </w:rPr>
-        <w:t>・</w:t>
+        <w:t>2.5.1</w:t>
+      </w:r>
+      <w:r>
+        <w:rPr>
+          <w:rFonts w:hint="eastAsia"/>
+        </w:rPr>
+        <w:t xml:space="preserve">　</w:t>
       </w:r>
       <w:r>
         <w:rPr>
@@ -9290,12 +9291,13 @@
         </w:rPr>
       </w:pPr>
       <w:r>
-        <w:rPr>
-          <w:rStyle w:val="af2"/>
-          <w:rFonts w:asciiTheme="minorHAnsi" w:eastAsiaTheme="minorEastAsia" w:hint="eastAsia"/>
-          <w:b/>
-        </w:rPr>
-        <w:t>・</w:t>
+        <w:t>2.5.2</w:t>
+      </w:r>
+      <w:r>
+        <w:rPr>
+          <w:rFonts w:hint="eastAsia"/>
+        </w:rPr>
+        <w:t xml:space="preserve">　</w:t>
       </w:r>
       <w:r>
         <w:rPr>
@@ -9561,7 +9563,7 @@
         <w:ind w:firstLineChars="59" w:firstLine="142"/>
         <w:rPr>
           <w:rStyle w:val="af2"/>
-          <w:rFonts w:asciiTheme="minorHAnsi" w:eastAsiaTheme="minorEastAsia" w:hint="eastAsia"/>
+          <w:rFonts w:asciiTheme="minorEastAsia" w:eastAsiaTheme="minorEastAsia" w:hAnsiTheme="minorEastAsia" w:hint="eastAsia"/>
         </w:rPr>
       </w:pPr>
       <w:r>
@@ -9592,73 +9594,19 @@
         <w:rPr>
           <w:rFonts w:asciiTheme="minorHAnsi" w:eastAsiaTheme="minorEastAsia"/>
         </w:rPr>
-        <w:t>行動に駆り立てる．開発者がユーザの体験を調査し</w:t>
-      </w:r>
-      <w:r>
-        <w:rPr>
-          <w:rFonts w:asciiTheme="minorHAnsi" w:eastAsiaTheme="minorEastAsia"/>
-        </w:rPr>
-        <w:t>，</w:t>
-      </w:r>
-      <w:r>
-        <w:rPr>
-          <w:rFonts w:asciiTheme="minorHAnsi" w:eastAsiaTheme="minorEastAsia"/>
-        </w:rPr>
-        <w:t>それをストーリーとして共有することで</w:t>
-      </w:r>
-      <w:r>
-        <w:rPr>
-          <w:rFonts w:asciiTheme="minorHAnsi" w:eastAsiaTheme="minorEastAsia"/>
-        </w:rPr>
-        <w:t>，</w:t>
-      </w:r>
-      <w:r>
-        <w:rPr>
-          <w:rFonts w:asciiTheme="minorHAnsi" w:eastAsiaTheme="minorEastAsia"/>
-        </w:rPr>
-        <w:t>プロジェクトメンバーに深い共感を促すことができる．また</w:t>
-      </w:r>
-      <w:r>
-        <w:rPr>
-          <w:rFonts w:asciiTheme="minorHAnsi" w:eastAsiaTheme="minorEastAsia"/>
-        </w:rPr>
-        <w:t>，</w:t>
-      </w:r>
-      <w:r>
-        <w:rPr>
-          <w:rFonts w:asciiTheme="minorHAnsi" w:eastAsiaTheme="minorEastAsia"/>
-        </w:rPr>
-        <w:t>何を伝えたいか</w:t>
-      </w:r>
-      <w:r>
-        <w:rPr>
-          <w:rFonts w:asciiTheme="minorHAnsi" w:eastAsiaTheme="minorEastAsia"/>
-        </w:rPr>
-        <w:t>，</w:t>
-      </w:r>
-      <w:r>
-        <w:rPr>
-          <w:rFonts w:asciiTheme="minorHAnsi" w:eastAsiaTheme="minorEastAsia"/>
-        </w:rPr>
-        <w:t>何をデザインしたいかによって</w:t>
-      </w:r>
-      <w:r>
-        <w:rPr>
-          <w:rFonts w:asciiTheme="minorHAnsi" w:eastAsiaTheme="minorEastAsia"/>
-        </w:rPr>
-        <w:t>，</w:t>
-      </w:r>
-      <w:r>
-        <w:rPr>
-          <w:rFonts w:asciiTheme="minorHAnsi" w:eastAsiaTheme="minorEastAsia"/>
-        </w:rPr>
-        <w:t>ストーリーの種類を使い分ける必要がある．以下にストーリーテリングを行う際に用いられる基本的な用語をまとめる．</w:t>
-      </w:r>
-    </w:p>
-    <w:p>
-      <w:pPr>
-        <w:rPr>
-          <w:rFonts w:hint="eastAsia"/>
+        <w:t>行動に駆り立てる．開発者が</w:t>
+      </w:r>
+      <w:r>
+        <w:rPr>
+          <w:rFonts w:asciiTheme="minorEastAsia" w:eastAsiaTheme="minorEastAsia" w:hAnsiTheme="minorEastAsia"/>
+        </w:rPr>
+        <w:t>ユーザの体験を調査し，それをストーリーとして共有することで，プロジェクトメンバーに深い共感を促すことができる．また，何を伝えたいか，何をデザインしたいかによって，ストーリーの種類を使い分ける必要がある．以下にストーリーテリングを行う際に用いられる基本的な用語をまとめる．</w:t>
+      </w:r>
+    </w:p>
+    <w:p>
+      <w:pPr>
+        <w:rPr>
+          <w:rFonts w:asciiTheme="minorEastAsia" w:hAnsiTheme="minorEastAsia" w:hint="eastAsia"/>
         </w:rPr>
       </w:pPr>
     </w:p>
@@ -9671,12 +9619,12 @@
         </w:numPr>
         <w:spacing w:before="200" w:after="200"/>
         <w:rPr>
-          <w:rFonts w:hint="eastAsia"/>
-        </w:rPr>
-      </w:pPr>
-      <w:r>
-        <w:rPr>
-          <w:rFonts w:hint="eastAsia"/>
+          <w:rFonts w:asciiTheme="minorEastAsia" w:eastAsiaTheme="minorEastAsia" w:hAnsiTheme="minorEastAsia" w:hint="eastAsia"/>
+        </w:rPr>
+      </w:pPr>
+      <w:r>
+        <w:rPr>
+          <w:rFonts w:asciiTheme="minorEastAsia" w:eastAsiaTheme="minorEastAsia" w:hAnsiTheme="minorEastAsia" w:hint="eastAsia"/>
         </w:rPr>
         <w:t>ストーリーテラー</w:t>
       </w:r>
@@ -9689,25 +9637,25 @@
           <w:numId w:val="0"/>
         </w:numPr>
         <w:spacing w:before="200" w:after="200"/>
-      </w:pPr>
-      <w:r>
-        <w:rPr>
-          <w:rFonts w:hint="eastAsia"/>
-        </w:rPr>
-        <w:t xml:space="preserve">　</w:t>
-      </w:r>
-      <w:r>
-        <w:rPr>
-          <w:rFonts w:hint="eastAsia"/>
-        </w:rPr>
-        <w:t>ストーリーを作り</w:t>
-      </w:r>
-      <w:r>
+        <w:rPr>
+          <w:rFonts w:asciiTheme="minorEastAsia" w:eastAsiaTheme="minorEastAsia" w:hAnsiTheme="minorEastAsia"/>
+        </w:rPr>
+      </w:pPr>
+      <w:r>
+        <w:rPr>
+          <w:rFonts w:asciiTheme="minorEastAsia" w:eastAsiaTheme="minorEastAsia" w:hAnsiTheme="minorEastAsia" w:hint="eastAsia"/>
+        </w:rPr>
+        <w:t xml:space="preserve">　ストーリーを作り</w:t>
+      </w:r>
+      <w:r>
+        <w:rPr>
+          <w:rFonts w:asciiTheme="minorEastAsia" w:eastAsiaTheme="minorEastAsia" w:hAnsiTheme="minorEastAsia"/>
+        </w:rPr>
         <w:t>，</w:t>
       </w:r>
       <w:r>
         <w:rPr>
-          <w:rFonts w:hint="eastAsia"/>
+          <w:rFonts w:asciiTheme="minorEastAsia" w:eastAsiaTheme="minorEastAsia" w:hAnsiTheme="minorEastAsia" w:hint="eastAsia"/>
         </w:rPr>
         <w:t>聞き手に伝える人</w:t>
       </w:r>
@@ -9721,12 +9669,12 @@
         </w:numPr>
         <w:spacing w:before="200" w:after="200"/>
         <w:rPr>
-          <w:rFonts w:hint="eastAsia"/>
-        </w:rPr>
-      </w:pPr>
-      <w:r>
-        <w:rPr>
-          <w:rFonts w:hint="eastAsia"/>
+          <w:rFonts w:asciiTheme="minorEastAsia" w:eastAsiaTheme="minorEastAsia" w:hAnsiTheme="minorEastAsia" w:hint="eastAsia"/>
+        </w:rPr>
+      </w:pPr>
+      <w:r>
+        <w:rPr>
+          <w:rFonts w:asciiTheme="minorEastAsia" w:eastAsiaTheme="minorEastAsia" w:hAnsiTheme="minorEastAsia" w:hint="eastAsia"/>
         </w:rPr>
         <w:t>オーディエンス</w:t>
       </w:r>
@@ -9739,38 +9687,44 @@
           <w:numId w:val="0"/>
         </w:numPr>
         <w:spacing w:before="200" w:after="200"/>
-      </w:pPr>
-      <w:r>
-        <w:rPr>
-          <w:rFonts w:hint="eastAsia"/>
-        </w:rPr>
-        <w:t xml:space="preserve">　</w:t>
-      </w:r>
-      <w:r>
-        <w:rPr>
-          <w:rFonts w:hint="eastAsia"/>
-        </w:rPr>
-        <w:t>広くストーリーの聞き手のことを指す</w:t>
-      </w:r>
-      <w:r>
+        <w:rPr>
+          <w:rFonts w:asciiTheme="minorEastAsia" w:eastAsiaTheme="minorEastAsia" w:hAnsiTheme="minorEastAsia"/>
+        </w:rPr>
+      </w:pPr>
+      <w:r>
+        <w:rPr>
+          <w:rFonts w:asciiTheme="minorEastAsia" w:eastAsiaTheme="minorEastAsia" w:hAnsiTheme="minorEastAsia" w:hint="eastAsia"/>
+        </w:rPr>
+        <w:t xml:space="preserve">　広くストーリーの聞き手のことを指す</w:t>
+      </w:r>
+      <w:r>
+        <w:rPr>
+          <w:rFonts w:asciiTheme="minorEastAsia" w:eastAsiaTheme="minorEastAsia" w:hAnsiTheme="minorEastAsia"/>
+        </w:rPr>
         <w:t>．</w:t>
       </w:r>
       <w:r>
         <w:rPr>
-          <w:rFonts w:hint="eastAsia"/>
+          <w:rFonts w:asciiTheme="minorEastAsia" w:eastAsiaTheme="minorEastAsia" w:hAnsiTheme="minorEastAsia" w:hint="eastAsia"/>
         </w:rPr>
         <w:t>高等で伝えるときに限らず</w:t>
       </w:r>
       <w:r>
+        <w:rPr>
+          <w:rFonts w:asciiTheme="minorEastAsia" w:eastAsiaTheme="minorEastAsia" w:hAnsiTheme="minorEastAsia"/>
+        </w:rPr>
         <w:t>，</w:t>
       </w:r>
       <w:r>
         <w:rPr>
-          <w:rFonts w:hint="eastAsia"/>
+          <w:rFonts w:asciiTheme="minorEastAsia" w:eastAsiaTheme="minorEastAsia" w:hAnsiTheme="minorEastAsia" w:hint="eastAsia"/>
         </w:rPr>
         <w:t>文書や動画によって伝える相手も含む</w:t>
       </w:r>
       <w:r>
+        <w:rPr>
+          <w:rFonts w:asciiTheme="minorEastAsia" w:eastAsiaTheme="minorEastAsia" w:hAnsiTheme="minorEastAsia"/>
+        </w:rPr>
         <w:t>．</w:t>
       </w:r>
     </w:p>
@@ -9783,12 +9737,12 @@
         </w:numPr>
         <w:spacing w:before="200" w:after="200"/>
         <w:rPr>
-          <w:rFonts w:hint="eastAsia"/>
-        </w:rPr>
-      </w:pPr>
-      <w:r>
-        <w:rPr>
-          <w:rFonts w:hint="eastAsia"/>
+          <w:rFonts w:asciiTheme="minorEastAsia" w:eastAsiaTheme="minorEastAsia" w:hAnsiTheme="minorEastAsia" w:hint="eastAsia"/>
+        </w:rPr>
+      </w:pPr>
+      <w:r>
+        <w:rPr>
+          <w:rFonts w:asciiTheme="minorEastAsia" w:eastAsiaTheme="minorEastAsia" w:hAnsiTheme="minorEastAsia" w:hint="eastAsia"/>
         </w:rPr>
         <w:t>ストーリー</w:t>
       </w:r>
@@ -9801,18 +9755,15 @@
           <w:numId w:val="0"/>
         </w:numPr>
         <w:spacing w:before="200" w:after="200"/>
-      </w:pPr>
-      <w:r>
-        <w:rPr>
-          <w:rFonts w:hint="eastAsia"/>
-        </w:rPr>
-        <w:t xml:space="preserve">　</w:t>
-      </w:r>
-      <w:r>
-        <w:rPr>
-          <w:rFonts w:hint="eastAsia"/>
-        </w:rPr>
-        <w:t>伝えたい物語全般と以下の用語も含めた幅広い意味を持つ</w:t>
+        <w:rPr>
+          <w:rFonts w:asciiTheme="minorEastAsia" w:eastAsiaTheme="minorEastAsia" w:hAnsiTheme="minorEastAsia"/>
+        </w:rPr>
+      </w:pPr>
+      <w:r>
+        <w:rPr>
+          <w:rFonts w:asciiTheme="minorEastAsia" w:eastAsiaTheme="minorEastAsia" w:hAnsiTheme="minorEastAsia" w:hint="eastAsia"/>
+        </w:rPr>
+        <w:t xml:space="preserve">　伝えたい物語全般と以下の用語も含めた幅広い意味を持つ</w:t>
       </w:r>
     </w:p>
     <w:p>
@@ -9824,12 +9775,12 @@
         </w:numPr>
         <w:spacing w:before="200" w:after="200"/>
         <w:rPr>
-          <w:rFonts w:hint="eastAsia"/>
-        </w:rPr>
-      </w:pPr>
-      <w:r>
-        <w:rPr>
-          <w:rFonts w:hint="eastAsia"/>
+          <w:rFonts w:asciiTheme="minorEastAsia" w:eastAsiaTheme="minorEastAsia" w:hAnsiTheme="minorEastAsia" w:hint="eastAsia"/>
+        </w:rPr>
+      </w:pPr>
+      <w:r>
+        <w:rPr>
+          <w:rFonts w:asciiTheme="minorEastAsia" w:eastAsiaTheme="minorEastAsia" w:hAnsiTheme="minorEastAsia" w:hint="eastAsia"/>
         </w:rPr>
         <w:t>アネクード</w:t>
       </w:r>
@@ -9842,38 +9793,44 @@
           <w:numId w:val="0"/>
         </w:numPr>
         <w:spacing w:before="200" w:after="200"/>
-      </w:pPr>
-      <w:r>
-        <w:rPr>
-          <w:rFonts w:hint="eastAsia"/>
-        </w:rPr>
-        <w:t xml:space="preserve">　</w:t>
-      </w:r>
-      <w:r>
-        <w:rPr>
-          <w:rFonts w:hint="eastAsia"/>
-        </w:rPr>
-        <w:t>ユーザを調査すると今まで知らなかった大小さまざまな行動や出来事が見つかるはずである</w:t>
-      </w:r>
-      <w:r>
+        <w:rPr>
+          <w:rFonts w:asciiTheme="minorEastAsia" w:eastAsiaTheme="minorEastAsia" w:hAnsiTheme="minorEastAsia"/>
+        </w:rPr>
+      </w:pPr>
+      <w:r>
+        <w:rPr>
+          <w:rFonts w:asciiTheme="minorEastAsia" w:eastAsiaTheme="minorEastAsia" w:hAnsiTheme="minorEastAsia" w:hint="eastAsia"/>
+        </w:rPr>
+        <w:t xml:space="preserve">　ユーザを調査すると今まで知らなかった大小さまざまな行動や出来事が見つかるはずである</w:t>
+      </w:r>
+      <w:r>
+        <w:rPr>
+          <w:rFonts w:asciiTheme="minorEastAsia" w:eastAsiaTheme="minorEastAsia" w:hAnsiTheme="minorEastAsia"/>
+        </w:rPr>
         <w:t>．</w:t>
       </w:r>
       <w:r>
         <w:rPr>
-          <w:rFonts w:hint="eastAsia"/>
+          <w:rFonts w:asciiTheme="minorEastAsia" w:eastAsiaTheme="minorEastAsia" w:hAnsiTheme="minorEastAsia" w:hint="eastAsia"/>
         </w:rPr>
         <w:t>そのような事実に基づいた注目すべき出来事のことである</w:t>
       </w:r>
       <w:r>
+        <w:rPr>
+          <w:rFonts w:asciiTheme="minorEastAsia" w:eastAsiaTheme="minorEastAsia" w:hAnsiTheme="minorEastAsia"/>
+        </w:rPr>
         <w:t>．</w:t>
       </w:r>
       <w:r>
         <w:rPr>
-          <w:rFonts w:hint="eastAsia"/>
+          <w:rFonts w:asciiTheme="minorEastAsia" w:eastAsiaTheme="minorEastAsia" w:hAnsiTheme="minorEastAsia" w:hint="eastAsia"/>
         </w:rPr>
         <w:t>日本語ではしばしばエピソードや逸話などと訳される</w:t>
       </w:r>
       <w:r>
+        <w:rPr>
+          <w:rFonts w:asciiTheme="minorEastAsia" w:eastAsiaTheme="minorEastAsia" w:hAnsiTheme="minorEastAsia"/>
+        </w:rPr>
         <w:t>．</w:t>
       </w:r>
     </w:p>
@@ -9886,12 +9843,12 @@
         </w:numPr>
         <w:spacing w:before="200" w:after="200"/>
         <w:rPr>
-          <w:rFonts w:hint="eastAsia"/>
-        </w:rPr>
-      </w:pPr>
-      <w:r>
-        <w:rPr>
-          <w:rFonts w:hint="eastAsia"/>
+          <w:rFonts w:asciiTheme="minorEastAsia" w:eastAsiaTheme="minorEastAsia" w:hAnsiTheme="minorEastAsia" w:hint="eastAsia"/>
+        </w:rPr>
+      </w:pPr>
+      <w:r>
+        <w:rPr>
+          <w:rFonts w:asciiTheme="minorEastAsia" w:eastAsiaTheme="minorEastAsia" w:hAnsiTheme="minorEastAsia" w:hint="eastAsia"/>
         </w:rPr>
         <w:t>ナラティブ</w:t>
       </w:r>
@@ -9904,29 +9861,32 @@
           <w:numId w:val="0"/>
         </w:numPr>
         <w:spacing w:before="200" w:after="200"/>
-      </w:pPr>
-      <w:r>
-        <w:rPr>
-          <w:rFonts w:hint="eastAsia"/>
-        </w:rPr>
-        <w:t xml:space="preserve">　</w:t>
-      </w:r>
-      <w:r>
-        <w:rPr>
-          <w:rFonts w:hint="eastAsia"/>
-        </w:rPr>
-        <w:t>ある特定の人物の体験を表す物語のことを指す</w:t>
-      </w:r>
-      <w:r>
+        <w:rPr>
+          <w:rFonts w:asciiTheme="minorEastAsia" w:eastAsiaTheme="minorEastAsia" w:hAnsiTheme="minorEastAsia"/>
+        </w:rPr>
+      </w:pPr>
+      <w:r>
+        <w:rPr>
+          <w:rFonts w:asciiTheme="minorEastAsia" w:eastAsiaTheme="minorEastAsia" w:hAnsiTheme="minorEastAsia" w:hint="eastAsia"/>
+        </w:rPr>
+        <w:t xml:space="preserve">　ある特定の人物の体験を表す物語のことを指す</w:t>
+      </w:r>
+      <w:r>
+        <w:rPr>
+          <w:rFonts w:asciiTheme="minorEastAsia" w:eastAsiaTheme="minorEastAsia" w:hAnsiTheme="minorEastAsia"/>
+        </w:rPr>
         <w:t>．</w:t>
       </w:r>
       <w:r>
         <w:rPr>
-          <w:rFonts w:hint="eastAsia"/>
+          <w:rFonts w:asciiTheme="minorEastAsia" w:eastAsiaTheme="minorEastAsia" w:hAnsiTheme="minorEastAsia" w:hint="eastAsia"/>
         </w:rPr>
         <w:t>ストーリーよりも特定の個人の視点を意識するときに使われる</w:t>
       </w:r>
       <w:r>
+        <w:rPr>
+          <w:rFonts w:asciiTheme="minorEastAsia" w:eastAsiaTheme="minorEastAsia" w:hAnsiTheme="minorEastAsia"/>
+        </w:rPr>
         <w:t>．</w:t>
       </w:r>
     </w:p>
@@ -9939,17 +9899,15 @@
         </w:numPr>
         <w:spacing w:before="200" w:after="200"/>
         <w:rPr>
-          <w:rFonts w:hint="eastAsia"/>
-        </w:rPr>
-      </w:pPr>
-      <w:r>
-        <w:rPr>
-          <w:rFonts w:hint="eastAsia"/>
+          <w:rFonts w:asciiTheme="minorEastAsia" w:eastAsiaTheme="minorEastAsia" w:hAnsiTheme="minorEastAsia" w:hint="eastAsia"/>
+        </w:rPr>
+      </w:pPr>
+      <w:r>
+        <w:rPr>
+          <w:rFonts w:asciiTheme="minorEastAsia" w:eastAsiaTheme="minorEastAsia" w:hAnsiTheme="minorEastAsia" w:hint="eastAsia"/>
         </w:rPr>
         <w:t>ジャーニー</w:t>
       </w:r>
-      <w:bookmarkStart w:id="8" w:name="_GoBack"/>
-      <w:bookmarkEnd w:id="8"/>
     </w:p>
     <w:p>
       <w:pPr>
@@ -9959,20 +9917,20 @@
           <w:numId w:val="0"/>
         </w:numPr>
         <w:spacing w:before="200" w:after="200"/>
-      </w:pPr>
-      <w:r>
-        <w:rPr>
-          <w:rFonts w:hint="eastAsia"/>
-        </w:rPr>
-        <w:t xml:space="preserve">　</w:t>
-      </w:r>
-      <w:r>
-        <w:rPr>
-          <w:rFonts w:hint="eastAsia"/>
-        </w:rPr>
-        <w:t>ある特定の人物の内面の変化に着目した体験談や物語を指す</w:t>
-      </w:r>
-      <w:r>
+        <w:rPr>
+          <w:rFonts w:asciiTheme="minorEastAsia" w:eastAsiaTheme="minorEastAsia" w:hAnsiTheme="minorEastAsia"/>
+        </w:rPr>
+      </w:pPr>
+      <w:r>
+        <w:rPr>
+          <w:rFonts w:asciiTheme="minorEastAsia" w:eastAsiaTheme="minorEastAsia" w:hAnsiTheme="minorEastAsia" w:hint="eastAsia"/>
+        </w:rPr>
+        <w:t xml:space="preserve">　ある特定の人物の内面の変化に着目した体験談や物語を指す</w:t>
+      </w:r>
+      <w:r>
+        <w:rPr>
+          <w:rFonts w:asciiTheme="minorEastAsia" w:eastAsiaTheme="minorEastAsia" w:hAnsiTheme="minorEastAsia"/>
+        </w:rPr>
         <w:t>．</w:t>
       </w:r>
     </w:p>
@@ -9985,12 +9943,12 @@
         </w:numPr>
         <w:spacing w:before="200" w:after="200"/>
         <w:rPr>
-          <w:rFonts w:hint="eastAsia"/>
-        </w:rPr>
-      </w:pPr>
-      <w:r>
-        <w:rPr>
-          <w:rFonts w:hint="eastAsia"/>
+          <w:rFonts w:asciiTheme="minorEastAsia" w:eastAsiaTheme="minorEastAsia" w:hAnsiTheme="minorEastAsia" w:hint="eastAsia"/>
+        </w:rPr>
+      </w:pPr>
+      <w:r>
+        <w:rPr>
+          <w:rFonts w:asciiTheme="minorEastAsia" w:eastAsiaTheme="minorEastAsia" w:hAnsiTheme="minorEastAsia" w:hint="eastAsia"/>
         </w:rPr>
         <w:t>シナリオ</w:t>
       </w:r>
@@ -10003,165 +9961,1073 @@
           <w:numId w:val="0"/>
         </w:numPr>
         <w:spacing w:before="200" w:after="200"/>
-      </w:pPr>
-      <w:r>
-        <w:rPr>
-          <w:rFonts w:hint="eastAsia"/>
+        <w:rPr>
+          <w:rFonts w:asciiTheme="minorEastAsia" w:eastAsiaTheme="minorEastAsia" w:hAnsiTheme="minorEastAsia"/>
+        </w:rPr>
+      </w:pPr>
+      <w:r>
+        <w:rPr>
+          <w:rFonts w:asciiTheme="minorEastAsia" w:eastAsiaTheme="minorEastAsia" w:hAnsiTheme="minorEastAsia" w:hint="eastAsia"/>
+        </w:rPr>
+        <w:t xml:space="preserve">　出来事の連続した流れを説明するもので</w:t>
+      </w:r>
+      <w:r>
+        <w:rPr>
+          <w:rFonts w:asciiTheme="minorEastAsia" w:eastAsiaTheme="minorEastAsia" w:hAnsiTheme="minorEastAsia"/>
+        </w:rPr>
+        <w:t>，</w:t>
+      </w:r>
+      <w:r>
+        <w:rPr>
+          <w:rFonts w:asciiTheme="minorEastAsia" w:eastAsiaTheme="minorEastAsia" w:hAnsiTheme="minorEastAsia" w:hint="eastAsia"/>
+        </w:rPr>
+        <w:t>製品・サービスを使う一つのあらすじを表現するのに使われる</w:t>
+      </w:r>
+      <w:r>
+        <w:rPr>
+          <w:rFonts w:asciiTheme="minorEastAsia" w:eastAsiaTheme="minorEastAsia" w:hAnsiTheme="minorEastAsia"/>
+        </w:rPr>
+        <w:t>．</w:t>
+      </w:r>
+    </w:p>
+    <w:p>
+      <w:pPr>
+        <w:rPr>
+          <w:rFonts w:asciiTheme="minorEastAsia" w:hAnsiTheme="minorEastAsia" w:hint="eastAsia"/>
+        </w:rPr>
+      </w:pPr>
+    </w:p>
+    <w:p>
+      <w:pPr>
+        <w:pStyle w:val="a3"/>
+        <w:spacing w:line="360" w:lineRule="auto"/>
+        <w:ind w:firstLineChars="0" w:firstLine="0"/>
+        <w:rPr>
+          <w:rStyle w:val="af2"/>
+          <w:rFonts w:asciiTheme="minorEastAsia" w:eastAsiaTheme="minorEastAsia" w:hAnsiTheme="minorEastAsia" w:hint="eastAsia"/>
+        </w:rPr>
+      </w:pPr>
+      <w:r>
+        <w:rPr>
+          <w:rStyle w:val="af2"/>
+          <w:rFonts w:asciiTheme="minorEastAsia" w:eastAsiaTheme="minorEastAsia" w:hAnsiTheme="minorEastAsia"/>
+        </w:rPr>
+        <w:t>2.5.3</w:t>
+      </w:r>
+      <w:r>
+        <w:rPr>
+          <w:rStyle w:val="af2"/>
+          <w:rFonts w:asciiTheme="minorEastAsia" w:eastAsiaTheme="minorEastAsia" w:hAnsiTheme="minorEastAsia" w:hint="eastAsia"/>
         </w:rPr>
         <w:t xml:space="preserve">　</w:t>
       </w:r>
       <w:r>
         <w:rPr>
-          <w:rFonts w:hint="eastAsia"/>
-        </w:rPr>
-        <w:t>出来事の連続した流れを説明するもので</w:t>
-      </w:r>
-      <w:r>
+          <w:rStyle w:val="af2"/>
+          <w:rFonts w:asciiTheme="minorEastAsia" w:eastAsiaTheme="minorEastAsia" w:hAnsiTheme="minorEastAsia" w:hint="eastAsia"/>
+        </w:rPr>
+        <w:t>エクスペリエンスジャーニーマップ</w:t>
+      </w:r>
+    </w:p>
+    <w:p>
+      <w:pPr>
+        <w:rPr>
+          <w:rFonts w:asciiTheme="minorEastAsia" w:hAnsiTheme="minorEastAsia"/>
+        </w:rPr>
+      </w:pPr>
+      <w:r>
+        <w:rPr>
+          <w:rFonts w:asciiTheme="minorEastAsia" w:hAnsiTheme="minorEastAsia" w:hint="eastAsia"/>
+        </w:rPr>
+        <w:t>エクスペリエンスジャーニーマップ</w:t>
+      </w:r>
+      <w:r>
+        <w:rPr>
+          <w:rFonts w:asciiTheme="minorEastAsia" w:hAnsiTheme="minorEastAsia" w:hint="eastAsia"/>
+        </w:rPr>
+        <w:t>（または</w:t>
+      </w:r>
+      <w:r>
+        <w:rPr>
+          <w:rFonts w:asciiTheme="minorEastAsia" w:hAnsiTheme="minorEastAsia"/>
+        </w:rPr>
         <w:t>，</w:t>
       </w:r>
       <w:r>
         <w:rPr>
-          <w:rFonts w:hint="eastAsia"/>
-        </w:rPr>
-        <w:t>製品・サービスを使う一つのあらすじを表現するのに使われる</w:t>
-      </w:r>
-      <w:r>
+          <w:rFonts w:asciiTheme="minorEastAsia" w:hAnsiTheme="minorEastAsia" w:hint="eastAsia"/>
+        </w:rPr>
+        <w:t>カスタマージャーニーマップ）</w:t>
+      </w:r>
+      <w:r>
+        <w:rPr>
+          <w:rFonts w:asciiTheme="minorEastAsia" w:hAnsiTheme="minorEastAsia"/>
+          <w:vertAlign w:val="superscript"/>
+        </w:rPr>
+        <w:t>[20]</w:t>
+      </w:r>
+      <w:r>
+        <w:rPr>
+          <w:rFonts w:asciiTheme="minorEastAsia" w:hAnsiTheme="minorEastAsia" w:hint="eastAsia"/>
+        </w:rPr>
+        <w:t>は</w:t>
+      </w:r>
+      <w:r>
+        <w:rPr>
+          <w:rFonts w:asciiTheme="minorEastAsia" w:hAnsiTheme="minorEastAsia"/>
+        </w:rPr>
+        <w:t>，</w:t>
+      </w:r>
+      <w:r>
+        <w:rPr>
+          <w:rFonts w:asciiTheme="minorEastAsia" w:hAnsiTheme="minorEastAsia" w:hint="eastAsia"/>
+        </w:rPr>
+        <w:t>顧客がサービスを利用する際</w:t>
+      </w:r>
+      <w:r>
+        <w:rPr>
+          <w:rFonts w:asciiTheme="minorEastAsia" w:hAnsiTheme="minorEastAsia"/>
+        </w:rPr>
+        <w:t>，</w:t>
+      </w:r>
+      <w:r>
+        <w:rPr>
+          <w:rFonts w:asciiTheme="minorEastAsia" w:hAnsiTheme="minorEastAsia" w:hint="eastAsia"/>
+        </w:rPr>
+        <w:t>そのプロセスの様々な段階での顧客のニーズを満たすための必要なインタラクション</w:t>
+      </w:r>
+      <w:r>
+        <w:rPr>
+          <w:rFonts w:asciiTheme="minorEastAsia" w:hAnsiTheme="minorEastAsia"/>
+        </w:rPr>
+        <w:t>，</w:t>
+      </w:r>
+      <w:r>
+        <w:rPr>
+          <w:rFonts w:asciiTheme="minorEastAsia" w:hAnsiTheme="minorEastAsia" w:hint="eastAsia"/>
+        </w:rPr>
+        <w:t>そのインタラクションを受けた際の顧客の感情の状態を</w:t>
+      </w:r>
+      <w:r>
+        <w:rPr>
+          <w:rFonts w:asciiTheme="minorEastAsia" w:hAnsiTheme="minorEastAsia"/>
+        </w:rPr>
+        <w:t>，</w:t>
+      </w:r>
+      <w:r>
+        <w:rPr>
+          <w:rFonts w:asciiTheme="minorEastAsia" w:hAnsiTheme="minorEastAsia" w:hint="eastAsia"/>
+        </w:rPr>
+        <w:t>サービス利用時の流れに沿って視覚的に表現するモデル化ツールである</w:t>
+      </w:r>
+      <w:r>
+        <w:rPr>
+          <w:rFonts w:asciiTheme="minorEastAsia" w:hAnsiTheme="minorEastAsia"/>
+        </w:rPr>
         <w:t>．</w:t>
       </w:r>
-    </w:p>
-    <w:p>
-      <w:pPr>
-        <w:rPr>
-          <w:rFonts w:hint="eastAsia"/>
-        </w:rPr>
-      </w:pPr>
-    </w:p>
-    <w:p>
-      <w:pPr>
-        <w:rPr>
-          <w:rFonts w:hint="eastAsia"/>
-        </w:rPr>
-      </w:pPr>
-    </w:p>
-    <w:p>
-      <w:pPr>
-        <w:rPr>
-          <w:rFonts w:hint="eastAsia"/>
-        </w:rPr>
-      </w:pPr>
-    </w:p>
-    <w:p>
-      <w:pPr>
-        <w:rPr>
-          <w:rFonts w:hint="eastAsia"/>
-        </w:rPr>
-      </w:pPr>
-    </w:p>
-    <w:p>
-      <w:pPr>
-        <w:rPr>
-          <w:rFonts w:hint="eastAsia"/>
-        </w:rPr>
-      </w:pPr>
-    </w:p>
-    <w:p>
-      <w:pPr>
-        <w:rPr>
-          <w:rFonts w:hint="eastAsia"/>
-        </w:rPr>
-      </w:pPr>
-    </w:p>
-    <w:p>
-      <w:pPr>
-        <w:rPr>
-          <w:rFonts w:hint="eastAsia"/>
-        </w:rPr>
-      </w:pPr>
-    </w:p>
-    <w:p>
-      <w:pPr>
-        <w:rPr>
-          <w:rFonts w:hint="eastAsia"/>
-        </w:rPr>
-      </w:pPr>
-    </w:p>
-    <w:p>
-      <w:pPr>
-        <w:rPr>
-          <w:rFonts w:hint="eastAsia"/>
-        </w:rPr>
-      </w:pPr>
-    </w:p>
-    <w:p>
-      <w:pPr>
-        <w:rPr>
-          <w:rFonts w:hint="eastAsia"/>
-        </w:rPr>
-      </w:pPr>
-    </w:p>
-    <w:p>
-      <w:pPr>
-        <w:rPr>
-          <w:rFonts w:hint="eastAsia"/>
-        </w:rPr>
-      </w:pPr>
-    </w:p>
-    <w:p>
-      <w:pPr>
-        <w:rPr>
-          <w:rFonts w:hint="eastAsia"/>
-        </w:rPr>
-      </w:pPr>
-    </w:p>
-    <w:p>
-      <w:pPr>
-        <w:rPr>
-          <w:rFonts w:hint="eastAsia"/>
-        </w:rPr>
-      </w:pPr>
-    </w:p>
-    <w:p>
-      <w:pPr>
-        <w:rPr>
-          <w:rFonts w:hint="eastAsia"/>
-        </w:rPr>
-      </w:pPr>
-    </w:p>
-    <w:p>
-      <w:pPr>
-        <w:rPr>
-          <w:rFonts w:hint="eastAsia"/>
-        </w:rPr>
-      </w:pPr>
-    </w:p>
-    <w:p>
-      <w:pPr>
-        <w:rPr>
-          <w:rFonts w:hint="eastAsia"/>
-        </w:rPr>
-      </w:pPr>
-    </w:p>
-    <w:p>
-      <w:pPr>
-        <w:rPr>
-          <w:rFonts w:hint="eastAsia"/>
-        </w:rPr>
-      </w:pPr>
-    </w:p>
-    <w:p>
-      <w:pPr>
-        <w:rPr>
-          <w:rFonts w:hint="eastAsia"/>
-        </w:rPr>
-      </w:pPr>
-    </w:p>
-    <w:p>
-      <w:pPr>
-        <w:rPr>
-          <w:rFonts w:hint="eastAsia"/>
-        </w:rPr>
-      </w:pPr>
-    </w:p>
+      <w:r>
+        <w:rPr>
+          <w:rFonts w:asciiTheme="minorEastAsia" w:hAnsiTheme="minorEastAsia" w:hint="eastAsia"/>
+        </w:rPr>
+        <w:t>SERVICE DESIGN TOOLS</w:t>
+      </w:r>
+      <w:r>
+        <w:rPr>
+          <w:rFonts w:asciiTheme="minorEastAsia" w:hAnsiTheme="minorEastAsia"/>
+          <w:vertAlign w:val="superscript"/>
+        </w:rPr>
+        <w:t>[21]</w:t>
+      </w:r>
+      <w:r>
+        <w:rPr>
+          <w:rFonts w:asciiTheme="minorEastAsia" w:hAnsiTheme="minorEastAsia" w:hint="eastAsia"/>
+        </w:rPr>
+        <w:t>によれば</w:t>
+      </w:r>
+      <w:r>
+        <w:rPr>
+          <w:rFonts w:asciiTheme="minorEastAsia" w:hAnsiTheme="minorEastAsia"/>
+        </w:rPr>
+        <w:t>，</w:t>
+      </w:r>
+      <w:r>
+        <w:rPr>
+          <w:rFonts w:asciiTheme="minorEastAsia" w:hAnsiTheme="minorEastAsia" w:hint="eastAsia"/>
+        </w:rPr>
+        <w:t>古くから使われているサービスデザインのためのダイアグラムであるサービスブループリントと同様にユーザとサービス提供側のやりとりをステップごとに視覚化する点では同じであるものの</w:t>
+      </w:r>
+      <w:r>
+        <w:rPr>
+          <w:rFonts w:asciiTheme="minorEastAsia" w:hAnsiTheme="minorEastAsia"/>
+        </w:rPr>
+        <w:t>，</w:t>
+      </w:r>
+      <w:r>
+        <w:rPr>
+          <w:rFonts w:asciiTheme="minorEastAsia" w:hAnsiTheme="minorEastAsia" w:hint="eastAsia"/>
+        </w:rPr>
+        <w:t>インタラクションとその結果としての利用者の感情面などのいくつかの点を強調し</w:t>
+      </w:r>
+      <w:r>
+        <w:rPr>
+          <w:rFonts w:asciiTheme="minorEastAsia" w:hAnsiTheme="minorEastAsia"/>
+        </w:rPr>
+        <w:t>，</w:t>
+      </w:r>
+      <w:r>
+        <w:rPr>
+          <w:rFonts w:asciiTheme="minorEastAsia" w:hAnsiTheme="minorEastAsia" w:hint="eastAsia"/>
+        </w:rPr>
+        <w:t>代わりに別の点を省略，簡略化することがあるとされている</w:t>
+      </w:r>
+      <w:r>
+        <w:rPr>
+          <w:rFonts w:asciiTheme="minorEastAsia" w:hAnsiTheme="minorEastAsia"/>
+        </w:rPr>
+        <w:t>．</w:t>
+      </w:r>
+      <w:r>
+        <w:rPr>
+          <w:rFonts w:asciiTheme="minorEastAsia" w:hAnsiTheme="minorEastAsia" w:hint="eastAsia"/>
+        </w:rPr>
+        <w:t>それによって</w:t>
+      </w:r>
+      <w:r>
+        <w:rPr>
+          <w:rFonts w:asciiTheme="minorEastAsia" w:hAnsiTheme="minorEastAsia"/>
+        </w:rPr>
+        <w:t>，</w:t>
+      </w:r>
+      <w:r>
+        <w:rPr>
+          <w:rFonts w:asciiTheme="minorEastAsia" w:hAnsiTheme="minorEastAsia" w:hint="eastAsia"/>
+        </w:rPr>
+        <w:t>サービス利用時のユーザを取り巻く環境をより分かりやすく理解できるように主眼が置かれている</w:t>
+      </w:r>
+      <w:r>
+        <w:rPr>
+          <w:rFonts w:asciiTheme="minorEastAsia" w:hAnsiTheme="minorEastAsia"/>
+        </w:rPr>
+        <w:t>．</w:t>
+      </w:r>
+    </w:p>
+    <w:p>
+      <w:pPr>
+        <w:pStyle w:val="a3"/>
+        <w:rPr>
+          <w:rFonts w:asciiTheme="minorEastAsia" w:eastAsiaTheme="minorEastAsia" w:hAnsiTheme="minorEastAsia"/>
+        </w:rPr>
+      </w:pPr>
+      <w:r>
+        <w:rPr>
+          <w:rFonts w:asciiTheme="minorEastAsia" w:eastAsiaTheme="minorEastAsia" w:hAnsiTheme="minorEastAsia" w:hint="eastAsia"/>
+        </w:rPr>
+        <w:t>また</w:t>
+      </w:r>
+      <w:r>
+        <w:rPr>
+          <w:rFonts w:asciiTheme="minorEastAsia" w:eastAsiaTheme="minorEastAsia" w:hAnsiTheme="minorEastAsia"/>
+        </w:rPr>
+        <w:t>，</w:t>
+      </w:r>
+      <w:r>
+        <w:rPr>
+          <w:rFonts w:asciiTheme="minorEastAsia" w:eastAsiaTheme="minorEastAsia" w:hAnsiTheme="minorEastAsia" w:hint="eastAsia"/>
+        </w:rPr>
+        <w:t>サービスブループリントではある程度マップを構成する要素は決まっているものの</w:t>
+      </w:r>
+      <w:r>
+        <w:rPr>
+          <w:rFonts w:asciiTheme="minorEastAsia" w:eastAsiaTheme="minorEastAsia" w:hAnsiTheme="minorEastAsia"/>
+        </w:rPr>
+        <w:t>，</w:t>
+      </w:r>
+      <w:r>
+        <w:rPr>
+          <w:rFonts w:asciiTheme="minorEastAsia" w:eastAsiaTheme="minorEastAsia" w:hAnsiTheme="minorEastAsia" w:hint="eastAsia"/>
+        </w:rPr>
+        <w:t>エクスペリエンスジャーニーマップでは作成者によりどこを強調しどこを省略するかの自由度は高く</w:t>
+      </w:r>
+      <w:r>
+        <w:rPr>
+          <w:rFonts w:asciiTheme="minorEastAsia" w:eastAsiaTheme="minorEastAsia" w:hAnsiTheme="minorEastAsia"/>
+        </w:rPr>
+        <w:t>，</w:t>
+      </w:r>
+      <w:r>
+        <w:rPr>
+          <w:rFonts w:asciiTheme="minorEastAsia" w:eastAsiaTheme="minorEastAsia" w:hAnsiTheme="minorEastAsia" w:hint="eastAsia"/>
+        </w:rPr>
+        <w:t>決まったテンプレートは存在しないのが特長である</w:t>
+      </w:r>
+      <w:r>
+        <w:rPr>
+          <w:rFonts w:asciiTheme="minorEastAsia" w:eastAsiaTheme="minorEastAsia" w:hAnsiTheme="minorEastAsia"/>
+        </w:rPr>
+        <w:t>．</w:t>
+      </w:r>
+      <w:r>
+        <w:rPr>
+          <w:rFonts w:asciiTheme="minorEastAsia" w:eastAsiaTheme="minorEastAsia" w:hAnsiTheme="minorEastAsia" w:hint="eastAsia"/>
+        </w:rPr>
+        <w:t>ただ</w:t>
+      </w:r>
+      <w:r>
+        <w:rPr>
+          <w:rFonts w:asciiTheme="minorEastAsia" w:eastAsiaTheme="minorEastAsia" w:hAnsiTheme="minorEastAsia"/>
+        </w:rPr>
+        <w:t>，</w:t>
+      </w:r>
+      <w:r>
+        <w:rPr>
+          <w:rFonts w:asciiTheme="minorEastAsia" w:eastAsiaTheme="minorEastAsia" w:hAnsiTheme="minorEastAsia" w:hint="eastAsia"/>
+        </w:rPr>
+        <w:t>以下の</w:t>
+      </w:r>
+      <w:r>
+        <w:rPr>
+          <w:rFonts w:asciiTheme="minorEastAsia" w:eastAsiaTheme="minorEastAsia" w:hAnsiTheme="minorEastAsia"/>
+        </w:rPr>
+        <w:t>3</w:t>
+      </w:r>
+      <w:r>
+        <w:rPr>
+          <w:rFonts w:asciiTheme="minorEastAsia" w:eastAsiaTheme="minorEastAsia" w:hAnsiTheme="minorEastAsia" w:hint="eastAsia"/>
+        </w:rPr>
+        <w:t>点についてはどのマップも共通して押さえている</w:t>
+      </w:r>
+      <w:r>
+        <w:rPr>
+          <w:rFonts w:asciiTheme="minorEastAsia" w:eastAsiaTheme="minorEastAsia" w:hAnsiTheme="minorEastAsia"/>
+        </w:rPr>
+        <w:t>．</w:t>
+      </w:r>
+    </w:p>
+    <w:p>
+      <w:pPr>
+        <w:rPr>
+          <w:rFonts w:asciiTheme="minorEastAsia" w:hAnsiTheme="minorEastAsia" w:hint="eastAsia"/>
+        </w:rPr>
+      </w:pPr>
+    </w:p>
+    <w:p>
+      <w:pPr>
+        <w:pStyle w:val="a0"/>
+        <w:numPr>
+          <w:ilvl w:val="0"/>
+          <w:numId w:val="0"/>
+        </w:numPr>
+        <w:spacing w:before="200" w:after="200"/>
+        <w:ind w:left="329" w:hanging="329"/>
+        <w:rPr>
+          <w:rFonts w:asciiTheme="minorEastAsia" w:eastAsiaTheme="minorEastAsia" w:hAnsiTheme="minorEastAsia"/>
+        </w:rPr>
+      </w:pPr>
+      <w:r>
+        <w:rPr>
+          <w:rFonts w:asciiTheme="minorEastAsia" w:eastAsiaTheme="minorEastAsia" w:hAnsiTheme="minorEastAsia"/>
+        </w:rPr>
+        <w:t xml:space="preserve">(1) </w:t>
+      </w:r>
+      <w:r>
+        <w:rPr>
+          <w:rFonts w:asciiTheme="minorEastAsia" w:eastAsiaTheme="minorEastAsia" w:hAnsiTheme="minorEastAsia" w:hint="eastAsia"/>
+        </w:rPr>
+        <w:t>サービス利用時の流れに沿ってサービス利用者がどのようなサービスを受け</w:t>
+      </w:r>
+      <w:r>
+        <w:rPr>
+          <w:rFonts w:asciiTheme="minorEastAsia" w:eastAsiaTheme="minorEastAsia" w:hAnsiTheme="minorEastAsia"/>
+        </w:rPr>
+        <w:t>，</w:t>
+      </w:r>
+      <w:r>
+        <w:rPr>
+          <w:rFonts w:asciiTheme="minorEastAsia" w:eastAsiaTheme="minorEastAsia" w:hAnsiTheme="minorEastAsia" w:hint="eastAsia"/>
+        </w:rPr>
+        <w:t>どのように感じるかという点を中心に利用体験をマップ上にプロットする</w:t>
+      </w:r>
+    </w:p>
+    <w:p>
+      <w:pPr>
+        <w:pStyle w:val="a0"/>
+        <w:numPr>
+          <w:ilvl w:val="0"/>
+          <w:numId w:val="0"/>
+        </w:numPr>
+        <w:spacing w:before="200" w:after="200"/>
+        <w:ind w:left="329" w:hanging="329"/>
+        <w:rPr>
+          <w:rFonts w:asciiTheme="minorEastAsia" w:eastAsiaTheme="minorEastAsia" w:hAnsiTheme="minorEastAsia"/>
+        </w:rPr>
+      </w:pPr>
+      <w:r>
+        <w:rPr>
+          <w:rFonts w:asciiTheme="minorEastAsia" w:eastAsiaTheme="minorEastAsia" w:hAnsiTheme="minorEastAsia"/>
+        </w:rPr>
+        <w:t xml:space="preserve">(2) </w:t>
+      </w:r>
+      <w:r>
+        <w:rPr>
+          <w:rFonts w:asciiTheme="minorEastAsia" w:eastAsiaTheme="minorEastAsia" w:hAnsiTheme="minorEastAsia" w:hint="eastAsia"/>
+        </w:rPr>
+        <w:t>タイムラインには</w:t>
+      </w:r>
+      <w:r>
+        <w:rPr>
+          <w:rFonts w:asciiTheme="minorEastAsia" w:eastAsiaTheme="minorEastAsia" w:hAnsiTheme="minorEastAsia"/>
+        </w:rPr>
+        <w:t>，</w:t>
+      </w:r>
+      <w:r>
+        <w:rPr>
+          <w:rFonts w:asciiTheme="minorEastAsia" w:eastAsiaTheme="minorEastAsia" w:hAnsiTheme="minorEastAsia" w:hint="eastAsia"/>
+        </w:rPr>
+        <w:t>ユーザとサービス提供側のやりとりが行われる具体的なタッチポイントを明記する</w:t>
+      </w:r>
+    </w:p>
+    <w:p>
+      <w:pPr>
+        <w:pStyle w:val="a0"/>
+        <w:numPr>
+          <w:ilvl w:val="0"/>
+          <w:numId w:val="0"/>
+        </w:numPr>
+        <w:spacing w:before="200" w:after="200"/>
+        <w:ind w:left="329" w:hanging="329"/>
+        <w:rPr>
+          <w:rFonts w:asciiTheme="minorEastAsia" w:eastAsiaTheme="minorEastAsia" w:hAnsiTheme="minorEastAsia"/>
+        </w:rPr>
+      </w:pPr>
+      <w:r>
+        <w:rPr>
+          <w:rFonts w:asciiTheme="minorEastAsia" w:eastAsiaTheme="minorEastAsia" w:hAnsiTheme="minorEastAsia"/>
+        </w:rPr>
+        <w:t xml:space="preserve">(3) </w:t>
+      </w:r>
+      <w:r>
+        <w:rPr>
+          <w:rFonts w:asciiTheme="minorEastAsia" w:eastAsiaTheme="minorEastAsia" w:hAnsiTheme="minorEastAsia" w:hint="eastAsia"/>
+        </w:rPr>
+        <w:t>各タッチポイントでのインタラクションを具体的に記述する</w:t>
+      </w:r>
+    </w:p>
+    <w:p>
+      <w:pPr>
+        <w:rPr>
+          <w:rFonts w:asciiTheme="minorEastAsia" w:hAnsiTheme="minorEastAsia" w:hint="eastAsia"/>
+        </w:rPr>
+      </w:pPr>
+    </w:p>
+    <w:p>
+      <w:pPr>
+        <w:rPr>
+          <w:rFonts w:asciiTheme="minorEastAsia" w:hAnsiTheme="minorEastAsia" w:hint="eastAsia"/>
+        </w:rPr>
+      </w:pPr>
+    </w:p>
+    <w:p>
+      <w:pPr>
+        <w:rPr>
+          <w:rFonts w:asciiTheme="minorEastAsia" w:hAnsiTheme="minorEastAsia" w:hint="eastAsia"/>
+        </w:rPr>
+      </w:pPr>
+      <w:hyperlink r:id="rId19" w:history="1">
+        <w:r>
+          <w:rPr>
+            <w:rStyle w:val="af6"/>
+            <w:rFonts w:asciiTheme="minorEastAsia" w:hAnsiTheme="minorEastAsia"/>
+          </w:rPr>
+          <w:t>http://sprmario.hatenablog.jp/entry/20110908/1315492018</w:t>
+        </w:r>
+      </w:hyperlink>
+    </w:p>
+    <w:p>
+      <w:pPr>
+        <w:rPr>
+          <w:rFonts w:asciiTheme="minorEastAsia" w:hAnsiTheme="minorEastAsia" w:hint="eastAsia"/>
+        </w:rPr>
+      </w:pPr>
+    </w:p>
+    <w:p>
+      <w:pPr>
+        <w:rPr>
+          <w:rFonts w:asciiTheme="minorEastAsia" w:hAnsiTheme="minorEastAsia"/>
+          <w:b/>
+          <w:bCs/>
+        </w:rPr>
+      </w:pPr>
+      <w:r>
+        <w:rPr>
+          <w:rFonts w:asciiTheme="minorEastAsia" w:hAnsiTheme="minorEastAsia" w:hint="eastAsia"/>
+        </w:rPr>
+        <w:t xml:space="preserve">　以下に</w:t>
+      </w:r>
+      <w:r>
+        <w:rPr>
+          <w:rFonts w:asciiTheme="minorEastAsia" w:hAnsiTheme="minorEastAsia" w:hint="eastAsia"/>
+        </w:rPr>
+        <w:t>エクスペリエンスジャーニーマップ</w:t>
+      </w:r>
+      <w:r>
+        <w:rPr>
+          <w:rFonts w:asciiTheme="minorEastAsia" w:hAnsiTheme="minorEastAsia" w:hint="eastAsia"/>
+        </w:rPr>
+        <w:t>の一例を示す</w:t>
+      </w:r>
+    </w:p>
+    <w:p>
+      <w:pPr>
+        <w:rPr>
+          <w:rFonts w:asciiTheme="minorEastAsia" w:hAnsiTheme="minorEastAsia" w:hint="eastAsia"/>
+        </w:rPr>
+      </w:pPr>
+    </w:p>
+    <w:p>
+      <w:pPr>
+        <w:rPr>
+          <w:rFonts w:asciiTheme="minorEastAsia" w:hAnsiTheme="minorEastAsia" w:hint="eastAsia"/>
+        </w:rPr>
+      </w:pPr>
+      <w:r>
+        <w:rPr>
+          <w:rFonts w:asciiTheme="minorEastAsia" w:hAnsiTheme="minorEastAsia" w:hint="eastAsia"/>
+        </w:rPr>
+        <w:t>・</w:t>
+      </w:r>
+      <w:r>
+        <w:rPr>
+          <w:rFonts w:asciiTheme="minorEastAsia" w:hAnsiTheme="minorEastAsia"/>
+          <w:b/>
+          <w:bCs/>
+        </w:rPr>
+        <w:t>Starbucks Experience Map</w:t>
+      </w:r>
+    </w:p>
+    <w:p>
+      <w:pPr>
+        <w:rPr>
+          <w:rFonts w:asciiTheme="minorEastAsia" w:hAnsiTheme="minorEastAsia"/>
+        </w:rPr>
+      </w:pPr>
+      <w:r>
+        <w:rPr>
+          <w:rFonts w:asciiTheme="minorEastAsia" w:hAnsiTheme="minorEastAsia" w:hint="eastAsia"/>
+        </w:rPr>
+        <w:t xml:space="preserve">　</w:t>
+      </w:r>
+      <w:r>
+        <w:rPr>
+          <w:rFonts w:asciiTheme="minorEastAsia" w:hAnsiTheme="minorEastAsia" w:hint="eastAsia"/>
+        </w:rPr>
+        <w:t>世界で一貫した価値を提供しているスターバックスのエクスペリエンスジャーニーマップで</w:t>
+      </w:r>
+      <w:r>
+        <w:rPr>
+          <w:rFonts w:asciiTheme="minorEastAsia" w:hAnsiTheme="minorEastAsia"/>
+        </w:rPr>
+        <w:t>，</w:t>
+      </w:r>
+      <w:r>
+        <w:rPr>
+          <w:rFonts w:asciiTheme="minorEastAsia" w:hAnsiTheme="minorEastAsia" w:hint="eastAsia"/>
+        </w:rPr>
+        <w:t>ユーザがスターバックスの自動ドアを入る前からお店を後にする時までを徹底して描いている</w:t>
+      </w:r>
+      <w:r>
+        <w:rPr>
+          <w:rFonts w:asciiTheme="minorEastAsia" w:hAnsiTheme="minorEastAsia"/>
+        </w:rPr>
+        <w:t>．</w:t>
+      </w:r>
+      <w:r>
+        <w:rPr>
+          <w:rFonts w:asciiTheme="minorEastAsia" w:hAnsiTheme="minorEastAsia" w:hint="eastAsia"/>
+        </w:rPr>
+        <w:t>横軸を時間軸としてとり</w:t>
+      </w:r>
+      <w:r>
+        <w:rPr>
+          <w:rFonts w:asciiTheme="minorEastAsia" w:hAnsiTheme="minorEastAsia"/>
+        </w:rPr>
+        <w:t>，</w:t>
+      </w:r>
+      <w:r>
+        <w:rPr>
+          <w:rFonts w:asciiTheme="minorEastAsia" w:hAnsiTheme="minorEastAsia" w:hint="eastAsia"/>
+        </w:rPr>
+        <w:t>上部で簡単なUXについてベースラインを基準にそれより上にプラスの体験</w:t>
+      </w:r>
+      <w:r>
+        <w:rPr>
+          <w:rFonts w:asciiTheme="minorEastAsia" w:hAnsiTheme="minorEastAsia"/>
+        </w:rPr>
+        <w:t>，</w:t>
+      </w:r>
+      <w:r>
+        <w:rPr>
+          <w:rFonts w:asciiTheme="minorEastAsia" w:hAnsiTheme="minorEastAsia" w:hint="eastAsia"/>
+        </w:rPr>
+        <w:t>下にマイナスの体験</w:t>
+      </w:r>
+      <w:r>
+        <w:rPr>
+          <w:rFonts w:asciiTheme="minorEastAsia" w:hAnsiTheme="minorEastAsia"/>
+        </w:rPr>
+        <w:t>，</w:t>
+      </w:r>
+      <w:r>
+        <w:rPr>
+          <w:rFonts w:asciiTheme="minorEastAsia" w:hAnsiTheme="minorEastAsia" w:hint="eastAsia"/>
+        </w:rPr>
+        <w:t>下部に具体的な体験の内容が記述されている</w:t>
+      </w:r>
+      <w:r>
+        <w:rPr>
+          <w:rFonts w:asciiTheme="minorEastAsia" w:hAnsiTheme="minorEastAsia"/>
+        </w:rPr>
+        <w:t>．</w:t>
+      </w:r>
+    </w:p>
+    <w:p>
+      <w:pPr>
+        <w:rPr>
+          <w:rFonts w:hint="eastAsia"/>
+        </w:rPr>
+      </w:pPr>
+    </w:p>
+    <w:p>
+      <w:pPr>
+        <w:rPr>
+          <w:rFonts w:hint="eastAsia"/>
+        </w:rPr>
+      </w:pPr>
+    </w:p>
+    <w:p>
+      <w:pPr>
+        <w:rPr>
+          <w:rFonts w:hint="eastAsia"/>
+        </w:rPr>
+      </w:pPr>
+      <w:r>
+        <w:rPr>
+          <w:noProof/>
+        </w:rPr>
+        <w:drawing>
+          <wp:inline distT="0" distB="0" distL="0" distR="0" wp14:anchorId="6D85784B" wp14:editId="771E374F">
+            <wp:extent cx="5396230" cy="4485300"/>
+            <wp:effectExtent l="0" t="0" r="0" b="10795"/>
+            <wp:docPr id="18" name="図 18" descr="Macintosh HD:Users:Nishilab:Downloads:2014-12-22:time-line-exp-map-starbucks.jpg"/>
+            <wp:cNvGraphicFramePr>
+              <a:graphicFrameLocks xmlns:a="http://schemas.openxmlformats.org/drawingml/2006/main" noChangeAspect="1"/>
+            </wp:cNvGraphicFramePr>
+            <a:graphic xmlns:a="http://schemas.openxmlformats.org/drawingml/2006/main">
+              <a:graphicData uri="http://schemas.openxmlformats.org/drawingml/2006/picture">
+                <pic:pic xmlns:pic="http://schemas.openxmlformats.org/drawingml/2006/picture">
+                  <pic:nvPicPr>
+                    <pic:cNvPr id="0" name="Picture 8" descr="Macintosh HD:Users:Nishilab:Downloads:2014-12-22:time-line-exp-map-starbucks.jpg"/>
+                    <pic:cNvPicPr>
+                      <a:picLocks noChangeAspect="1" noChangeArrowheads="1"/>
+                    </pic:cNvPicPr>
+                  </pic:nvPicPr>
+                  <pic:blipFill rotWithShape="1">
+                    <a:blip r:embed="rId20">
+                      <a:extLst>
+                        <a:ext uri="{28A0092B-C50C-407E-A947-70E740481C1C}">
+                          <a14:useLocalDpi xmlns:a14="http://schemas.microsoft.com/office/drawing/2010/main" val="0"/>
+                        </a:ext>
+                      </a:extLst>
+                    </a:blip>
+                    <a:srcRect l="1996" t="1511" r="1996" b="1801"/>
+                    <a:stretch/>
+                  </pic:blipFill>
+                  <pic:spPr bwMode="auto">
+                    <a:xfrm>
+                      <a:off x="0" y="0"/>
+                      <a:ext cx="5396230" cy="4485300"/>
+                    </a:xfrm>
+                    <a:prstGeom prst="rect">
+                      <a:avLst/>
+                    </a:prstGeom>
+                    <a:noFill/>
+                    <a:ln>
+                      <a:noFill/>
+                    </a:ln>
+                    <a:extLst>
+                      <a:ext uri="{53640926-AAD7-44d8-BBD7-CCE9431645EC}">
+                        <a14:shadowObscured xmlns:a14="http://schemas.microsoft.com/office/drawing/2010/main"/>
+                      </a:ext>
+                    </a:extLst>
+                  </pic:spPr>
+                </pic:pic>
+              </a:graphicData>
+            </a:graphic>
+          </wp:inline>
+        </w:drawing>
+      </w:r>
+    </w:p>
+    <w:p>
+      <w:pPr>
+        <w:jc w:val="center"/>
+        <w:rPr>
+          <w:rFonts w:asciiTheme="minorEastAsia" w:hAnsiTheme="minorEastAsia" w:hint="eastAsia"/>
+        </w:rPr>
+      </w:pPr>
+      <w:r>
+        <w:rPr>
+          <w:rFonts w:hint="eastAsia"/>
+        </w:rPr>
+        <w:t>図</w:t>
+      </w:r>
+      <w:r>
+        <w:t xml:space="preserve">2.7. </w:t>
+      </w:r>
+      <w:r>
+        <w:rPr>
+          <w:rFonts w:asciiTheme="minorEastAsia" w:hAnsiTheme="minorEastAsia"/>
+          <w:b/>
+          <w:bCs/>
+        </w:rPr>
+        <w:t>Starbucks Experience Map</w:t>
+      </w:r>
+    </w:p>
+    <w:p/>
+    <w:p>
+      <w:pPr>
+        <w:pStyle w:val="a7"/>
+        <w:numPr>
+          <w:ilvl w:val="0"/>
+          <w:numId w:val="9"/>
+        </w:numPr>
+        <w:ind w:leftChars="0"/>
+        <w:rPr>
+          <w:rFonts w:asciiTheme="minorEastAsia" w:hAnsiTheme="minorEastAsia"/>
+          <w:b/>
+          <w:bCs/>
+        </w:rPr>
+      </w:pPr>
+      <w:r>
+        <w:rPr>
+          <w:rFonts w:asciiTheme="minorEastAsia" w:hAnsiTheme="minorEastAsia"/>
+          <w:b/>
+          <w:bCs/>
+        </w:rPr>
+        <w:t>Designing the Experience - Example WOW</w:t>
+      </w:r>
+    </w:p>
+    <w:p>
+      <w:pPr>
+        <w:rPr>
+          <w:rFonts w:asciiTheme="minorEastAsia" w:hAnsiTheme="minorEastAsia"/>
+          <w:b/>
+          <w:bCs/>
+        </w:rPr>
+      </w:pPr>
+    </w:p>
+    <w:p>
+      <w:pPr>
+        <w:rPr>
+          <w:rFonts w:asciiTheme="minorEastAsia" w:hAnsiTheme="minorEastAsia"/>
+          <w:b/>
+          <w:bCs/>
+        </w:rPr>
+      </w:pPr>
+    </w:p>
+    <w:p>
+      <w:pPr>
+        <w:rPr>
+          <w:rFonts w:asciiTheme="minorEastAsia" w:hAnsiTheme="minorEastAsia"/>
+          <w:b/>
+          <w:bCs/>
+        </w:rPr>
+      </w:pPr>
+    </w:p>
+    <w:p>
+      <w:pPr>
+        <w:rPr>
+          <w:rFonts w:asciiTheme="minorEastAsia" w:hAnsiTheme="minorEastAsia"/>
+          <w:b/>
+          <w:bCs/>
+        </w:rPr>
+      </w:pPr>
+    </w:p>
+    <w:p>
+      <w:pPr>
+        <w:rPr>
+          <w:rFonts w:asciiTheme="minorEastAsia" w:hAnsiTheme="minorEastAsia"/>
+          <w:b/>
+          <w:bCs/>
+        </w:rPr>
+      </w:pPr>
+    </w:p>
+    <w:p>
+      <w:pPr>
+        <w:rPr>
+          <w:rFonts w:asciiTheme="minorEastAsia" w:hAnsiTheme="minorEastAsia"/>
+          <w:b/>
+          <w:bCs/>
+        </w:rPr>
+      </w:pPr>
+      <w:bookmarkStart w:id="8" w:name="_GoBack"/>
+      <w:bookmarkEnd w:id="8"/>
+    </w:p>
+    <w:p>
+      <w:pPr>
+        <w:rPr>
+          <w:rFonts w:asciiTheme="minorEastAsia" w:hAnsiTheme="minorEastAsia"/>
+          <w:b/>
+          <w:bCs/>
+        </w:rPr>
+      </w:pPr>
+    </w:p>
+    <w:p>
+      <w:pPr>
+        <w:rPr>
+          <w:rFonts w:asciiTheme="minorEastAsia" w:hAnsiTheme="minorEastAsia"/>
+          <w:b/>
+          <w:bCs/>
+        </w:rPr>
+      </w:pPr>
+    </w:p>
+    <w:p>
+      <w:pPr>
+        <w:rPr>
+          <w:rFonts w:asciiTheme="minorEastAsia" w:hAnsiTheme="minorEastAsia"/>
+          <w:b/>
+          <w:bCs/>
+        </w:rPr>
+      </w:pPr>
+    </w:p>
+    <w:p>
+      <w:pPr>
+        <w:rPr>
+          <w:rFonts w:asciiTheme="minorEastAsia" w:hAnsiTheme="minorEastAsia"/>
+          <w:b/>
+          <w:bCs/>
+        </w:rPr>
+      </w:pPr>
+    </w:p>
+    <w:p>
+      <w:pPr>
+        <w:rPr>
+          <w:rFonts w:asciiTheme="minorEastAsia" w:hAnsiTheme="minorEastAsia"/>
+          <w:b/>
+          <w:bCs/>
+        </w:rPr>
+      </w:pPr>
+      <w:r>
+        <w:rPr>
+          <w:rFonts w:asciiTheme="minorEastAsia" w:hAnsiTheme="minorEastAsia"/>
+          <w:b/>
+          <w:bCs/>
+          <w:noProof/>
+        </w:rPr>
+        <w:drawing>
+          <wp:inline distT="0" distB="0" distL="0" distR="0" wp14:anchorId="68EEE65F" wp14:editId="0C942A62">
+            <wp:extent cx="5396230" cy="4047490"/>
+            <wp:effectExtent l="0" t="0" r="0" b="0"/>
+            <wp:docPr id="5" name="図 5" descr="Macintosh HD:Users:yokoyamashohei:Documents:masters-thesis:literature:02.basic theory:legowheel.png"/>
+            <wp:cNvGraphicFramePr>
+              <a:graphicFrameLocks xmlns:a="http://schemas.openxmlformats.org/drawingml/2006/main" noChangeAspect="1"/>
+            </wp:cNvGraphicFramePr>
+            <a:graphic xmlns:a="http://schemas.openxmlformats.org/drawingml/2006/main">
+              <a:graphicData uri="http://schemas.openxmlformats.org/drawingml/2006/picture">
+                <pic:pic xmlns:pic="http://schemas.openxmlformats.org/drawingml/2006/picture">
+                  <pic:nvPicPr>
+                    <pic:cNvPr id="0" name="Picture 3" descr="Macintosh HD:Users:yokoyamashohei:Documents:masters-thesis:literature:02.basic theory:legowheel.png"/>
+                    <pic:cNvPicPr>
+                      <a:picLocks noChangeAspect="1" noChangeArrowheads="1"/>
+                    </pic:cNvPicPr>
+                  </pic:nvPicPr>
+                  <pic:blipFill>
+                    <a:blip r:embed="rId21">
+                      <a:extLst>
+                        <a:ext uri="{28A0092B-C50C-407E-A947-70E740481C1C}">
+                          <a14:useLocalDpi xmlns:a14="http://schemas.microsoft.com/office/drawing/2010/main" val="0"/>
+                        </a:ext>
+                      </a:extLst>
+                    </a:blip>
+                    <a:srcRect/>
+                    <a:stretch>
+                      <a:fillRect/>
+                    </a:stretch>
+                  </pic:blipFill>
+                  <pic:spPr bwMode="auto">
+                    <a:xfrm>
+                      <a:off x="0" y="0"/>
+                      <a:ext cx="5396230" cy="4047490"/>
+                    </a:xfrm>
+                    <a:prstGeom prst="rect">
+                      <a:avLst/>
+                    </a:prstGeom>
+                    <a:noFill/>
+                    <a:ln>
+                      <a:noFill/>
+                    </a:ln>
+                  </pic:spPr>
+                </pic:pic>
+              </a:graphicData>
+            </a:graphic>
+          </wp:inline>
+        </w:drawing>
+      </w:r>
+    </w:p>
+    <w:p>
+      <w:pPr>
+        <w:rPr>
+          <w:rFonts w:asciiTheme="minorEastAsia" w:hAnsiTheme="minorEastAsia" w:hint="eastAsia"/>
+        </w:rPr>
+      </w:pPr>
+    </w:p>
+    <w:p>
+      <w:pPr>
+        <w:rPr>
+          <w:rFonts w:asciiTheme="minorEastAsia" w:hAnsiTheme="minorEastAsia"/>
+          <w:b/>
+          <w:bCs/>
+        </w:rPr>
+      </w:pPr>
+      <w:r>
+        <w:rPr>
+          <w:rFonts w:asciiTheme="minorEastAsia" w:hAnsiTheme="minorEastAsia" w:hint="eastAsia"/>
+        </w:rPr>
+        <w:t>・</w:t>
+      </w:r>
+      <w:r>
+        <w:rPr>
+          <w:rFonts w:asciiTheme="minorEastAsia" w:hAnsiTheme="minorEastAsia"/>
+          <w:b/>
+          <w:bCs/>
+        </w:rPr>
+        <w:t>Cross-Touchpoint Customer Experiences</w:t>
+      </w:r>
+    </w:p>
+    <w:p>
+      <w:pPr>
+        <w:rPr>
+          <w:rFonts w:asciiTheme="minorEastAsia" w:hAnsiTheme="minorEastAsia"/>
+          <w:b/>
+          <w:bCs/>
+        </w:rPr>
+      </w:pPr>
+    </w:p>
+    <w:p>
+      <w:pPr>
+        <w:rPr>
+          <w:rFonts w:hint="eastAsia"/>
+        </w:rPr>
+      </w:pPr>
+    </w:p>
+    <w:p>
+      <w:pPr>
+        <w:rPr>
+          <w:rFonts w:asciiTheme="minorEastAsia" w:hAnsiTheme="minorEastAsia"/>
+          <w:b/>
+          <w:bCs/>
+        </w:rPr>
+      </w:pPr>
+      <w:r>
+        <w:rPr>
+          <w:rFonts w:asciiTheme="minorEastAsia" w:hAnsiTheme="minorEastAsia" w:hint="eastAsia"/>
+        </w:rPr>
+        <w:t>・</w:t>
+      </w:r>
+      <w:r>
+        <w:rPr>
+          <w:rFonts w:asciiTheme="minorEastAsia" w:hAnsiTheme="minorEastAsia"/>
+          <w:b/>
+          <w:bCs/>
+        </w:rPr>
+        <w:t>Customer Journey Maps from frog design</w:t>
+      </w:r>
+    </w:p>
+    <w:p>
+      <w:pPr>
+        <w:rPr>
+          <w:rFonts w:asciiTheme="minorEastAsia" w:hAnsiTheme="minorEastAsia"/>
+          <w:b/>
+          <w:bCs/>
+        </w:rPr>
+      </w:pPr>
+    </w:p>
+    <w:p/>
+    <w:p>
+      <w:pPr>
+        <w:rPr>
+          <w:rFonts w:hint="eastAsia"/>
+        </w:rPr>
+      </w:pPr>
+    </w:p>
+    <w:p>
+      <w:pPr>
+        <w:rPr>
+          <w:rFonts w:hint="eastAsia"/>
+        </w:rPr>
+      </w:pPr>
+    </w:p>
+    <w:p>
+      <w:pPr>
+        <w:rPr>
+          <w:rFonts w:hint="eastAsia"/>
+        </w:rPr>
+      </w:pPr>
+    </w:p>
+    <w:p>
+      <w:pPr>
+        <w:rPr>
+          <w:rFonts w:hint="eastAsia"/>
+        </w:rPr>
+      </w:pPr>
+    </w:p>
+    <w:p>
+      <w:pPr>
+        <w:rPr>
+          <w:rFonts w:hint="eastAsia"/>
+        </w:rPr>
+      </w:pPr>
+    </w:p>
+    <w:p>
+      <w:pPr>
+        <w:rPr>
+          <w:rFonts w:hint="eastAsia"/>
+        </w:rPr>
+      </w:pPr>
+    </w:p>
+    <w:p>
+      <w:pPr>
+        <w:rPr>
+          <w:rFonts w:hint="eastAsia"/>
+        </w:rPr>
+      </w:pPr>
+    </w:p>
+    <w:p>
+      <w:pPr>
+        <w:rPr>
+          <w:rFonts w:hint="eastAsia"/>
+        </w:rPr>
+      </w:pPr>
+    </w:p>
+    <w:p/>
+    <w:p/>
+    <w:p/>
+    <w:p/>
+    <w:p/>
+    <w:p/>
+    <w:p/>
+    <w:p/>
+    <w:p/>
+    <w:p/>
+    <w:p/>
+    <w:p/>
+    <w:p/>
+    <w:p/>
+    <w:p/>
+    <w:p/>
+    <w:p/>
+    <w:p/>
+    <w:p/>
+    <w:p/>
     <w:p>
       <w:pPr>
         <w:rPr>
@@ -10576,10 +11442,7 @@
       </w:pPr>
       <w:bookmarkStart w:id="13" w:name="_Ref283203732"/>
       <w:r>
-        <w:t>[18</w:t>
-      </w:r>
-      <w:r>
-        <w:t xml:space="preserve">] </w:t>
+        <w:t xml:space="preserve">[18] </w:t>
       </w:r>
       <w:r>
         <w:t>Garrett, Jesse James. "The Elements of User Experience." Jjg. net (2004).</w:t>
@@ -10657,8 +11520,8 @@
     <w:p/>
     <w:p/>
     <w:sectPr>
-      <w:footerReference w:type="even" r:id="rId19"/>
-      <w:footerReference w:type="default" r:id="rId20"/>
+      <w:footerReference w:type="even" r:id="rId22"/>
+      <w:footerReference w:type="default" r:id="rId23"/>
       <w:pgSz w:w="11900" w:h="16840"/>
       <w:pgMar w:top="1985" w:right="1701" w:bottom="1701" w:left="1701" w:header="851" w:footer="992" w:gutter="0"/>
       <w:cols w:space="425"/>
@@ -13013,6 +13876,17 @@
     <w:unhideWhenUsed/>
     <w:rsid w:val="008B6927"/>
   </w:style>
+  <w:style w:type="character" w:styleId="af6">
+    <w:name w:val="Hyperlink"/>
+    <w:basedOn w:val="a4"/>
+    <w:uiPriority w:val="99"/>
+    <w:unhideWhenUsed/>
+    <w:rsid w:val="00FB5764"/>
+    <w:rPr>
+      <w:color w:val="0000FF" w:themeColor="hyperlink"/>
+      <w:u w:val="single"/>
+    </w:rPr>
+  </w:style>
 </w:styles>
 </file>
 
@@ -13490,6 +14364,17 @@
     <w:semiHidden/>
     <w:unhideWhenUsed/>
     <w:rsid w:val="008B6927"/>
+  </w:style>
+  <w:style w:type="character" w:styleId="af6">
+    <w:name w:val="Hyperlink"/>
+    <w:basedOn w:val="a4"/>
+    <w:uiPriority w:val="99"/>
+    <w:unhideWhenUsed/>
+    <w:rsid w:val="00FB5764"/>
+    <w:rPr>
+      <w:color w:val="0000FF" w:themeColor="hyperlink"/>
+      <w:u w:val="single"/>
+    </w:rPr>
   </w:style>
 </w:styles>
 </file>
@@ -21920,7 +22805,7 @@
 </file>
 
 <file path=customXml/itemProps1.xml><?xml version="1.0" encoding="utf-8"?>
-<ds:datastoreItem xmlns:ds="http://schemas.openxmlformats.org/officeDocument/2006/customXml" ds:itemID="{6110057A-F74B-A744-8E94-2C259380CCED}">
+<ds:datastoreItem xmlns:ds="http://schemas.openxmlformats.org/officeDocument/2006/customXml" ds:itemID="{9F47826C-3701-2948-90E9-DB8C56671FA6}">
   <ds:schemaRefs>
     <ds:schemaRef ds:uri="http://schemas.openxmlformats.org/officeDocument/2006/bibliography"/>
   </ds:schemaRefs>

</xml_diff>

<commit_message>
write about Introduction - UX of Apple Inc -
</commit_message>
<xml_diff>
--- a/02.basic theory.docx
+++ b/02.basic theory.docx
@@ -10045,19 +10045,7 @@
         <w:rPr>
           <w:rFonts w:asciiTheme="minorEastAsia" w:hAnsiTheme="minorEastAsia" w:hint="eastAsia"/>
         </w:rPr>
-        <w:t>（または</w:t>
-      </w:r>
-      <w:r>
-        <w:rPr>
-          <w:rFonts w:asciiTheme="minorEastAsia" w:hAnsiTheme="minorEastAsia"/>
-        </w:rPr>
-        <w:t>，</w:t>
-      </w:r>
-      <w:r>
-        <w:rPr>
-          <w:rFonts w:asciiTheme="minorEastAsia" w:hAnsiTheme="minorEastAsia" w:hint="eastAsia"/>
-        </w:rPr>
-        <w:t>カスタマージャーニーマップ）</w:t>
+        <w:t>（またはカスタマージャーニーマップ）</w:t>
       </w:r>
       <w:r>
         <w:rPr>
@@ -10606,6 +10594,7 @@
     </w:p>
     <w:p>
       <w:pPr>
+        <w:jc w:val="center"/>
         <w:rPr>
           <w:rFonts w:hint="eastAsia"/>
         </w:rPr>
@@ -10615,9 +10604,9 @@
           <w:noProof/>
         </w:rPr>
         <w:drawing>
-          <wp:inline distT="0" distB="0" distL="0" distR="0" wp14:anchorId="6D85784B" wp14:editId="771E374F">
-            <wp:extent cx="5396230" cy="4485300"/>
-            <wp:effectExtent l="0" t="0" r="0" b="10795"/>
+          <wp:inline distT="0" distB="0" distL="0" distR="0" wp14:anchorId="6D85784B" wp14:editId="2C9BD8D0">
+            <wp:extent cx="5654896" cy="4700301"/>
+            <wp:effectExtent l="0" t="0" r="9525" b="0"/>
             <wp:docPr id="18" name="図 18" descr="Macintosh HD:Users:Nishilab:Downloads:2014-12-22:time-line-exp-map-starbucks.jpg"/>
             <wp:cNvGraphicFramePr>
               <a:graphicFrameLocks xmlns:a="http://schemas.openxmlformats.org/drawingml/2006/main" noChangeAspect="1"/>
@@ -10645,7 +10634,7 @@
                   <pic:spPr bwMode="auto">
                     <a:xfrm>
                       <a:off x="0" y="0"/>
-                      <a:ext cx="5396230" cy="4485300"/>
+                      <a:ext cx="5655912" cy="4701146"/>
                     </a:xfrm>
                     <a:prstGeom prst="rect">
                       <a:avLst/>
@@ -10685,14 +10674,18 @@
       </w:r>
       <w:r>
         <w:rPr>
-          <w:rFonts w:asciiTheme="minorEastAsia" w:hAnsiTheme="minorEastAsia"/>
-          <w:b/>
-          <w:bCs/>
-        </w:rPr>
-        <w:t>Starbucks Experience Map</w:t>
-      </w:r>
-    </w:p>
-    <w:p/>
+          <w:rFonts w:asciiTheme="minorEastAsia" w:hAnsiTheme="minorEastAsia" w:hint="eastAsia"/>
+        </w:rPr>
+        <w:t>スターバックスのエクスペリエンスジャーニーマップ</w:t>
+      </w:r>
+    </w:p>
+    <w:p>
+      <w:pPr>
+        <w:rPr>
+          <w:rFonts w:hint="eastAsia"/>
+        </w:rPr>
+      </w:pPr>
+    </w:p>
     <w:p>
       <w:pPr>
         <w:pStyle w:val="a7"/>
@@ -10719,16 +10712,138 @@
     <w:p>
       <w:pPr>
         <w:rPr>
+          <w:rFonts w:asciiTheme="minorEastAsia" w:hAnsiTheme="minorEastAsia" w:hint="eastAsia"/>
+          <w:b/>
+          <w:bCs/>
+        </w:rPr>
+      </w:pPr>
+      <w:r>
+        <w:rPr>
+          <w:rFonts w:asciiTheme="minorEastAsia" w:hAnsiTheme="minorEastAsia" w:hint="eastAsia"/>
+          <w:b/>
+          <w:bCs/>
+        </w:rPr>
+        <w:t xml:space="preserve">　</w:t>
+      </w:r>
+      <w:r>
+        <w:rPr>
           <w:rFonts w:asciiTheme="minorEastAsia" w:hAnsiTheme="minorEastAsia"/>
           <w:b/>
           <w:bCs/>
         </w:rPr>
-      </w:pPr>
-    </w:p>
-    <w:p>
-      <w:pPr>
+        <w:t>LEGO</w:t>
+      </w:r>
+      <w:r>
+        <w:rPr>
+          <w:rFonts w:asciiTheme="minorEastAsia" w:hAnsiTheme="minorEastAsia" w:hint="eastAsia"/>
+          <w:b/>
+          <w:bCs/>
+        </w:rPr>
+        <w:t>社の</w:t>
+      </w:r>
+      <w:r>
+        <w:rPr>
+          <w:rFonts w:asciiTheme="minorEastAsia" w:hAnsiTheme="minorEastAsia" w:hint="eastAsia"/>
+        </w:rPr>
+        <w:t>エクスペリエンスジャーニーマップ</w:t>
+      </w:r>
+      <w:r>
         <w:rPr>
           <w:rFonts w:asciiTheme="minorEastAsia" w:hAnsiTheme="minorEastAsia"/>
+          <w:vertAlign w:val="superscript"/>
+        </w:rPr>
+        <w:t>[22</w:t>
+      </w:r>
+      <w:r>
+        <w:rPr>
+          <w:rFonts w:asciiTheme="minorEastAsia" w:hAnsiTheme="minorEastAsia"/>
+          <w:vertAlign w:val="superscript"/>
+        </w:rPr>
+        <w:t>]</w:t>
+      </w:r>
+      <w:r>
+        <w:rPr>
+          <w:rFonts w:asciiTheme="minorEastAsia" w:hAnsiTheme="minorEastAsia" w:hint="eastAsia"/>
+        </w:rPr>
+        <w:t>で</w:t>
+      </w:r>
+      <w:r>
+        <w:rPr>
+          <w:rFonts w:asciiTheme="minorEastAsia" w:hAnsiTheme="minorEastAsia"/>
+        </w:rPr>
+        <w:t>，</w:t>
+      </w:r>
+      <w:r>
+        <w:rPr>
+          <w:rFonts w:asciiTheme="minorEastAsia" w:hAnsiTheme="minorEastAsia" w:hint="eastAsia"/>
+        </w:rPr>
+        <w:t>製品を開封した瞬間の「</w:t>
+      </w:r>
+      <w:r>
+        <w:rPr>
+          <w:rFonts w:asciiTheme="minorEastAsia" w:hAnsiTheme="minorEastAsia"/>
+        </w:rPr>
+        <w:t>Wow</w:t>
+      </w:r>
+      <w:r>
+        <w:rPr>
+          <w:rFonts w:asciiTheme="minorEastAsia" w:hAnsiTheme="minorEastAsia" w:hint="eastAsia"/>
+        </w:rPr>
+        <w:t>」から始まるように設計されたストーリーとなっている</w:t>
+      </w:r>
+      <w:r>
+        <w:rPr>
+          <w:rFonts w:asciiTheme="minorEastAsia" w:hAnsiTheme="minorEastAsia"/>
+        </w:rPr>
+        <w:t>．</w:t>
+      </w:r>
+      <w:r>
+        <w:rPr>
+          <w:rFonts w:asciiTheme="minorEastAsia" w:hAnsiTheme="minorEastAsia" w:hint="eastAsia"/>
+        </w:rPr>
+        <w:t>ペルソナのニューヨークまでの旅を時系列ごとに分けて状況ごとのユーザの心情を細かく分析している</w:t>
+      </w:r>
+      <w:r>
+        <w:rPr>
+          <w:rFonts w:asciiTheme="minorEastAsia" w:hAnsiTheme="minorEastAsia"/>
+        </w:rPr>
+        <w:t>．</w:t>
+      </w:r>
+      <w:r>
+        <w:rPr>
+          <w:rFonts w:asciiTheme="minorEastAsia" w:hAnsiTheme="minorEastAsia" w:hint="eastAsia"/>
+        </w:rPr>
+        <w:t>エクスペリエンスジャーニーマップ</w:t>
+      </w:r>
+      <w:r>
+        <w:rPr>
+          <w:rFonts w:asciiTheme="minorEastAsia" w:hAnsiTheme="minorEastAsia" w:hint="eastAsia"/>
+        </w:rPr>
+        <w:t>の特徴以下の</w:t>
+      </w:r>
+      <w:r>
+        <w:rPr>
+          <w:rFonts w:asciiTheme="minorEastAsia" w:hAnsiTheme="minorEastAsia"/>
+        </w:rPr>
+        <w:t>4</w:t>
+      </w:r>
+      <w:r>
+        <w:rPr>
+          <w:rFonts w:asciiTheme="minorEastAsia" w:hAnsiTheme="minorEastAsia" w:hint="eastAsia"/>
+        </w:rPr>
+        <w:t>点で記述されている</w:t>
+      </w:r>
+      <w:r>
+        <w:rPr>
+          <w:rFonts w:asciiTheme="minorEastAsia" w:hAnsiTheme="minorEastAsia"/>
+        </w:rPr>
+        <w:t>．</w:t>
+      </w:r>
+    </w:p>
+    <w:p>
+      <w:pPr>
+        <w:rPr>
+          <w:rFonts w:asciiTheme="minorEastAsia" w:hAnsiTheme="minorEastAsia" w:hint="eastAsia"/>
           <w:b/>
           <w:bCs/>
         </w:rPr>
@@ -10736,77 +10851,139 @@
     </w:p>
     <w:p>
       <w:pPr>
+        <w:pStyle w:val="a7"/>
+        <w:numPr>
+          <w:ilvl w:val="0"/>
+          <w:numId w:val="9"/>
+        </w:numPr>
+        <w:ind w:leftChars="0"/>
+        <w:rPr>
+          <w:rFonts w:asciiTheme="minorEastAsia" w:hAnsiTheme="minorEastAsia" w:hint="eastAsia"/>
+          <w:b/>
+          <w:bCs/>
+        </w:rPr>
+      </w:pPr>
+      <w:r>
+        <w:rPr>
+          <w:rFonts w:asciiTheme="minorEastAsia" w:hAnsiTheme="minorEastAsia" w:hint="eastAsia"/>
+          <w:b/>
+          <w:bCs/>
+        </w:rPr>
+        <w:t>ユーザ体験についていいアプローチができる</w:t>
+      </w:r>
+    </w:p>
+    <w:p>
+      <w:pPr>
+        <w:pStyle w:val="a7"/>
+        <w:numPr>
+          <w:ilvl w:val="0"/>
+          <w:numId w:val="9"/>
+        </w:numPr>
+        <w:ind w:leftChars="0"/>
+        <w:rPr>
+          <w:rFonts w:asciiTheme="minorEastAsia" w:hAnsiTheme="minorEastAsia" w:hint="eastAsia"/>
+          <w:b/>
+          <w:bCs/>
+        </w:rPr>
+      </w:pPr>
+      <w:r>
+        <w:rPr>
+          <w:rFonts w:asciiTheme="minorEastAsia" w:hAnsiTheme="minorEastAsia" w:hint="eastAsia"/>
+          <w:b/>
+          <w:bCs/>
+        </w:rPr>
+        <w:t>特定のユーザ（ペルソナ</w:t>
+      </w:r>
+      <w:r>
         <w:rPr>
           <w:rFonts w:asciiTheme="minorEastAsia" w:hAnsiTheme="minorEastAsia"/>
           <w:b/>
           <w:bCs/>
         </w:rPr>
-      </w:pPr>
-    </w:p>
-    <w:p>
-      <w:pPr>
+        <w:t>）</w:t>
+      </w:r>
+      <w:r>
+        <w:rPr>
+          <w:rFonts w:asciiTheme="minorEastAsia" w:hAnsiTheme="minorEastAsia" w:hint="eastAsia"/>
+          <w:b/>
+          <w:bCs/>
+        </w:rPr>
+        <w:t>で説明されている</w:t>
+      </w:r>
+    </w:p>
+    <w:p>
+      <w:pPr>
+        <w:pStyle w:val="a7"/>
+        <w:numPr>
+          <w:ilvl w:val="0"/>
+          <w:numId w:val="9"/>
+        </w:numPr>
+        <w:ind w:leftChars="0"/>
+        <w:rPr>
+          <w:rFonts w:asciiTheme="minorEastAsia" w:hAnsiTheme="minorEastAsia" w:hint="eastAsia"/>
+        </w:rPr>
+      </w:pPr>
+      <w:r>
+        <w:rPr>
+          <w:rFonts w:asciiTheme="minorEastAsia" w:hAnsiTheme="minorEastAsia" w:hint="eastAsia"/>
+        </w:rPr>
+        <w:t>使用前</w:t>
+      </w:r>
+      <w:r>
         <w:rPr>
           <w:rFonts w:asciiTheme="minorEastAsia" w:hAnsiTheme="minorEastAsia"/>
-          <w:b/>
-          <w:bCs/>
-        </w:rPr>
-      </w:pPr>
-    </w:p>
-    <w:p>
-      <w:pPr>
+        </w:rPr>
+        <w:t>，</w:t>
+      </w:r>
+      <w:r>
+        <w:rPr>
+          <w:rFonts w:asciiTheme="minorEastAsia" w:hAnsiTheme="minorEastAsia" w:hint="eastAsia"/>
+        </w:rPr>
+        <w:t>使用中</w:t>
+      </w:r>
+      <w:r>
         <w:rPr>
           <w:rFonts w:asciiTheme="minorEastAsia" w:hAnsiTheme="minorEastAsia"/>
-          <w:b/>
-          <w:bCs/>
-        </w:rPr>
-      </w:pPr>
-    </w:p>
-    <w:p>
-      <w:pPr>
+        </w:rPr>
+        <w:t>，</w:t>
+      </w:r>
+      <w:r>
+        <w:rPr>
+          <w:rFonts w:asciiTheme="minorEastAsia" w:hAnsiTheme="minorEastAsia" w:hint="eastAsia"/>
+        </w:rPr>
+        <w:t>使用後の時系列を円状で認識できる</w:t>
+      </w:r>
+    </w:p>
+    <w:p>
+      <w:pPr>
+        <w:pStyle w:val="a7"/>
+        <w:numPr>
+          <w:ilvl w:val="0"/>
+          <w:numId w:val="9"/>
+        </w:numPr>
+        <w:ind w:leftChars="0"/>
         <w:rPr>
           <w:rFonts w:asciiTheme="minorEastAsia" w:hAnsiTheme="minorEastAsia"/>
-          <w:b/>
-          <w:bCs/>
-        </w:rPr>
-      </w:pPr>
-      <w:bookmarkStart w:id="8" w:name="_GoBack"/>
-      <w:bookmarkEnd w:id="8"/>
-    </w:p>
-    <w:p>
-      <w:pPr>
+        </w:rPr>
+      </w:pPr>
+      <w:r>
+        <w:rPr>
+          <w:rFonts w:asciiTheme="minorEastAsia" w:hAnsiTheme="minorEastAsia" w:hint="eastAsia"/>
+        </w:rPr>
+        <w:t>簡単に使用でき</w:t>
+      </w:r>
+      <w:r>
         <w:rPr>
           <w:rFonts w:asciiTheme="minorEastAsia" w:hAnsiTheme="minorEastAsia"/>
-          <w:b/>
-          <w:bCs/>
-        </w:rPr>
-      </w:pPr>
-    </w:p>
-    <w:p>
-      <w:pPr>
-        <w:rPr>
-          <w:rFonts w:asciiTheme="minorEastAsia" w:hAnsiTheme="minorEastAsia"/>
-          <w:b/>
-          <w:bCs/>
-        </w:rPr>
-      </w:pPr>
-    </w:p>
-    <w:p>
-      <w:pPr>
-        <w:rPr>
-          <w:rFonts w:asciiTheme="minorEastAsia" w:hAnsiTheme="minorEastAsia"/>
-          <w:b/>
-          <w:bCs/>
-        </w:rPr>
-      </w:pPr>
-    </w:p>
-    <w:p>
-      <w:pPr>
-        <w:rPr>
-          <w:rFonts w:asciiTheme="minorEastAsia" w:hAnsiTheme="minorEastAsia"/>
-          <w:b/>
-          <w:bCs/>
-        </w:rPr>
-      </w:pPr>
+        </w:rPr>
+        <w:t>，</w:t>
+      </w:r>
+      <w:r>
+        <w:rPr>
+          <w:rFonts w:asciiTheme="minorEastAsia" w:hAnsiTheme="minorEastAsia" w:hint="eastAsia"/>
+        </w:rPr>
+        <w:t>理解しやすい</w:t>
+      </w:r>
     </w:p>
     <w:p>
       <w:pPr>
@@ -10824,8 +11001,8 @@
           <w:noProof/>
         </w:rPr>
         <w:drawing>
-          <wp:inline distT="0" distB="0" distL="0" distR="0" wp14:anchorId="68EEE65F" wp14:editId="0C942A62">
-            <wp:extent cx="5396230" cy="4047490"/>
+          <wp:inline distT="0" distB="0" distL="0" distR="0" wp14:anchorId="68EEE65F" wp14:editId="7A85A5BD">
+            <wp:extent cx="5569311" cy="4177311"/>
             <wp:effectExtent l="0" t="0" r="0" b="0"/>
             <wp:docPr id="5" name="図 5" descr="Macintosh HD:Users:yokoyamashohei:Documents:masters-thesis:literature:02.basic theory:legowheel.png"/>
             <wp:cNvGraphicFramePr>
@@ -10856,7 +11033,7 @@
                   <pic:spPr bwMode="auto">
                     <a:xfrm>
                       <a:off x="0" y="0"/>
-                      <a:ext cx="5396230" cy="4047490"/>
+                      <a:ext cx="5569311" cy="4177311"/>
                     </a:xfrm>
                     <a:prstGeom prst="rect">
                       <a:avLst/>
@@ -10875,15 +11052,53 @@
     </w:p>
     <w:p>
       <w:pPr>
+        <w:pStyle w:val="a7"/>
+        <w:ind w:leftChars="0" w:left="360"/>
+        <w:jc w:val="center"/>
+        <w:rPr>
+          <w:rFonts w:asciiTheme="minorEastAsia" w:hAnsiTheme="minorEastAsia"/>
+          <w:b/>
+          <w:bCs/>
+        </w:rPr>
+      </w:pPr>
+      <w:r>
+        <w:rPr>
+          <w:rFonts w:hint="eastAsia"/>
+        </w:rPr>
+        <w:t>図</w:t>
+      </w:r>
+      <w:r>
+        <w:t>2.8</w:t>
+      </w:r>
+      <w:r>
+        <w:t xml:space="preserve">. </w:t>
+      </w:r>
+      <w:r>
         <w:rPr>
           <w:rFonts w:asciiTheme="minorEastAsia" w:hAnsiTheme="minorEastAsia" w:hint="eastAsia"/>
         </w:rPr>
-      </w:pPr>
+        <w:t>レゴ社</w:t>
+      </w:r>
+      <w:bookmarkStart w:id="8" w:name="_GoBack"/>
+      <w:bookmarkEnd w:id="8"/>
+      <w:r>
+        <w:rPr>
+          <w:rFonts w:asciiTheme="minorEastAsia" w:hAnsiTheme="minorEastAsia" w:hint="eastAsia"/>
+        </w:rPr>
+        <w:t>のエクスペリエンスジャーニーマップ</w:t>
+      </w:r>
     </w:p>
     <w:p>
       <w:pPr>
         <w:rPr>
           <w:rFonts w:asciiTheme="minorEastAsia" w:hAnsiTheme="minorEastAsia"/>
+        </w:rPr>
+      </w:pPr>
+    </w:p>
+    <w:p>
+      <w:pPr>
+        <w:rPr>
+          <w:rFonts w:asciiTheme="minorEastAsia" w:hAnsiTheme="minorEastAsia"/>
           <w:b/>
           <w:bCs/>
         </w:rPr>
@@ -10912,13 +11127,19 @@
         </w:rPr>
       </w:pPr>
     </w:p>
-    <w:p>
-      <w:pPr>
-        <w:rPr>
-          <w:rFonts w:hint="eastAsia"/>
-        </w:rPr>
-      </w:pPr>
-    </w:p>
+    <w:p/>
+    <w:p/>
+    <w:p/>
+    <w:p/>
+    <w:p/>
+    <w:p/>
+    <w:p/>
+    <w:p/>
+    <w:p/>
+    <w:p/>
+    <w:p/>
+    <w:p/>
+    <w:p/>
     <w:p>
       <w:pPr>
         <w:rPr>
@@ -11483,7 +11704,86 @@
         </w:rPr>
         <w:t xml:space="preserve"> (2011).</w:t>
       </w:r>
-    </w:p>
+      <w:r>
+        <w:t xml:space="preserve"> </w:t>
+      </w:r>
+    </w:p>
+    <w:p>
+      <w:r>
+        <w:t xml:space="preserve">[20] </w:t>
+      </w:r>
+      <w:r>
+        <w:t>Johnston, Robert, and Xiangyu Kong. "The customer experience: a road-map for improvement." Managing Service Quality 21.1 (2011): pp.5-24.</w:t>
+      </w:r>
+    </w:p>
+    <w:p>
+      <w:pPr>
+        <w:jc w:val="left"/>
+      </w:pPr>
+      <w:r>
+        <w:t xml:space="preserve">[21] </w:t>
+      </w:r>
+      <w:r>
+        <w:t xml:space="preserve">Roberta, Tassi. "Service Design Tools" </w:t>
+      </w:r>
+      <w:r>
+        <w:t>http://www.servicedesigntools.org/</w:t>
+      </w:r>
+      <w:r>
+        <w:t xml:space="preserve"> , 2016/11/30</w:t>
+      </w:r>
+      <w:r>
+        <w:t>アクセス</w:t>
+      </w:r>
+      <w:r>
+        <w:t>.</w:t>
+      </w:r>
+    </w:p>
+    <w:p>
+      <w:pPr>
+        <w:jc w:val="left"/>
+      </w:pPr>
+      <w:r>
+        <w:t>[22</w:t>
+      </w:r>
+      <w:r>
+        <w:t>] CUSTOMER EXPERENCE MATTERS , ."L</w:t>
+      </w:r>
+      <w:r>
+        <w:t>EGO</w:t>
+      </w:r>
+      <w:r>
+        <w:t>’s</w:t>
+      </w:r>
+      <w:r>
+        <w:t xml:space="preserve"> Building Block For Good E</w:t>
+      </w:r>
+      <w:r>
+        <w:t>xperiences</w:t>
+      </w:r>
+      <w:r>
+        <w:t>"</w:t>
+      </w:r>
+      <w:r>
+        <w:t>,</w:t>
+      </w:r>
+      <w:r>
+        <w:t xml:space="preserve"> </w:t>
+      </w:r>
+      <w:r>
+        <w:t>https://experiencematters.blog/2009/03/03/legos-building-block-for-good-experiences/</w:t>
+      </w:r>
+      <w:r>
+        <w:t xml:space="preserve"> , 2016/11/30</w:t>
+      </w:r>
+      <w:r>
+        <w:t>アクセス</w:t>
+      </w:r>
+      <w:r>
+        <w:t>.</w:t>
+      </w:r>
+    </w:p>
+    <w:p/>
     <w:p>
       <w:pPr>
         <w:jc w:val="left"/>
@@ -22805,7 +23105,7 @@
 </file>
 
 <file path=customXml/itemProps1.xml><?xml version="1.0" encoding="utf-8"?>
-<ds:datastoreItem xmlns:ds="http://schemas.openxmlformats.org/officeDocument/2006/customXml" ds:itemID="{9F47826C-3701-2948-90E9-DB8C56671FA6}">
+<ds:datastoreItem xmlns:ds="http://schemas.openxmlformats.org/officeDocument/2006/customXml" ds:itemID="{70D9E247-658D-1F4B-97BC-E7A8A5684CA2}">
   <ds:schemaRefs>
     <ds:schemaRef ds:uri="http://schemas.openxmlformats.org/officeDocument/2006/bibliography"/>
   </ds:schemaRefs>

</xml_diff>

<commit_message>
write about Flat design of Apple Inc
</commit_message>
<xml_diff>
--- a/02.basic theory.docx
+++ b/02.basic theory.docx
@@ -10204,14 +10204,26 @@
       <w:pPr>
         <w:pStyle w:val="a3"/>
         <w:rPr>
+          <w:rFonts w:asciiTheme="minorEastAsia" w:eastAsiaTheme="minorEastAsia" w:hAnsiTheme="minorEastAsia" w:hint="eastAsia"/>
+        </w:rPr>
+      </w:pPr>
+      <w:r>
+        <w:rPr>
+          <w:rFonts w:asciiTheme="minorEastAsia" w:eastAsiaTheme="minorEastAsia" w:hAnsiTheme="minorEastAsia" w:hint="eastAsia"/>
+        </w:rPr>
+        <w:t>また</w:t>
+      </w:r>
+      <w:r>
+        <w:rPr>
           <w:rFonts w:asciiTheme="minorEastAsia" w:eastAsiaTheme="minorEastAsia" w:hAnsiTheme="minorEastAsia"/>
         </w:rPr>
-      </w:pPr>
+        <w:t>，</w:t>
+      </w:r>
       <w:r>
         <w:rPr>
           <w:rFonts w:asciiTheme="minorEastAsia" w:eastAsiaTheme="minorEastAsia" w:hAnsiTheme="minorEastAsia" w:hint="eastAsia"/>
         </w:rPr>
-        <w:t>また</w:t>
+        <w:t>サービスブループリントではある程度マップを構成する要素は決まっているものの</w:t>
       </w:r>
       <w:r>
         <w:rPr>
@@ -10223,7 +10235,7 @@
         <w:rPr>
           <w:rFonts w:asciiTheme="minorEastAsia" w:eastAsiaTheme="minorEastAsia" w:hAnsiTheme="minorEastAsia" w:hint="eastAsia"/>
         </w:rPr>
-        <w:t>サービスブループリントではある程度マップを構成する要素は決まっているものの</w:t>
+        <w:t>エクスペリエンスジャーニーマップでは作成者によりどこを強調しどこを省略するかの自由度は高く</w:t>
       </w:r>
       <w:r>
         <w:rPr>
@@ -10235,69 +10247,50 @@
         <w:rPr>
           <w:rFonts w:asciiTheme="minorEastAsia" w:eastAsiaTheme="minorEastAsia" w:hAnsiTheme="minorEastAsia" w:hint="eastAsia"/>
         </w:rPr>
-        <w:t>エクスペリエンスジャーニーマップでは作成者によりどこを強調しどこを省略するかの自由度は高く</w:t>
+        <w:t>決まったテンプレートは存在しないのが特長である</w:t>
       </w:r>
       <w:r>
         <w:rPr>
           <w:rFonts w:asciiTheme="minorEastAsia" w:eastAsiaTheme="minorEastAsia" w:hAnsiTheme="minorEastAsia"/>
         </w:rPr>
+        <w:t>．</w:t>
+      </w:r>
+      <w:r>
+        <w:rPr>
+          <w:rFonts w:asciiTheme="minorEastAsia" w:eastAsiaTheme="minorEastAsia" w:hAnsiTheme="minorEastAsia" w:hint="eastAsia"/>
+        </w:rPr>
+        <w:t>ただ</w:t>
+      </w:r>
+      <w:r>
+        <w:rPr>
+          <w:rFonts w:asciiTheme="minorEastAsia" w:eastAsiaTheme="minorEastAsia" w:hAnsiTheme="minorEastAsia"/>
+        </w:rPr>
         <w:t>，</w:t>
       </w:r>
       <w:r>
         <w:rPr>
           <w:rFonts w:asciiTheme="minorEastAsia" w:eastAsiaTheme="minorEastAsia" w:hAnsiTheme="minorEastAsia" w:hint="eastAsia"/>
         </w:rPr>
-        <w:t>決まったテンプレートは存在しないのが特長である</w:t>
+        <w:t>以下の</w:t>
       </w:r>
       <w:r>
         <w:rPr>
           <w:rFonts w:asciiTheme="minorEastAsia" w:eastAsiaTheme="minorEastAsia" w:hAnsiTheme="minorEastAsia"/>
         </w:rPr>
+        <w:t>3</w:t>
+      </w:r>
+      <w:r>
+        <w:rPr>
+          <w:rFonts w:asciiTheme="minorEastAsia" w:eastAsiaTheme="minorEastAsia" w:hAnsiTheme="minorEastAsia" w:hint="eastAsia"/>
+        </w:rPr>
+        <w:t>点についてはどのマップも共通して押さえている</w:t>
+      </w:r>
+      <w:r>
+        <w:rPr>
+          <w:rFonts w:asciiTheme="minorEastAsia" w:eastAsiaTheme="minorEastAsia" w:hAnsiTheme="minorEastAsia"/>
+        </w:rPr>
         <w:t>．</w:t>
       </w:r>
-      <w:r>
-        <w:rPr>
-          <w:rFonts w:asciiTheme="minorEastAsia" w:eastAsiaTheme="minorEastAsia" w:hAnsiTheme="minorEastAsia" w:hint="eastAsia"/>
-        </w:rPr>
-        <w:t>ただ</w:t>
-      </w:r>
-      <w:r>
-        <w:rPr>
-          <w:rFonts w:asciiTheme="minorEastAsia" w:eastAsiaTheme="minorEastAsia" w:hAnsiTheme="minorEastAsia"/>
-        </w:rPr>
-        <w:t>，</w:t>
-      </w:r>
-      <w:r>
-        <w:rPr>
-          <w:rFonts w:asciiTheme="minorEastAsia" w:eastAsiaTheme="minorEastAsia" w:hAnsiTheme="minorEastAsia" w:hint="eastAsia"/>
-        </w:rPr>
-        <w:t>以下の</w:t>
-      </w:r>
-      <w:r>
-        <w:rPr>
-          <w:rFonts w:asciiTheme="minorEastAsia" w:eastAsiaTheme="minorEastAsia" w:hAnsiTheme="minorEastAsia"/>
-        </w:rPr>
-        <w:t>3</w:t>
-      </w:r>
-      <w:r>
-        <w:rPr>
-          <w:rFonts w:asciiTheme="minorEastAsia" w:eastAsiaTheme="minorEastAsia" w:hAnsiTheme="minorEastAsia" w:hint="eastAsia"/>
-        </w:rPr>
-        <w:t>点についてはどのマップも共通して押さえている</w:t>
-      </w:r>
-      <w:r>
-        <w:rPr>
-          <w:rFonts w:asciiTheme="minorEastAsia" w:eastAsiaTheme="minorEastAsia" w:hAnsiTheme="minorEastAsia"/>
-        </w:rPr>
-        <w:t>．</w:t>
-      </w:r>
-    </w:p>
-    <w:p>
-      <w:pPr>
-        <w:rPr>
-          <w:rFonts w:asciiTheme="minorEastAsia" w:hAnsiTheme="minorEastAsia" w:hint="eastAsia"/>
-        </w:rPr>
-      </w:pPr>
     </w:p>
     <w:p>
       <w:pPr>
@@ -10385,13 +10378,13 @@
         <w:spacing w:before="200" w:after="200"/>
         <w:ind w:left="329" w:hanging="329"/>
         <w:rPr>
+          <w:rFonts w:asciiTheme="minorEastAsia" w:eastAsiaTheme="minorEastAsia" w:hAnsiTheme="minorEastAsia" w:hint="eastAsia"/>
+        </w:rPr>
+      </w:pPr>
+      <w:r>
+        <w:rPr>
           <w:rFonts w:asciiTheme="minorEastAsia" w:eastAsiaTheme="minorEastAsia" w:hAnsiTheme="minorEastAsia"/>
         </w:rPr>
-      </w:pPr>
-      <w:r>
-        <w:rPr>
-          <w:rFonts w:asciiTheme="minorEastAsia" w:eastAsiaTheme="minorEastAsia" w:hAnsiTheme="minorEastAsia"/>
-        </w:rPr>
         <w:t xml:space="preserve">(3) </w:t>
       </w:r>
       <w:r>
@@ -10405,70 +10398,35 @@
       <w:pPr>
         <w:rPr>
           <w:rFonts w:asciiTheme="minorEastAsia" w:hAnsiTheme="minorEastAsia" w:hint="eastAsia"/>
-        </w:rPr>
-      </w:pPr>
-    </w:p>
-    <w:p>
-      <w:pPr>
+          <w:b/>
+          <w:bCs/>
+        </w:rPr>
+      </w:pPr>
+      <w:r>
         <w:rPr>
           <w:rFonts w:asciiTheme="minorEastAsia" w:hAnsiTheme="minorEastAsia" w:hint="eastAsia"/>
         </w:rPr>
-      </w:pPr>
-    </w:p>
-    <w:p>
-      <w:pPr>
+        <w:t xml:space="preserve">　以下に</w:t>
+      </w:r>
+      <w:r>
         <w:rPr>
           <w:rFonts w:asciiTheme="minorEastAsia" w:hAnsiTheme="minorEastAsia" w:hint="eastAsia"/>
         </w:rPr>
-      </w:pPr>
-      <w:hyperlink r:id="rId19" w:history="1">
-        <w:r>
-          <w:rPr>
-            <w:rStyle w:val="af6"/>
-            <w:rFonts w:asciiTheme="minorEastAsia" w:hAnsiTheme="minorEastAsia"/>
-          </w:rPr>
-          <w:t>http://sprmario.hatenablog.jp/entry/20110908/1315492018</w:t>
-        </w:r>
-      </w:hyperlink>
-    </w:p>
-    <w:p>
-      <w:pPr>
+        <w:t>エクスペリエンスジャーニーマップ</w:t>
+      </w:r>
+      <w:r>
         <w:rPr>
           <w:rFonts w:asciiTheme="minorEastAsia" w:hAnsiTheme="minorEastAsia" w:hint="eastAsia"/>
         </w:rPr>
-      </w:pPr>
-    </w:p>
-    <w:p>
-      <w:pPr>
-        <w:rPr>
-          <w:rFonts w:asciiTheme="minorEastAsia" w:hAnsiTheme="minorEastAsia"/>
+        <w:t>の一例を示す</w:t>
+      </w:r>
+    </w:p>
+    <w:p>
+      <w:pPr>
+        <w:rPr>
+          <w:rFonts w:asciiTheme="minorEastAsia" w:hAnsiTheme="minorEastAsia" w:hint="eastAsia"/>
           <w:b/>
           <w:bCs/>
-        </w:rPr>
-      </w:pPr>
-      <w:r>
-        <w:rPr>
-          <w:rFonts w:asciiTheme="minorEastAsia" w:hAnsiTheme="minorEastAsia" w:hint="eastAsia"/>
-        </w:rPr>
-        <w:t xml:space="preserve">　以下に</w:t>
-      </w:r>
-      <w:r>
-        <w:rPr>
-          <w:rFonts w:asciiTheme="minorEastAsia" w:hAnsiTheme="minorEastAsia" w:hint="eastAsia"/>
-        </w:rPr>
-        <w:t>エクスペリエンスジャーニーマップ</w:t>
-      </w:r>
-      <w:r>
-        <w:rPr>
-          <w:rFonts w:asciiTheme="minorEastAsia" w:hAnsiTheme="minorEastAsia" w:hint="eastAsia"/>
-        </w:rPr>
-        <w:t>の一例を示す</w:t>
-      </w:r>
-    </w:p>
-    <w:p>
-      <w:pPr>
-        <w:rPr>
-          <w:rFonts w:asciiTheme="minorEastAsia" w:hAnsiTheme="minorEastAsia" w:hint="eastAsia"/>
         </w:rPr>
       </w:pPr>
     </w:p>
@@ -10621,7 +10579,7 @@
                     </pic:cNvPicPr>
                   </pic:nvPicPr>
                   <pic:blipFill rotWithShape="1">
-                    <a:blip r:embed="rId20">
+                    <a:blip r:embed="rId19">
                       <a:extLst>
                         <a:ext uri="{28A0092B-C50C-407E-A947-70E740481C1C}">
                           <a14:useLocalDpi xmlns:a14="http://schemas.microsoft.com/office/drawing/2010/main" val="0"/>
@@ -10819,7 +10777,19 @@
         <w:rPr>
           <w:rFonts w:asciiTheme="minorEastAsia" w:hAnsiTheme="minorEastAsia" w:hint="eastAsia"/>
         </w:rPr>
-        <w:t>の特徴以下の</w:t>
+        <w:t>の特徴</w:t>
+      </w:r>
+      <w:r>
+        <w:rPr>
+          <w:rFonts w:asciiTheme="minorEastAsia" w:hAnsiTheme="minorEastAsia" w:hint="eastAsia"/>
+        </w:rPr>
+        <w:t>は</w:t>
+      </w:r>
+      <w:r>
+        <w:rPr>
+          <w:rFonts w:asciiTheme="minorEastAsia" w:hAnsiTheme="minorEastAsia" w:hint="eastAsia"/>
+        </w:rPr>
+        <w:t>以下の</w:t>
       </w:r>
       <w:r>
         <w:rPr>
@@ -10831,7 +10801,19 @@
         <w:rPr>
           <w:rFonts w:asciiTheme="minorEastAsia" w:hAnsiTheme="minorEastAsia" w:hint="eastAsia"/>
         </w:rPr>
-        <w:t>点で記述されている</w:t>
+        <w:t>点で</w:t>
+      </w:r>
+      <w:r>
+        <w:rPr>
+          <w:rFonts w:asciiTheme="minorEastAsia" w:hAnsiTheme="minorEastAsia" w:hint="eastAsia"/>
+        </w:rPr>
+        <w:t>説明</w:t>
+      </w:r>
+      <w:r>
+        <w:rPr>
+          <w:rFonts w:asciiTheme="minorEastAsia" w:hAnsiTheme="minorEastAsia" w:hint="eastAsia"/>
+        </w:rPr>
+        <w:t>されている</w:t>
       </w:r>
       <w:r>
         <w:rPr>
@@ -10869,7 +10851,23 @@
           <w:b/>
           <w:bCs/>
         </w:rPr>
-        <w:t>ユーザ体験についていいアプローチができる</w:t>
+        <w:t>ユーザ体験について</w:t>
+      </w:r>
+      <w:r>
+        <w:rPr>
+          <w:rFonts w:asciiTheme="minorEastAsia" w:hAnsiTheme="minorEastAsia" w:hint="eastAsia"/>
+          <w:b/>
+          <w:bCs/>
+        </w:rPr>
+        <w:t>良い</w:t>
+      </w:r>
+      <w:r>
+        <w:rPr>
+          <w:rFonts w:asciiTheme="minorEastAsia" w:hAnsiTheme="minorEastAsia" w:hint="eastAsia"/>
+          <w:b/>
+          <w:bCs/>
+        </w:rPr>
+        <w:t>アプローチができる</w:t>
       </w:r>
     </w:p>
     <w:p>
@@ -10908,7 +10906,23 @@
           <w:b/>
           <w:bCs/>
         </w:rPr>
-        <w:t>で説明されている</w:t>
+        <w:t>の</w:t>
+      </w:r>
+      <w:r>
+        <w:rPr>
+          <w:rFonts w:asciiTheme="minorEastAsia" w:hAnsiTheme="minorEastAsia" w:hint="eastAsia"/>
+          <w:b/>
+          <w:bCs/>
+        </w:rPr>
+        <w:t>例で</w:t>
+      </w:r>
+      <w:r>
+        <w:rPr>
+          <w:rFonts w:asciiTheme="minorEastAsia" w:hAnsiTheme="minorEastAsia" w:hint="eastAsia"/>
+          <w:b/>
+          <w:bCs/>
+        </w:rPr>
+        <w:t>説明されている</w:t>
       </w:r>
     </w:p>
     <w:p>
@@ -11018,7 +11032,7 @@
                     </pic:cNvPicPr>
                   </pic:nvPicPr>
                   <pic:blipFill>
-                    <a:blip r:embed="rId21">
+                    <a:blip r:embed="rId20">
                       <a:extLst>
                         <a:ext uri="{28A0092B-C50C-407E-A947-70E740481C1C}">
                           <a14:useLocalDpi xmlns:a14="http://schemas.microsoft.com/office/drawing/2010/main" val="0"/>
@@ -11068,64 +11082,1166 @@
         <w:t>図</w:t>
       </w:r>
       <w:r>
-        <w:t>2.8</w:t>
+        <w:t xml:space="preserve">2.8. </w:t>
+      </w:r>
+      <w:r>
+        <w:rPr>
+          <w:rFonts w:asciiTheme="minorEastAsia" w:hAnsiTheme="minorEastAsia" w:hint="eastAsia"/>
+        </w:rPr>
+        <w:t>レゴ社</w:t>
+      </w:r>
+      <w:r>
+        <w:rPr>
+          <w:rFonts w:asciiTheme="minorEastAsia" w:hAnsiTheme="minorEastAsia" w:hint="eastAsia"/>
+        </w:rPr>
+        <w:t>のエクスペリエンスジャーニーマップ</w:t>
+      </w:r>
+    </w:p>
+    <w:p>
+      <w:pPr>
+        <w:rPr>
+          <w:rFonts w:asciiTheme="minorEastAsia" w:hAnsiTheme="minorEastAsia" w:hint="eastAsia"/>
+          <w:b/>
+          <w:bCs/>
+        </w:rPr>
+      </w:pPr>
+    </w:p>
+    <w:p>
+      <w:pPr>
+        <w:rPr>
+          <w:rFonts w:asciiTheme="minorEastAsia" w:hAnsiTheme="minorEastAsia"/>
+          <w:b/>
+          <w:bCs/>
+        </w:rPr>
+      </w:pPr>
+    </w:p>
+    <w:p/>
+    <w:p>
+      <w:pPr>
+        <w:rPr>
+          <w:rFonts w:hint="eastAsia"/>
+        </w:rPr>
+      </w:pPr>
+    </w:p>
+    <w:p>
+      <w:pPr>
+        <w:rPr>
+          <w:rFonts w:hint="eastAsia"/>
+        </w:rPr>
+      </w:pPr>
+    </w:p>
+    <w:p>
+      <w:pPr>
+        <w:rPr>
+          <w:rFonts w:hint="eastAsia"/>
+        </w:rPr>
+      </w:pPr>
+    </w:p>
+    <w:p>
+      <w:pPr>
+        <w:rPr>
+          <w:rFonts w:hint="eastAsia"/>
+        </w:rPr>
+      </w:pPr>
+    </w:p>
+    <w:p>
+      <w:pPr>
+        <w:rPr>
+          <w:rFonts w:hint="eastAsia"/>
+        </w:rPr>
+      </w:pPr>
+    </w:p>
+    <w:p>
+      <w:pPr>
+        <w:rPr>
+          <w:rFonts w:hint="eastAsia"/>
+        </w:rPr>
+      </w:pPr>
+    </w:p>
+    <w:p>
+      <w:pPr>
+        <w:rPr>
+          <w:rFonts w:hint="eastAsia"/>
+        </w:rPr>
+      </w:pPr>
+    </w:p>
+    <w:p>
+      <w:pPr>
+        <w:rPr>
+          <w:rFonts w:hint="eastAsia"/>
+        </w:rPr>
+      </w:pPr>
+    </w:p>
+    <w:p/>
+    <w:p/>
+    <w:p/>
+    <w:p/>
+    <w:p>
+      <w:pPr>
+        <w:rPr>
+          <w:rFonts w:hint="eastAsia"/>
+        </w:rPr>
+      </w:pPr>
+      <w:r>
+        <w:t xml:space="preserve">2.6 </w:t>
+      </w:r>
+      <w:r>
+        <w:t>Apple</w:t>
+      </w:r>
+      <w:r>
+        <w:rPr>
+          <w:rFonts w:hint="eastAsia"/>
+        </w:rPr>
+        <w:t>社における</w:t>
+      </w:r>
+      <w:r>
+        <w:t>UX</w:t>
+      </w:r>
+    </w:p>
+    <w:p>
+      <w:pPr>
+        <w:widowControl/>
+        <w:tabs>
+          <w:tab w:val="left" w:pos="566"/>
+          <w:tab w:val="left" w:pos="1133"/>
+          <w:tab w:val="left" w:pos="1700"/>
+          <w:tab w:val="left" w:pos="2267"/>
+          <w:tab w:val="left" w:pos="2834"/>
+          <w:tab w:val="left" w:pos="3401"/>
+          <w:tab w:val="left" w:pos="3968"/>
+          <w:tab w:val="left" w:pos="4535"/>
+          <w:tab w:val="left" w:pos="5102"/>
+          <w:tab w:val="left" w:pos="5669"/>
+          <w:tab w:val="left" w:pos="6236"/>
+          <w:tab w:val="left" w:pos="6803"/>
+        </w:tabs>
+        <w:autoSpaceDE w:val="0"/>
+        <w:autoSpaceDN w:val="0"/>
+        <w:adjustRightInd w:val="0"/>
+        <w:jc w:val="left"/>
+        <w:rPr>
+          <w:rFonts w:asciiTheme="minorEastAsia" w:hAnsiTheme="minorEastAsia" w:cs="ヒラギノ明朝 ProN W3" w:hint="eastAsia"/>
+          <w:kern w:val="1"/>
+        </w:rPr>
+      </w:pPr>
+      <w:r>
+        <w:rPr>
+          <w:rFonts w:asciiTheme="minorEastAsia" w:hAnsiTheme="minorEastAsia" w:cs="ヒラギノ角ゴシック W3" w:hint="eastAsia"/>
+          <w:kern w:val="0"/>
+        </w:rPr>
+        <w:t xml:space="preserve">　</w:t>
+      </w:r>
+      <w:r>
+        <w:rPr>
+          <w:rFonts w:asciiTheme="minorEastAsia" w:hAnsiTheme="minorEastAsia" w:cs="ヒラギノ角ゴシック W3"/>
+          <w:kern w:val="0"/>
+        </w:rPr>
+        <w:t>Apple</w:t>
+      </w:r>
+      <w:r>
+        <w:rPr>
+          <w:rFonts w:asciiTheme="minorEastAsia" w:hAnsiTheme="minorEastAsia" w:cs="ヒラギノ角ゴシック W3" w:hint="eastAsia"/>
+          <w:kern w:val="0"/>
+        </w:rPr>
+        <w:t>社は製品・サービスの</w:t>
+      </w:r>
+      <w:r>
+        <w:rPr>
+          <w:rFonts w:asciiTheme="minorEastAsia" w:hAnsiTheme="minorEastAsia" w:cs="ヒラギノ角ゴシック W3"/>
+          <w:kern w:val="0"/>
+        </w:rPr>
+        <w:t>UX</w:t>
+      </w:r>
+      <w:r>
+        <w:rPr>
+          <w:rFonts w:asciiTheme="minorEastAsia" w:hAnsiTheme="minorEastAsia" w:cs="ヒラギノ角ゴシック W3" w:hint="eastAsia"/>
+          <w:kern w:val="0"/>
+        </w:rPr>
+        <w:t>に対して</w:t>
+      </w:r>
+      <w:r>
+        <w:rPr>
+          <w:rFonts w:asciiTheme="minorEastAsia" w:hAnsiTheme="minorEastAsia" w:cs="ＭＳ 明朝" w:hint="eastAsia"/>
+          <w:kern w:val="0"/>
+        </w:rPr>
+        <w:t>，大きな価値を置いている</w:t>
+      </w:r>
+      <w:r>
+        <w:rPr>
+          <w:rFonts w:asciiTheme="minorEastAsia" w:hAnsiTheme="minorEastAsia" w:cs="ヒラギノ明朝 ProN W3" w:hint="eastAsia"/>
+          <w:kern w:val="0"/>
+        </w:rPr>
+        <w:t>．</w:t>
+      </w:r>
+      <w:r>
+        <w:rPr>
+          <w:rFonts w:asciiTheme="minorEastAsia" w:hAnsiTheme="minorEastAsia" w:cs="ヒラギノ明朝 ProN W3"/>
+          <w:kern w:val="0"/>
+        </w:rPr>
+        <w:t>Apple</w:t>
+      </w:r>
+      <w:r>
+        <w:rPr>
+          <w:rFonts w:asciiTheme="minorEastAsia" w:hAnsiTheme="minorEastAsia" w:cs="ヒラギノ明朝 ProN W3" w:hint="eastAsia"/>
+          <w:kern w:val="0"/>
+        </w:rPr>
+        <w:t>製品の</w:t>
+      </w:r>
+      <w:r>
+        <w:rPr>
+          <w:rFonts w:asciiTheme="minorEastAsia" w:hAnsiTheme="minorEastAsia" w:cs="ヒラギノ明朝 ProN W3" w:hint="eastAsia"/>
+          <w:kern w:val="0"/>
+        </w:rPr>
+        <w:t>特徴であった</w:t>
+      </w:r>
+      <w:r>
+        <w:rPr>
+          <w:rFonts w:asciiTheme="minorEastAsia" w:hAnsiTheme="minorEastAsia" w:cs="Helvetica Neue" w:hint="eastAsia"/>
+          <w:color w:val="262626"/>
+          <w:kern w:val="0"/>
+        </w:rPr>
+        <w:t>スキューモーフィックデザインをやめて</w:t>
+      </w:r>
+      <w:r>
+        <w:rPr>
+          <w:rFonts w:asciiTheme="minorEastAsia" w:hAnsiTheme="minorEastAsia" w:cs="ＭＳ 明朝" w:hint="eastAsia"/>
+          <w:kern w:val="1"/>
+        </w:rPr>
+        <w:t>，フラットデザイン</w:t>
+      </w:r>
+      <w:r>
+        <w:rPr>
+          <w:rFonts w:asciiTheme="minorEastAsia" w:hAnsiTheme="minorEastAsia" w:cs="ＭＳ 明朝" w:hint="eastAsia"/>
+          <w:kern w:val="1"/>
+        </w:rPr>
+        <w:t>を導入した</w:t>
+      </w:r>
+      <w:r>
+        <w:rPr>
+          <w:rFonts w:asciiTheme="minorEastAsia" w:hAnsiTheme="minorEastAsia" w:cs="ＭＳ 明朝" w:hint="eastAsia"/>
+          <w:kern w:val="1"/>
+        </w:rPr>
+        <w:t>際には</w:t>
+      </w:r>
+      <w:r>
+        <w:rPr>
+          <w:rFonts w:asciiTheme="minorEastAsia" w:hAnsiTheme="minorEastAsia" w:cs="ＭＳ 明朝" w:hint="eastAsia"/>
+          <w:kern w:val="0"/>
+        </w:rPr>
+        <w:t>，</w:t>
+      </w:r>
+      <w:r>
+        <w:rPr>
+          <w:rFonts w:asciiTheme="minorEastAsia" w:hAnsiTheme="minorEastAsia" w:cs="ヒラギノ角ゴシック W3" w:hint="eastAsia"/>
+          <w:color w:val="000000"/>
+          <w:kern w:val="0"/>
+        </w:rPr>
+        <w:t>「多くの人たちに愛されている体験（エクスペリエンス）を</w:t>
+      </w:r>
+      <w:r>
+        <w:rPr>
+          <w:rFonts w:asciiTheme="minorEastAsia" w:hAnsiTheme="minorEastAsia" w:cs="ＭＳ 明朝" w:hint="eastAsia"/>
+          <w:kern w:val="1"/>
+        </w:rPr>
+        <w:t>，</w:t>
+      </w:r>
+      <w:r>
+        <w:rPr>
+          <w:rFonts w:asciiTheme="minorEastAsia" w:hAnsiTheme="minorEastAsia" w:cs="ヒラギノ角ゴシック W3" w:hint="eastAsia"/>
+          <w:color w:val="000000"/>
+          <w:kern w:val="0"/>
+        </w:rPr>
+        <w:t>さらに素晴らしいものにしたい」</w:t>
+      </w:r>
+      <w:r>
+        <w:rPr>
+          <w:rFonts w:asciiTheme="minorEastAsia" w:hAnsiTheme="minorEastAsia" w:cs="ＭＳ 明朝" w:hint="eastAsia"/>
+          <w:kern w:val="1"/>
+        </w:rPr>
+        <w:t>，</w:t>
+      </w:r>
+      <w:r>
+        <w:rPr>
+          <w:rFonts w:asciiTheme="minorEastAsia" w:hAnsiTheme="minorEastAsia" w:cs="ヒラギノ角ゴシック W3" w:hint="eastAsia"/>
+          <w:color w:val="000000"/>
+          <w:kern w:val="0"/>
+        </w:rPr>
+        <w:t>「良いデザインとはつまり</w:t>
+      </w:r>
+      <w:r>
+        <w:rPr>
+          <w:rFonts w:asciiTheme="minorEastAsia" w:hAnsiTheme="minorEastAsia" w:cs="ＭＳ 明朝" w:hint="eastAsia"/>
+          <w:kern w:val="1"/>
+        </w:rPr>
+        <w:t>，</w:t>
+      </w:r>
+      <w:r>
+        <w:rPr>
+          <w:rFonts w:asciiTheme="minorEastAsia" w:hAnsiTheme="minorEastAsia" w:cs="ヒラギノ角ゴシック W3" w:hint="eastAsia"/>
+          <w:color w:val="000000"/>
+          <w:kern w:val="0"/>
+        </w:rPr>
+        <w:t>より良い体験のためにある」と宣言しており</w:t>
+      </w:r>
+      <w:r>
+        <w:rPr>
+          <w:rFonts w:asciiTheme="minorEastAsia" w:hAnsiTheme="minorEastAsia" w:cs="ＭＳ 明朝" w:hint="eastAsia"/>
+          <w:kern w:val="1"/>
+        </w:rPr>
+        <w:t>，</w:t>
+      </w:r>
+      <w:r>
+        <w:rPr>
+          <w:rFonts w:asciiTheme="minorEastAsia" w:hAnsiTheme="minorEastAsia" w:cs="ヒラギノ角ゴシック W3"/>
+          <w:color w:val="000000"/>
+          <w:kern w:val="0"/>
+        </w:rPr>
+        <w:t>U</w:t>
+      </w:r>
+      <w:r>
+        <w:rPr>
+          <w:rFonts w:asciiTheme="minorEastAsia" w:hAnsiTheme="minorEastAsia" w:cs="Arial"/>
+          <w:color w:val="000000"/>
+          <w:kern w:val="0"/>
+        </w:rPr>
+        <w:t>X</w:t>
+      </w:r>
+      <w:r>
+        <w:rPr>
+          <w:rFonts w:asciiTheme="minorEastAsia" w:hAnsiTheme="minorEastAsia" w:cs="ヒラギノ角ゴシック W3" w:hint="eastAsia"/>
+          <w:color w:val="000000"/>
+          <w:kern w:val="0"/>
+        </w:rPr>
+        <w:t>デザインの向上をバージョンアップの中心に据えていると共に</w:t>
+      </w:r>
+      <w:r>
+        <w:rPr>
+          <w:rFonts w:asciiTheme="minorEastAsia" w:hAnsiTheme="minorEastAsia" w:cs="ＭＳ 明朝" w:hint="eastAsia"/>
+          <w:kern w:val="1"/>
+        </w:rPr>
+        <w:t>，</w:t>
+      </w:r>
+      <w:r>
+        <w:rPr>
+          <w:rFonts w:asciiTheme="minorEastAsia" w:hAnsiTheme="minorEastAsia" w:cs="ヒラギノ角ゴシック W3"/>
+          <w:color w:val="000000"/>
+          <w:kern w:val="0"/>
+        </w:rPr>
+        <w:t>UX</w:t>
+      </w:r>
+      <w:r>
+        <w:rPr>
+          <w:rFonts w:asciiTheme="minorEastAsia" w:hAnsiTheme="minorEastAsia" w:cs="ヒラギノ角ゴシック W3" w:hint="eastAsia"/>
+          <w:color w:val="000000"/>
+          <w:kern w:val="0"/>
+        </w:rPr>
+        <w:t>に重きを置く方針を強めている</w:t>
+      </w:r>
+      <w:r>
+        <w:rPr>
+          <w:rFonts w:asciiTheme="minorEastAsia" w:hAnsiTheme="minorEastAsia" w:cs="ヒラギノ明朝 ProN W3" w:hint="eastAsia"/>
+          <w:kern w:val="1"/>
+        </w:rPr>
+        <w:t>．</w:t>
+      </w:r>
+      <w:r>
+        <w:rPr>
+          <w:rFonts w:asciiTheme="minorEastAsia" w:hAnsiTheme="minorEastAsia" w:cs="ヒラギノ明朝 ProN W3"/>
+          <w:kern w:val="1"/>
+        </w:rPr>
+        <w:t>Apple</w:t>
+      </w:r>
+      <w:r>
+        <w:rPr>
+          <w:rFonts w:asciiTheme="minorEastAsia" w:hAnsiTheme="minorEastAsia" w:cs="ヒラギノ明朝 ProN W3" w:hint="eastAsia"/>
+          <w:kern w:val="1"/>
+        </w:rPr>
+        <w:t>が提供しているドキュメント「</w:t>
+      </w:r>
+      <w:r>
+        <w:rPr>
+          <w:rFonts w:asciiTheme="minorEastAsia" w:hAnsiTheme="minorEastAsia" w:cs="Lucida Grande"/>
+          <w:color w:val="000000"/>
+          <w:kern w:val="0"/>
+        </w:rPr>
+        <w:t>User Experience Starting Point</w:t>
+      </w:r>
+      <w:r>
+        <w:rPr>
+          <w:rFonts w:asciiTheme="minorEastAsia" w:hAnsiTheme="minorEastAsia"/>
+          <w:vertAlign w:val="superscript"/>
+        </w:rPr>
+        <w:t>[23</w:t>
+      </w:r>
+      <w:r>
+        <w:rPr>
+          <w:rFonts w:asciiTheme="minorEastAsia" w:hAnsiTheme="minorEastAsia"/>
+          <w:vertAlign w:val="superscript"/>
+        </w:rPr>
+        <w:t>]</w:t>
+      </w:r>
+      <w:r>
+        <w:rPr>
+          <w:rFonts w:asciiTheme="minorEastAsia" w:hAnsiTheme="minorEastAsia" w:cs="ヒラギノ角ゴシック W3" w:hint="eastAsia"/>
+          <w:color w:val="000000"/>
+          <w:kern w:val="0"/>
+        </w:rPr>
+        <w:t>」の中には</w:t>
+      </w:r>
+      <w:r>
+        <w:rPr>
+          <w:rFonts w:asciiTheme="minorEastAsia" w:hAnsiTheme="minorEastAsia" w:cs="ＭＳ 明朝" w:hint="eastAsia"/>
+          <w:kern w:val="1"/>
+        </w:rPr>
+        <w:t>，</w:t>
+      </w:r>
+      <w:r>
+        <w:rPr>
+          <w:rFonts w:asciiTheme="minorEastAsia" w:hAnsiTheme="minorEastAsia" w:cs="ＭＳ 明朝"/>
+          <w:kern w:val="1"/>
+        </w:rPr>
+        <w:t>UX</w:t>
+      </w:r>
+      <w:r>
+        <w:rPr>
+          <w:rFonts w:asciiTheme="minorEastAsia" w:hAnsiTheme="minorEastAsia" w:cs="ＭＳ 明朝" w:hint="eastAsia"/>
+          <w:kern w:val="1"/>
+        </w:rPr>
+        <w:t>デザインを行う際の出発点として以下の</w:t>
+      </w:r>
+      <w:r>
+        <w:rPr>
+          <w:rFonts w:asciiTheme="minorEastAsia" w:hAnsiTheme="minorEastAsia" w:cs="ＭＳ 明朝"/>
+          <w:kern w:val="1"/>
+        </w:rPr>
+        <w:t>3</w:t>
+      </w:r>
+      <w:r>
+        <w:rPr>
+          <w:rFonts w:asciiTheme="minorEastAsia" w:hAnsiTheme="minorEastAsia" w:cs="ＭＳ 明朝" w:hint="eastAsia"/>
+          <w:kern w:val="1"/>
+        </w:rPr>
+        <w:t>つを重要点として挙げ</w:t>
+      </w:r>
+      <w:r>
+        <w:rPr>
+          <w:rFonts w:asciiTheme="minorEastAsia" w:hAnsiTheme="minorEastAsia" w:cs="ＭＳ 明朝" w:hint="eastAsia"/>
+          <w:kern w:val="1"/>
+        </w:rPr>
+        <w:t>ている</w:t>
+      </w:r>
+      <w:r>
+        <w:rPr>
+          <w:rFonts w:asciiTheme="minorEastAsia" w:hAnsiTheme="minorEastAsia" w:cs="ヒラギノ明朝 ProN W3" w:hint="eastAsia"/>
+          <w:kern w:val="1"/>
+        </w:rPr>
+        <w:t>．</w:t>
+      </w:r>
+    </w:p>
+    <w:p>
+      <w:pPr>
+        <w:widowControl/>
+        <w:tabs>
+          <w:tab w:val="left" w:pos="566"/>
+          <w:tab w:val="left" w:pos="1133"/>
+          <w:tab w:val="left" w:pos="1700"/>
+          <w:tab w:val="left" w:pos="2267"/>
+          <w:tab w:val="left" w:pos="2834"/>
+          <w:tab w:val="left" w:pos="3401"/>
+          <w:tab w:val="left" w:pos="3968"/>
+          <w:tab w:val="left" w:pos="4535"/>
+          <w:tab w:val="left" w:pos="5102"/>
+          <w:tab w:val="left" w:pos="5669"/>
+          <w:tab w:val="left" w:pos="6236"/>
+          <w:tab w:val="left" w:pos="6803"/>
+        </w:tabs>
+        <w:autoSpaceDE w:val="0"/>
+        <w:autoSpaceDN w:val="0"/>
+        <w:adjustRightInd w:val="0"/>
+        <w:jc w:val="left"/>
+        <w:rPr>
+          <w:rFonts w:asciiTheme="minorEastAsia" w:hAnsiTheme="minorEastAsia" w:cs="ヒラギノ明朝 ProN W3"/>
+          <w:kern w:val="1"/>
+        </w:rPr>
+      </w:pPr>
+    </w:p>
+    <w:p>
+      <w:pPr>
+        <w:widowControl/>
+        <w:tabs>
+          <w:tab w:val="left" w:pos="220"/>
+          <w:tab w:val="left" w:pos="720"/>
+        </w:tabs>
+        <w:autoSpaceDE w:val="0"/>
+        <w:autoSpaceDN w:val="0"/>
+        <w:adjustRightInd w:val="0"/>
+        <w:spacing w:line="320" w:lineRule="atLeast"/>
+        <w:jc w:val="left"/>
+        <w:rPr>
+          <w:rFonts w:asciiTheme="minorEastAsia" w:hAnsiTheme="minorEastAsia" w:cs="Lucida Grande"/>
+          <w:color w:val="000000"/>
+          <w:kern w:val="0"/>
+        </w:rPr>
+      </w:pPr>
+      <w:r>
+        <w:rPr>
+          <w:rFonts w:asciiTheme="minorEastAsia" w:hAnsiTheme="minorEastAsia" w:cs="ヒラギノ角ゴシック W3" w:hint="eastAsia"/>
+          <w:color w:val="000000"/>
+          <w:kern w:val="0"/>
+        </w:rPr>
+        <w:t>・</w:t>
+      </w:r>
+      <w:r>
+        <w:rPr>
+          <w:rFonts w:asciiTheme="minorEastAsia" w:hAnsiTheme="minorEastAsia" w:cs="ヒラギノ角ゴシック W3" w:hint="eastAsia"/>
+          <w:color w:val="000000"/>
+          <w:kern w:val="0"/>
+        </w:rPr>
+        <w:t>ユーザーフレンドリーな設計原理を具現化</w:t>
+      </w:r>
+      <w:r>
+        <w:rPr>
+          <w:rFonts w:asciiTheme="minorEastAsia" w:hAnsiTheme="minorEastAsia" w:cs="ヒラギノ角ゴシック W3" w:hint="eastAsia"/>
+          <w:color w:val="000000"/>
+          <w:kern w:val="0"/>
+        </w:rPr>
+        <w:t>する</w:t>
+      </w:r>
+    </w:p>
+    <w:p>
+      <w:pPr>
+        <w:widowControl/>
+        <w:tabs>
+          <w:tab w:val="left" w:pos="220"/>
+          <w:tab w:val="left" w:pos="720"/>
+        </w:tabs>
+        <w:autoSpaceDE w:val="0"/>
+        <w:autoSpaceDN w:val="0"/>
+        <w:adjustRightInd w:val="0"/>
+        <w:spacing w:line="320" w:lineRule="atLeast"/>
+        <w:jc w:val="left"/>
+        <w:rPr>
+          <w:rFonts w:asciiTheme="minorEastAsia" w:hAnsiTheme="minorEastAsia" w:cs="Lucida Grande"/>
+          <w:color w:val="000000"/>
+          <w:kern w:val="0"/>
+        </w:rPr>
+      </w:pPr>
+      <w:r>
+        <w:rPr>
+          <w:rFonts w:asciiTheme="minorEastAsia" w:hAnsiTheme="minorEastAsia" w:cs="ヒラギノ角ゴシック W3" w:hint="eastAsia"/>
+          <w:color w:val="000000"/>
+          <w:kern w:val="0"/>
+        </w:rPr>
+        <w:t>・</w:t>
+      </w:r>
+      <w:r>
+        <w:rPr>
+          <w:rFonts w:asciiTheme="minorEastAsia" w:hAnsiTheme="minorEastAsia" w:cs="ヒラギノ角ゴシック W3" w:hint="eastAsia"/>
+          <w:color w:val="000000"/>
+          <w:kern w:val="0"/>
+        </w:rPr>
+        <w:t>品質のア</w:t>
+      </w:r>
+      <w:r>
+        <w:rPr>
+          <w:rFonts w:asciiTheme="minorEastAsia" w:hAnsiTheme="minorEastAsia" w:cs="ヒラギノ角ゴシック W3" w:hint="eastAsia"/>
+          <w:color w:val="000000"/>
+          <w:kern w:val="0"/>
+        </w:rPr>
+        <w:t>イコンとグラフィックスで</w:t>
+      </w:r>
+      <w:r>
+        <w:rPr>
+          <w:rFonts w:asciiTheme="minorEastAsia" w:hAnsiTheme="minorEastAsia" w:cs="ＭＳ 明朝" w:hint="eastAsia"/>
+          <w:kern w:val="1"/>
+        </w:rPr>
+        <w:t>，</w:t>
+      </w:r>
+      <w:r>
+        <w:rPr>
+          <w:rFonts w:asciiTheme="minorEastAsia" w:hAnsiTheme="minorEastAsia" w:cs="ヒラギノ角ゴシック W3" w:hint="eastAsia"/>
+          <w:color w:val="000000"/>
+          <w:kern w:val="0"/>
+        </w:rPr>
+        <w:t>プロの</w:t>
+      </w:r>
+      <w:r>
+        <w:rPr>
+          <w:rFonts w:asciiTheme="minorEastAsia" w:hAnsiTheme="minorEastAsia" w:cs="ＭＳ 明朝" w:hint="eastAsia"/>
+          <w:kern w:val="1"/>
+        </w:rPr>
+        <w:t>，</w:t>
+      </w:r>
+      <w:r>
+        <w:rPr>
+          <w:rFonts w:asciiTheme="minorEastAsia" w:hAnsiTheme="minorEastAsia" w:cs="ヒラギノ角ゴシック W3" w:hint="eastAsia"/>
+          <w:color w:val="000000"/>
+          <w:kern w:val="0"/>
+        </w:rPr>
+        <w:t>一貫性のある外観を持たせる</w:t>
+      </w:r>
+    </w:p>
+    <w:p>
+      <w:pPr>
+        <w:rPr>
+          <w:rFonts w:asciiTheme="minorEastAsia" w:hAnsiTheme="minorEastAsia" w:hint="eastAsia"/>
+        </w:rPr>
+      </w:pPr>
+      <w:r>
+        <w:rPr>
+          <w:rFonts w:asciiTheme="minorEastAsia" w:hAnsiTheme="minorEastAsia" w:cs="ヒラギノ角ゴシック W3" w:hint="eastAsia"/>
+          <w:color w:val="000000"/>
+          <w:kern w:val="0"/>
+        </w:rPr>
+        <w:t>・</w:t>
+      </w:r>
+      <w:r>
+        <w:rPr>
+          <w:rFonts w:asciiTheme="minorEastAsia" w:hAnsiTheme="minorEastAsia" w:cs="ヒラギノ角ゴシック W3" w:hint="eastAsia"/>
+          <w:color w:val="000000"/>
+          <w:kern w:val="0"/>
+        </w:rPr>
+        <w:t>障害のあるユーザ</w:t>
+      </w:r>
+      <w:r>
+        <w:rPr>
+          <w:rFonts w:asciiTheme="minorEastAsia" w:hAnsiTheme="minorEastAsia" w:cs="ヒラギノ角ゴシック W3" w:hint="eastAsia"/>
+          <w:color w:val="000000"/>
+          <w:kern w:val="0"/>
+        </w:rPr>
+        <w:t>のための代替入力デバイスをサポー</w:t>
+      </w:r>
+      <w:r>
+        <w:rPr>
+          <w:rFonts w:asciiTheme="minorEastAsia" w:hAnsiTheme="minorEastAsia" w:cs="ヒラギノ角ゴシック W3" w:hint="eastAsia"/>
+          <w:color w:val="000000"/>
+          <w:kern w:val="0"/>
+        </w:rPr>
+        <w:t>トする</w:t>
+      </w:r>
+    </w:p>
+    <w:p>
+      <w:pPr>
+        <w:rPr>
+          <w:rFonts w:hint="eastAsia"/>
+        </w:rPr>
+      </w:pPr>
+    </w:p>
+    <w:p>
+      <w:pPr>
+        <w:rPr>
+          <w:rFonts w:asciiTheme="minorEastAsia" w:hAnsiTheme="minorEastAsia" w:cs="ヒラギノ明朝 ProN W3" w:hint="eastAsia"/>
+          <w:kern w:val="1"/>
+        </w:rPr>
+      </w:pPr>
+      <w:r>
+        <w:rPr>
+          <w:rFonts w:hint="eastAsia"/>
+        </w:rPr>
+        <w:t xml:space="preserve">　本節では</w:t>
+      </w:r>
+      <w:r>
+        <w:t>Apple</w:t>
+      </w:r>
+      <w:r>
+        <w:rPr>
+          <w:rFonts w:hint="eastAsia"/>
+        </w:rPr>
+        <w:t>社の代表的な製品である</w:t>
+      </w:r>
+      <w:r>
+        <w:t>iPhone</w:t>
+      </w:r>
+      <w:r>
+        <w:rPr>
+          <w:rFonts w:hint="eastAsia"/>
+        </w:rPr>
+        <w:t>のユーザインターフェイスや</w:t>
+      </w:r>
+      <w:r>
+        <w:t>UX</w:t>
+      </w:r>
+      <w:r>
+        <w:rPr>
+          <w:rFonts w:hint="eastAsia"/>
+        </w:rPr>
+        <w:t>について述べていく</w:t>
+      </w:r>
+      <w:r>
+        <w:rPr>
+          <w:rFonts w:asciiTheme="minorEastAsia" w:hAnsiTheme="minorEastAsia" w:cs="ヒラギノ明朝 ProN W3" w:hint="eastAsia"/>
+          <w:kern w:val="1"/>
+        </w:rPr>
+        <w:t>．</w:t>
+      </w:r>
+    </w:p>
+    <w:p>
+      <w:pPr>
+        <w:rPr>
+          <w:rFonts w:asciiTheme="minorEastAsia" w:hAnsiTheme="minorEastAsia" w:cs="ヒラギノ明朝 ProN W3" w:hint="eastAsia"/>
+          <w:kern w:val="1"/>
+        </w:rPr>
+      </w:pPr>
+    </w:p>
+    <w:p>
+      <w:pPr>
+        <w:rPr>
+          <w:rFonts w:asciiTheme="minorEastAsia" w:hAnsiTheme="minorEastAsia" w:cs="ヒラギノ明朝 ProN W3" w:hint="eastAsia"/>
+          <w:kern w:val="1"/>
+        </w:rPr>
+      </w:pPr>
+      <w:r>
+        <w:rPr>
+          <w:rFonts w:asciiTheme="minorEastAsia" w:hAnsiTheme="minorEastAsia" w:cs="ヒラギノ明朝 ProN W3"/>
+          <w:kern w:val="1"/>
+        </w:rPr>
+        <w:t xml:space="preserve">2.6.1 </w:t>
+      </w:r>
+      <w:r>
+        <w:rPr>
+          <w:rFonts w:asciiTheme="minorEastAsia" w:hAnsiTheme="minorEastAsia" w:cs="ヒラギノ明朝 ProN W3" w:hint="eastAsia"/>
+          <w:kern w:val="1"/>
+        </w:rPr>
+        <w:t>フラットデザイン</w:t>
+      </w:r>
+    </w:p>
+    <w:p>
+      <w:pPr>
+        <w:rPr>
+          <w:rFonts w:asciiTheme="minorEastAsia" w:hAnsiTheme="minorEastAsia" w:cs="ヒラギノ明朝 ProN W3"/>
+          <w:kern w:val="1"/>
+        </w:rPr>
+      </w:pPr>
+      <w:r>
+        <w:rPr>
+          <w:rFonts w:asciiTheme="minorEastAsia" w:hAnsiTheme="minorEastAsia" w:cs="ヒラギノ明朝 ProN W3" w:hint="eastAsia"/>
+          <w:kern w:val="1"/>
+        </w:rPr>
+        <w:t xml:space="preserve">　</w:t>
+      </w:r>
+      <w:r>
+        <w:rPr>
+          <w:rFonts w:ascii="ＭＳ 明朝" w:eastAsia="ＭＳ 明朝" w:cs="ＭＳ 明朝"/>
+          <w:kern w:val="0"/>
+        </w:rPr>
+        <w:t>2009</w:t>
+      </w:r>
+      <w:r>
+        <w:rPr>
+          <w:rFonts w:ascii="ＭＳ 明朝" w:eastAsia="ＭＳ 明朝" w:cs="ＭＳ 明朝" w:hint="eastAsia"/>
+          <w:kern w:val="0"/>
+        </w:rPr>
+        <w:t>年の</w:t>
+      </w:r>
+      <w:r>
+        <w:rPr>
+          <w:rFonts w:ascii="ＭＳ 明朝" w:eastAsia="ＭＳ 明朝" w:cs="ＭＳ 明朝"/>
+          <w:kern w:val="0"/>
+        </w:rPr>
+        <w:t>iPhone</w:t>
+      </w:r>
+      <w:r>
+        <w:rPr>
+          <w:rFonts w:ascii="ＭＳ 明朝" w:eastAsia="ＭＳ 明朝" w:cs="ＭＳ 明朝" w:hint="eastAsia"/>
+          <w:kern w:val="0"/>
+        </w:rPr>
+        <w:t>デビュー時には，スマートデバイスとしてユーザが未経験なユーザ</w:t>
+      </w:r>
+      <w:r>
+        <w:rPr>
+          <w:rFonts w:ascii="ＭＳ 明朝" w:eastAsia="ＭＳ 明朝" w:cs="ＭＳ 明朝" w:hint="eastAsia"/>
+          <w:kern w:val="0"/>
+        </w:rPr>
+        <w:t>インタフェースだったために，より直感的でわかり易い表現方法を導入していた．これは</w:t>
+      </w:r>
+      <w:r>
+        <w:rPr>
+          <w:rFonts w:ascii="ＭＳ 明朝" w:eastAsia="ＭＳ 明朝" w:cs="ＭＳ 明朝" w:hint="eastAsia"/>
+          <w:color w:val="343434"/>
+          <w:kern w:val="0"/>
+        </w:rPr>
+        <w:t>現実のモチーフをリッチな表現で模したデザインでスキューモーフィックデザインと呼ばれている</w:t>
+      </w:r>
+      <w:r>
+        <w:rPr>
+          <w:rFonts w:ascii="ＭＳ 明朝" w:eastAsia="ＭＳ 明朝" w:cs="ＭＳ 明朝" w:hint="eastAsia"/>
+          <w:kern w:val="1"/>
+        </w:rPr>
+        <w:t>．例えば電子書籍を表現するために書籍を本棚に入れさ</w:t>
+      </w:r>
+      <w:r>
+        <w:rPr>
+          <w:rFonts w:ascii="ＭＳ 明朝" w:eastAsia="ＭＳ 明朝" w:cs="ＭＳ 明朝" w:hint="eastAsia"/>
+          <w:kern w:val="1"/>
+        </w:rPr>
+        <w:t>せるといった操作を行うインタフェースである．これは新しいユーザ</w:t>
+      </w:r>
+      <w:r>
+        <w:rPr>
+          <w:rFonts w:ascii="ＭＳ 明朝" w:eastAsia="ＭＳ 明朝" w:cs="ＭＳ 明朝" w:hint="eastAsia"/>
+          <w:kern w:val="1"/>
+        </w:rPr>
+        <w:t>インターフェイスを使用するユーザにとっては，何がどう操作すると何が起こるのかと言う手がかりが得やすいといったメリットがある．</w:t>
+      </w:r>
+      <w:r>
+        <w:rPr>
+          <w:rFonts w:ascii="ＭＳ 明朝" w:eastAsia="ＭＳ 明朝" w:cs="ＭＳ 明朝"/>
+          <w:kern w:val="1"/>
+        </w:rPr>
+        <w:t>2013</w:t>
+      </w:r>
+      <w:r>
+        <w:rPr>
+          <w:rFonts w:ascii="ＭＳ 明朝" w:eastAsia="ＭＳ 明朝" w:cs="ＭＳ 明朝" w:hint="eastAsia"/>
+          <w:kern w:val="1"/>
+        </w:rPr>
+        <w:t>年には，</w:t>
+      </w:r>
+      <w:r>
+        <w:rPr>
+          <w:rFonts w:ascii="ＭＳ 明朝" w:eastAsia="ＭＳ 明朝" w:cs="ＭＳ 明朝"/>
+          <w:kern w:val="1"/>
+        </w:rPr>
+        <w:t>iOS7</w:t>
+      </w:r>
+      <w:r>
+        <w:rPr>
+          <w:rFonts w:ascii="ＭＳ 明朝" w:eastAsia="ＭＳ 明朝" w:cs="ＭＳ 明朝" w:hint="eastAsia"/>
+          <w:kern w:val="1"/>
+        </w:rPr>
+        <w:t>がリリース</w:t>
+      </w:r>
+      <w:r>
+        <w:rPr>
+          <w:rFonts w:ascii="ＭＳ 明朝" w:eastAsia="ＭＳ 明朝" w:cs="ＭＳ 明朝" w:hint="eastAsia"/>
+          <w:kern w:val="1"/>
+        </w:rPr>
+        <w:t>され，ユーザ</w:t>
+      </w:r>
+      <w:r>
+        <w:rPr>
+          <w:rFonts w:ascii="ＭＳ 明朝" w:eastAsia="ＭＳ 明朝" w:cs="ＭＳ 明朝" w:hint="eastAsia"/>
+          <w:kern w:val="1"/>
+        </w:rPr>
+        <w:t>インターフェイスは</w:t>
+      </w:r>
+      <w:r>
+        <w:rPr>
+          <w:rFonts w:ascii="ＭＳ 明朝" w:eastAsia="ＭＳ 明朝" w:cs="ＭＳ 明朝" w:hint="eastAsia"/>
+          <w:color w:val="262626"/>
+          <w:kern w:val="0"/>
+        </w:rPr>
+        <w:t>スキューモーフィックデザインから</w:t>
+      </w:r>
+      <w:r>
+        <w:rPr>
+          <w:rFonts w:ascii="ＭＳ 明朝" w:eastAsia="ＭＳ 明朝" w:cs="ＭＳ 明朝" w:hint="eastAsia"/>
+          <w:kern w:val="1"/>
+        </w:rPr>
+        <w:t>フラットデザインに変更されて全体的な表現デザインはフラットなものになっている．今日では</w:t>
+      </w:r>
+      <w:r>
+        <w:rPr>
+          <w:rFonts w:ascii="ＭＳ 明朝" w:eastAsia="ＭＳ 明朝" w:cs="ＭＳ 明朝"/>
+          <w:kern w:val="1"/>
+        </w:rPr>
+        <w:t>Apple</w:t>
+      </w:r>
+      <w:r>
+        <w:rPr>
+          <w:rFonts w:ascii="ＭＳ 明朝" w:eastAsia="ＭＳ 明朝" w:cs="ＭＳ 明朝" w:hint="eastAsia"/>
+          <w:kern w:val="1"/>
+        </w:rPr>
+        <w:t>社の製品だけではなく，</w:t>
+      </w:r>
+      <w:r>
+        <w:rPr>
+          <w:rFonts w:ascii="ＭＳ 明朝" w:eastAsia="ＭＳ 明朝" w:cs="ＭＳ 明朝"/>
+          <w:kern w:val="1"/>
+        </w:rPr>
+        <w:t>Android</w:t>
+      </w:r>
+      <w:r>
+        <w:rPr>
+          <w:rFonts w:ascii="ＭＳ 明朝" w:eastAsia="ＭＳ 明朝" w:cs="ＭＳ 明朝" w:hint="eastAsia"/>
+          <w:kern w:val="1"/>
+        </w:rPr>
+        <w:t>や</w:t>
+      </w:r>
+      <w:r>
+        <w:rPr>
+          <w:rFonts w:ascii="ＭＳ 明朝" w:eastAsia="ＭＳ 明朝" w:cs="ＭＳ 明朝"/>
+          <w:kern w:val="1"/>
+        </w:rPr>
+        <w:t>Windows</w:t>
+      </w:r>
+      <w:r>
+        <w:rPr>
+          <w:rFonts w:ascii="ＭＳ 明朝" w:eastAsia="ＭＳ 明朝" w:cs="ＭＳ 明朝" w:hint="eastAsia"/>
+          <w:kern w:val="1"/>
+        </w:rPr>
+        <w:t>など様々な</w:t>
+      </w:r>
+      <w:r>
+        <w:rPr>
+          <w:rFonts w:ascii="ＭＳ 明朝" w:eastAsia="ＭＳ 明朝" w:cs="ＭＳ 明朝"/>
+          <w:kern w:val="1"/>
+        </w:rPr>
+        <w:t>OS</w:t>
+      </w:r>
+      <w:r>
+        <w:rPr>
+          <w:rFonts w:ascii="ＭＳ 明朝" w:eastAsia="ＭＳ 明朝" w:cs="ＭＳ 明朝" w:hint="eastAsia"/>
+          <w:kern w:val="1"/>
+        </w:rPr>
+        <w:t>でフラットデザイン</w:t>
+      </w:r>
+      <w:r>
+        <w:rPr>
+          <w:rFonts w:ascii="ＭＳ 明朝" w:eastAsia="ＭＳ 明朝" w:cs="ＭＳ 明朝" w:hint="eastAsia"/>
+          <w:kern w:val="1"/>
+        </w:rPr>
+        <w:t>が</w:t>
+      </w:r>
+      <w:r>
+        <w:rPr>
+          <w:rFonts w:ascii="ＭＳ 明朝" w:eastAsia="ＭＳ 明朝" w:cs="ＭＳ 明朝" w:hint="eastAsia"/>
+          <w:kern w:val="1"/>
+        </w:rPr>
+        <w:t>導入されている．これはユーザが</w:t>
+      </w:r>
+      <w:r>
+        <w:rPr>
+          <w:rFonts w:ascii="ＭＳ 明朝" w:eastAsia="ＭＳ 明朝" w:cs="ＭＳ 明朝" w:hint="eastAsia"/>
+          <w:color w:val="000000"/>
+          <w:kern w:val="0"/>
+        </w:rPr>
+        <w:t>新しい</w:t>
+      </w:r>
+      <w:r>
+        <w:rPr>
+          <w:rFonts w:ascii="ＭＳ 明朝" w:eastAsia="ＭＳ 明朝" w:cs="ＭＳ 明朝" w:hint="eastAsia"/>
+          <w:kern w:val="1"/>
+        </w:rPr>
+        <w:t>インタフェースを使い慣れてきたことで</w:t>
+      </w:r>
+      <w:r>
+        <w:rPr>
+          <w:rFonts w:ascii="ＭＳ 明朝" w:eastAsia="ＭＳ 明朝" w:cs="ＭＳ 明朝" w:hint="eastAsia"/>
+          <w:color w:val="000000"/>
+          <w:kern w:val="0"/>
+        </w:rPr>
+        <w:t>メタファーを用いて強調しなくてもコンテンツを理解できるようになってきたことや</w:t>
+      </w:r>
+      <w:r>
+        <w:rPr>
+          <w:rFonts w:ascii="ＭＳ 明朝" w:eastAsia="ＭＳ 明朝" w:cs="ＭＳ 明朝" w:hint="eastAsia"/>
+          <w:kern w:val="1"/>
+        </w:rPr>
+        <w:t>，</w:t>
+      </w:r>
+      <w:r>
+        <w:rPr>
+          <w:rFonts w:ascii="ＭＳ 明朝" w:eastAsia="ＭＳ 明朝" w:cs="ＭＳ 明朝" w:hint="eastAsia"/>
+          <w:color w:val="000000"/>
+          <w:kern w:val="0"/>
+        </w:rPr>
+        <w:t>シンプルさやデザインとしての美しさが重要視されるようになってきたことが背景として考えられる</w:t>
+      </w:r>
+      <w:r>
+        <w:rPr>
+          <w:rFonts w:ascii="ＭＳ 明朝" w:eastAsia="ＭＳ 明朝" w:cs="ＭＳ 明朝" w:hint="eastAsia"/>
+          <w:kern w:val="1"/>
+        </w:rPr>
+        <w:t>．</w:t>
+      </w:r>
+    </w:p>
+    <w:p/>
+    <w:p>
+      <w:pPr>
+        <w:rPr>
+          <w:rFonts w:hint="eastAsia"/>
+        </w:rPr>
+      </w:pPr>
+      <w:r>
+        <w:rPr>
+          <w:rFonts w:hint="eastAsia"/>
+          <w:noProof/>
+        </w:rPr>
+        <w:drawing>
+          <wp:inline distT="0" distB="0" distL="0" distR="0" wp14:anchorId="28FABC0F" wp14:editId="2951356D">
+            <wp:extent cx="5381625" cy="4017645"/>
+            <wp:effectExtent l="0" t="0" r="3175" b="0"/>
+            <wp:docPr id="6" name="図 6" descr="Macintosh HD:Users:yokoyamashohei:Documents:masters-thesis:literature:02.basic theory:ios10-design.png"/>
+            <wp:cNvGraphicFramePr>
+              <a:graphicFrameLocks xmlns:a="http://schemas.openxmlformats.org/drawingml/2006/main" noChangeAspect="1"/>
+            </wp:cNvGraphicFramePr>
+            <a:graphic xmlns:a="http://schemas.openxmlformats.org/drawingml/2006/main">
+              <a:graphicData uri="http://schemas.openxmlformats.org/drawingml/2006/picture">
+                <pic:pic xmlns:pic="http://schemas.openxmlformats.org/drawingml/2006/picture">
+                  <pic:nvPicPr>
+                    <pic:cNvPr id="0" name="Picture 4" descr="Macintosh HD:Users:yokoyamashohei:Documents:masters-thesis:literature:02.basic theory:ios10-design.png"/>
+                    <pic:cNvPicPr>
+                      <a:picLocks noChangeAspect="1" noChangeArrowheads="1"/>
+                    </pic:cNvPicPr>
+                  </pic:nvPicPr>
+                  <pic:blipFill>
+                    <a:blip r:embed="rId21">
+                      <a:extLst>
+                        <a:ext uri="{28A0092B-C50C-407E-A947-70E740481C1C}">
+                          <a14:useLocalDpi xmlns:a14="http://schemas.microsoft.com/office/drawing/2010/main" val="0"/>
+                        </a:ext>
+                      </a:extLst>
+                    </a:blip>
+                    <a:srcRect/>
+                    <a:stretch>
+                      <a:fillRect/>
+                    </a:stretch>
+                  </pic:blipFill>
+                  <pic:spPr bwMode="auto">
+                    <a:xfrm>
+                      <a:off x="0" y="0"/>
+                      <a:ext cx="5381625" cy="4017645"/>
+                    </a:xfrm>
+                    <a:prstGeom prst="rect">
+                      <a:avLst/>
+                    </a:prstGeom>
+                    <a:noFill/>
+                    <a:ln>
+                      <a:noFill/>
+                    </a:ln>
+                  </pic:spPr>
+                </pic:pic>
+              </a:graphicData>
+            </a:graphic>
+          </wp:inline>
+        </w:drawing>
+      </w:r>
+    </w:p>
+    <w:p>
+      <w:pPr>
+        <w:pStyle w:val="a7"/>
+        <w:ind w:leftChars="0" w:left="360"/>
+        <w:jc w:val="center"/>
+        <w:rPr>
+          <w:rFonts w:asciiTheme="minorEastAsia" w:hAnsiTheme="minorEastAsia"/>
+          <w:b/>
+          <w:bCs/>
+        </w:rPr>
+      </w:pPr>
+      <w:r>
+        <w:rPr>
+          <w:rFonts w:hint="eastAsia"/>
+        </w:rPr>
+        <w:t>図</w:t>
+      </w:r>
+      <w:r>
+        <w:t>2.9</w:t>
       </w:r>
       <w:r>
         <w:t xml:space="preserve">. </w:t>
       </w:r>
       <w:r>
-        <w:rPr>
-          <w:rFonts w:asciiTheme="minorEastAsia" w:hAnsiTheme="minorEastAsia" w:hint="eastAsia"/>
-        </w:rPr>
-        <w:t>レゴ社</w:t>
-      </w:r>
+        <w:t>i</w:t>
+      </w:r>
+      <w:r>
+        <w:rPr>
+          <w:rFonts w:hint="eastAsia"/>
+        </w:rPr>
+        <w:t>OS10</w:t>
+      </w:r>
+      <w:r>
+        <w:rPr>
+          <w:rFonts w:hint="eastAsia"/>
+        </w:rPr>
+        <w:t>の</w:t>
+      </w:r>
+      <w:r>
+        <w:rPr>
+          <w:rFonts w:ascii="ＭＳ 明朝" w:eastAsia="ＭＳ 明朝" w:cs="ＭＳ 明朝" w:hint="eastAsia"/>
+          <w:kern w:val="0"/>
+        </w:rPr>
+        <w:t>ユーザインタフェース</w:t>
+      </w:r>
+    </w:p>
+    <w:p>
+      <w:pPr>
+        <w:rPr>
+          <w:rFonts w:hint="eastAsia"/>
+        </w:rPr>
+      </w:pPr>
+    </w:p>
+    <w:p>
+      <w:pPr>
+        <w:rPr>
+          <w:rFonts w:hint="eastAsia"/>
+        </w:rPr>
+      </w:pPr>
       <w:bookmarkStart w:id="8" w:name="_GoBack"/>
       <w:bookmarkEnd w:id="8"/>
-      <w:r>
-        <w:rPr>
-          <w:rFonts w:asciiTheme="minorEastAsia" w:hAnsiTheme="minorEastAsia" w:hint="eastAsia"/>
-        </w:rPr>
-        <w:t>のエクスペリエンスジャーニーマップ</w:t>
-      </w:r>
-    </w:p>
-    <w:p>
-      <w:pPr>
-        <w:rPr>
-          <w:rFonts w:asciiTheme="minorEastAsia" w:hAnsiTheme="minorEastAsia"/>
-        </w:rPr>
-      </w:pPr>
-    </w:p>
-    <w:p>
-      <w:pPr>
-        <w:rPr>
-          <w:rFonts w:asciiTheme="minorEastAsia" w:hAnsiTheme="minorEastAsia"/>
-          <w:b/>
-          <w:bCs/>
-        </w:rPr>
-      </w:pPr>
-      <w:r>
-        <w:rPr>
-          <w:rFonts w:asciiTheme="minorEastAsia" w:hAnsiTheme="minorEastAsia" w:hint="eastAsia"/>
-        </w:rPr>
-        <w:t>・</w:t>
-      </w:r>
-      <w:r>
-        <w:rPr>
-          <w:rFonts w:asciiTheme="minorEastAsia" w:hAnsiTheme="minorEastAsia"/>
-          <w:b/>
-          <w:bCs/>
-        </w:rPr>
-        <w:t>Cross-Touchpoint Customer Experiences</w:t>
-      </w:r>
-    </w:p>
-    <w:p>
-      <w:pPr>
-        <w:rPr>
-          <w:rFonts w:asciiTheme="minorEastAsia" w:hAnsiTheme="minorEastAsia"/>
-          <w:b/>
-          <w:bCs/>
-        </w:rPr>
-      </w:pPr>
+    </w:p>
+    <w:p>
+      <w:pPr>
+        <w:rPr>
+          <w:rFonts w:hint="eastAsia"/>
+        </w:rPr>
+      </w:pPr>
+    </w:p>
+    <w:p>
+      <w:pPr>
+        <w:rPr>
+          <w:rFonts w:hint="eastAsia"/>
+        </w:rPr>
+      </w:pPr>
+    </w:p>
+    <w:p>
+      <w:r>
+        <w:t>https://u-site.jp/alertbox/ios-7</w:t>
+      </w:r>
+    </w:p>
+    <w:p/>
+    <w:p>
+      <w:r>
+        <w:t>https://www.semiconportal.com/archive/blog/insiders/kawada/140626-uxios.html</w:t>
+      </w:r>
+    </w:p>
+    <w:p/>
+    <w:p>
+      <w:r>
+        <w:t>https://developer.apple.com/ios/human-interface-guidelines/overview/design-principles/</w:t>
+      </w:r>
+    </w:p>
+    <w:p/>
+    <w:p/>
+    <w:p>
+      <w:pPr>
+        <w:rPr>
+          <w:rFonts w:hint="eastAsia"/>
+        </w:rPr>
+      </w:pPr>
+    </w:p>
+    <w:p>
+      <w:pPr>
+        <w:rPr>
+          <w:rFonts w:hint="eastAsia"/>
+        </w:rPr>
+      </w:pPr>
+      <w:r>
+        <w:rPr>
+          <w:rFonts w:hint="eastAsia"/>
+        </w:rPr>
+        <w:t>プライバシーの取り組み</w:t>
+      </w:r>
+    </w:p>
+    <w:p>
+      <w:pPr>
+        <w:rPr>
+          <w:rFonts w:hint="eastAsia"/>
+        </w:rPr>
+      </w:pPr>
+      <w:r>
+        <w:t>http://www.apple.com/jp/privacy/</w:t>
+      </w:r>
     </w:p>
     <w:p/>
     <w:p/>
@@ -11135,120 +12251,6 @@
     <w:p/>
     <w:p/>
     <w:p/>
-    <w:p/>
-    <w:p/>
-    <w:p/>
-    <w:p/>
-    <w:p/>
-    <w:p>
-      <w:pPr>
-        <w:rPr>
-          <w:rFonts w:asciiTheme="minorEastAsia" w:hAnsiTheme="minorEastAsia"/>
-          <w:b/>
-          <w:bCs/>
-        </w:rPr>
-      </w:pPr>
-      <w:r>
-        <w:rPr>
-          <w:rFonts w:asciiTheme="minorEastAsia" w:hAnsiTheme="minorEastAsia" w:hint="eastAsia"/>
-        </w:rPr>
-        <w:t>・</w:t>
-      </w:r>
-      <w:r>
-        <w:rPr>
-          <w:rFonts w:asciiTheme="minorEastAsia" w:hAnsiTheme="minorEastAsia"/>
-          <w:b/>
-          <w:bCs/>
-        </w:rPr>
-        <w:t>Customer Journey Maps from frog design</w:t>
-      </w:r>
-    </w:p>
-    <w:p>
-      <w:pPr>
-        <w:rPr>
-          <w:rFonts w:asciiTheme="minorEastAsia" w:hAnsiTheme="minorEastAsia"/>
-          <w:b/>
-          <w:bCs/>
-        </w:rPr>
-      </w:pPr>
-    </w:p>
-    <w:p/>
-    <w:p>
-      <w:pPr>
-        <w:rPr>
-          <w:rFonts w:hint="eastAsia"/>
-        </w:rPr>
-      </w:pPr>
-    </w:p>
-    <w:p>
-      <w:pPr>
-        <w:rPr>
-          <w:rFonts w:hint="eastAsia"/>
-        </w:rPr>
-      </w:pPr>
-    </w:p>
-    <w:p>
-      <w:pPr>
-        <w:rPr>
-          <w:rFonts w:hint="eastAsia"/>
-        </w:rPr>
-      </w:pPr>
-    </w:p>
-    <w:p>
-      <w:pPr>
-        <w:rPr>
-          <w:rFonts w:hint="eastAsia"/>
-        </w:rPr>
-      </w:pPr>
-    </w:p>
-    <w:p>
-      <w:pPr>
-        <w:rPr>
-          <w:rFonts w:hint="eastAsia"/>
-        </w:rPr>
-      </w:pPr>
-    </w:p>
-    <w:p>
-      <w:pPr>
-        <w:rPr>
-          <w:rFonts w:hint="eastAsia"/>
-        </w:rPr>
-      </w:pPr>
-    </w:p>
-    <w:p>
-      <w:pPr>
-        <w:rPr>
-          <w:rFonts w:hint="eastAsia"/>
-        </w:rPr>
-      </w:pPr>
-    </w:p>
-    <w:p>
-      <w:pPr>
-        <w:rPr>
-          <w:rFonts w:hint="eastAsia"/>
-        </w:rPr>
-      </w:pPr>
-    </w:p>
-    <w:p/>
-    <w:p/>
-    <w:p/>
-    <w:p/>
-    <w:p/>
-    <w:p/>
-    <w:p/>
-    <w:p/>
-    <w:p/>
-    <w:p/>
-    <w:p/>
-    <w:p/>
-    <w:p/>
-    <w:p/>
-    <w:p/>
-    <w:p/>
-    <w:p/>
-    <w:p/>
-    <w:p/>
-    <w:p/>
     <w:p>
       <w:pPr>
         <w:rPr>
@@ -11783,6 +12785,73 @@
         <w:t>.</w:t>
       </w:r>
     </w:p>
+    <w:p>
+      <w:pPr>
+        <w:jc w:val="left"/>
+      </w:pPr>
+      <w:r>
+        <w:t xml:space="preserve">[23] </w:t>
+      </w:r>
+      <w:r>
+        <w:rPr>
+          <w:rFonts w:eastAsia="Times New Roman" w:cs="Lucida Grande"/>
+          <w:color w:val="000000"/>
+          <w:kern w:val="0"/>
+          <w:shd w:val="clear" w:color="auto" w:fill="FFFFFF"/>
+        </w:rPr>
+        <w:t>Apple Inc</w:t>
+      </w:r>
+      <w:r>
+        <w:t xml:space="preserve">, </w:t>
+      </w:r>
+      <w:r>
+        <w:rPr>
+          <w:rFonts w:eastAsia="Times New Roman" w:cs="Lucida Grande"/>
+          <w:b/>
+          <w:bCs/>
+          <w:color w:val="000000"/>
+        </w:rPr>
+        <w:t>User Experience Starting Point</w:t>
+      </w:r>
+      <w:r>
+        <w:t>,</w:t>
+      </w:r>
+      <w:r>
+        <w:t xml:space="preserve"> </w:t>
+      </w:r>
+      <w:hyperlink r:id="rId22" w:history="1">
+        <w:r>
+          <w:rPr>
+            <w:rStyle w:val="af6"/>
+          </w:rPr>
+          <w:t>https://developer.apple.com/library/prerelease/content/referencelibrary/GettingStarted/GS_UserExperience/</w:t>
+        </w:r>
+      </w:hyperlink>
+      <w:r>
+        <w:t>, 2016/12/1</w:t>
+      </w:r>
+      <w:r>
+        <w:t>アクセス</w:t>
+      </w:r>
+      <w:r>
+        <w:t>.</w:t>
+      </w:r>
+    </w:p>
+    <w:p>
+      <w:pPr>
+        <w:rPr>
+          <w:rFonts w:ascii="Times" w:eastAsia="Times New Roman" w:hAnsi="Times" w:cs="Times New Roman"/>
+          <w:kern w:val="0"/>
+          <w:sz w:val="20"/>
+          <w:szCs w:val="20"/>
+        </w:rPr>
+      </w:pPr>
+    </w:p>
+    <w:p>
+      <w:pPr>
+        <w:jc w:val="left"/>
+      </w:pPr>
+    </w:p>
     <w:p/>
     <w:p>
       <w:pPr>
@@ -11820,8 +12889,8 @@
     <w:p/>
     <w:p/>
     <w:sectPr>
-      <w:footerReference w:type="even" r:id="rId22"/>
-      <w:footerReference w:type="default" r:id="rId23"/>
+      <w:footerReference w:type="even" r:id="rId23"/>
+      <w:footerReference w:type="default" r:id="rId24"/>
       <w:pgSz w:w="11900" w:h="16840"/>
       <w:pgMar w:top="1985" w:right="1701" w:bottom="1701" w:left="1701" w:header="851" w:footer="992" w:gutter="0"/>
       <w:cols w:space="425"/>
@@ -11959,6 +13028,60 @@
 <file path=word/numbering.xml><?xml version="1.0" encoding="utf-8"?>
 <w:numbering xmlns:wpc="http://schemas.microsoft.com/office/word/2010/wordprocessingCanvas" xmlns:mo="http://schemas.microsoft.com/office/mac/office/2008/main" xmlns:mc="http://schemas.openxmlformats.org/markup-compatibility/2006" xmlns:mv="urn:schemas-microsoft-com:mac:vml" xmlns:o="urn:schemas-microsoft-com:office:office" xmlns:r="http://schemas.openxmlformats.org/officeDocument/2006/relationships" xmlns:m="http://schemas.openxmlformats.org/officeDocument/2006/math" xmlns:v="urn:schemas-microsoft-com:vml" xmlns:wp14="http://schemas.microsoft.com/office/word/2010/wordprocessingDrawing" xmlns:wp="http://schemas.openxmlformats.org/drawingml/2006/wordprocessingDrawing" xmlns:w10="urn:schemas-microsoft-com:office:word" xmlns:w="http://schemas.openxmlformats.org/wordprocessingml/2006/main" xmlns:w14="http://schemas.microsoft.com/office/word/2010/wordml" xmlns:wpg="http://schemas.microsoft.com/office/word/2010/wordprocessingGroup" xmlns:wpi="http://schemas.microsoft.com/office/word/2010/wordprocessingInk" xmlns:wne="http://schemas.microsoft.com/office/word/2006/wordml" xmlns:wps="http://schemas.microsoft.com/office/word/2010/wordprocessingShape" mc:Ignorable="w14 wp14">
   <w:abstractNum w:abstractNumId="0">
+    <w:nsid w:val="00000001"/>
+    <w:multiLevelType w:val="hybridMultilevel"/>
+    <w:tmpl w:val="00000001"/>
+    <w:lvl w:ilvl="0" w:tplc="00000001">
+      <w:start w:val="1"/>
+      <w:numFmt w:val="bullet"/>
+      <w:lvlText w:val="•"/>
+      <w:lvlJc w:val="left"/>
+      <w:pPr>
+        <w:ind w:left="720" w:hanging="360"/>
+      </w:pPr>
+    </w:lvl>
+    <w:lvl w:ilvl="1" w:tplc="FFFFFFFF">
+      <w:numFmt w:val="decimal"/>
+      <w:lvlText w:val=""/>
+      <w:lvlJc w:val="left"/>
+    </w:lvl>
+    <w:lvl w:ilvl="2" w:tplc="FFFFFFFF">
+      <w:numFmt w:val="decimal"/>
+      <w:lvlText w:val=""/>
+      <w:lvlJc w:val="left"/>
+    </w:lvl>
+    <w:lvl w:ilvl="3" w:tplc="FFFFFFFF">
+      <w:numFmt w:val="decimal"/>
+      <w:lvlText w:val=""/>
+      <w:lvlJc w:val="left"/>
+    </w:lvl>
+    <w:lvl w:ilvl="4" w:tplc="FFFFFFFF">
+      <w:numFmt w:val="decimal"/>
+      <w:lvlText w:val=""/>
+      <w:lvlJc w:val="left"/>
+    </w:lvl>
+    <w:lvl w:ilvl="5" w:tplc="FFFFFFFF">
+      <w:numFmt w:val="decimal"/>
+      <w:lvlText w:val=""/>
+      <w:lvlJc w:val="left"/>
+    </w:lvl>
+    <w:lvl w:ilvl="6" w:tplc="FFFFFFFF">
+      <w:numFmt w:val="decimal"/>
+      <w:lvlText w:val=""/>
+      <w:lvlJc w:val="left"/>
+    </w:lvl>
+    <w:lvl w:ilvl="7" w:tplc="FFFFFFFF">
+      <w:numFmt w:val="decimal"/>
+      <w:lvlText w:val=""/>
+      <w:lvlJc w:val="left"/>
+    </w:lvl>
+    <w:lvl w:ilvl="8" w:tplc="FFFFFFFF">
+      <w:numFmt w:val="decimal"/>
+      <w:lvlText w:val=""/>
+      <w:lvlJc w:val="left"/>
+    </w:lvl>
+  </w:abstractNum>
+  <w:abstractNum w:abstractNumId="1">
     <w:nsid w:val="01AB1E02"/>
     <w:multiLevelType w:val="multilevel"/>
     <w:tmpl w:val="3702BC0A"/>
@@ -12047,7 +13170,7 @@
       </w:pPr>
     </w:lvl>
   </w:abstractNum>
-  <w:abstractNum w:abstractNumId="1">
+  <w:abstractNum w:abstractNumId="2">
     <w:nsid w:val="0DEA0A56"/>
     <w:multiLevelType w:val="hybridMultilevel"/>
     <w:tmpl w:val="22A4569C"/>
@@ -12161,7 +13284,7 @@
       </w:rPr>
     </w:lvl>
   </w:abstractNum>
-  <w:abstractNum w:abstractNumId="2">
+  <w:abstractNum w:abstractNumId="3">
     <w:nsid w:val="17734ECA"/>
     <w:multiLevelType w:val="hybridMultilevel"/>
     <w:tmpl w:val="92C4E2E4"/>
@@ -12250,7 +13373,7 @@
       </w:pPr>
     </w:lvl>
   </w:abstractNum>
-  <w:abstractNum w:abstractNumId="3">
+  <w:abstractNum w:abstractNumId="4">
     <w:nsid w:val="18DF5D4C"/>
     <w:multiLevelType w:val="hybridMultilevel"/>
     <w:tmpl w:val="42589690"/>
@@ -12362,7 +13485,7 @@
       </w:rPr>
     </w:lvl>
   </w:abstractNum>
-  <w:abstractNum w:abstractNumId="4">
+  <w:abstractNum w:abstractNumId="5">
     <w:nsid w:val="234847BF"/>
     <w:multiLevelType w:val="hybridMultilevel"/>
     <w:tmpl w:val="3FDE86D0"/>
@@ -12451,7 +13574,7 @@
       </w:pPr>
     </w:lvl>
   </w:abstractNum>
-  <w:abstractNum w:abstractNumId="5">
+  <w:abstractNum w:abstractNumId="6">
     <w:nsid w:val="3FA14758"/>
     <w:multiLevelType w:val="hybridMultilevel"/>
     <w:tmpl w:val="F6E66B82"/>
@@ -12540,7 +13663,7 @@
       </w:pPr>
     </w:lvl>
   </w:abstractNum>
-  <w:abstractNum w:abstractNumId="6">
+  <w:abstractNum w:abstractNumId="7">
     <w:nsid w:val="447615C4"/>
     <w:multiLevelType w:val="hybridMultilevel"/>
     <w:tmpl w:val="C562D1F2"/>
@@ -12629,7 +13752,7 @@
       </w:pPr>
     </w:lvl>
   </w:abstractNum>
-  <w:abstractNum w:abstractNumId="7">
+  <w:abstractNum w:abstractNumId="8">
     <w:nsid w:val="44D44000"/>
     <w:multiLevelType w:val="hybridMultilevel"/>
     <w:tmpl w:val="CAE69844"/>
@@ -12743,7 +13866,7 @@
       </w:rPr>
     </w:lvl>
   </w:abstractNum>
-  <w:abstractNum w:abstractNumId="8">
+  <w:abstractNum w:abstractNumId="9">
     <w:nsid w:val="459F3821"/>
     <w:multiLevelType w:val="hybridMultilevel"/>
     <w:tmpl w:val="3702BC0A"/>
@@ -12832,7 +13955,7 @@
       </w:pPr>
     </w:lvl>
   </w:abstractNum>
-  <w:abstractNum w:abstractNumId="9">
+  <w:abstractNum w:abstractNumId="10">
     <w:nsid w:val="460E582E"/>
     <w:multiLevelType w:val="multilevel"/>
     <w:tmpl w:val="D710FAF2"/>
@@ -12921,7 +14044,7 @@
       </w:pPr>
     </w:lvl>
   </w:abstractNum>
-  <w:abstractNum w:abstractNumId="10">
+  <w:abstractNum w:abstractNumId="11">
     <w:nsid w:val="48470D91"/>
     <w:multiLevelType w:val="hybridMultilevel"/>
     <w:tmpl w:val="75BE6AEA"/>
@@ -13010,7 +14133,7 @@
       </w:pPr>
     </w:lvl>
   </w:abstractNum>
-  <w:abstractNum w:abstractNumId="11">
+  <w:abstractNum w:abstractNumId="12">
     <w:nsid w:val="48867CB8"/>
     <w:multiLevelType w:val="hybridMultilevel"/>
     <w:tmpl w:val="B018FD3E"/>
@@ -13123,7 +14246,7 @@
       </w:rPr>
     </w:lvl>
   </w:abstractNum>
-  <w:abstractNum w:abstractNumId="12">
+  <w:abstractNum w:abstractNumId="13">
     <w:nsid w:val="4B2C2947"/>
     <w:multiLevelType w:val="hybridMultilevel"/>
     <w:tmpl w:val="F40043A4"/>
@@ -13237,7 +14360,7 @@
       </w:rPr>
     </w:lvl>
   </w:abstractNum>
-  <w:abstractNum w:abstractNumId="13">
+  <w:abstractNum w:abstractNumId="14">
     <w:nsid w:val="55DD4929"/>
     <w:multiLevelType w:val="hybridMultilevel"/>
     <w:tmpl w:val="E79A8B44"/>
@@ -13326,7 +14449,7 @@
       </w:pPr>
     </w:lvl>
   </w:abstractNum>
-  <w:abstractNum w:abstractNumId="14">
+  <w:abstractNum w:abstractNumId="15">
     <w:nsid w:val="605145FE"/>
     <w:multiLevelType w:val="multilevel"/>
     <w:tmpl w:val="64D00BF0"/>
@@ -13439,7 +14562,7 @@
       </w:rPr>
     </w:lvl>
   </w:abstractNum>
-  <w:abstractNum w:abstractNumId="15">
+  <w:abstractNum w:abstractNumId="16">
     <w:nsid w:val="6066640B"/>
     <w:multiLevelType w:val="hybridMultilevel"/>
     <w:tmpl w:val="8AD80436"/>
@@ -13528,7 +14651,7 @@
       </w:pPr>
     </w:lvl>
   </w:abstractNum>
-  <w:abstractNum w:abstractNumId="16">
+  <w:abstractNum w:abstractNumId="17">
     <w:nsid w:val="7CDF4CC0"/>
     <w:multiLevelType w:val="multilevel"/>
     <w:tmpl w:val="BCB60F98"/>
@@ -13642,61 +14765,64 @@
     </w:lvl>
   </w:abstractNum>
   <w:num w:numId="1">
-    <w:abstractNumId w:val="8"/>
+    <w:abstractNumId w:val="9"/>
   </w:num>
   <w:num w:numId="2">
-    <w:abstractNumId w:val="0"/>
+    <w:abstractNumId w:val="1"/>
   </w:num>
   <w:num w:numId="3">
+    <w:abstractNumId w:val="5"/>
+  </w:num>
+  <w:num w:numId="4">
+    <w:abstractNumId w:val="2"/>
+  </w:num>
+  <w:num w:numId="5">
+    <w:abstractNumId w:val="15"/>
+  </w:num>
+  <w:num w:numId="6">
+    <w:abstractNumId w:val="17"/>
+  </w:num>
+  <w:num w:numId="7">
+    <w:abstractNumId w:val="10"/>
+  </w:num>
+  <w:num w:numId="8">
+    <w:abstractNumId w:val="14"/>
+  </w:num>
+  <w:num w:numId="9">
+    <w:abstractNumId w:val="12"/>
+  </w:num>
+  <w:num w:numId="10">
+    <w:abstractNumId w:val="7"/>
+  </w:num>
+  <w:num w:numId="11">
     <w:abstractNumId w:val="4"/>
   </w:num>
-  <w:num w:numId="4">
-    <w:abstractNumId w:val="1"/>
-  </w:num>
-  <w:num w:numId="5">
-    <w:abstractNumId w:val="14"/>
-  </w:num>
-  <w:num w:numId="6">
+  <w:num w:numId="12">
     <w:abstractNumId w:val="16"/>
-  </w:num>
-  <w:num w:numId="7">
-    <w:abstractNumId w:val="9"/>
-  </w:num>
-  <w:num w:numId="8">
-    <w:abstractNumId w:val="13"/>
-  </w:num>
-  <w:num w:numId="9">
-    <w:abstractNumId w:val="11"/>
-  </w:num>
-  <w:num w:numId="10">
-    <w:abstractNumId w:val="6"/>
-  </w:num>
-  <w:num w:numId="11">
-    <w:abstractNumId w:val="3"/>
-  </w:num>
-  <w:num w:numId="12">
-    <w:abstractNumId w:val="15"/>
     <w:lvlOverride w:ilvl="0">
       <w:startOverride w:val="1"/>
     </w:lvlOverride>
   </w:num>
   <w:num w:numId="13">
-    <w:abstractNumId w:val="7"/>
+    <w:abstractNumId w:val="8"/>
   </w:num>
   <w:num w:numId="14">
-    <w:abstractNumId w:val="15"/>
+    <w:abstractNumId w:val="16"/>
   </w:num>
   <w:num w:numId="15">
-    <w:abstractNumId w:val="10"/>
+    <w:abstractNumId w:val="11"/>
   </w:num>
   <w:num w:numId="16">
-    <w:abstractNumId w:val="2"/>
+    <w:abstractNumId w:val="3"/>
   </w:num>
   <w:num w:numId="17">
-    <w:abstractNumId w:val="12"/>
+    <w:abstractNumId w:val="13"/>
   </w:num>
   <w:num w:numId="18">
-    <w:abstractNumId w:val="5"/>
+    <w:abstractNumId w:val="6"/>
+  </w:num>
+  <w:num w:numId="19">
+    <w:abstractNumId w:val="0"/>
   </w:num>
 </w:numbering>
 </file>
@@ -13862,6 +14988,24 @@
       <w:widowControl w:val="0"/>
       <w:jc w:val="both"/>
     </w:pPr>
+  </w:style>
+  <w:style w:type="paragraph" w:styleId="1">
+    <w:name w:val="heading 1"/>
+    <w:basedOn w:val="a2"/>
+    <w:next w:val="a2"/>
+    <w:link w:val="10"/>
+    <w:uiPriority w:val="9"/>
+    <w:qFormat/>
+    <w:rsid w:val="00671D47"/>
+    <w:pPr>
+      <w:keepNext/>
+      <w:outlineLvl w:val="0"/>
+    </w:pPr>
+    <w:rPr>
+      <w:rFonts w:asciiTheme="majorHAnsi" w:eastAsiaTheme="majorEastAsia" w:hAnsiTheme="majorHAnsi" w:cstheme="majorBidi"/>
+      <w:sz w:val="28"/>
+      <w:szCs w:val="28"/>
+    </w:rPr>
   </w:style>
   <w:style w:type="paragraph" w:styleId="2">
     <w:name w:val="heading 2"/>
@@ -14187,6 +15331,18 @@
       <w:u w:val="single"/>
     </w:rPr>
   </w:style>
+  <w:style w:type="character" w:customStyle="1" w:styleId="10">
+    <w:name w:val="見出し 1 (文字)"/>
+    <w:basedOn w:val="a4"/>
+    <w:link w:val="1"/>
+    <w:uiPriority w:val="9"/>
+    <w:rsid w:val="00671D47"/>
+    <w:rPr>
+      <w:rFonts w:asciiTheme="majorHAnsi" w:eastAsiaTheme="majorEastAsia" w:hAnsiTheme="majorHAnsi" w:cstheme="majorBidi"/>
+      <w:sz w:val="28"/>
+      <w:szCs w:val="28"/>
+    </w:rPr>
+  </w:style>
 </w:styles>
 </file>
 
@@ -14351,6 +15507,24 @@
       <w:widowControl w:val="0"/>
       <w:jc w:val="both"/>
     </w:pPr>
+  </w:style>
+  <w:style w:type="paragraph" w:styleId="1">
+    <w:name w:val="heading 1"/>
+    <w:basedOn w:val="a2"/>
+    <w:next w:val="a2"/>
+    <w:link w:val="10"/>
+    <w:uiPriority w:val="9"/>
+    <w:qFormat/>
+    <w:rsid w:val="00671D47"/>
+    <w:pPr>
+      <w:keepNext/>
+      <w:outlineLvl w:val="0"/>
+    </w:pPr>
+    <w:rPr>
+      <w:rFonts w:asciiTheme="majorHAnsi" w:eastAsiaTheme="majorEastAsia" w:hAnsiTheme="majorHAnsi" w:cstheme="majorBidi"/>
+      <w:sz w:val="28"/>
+      <w:szCs w:val="28"/>
+    </w:rPr>
   </w:style>
   <w:style w:type="paragraph" w:styleId="2">
     <w:name w:val="heading 2"/>
@@ -14674,6 +15848,18 @@
     <w:rPr>
       <w:color w:val="0000FF" w:themeColor="hyperlink"/>
       <w:u w:val="single"/>
+    </w:rPr>
+  </w:style>
+  <w:style w:type="character" w:customStyle="1" w:styleId="10">
+    <w:name w:val="見出し 1 (文字)"/>
+    <w:basedOn w:val="a4"/>
+    <w:link w:val="1"/>
+    <w:uiPriority w:val="9"/>
+    <w:rsid w:val="00671D47"/>
+    <w:rPr>
+      <w:rFonts w:asciiTheme="majorHAnsi" w:eastAsiaTheme="majorEastAsia" w:hAnsiTheme="majorHAnsi" w:cstheme="majorBidi"/>
+      <w:sz w:val="28"/>
+      <w:szCs w:val="28"/>
     </w:rPr>
   </w:style>
 </w:styles>
@@ -23105,7 +24291,7 @@
 </file>
 
 <file path=customXml/itemProps1.xml><?xml version="1.0" encoding="utf-8"?>
-<ds:datastoreItem xmlns:ds="http://schemas.openxmlformats.org/officeDocument/2006/customXml" ds:itemID="{70D9E247-658D-1F4B-97BC-E7A8A5684CA2}">
+<ds:datastoreItem xmlns:ds="http://schemas.openxmlformats.org/officeDocument/2006/customXml" ds:itemID="{DE116B5F-0CF9-7344-8D93-CCE4CE65B898}">
   <ds:schemaRefs>
     <ds:schemaRef ds:uri="http://schemas.openxmlformats.org/officeDocument/2006/bibliography"/>
   </ds:schemaRefs>

</xml_diff>